<commit_message>
went half way on "learn responsiveness by building a quiz" on free code camp
</commit_message>
<xml_diff>
--- a/Responsive web design notes.docx
+++ b/Responsive web design notes.docx
@@ -1784,17 +1784,7 @@
           <w:szCs w:val="28"/>
           <w:shd w:val="clear" w:color="auto" w:fill="F5F6F7"/>
         </w:rPr>
-        <w:t xml:space="preserve">Giving </w:t>
-      </w:r>
-      <w:r>
-        <w:rPr>
-          <w:rFonts w:ascii="Segoe UI" w:hAnsi="Segoe UI" w:cs="Segoe UI"/>
-          <w:color w:val="000000"/>
-          <w:sz w:val="28"/>
-          <w:szCs w:val="28"/>
-          <w:shd w:val="clear" w:color="auto" w:fill="F5F6F7"/>
-        </w:rPr>
-        <w:t>an element a </w:t>
+        <w:t>Giving an element a </w:t>
       </w:r>
       <w:r>
         <w:rPr>
@@ -1832,17 +1822,7 @@
           <w:szCs w:val="28"/>
           <w:shd w:val="clear" w:color="auto" w:fill="F5F6F7"/>
         </w:rPr>
-        <w:t xml:space="preserve"> will make it</w:t>
-      </w:r>
-      <w:r>
-        <w:rPr>
-          <w:rFonts w:ascii="Segoe UI" w:hAnsi="Segoe UI" w:cs="Segoe UI"/>
-          <w:color w:val="000000"/>
-          <w:sz w:val="28"/>
-          <w:szCs w:val="28"/>
-          <w:shd w:val="clear" w:color="auto" w:fill="F5F6F7"/>
-        </w:rPr>
-        <w:t xml:space="preserve"> a </w:t>
+        <w:t xml:space="preserve"> will make it a </w:t>
       </w:r>
       <w:r>
         <w:rPr>
@@ -3387,7 +3367,27 @@
           <w:szCs w:val="27"/>
           <w:shd w:val="clear" w:color="auto" w:fill="F5F6F7"/>
         </w:rPr>
-        <w:t xml:space="preserve"> element”</w:t>
+        <w:t xml:space="preserve"> element</w:t>
+      </w:r>
+      <w:r>
+        <w:rPr>
+          <w:rFonts w:ascii="Segoe UI" w:hAnsi="Segoe UI" w:cs="Segoe UI"/>
+          <w:color w:val="000000"/>
+          <w:sz w:val="27"/>
+          <w:szCs w:val="27"/>
+          <w:shd w:val="clear" w:color="auto" w:fill="F5F6F7"/>
+        </w:rPr>
+        <w:t>(rem)</w:t>
+      </w:r>
+      <w:r>
+        <w:rPr>
+          <w:rFonts w:ascii="Segoe UI" w:hAnsi="Segoe UI" w:cs="Segoe UI"/>
+          <w:color w:val="000000"/>
+          <w:sz w:val="27"/>
+          <w:szCs w:val="27"/>
+          <w:shd w:val="clear" w:color="auto" w:fill="F5F6F7"/>
+        </w:rPr>
+        <w:t>”</w:t>
       </w:r>
     </w:p>
     <w:p>
@@ -3678,8 +3678,6 @@
         </w:rPr>
         <w:tab/>
       </w:r>
-      <w:bookmarkStart w:id="0" w:name="_GoBack"/>
-      <w:bookmarkEnd w:id="0"/>
     </w:p>
     <w:p>
       <w:pPr>
@@ -4011,7 +4009,6 @@
       <w:pPr>
         <w:shd w:val="clear" w:color="auto" w:fill="FFFFFE"/>
         <w:spacing w:after="0" w:line="360" w:lineRule="atLeast"/>
-        <w:ind w:left="720"/>
         <w:rPr>
           <w:rFonts w:ascii="Courier New" w:eastAsia="Times New Roman" w:hAnsi="Courier New" w:cs="Courier New"/>
           <w:color w:val="000000"/>
@@ -4024,7 +4021,6 @@
       <w:pPr>
         <w:shd w:val="clear" w:color="auto" w:fill="FFFFFE"/>
         <w:spacing w:after="0" w:line="360" w:lineRule="atLeast"/>
-        <w:ind w:left="720"/>
         <w:rPr>
           <w:rFonts w:ascii="Courier New" w:eastAsia="Times New Roman" w:hAnsi="Courier New" w:cs="Courier New"/>
           <w:color w:val="000000"/>
@@ -4036,28 +4032,250 @@
     <w:p>
       <w:pPr>
         <w:pStyle w:val="ListParagraph"/>
-        <w:shd w:val="clear" w:color="auto" w:fill="F5F2F0"/>
-        <w:tabs>
-          <w:tab w:val="left" w:pos="916"/>
-          <w:tab w:val="left" w:pos="1832"/>
-          <w:tab w:val="left" w:pos="2748"/>
-          <w:tab w:val="left" w:pos="3664"/>
-          <w:tab w:val="left" w:pos="4580"/>
-          <w:tab w:val="left" w:pos="5496"/>
-          <w:tab w:val="left" w:pos="6412"/>
-          <w:tab w:val="left" w:pos="7328"/>
-          <w:tab w:val="left" w:pos="8244"/>
-          <w:tab w:val="left" w:pos="9160"/>
-          <w:tab w:val="left" w:pos="10076"/>
-          <w:tab w:val="left" w:pos="10992"/>
-          <w:tab w:val="left" w:pos="11908"/>
-          <w:tab w:val="left" w:pos="12824"/>
-          <w:tab w:val="left" w:pos="13740"/>
-          <w:tab w:val="left" w:pos="14656"/>
-        </w:tabs>
-        <w:spacing w:before="120" w:after="120" w:line="240" w:lineRule="auto"/>
-        <w:rPr>
-          <w:rFonts w:ascii="Consolas" w:eastAsia="Times New Roman" w:hAnsi="Consolas" w:cs="Courier New"/>
+        <w:numPr>
+          <w:ilvl w:val="0"/>
+          <w:numId w:val="2"/>
+        </w:numPr>
+        <w:shd w:val="clear" w:color="auto" w:fill="FFFFFE"/>
+        <w:spacing w:after="0" w:line="360" w:lineRule="atLeast"/>
+        <w:rPr>
+          <w:rFonts w:ascii="Courier New" w:eastAsia="Times New Roman" w:hAnsi="Courier New" w:cs="Courier New"/>
+          <w:color w:val="000000"/>
+          <w:sz w:val="27"/>
+          <w:szCs w:val="27"/>
+        </w:rPr>
+      </w:pPr>
+      <w:r>
+        <w:rPr>
+          <w:rFonts w:ascii="Courier New" w:eastAsia="Times New Roman" w:hAnsi="Courier New" w:cs="Courier New"/>
+          <w:b/>
+          <w:color w:val="000000"/>
+          <w:sz w:val="27"/>
+          <w:szCs w:val="27"/>
+        </w:rPr>
+        <w:t>50vw</w:t>
+      </w:r>
+      <w:r>
+        <w:rPr>
+          <w:rFonts w:ascii="Courier New" w:eastAsia="Times New Roman" w:hAnsi="Courier New" w:cs="Courier New"/>
+          <w:color w:val="000000"/>
+          <w:sz w:val="27"/>
+          <w:szCs w:val="27"/>
+        </w:rPr>
+        <w:t xml:space="preserve"> means 50% of the view width</w:t>
+      </w:r>
+    </w:p>
+    <w:p>
+      <w:pPr>
+        <w:pStyle w:val="ListParagraph"/>
+        <w:numPr>
+          <w:ilvl w:val="0"/>
+          <w:numId w:val="2"/>
+        </w:numPr>
+        <w:shd w:val="clear" w:color="auto" w:fill="F5F6F7"/>
+        <w:spacing w:before="100" w:beforeAutospacing="1" w:after="100" w:afterAutospacing="1" w:line="240" w:lineRule="auto"/>
+        <w:rPr>
+          <w:rFonts w:ascii="Segoe UI" w:eastAsia="Times New Roman" w:hAnsi="Segoe UI" w:cs="Segoe UI"/>
+          <w:color w:val="000000"/>
+          <w:sz w:val="27"/>
+          <w:szCs w:val="27"/>
+        </w:rPr>
+      </w:pPr>
+      <w:r>
+        <w:rPr>
+          <w:rFonts w:ascii="Segoe UI" w:eastAsia="Times New Roman" w:hAnsi="Segoe UI" w:cs="Segoe UI"/>
+          <w:color w:val="000000"/>
+          <w:sz w:val="27"/>
+          <w:szCs w:val="27"/>
+        </w:rPr>
+        <w:t>Even though you added a </w:t>
+      </w:r>
+      <w:r>
+        <w:rPr>
+          <w:rFonts w:ascii="var(--font-family-monospace)" w:eastAsia="Times New Roman" w:hAnsi="var(--font-family-monospace)" w:cs="Courier New"/>
+          <w:color w:val="000000"/>
+          <w:sz w:val="20"/>
+          <w:szCs w:val="20"/>
+        </w:rPr>
+        <w:t>placeholder</w:t>
+      </w:r>
+      <w:r>
+        <w:rPr>
+          <w:rFonts w:ascii="Segoe UI" w:eastAsia="Times New Roman" w:hAnsi="Segoe UI" w:cs="Segoe UI"/>
+          <w:color w:val="000000"/>
+          <w:sz w:val="27"/>
+          <w:szCs w:val="27"/>
+        </w:rPr>
+        <w:t> to the first </w:t>
+      </w:r>
+      <w:r>
+        <w:rPr>
+          <w:rFonts w:ascii="var(--font-family-monospace)" w:eastAsia="Times New Roman" w:hAnsi="var(--font-family-monospace)" w:cs="Courier New"/>
+          <w:color w:val="000000"/>
+          <w:sz w:val="20"/>
+          <w:szCs w:val="20"/>
+        </w:rPr>
+        <w:t>input</w:t>
+      </w:r>
+      <w:r>
+        <w:rPr>
+          <w:rFonts w:ascii="Segoe UI" w:eastAsia="Times New Roman" w:hAnsi="Segoe UI" w:cs="Segoe UI"/>
+          <w:color w:val="000000"/>
+          <w:sz w:val="27"/>
+          <w:szCs w:val="27"/>
+        </w:rPr>
+        <w:t xml:space="preserve"> element in the previous lesson, this is actually not a </w:t>
+      </w:r>
+      <w:proofErr w:type="gramStart"/>
+      <w:r>
+        <w:rPr>
+          <w:rFonts w:ascii="Segoe UI" w:eastAsia="Times New Roman" w:hAnsi="Segoe UI" w:cs="Segoe UI"/>
+          <w:color w:val="000000"/>
+          <w:sz w:val="27"/>
+          <w:szCs w:val="27"/>
+        </w:rPr>
+        <w:t>best-practice</w:t>
+      </w:r>
+      <w:proofErr w:type="gramEnd"/>
+      <w:r>
+        <w:rPr>
+          <w:rFonts w:ascii="Segoe UI" w:eastAsia="Times New Roman" w:hAnsi="Segoe UI" w:cs="Segoe UI"/>
+          <w:color w:val="000000"/>
+          <w:sz w:val="27"/>
+          <w:szCs w:val="27"/>
+        </w:rPr>
+        <w:t xml:space="preserve"> for accessibility; too often, users confuse the placeholder text with an actual input value - they think there is already a value in the input.</w:t>
+      </w:r>
+    </w:p>
+    <w:p>
+      <w:pPr>
+        <w:pStyle w:val="ListParagraph"/>
+        <w:numPr>
+          <w:ilvl w:val="0"/>
+          <w:numId w:val="2"/>
+        </w:numPr>
+        <w:shd w:val="clear" w:color="auto" w:fill="F5F6F7"/>
+        <w:spacing w:after="0" w:line="240" w:lineRule="auto"/>
+        <w:rPr>
+          <w:rFonts w:ascii="Segoe UI" w:eastAsia="Times New Roman" w:hAnsi="Segoe UI" w:cs="Segoe UI"/>
+          <w:color w:val="000000"/>
+          <w:sz w:val="27"/>
+          <w:szCs w:val="27"/>
+        </w:rPr>
+      </w:pPr>
+      <w:r>
+        <w:rPr>
+          <w:rFonts w:ascii="Segoe UI" w:eastAsia="Times New Roman" w:hAnsi="Segoe UI" w:cs="Segoe UI"/>
+          <w:color w:val="000000"/>
+          <w:sz w:val="27"/>
+          <w:szCs w:val="27"/>
+        </w:rPr>
+        <w:t>Remove the placeholder text from the first </w:t>
+      </w:r>
+      <w:r>
+        <w:rPr>
+          <w:rFonts w:ascii="var(--font-family-monospace)" w:eastAsia="Times New Roman" w:hAnsi="var(--font-family-monospace)" w:cs="Courier New"/>
+          <w:color w:val="000000"/>
+          <w:sz w:val="20"/>
+          <w:szCs w:val="20"/>
+        </w:rPr>
+        <w:t>input</w:t>
+      </w:r>
+      <w:r>
+        <w:rPr>
+          <w:rFonts w:ascii="Segoe UI" w:eastAsia="Times New Roman" w:hAnsi="Segoe UI" w:cs="Segoe UI"/>
+          <w:color w:val="000000"/>
+          <w:sz w:val="27"/>
+          <w:szCs w:val="27"/>
+        </w:rPr>
+        <w:t> element, relying on the </w:t>
+      </w:r>
+      <w:r>
+        <w:rPr>
+          <w:rFonts w:ascii="var(--font-family-monospace)" w:eastAsia="Times New Roman" w:hAnsi="var(--font-family-monospace)" w:cs="Courier New"/>
+          <w:color w:val="000000"/>
+          <w:sz w:val="20"/>
+          <w:szCs w:val="20"/>
+        </w:rPr>
+        <w:t>label</w:t>
+      </w:r>
+      <w:r>
+        <w:rPr>
+          <w:rFonts w:ascii="Segoe UI" w:eastAsia="Times New Roman" w:hAnsi="Segoe UI" w:cs="Segoe UI"/>
+          <w:color w:val="000000"/>
+          <w:sz w:val="27"/>
+          <w:szCs w:val="27"/>
+        </w:rPr>
+        <w:t xml:space="preserve"> being the </w:t>
+      </w:r>
+      <w:proofErr w:type="gramStart"/>
+      <w:r>
+        <w:rPr>
+          <w:rFonts w:ascii="Segoe UI" w:eastAsia="Times New Roman" w:hAnsi="Segoe UI" w:cs="Segoe UI"/>
+          <w:color w:val="000000"/>
+          <w:sz w:val="27"/>
+          <w:szCs w:val="27"/>
+        </w:rPr>
+        <w:t>best-practice</w:t>
+      </w:r>
+      <w:proofErr w:type="gramEnd"/>
+      <w:r>
+        <w:rPr>
+          <w:rFonts w:ascii="Segoe UI" w:eastAsia="Times New Roman" w:hAnsi="Segoe UI" w:cs="Segoe UI"/>
+          <w:color w:val="000000"/>
+          <w:sz w:val="27"/>
+          <w:szCs w:val="27"/>
+        </w:rPr>
+        <w:t>.</w:t>
+      </w:r>
+    </w:p>
+    <w:p>
+      <w:pPr>
+        <w:shd w:val="clear" w:color="auto" w:fill="FFFFFE"/>
+        <w:spacing w:after="0" w:line="360" w:lineRule="atLeast"/>
+        <w:ind w:left="360"/>
+        <w:rPr>
+          <w:rFonts w:ascii="Courier New" w:eastAsia="Times New Roman" w:hAnsi="Courier New" w:cs="Courier New"/>
+          <w:color w:val="000000"/>
+          <w:sz w:val="27"/>
+          <w:szCs w:val="27"/>
+        </w:rPr>
+      </w:pPr>
+    </w:p>
+    <w:p>
+      <w:pPr>
+        <w:shd w:val="clear" w:color="auto" w:fill="FFFFFE"/>
+        <w:spacing w:after="0" w:line="360" w:lineRule="atLeast"/>
+        <w:ind w:left="360"/>
+        <w:rPr>
+          <w:rFonts w:ascii="Courier New" w:eastAsia="Times New Roman" w:hAnsi="Courier New" w:cs="Courier New"/>
+          <w:color w:val="000000"/>
+          <w:sz w:val="27"/>
+          <w:szCs w:val="27"/>
+        </w:rPr>
+      </w:pPr>
+    </w:p>
+    <w:p>
+      <w:pPr>
+        <w:shd w:val="clear" w:color="auto" w:fill="FFFFFE"/>
+        <w:spacing w:after="0" w:line="360" w:lineRule="atLeast"/>
+        <w:ind w:left="360"/>
+        <w:rPr>
+          <w:rFonts w:ascii="Courier New" w:eastAsia="Times New Roman" w:hAnsi="Courier New" w:cs="Courier New"/>
+          <w:color w:val="000000"/>
+          <w:sz w:val="27"/>
+          <w:szCs w:val="27"/>
+        </w:rPr>
+      </w:pPr>
+      <w:bookmarkStart w:id="0" w:name="_GoBack"/>
+      <w:bookmarkEnd w:id="0"/>
+    </w:p>
+    <w:p>
+      <w:pPr>
+        <w:shd w:val="clear" w:color="auto" w:fill="FFFFFE"/>
+        <w:spacing w:after="0" w:line="360" w:lineRule="atLeast"/>
+        <w:rPr>
+          <w:rFonts w:ascii="Courier New" w:eastAsia="Times New Roman" w:hAnsi="Courier New" w:cs="Courier New"/>
           <w:color w:val="000000"/>
           <w:sz w:val="27"/>
           <w:szCs w:val="27"/>

</xml_diff>

<commit_message>
completed the accebility quiz
</commit_message>
<xml_diff>
--- a/Responsive web design notes.docx
+++ b/Responsive web design notes.docx
@@ -1588,7 +1588,7 @@
         <w:shd w:val="clear" w:color="auto" w:fill="FFFFFE"/>
         <w:spacing w:after="0" w:line="360" w:lineRule="atLeast"/>
         <w:rPr>
-          <w:rFonts w:ascii="Courier New" w:eastAsia="Times New Roman" w:hAnsi="Courier New" w:cs="Courier New"/>
+          <w:rStyle w:val="HTMLCode"/>
           <w:color w:val="000000"/>
           <w:sz w:val="27"/>
           <w:szCs w:val="27"/>
@@ -1705,6 +1705,61 @@
           <w:szCs w:val="24"/>
         </w:rPr>
         <w:t>10px</w:t>
+      </w:r>
+    </w:p>
+    <w:p>
+      <w:pPr>
+        <w:pStyle w:val="ListParagraph"/>
+        <w:numPr>
+          <w:ilvl w:val="0"/>
+          <w:numId w:val="2"/>
+        </w:numPr>
+        <w:shd w:val="clear" w:color="auto" w:fill="FFFFFE"/>
+        <w:spacing w:after="0" w:line="360" w:lineRule="atLeast"/>
+        <w:rPr>
+          <w:rFonts w:ascii="Courier New" w:eastAsia="Times New Roman" w:hAnsi="Courier New" w:cs="Courier New"/>
+          <w:color w:val="000000"/>
+          <w:sz w:val="27"/>
+          <w:szCs w:val="27"/>
+        </w:rPr>
+      </w:pPr>
+      <w:r>
+        <w:rPr>
+          <w:rFonts w:ascii="Courier New" w:eastAsia="Times New Roman" w:hAnsi="Courier New" w:cs="Courier New"/>
+          <w:color w:val="FF0000"/>
+          <w:sz w:val="27"/>
+          <w:szCs w:val="27"/>
+        </w:rPr>
+        <w:t xml:space="preserve">padding: </w:t>
+      </w:r>
+      <w:r>
+        <w:rPr>
+          <w:rFonts w:ascii="Courier New" w:eastAsia="Times New Roman" w:hAnsi="Courier New" w:cs="Courier New"/>
+          <w:color w:val="098658"/>
+          <w:sz w:val="27"/>
+          <w:szCs w:val="27"/>
+        </w:rPr>
+        <w:t>8px 1px 3px 5px;</w:t>
+      </w:r>
+      <w:r>
+        <w:rPr>
+          <w:rFonts w:ascii="Segoe UI" w:hAnsi="Segoe UI" w:cs="Segoe UI"/>
+          <w:color w:val="000000"/>
+          <w:sz w:val="27"/>
+          <w:szCs w:val="27"/>
+          <w:shd w:val="clear" w:color="auto" w:fill="F5F6F7"/>
+        </w:rPr>
+        <w:t xml:space="preserve"> </w:t>
+      </w:r>
+      <w:r>
+        <w:rPr>
+          <w:rFonts w:ascii="Segoe UI" w:hAnsi="Segoe UI" w:cs="Segoe UI"/>
+          <w:color w:val="000000"/>
+          <w:sz w:val="27"/>
+          <w:szCs w:val="27"/>
+          <w:shd w:val="clear" w:color="auto" w:fill="F5F6F7"/>
+        </w:rPr>
+        <w:t>Respectively goes for Top Right Bottom Left;</w:t>
       </w:r>
     </w:p>
     <w:p>
@@ -2274,6 +2329,7 @@
           <w:szCs w:val="28"/>
           <w:shd w:val="clear" w:color="auto" w:fill="F5F6F7"/>
         </w:rPr>
+        <w:lastRenderedPageBreak/>
         <w:t>The </w:t>
       </w:r>
       <w:r>
@@ -2395,7 +2451,6 @@
           <w:szCs w:val="28"/>
           <w:shd w:val="clear" w:color="auto" w:fill="F5F6F7"/>
         </w:rPr>
-        <w:lastRenderedPageBreak/>
         <w:t>Flex-</w:t>
       </w:r>
       <w:proofErr w:type="gramStart"/>
@@ -2988,6 +3043,7 @@
           <w:sz w:val="27"/>
           <w:szCs w:val="27"/>
         </w:rPr>
+        <w:lastRenderedPageBreak/>
         <w:t>Give your </w:t>
       </w:r>
       <w:r>
@@ -3324,7 +3380,39 @@
           <w:szCs w:val="27"/>
           <w:shd w:val="clear" w:color="auto" w:fill="F5F6F7"/>
         </w:rPr>
-        <w:t xml:space="preserve"> In other words setting an element’s font size to 1em is setting it to the font-size assigned in the html selector, or if not </w:t>
+        <w:t xml:space="preserve"> In other words setting an element’s font size to </w:t>
+      </w:r>
+      <w:proofErr w:type="gramStart"/>
+      <w:r>
+        <w:rPr>
+          <w:rFonts w:ascii="Segoe UI" w:hAnsi="Segoe UI" w:cs="Segoe UI"/>
+          <w:color w:val="000000"/>
+          <w:sz w:val="27"/>
+          <w:szCs w:val="27"/>
+          <w:shd w:val="clear" w:color="auto" w:fill="F5F6F7"/>
+        </w:rPr>
+        <w:t>1em</w:t>
+      </w:r>
+      <w:proofErr w:type="gramEnd"/>
+      <w:r>
+        <w:rPr>
+          <w:rFonts w:ascii="Segoe UI" w:hAnsi="Segoe UI" w:cs="Segoe UI"/>
+          <w:color w:val="000000"/>
+          <w:sz w:val="27"/>
+          <w:szCs w:val="27"/>
+          <w:shd w:val="clear" w:color="auto" w:fill="F5F6F7"/>
+        </w:rPr>
+        <w:t xml:space="preserve"> is setting it to the font-size assigned in t</w:t>
+      </w:r>
+      <w:r>
+        <w:rPr>
+          <w:rFonts w:ascii="Segoe UI" w:hAnsi="Segoe UI" w:cs="Segoe UI"/>
+          <w:color w:val="000000"/>
+          <w:sz w:val="27"/>
+          <w:szCs w:val="27"/>
+          <w:shd w:val="clear" w:color="auto" w:fill="F5F6F7"/>
+        </w:rPr>
+        <w:t xml:space="preserve">he html selector, or if not </w:t>
       </w:r>
       <w:proofErr w:type="spellStart"/>
       <w:r>
@@ -3335,7 +3423,17 @@
           <w:szCs w:val="27"/>
           <w:shd w:val="clear" w:color="auto" w:fill="F5F6F7"/>
         </w:rPr>
-        <w:t>prescised</w:t>
+        <w:t>pre</w:t>
+      </w:r>
+      <w:r>
+        <w:rPr>
+          <w:rFonts w:ascii="Segoe UI" w:hAnsi="Segoe UI" w:cs="Segoe UI"/>
+          <w:color w:val="000000"/>
+          <w:sz w:val="27"/>
+          <w:szCs w:val="27"/>
+          <w:shd w:val="clear" w:color="auto" w:fill="F5F6F7"/>
+        </w:rPr>
+        <w:t>cised</w:t>
       </w:r>
       <w:proofErr w:type="spellEnd"/>
       <w:r>
@@ -4329,6 +4427,23 @@
     </w:p>
     <w:p>
       <w:pPr>
+        <w:pStyle w:val="ListParagraph"/>
+        <w:numPr>
+          <w:ilvl w:val="0"/>
+          <w:numId w:val="2"/>
+        </w:numPr>
+        <w:shd w:val="clear" w:color="auto" w:fill="F5F6F7"/>
+        <w:spacing w:after="0" w:line="240" w:lineRule="auto"/>
+        <w:rPr>
+          <w:rFonts w:ascii="Segoe UI" w:eastAsia="Times New Roman" w:hAnsi="Segoe UI" w:cs="Segoe UI"/>
+          <w:color w:val="000000"/>
+          <w:sz w:val="27"/>
+          <w:szCs w:val="27"/>
+        </w:rPr>
+      </w:pPr>
+    </w:p>
+    <w:p>
+      <w:pPr>
         <w:shd w:val="clear" w:color="auto" w:fill="FFFFFE"/>
         <w:spacing w:after="0" w:line="360" w:lineRule="atLeast"/>
         <w:ind w:left="360"/>
@@ -4363,7 +4478,6 @@
           <w:sz w:val="27"/>
           <w:szCs w:val="27"/>
         </w:rPr>
-        <w:lastRenderedPageBreak/>
         <w:t xml:space="preserve">For </w:t>
       </w:r>
       <w:proofErr w:type="spellStart"/>
@@ -4495,28 +4609,876 @@
           <w:sz w:val="27"/>
           <w:szCs w:val="27"/>
         </w:rPr>
-        <w:t>&gt; &lt;/textarea&gt;</w:t>
+        <w:t>&gt; &lt;/</w:t>
+      </w:r>
+      <w:proofErr w:type="spellStart"/>
+      <w:r>
+        <w:rPr>
+          <w:rFonts w:ascii="Courier New" w:eastAsia="Times New Roman" w:hAnsi="Courier New" w:cs="Courier New"/>
+          <w:color w:val="000000"/>
+          <w:sz w:val="27"/>
+          <w:szCs w:val="27"/>
+        </w:rPr>
+        <w:t>textarea</w:t>
+      </w:r>
+      <w:proofErr w:type="spellEnd"/>
+      <w:r>
+        <w:rPr>
+          <w:rFonts w:ascii="Courier New" w:eastAsia="Times New Roman" w:hAnsi="Courier New" w:cs="Courier New"/>
+          <w:color w:val="000000"/>
+          <w:sz w:val="27"/>
+          <w:szCs w:val="27"/>
+        </w:rPr>
+        <w:t>&gt;</w:t>
+      </w:r>
+    </w:p>
+    <w:p>
+      <w:pPr>
+        <w:pStyle w:val="ListParagraph"/>
+        <w:rPr>
+          <w:rFonts w:ascii="Courier New" w:eastAsia="Times New Roman" w:hAnsi="Courier New" w:cs="Courier New"/>
+          <w:color w:val="000000"/>
+          <w:sz w:val="27"/>
+          <w:szCs w:val="27"/>
+        </w:rPr>
+      </w:pPr>
+    </w:p>
+    <w:p>
+      <w:pPr>
+        <w:pStyle w:val="ListParagraph"/>
+        <w:numPr>
+          <w:ilvl w:val="0"/>
+          <w:numId w:val="2"/>
+        </w:numPr>
+        <w:shd w:val="clear" w:color="auto" w:fill="FFFFFE"/>
+        <w:spacing w:after="0" w:line="360" w:lineRule="atLeast"/>
+        <w:rPr>
+          <w:rFonts w:ascii="Courier New" w:eastAsia="Times New Roman" w:hAnsi="Courier New" w:cs="Courier New"/>
+          <w:color w:val="000000"/>
+          <w:sz w:val="27"/>
+          <w:szCs w:val="27"/>
+        </w:rPr>
+      </w:pPr>
+      <w:r>
+        <w:rPr>
+          <w:rFonts w:ascii="Segoe UI" w:hAnsi="Segoe UI" w:cs="Segoe UI"/>
+          <w:color w:val="000000"/>
+          <w:sz w:val="27"/>
+          <w:szCs w:val="27"/>
+          <w:shd w:val="clear" w:color="auto" w:fill="F5F6F7"/>
+        </w:rPr>
+        <w:t>The </w:t>
+      </w:r>
+      <w:proofErr w:type="spellStart"/>
+      <w:r>
+        <w:rPr>
+          <w:rStyle w:val="HTMLCode"/>
+          <w:rFonts w:ascii="var(--font-family-monospace)" w:eastAsiaTheme="minorHAnsi" w:hAnsi="var(--font-family-monospace)"/>
+          <w:sz w:val="24"/>
+          <w:szCs w:val="24"/>
+        </w:rPr>
+        <w:t>br</w:t>
+      </w:r>
+      <w:proofErr w:type="spellEnd"/>
+      <w:r>
+        <w:rPr>
+          <w:rFonts w:ascii="Segoe UI" w:hAnsi="Segoe UI" w:cs="Segoe UI"/>
+          <w:color w:val="000000"/>
+          <w:sz w:val="27"/>
+          <w:szCs w:val="27"/>
+          <w:shd w:val="clear" w:color="auto" w:fill="F5F6F7"/>
+        </w:rPr>
+        <w:t> tags will allow each part of the address to be on its own line and are useful for presenting </w:t>
+      </w:r>
+      <w:r>
+        <w:rPr>
+          <w:rStyle w:val="HTMLCode"/>
+          <w:rFonts w:ascii="var(--font-family-monospace)" w:eastAsiaTheme="minorHAnsi" w:hAnsi="var(--font-family-monospace)"/>
+          <w:sz w:val="24"/>
+          <w:szCs w:val="24"/>
+        </w:rPr>
+        <w:t>address</w:t>
+      </w:r>
+      <w:r>
+        <w:rPr>
+          <w:rFonts w:ascii="Segoe UI" w:hAnsi="Segoe UI" w:cs="Segoe UI"/>
+          <w:color w:val="000000"/>
+          <w:sz w:val="27"/>
+          <w:szCs w:val="27"/>
+          <w:shd w:val="clear" w:color="auto" w:fill="F5F6F7"/>
+        </w:rPr>
+        <w:t> elements properly.</w:t>
+      </w:r>
+    </w:p>
+    <w:p>
+      <w:pPr>
+        <w:pStyle w:val="ListParagraph"/>
+        <w:rPr>
+          <w:rFonts w:ascii="Courier New" w:eastAsia="Times New Roman" w:hAnsi="Courier New" w:cs="Courier New"/>
+          <w:color w:val="000000"/>
+          <w:sz w:val="27"/>
+          <w:szCs w:val="27"/>
+        </w:rPr>
+      </w:pPr>
+    </w:p>
+    <w:p>
+      <w:pPr>
+        <w:pStyle w:val="ListParagraph"/>
+        <w:numPr>
+          <w:ilvl w:val="0"/>
+          <w:numId w:val="2"/>
+        </w:numPr>
+        <w:shd w:val="clear" w:color="auto" w:fill="FFFFFE"/>
+        <w:spacing w:after="0" w:line="360" w:lineRule="atLeast"/>
+        <w:rPr>
+          <w:rFonts w:ascii="Courier New" w:eastAsia="Times New Roman" w:hAnsi="Courier New" w:cs="Courier New"/>
+          <w:color w:val="000000"/>
+          <w:sz w:val="27"/>
+          <w:szCs w:val="27"/>
+        </w:rPr>
+      </w:pPr>
+      <w:r>
+        <w:rPr>
+          <w:rFonts w:ascii="Courier New" w:eastAsia="Times New Roman" w:hAnsi="Courier New" w:cs="Courier New"/>
+          <w:color w:val="000000"/>
+          <w:sz w:val="27"/>
+          <w:szCs w:val="27"/>
+        </w:rPr>
+        <w:t xml:space="preserve">Address element gives information about the page </w:t>
+      </w:r>
+      <w:proofErr w:type="gramStart"/>
+      <w:r>
+        <w:rPr>
+          <w:rFonts w:ascii="Courier New" w:eastAsia="Times New Roman" w:hAnsi="Courier New" w:cs="Courier New"/>
+          <w:color w:val="000000"/>
+          <w:sz w:val="27"/>
+          <w:szCs w:val="27"/>
+        </w:rPr>
+        <w:t>author .</w:t>
+      </w:r>
+      <w:proofErr w:type="gramEnd"/>
+      <w:r>
+        <w:rPr>
+          <w:rFonts w:ascii="Courier New" w:eastAsia="Times New Roman" w:hAnsi="Courier New" w:cs="Courier New"/>
+          <w:color w:val="000000"/>
+          <w:sz w:val="27"/>
+          <w:szCs w:val="27"/>
+        </w:rPr>
+        <w:t xml:space="preserve"> (by default puts text in italics)</w:t>
+      </w:r>
+    </w:p>
+    <w:p>
+      <w:pPr>
+        <w:pStyle w:val="ListParagraph"/>
+        <w:rPr>
+          <w:rFonts w:ascii="Courier New" w:eastAsia="Times New Roman" w:hAnsi="Courier New" w:cs="Courier New"/>
+          <w:color w:val="000000"/>
+          <w:sz w:val="27"/>
+          <w:szCs w:val="27"/>
+        </w:rPr>
+      </w:pPr>
+    </w:p>
+    <w:p>
+      <w:pPr>
+        <w:pStyle w:val="ListParagraph"/>
+        <w:shd w:val="clear" w:color="auto" w:fill="FFFFFE"/>
+        <w:spacing w:after="0" w:line="360" w:lineRule="atLeast"/>
+        <w:rPr>
+          <w:rFonts w:ascii="Courier New" w:eastAsia="Times New Roman" w:hAnsi="Courier New" w:cs="Courier New"/>
+          <w:color w:val="000000"/>
+          <w:sz w:val="27"/>
+          <w:szCs w:val="27"/>
+        </w:rPr>
+      </w:pPr>
+    </w:p>
+    <w:p>
+      <w:pPr>
+        <w:pStyle w:val="ListParagraph"/>
+        <w:numPr>
+          <w:ilvl w:val="0"/>
+          <w:numId w:val="2"/>
+        </w:numPr>
+        <w:shd w:val="clear" w:color="auto" w:fill="FFFFFE"/>
+        <w:spacing w:after="0" w:line="360" w:lineRule="atLeast"/>
+        <w:rPr>
+          <w:rFonts w:ascii="Courier New" w:eastAsia="Times New Roman" w:hAnsi="Courier New" w:cs="Courier New"/>
+          <w:color w:val="000000"/>
+          <w:sz w:val="27"/>
+          <w:szCs w:val="27"/>
+        </w:rPr>
+      </w:pPr>
+      <w:r>
+        <w:rPr>
+          <w:rFonts w:ascii="Courier New" w:eastAsia="Times New Roman" w:hAnsi="Courier New" w:cs="Courier New"/>
+          <w:color w:val="000000"/>
+          <w:sz w:val="27"/>
+          <w:szCs w:val="27"/>
+        </w:rPr>
+        <w:t>T</w:t>
+      </w:r>
+      <w:r>
+        <w:rPr>
+          <w:rFonts w:ascii="Courier New" w:eastAsia="Times New Roman" w:hAnsi="Courier New" w:cs="Courier New"/>
+          <w:color w:val="000000"/>
+          <w:sz w:val="27"/>
+          <w:szCs w:val="27"/>
+        </w:rPr>
+        <w:t xml:space="preserve">he child </w:t>
+      </w:r>
+      <w:proofErr w:type="spellStart"/>
+      <w:r>
+        <w:rPr>
+          <w:rFonts w:ascii="Courier New" w:eastAsia="Times New Roman" w:hAnsi="Courier New" w:cs="Courier New"/>
+          <w:color w:val="000000"/>
+          <w:sz w:val="27"/>
+          <w:szCs w:val="27"/>
+        </w:rPr>
+        <w:t>combinator</w:t>
+      </w:r>
+      <w:proofErr w:type="spellEnd"/>
+      <w:r>
+        <w:rPr>
+          <w:rFonts w:ascii="Courier New" w:eastAsia="Times New Roman" w:hAnsi="Courier New" w:cs="Courier New"/>
+          <w:color w:val="000000"/>
+          <w:sz w:val="27"/>
+          <w:szCs w:val="27"/>
+        </w:rPr>
+        <w:t xml:space="preserve"> (&gt;) is useful because it ensures that only the immediate children (li elements directly under </w:t>
+      </w:r>
+      <w:proofErr w:type="spellStart"/>
+      <w:r>
+        <w:rPr>
+          <w:rFonts w:ascii="Courier New" w:eastAsia="Times New Roman" w:hAnsi="Courier New" w:cs="Courier New"/>
+          <w:color w:val="000000"/>
+          <w:sz w:val="27"/>
+          <w:szCs w:val="27"/>
+        </w:rPr>
+        <w:t>ul</w:t>
+      </w:r>
+      <w:proofErr w:type="spellEnd"/>
+      <w:r>
+        <w:rPr>
+          <w:rFonts w:ascii="Courier New" w:eastAsia="Times New Roman" w:hAnsi="Courier New" w:cs="Courier New"/>
+          <w:color w:val="000000"/>
+          <w:sz w:val="27"/>
+          <w:szCs w:val="27"/>
+        </w:rPr>
+        <w:t xml:space="preserve">) </w:t>
+      </w:r>
+      <w:proofErr w:type="gramStart"/>
+      <w:r>
+        <w:rPr>
+          <w:rFonts w:ascii="Courier New" w:eastAsia="Times New Roman" w:hAnsi="Courier New" w:cs="Courier New"/>
+          <w:color w:val="000000"/>
+          <w:sz w:val="27"/>
+          <w:szCs w:val="27"/>
+        </w:rPr>
+        <w:t>are selected and styled</w:t>
+      </w:r>
+      <w:proofErr w:type="gramEnd"/>
+      <w:r>
+        <w:rPr>
+          <w:rFonts w:ascii="Courier New" w:eastAsia="Times New Roman" w:hAnsi="Courier New" w:cs="Courier New"/>
+          <w:color w:val="000000"/>
+          <w:sz w:val="27"/>
+          <w:szCs w:val="27"/>
+        </w:rPr>
+        <w:t>.</w:t>
+      </w:r>
+    </w:p>
+    <w:p>
+      <w:pPr>
+        <w:shd w:val="clear" w:color="auto" w:fill="FFFFFE"/>
+        <w:spacing w:after="0" w:line="360" w:lineRule="atLeast"/>
+        <w:rPr>
+          <w:rFonts w:ascii="Courier New" w:eastAsia="Times New Roman" w:hAnsi="Courier New" w:cs="Courier New"/>
+          <w:color w:val="000000"/>
+          <w:sz w:val="27"/>
+          <w:szCs w:val="27"/>
+        </w:rPr>
+      </w:pPr>
+    </w:p>
+    <w:p>
+      <w:pPr>
+        <w:shd w:val="clear" w:color="auto" w:fill="FFFFFE"/>
+        <w:spacing w:after="0" w:line="360" w:lineRule="atLeast"/>
+        <w:rPr>
+          <w:rFonts w:ascii="Courier New" w:eastAsia="Times New Roman" w:hAnsi="Courier New" w:cs="Courier New"/>
+          <w:color w:val="000000"/>
+          <w:sz w:val="27"/>
+          <w:szCs w:val="27"/>
+        </w:rPr>
+      </w:pPr>
+    </w:p>
+    <w:p>
+      <w:pPr>
+        <w:shd w:val="clear" w:color="auto" w:fill="FFFFFE"/>
+        <w:spacing w:after="0" w:line="360" w:lineRule="atLeast"/>
+        <w:rPr>
+          <w:rFonts w:ascii="Courier New" w:eastAsia="Times New Roman" w:hAnsi="Courier New" w:cs="Courier New"/>
+          <w:color w:val="000000"/>
+          <w:sz w:val="27"/>
+          <w:szCs w:val="27"/>
+        </w:rPr>
+      </w:pPr>
+    </w:p>
+    <w:p>
+      <w:pPr>
+        <w:shd w:val="clear" w:color="auto" w:fill="FFFFFE"/>
+        <w:spacing w:line="360" w:lineRule="atLeast"/>
+        <w:rPr>
+          <w:rFonts w:ascii="Segoe UI" w:hAnsi="Segoe UI" w:cs="Segoe UI"/>
+          <w:color w:val="000000"/>
+          <w:sz w:val="27"/>
+          <w:szCs w:val="27"/>
+          <w:shd w:val="clear" w:color="auto" w:fill="F5F6F7"/>
+        </w:rPr>
+      </w:pPr>
+      <w:r>
+        <w:rPr>
+          <w:rFonts w:ascii="Segoe UI" w:hAnsi="Segoe UI" w:cs="Segoe UI"/>
+          <w:color w:val="000000"/>
+          <w:sz w:val="27"/>
+          <w:szCs w:val="27"/>
+          <w:shd w:val="clear" w:color="auto" w:fill="F5F6F7"/>
+        </w:rPr>
+        <w:t>It is useful to see the default border around the </w:t>
+      </w:r>
+      <w:proofErr w:type="spellStart"/>
+      <w:r>
+        <w:rPr>
+          <w:rStyle w:val="HTMLCode"/>
+          <w:rFonts w:ascii="var(--font-family-monospace)" w:eastAsiaTheme="minorHAnsi" w:hAnsi="var(--font-family-monospace)"/>
+          <w:sz w:val="24"/>
+          <w:szCs w:val="24"/>
+        </w:rPr>
+        <w:t>fieldset</w:t>
+      </w:r>
+      <w:proofErr w:type="spellEnd"/>
+      <w:r>
+        <w:rPr>
+          <w:rFonts w:ascii="Segoe UI" w:hAnsi="Segoe UI" w:cs="Segoe UI"/>
+          <w:color w:val="000000"/>
+          <w:sz w:val="27"/>
+          <w:szCs w:val="27"/>
+          <w:shd w:val="clear" w:color="auto" w:fill="F5F6F7"/>
+        </w:rPr>
+        <w:t xml:space="preserve"> elements, during development. </w:t>
+      </w:r>
+      <w:proofErr w:type="gramStart"/>
+      <w:r>
+        <w:rPr>
+          <w:rFonts w:ascii="Segoe UI" w:hAnsi="Segoe UI" w:cs="Segoe UI"/>
+          <w:color w:val="000000"/>
+          <w:sz w:val="27"/>
+          <w:szCs w:val="27"/>
+          <w:shd w:val="clear" w:color="auto" w:fill="F5F6F7"/>
+        </w:rPr>
+        <w:t>However, it might not be the style you want.</w:t>
+      </w:r>
+      <w:proofErr w:type="gramEnd"/>
+    </w:p>
+    <w:p>
+      <w:pPr>
+        <w:shd w:val="clear" w:color="auto" w:fill="FFFFFE"/>
+        <w:spacing w:line="360" w:lineRule="atLeast"/>
+        <w:rPr>
+          <w:rFonts w:ascii="Segoe UI" w:hAnsi="Segoe UI" w:cs="Segoe UI"/>
+          <w:color w:val="000000"/>
+          <w:sz w:val="27"/>
+          <w:szCs w:val="27"/>
+          <w:shd w:val="clear" w:color="auto" w:fill="F5F6F7"/>
+        </w:rPr>
+      </w:pPr>
+      <w:r>
+        <w:rPr>
+          <w:rFonts w:ascii="Segoe UI" w:hAnsi="Segoe UI" w:cs="Segoe UI"/>
+          <w:color w:val="000000"/>
+          <w:sz w:val="27"/>
+          <w:szCs w:val="27"/>
+          <w:shd w:val="clear" w:color="auto" w:fill="F5F6F7"/>
+        </w:rPr>
+        <w:t xml:space="preserve"> </w:t>
+      </w:r>
+      <w:proofErr w:type="gramStart"/>
+      <w:r>
+        <w:rPr>
+          <w:rFonts w:ascii="Courier New" w:eastAsia="Times New Roman" w:hAnsi="Courier New" w:cs="Courier New"/>
+          <w:color w:val="FF0000"/>
+          <w:sz w:val="27"/>
+          <w:szCs w:val="27"/>
+        </w:rPr>
+        <w:t>border</w:t>
+      </w:r>
+      <w:proofErr w:type="gramEnd"/>
+      <w:r>
+        <w:rPr>
+          <w:rFonts w:ascii="Courier New" w:eastAsia="Times New Roman" w:hAnsi="Courier New" w:cs="Courier New"/>
+          <w:color w:val="FF0000"/>
+          <w:sz w:val="27"/>
+          <w:szCs w:val="27"/>
+        </w:rPr>
+        <w:t>:</w:t>
+      </w:r>
+      <w:r>
+        <w:rPr>
+          <w:rFonts w:ascii="Courier New" w:eastAsia="Times New Roman" w:hAnsi="Courier New" w:cs="Courier New"/>
+          <w:color w:val="000000"/>
+          <w:sz w:val="27"/>
+          <w:szCs w:val="27"/>
+        </w:rPr>
+        <w:t> </w:t>
+      </w:r>
+      <w:proofErr w:type="spellStart"/>
+      <w:r>
+        <w:rPr>
+          <w:rFonts w:ascii="Courier New" w:eastAsia="Times New Roman" w:hAnsi="Courier New" w:cs="Courier New"/>
+          <w:color w:val="0451A5"/>
+          <w:sz w:val="27"/>
+          <w:szCs w:val="27"/>
+        </w:rPr>
+        <w:t>none</w:t>
+      </w:r>
+      <w:r>
+        <w:rPr>
+          <w:rFonts w:ascii="Courier New" w:eastAsia="Times New Roman" w:hAnsi="Courier New" w:cs="Courier New"/>
+          <w:color w:val="000000"/>
+          <w:sz w:val="27"/>
+          <w:szCs w:val="27"/>
+        </w:rPr>
+        <w:t>;</w:t>
+      </w:r>
+      <w:r>
+        <w:rPr>
+          <w:rFonts w:ascii="Segoe UI" w:hAnsi="Segoe UI" w:cs="Segoe UI"/>
+          <w:color w:val="000000"/>
+          <w:sz w:val="27"/>
+          <w:szCs w:val="27"/>
+          <w:shd w:val="clear" w:color="auto" w:fill="F5F6F7"/>
+        </w:rPr>
+        <w:t>removes</w:t>
+      </w:r>
+      <w:proofErr w:type="spellEnd"/>
+      <w:r>
+        <w:rPr>
+          <w:rFonts w:ascii="Segoe UI" w:hAnsi="Segoe UI" w:cs="Segoe UI"/>
+          <w:color w:val="000000"/>
+          <w:sz w:val="27"/>
+          <w:szCs w:val="27"/>
+          <w:shd w:val="clear" w:color="auto" w:fill="F5F6F7"/>
+        </w:rPr>
+        <w:t xml:space="preserve"> the field borders.</w:t>
+      </w:r>
+    </w:p>
+    <w:p>
+      <w:pPr>
+        <w:shd w:val="clear" w:color="auto" w:fill="FFFFFE"/>
+        <w:spacing w:line="360" w:lineRule="atLeast"/>
+        <w:rPr>
+          <w:rFonts w:ascii="Segoe UI" w:hAnsi="Segoe UI" w:cs="Segoe UI"/>
+          <w:color w:val="000000"/>
+          <w:sz w:val="27"/>
+          <w:szCs w:val="27"/>
+          <w:shd w:val="clear" w:color="auto" w:fill="F5F6F7"/>
+        </w:rPr>
+      </w:pPr>
+    </w:p>
+    <w:p>
+      <w:pPr>
+        <w:shd w:val="clear" w:color="auto" w:fill="FFFFFE"/>
+        <w:spacing w:line="360" w:lineRule="atLeast"/>
+        <w:rPr>
+          <w:rFonts w:ascii="Segoe UI" w:hAnsi="Segoe UI" w:cs="Segoe UI"/>
+          <w:color w:val="000000"/>
+          <w:sz w:val="27"/>
+          <w:szCs w:val="27"/>
+          <w:shd w:val="clear" w:color="auto" w:fill="F5F6F7"/>
+        </w:rPr>
+      </w:pPr>
+      <w:r>
+        <w:rPr>
+          <w:rFonts w:ascii="Segoe UI" w:hAnsi="Segoe UI" w:cs="Segoe UI"/>
+          <w:color w:val="000000"/>
+          <w:sz w:val="27"/>
+          <w:szCs w:val="27"/>
+          <w:shd w:val="clear" w:color="auto" w:fill="F5F6F7"/>
+        </w:rPr>
+        <w:t xml:space="preserve">When we use media queries, we are getting information from the device or media through which the webpage is been displayed to have a personalized or unique render. We can be querying browser </w:t>
+      </w:r>
+      <w:proofErr w:type="gramStart"/>
+      <w:r>
+        <w:rPr>
+          <w:rFonts w:ascii="Segoe UI" w:hAnsi="Segoe UI" w:cs="Segoe UI"/>
+          <w:color w:val="000000"/>
+          <w:sz w:val="27"/>
+          <w:szCs w:val="27"/>
+          <w:shd w:val="clear" w:color="auto" w:fill="F5F6F7"/>
+        </w:rPr>
+        <w:t>settings ,</w:t>
+      </w:r>
+      <w:proofErr w:type="gramEnd"/>
+      <w:r>
+        <w:rPr>
+          <w:rFonts w:ascii="Segoe UI" w:hAnsi="Segoe UI" w:cs="Segoe UI"/>
+          <w:color w:val="000000"/>
+          <w:sz w:val="27"/>
+          <w:szCs w:val="27"/>
+          <w:shd w:val="clear" w:color="auto" w:fill="F5F6F7"/>
+        </w:rPr>
+        <w:t xml:space="preserve"> screen size , preferences etc. </w:t>
+      </w:r>
+      <w:r>
+        <w:rPr>
+          <w:rFonts w:ascii="Segoe UI" w:hAnsi="Segoe UI" w:cs="Segoe UI"/>
+          <w:color w:val="000000"/>
+          <w:sz w:val="27"/>
+          <w:szCs w:val="27"/>
+          <w:shd w:val="clear" w:color="auto" w:fill="F5F6F7"/>
+        </w:rPr>
+        <w:t xml:space="preserve"> </w:t>
+      </w:r>
+      <w:proofErr w:type="gramStart"/>
+      <w:r>
+        <w:rPr>
+          <w:rFonts w:ascii="Segoe UI" w:hAnsi="Segoe UI" w:cs="Segoe UI"/>
+          <w:color w:val="000000"/>
+          <w:sz w:val="27"/>
+          <w:szCs w:val="27"/>
+          <w:shd w:val="clear" w:color="auto" w:fill="F5F6F7"/>
+        </w:rPr>
+        <w:t>It’s</w:t>
+      </w:r>
+      <w:proofErr w:type="gramEnd"/>
+      <w:r>
+        <w:rPr>
+          <w:rFonts w:ascii="Segoe UI" w:hAnsi="Segoe UI" w:cs="Segoe UI"/>
+          <w:color w:val="000000"/>
+          <w:sz w:val="27"/>
+          <w:szCs w:val="27"/>
+          <w:shd w:val="clear" w:color="auto" w:fill="F5F6F7"/>
+        </w:rPr>
+        <w:t xml:space="preserve"> all about knowing the client to feed him like he wants.</w:t>
+      </w:r>
+    </w:p>
+    <w:p>
+      <w:pPr>
+        <w:shd w:val="clear" w:color="auto" w:fill="FFFFFE"/>
+        <w:spacing w:line="360" w:lineRule="atLeast"/>
+        <w:rPr>
+          <w:rFonts w:ascii="Segoe UI" w:hAnsi="Segoe UI" w:cs="Segoe UI"/>
+          <w:color w:val="000000"/>
+          <w:sz w:val="27"/>
+          <w:szCs w:val="27"/>
+          <w:shd w:val="clear" w:color="auto" w:fill="F5F6F7"/>
+        </w:rPr>
+      </w:pPr>
+    </w:p>
+    <w:p>
+      <w:pPr>
+        <w:shd w:val="clear" w:color="auto" w:fill="F5F6F7"/>
+        <w:spacing w:before="100" w:beforeAutospacing="1" w:after="100" w:afterAutospacing="1" w:line="240" w:lineRule="auto"/>
+        <w:rPr>
+          <w:rFonts w:ascii="Segoe UI" w:eastAsia="Times New Roman" w:hAnsi="Segoe UI" w:cs="Segoe UI"/>
+          <w:color w:val="000000"/>
+          <w:sz w:val="27"/>
+          <w:szCs w:val="27"/>
+        </w:rPr>
+      </w:pPr>
+      <w:r>
+        <w:rPr>
+          <w:rFonts w:ascii="Segoe UI" w:eastAsia="Times New Roman" w:hAnsi="Segoe UI" w:cs="Segoe UI"/>
+          <w:color w:val="000000"/>
+          <w:sz w:val="27"/>
+          <w:szCs w:val="27"/>
+        </w:rPr>
+        <w:lastRenderedPageBreak/>
+        <w:t>- N</w:t>
+      </w:r>
+      <w:r>
+        <w:rPr>
+          <w:rFonts w:ascii="Segoe UI" w:eastAsia="Times New Roman" w:hAnsi="Segoe UI" w:cs="Segoe UI"/>
+          <w:color w:val="000000"/>
+          <w:sz w:val="27"/>
+          <w:szCs w:val="27"/>
+        </w:rPr>
+        <w:t xml:space="preserve">avigation accessibility </w:t>
+      </w:r>
+      <w:proofErr w:type="gramStart"/>
+      <w:r>
+        <w:rPr>
+          <w:rFonts w:ascii="Segoe UI" w:eastAsia="Times New Roman" w:hAnsi="Segoe UI" w:cs="Segoe UI"/>
+          <w:color w:val="000000"/>
+          <w:sz w:val="27"/>
+          <w:szCs w:val="27"/>
+        </w:rPr>
+        <w:t>can be improved</w:t>
+      </w:r>
+      <w:proofErr w:type="gramEnd"/>
+      <w:r>
+        <w:rPr>
+          <w:rFonts w:ascii="Segoe UI" w:eastAsia="Times New Roman" w:hAnsi="Segoe UI" w:cs="Segoe UI"/>
+          <w:color w:val="000000"/>
+          <w:sz w:val="27"/>
+          <w:szCs w:val="27"/>
+        </w:rPr>
+        <w:t xml:space="preserve"> by providing keyboard shortcuts.</w:t>
+      </w:r>
+    </w:p>
+    <w:p>
+      <w:pPr>
+        <w:shd w:val="clear" w:color="auto" w:fill="F5F6F7"/>
+        <w:spacing w:before="100" w:beforeAutospacing="1" w:after="100" w:afterAutospacing="1" w:line="240" w:lineRule="auto"/>
+        <w:rPr>
+          <w:rFonts w:ascii="Segoe UI" w:eastAsia="Times New Roman" w:hAnsi="Segoe UI" w:cs="Segoe UI"/>
+          <w:color w:val="000000"/>
+          <w:sz w:val="27"/>
+          <w:szCs w:val="27"/>
+        </w:rPr>
+      </w:pPr>
+      <w:r>
+        <w:rPr>
+          <w:rFonts w:ascii="Segoe UI" w:eastAsia="Times New Roman" w:hAnsi="Segoe UI" w:cs="Segoe UI"/>
+          <w:color w:val="000000"/>
+          <w:sz w:val="27"/>
+          <w:szCs w:val="27"/>
+        </w:rPr>
+        <w:t>The </w:t>
+      </w:r>
+      <w:proofErr w:type="spellStart"/>
+      <w:r>
+        <w:rPr>
+          <w:rFonts w:ascii="var(--font-family-monospace)" w:eastAsia="Times New Roman" w:hAnsi="var(--font-family-monospace)" w:cs="Courier New"/>
+          <w:color w:val="000000"/>
+          <w:sz w:val="20"/>
+          <w:szCs w:val="20"/>
+        </w:rPr>
+        <w:t>accesskey</w:t>
+      </w:r>
+      <w:proofErr w:type="spellEnd"/>
+      <w:r>
+        <w:rPr>
+          <w:rFonts w:ascii="Segoe UI" w:eastAsia="Times New Roman" w:hAnsi="Segoe UI" w:cs="Segoe UI"/>
+          <w:color w:val="000000"/>
+          <w:sz w:val="27"/>
+          <w:szCs w:val="27"/>
+        </w:rPr>
+        <w:t> attribute accepts a space-separated list of access keys. For example:</w:t>
+      </w:r>
+    </w:p>
+    <w:p>
+      <w:pPr>
+        <w:shd w:val="clear" w:color="auto" w:fill="F5F2F0"/>
+        <w:tabs>
+          <w:tab w:val="left" w:pos="916"/>
+          <w:tab w:val="left" w:pos="1832"/>
+          <w:tab w:val="left" w:pos="2748"/>
+          <w:tab w:val="left" w:pos="3664"/>
+          <w:tab w:val="left" w:pos="4580"/>
+          <w:tab w:val="left" w:pos="5496"/>
+          <w:tab w:val="left" w:pos="6412"/>
+          <w:tab w:val="left" w:pos="7328"/>
+          <w:tab w:val="left" w:pos="8244"/>
+          <w:tab w:val="left" w:pos="9160"/>
+          <w:tab w:val="left" w:pos="10076"/>
+          <w:tab w:val="left" w:pos="10992"/>
+          <w:tab w:val="left" w:pos="11908"/>
+          <w:tab w:val="left" w:pos="12824"/>
+          <w:tab w:val="left" w:pos="13740"/>
+          <w:tab w:val="left" w:pos="14656"/>
+        </w:tabs>
+        <w:spacing w:before="120" w:after="120" w:line="240" w:lineRule="auto"/>
+        <w:rPr>
+          <w:rFonts w:ascii="Consolas" w:eastAsia="Times New Roman" w:hAnsi="Consolas" w:cs="Courier New"/>
+          <w:color w:val="000000"/>
+          <w:sz w:val="27"/>
+          <w:szCs w:val="27"/>
+        </w:rPr>
+      </w:pPr>
+      <w:r>
+        <w:rPr>
+          <w:rFonts w:ascii="Consolas" w:eastAsia="Times New Roman" w:hAnsi="Consolas" w:cs="Courier New"/>
+          <w:color w:val="38425C"/>
+          <w:sz w:val="27"/>
+          <w:szCs w:val="27"/>
+        </w:rPr>
+        <w:t>&lt;</w:t>
+      </w:r>
+      <w:r>
+        <w:rPr>
+          <w:rFonts w:ascii="Consolas" w:eastAsia="Times New Roman" w:hAnsi="Consolas" w:cs="Courier New"/>
+          <w:color w:val="E00000"/>
+          <w:sz w:val="27"/>
+          <w:szCs w:val="27"/>
+        </w:rPr>
+        <w:t xml:space="preserve">button </w:t>
+      </w:r>
+      <w:r>
+        <w:rPr>
+          <w:rFonts w:ascii="Consolas" w:eastAsia="Times New Roman" w:hAnsi="Consolas" w:cs="Courier New"/>
+          <w:color w:val="008040"/>
+          <w:sz w:val="27"/>
+          <w:szCs w:val="27"/>
+        </w:rPr>
+        <w:t>type</w:t>
+      </w:r>
+      <w:r>
+        <w:rPr>
+          <w:rFonts w:ascii="Consolas" w:eastAsia="Times New Roman" w:hAnsi="Consolas" w:cs="Courier New"/>
+          <w:color w:val="38425C"/>
+          <w:sz w:val="27"/>
+          <w:szCs w:val="27"/>
+        </w:rPr>
+        <w:t>="</w:t>
+      </w:r>
+      <w:r>
+        <w:rPr>
+          <w:rFonts w:ascii="Consolas" w:eastAsia="Times New Roman" w:hAnsi="Consolas" w:cs="Courier New"/>
+          <w:color w:val="2574A9"/>
+          <w:sz w:val="27"/>
+          <w:szCs w:val="27"/>
+        </w:rPr>
+        <w:t>submit</w:t>
+      </w:r>
+      <w:r>
+        <w:rPr>
+          <w:rFonts w:ascii="Consolas" w:eastAsia="Times New Roman" w:hAnsi="Consolas" w:cs="Courier New"/>
+          <w:color w:val="38425C"/>
+          <w:sz w:val="27"/>
+          <w:szCs w:val="27"/>
+        </w:rPr>
+        <w:t>"</w:t>
+      </w:r>
+      <w:r>
+        <w:rPr>
+          <w:rFonts w:ascii="Consolas" w:eastAsia="Times New Roman" w:hAnsi="Consolas" w:cs="Courier New"/>
+          <w:color w:val="E00000"/>
+          <w:sz w:val="27"/>
+          <w:szCs w:val="27"/>
+        </w:rPr>
+        <w:t xml:space="preserve"> </w:t>
+      </w:r>
+      <w:proofErr w:type="spellStart"/>
+      <w:r>
+        <w:rPr>
+          <w:rFonts w:ascii="Consolas" w:eastAsia="Times New Roman" w:hAnsi="Consolas" w:cs="Courier New"/>
+          <w:color w:val="008040"/>
+          <w:sz w:val="27"/>
+          <w:szCs w:val="27"/>
+        </w:rPr>
+        <w:t>accesskey</w:t>
+      </w:r>
+      <w:proofErr w:type="spellEnd"/>
+      <w:r>
+        <w:rPr>
+          <w:rFonts w:ascii="Consolas" w:eastAsia="Times New Roman" w:hAnsi="Consolas" w:cs="Courier New"/>
+          <w:color w:val="38425C"/>
+          <w:sz w:val="27"/>
+          <w:szCs w:val="27"/>
+        </w:rPr>
+        <w:t>="</w:t>
+      </w:r>
+      <w:r>
+        <w:rPr>
+          <w:rFonts w:ascii="Consolas" w:eastAsia="Times New Roman" w:hAnsi="Consolas" w:cs="Courier New"/>
+          <w:color w:val="2574A9"/>
+          <w:sz w:val="27"/>
+          <w:szCs w:val="27"/>
+        </w:rPr>
+        <w:t>s</w:t>
+      </w:r>
+      <w:r>
+        <w:rPr>
+          <w:rFonts w:ascii="Consolas" w:eastAsia="Times New Roman" w:hAnsi="Consolas" w:cs="Courier New"/>
+          <w:color w:val="38425C"/>
+          <w:sz w:val="27"/>
+          <w:szCs w:val="27"/>
+        </w:rPr>
+        <w:t>"&gt;</w:t>
+      </w:r>
+      <w:r>
+        <w:rPr>
+          <w:rFonts w:ascii="Consolas" w:eastAsia="Times New Roman" w:hAnsi="Consolas" w:cs="Courier New"/>
+          <w:color w:val="000000"/>
+          <w:sz w:val="27"/>
+          <w:szCs w:val="27"/>
+        </w:rPr>
+        <w:t>Submit</w:t>
+      </w:r>
+      <w:r>
+        <w:rPr>
+          <w:rFonts w:ascii="Consolas" w:eastAsia="Times New Roman" w:hAnsi="Consolas" w:cs="Courier New"/>
+          <w:color w:val="38425C"/>
+          <w:sz w:val="27"/>
+          <w:szCs w:val="27"/>
+        </w:rPr>
+        <w:t>&lt;/</w:t>
+      </w:r>
+      <w:r>
+        <w:rPr>
+          <w:rFonts w:ascii="Consolas" w:eastAsia="Times New Roman" w:hAnsi="Consolas" w:cs="Courier New"/>
+          <w:color w:val="E00000"/>
+          <w:sz w:val="27"/>
+          <w:szCs w:val="27"/>
+        </w:rPr>
+        <w:t>button</w:t>
+      </w:r>
+      <w:r>
+        <w:rPr>
+          <w:rFonts w:ascii="Consolas" w:eastAsia="Times New Roman" w:hAnsi="Consolas" w:cs="Courier New"/>
+          <w:color w:val="38425C"/>
+          <w:sz w:val="27"/>
+          <w:szCs w:val="27"/>
+        </w:rPr>
+        <w:t>&gt;</w:t>
+      </w:r>
+    </w:p>
+    <w:p>
+      <w:pPr>
+        <w:shd w:val="clear" w:color="auto" w:fill="FFFFFE"/>
+        <w:spacing w:line="360" w:lineRule="atLeast"/>
+        <w:rPr>
+          <w:rFonts w:ascii="Courier New" w:eastAsia="Times New Roman" w:hAnsi="Courier New" w:cs="Courier New"/>
+          <w:color w:val="000000"/>
+          <w:sz w:val="27"/>
+          <w:szCs w:val="27"/>
+        </w:rPr>
+      </w:pPr>
+      <w:r>
+        <w:rPr>
+          <w:rFonts w:ascii="Segoe UI" w:eastAsia="Times New Roman" w:hAnsi="Segoe UI" w:cs="Segoe UI"/>
+          <w:color w:val="000000"/>
+          <w:sz w:val="27"/>
+          <w:szCs w:val="27"/>
+        </w:rPr>
+        <w:br/>
       </w:r>
       <w:bookmarkStart w:id="0" w:name="_GoBack"/>
       <w:bookmarkEnd w:id="0"/>
+      <w:proofErr w:type="spellStart"/>
+      <w:r>
+        <w:rPr>
+          <w:rFonts w:ascii="Segoe UI" w:eastAsia="Times New Roman" w:hAnsi="Segoe UI" w:cs="Segoe UI"/>
+          <w:color w:val="000000"/>
+          <w:sz w:val="27"/>
+          <w:szCs w:val="27"/>
+        </w:rPr>
+        <w:t>ist</w:t>
+      </w:r>
+      <w:proofErr w:type="spellEnd"/>
+      <w:r>
+        <w:rPr>
+          <w:rFonts w:ascii="Segoe UI" w:eastAsia="Times New Roman" w:hAnsi="Segoe UI" w:cs="Segoe UI"/>
+          <w:color w:val="000000"/>
+          <w:sz w:val="27"/>
+          <w:szCs w:val="27"/>
+        </w:rPr>
+        <w:t xml:space="preserve"> of</w:t>
+      </w:r>
     </w:p>
     <w:p>
       <w:pPr>
         <w:shd w:val="clear" w:color="auto" w:fill="FFFFFE"/>
-        <w:spacing w:after="0" w:line="360" w:lineRule="atLeast"/>
-        <w:ind w:left="360"/>
-        <w:rPr>
-          <w:rFonts w:ascii="Courier New" w:eastAsia="Times New Roman" w:hAnsi="Courier New" w:cs="Courier New"/>
-          <w:color w:val="000000"/>
-          <w:sz w:val="27"/>
-          <w:szCs w:val="27"/>
-        </w:rPr>
-      </w:pPr>
-    </w:p>
-    <w:p>
-      <w:pPr>
-        <w:shd w:val="clear" w:color="auto" w:fill="FFFFFE"/>
-        <w:spacing w:after="0" w:line="360" w:lineRule="atLeast"/>
+        <w:spacing w:line="360" w:lineRule="atLeast"/>
         <w:rPr>
           <w:rFonts w:ascii="Courier New" w:eastAsia="Times New Roman" w:hAnsi="Courier New" w:cs="Courier New"/>
           <w:color w:val="000000"/>

</xml_diff>

<commit_message>
completed Survey form certification project
</commit_message>
<xml_diff>
--- a/Responsive web design notes.docx
+++ b/Responsive web design notes.docx
@@ -5437,43 +5437,499 @@
         <w:shd w:val="clear" w:color="auto" w:fill="FFFFFE"/>
         <w:spacing w:line="360" w:lineRule="atLeast"/>
         <w:rPr>
-          <w:rFonts w:ascii="Courier New" w:eastAsia="Times New Roman" w:hAnsi="Courier New" w:cs="Courier New"/>
-          <w:color w:val="000000"/>
-          <w:sz w:val="27"/>
-          <w:szCs w:val="27"/>
-        </w:rPr>
-      </w:pPr>
-      <w:r>
-        <w:rPr>
           <w:rFonts w:ascii="Segoe UI" w:eastAsia="Times New Roman" w:hAnsi="Segoe UI" w:cs="Segoe UI"/>
           <w:color w:val="000000"/>
           <w:sz w:val="27"/>
           <w:szCs w:val="27"/>
         </w:rPr>
+      </w:pPr>
+      <w:r>
+        <w:rPr>
+          <w:rFonts w:ascii="Segoe UI" w:eastAsia="Times New Roman" w:hAnsi="Segoe UI" w:cs="Segoe UI"/>
+          <w:color w:val="000000"/>
+          <w:sz w:val="27"/>
+          <w:szCs w:val="27"/>
+        </w:rPr>
         <w:br/>
+      </w:r>
+    </w:p>
+    <w:p>
+      <w:pPr>
+        <w:shd w:val="clear" w:color="auto" w:fill="FFFFFE"/>
+        <w:spacing w:line="360" w:lineRule="atLeast"/>
+        <w:rPr>
+          <w:rFonts w:ascii="Segoe UI" w:eastAsia="Times New Roman" w:hAnsi="Segoe UI" w:cs="Segoe UI"/>
+          <w:color w:val="000000"/>
+          <w:sz w:val="27"/>
+          <w:szCs w:val="27"/>
+        </w:rPr>
+      </w:pPr>
+    </w:p>
+    <w:p>
+      <w:pPr>
+        <w:shd w:val="clear" w:color="auto" w:fill="FFFFFE"/>
+        <w:spacing w:line="360" w:lineRule="atLeast"/>
+        <w:rPr>
+          <w:rFonts w:ascii="Segoe UI" w:eastAsia="Times New Roman" w:hAnsi="Segoe UI" w:cs="Segoe UI"/>
+          <w:color w:val="000000"/>
+          <w:sz w:val="27"/>
+          <w:szCs w:val="27"/>
+        </w:rPr>
+      </w:pPr>
+      <w:r>
+        <w:rPr>
+          <w:rFonts w:ascii="Segoe UI" w:eastAsia="Times New Roman" w:hAnsi="Segoe UI" w:cs="Segoe UI"/>
+          <w:color w:val="000000"/>
+          <w:sz w:val="27"/>
+          <w:szCs w:val="27"/>
+        </w:rPr>
+        <w:t>HEAD</w:t>
+      </w:r>
+    </w:p>
+    <w:p>
+      <w:pPr>
+        <w:shd w:val="clear" w:color="auto" w:fill="FFFFFE"/>
+        <w:spacing w:line="360" w:lineRule="atLeast"/>
+        <w:rPr>
+          <w:rFonts w:ascii="Segoe UI" w:eastAsia="Times New Roman" w:hAnsi="Segoe UI" w:cs="Segoe UI"/>
+          <w:color w:val="000000"/>
+          <w:sz w:val="27"/>
+          <w:szCs w:val="27"/>
+        </w:rPr>
+      </w:pPr>
+      <w:r>
+        <w:rPr>
+          <w:rFonts w:ascii="Segoe UI" w:eastAsia="Times New Roman" w:hAnsi="Segoe UI" w:cs="Segoe UI"/>
+          <w:color w:val="000000"/>
+          <w:sz w:val="27"/>
+          <w:szCs w:val="27"/>
+        </w:rPr>
+        <w:t>BODY</w:t>
+      </w:r>
+    </w:p>
+    <w:p>
+      <w:pPr>
+        <w:shd w:val="clear" w:color="auto" w:fill="FFFFFE"/>
+        <w:spacing w:line="360" w:lineRule="atLeast"/>
+        <w:rPr>
+          <w:rFonts w:ascii="Segoe UI" w:eastAsia="Times New Roman" w:hAnsi="Segoe UI" w:cs="Segoe UI"/>
+          <w:color w:val="000000"/>
+          <w:sz w:val="27"/>
+          <w:szCs w:val="27"/>
+        </w:rPr>
+      </w:pPr>
+      <w:r>
+        <w:rPr>
+          <w:rFonts w:ascii="Segoe UI" w:eastAsia="Times New Roman" w:hAnsi="Segoe UI" w:cs="Segoe UI"/>
+          <w:color w:val="000000"/>
+          <w:sz w:val="27"/>
+          <w:szCs w:val="27"/>
+        </w:rPr>
+        <w:t>FOOTER</w:t>
+      </w:r>
+    </w:p>
+    <w:p>
+      <w:pPr>
+        <w:shd w:val="clear" w:color="auto" w:fill="FFFFFE"/>
+        <w:spacing w:line="360" w:lineRule="atLeast"/>
+        <w:rPr>
+          <w:rFonts w:ascii="Segoe UI" w:eastAsia="Times New Roman" w:hAnsi="Segoe UI" w:cs="Segoe UI"/>
+          <w:color w:val="000000"/>
+          <w:sz w:val="27"/>
+          <w:szCs w:val="27"/>
+        </w:rPr>
+      </w:pPr>
+    </w:p>
+    <w:p>
+      <w:pPr>
+        <w:shd w:val="clear" w:color="auto" w:fill="FFFFFE"/>
+        <w:spacing w:line="360" w:lineRule="atLeast"/>
+        <w:rPr>
+          <w:rFonts w:ascii="Segoe UI" w:eastAsia="Times New Roman" w:hAnsi="Segoe UI" w:cs="Segoe UI"/>
+          <w:color w:val="000000"/>
+          <w:sz w:val="27"/>
+          <w:szCs w:val="27"/>
+        </w:rPr>
+      </w:pPr>
+      <w:r>
+        <w:rPr>
+          <w:rFonts w:ascii="Segoe UI" w:eastAsia="Times New Roman" w:hAnsi="Segoe UI" w:cs="Segoe UI"/>
+          <w:color w:val="000000"/>
+          <w:sz w:val="27"/>
+          <w:szCs w:val="27"/>
+        </w:rPr>
+        <w:t>Translucent background images implementation:</w:t>
+      </w:r>
+    </w:p>
+    <w:p>
+      <w:pPr>
+        <w:shd w:val="clear" w:color="auto" w:fill="FFFFFE"/>
+        <w:spacing w:after="0" w:line="360" w:lineRule="atLeast"/>
+        <w:rPr>
+          <w:rFonts w:ascii="Courier New" w:eastAsia="Times New Roman" w:hAnsi="Courier New" w:cs="Courier New"/>
+          <w:color w:val="000000"/>
+          <w:sz w:val="27"/>
+          <w:szCs w:val="27"/>
+        </w:rPr>
+      </w:pPr>
+      <w:proofErr w:type="gramStart"/>
+      <w:r>
+        <w:rPr>
+          <w:rFonts w:ascii="Courier New" w:eastAsia="Times New Roman" w:hAnsi="Courier New" w:cs="Courier New"/>
+          <w:color w:val="FF0000"/>
+          <w:sz w:val="27"/>
+          <w:szCs w:val="27"/>
+        </w:rPr>
+        <w:t>background-image</w:t>
+      </w:r>
+      <w:proofErr w:type="gramEnd"/>
+      <w:r>
+        <w:rPr>
+          <w:rFonts w:ascii="Courier New" w:eastAsia="Times New Roman" w:hAnsi="Courier New" w:cs="Courier New"/>
+          <w:color w:val="FF0000"/>
+          <w:sz w:val="27"/>
+          <w:szCs w:val="27"/>
+        </w:rPr>
+        <w:t>:</w:t>
+      </w:r>
+      <w:r>
+        <w:rPr>
+          <w:rFonts w:ascii="Courier New" w:eastAsia="Times New Roman" w:hAnsi="Courier New" w:cs="Courier New"/>
+          <w:color w:val="000000"/>
+          <w:sz w:val="27"/>
+          <w:szCs w:val="27"/>
+        </w:rPr>
+        <w:t> </w:t>
+      </w:r>
+      <w:r>
+        <w:rPr>
+          <w:rFonts w:ascii="Courier New" w:eastAsia="Times New Roman" w:hAnsi="Courier New" w:cs="Courier New"/>
+          <w:color w:val="0451A5"/>
+          <w:sz w:val="27"/>
+          <w:szCs w:val="27"/>
+        </w:rPr>
+        <w:t>linear-gradient(</w:t>
+      </w:r>
+      <w:r>
+        <w:rPr>
+          <w:rFonts w:ascii="Courier New" w:eastAsia="Times New Roman" w:hAnsi="Courier New" w:cs="Courier New"/>
+          <w:color w:val="098658"/>
+          <w:sz w:val="27"/>
+          <w:szCs w:val="27"/>
+        </w:rPr>
+        <w:t>90deg</w:t>
+      </w:r>
+      <w:r>
+        <w:rPr>
+          <w:rFonts w:ascii="Courier New" w:eastAsia="Times New Roman" w:hAnsi="Courier New" w:cs="Courier New"/>
+          <w:color w:val="000000"/>
+          <w:sz w:val="27"/>
+          <w:szCs w:val="27"/>
+        </w:rPr>
+        <w:t>, </w:t>
+      </w:r>
+      <w:r>
+        <w:rPr>
+          <w:rFonts w:ascii="Courier New" w:eastAsia="Times New Roman" w:hAnsi="Courier New" w:cs="Courier New"/>
+          <w:color w:val="0451A5"/>
+          <w:sz w:val="27"/>
+          <w:szCs w:val="27"/>
+        </w:rPr>
+        <w:t>rgba(</w:t>
+      </w:r>
+      <w:r>
+        <w:rPr>
+          <w:rFonts w:ascii="Courier New" w:eastAsia="Times New Roman" w:hAnsi="Courier New" w:cs="Courier New"/>
+          <w:color w:val="098658"/>
+          <w:sz w:val="27"/>
+          <w:szCs w:val="27"/>
+        </w:rPr>
+        <w:t>2</w:t>
+      </w:r>
+      <w:r>
+        <w:rPr>
+          <w:rFonts w:ascii="Courier New" w:eastAsia="Times New Roman" w:hAnsi="Courier New" w:cs="Courier New"/>
+          <w:color w:val="000000"/>
+          <w:sz w:val="27"/>
+          <w:szCs w:val="27"/>
+        </w:rPr>
+        <w:t>, </w:t>
+      </w:r>
+      <w:r>
+        <w:rPr>
+          <w:rFonts w:ascii="Courier New" w:eastAsia="Times New Roman" w:hAnsi="Courier New" w:cs="Courier New"/>
+          <w:color w:val="098658"/>
+          <w:sz w:val="27"/>
+          <w:szCs w:val="27"/>
+        </w:rPr>
+        <w:t>87</w:t>
+      </w:r>
+      <w:r>
+        <w:rPr>
+          <w:rFonts w:ascii="Courier New" w:eastAsia="Times New Roman" w:hAnsi="Courier New" w:cs="Courier New"/>
+          <w:color w:val="000000"/>
+          <w:sz w:val="27"/>
+          <w:szCs w:val="27"/>
+        </w:rPr>
+        <w:t>, </w:t>
+      </w:r>
+      <w:r>
+        <w:rPr>
+          <w:rFonts w:ascii="Courier New" w:eastAsia="Times New Roman" w:hAnsi="Courier New" w:cs="Courier New"/>
+          <w:color w:val="098658"/>
+          <w:sz w:val="27"/>
+          <w:szCs w:val="27"/>
+        </w:rPr>
+        <w:t>154</w:t>
+      </w:r>
+      <w:r>
+        <w:rPr>
+          <w:rFonts w:ascii="Courier New" w:eastAsia="Times New Roman" w:hAnsi="Courier New" w:cs="Courier New"/>
+          <w:color w:val="000000"/>
+          <w:sz w:val="27"/>
+          <w:szCs w:val="27"/>
+        </w:rPr>
+        <w:t>,</w:t>
+      </w:r>
+      <w:r>
+        <w:rPr>
+          <w:rFonts w:ascii="Courier New" w:eastAsia="Times New Roman" w:hAnsi="Courier New" w:cs="Courier New"/>
+          <w:color w:val="098658"/>
+          <w:sz w:val="27"/>
+          <w:szCs w:val="27"/>
+        </w:rPr>
+        <w:t>0.8</w:t>
+      </w:r>
+      <w:r>
+        <w:rPr>
+          <w:rFonts w:ascii="Courier New" w:eastAsia="Times New Roman" w:hAnsi="Courier New" w:cs="Courier New"/>
+          <w:color w:val="0451A5"/>
+          <w:sz w:val="27"/>
+          <w:szCs w:val="27"/>
+        </w:rPr>
+        <w:t>)</w:t>
+      </w:r>
+      <w:r>
+        <w:rPr>
+          <w:rFonts w:ascii="Courier New" w:eastAsia="Times New Roman" w:hAnsi="Courier New" w:cs="Courier New"/>
+          <w:color w:val="000000"/>
+          <w:sz w:val="27"/>
+          <w:szCs w:val="27"/>
+        </w:rPr>
+        <w:t>, </w:t>
+      </w:r>
+      <w:r>
+        <w:rPr>
+          <w:rFonts w:ascii="Courier New" w:eastAsia="Times New Roman" w:hAnsi="Courier New" w:cs="Courier New"/>
+          <w:color w:val="0451A5"/>
+          <w:sz w:val="27"/>
+          <w:szCs w:val="27"/>
+        </w:rPr>
+        <w:t>rgba(</w:t>
+      </w:r>
+      <w:r>
+        <w:rPr>
+          <w:rFonts w:ascii="Courier New" w:eastAsia="Times New Roman" w:hAnsi="Courier New" w:cs="Courier New"/>
+          <w:color w:val="098658"/>
+          <w:sz w:val="27"/>
+          <w:szCs w:val="27"/>
+        </w:rPr>
+        <w:t>74</w:t>
+      </w:r>
+      <w:r>
+        <w:rPr>
+          <w:rFonts w:ascii="Courier New" w:eastAsia="Times New Roman" w:hAnsi="Courier New" w:cs="Courier New"/>
+          <w:color w:val="000000"/>
+          <w:sz w:val="27"/>
+          <w:szCs w:val="27"/>
+        </w:rPr>
+        <w:t>, </w:t>
+      </w:r>
+      <w:r>
+        <w:rPr>
+          <w:rFonts w:ascii="Courier New" w:eastAsia="Times New Roman" w:hAnsi="Courier New" w:cs="Courier New"/>
+          <w:color w:val="098658"/>
+          <w:sz w:val="27"/>
+          <w:szCs w:val="27"/>
+        </w:rPr>
+        <w:t>10</w:t>
+      </w:r>
+      <w:r>
+        <w:rPr>
+          <w:rFonts w:ascii="Courier New" w:eastAsia="Times New Roman" w:hAnsi="Courier New" w:cs="Courier New"/>
+          <w:color w:val="000000"/>
+          <w:sz w:val="27"/>
+          <w:szCs w:val="27"/>
+        </w:rPr>
+        <w:t>, </w:t>
+      </w:r>
+      <w:r>
+        <w:rPr>
+          <w:rFonts w:ascii="Courier New" w:eastAsia="Times New Roman" w:hAnsi="Courier New" w:cs="Courier New"/>
+          <w:color w:val="098658"/>
+          <w:sz w:val="27"/>
+          <w:szCs w:val="27"/>
+        </w:rPr>
+        <w:t>35</w:t>
+      </w:r>
+      <w:r>
+        <w:rPr>
+          <w:rFonts w:ascii="Courier New" w:eastAsia="Times New Roman" w:hAnsi="Courier New" w:cs="Courier New"/>
+          <w:color w:val="000000"/>
+          <w:sz w:val="27"/>
+          <w:szCs w:val="27"/>
+        </w:rPr>
+        <w:t>,</w:t>
+      </w:r>
+      <w:r>
+        <w:rPr>
+          <w:rFonts w:ascii="Courier New" w:eastAsia="Times New Roman" w:hAnsi="Courier New" w:cs="Courier New"/>
+          <w:color w:val="098658"/>
+          <w:sz w:val="27"/>
+          <w:szCs w:val="27"/>
+        </w:rPr>
+        <w:t>0.5</w:t>
+      </w:r>
+      <w:r>
+        <w:rPr>
+          <w:rFonts w:ascii="Courier New" w:eastAsia="Times New Roman" w:hAnsi="Courier New" w:cs="Courier New"/>
+          <w:color w:val="0451A5"/>
+          <w:sz w:val="27"/>
+          <w:szCs w:val="27"/>
+        </w:rPr>
+        <w:t>))</w:t>
+      </w:r>
+      <w:r>
+        <w:rPr>
+          <w:rFonts w:ascii="Courier New" w:eastAsia="Times New Roman" w:hAnsi="Courier New" w:cs="Courier New"/>
+          <w:color w:val="000000"/>
+          <w:sz w:val="27"/>
+          <w:szCs w:val="27"/>
+        </w:rPr>
+        <w:t>,</w:t>
+      </w:r>
+    </w:p>
+    <w:p>
+      <w:pPr>
+        <w:shd w:val="clear" w:color="auto" w:fill="FFFFFE"/>
+        <w:spacing w:after="0" w:line="360" w:lineRule="atLeast"/>
+        <w:rPr>
+          <w:rFonts w:ascii="Courier New" w:eastAsia="Times New Roman" w:hAnsi="Courier New" w:cs="Courier New"/>
+          <w:color w:val="000000"/>
+          <w:sz w:val="27"/>
+          <w:szCs w:val="27"/>
+        </w:rPr>
+      </w:pPr>
+      <w:r>
+        <w:rPr>
+          <w:rFonts w:ascii="Courier New" w:eastAsia="Times New Roman" w:hAnsi="Courier New" w:cs="Courier New"/>
+          <w:color w:val="000000"/>
+          <w:sz w:val="27"/>
+          <w:szCs w:val="27"/>
+        </w:rPr>
+        <w:t>   </w:t>
+      </w:r>
+      <w:proofErr w:type="gramStart"/>
+      <w:r>
+        <w:rPr>
+          <w:rFonts w:ascii="Courier New" w:eastAsia="Times New Roman" w:hAnsi="Courier New" w:cs="Courier New"/>
+          <w:color w:val="0451A5"/>
+          <w:sz w:val="27"/>
+          <w:szCs w:val="27"/>
+        </w:rPr>
+        <w:t>url</w:t>
+      </w:r>
+      <w:r>
+        <w:rPr>
+          <w:rFonts w:ascii="Courier New" w:eastAsia="Times New Roman" w:hAnsi="Courier New" w:cs="Courier New"/>
+          <w:color w:val="000000"/>
+          <w:sz w:val="27"/>
+          <w:szCs w:val="27"/>
+        </w:rPr>
+        <w:t>(</w:t>
+      </w:r>
+      <w:proofErr w:type="gramEnd"/>
+      <w:r>
+        <w:rPr>
+          <w:rFonts w:ascii="Courier New" w:eastAsia="Times New Roman" w:hAnsi="Courier New" w:cs="Courier New"/>
+          <w:color w:val="A31515"/>
+          <w:sz w:val="27"/>
+          <w:szCs w:val="27"/>
+        </w:rPr>
+        <w:t>"https://cdn.pixabay.com/photo/2020/01/27/19/22/piano-4798138_640.jpg"</w:t>
+      </w:r>
+      <w:r>
+        <w:rPr>
+          <w:rFonts w:ascii="Courier New" w:eastAsia="Times New Roman" w:hAnsi="Courier New" w:cs="Courier New"/>
+          <w:color w:val="000000"/>
+          <w:sz w:val="27"/>
+          <w:szCs w:val="27"/>
+        </w:rPr>
+        <w:t>) ;</w:t>
+      </w:r>
+    </w:p>
+    <w:p>
+      <w:pPr>
+        <w:shd w:val="clear" w:color="auto" w:fill="FFFFFE"/>
+        <w:spacing w:line="360" w:lineRule="atLeast"/>
+        <w:rPr>
+          <w:rFonts w:ascii="Segoe UI" w:eastAsia="Times New Roman" w:hAnsi="Segoe UI" w:cs="Segoe UI"/>
+          <w:color w:val="000000"/>
+          <w:sz w:val="27"/>
+          <w:szCs w:val="27"/>
+        </w:rPr>
+      </w:pPr>
+    </w:p>
+    <w:p>
+      <w:pPr>
+        <w:shd w:val="clear" w:color="auto" w:fill="FFFFFE"/>
+        <w:spacing w:line="360" w:lineRule="atLeast"/>
+        <w:rPr>
+          <w:rFonts w:ascii="Segoe UI" w:eastAsia="Times New Roman" w:hAnsi="Segoe UI" w:cs="Segoe UI"/>
+          <w:color w:val="000000"/>
+          <w:sz w:val="27"/>
+          <w:szCs w:val="27"/>
+        </w:rPr>
+      </w:pPr>
+      <w:r>
+        <w:rPr>
+          <w:rFonts w:ascii="Segoe UI" w:eastAsia="Times New Roman" w:hAnsi="Segoe UI" w:cs="Segoe UI"/>
+          <w:color w:val="000000"/>
+          <w:sz w:val="27"/>
+          <w:szCs w:val="27"/>
+        </w:rPr>
+        <w:t xml:space="preserve">Notice background-image has the </w:t>
+      </w:r>
+      <w:r>
+        <w:rPr>
+          <w:rFonts w:ascii="Segoe UI" w:eastAsia="Times New Roman" w:hAnsi="Segoe UI" w:cs="Segoe UI"/>
+          <w:b/>
+          <w:color w:val="000000"/>
+          <w:sz w:val="27"/>
+          <w:szCs w:val="27"/>
+        </w:rPr>
+        <w:t>linear-gradient</w:t>
+      </w:r>
+      <w:r>
+        <w:rPr>
+          <w:rFonts w:ascii="Segoe UI" w:eastAsia="Times New Roman" w:hAnsi="Segoe UI" w:cs="Segoe UI"/>
+          <w:color w:val="000000"/>
+          <w:sz w:val="27"/>
+          <w:szCs w:val="27"/>
+        </w:rPr>
+        <w:t xml:space="preserve"> property we used to define overlapping color.</w:t>
+      </w:r>
+      <w:r>
+        <w:rPr>
+          <w:rFonts w:ascii="Segoe UI" w:eastAsia="Times New Roman" w:hAnsi="Segoe UI" w:cs="Segoe UI"/>
+          <w:color w:val="000000"/>
+          <w:sz w:val="27"/>
+          <w:szCs w:val="27"/>
+        </w:rPr>
+        <w:t xml:space="preserve"> Wow</w:t>
       </w:r>
       <w:bookmarkStart w:id="0" w:name="_GoBack"/>
       <w:bookmarkEnd w:id="0"/>
-      <w:proofErr w:type="spellStart"/>
-      <w:r>
-        <w:rPr>
-          <w:rFonts w:ascii="Segoe UI" w:eastAsia="Times New Roman" w:hAnsi="Segoe UI" w:cs="Segoe UI"/>
-          <w:color w:val="000000"/>
-          <w:sz w:val="27"/>
-          <w:szCs w:val="27"/>
-        </w:rPr>
-        <w:t>ist</w:t>
-      </w:r>
-      <w:proofErr w:type="spellEnd"/>
-      <w:r>
-        <w:rPr>
-          <w:rFonts w:ascii="Segoe UI" w:eastAsia="Times New Roman" w:hAnsi="Segoe UI" w:cs="Segoe UI"/>
-          <w:color w:val="000000"/>
-          <w:sz w:val="27"/>
-          <w:szCs w:val="27"/>
-        </w:rPr>
-        <w:t xml:space="preserve"> of</w:t>
-      </w:r>
     </w:p>
     <w:p>
       <w:pPr>

</xml_diff>

<commit_message>
Understood some important selectors
</commit_message>
<xml_diff>
--- a/Responsive web design notes.docx
+++ b/Responsive web design notes.docx
@@ -210,7 +210,6 @@
         </w:rPr>
         <w:t>The </w:t>
       </w:r>
-      <w:proofErr w:type="spellStart"/>
       <w:r>
         <w:rPr>
           <w:rStyle w:val="HTMLCode"/>
@@ -220,7 +219,6 @@
         </w:rPr>
         <w:t>em</w:t>
       </w:r>
-      <w:proofErr w:type="spellEnd"/>
       <w:r>
         <w:rPr>
           <w:rFonts w:ascii="Segoe UI" w:hAnsi="Segoe UI" w:cs="Segoe UI"/>
@@ -304,7 +302,6 @@
           <w:sz w:val="32"/>
         </w:rPr>
       </w:pPr>
-      <w:proofErr w:type="gramStart"/>
       <w:r>
         <w:rPr>
           <w:rStyle w:val="HTMLCode"/>
@@ -314,7 +311,6 @@
         </w:rPr>
         <w:t>article</w:t>
       </w:r>
-      <w:proofErr w:type="gramEnd"/>
       <w:r>
         <w:rPr>
           <w:rFonts w:ascii="Segoe UI" w:hAnsi="Segoe UI" w:cs="Segoe UI"/>
@@ -376,29 +372,7 @@
           <w:szCs w:val="27"/>
           <w:shd w:val="clear" w:color="auto" w:fill="F5F6F7"/>
         </w:rPr>
-        <w:t xml:space="preserve"> value for the font-family by adding another font name separated by a comma. Fallbacks </w:t>
-      </w:r>
-      <w:proofErr w:type="gramStart"/>
-      <w:r>
-        <w:rPr>
-          <w:rFonts w:ascii="Segoe UI" w:hAnsi="Segoe UI" w:cs="Segoe UI"/>
-          <w:color w:val="000000"/>
-          <w:sz w:val="27"/>
-          <w:szCs w:val="27"/>
-          <w:shd w:val="clear" w:color="auto" w:fill="F5F6F7"/>
-        </w:rPr>
-        <w:t>are used</w:t>
-      </w:r>
-      <w:proofErr w:type="gramEnd"/>
-      <w:r>
-        <w:rPr>
-          <w:rFonts w:ascii="Segoe UI" w:hAnsi="Segoe UI" w:cs="Segoe UI"/>
-          <w:color w:val="000000"/>
-          <w:sz w:val="27"/>
-          <w:szCs w:val="27"/>
-          <w:shd w:val="clear" w:color="auto" w:fill="F5F6F7"/>
-        </w:rPr>
-        <w:t xml:space="preserve"> in instances where the initial is not found/available.</w:t>
+        <w:t> value for the font-family by adding another font name separated by a comma. Fallbacks are used in instances where the initial is not found/available.</w:t>
       </w:r>
     </w:p>
     <w:p>
@@ -427,39 +401,7 @@
           <w:color w:val="000000" w:themeColor="text1"/>
           <w:sz w:val="32"/>
         </w:rPr>
-        <w:t>#FF0000 and #</w:t>
-      </w:r>
-      <w:proofErr w:type="gramStart"/>
-      <w:r>
-        <w:rPr>
-          <w:color w:val="000000" w:themeColor="text1"/>
-          <w:sz w:val="32"/>
-        </w:rPr>
-        <w:t>FF0000CC .</w:t>
-      </w:r>
-      <w:proofErr w:type="gramEnd"/>
-      <w:r>
-        <w:rPr>
-          <w:color w:val="000000" w:themeColor="text1"/>
-          <w:sz w:val="32"/>
-        </w:rPr>
-        <w:t xml:space="preserve"> The second one defines the alpha value of the color</w:t>
-      </w:r>
-      <w:proofErr w:type="gramStart"/>
-      <w:r>
-        <w:rPr>
-          <w:color w:val="000000" w:themeColor="text1"/>
-          <w:sz w:val="32"/>
-        </w:rPr>
-        <w:t>..</w:t>
-      </w:r>
-      <w:proofErr w:type="gramEnd"/>
-      <w:r>
-        <w:rPr>
-          <w:color w:val="000000" w:themeColor="text1"/>
-          <w:sz w:val="32"/>
-        </w:rPr>
-        <w:t xml:space="preserve"> </w:t>
+        <w:t xml:space="preserve">#FF0000 and #FF0000CC . The second one defines the alpha value of the color.. </w:t>
       </w:r>
     </w:p>
     <w:p>
@@ -564,7 +506,6 @@
         </w:rPr>
         <w:t>The </w:t>
       </w:r>
-      <w:proofErr w:type="spellStart"/>
       <w:r>
         <w:rPr>
           <w:rStyle w:val="HTMLCode"/>
@@ -574,7 +515,6 @@
         </w:rPr>
         <w:t>vh</w:t>
       </w:r>
-      <w:proofErr w:type="spellEnd"/>
       <w:r>
         <w:rPr>
           <w:rFonts w:ascii="Segoe UI" w:hAnsi="Segoe UI" w:cs="Segoe UI"/>
@@ -783,7 +723,6 @@
         </w:rPr>
         <w:t> unit stands for root </w:t>
       </w:r>
-      <w:proofErr w:type="spellStart"/>
       <w:r>
         <w:rPr>
           <w:rStyle w:val="HTMLCode"/>
@@ -793,7 +732,6 @@
         </w:rPr>
         <w:t>em</w:t>
       </w:r>
-      <w:proofErr w:type="spellEnd"/>
       <w:r>
         <w:rPr>
           <w:rFonts w:ascii="Segoe UI" w:hAnsi="Segoe UI" w:cs="Segoe UI"/>
@@ -836,27 +774,15 @@
           <w:sz w:val="32"/>
         </w:rPr>
       </w:pPr>
-      <w:proofErr w:type="spellStart"/>
-      <w:r>
-        <w:rPr>
-          <w:rFonts w:ascii="Segoe UI" w:hAnsi="Segoe UI" w:cs="Segoe UI"/>
-          <w:color w:val="000000"/>
-          <w:sz w:val="27"/>
-          <w:szCs w:val="27"/>
-          <w:shd w:val="clear" w:color="auto" w:fill="F5F6F7"/>
-        </w:rPr>
-        <w:t>Minlength</w:t>
-      </w:r>
-      <w:proofErr w:type="spellEnd"/>
-      <w:r>
-        <w:rPr>
-          <w:rFonts w:ascii="Segoe UI" w:hAnsi="Segoe UI" w:cs="Segoe UI"/>
-          <w:color w:val="000000"/>
-          <w:sz w:val="27"/>
-          <w:szCs w:val="27"/>
-          <w:shd w:val="clear" w:color="auto" w:fill="F5F6F7"/>
-        </w:rPr>
-        <w:t xml:space="preserve"> = </w:t>
+      <w:r>
+        <w:rPr>
+          <w:rFonts w:ascii="Segoe UI" w:hAnsi="Segoe UI" w:cs="Segoe UI"/>
+          <w:color w:val="000000"/>
+          <w:sz w:val="27"/>
+          <w:szCs w:val="27"/>
+          <w:shd w:val="clear" w:color="auto" w:fill="F5F6F7"/>
+        </w:rPr>
+        <w:t xml:space="preserve">Minlength = </w:t>
       </w:r>
       <w:r>
         <w:rPr>
@@ -959,29 +885,7 @@
           <w:color w:val="000000"/>
           <w:sz w:val="28"/>
         </w:rPr>
-        <w:t>[</w:t>
-      </w:r>
-      <w:proofErr w:type="gramStart"/>
-      <w:r>
-        <w:rPr>
-          <w:rStyle w:val="HTMLCode"/>
-          <w:rFonts w:ascii="var(--font-family-monospace)" w:hAnsi="var(--font-family-monospace)"/>
-          <w:b/>
-          <w:color w:val="000000"/>
-          <w:sz w:val="28"/>
-        </w:rPr>
-        <w:t>a-z0-5</w:t>
-      </w:r>
-      <w:proofErr w:type="gramEnd"/>
-      <w:r>
-        <w:rPr>
-          <w:rStyle w:val="HTMLCode"/>
-          <w:rFonts w:ascii="var(--font-family-monospace)" w:hAnsi="var(--font-family-monospace)"/>
-          <w:b/>
-          <w:color w:val="000000"/>
-          <w:sz w:val="28"/>
-        </w:rPr>
-        <w:t>]{8,}</w:t>
+        <w:t>[a-z0-5]{8,}</w:t>
       </w:r>
     </w:p>
     <w:p>
@@ -1182,29 +1086,7 @@
           <w:szCs w:val="27"/>
           <w:shd w:val="clear" w:color="auto" w:fill="F5F6F7"/>
         </w:rPr>
-        <w:t xml:space="preserve">. This will remove the earlier </w:t>
-      </w:r>
-      <w:proofErr w:type="gramStart"/>
-      <w:r>
-        <w:rPr>
-          <w:rFonts w:ascii="Segoe UI" w:hAnsi="Segoe UI" w:cs="Segoe UI"/>
-          <w:color w:val="000000"/>
-          <w:sz w:val="27"/>
-          <w:szCs w:val="27"/>
-          <w:shd w:val="clear" w:color="auto" w:fill="F5F6F7"/>
-        </w:rPr>
-        <w:t>rule which</w:t>
-      </w:r>
-      <w:proofErr w:type="gramEnd"/>
-      <w:r>
-        <w:rPr>
-          <w:rFonts w:ascii="Segoe UI" w:hAnsi="Segoe UI" w:cs="Segoe UI"/>
-          <w:color w:val="000000"/>
-          <w:sz w:val="27"/>
-          <w:szCs w:val="27"/>
-          <w:shd w:val="clear" w:color="auto" w:fill="F5F6F7"/>
-        </w:rPr>
-        <w:t xml:space="preserve"> set all the </w:t>
+        <w:t>. This will remove the earlier rule which set all the </w:t>
       </w:r>
       <w:r>
         <w:rPr>
@@ -1242,52 +1124,18 @@
           <w:szCs w:val="27"/>
           <w:shd w:val="clear" w:color="auto" w:fill="F5F6F7"/>
         </w:rPr>
-        <w:t xml:space="preserve">. Unset </w:t>
-      </w:r>
-      <w:proofErr w:type="gramStart"/>
-      <w:r>
-        <w:rPr>
-          <w:rFonts w:ascii="Segoe UI" w:hAnsi="Segoe UI" w:cs="Segoe UI"/>
-          <w:color w:val="000000"/>
-          <w:sz w:val="27"/>
-          <w:szCs w:val="27"/>
-          <w:shd w:val="clear" w:color="auto" w:fill="F5F6F7"/>
-        </w:rPr>
-        <w:t>is used</w:t>
-      </w:r>
-      <w:proofErr w:type="gramEnd"/>
-      <w:r>
-        <w:rPr>
-          <w:rFonts w:ascii="Segoe UI" w:hAnsi="Segoe UI" w:cs="Segoe UI"/>
-          <w:color w:val="000000"/>
-          <w:sz w:val="27"/>
-          <w:szCs w:val="27"/>
-          <w:shd w:val="clear" w:color="auto" w:fill="F5F6F7"/>
-        </w:rPr>
-        <w:t xml:space="preserve"> to remove any previously applied rule.</w:t>
-      </w:r>
-      <w:r>
-        <w:rPr>
-          <w:rFonts w:ascii="Segoe UI" w:hAnsi="Segoe UI" w:cs="Segoe UI"/>
-          <w:color w:val="000000"/>
-          <w:sz w:val="27"/>
-          <w:szCs w:val="27"/>
-          <w:shd w:val="clear" w:color="auto" w:fill="F5F6F7"/>
-        </w:rPr>
-        <w:t xml:space="preserve"> In this case the width was </w:t>
-      </w:r>
-      <w:proofErr w:type="spellStart"/>
-      <w:r>
-        <w:rPr>
-          <w:rFonts w:ascii="Segoe UI" w:hAnsi="Segoe UI" w:cs="Segoe UI"/>
-          <w:color w:val="000000"/>
-          <w:sz w:val="27"/>
-          <w:szCs w:val="27"/>
-          <w:shd w:val="clear" w:color="auto" w:fill="F5F6F7"/>
-        </w:rPr>
-        <w:t>unsetted</w:t>
-      </w:r>
-      <w:proofErr w:type="spellEnd"/>
+        <w:t>. Unset is used to remove any previously applied rule.</w:t>
+      </w:r>
+      <w:r>
+        <w:rPr>
+          <w:rFonts w:ascii="Segoe UI" w:hAnsi="Segoe UI" w:cs="Segoe UI"/>
+          <w:color w:val="000000"/>
+          <w:sz w:val="27"/>
+          <w:szCs w:val="27"/>
+          <w:shd w:val="clear" w:color="auto" w:fill="F5F6F7"/>
+        </w:rPr>
+        <w:t xml:space="preserve"> In this case the width was unsetted</w:t>
+      </w:r>
     </w:p>
     <w:p>
       <w:pPr>
@@ -1341,29 +1189,7 @@
           <w:szCs w:val="27"/>
           <w:shd w:val="clear" w:color="auto" w:fill="F5F6F7"/>
         </w:rPr>
-        <w:t xml:space="preserve">Color by default </w:t>
-      </w:r>
-      <w:proofErr w:type="gramStart"/>
-      <w:r>
-        <w:rPr>
-          <w:rFonts w:ascii="Segoe UI" w:hAnsi="Segoe UI" w:cs="Segoe UI"/>
-          <w:color w:val="000000"/>
-          <w:sz w:val="27"/>
-          <w:szCs w:val="27"/>
-          <w:shd w:val="clear" w:color="auto" w:fill="F5F6F7"/>
-        </w:rPr>
-        <w:t>is used</w:t>
-      </w:r>
-      <w:proofErr w:type="gramEnd"/>
-      <w:r>
-        <w:rPr>
-          <w:rFonts w:ascii="Segoe UI" w:hAnsi="Segoe UI" w:cs="Segoe UI"/>
-          <w:color w:val="000000"/>
-          <w:sz w:val="27"/>
-          <w:szCs w:val="27"/>
-          <w:shd w:val="clear" w:color="auto" w:fill="F5F6F7"/>
-        </w:rPr>
-        <w:t xml:space="preserve"> to designate text.</w:t>
+        <w:t>Color by default is used to designate text.</w:t>
       </w:r>
     </w:p>
     <w:p>
@@ -1474,7 +1300,6 @@
           <w:szCs w:val="27"/>
         </w:rPr>
       </w:pPr>
-      <w:proofErr w:type="gramStart"/>
       <w:r>
         <w:rPr>
           <w:rFonts w:ascii="Courier New" w:eastAsia="Times New Roman" w:hAnsi="Courier New" w:cs="Courier New"/>
@@ -1482,17 +1307,7 @@
           <w:sz w:val="27"/>
           <w:szCs w:val="27"/>
         </w:rPr>
-        <w:t>margin</w:t>
-      </w:r>
-      <w:proofErr w:type="gramEnd"/>
-      <w:r>
-        <w:rPr>
-          <w:rFonts w:ascii="Courier New" w:eastAsia="Times New Roman" w:hAnsi="Courier New" w:cs="Courier New"/>
-          <w:color w:val="FF0000"/>
-          <w:sz w:val="27"/>
-          <w:szCs w:val="27"/>
-        </w:rPr>
-        <w:t>:</w:t>
+        <w:t>margin:</w:t>
       </w:r>
       <w:r>
         <w:rPr>
@@ -1898,29 +1713,7 @@
           <w:szCs w:val="28"/>
           <w:shd w:val="clear" w:color="auto" w:fill="F5F6F7"/>
         </w:rPr>
-        <w:t xml:space="preserve">. Any direct children of a flex container </w:t>
-      </w:r>
-      <w:proofErr w:type="gramStart"/>
-      <w:r>
-        <w:rPr>
-          <w:rFonts w:ascii="Segoe UI" w:hAnsi="Segoe UI" w:cs="Segoe UI"/>
-          <w:color w:val="000000"/>
-          <w:sz w:val="28"/>
-          <w:szCs w:val="28"/>
-          <w:shd w:val="clear" w:color="auto" w:fill="F5F6F7"/>
-        </w:rPr>
-        <w:t>are called</w:t>
-      </w:r>
-      <w:proofErr w:type="gramEnd"/>
-      <w:r>
-        <w:rPr>
-          <w:rFonts w:ascii="Segoe UI" w:hAnsi="Segoe UI" w:cs="Segoe UI"/>
-          <w:color w:val="000000"/>
-          <w:sz w:val="28"/>
-          <w:szCs w:val="28"/>
-          <w:shd w:val="clear" w:color="auto" w:fill="F5F6F7"/>
-        </w:rPr>
-        <w:t> </w:t>
+        <w:t>. Any direct children of a flex container are called </w:t>
       </w:r>
       <w:r>
         <w:rPr>
@@ -2268,8 +2061,6 @@
         </w:rPr>
         <w:t> will allow the items to wrap to the next row or column. </w:t>
       </w:r>
-      <w:proofErr w:type="spellStart"/>
-      <w:proofErr w:type="gramStart"/>
       <w:r>
         <w:rPr>
           <w:rStyle w:val="HTMLCode"/>
@@ -2279,8 +2070,6 @@
         </w:rPr>
         <w:t>nowrap</w:t>
       </w:r>
-      <w:proofErr w:type="spellEnd"/>
-      <w:proofErr w:type="gramEnd"/>
       <w:r>
         <w:rPr>
           <w:rFonts w:ascii="Segoe UI" w:hAnsi="Segoe UI" w:cs="Segoe UI"/>
@@ -2360,29 +2149,7 @@
           <w:szCs w:val="28"/>
           <w:shd w:val="clear" w:color="auto" w:fill="F5F6F7"/>
         </w:rPr>
-        <w:t xml:space="preserve">property determines how the items inside a flex container </w:t>
-      </w:r>
-      <w:proofErr w:type="gramStart"/>
-      <w:r>
-        <w:rPr>
-          <w:rFonts w:ascii="Segoe UI" w:hAnsi="Segoe UI" w:cs="Segoe UI"/>
-          <w:color w:val="000000"/>
-          <w:sz w:val="28"/>
-          <w:szCs w:val="28"/>
-          <w:shd w:val="clear" w:color="auto" w:fill="F5F6F7"/>
-        </w:rPr>
-        <w:t>are positioned</w:t>
-      </w:r>
-      <w:proofErr w:type="gramEnd"/>
-      <w:r>
-        <w:rPr>
-          <w:rFonts w:ascii="Segoe UI" w:hAnsi="Segoe UI" w:cs="Segoe UI"/>
-          <w:color w:val="000000"/>
-          <w:sz w:val="28"/>
-          <w:szCs w:val="28"/>
-          <w:shd w:val="clear" w:color="auto" w:fill="F5F6F7"/>
-        </w:rPr>
-        <w:t xml:space="preserve"> along the </w:t>
+        <w:t xml:space="preserve">property determines how the items inside a flex container are positioned along the </w:t>
       </w:r>
       <w:r>
         <w:rPr>
@@ -2451,31 +2218,7 @@
           <w:szCs w:val="28"/>
           <w:shd w:val="clear" w:color="auto" w:fill="F5F6F7"/>
         </w:rPr>
-        <w:t>Flex-</w:t>
-      </w:r>
-      <w:proofErr w:type="gramStart"/>
-      <w:r>
-        <w:rPr>
-          <w:rFonts w:ascii="Segoe UI" w:hAnsi="Segoe UI" w:cs="Segoe UI"/>
-          <w:i/>
-          <w:color w:val="000000"/>
-          <w:sz w:val="28"/>
-          <w:szCs w:val="28"/>
-          <w:shd w:val="clear" w:color="auto" w:fill="F5F6F7"/>
-        </w:rPr>
-        <w:t>direction :</w:t>
-      </w:r>
-      <w:proofErr w:type="gramEnd"/>
-      <w:r>
-        <w:rPr>
-          <w:rFonts w:ascii="Segoe UI" w:hAnsi="Segoe UI" w:cs="Segoe UI"/>
-          <w:i/>
-          <w:color w:val="000000"/>
-          <w:sz w:val="28"/>
-          <w:szCs w:val="28"/>
-          <w:shd w:val="clear" w:color="auto" w:fill="F5F6F7"/>
-        </w:rPr>
-        <w:t xml:space="preserve"> row;</w:t>
+        <w:t>Flex-direction : row;</w:t>
       </w:r>
       <w:r>
         <w:rPr>
@@ -2532,29 +2275,7 @@
           <w:szCs w:val="28"/>
           <w:shd w:val="clear" w:color="auto" w:fill="F5F6F7"/>
         </w:rPr>
-        <w:t xml:space="preserve">It will imply that elements being aligned horizontally </w:t>
-      </w:r>
-      <w:proofErr w:type="gramStart"/>
-      <w:r>
-        <w:rPr>
-          <w:rFonts w:ascii="Segoe UI" w:hAnsi="Segoe UI" w:cs="Segoe UI"/>
-          <w:color w:val="000000"/>
-          <w:sz w:val="28"/>
-          <w:szCs w:val="28"/>
-          <w:shd w:val="clear" w:color="auto" w:fill="F5F6F7"/>
-        </w:rPr>
-        <w:t>( row</w:t>
-      </w:r>
-      <w:proofErr w:type="gramEnd"/>
-      <w:r>
-        <w:rPr>
-          <w:rFonts w:ascii="Segoe UI" w:hAnsi="Segoe UI" w:cs="Segoe UI"/>
-          <w:color w:val="000000"/>
-          <w:sz w:val="28"/>
-          <w:szCs w:val="28"/>
-          <w:shd w:val="clear" w:color="auto" w:fill="F5F6F7"/>
-        </w:rPr>
-        <w:t xml:space="preserve">) and being centered </w:t>
+        <w:t xml:space="preserve">It will imply that elements being aligned horizontally ( row) and being centered </w:t>
       </w:r>
       <w:r>
         <w:rPr>
@@ -2856,7 +2577,6 @@
           <w:shd w:val="clear" w:color="auto" w:fill="F5F6F7"/>
         </w:rPr>
       </w:pPr>
-      <w:proofErr w:type="gramStart"/>
       <w:r>
         <w:rPr>
           <w:rFonts w:ascii="Segoe UI" w:hAnsi="Segoe UI" w:cs="Segoe UI"/>
@@ -2886,18 +2606,7 @@
           <w:sz w:val="30"/>
           <w:szCs w:val="24"/>
         </w:rPr>
-        <w:t>::</w:t>
-      </w:r>
-      <w:proofErr w:type="gramEnd"/>
-      <w:r>
-        <w:rPr>
-          <w:rStyle w:val="HTMLCode"/>
-          <w:rFonts w:ascii="var(--font-family-monospace)" w:eastAsiaTheme="minorHAnsi" w:hAnsi="var(--font-family-monospace)"/>
-          <w:b/>
-          <w:sz w:val="30"/>
-          <w:szCs w:val="24"/>
-        </w:rPr>
-        <w:t>after</w:t>
+        <w:t>::after</w:t>
       </w:r>
       <w:r>
         <w:rPr>
@@ -2937,29 +2646,7 @@
           <w:szCs w:val="27"/>
           <w:shd w:val="clear" w:color="auto" w:fill="F5F6F7"/>
         </w:rPr>
-        <w:t xml:space="preserve"> as the </w:t>
-      </w:r>
-      <w:proofErr w:type="gramStart"/>
-      <w:r>
-        <w:rPr>
-          <w:rFonts w:ascii="Segoe UI" w:hAnsi="Segoe UI" w:cs="Segoe UI"/>
-          <w:color w:val="000000"/>
-          <w:sz w:val="28"/>
-          <w:szCs w:val="27"/>
-          <w:shd w:val="clear" w:color="auto" w:fill="F5F6F7"/>
-        </w:rPr>
-        <w:t>images</w:t>
-      </w:r>
-      <w:proofErr w:type="gramEnd"/>
-      <w:r>
-        <w:rPr>
-          <w:rFonts w:ascii="Segoe UI" w:hAnsi="Segoe UI" w:cs="Segoe UI"/>
-          <w:color w:val="000000"/>
-          <w:sz w:val="28"/>
-          <w:szCs w:val="27"/>
-          <w:shd w:val="clear" w:color="auto" w:fill="F5F6F7"/>
-        </w:rPr>
-        <w:t xml:space="preserve"> it will push the last image to the left when the gallery is in a two-column layout. </w:t>
+        <w:t> as the images it will push the last image to the left when the gallery is in a two-column layout. </w:t>
       </w:r>
     </w:p>
     <w:p>
@@ -3053,9 +2740,26 @@
           <w:color w:val="0070C0"/>
           <w:sz w:val="24"/>
         </w:rPr>
-        <w:t xml:space="preserve">.gallery </w:t>
-      </w:r>
-      <w:proofErr w:type="spellStart"/>
+        <w:t>.gallery img</w:t>
+      </w:r>
+      <w:r>
+        <w:rPr>
+          <w:rFonts w:ascii="Segoe UI" w:hAnsi="Segoe UI" w:cs="Segoe UI"/>
+          <w:color w:val="0070C0"/>
+          <w:sz w:val="32"/>
+          <w:szCs w:val="27"/>
+        </w:rPr>
+        <w:t> </w:t>
+      </w:r>
+      <w:r>
+        <w:rPr>
+          <w:rFonts w:ascii="Segoe UI" w:hAnsi="Segoe UI" w:cs="Segoe UI"/>
+          <w:color w:val="000000"/>
+          <w:sz w:val="27"/>
+          <w:szCs w:val="27"/>
+        </w:rPr>
+        <w:t>selector the </w:t>
+      </w:r>
       <w:r>
         <w:rPr>
           <w:rStyle w:val="HTMLCode"/>
@@ -3063,26 +2767,16 @@
           <w:color w:val="0070C0"/>
           <w:sz w:val="24"/>
         </w:rPr>
-        <w:t>img</w:t>
-      </w:r>
-      <w:proofErr w:type="spellEnd"/>
-      <w:r>
-        <w:rPr>
-          <w:rFonts w:ascii="Segoe UI" w:hAnsi="Segoe UI" w:cs="Segoe UI"/>
-          <w:color w:val="0070C0"/>
-          <w:sz w:val="32"/>
-          <w:szCs w:val="27"/>
-        </w:rPr>
-        <w:t> </w:t>
-      </w:r>
-      <w:r>
-        <w:rPr>
-          <w:rFonts w:ascii="Segoe UI" w:hAnsi="Segoe UI" w:cs="Segoe UI"/>
-          <w:color w:val="000000"/>
-          <w:sz w:val="27"/>
-          <w:szCs w:val="27"/>
-        </w:rPr>
-        <w:t>selector the </w:t>
+        <w:t>object-fit</w:t>
+      </w:r>
+      <w:r>
+        <w:rPr>
+          <w:rFonts w:ascii="Segoe UI" w:hAnsi="Segoe UI" w:cs="Segoe UI"/>
+          <w:color w:val="000000"/>
+          <w:sz w:val="27"/>
+          <w:szCs w:val="27"/>
+        </w:rPr>
+        <w:t> property and set it to </w:t>
       </w:r>
       <w:r>
         <w:rPr>
@@ -3091,54 +2785,34 @@
           <w:color w:val="0070C0"/>
           <w:sz w:val="24"/>
         </w:rPr>
-        <w:t>object-fit</w:t>
-      </w:r>
-      <w:r>
-        <w:rPr>
-          <w:rFonts w:ascii="Segoe UI" w:hAnsi="Segoe UI" w:cs="Segoe UI"/>
-          <w:color w:val="000000"/>
-          <w:sz w:val="27"/>
-          <w:szCs w:val="27"/>
-        </w:rPr>
-        <w:t> property and set it to </w:t>
+        <w:t>cover</w:t>
+      </w:r>
+      <w:r>
+        <w:rPr>
+          <w:rFonts w:ascii="Segoe UI" w:hAnsi="Segoe UI" w:cs="Segoe UI"/>
+          <w:color w:val="0070C0"/>
+          <w:sz w:val="32"/>
+          <w:szCs w:val="27"/>
+        </w:rPr>
+        <w:t xml:space="preserve">. </w:t>
+      </w:r>
+      <w:r>
+        <w:rPr>
+          <w:rFonts w:ascii="Segoe UI" w:hAnsi="Segoe UI" w:cs="Segoe UI"/>
+          <w:color w:val="000000"/>
+          <w:sz w:val="27"/>
+          <w:szCs w:val="27"/>
+        </w:rPr>
+        <w:t>This will tell the image to fill the </w:t>
       </w:r>
       <w:r>
         <w:rPr>
           <w:rStyle w:val="HTMLCode"/>
           <w:rFonts w:ascii="var(--font-family-monospace)" w:hAnsi="var(--font-family-monospace)"/>
-          <w:color w:val="0070C0"/>
-          <w:sz w:val="24"/>
-        </w:rPr>
-        <w:t>cover</w:t>
-      </w:r>
-      <w:r>
-        <w:rPr>
-          <w:rFonts w:ascii="Segoe UI" w:hAnsi="Segoe UI" w:cs="Segoe UI"/>
-          <w:color w:val="0070C0"/>
-          <w:sz w:val="32"/>
-          <w:szCs w:val="27"/>
-        </w:rPr>
-        <w:t xml:space="preserve">. </w:t>
-      </w:r>
-      <w:r>
-        <w:rPr>
-          <w:rFonts w:ascii="Segoe UI" w:hAnsi="Segoe UI" w:cs="Segoe UI"/>
-          <w:color w:val="000000"/>
-          <w:sz w:val="27"/>
-          <w:szCs w:val="27"/>
-        </w:rPr>
-        <w:t>This will tell the image to fill the </w:t>
-      </w:r>
-      <w:proofErr w:type="spellStart"/>
-      <w:r>
-        <w:rPr>
-          <w:rStyle w:val="HTMLCode"/>
-          <w:rFonts w:ascii="var(--font-family-monospace)" w:hAnsi="var(--font-family-monospace)"/>
           <w:color w:val="000000"/>
         </w:rPr>
         <w:t>img</w:t>
       </w:r>
-      <w:proofErr w:type="spellEnd"/>
       <w:r>
         <w:rPr>
           <w:rFonts w:ascii="Segoe UI" w:hAnsi="Segoe UI" w:cs="Segoe UI"/>
@@ -3171,7 +2845,6 @@
         </w:rPr>
         <w:t xml:space="preserve">- </w:t>
       </w:r>
-      <w:proofErr w:type="gramStart"/>
       <w:r>
         <w:rPr>
           <w:rFonts w:ascii="Segoe UI" w:hAnsi="Segoe UI" w:cs="Segoe UI"/>
@@ -3202,40 +2875,7 @@
           <w:szCs w:val="28"/>
           <w:shd w:val="clear" w:color="auto" w:fill="F5F6F7"/>
         </w:rPr>
-        <w:t xml:space="preserve"> is</w:t>
-      </w:r>
-      <w:proofErr w:type="gramEnd"/>
-      <w:r>
-        <w:rPr>
-          <w:rFonts w:ascii="Segoe UI" w:hAnsi="Segoe UI" w:cs="Segoe UI"/>
-          <w:color w:val="000000"/>
-          <w:sz w:val="28"/>
-          <w:szCs w:val="28"/>
-          <w:shd w:val="clear" w:color="auto" w:fill="F5F6F7"/>
-        </w:rPr>
-        <w:t xml:space="preserve"> highly used to group elements (especially text ) for alignment. </w:t>
-      </w:r>
-      <w:proofErr w:type="gramStart"/>
-      <w:r>
-        <w:rPr>
-          <w:rFonts w:ascii="Segoe UI" w:hAnsi="Segoe UI" w:cs="Segoe UI"/>
-          <w:color w:val="000000"/>
-          <w:sz w:val="28"/>
-          <w:szCs w:val="28"/>
-          <w:shd w:val="clear" w:color="auto" w:fill="F5F6F7"/>
-        </w:rPr>
-        <w:t>It’s</w:t>
-      </w:r>
-      <w:proofErr w:type="gramEnd"/>
-      <w:r>
-        <w:rPr>
-          <w:rFonts w:ascii="Segoe UI" w:hAnsi="Segoe UI" w:cs="Segoe UI"/>
-          <w:color w:val="000000"/>
-          <w:sz w:val="28"/>
-          <w:szCs w:val="28"/>
-          <w:shd w:val="clear" w:color="auto" w:fill="F5F6F7"/>
-        </w:rPr>
-        <w:t xml:space="preserve"> like grouping in Adobe</w:t>
+        <w:t xml:space="preserve"> is highly used to group elements (especially text ) for alignment. It’s like grouping in Adobe</w:t>
       </w:r>
     </w:p>
     <w:p>
@@ -3330,9 +2970,18 @@
           <w:sz w:val="24"/>
           <w:szCs w:val="24"/>
         </w:rPr>
-        <w:t xml:space="preserve">root </w:t>
-      </w:r>
-      <w:proofErr w:type="spellStart"/>
+        <w:t>root em</w:t>
+      </w:r>
+      <w:r>
+        <w:rPr>
+          <w:rFonts w:ascii="Segoe UI" w:hAnsi="Segoe UI" w:cs="Segoe UI"/>
+          <w:color w:val="000000"/>
+          <w:sz w:val="27"/>
+          <w:szCs w:val="27"/>
+          <w:shd w:val="clear" w:color="auto" w:fill="F5F6F7"/>
+        </w:rPr>
+        <w:t>, and is relative to the font size of the </w:t>
+      </w:r>
       <w:r>
         <w:rPr>
           <w:rStyle w:val="HTMLCode"/>
@@ -3340,26 +2989,6 @@
           <w:sz w:val="24"/>
           <w:szCs w:val="24"/>
         </w:rPr>
-        <w:t>em</w:t>
-      </w:r>
-      <w:proofErr w:type="spellEnd"/>
-      <w:r>
-        <w:rPr>
-          <w:rFonts w:ascii="Segoe UI" w:hAnsi="Segoe UI" w:cs="Segoe UI"/>
-          <w:color w:val="000000"/>
-          <w:sz w:val="27"/>
-          <w:szCs w:val="27"/>
-          <w:shd w:val="clear" w:color="auto" w:fill="F5F6F7"/>
-        </w:rPr>
-        <w:t>, and is relative to the font size of the </w:t>
-      </w:r>
-      <w:r>
-        <w:rPr>
-          <w:rStyle w:val="HTMLCode"/>
-          <w:rFonts w:ascii="var(--font-family-monospace)" w:eastAsiaTheme="minorHAnsi" w:hAnsi="var(--font-family-monospace)"/>
-          <w:sz w:val="24"/>
-          <w:szCs w:val="24"/>
-        </w:rPr>
         <w:t>html</w:t>
       </w:r>
       <w:r>
@@ -3380,71 +3009,27 @@
           <w:szCs w:val="27"/>
           <w:shd w:val="clear" w:color="auto" w:fill="F5F6F7"/>
         </w:rPr>
-        <w:t xml:space="preserve"> In other words setting an element’s font size to </w:t>
-      </w:r>
-      <w:proofErr w:type="gramStart"/>
-      <w:r>
-        <w:rPr>
-          <w:rFonts w:ascii="Segoe UI" w:hAnsi="Segoe UI" w:cs="Segoe UI"/>
-          <w:color w:val="000000"/>
-          <w:sz w:val="27"/>
-          <w:szCs w:val="27"/>
-          <w:shd w:val="clear" w:color="auto" w:fill="F5F6F7"/>
-        </w:rPr>
-        <w:t>1em</w:t>
-      </w:r>
-      <w:proofErr w:type="gramEnd"/>
-      <w:r>
-        <w:rPr>
-          <w:rFonts w:ascii="Segoe UI" w:hAnsi="Segoe UI" w:cs="Segoe UI"/>
-          <w:color w:val="000000"/>
-          <w:sz w:val="27"/>
-          <w:szCs w:val="27"/>
-          <w:shd w:val="clear" w:color="auto" w:fill="F5F6F7"/>
-        </w:rPr>
-        <w:t xml:space="preserve"> is setting it to the font-size assigned in t</w:t>
-      </w:r>
-      <w:r>
-        <w:rPr>
-          <w:rFonts w:ascii="Segoe UI" w:hAnsi="Segoe UI" w:cs="Segoe UI"/>
-          <w:color w:val="000000"/>
-          <w:sz w:val="27"/>
-          <w:szCs w:val="27"/>
-          <w:shd w:val="clear" w:color="auto" w:fill="F5F6F7"/>
-        </w:rPr>
-        <w:t xml:space="preserve">he html selector, or if not </w:t>
-      </w:r>
-      <w:proofErr w:type="spellStart"/>
-      <w:r>
-        <w:rPr>
-          <w:rFonts w:ascii="Segoe UI" w:hAnsi="Segoe UI" w:cs="Segoe UI"/>
-          <w:color w:val="000000"/>
-          <w:sz w:val="27"/>
-          <w:szCs w:val="27"/>
-          <w:shd w:val="clear" w:color="auto" w:fill="F5F6F7"/>
-        </w:rPr>
-        <w:t>pre</w:t>
-      </w:r>
-      <w:r>
-        <w:rPr>
-          <w:rFonts w:ascii="Segoe UI" w:hAnsi="Segoe UI" w:cs="Segoe UI"/>
-          <w:color w:val="000000"/>
-          <w:sz w:val="27"/>
-          <w:szCs w:val="27"/>
-          <w:shd w:val="clear" w:color="auto" w:fill="F5F6F7"/>
-        </w:rPr>
-        <w:t>cised</w:t>
-      </w:r>
-      <w:proofErr w:type="spellEnd"/>
-      <w:r>
-        <w:rPr>
-          <w:rFonts w:ascii="Segoe UI" w:hAnsi="Segoe UI" w:cs="Segoe UI"/>
-          <w:color w:val="000000"/>
-          <w:sz w:val="27"/>
-          <w:szCs w:val="27"/>
-          <w:shd w:val="clear" w:color="auto" w:fill="F5F6F7"/>
-        </w:rPr>
-        <w:t>, the font-size of the browser. Like the word indicates “</w:t>
+        <w:t xml:space="preserve"> In other words setting an element’s font size to 1em is setting it to the font-size assigned in t</w:t>
+      </w:r>
+      <w:r>
+        <w:rPr>
+          <w:rFonts w:ascii="Segoe UI" w:hAnsi="Segoe UI" w:cs="Segoe UI"/>
+          <w:color w:val="000000"/>
+          <w:sz w:val="27"/>
+          <w:szCs w:val="27"/>
+          <w:shd w:val="clear" w:color="auto" w:fill="F5F6F7"/>
+        </w:rPr>
+        <w:t>he html selector, or if not pre</w:t>
+      </w:r>
+      <w:r>
+        <w:rPr>
+          <w:rFonts w:ascii="Segoe UI" w:hAnsi="Segoe UI" w:cs="Segoe UI"/>
+          <w:color w:val="000000"/>
+          <w:sz w:val="27"/>
+          <w:szCs w:val="27"/>
+          <w:shd w:val="clear" w:color="auto" w:fill="F5F6F7"/>
+        </w:rPr>
+        <w:t>cised, the font-size of the browser. Like the word indicates “</w:t>
       </w:r>
       <w:r>
         <w:rPr>
@@ -3504,7 +3089,6 @@
           <w:szCs w:val="27"/>
         </w:rPr>
       </w:pPr>
-      <w:proofErr w:type="gramStart"/>
       <w:r>
         <w:rPr>
           <w:rFonts w:ascii="Segoe UI" w:eastAsia="Times New Roman" w:hAnsi="Segoe UI" w:cs="Segoe UI"/>
@@ -3524,7 +3108,6 @@
         </w:rPr>
         <w:t>:not</w:t>
       </w:r>
-      <w:proofErr w:type="gramEnd"/>
       <w:r>
         <w:rPr>
           <w:rFonts w:ascii="Segoe UI" w:eastAsia="Times New Roman" w:hAnsi="Segoe UI" w:cs="Segoe UI"/>
@@ -3605,8 +3188,6 @@
           <w:szCs w:val="27"/>
         </w:rPr>
       </w:pPr>
-      <w:proofErr w:type="spellStart"/>
-      <w:proofErr w:type="gramStart"/>
       <w:r>
         <w:rPr>
           <w:rFonts w:ascii="Consolas" w:eastAsia="Times New Roman" w:hAnsi="Consolas" w:cs="Courier New"/>
@@ -3614,27 +3195,7 @@
           <w:sz w:val="27"/>
           <w:szCs w:val="27"/>
         </w:rPr>
-        <w:t>div:</w:t>
-      </w:r>
-      <w:proofErr w:type="gramEnd"/>
-      <w:r>
-        <w:rPr>
-          <w:rFonts w:ascii="Consolas" w:eastAsia="Times New Roman" w:hAnsi="Consolas" w:cs="Courier New"/>
-          <w:color w:val="008040"/>
-          <w:sz w:val="27"/>
-          <w:szCs w:val="27"/>
-        </w:rPr>
-        <w:t>not</w:t>
-      </w:r>
-      <w:proofErr w:type="spellEnd"/>
-      <w:r>
-        <w:rPr>
-          <w:rFonts w:ascii="Consolas" w:eastAsia="Times New Roman" w:hAnsi="Consolas" w:cs="Courier New"/>
-          <w:color w:val="008040"/>
-          <w:sz w:val="27"/>
-          <w:szCs w:val="27"/>
-        </w:rPr>
-        <w:t>(#example)</w:t>
+        <w:t>div:not(#example)</w:t>
       </w:r>
       <w:r>
         <w:rPr>
@@ -3694,7 +3255,6 @@
         </w:rPr>
         <w:t xml:space="preserve">  </w:t>
       </w:r>
-      <w:proofErr w:type="gramStart"/>
       <w:r>
         <w:rPr>
           <w:rFonts w:ascii="Consolas" w:eastAsia="Times New Roman" w:hAnsi="Consolas" w:cs="Courier New"/>
@@ -3704,7 +3264,6 @@
         </w:rPr>
         <w:t>color</w:t>
       </w:r>
-      <w:proofErr w:type="gramEnd"/>
       <w:r>
         <w:rPr>
           <w:rFonts w:ascii="Consolas" w:eastAsia="Times New Roman" w:hAnsi="Consolas" w:cs="Courier New"/>
@@ -3838,8 +3397,6 @@
           <w:szCs w:val="27"/>
         </w:rPr>
       </w:pPr>
-      <w:proofErr w:type="spellStart"/>
-      <w:proofErr w:type="gramStart"/>
       <w:r>
         <w:rPr>
           <w:rFonts w:ascii="Consolas" w:eastAsia="Times New Roman" w:hAnsi="Consolas" w:cs="Courier New"/>
@@ -3847,38 +3404,7 @@
           <w:sz w:val="27"/>
           <w:szCs w:val="27"/>
         </w:rPr>
-        <w:t>ie</w:t>
-      </w:r>
-      <w:proofErr w:type="spellEnd"/>
-      <w:proofErr w:type="gramEnd"/>
-      <w:r>
-        <w:rPr>
-          <w:rFonts w:ascii="Consolas" w:eastAsia="Times New Roman" w:hAnsi="Consolas" w:cs="Courier New"/>
-          <w:color w:val="38425C"/>
-          <w:sz w:val="27"/>
-          <w:szCs w:val="27"/>
-        </w:rPr>
-        <w:t xml:space="preserve"> all the </w:t>
-      </w:r>
-      <w:proofErr w:type="spellStart"/>
-      <w:r>
-        <w:rPr>
-          <w:rFonts w:ascii="Consolas" w:eastAsia="Times New Roman" w:hAnsi="Consolas" w:cs="Courier New"/>
-          <w:color w:val="38425C"/>
-          <w:sz w:val="27"/>
-          <w:szCs w:val="27"/>
-        </w:rPr>
-        <w:t>divs</w:t>
-      </w:r>
-      <w:proofErr w:type="spellEnd"/>
-      <w:r>
-        <w:rPr>
-          <w:rFonts w:ascii="Consolas" w:eastAsia="Times New Roman" w:hAnsi="Consolas" w:cs="Courier New"/>
-          <w:color w:val="38425C"/>
-          <w:sz w:val="27"/>
-          <w:szCs w:val="27"/>
-        </w:rPr>
-        <w:t xml:space="preserve"> except that with the ‘example’ id</w:t>
+        <w:t>ie all the divs except that with the ‘example’ id</w:t>
       </w:r>
     </w:p>
     <w:p>
@@ -3918,19 +3444,8 @@
           <w:sz w:val="27"/>
           <w:szCs w:val="27"/>
         </w:rPr>
-        <w:t>p</w:t>
-      </w:r>
-      <w:proofErr w:type="gramStart"/>
-      <w:r>
-        <w:rPr>
-          <w:rFonts w:ascii="Courier New" w:eastAsia="Times New Roman" w:hAnsi="Courier New" w:cs="Courier New"/>
-          <w:color w:val="800000"/>
-          <w:sz w:val="27"/>
-          <w:szCs w:val="27"/>
-        </w:rPr>
-        <w:t>:not</w:t>
-      </w:r>
-      <w:proofErr w:type="gramEnd"/>
+        <w:t>p:not</w:t>
+      </w:r>
       <w:r>
         <w:rPr>
           <w:rFonts w:ascii="Courier New" w:eastAsia="Times New Roman" w:hAnsi="Courier New" w:cs="Courier New"/>
@@ -3997,7 +3512,6 @@
         </w:rPr>
         <w:tab/>
       </w:r>
-      <w:proofErr w:type="gramStart"/>
       <w:r>
         <w:rPr>
           <w:rFonts w:ascii="Courier New" w:eastAsia="Times New Roman" w:hAnsi="Courier New" w:cs="Courier New"/>
@@ -4005,17 +3519,7 @@
           <w:sz w:val="27"/>
           <w:szCs w:val="27"/>
         </w:rPr>
-        <w:t>border-bottom</w:t>
-      </w:r>
-      <w:proofErr w:type="gramEnd"/>
-      <w:r>
-        <w:rPr>
-          <w:rFonts w:ascii="Courier New" w:eastAsia="Times New Roman" w:hAnsi="Courier New" w:cs="Courier New"/>
-          <w:color w:val="FF0000"/>
-          <w:sz w:val="27"/>
-          <w:szCs w:val="27"/>
-        </w:rPr>
-        <w:t>:</w:t>
+        <w:t>border-bottom:</w:t>
       </w:r>
       <w:r>
         <w:rPr>
@@ -4222,27 +3726,7 @@
           <w:sz w:val="27"/>
           <w:szCs w:val="27"/>
         </w:rPr>
-        <w:t xml:space="preserve"> element in the previous lesson, this is actually not a </w:t>
-      </w:r>
-      <w:proofErr w:type="gramStart"/>
-      <w:r>
-        <w:rPr>
-          <w:rFonts w:ascii="Segoe UI" w:eastAsia="Times New Roman" w:hAnsi="Segoe UI" w:cs="Segoe UI"/>
-          <w:color w:val="000000"/>
-          <w:sz w:val="27"/>
-          <w:szCs w:val="27"/>
-        </w:rPr>
-        <w:t>best-practice</w:t>
-      </w:r>
-      <w:proofErr w:type="gramEnd"/>
-      <w:r>
-        <w:rPr>
-          <w:rFonts w:ascii="Segoe UI" w:eastAsia="Times New Roman" w:hAnsi="Segoe UI" w:cs="Segoe UI"/>
-          <w:color w:val="000000"/>
-          <w:sz w:val="27"/>
-          <w:szCs w:val="27"/>
-        </w:rPr>
-        <w:t xml:space="preserve"> for accessibility; too often, users confuse the placeholder text with an actual input value - they think there is already a value in the input.</w:t>
+        <w:t> element in the previous lesson, this is actually not a best-practice for accessibility; too often, users confuse the placeholder text with an actual input value - they think there is already a value in the input.</w:t>
       </w:r>
     </w:p>
     <w:p>
@@ -4304,27 +3788,7 @@
           <w:sz w:val="27"/>
           <w:szCs w:val="27"/>
         </w:rPr>
-        <w:t xml:space="preserve"> being the </w:t>
-      </w:r>
-      <w:proofErr w:type="gramStart"/>
-      <w:r>
-        <w:rPr>
-          <w:rFonts w:ascii="Segoe UI" w:eastAsia="Times New Roman" w:hAnsi="Segoe UI" w:cs="Segoe UI"/>
-          <w:color w:val="000000"/>
-          <w:sz w:val="27"/>
-          <w:szCs w:val="27"/>
-        </w:rPr>
-        <w:t>best-practice</w:t>
-      </w:r>
-      <w:proofErr w:type="gramEnd"/>
-      <w:r>
-        <w:rPr>
-          <w:rFonts w:ascii="Segoe UI" w:eastAsia="Times New Roman" w:hAnsi="Segoe UI" w:cs="Segoe UI"/>
-          <w:color w:val="000000"/>
-          <w:sz w:val="27"/>
-          <w:szCs w:val="27"/>
-        </w:rPr>
-        <w:t>.</w:t>
+        <w:t> being the best-practice.</w:t>
       </w:r>
     </w:p>
     <w:p>
@@ -4362,67 +3826,7 @@
           <w:sz w:val="27"/>
           <w:szCs w:val="27"/>
         </w:rPr>
-        <w:t>For every required field just add the required before closing the “&gt;</w:t>
-      </w:r>
-      <w:proofErr w:type="gramStart"/>
-      <w:r>
-        <w:rPr>
-          <w:rFonts w:ascii="Segoe UI" w:eastAsia="Times New Roman" w:hAnsi="Segoe UI" w:cs="Segoe UI"/>
-          <w:color w:val="000000"/>
-          <w:sz w:val="27"/>
-          <w:szCs w:val="27"/>
-        </w:rPr>
-        <w:t>” .</w:t>
-      </w:r>
-      <w:proofErr w:type="gramEnd"/>
-      <w:r>
-        <w:rPr>
-          <w:rFonts w:ascii="Segoe UI" w:eastAsia="Times New Roman" w:hAnsi="Segoe UI" w:cs="Segoe UI"/>
-          <w:color w:val="000000"/>
-          <w:sz w:val="27"/>
-          <w:szCs w:val="27"/>
-        </w:rPr>
-        <w:t xml:space="preserve"> Example : &lt;input type=”number” required/&gt;, &lt;select required&gt;. Notice that for non </w:t>
-      </w:r>
-      <w:proofErr w:type="spellStart"/>
-      <w:r>
-        <w:rPr>
-          <w:rFonts w:ascii="Segoe UI" w:eastAsia="Times New Roman" w:hAnsi="Segoe UI" w:cs="Segoe UI"/>
-          <w:color w:val="000000"/>
-          <w:sz w:val="27"/>
-          <w:szCs w:val="27"/>
-        </w:rPr>
-        <w:t>self closing</w:t>
-      </w:r>
-      <w:proofErr w:type="spellEnd"/>
-      <w:r>
-        <w:rPr>
-          <w:rFonts w:ascii="Segoe UI" w:eastAsia="Times New Roman" w:hAnsi="Segoe UI" w:cs="Segoe UI"/>
-          <w:color w:val="000000"/>
-          <w:sz w:val="27"/>
-          <w:szCs w:val="27"/>
-        </w:rPr>
-        <w:t xml:space="preserve"> elements the required keyword is added on the </w:t>
-      </w:r>
-      <w:proofErr w:type="gramStart"/>
-      <w:r>
-        <w:rPr>
-          <w:rFonts w:ascii="Segoe UI" w:eastAsia="Times New Roman" w:hAnsi="Segoe UI" w:cs="Segoe UI"/>
-          <w:color w:val="000000"/>
-          <w:sz w:val="27"/>
-          <w:szCs w:val="27"/>
-        </w:rPr>
-        <w:t>first ”</w:t>
-      </w:r>
-      <w:proofErr w:type="gramEnd"/>
-      <w:r>
-        <w:rPr>
-          <w:rFonts w:ascii="Segoe UI" w:eastAsia="Times New Roman" w:hAnsi="Segoe UI" w:cs="Segoe UI"/>
-          <w:color w:val="000000"/>
-          <w:sz w:val="27"/>
-          <w:szCs w:val="27"/>
-        </w:rPr>
-        <w:t>&lt;&gt;”. Okay good.</w:t>
+        <w:t>For every required field just add the required before closing the “&gt;” . Example : &lt;input type=”number” required/&gt;, &lt;select required&gt;. Notice that for non self closing elements the required keyword is added on the first ”&lt;&gt;”. Okay good.</w:t>
       </w:r>
     </w:p>
     <w:p>
@@ -4478,158 +3882,7 @@
           <w:sz w:val="27"/>
           <w:szCs w:val="27"/>
         </w:rPr>
-        <w:t xml:space="preserve">For </w:t>
-      </w:r>
-      <w:proofErr w:type="spellStart"/>
-      <w:r>
-        <w:rPr>
-          <w:rFonts w:ascii="Courier New" w:eastAsia="Times New Roman" w:hAnsi="Courier New" w:cs="Courier New"/>
-          <w:color w:val="000000"/>
-          <w:sz w:val="27"/>
-          <w:szCs w:val="27"/>
-        </w:rPr>
-        <w:t>self closing</w:t>
-      </w:r>
-      <w:proofErr w:type="spellEnd"/>
-      <w:r>
-        <w:rPr>
-          <w:rFonts w:ascii="Courier New" w:eastAsia="Times New Roman" w:hAnsi="Courier New" w:cs="Courier New"/>
-          <w:color w:val="000000"/>
-          <w:sz w:val="27"/>
-          <w:szCs w:val="27"/>
-        </w:rPr>
-        <w:t xml:space="preserve"> elements the / comes after the element name </w:t>
-      </w:r>
-      <w:proofErr w:type="spellStart"/>
-      <w:proofErr w:type="gramStart"/>
-      <w:r>
-        <w:rPr>
-          <w:rFonts w:ascii="Courier New" w:eastAsia="Times New Roman" w:hAnsi="Courier New" w:cs="Courier New"/>
-          <w:color w:val="000000"/>
-          <w:sz w:val="27"/>
-          <w:szCs w:val="27"/>
-        </w:rPr>
-        <w:t>e.g</w:t>
-      </w:r>
-      <w:proofErr w:type="spellEnd"/>
-      <w:r>
-        <w:rPr>
-          <w:rFonts w:ascii="Courier New" w:eastAsia="Times New Roman" w:hAnsi="Courier New" w:cs="Courier New"/>
-          <w:color w:val="000000"/>
-          <w:sz w:val="27"/>
-          <w:szCs w:val="27"/>
-        </w:rPr>
-        <w:t xml:space="preserve">  &lt;</w:t>
-      </w:r>
-      <w:proofErr w:type="gramEnd"/>
-      <w:r>
-        <w:rPr>
-          <w:rFonts w:ascii="Courier New" w:eastAsia="Times New Roman" w:hAnsi="Courier New" w:cs="Courier New"/>
-          <w:color w:val="000000"/>
-          <w:sz w:val="27"/>
-          <w:szCs w:val="27"/>
-        </w:rPr>
-        <w:t xml:space="preserve">input/&gt;. On the other </w:t>
-      </w:r>
-      <w:proofErr w:type="gramStart"/>
-      <w:r>
-        <w:rPr>
-          <w:rFonts w:ascii="Courier New" w:eastAsia="Times New Roman" w:hAnsi="Courier New" w:cs="Courier New"/>
-          <w:color w:val="000000"/>
-          <w:sz w:val="27"/>
-          <w:szCs w:val="27"/>
-        </w:rPr>
-        <w:t>hand</w:t>
-      </w:r>
-      <w:proofErr w:type="gramEnd"/>
-      <w:r>
-        <w:rPr>
-          <w:rFonts w:ascii="Courier New" w:eastAsia="Times New Roman" w:hAnsi="Courier New" w:cs="Courier New"/>
-          <w:color w:val="000000"/>
-          <w:sz w:val="27"/>
-          <w:szCs w:val="27"/>
-        </w:rPr>
-        <w:t xml:space="preserve"> non </w:t>
-      </w:r>
-      <w:proofErr w:type="spellStart"/>
-      <w:r>
-        <w:rPr>
-          <w:rFonts w:ascii="Courier New" w:eastAsia="Times New Roman" w:hAnsi="Courier New" w:cs="Courier New"/>
-          <w:color w:val="000000"/>
-          <w:sz w:val="27"/>
-          <w:szCs w:val="27"/>
-        </w:rPr>
-        <w:t>self closing</w:t>
-      </w:r>
-      <w:proofErr w:type="spellEnd"/>
-      <w:r>
-        <w:rPr>
-          <w:rFonts w:ascii="Courier New" w:eastAsia="Times New Roman" w:hAnsi="Courier New" w:cs="Courier New"/>
-          <w:color w:val="000000"/>
-          <w:sz w:val="27"/>
-          <w:szCs w:val="27"/>
-        </w:rPr>
-        <w:t xml:space="preserve"> elements have the / before the name. </w:t>
-      </w:r>
-      <w:proofErr w:type="spellStart"/>
-      <w:r>
-        <w:rPr>
-          <w:rFonts w:ascii="Courier New" w:eastAsia="Times New Roman" w:hAnsi="Courier New" w:cs="Courier New"/>
-          <w:color w:val="000000"/>
-          <w:sz w:val="27"/>
-          <w:szCs w:val="27"/>
-        </w:rPr>
-        <w:t>e.g</w:t>
-      </w:r>
-      <w:proofErr w:type="spellEnd"/>
-      <w:r>
-        <w:rPr>
-          <w:rFonts w:ascii="Courier New" w:eastAsia="Times New Roman" w:hAnsi="Courier New" w:cs="Courier New"/>
-          <w:color w:val="000000"/>
-          <w:sz w:val="27"/>
-          <w:szCs w:val="27"/>
-        </w:rPr>
-        <w:t xml:space="preserve"> &lt;div&gt;&lt;/div&gt; , &lt;</w:t>
-      </w:r>
-      <w:proofErr w:type="spellStart"/>
-      <w:r>
-        <w:rPr>
-          <w:rFonts w:ascii="Courier New" w:eastAsia="Times New Roman" w:hAnsi="Courier New" w:cs="Courier New"/>
-          <w:color w:val="000000"/>
-          <w:sz w:val="27"/>
-          <w:szCs w:val="27"/>
-        </w:rPr>
-        <w:t>textarea</w:t>
-      </w:r>
-      <w:proofErr w:type="spellEnd"/>
-      <w:r>
-        <w:rPr>
-          <w:rFonts w:ascii="Courier New" w:eastAsia="Times New Roman" w:hAnsi="Courier New" w:cs="Courier New"/>
-          <w:color w:val="000000"/>
-          <w:sz w:val="27"/>
-          <w:szCs w:val="27"/>
-        </w:rPr>
-        <w:t>&gt; &lt;/</w:t>
-      </w:r>
-      <w:proofErr w:type="spellStart"/>
-      <w:r>
-        <w:rPr>
-          <w:rFonts w:ascii="Courier New" w:eastAsia="Times New Roman" w:hAnsi="Courier New" w:cs="Courier New"/>
-          <w:color w:val="000000"/>
-          <w:sz w:val="27"/>
-          <w:szCs w:val="27"/>
-        </w:rPr>
-        <w:t>textarea</w:t>
-      </w:r>
-      <w:proofErr w:type="spellEnd"/>
-      <w:r>
-        <w:rPr>
-          <w:rFonts w:ascii="Courier New" w:eastAsia="Times New Roman" w:hAnsi="Courier New" w:cs="Courier New"/>
-          <w:color w:val="000000"/>
-          <w:sz w:val="27"/>
-          <w:szCs w:val="27"/>
-        </w:rPr>
-        <w:t>&gt;</w:t>
+        <w:t>For self closing elements the / comes after the element name e.g  &lt;input/&gt;. On the other hand non self closing elements have the / before the name. e.g &lt;div&gt;&lt;/div&gt; , &lt;textarea&gt; &lt;/textarea&gt;</w:t>
       </w:r>
     </w:p>
     <w:p>
@@ -4669,7 +3922,6 @@
         </w:rPr>
         <w:t>The </w:t>
       </w:r>
-      <w:proofErr w:type="spellStart"/>
       <w:r>
         <w:rPr>
           <w:rStyle w:val="HTMLCode"/>
@@ -4679,7 +3931,6 @@
         </w:rPr>
         <w:t>br</w:t>
       </w:r>
-      <w:proofErr w:type="spellEnd"/>
       <w:r>
         <w:rPr>
           <w:rFonts w:ascii="Segoe UI" w:hAnsi="Segoe UI" w:cs="Segoe UI"/>
@@ -4744,27 +3995,7 @@
           <w:sz w:val="27"/>
           <w:szCs w:val="27"/>
         </w:rPr>
-        <w:t xml:space="preserve">Address element gives information about the page </w:t>
-      </w:r>
-      <w:proofErr w:type="gramStart"/>
-      <w:r>
-        <w:rPr>
-          <w:rFonts w:ascii="Courier New" w:eastAsia="Times New Roman" w:hAnsi="Courier New" w:cs="Courier New"/>
-          <w:color w:val="000000"/>
-          <w:sz w:val="27"/>
-          <w:szCs w:val="27"/>
-        </w:rPr>
-        <w:t>author .</w:t>
-      </w:r>
-      <w:proofErr w:type="gramEnd"/>
-      <w:r>
-        <w:rPr>
-          <w:rFonts w:ascii="Courier New" w:eastAsia="Times New Roman" w:hAnsi="Courier New" w:cs="Courier New"/>
-          <w:color w:val="000000"/>
-          <w:sz w:val="27"/>
-          <w:szCs w:val="27"/>
-        </w:rPr>
-        <w:t xml:space="preserve"> (by default puts text in italics)</w:t>
+        <w:t>Address element gives information about the page author . (by default puts text in italics)</w:t>
       </w:r>
     </w:p>
     <w:p>
@@ -4823,67 +4054,7 @@
           <w:sz w:val="27"/>
           <w:szCs w:val="27"/>
         </w:rPr>
-        <w:t xml:space="preserve">he child </w:t>
-      </w:r>
-      <w:proofErr w:type="spellStart"/>
-      <w:r>
-        <w:rPr>
-          <w:rFonts w:ascii="Courier New" w:eastAsia="Times New Roman" w:hAnsi="Courier New" w:cs="Courier New"/>
-          <w:color w:val="000000"/>
-          <w:sz w:val="27"/>
-          <w:szCs w:val="27"/>
-        </w:rPr>
-        <w:t>combinator</w:t>
-      </w:r>
-      <w:proofErr w:type="spellEnd"/>
-      <w:r>
-        <w:rPr>
-          <w:rFonts w:ascii="Courier New" w:eastAsia="Times New Roman" w:hAnsi="Courier New" w:cs="Courier New"/>
-          <w:color w:val="000000"/>
-          <w:sz w:val="27"/>
-          <w:szCs w:val="27"/>
-        </w:rPr>
-        <w:t xml:space="preserve"> (&gt;) is useful because it ensures that only the immediate children (li elements directly under </w:t>
-      </w:r>
-      <w:proofErr w:type="spellStart"/>
-      <w:r>
-        <w:rPr>
-          <w:rFonts w:ascii="Courier New" w:eastAsia="Times New Roman" w:hAnsi="Courier New" w:cs="Courier New"/>
-          <w:color w:val="000000"/>
-          <w:sz w:val="27"/>
-          <w:szCs w:val="27"/>
-        </w:rPr>
-        <w:t>ul</w:t>
-      </w:r>
-      <w:proofErr w:type="spellEnd"/>
-      <w:r>
-        <w:rPr>
-          <w:rFonts w:ascii="Courier New" w:eastAsia="Times New Roman" w:hAnsi="Courier New" w:cs="Courier New"/>
-          <w:color w:val="000000"/>
-          <w:sz w:val="27"/>
-          <w:szCs w:val="27"/>
-        </w:rPr>
-        <w:t xml:space="preserve">) </w:t>
-      </w:r>
-      <w:proofErr w:type="gramStart"/>
-      <w:r>
-        <w:rPr>
-          <w:rFonts w:ascii="Courier New" w:eastAsia="Times New Roman" w:hAnsi="Courier New" w:cs="Courier New"/>
-          <w:color w:val="000000"/>
-          <w:sz w:val="27"/>
-          <w:szCs w:val="27"/>
-        </w:rPr>
-        <w:t>are selected and styled</w:t>
-      </w:r>
-      <w:proofErr w:type="gramEnd"/>
-      <w:r>
-        <w:rPr>
-          <w:rFonts w:ascii="Courier New" w:eastAsia="Times New Roman" w:hAnsi="Courier New" w:cs="Courier New"/>
-          <w:color w:val="000000"/>
-          <w:sz w:val="27"/>
-          <w:szCs w:val="27"/>
-        </w:rPr>
-        <w:t>.</w:t>
+        <w:t>he child combinator (&gt;) is useful because it ensures that only the immediate children (li elements directly under ul) are selected and styled.</w:t>
       </w:r>
     </w:p>
     <w:p>
@@ -4944,7 +4115,6 @@
         </w:rPr>
         <w:t>It is useful to see the default border around the </w:t>
       </w:r>
-      <w:proofErr w:type="spellStart"/>
       <w:r>
         <w:rPr>
           <w:rStyle w:val="HTMLCode"/>
@@ -4954,29 +4124,16 @@
         </w:rPr>
         <w:t>fieldset</w:t>
       </w:r>
-      <w:proofErr w:type="spellEnd"/>
-      <w:r>
-        <w:rPr>
-          <w:rFonts w:ascii="Segoe UI" w:hAnsi="Segoe UI" w:cs="Segoe UI"/>
-          <w:color w:val="000000"/>
-          <w:sz w:val="27"/>
-          <w:szCs w:val="27"/>
-          <w:shd w:val="clear" w:color="auto" w:fill="F5F6F7"/>
-        </w:rPr>
-        <w:t xml:space="preserve"> elements, during development. </w:t>
-      </w:r>
-      <w:proofErr w:type="gramStart"/>
-      <w:r>
-        <w:rPr>
-          <w:rFonts w:ascii="Segoe UI" w:hAnsi="Segoe UI" w:cs="Segoe UI"/>
-          <w:color w:val="000000"/>
-          <w:sz w:val="27"/>
-          <w:szCs w:val="27"/>
-          <w:shd w:val="clear" w:color="auto" w:fill="F5F6F7"/>
-        </w:rPr>
-        <w:t>However, it might not be the style you want.</w:t>
-      </w:r>
-      <w:proofErr w:type="gramEnd"/>
+      <w:r>
+        <w:rPr>
+          <w:rFonts w:ascii="Segoe UI" w:hAnsi="Segoe UI" w:cs="Segoe UI"/>
+          <w:color w:val="000000"/>
+          <w:sz w:val="27"/>
+          <w:szCs w:val="27"/>
+          <w:shd w:val="clear" w:color="auto" w:fill="F5F6F7"/>
+        </w:rPr>
+        <w:t> elements, during development. However, it might not be the style you want.</w:t>
+      </w:r>
     </w:p>
     <w:p>
       <w:pPr>
@@ -5000,7 +4157,6 @@
         </w:rPr>
         <w:t xml:space="preserve"> </w:t>
       </w:r>
-      <w:proofErr w:type="gramStart"/>
       <w:r>
         <w:rPr>
           <w:rFonts w:ascii="Courier New" w:eastAsia="Times New Roman" w:hAnsi="Courier New" w:cs="Courier New"/>
@@ -5008,17 +4164,7 @@
           <w:sz w:val="27"/>
           <w:szCs w:val="27"/>
         </w:rPr>
-        <w:t>border</w:t>
-      </w:r>
-      <w:proofErr w:type="gramEnd"/>
-      <w:r>
-        <w:rPr>
-          <w:rFonts w:ascii="Courier New" w:eastAsia="Times New Roman" w:hAnsi="Courier New" w:cs="Courier New"/>
-          <w:color w:val="FF0000"/>
-          <w:sz w:val="27"/>
-          <w:szCs w:val="27"/>
-        </w:rPr>
-        <w:t>:</w:t>
+        <w:t>border:</w:t>
       </w:r>
       <w:r>
         <w:rPr>
@@ -5029,7 +4175,6 @@
         </w:rPr>
         <w:t> </w:t>
       </w:r>
-      <w:proofErr w:type="spellStart"/>
       <w:r>
         <w:rPr>
           <w:rFonts w:ascii="Courier New" w:eastAsia="Times New Roman" w:hAnsi="Courier New" w:cs="Courier New"/>
@@ -5056,18 +4201,7 @@
           <w:szCs w:val="27"/>
           <w:shd w:val="clear" w:color="auto" w:fill="F5F6F7"/>
         </w:rPr>
-        <w:t>removes</w:t>
-      </w:r>
-      <w:proofErr w:type="spellEnd"/>
-      <w:r>
-        <w:rPr>
-          <w:rFonts w:ascii="Segoe UI" w:hAnsi="Segoe UI" w:cs="Segoe UI"/>
-          <w:color w:val="000000"/>
-          <w:sz w:val="27"/>
-          <w:szCs w:val="27"/>
-          <w:shd w:val="clear" w:color="auto" w:fill="F5F6F7"/>
-        </w:rPr>
-        <w:t xml:space="preserve"> the field borders.</w:t>
+        <w:t>removes the field borders.</w:t>
       </w:r>
     </w:p>
     <w:p>
@@ -5103,61 +4237,17 @@
           <w:szCs w:val="27"/>
           <w:shd w:val="clear" w:color="auto" w:fill="F5F6F7"/>
         </w:rPr>
-        <w:t xml:space="preserve">When we use media queries, we are getting information from the device or media through which the webpage is been displayed to have a personalized or unique render. We can be querying browser </w:t>
-      </w:r>
-      <w:proofErr w:type="gramStart"/>
-      <w:r>
-        <w:rPr>
-          <w:rFonts w:ascii="Segoe UI" w:hAnsi="Segoe UI" w:cs="Segoe UI"/>
-          <w:color w:val="000000"/>
-          <w:sz w:val="27"/>
-          <w:szCs w:val="27"/>
-          <w:shd w:val="clear" w:color="auto" w:fill="F5F6F7"/>
-        </w:rPr>
-        <w:t>settings ,</w:t>
-      </w:r>
-      <w:proofErr w:type="gramEnd"/>
-      <w:r>
-        <w:rPr>
-          <w:rFonts w:ascii="Segoe UI" w:hAnsi="Segoe UI" w:cs="Segoe UI"/>
-          <w:color w:val="000000"/>
-          <w:sz w:val="27"/>
-          <w:szCs w:val="27"/>
-          <w:shd w:val="clear" w:color="auto" w:fill="F5F6F7"/>
-        </w:rPr>
-        <w:t xml:space="preserve"> screen size , preferences etc. </w:t>
-      </w:r>
-      <w:r>
-        <w:rPr>
-          <w:rFonts w:ascii="Segoe UI" w:hAnsi="Segoe UI" w:cs="Segoe UI"/>
-          <w:color w:val="000000"/>
-          <w:sz w:val="27"/>
-          <w:szCs w:val="27"/>
-          <w:shd w:val="clear" w:color="auto" w:fill="F5F6F7"/>
-        </w:rPr>
-        <w:t xml:space="preserve"> </w:t>
-      </w:r>
-      <w:proofErr w:type="gramStart"/>
-      <w:r>
-        <w:rPr>
-          <w:rFonts w:ascii="Segoe UI" w:hAnsi="Segoe UI" w:cs="Segoe UI"/>
-          <w:color w:val="000000"/>
-          <w:sz w:val="27"/>
-          <w:szCs w:val="27"/>
-          <w:shd w:val="clear" w:color="auto" w:fill="F5F6F7"/>
-        </w:rPr>
-        <w:t>It’s</w:t>
-      </w:r>
-      <w:proofErr w:type="gramEnd"/>
-      <w:r>
-        <w:rPr>
-          <w:rFonts w:ascii="Segoe UI" w:hAnsi="Segoe UI" w:cs="Segoe UI"/>
-          <w:color w:val="000000"/>
-          <w:sz w:val="27"/>
-          <w:szCs w:val="27"/>
-          <w:shd w:val="clear" w:color="auto" w:fill="F5F6F7"/>
-        </w:rPr>
-        <w:t xml:space="preserve"> all about knowing the client to feed him like he wants.</w:t>
+        <w:t xml:space="preserve">When we use media queries, we are getting information from the device or media through which the webpage is been displayed to have a personalized or unique render. We can be querying browser settings , screen size , preferences etc. </w:t>
+      </w:r>
+      <w:r>
+        <w:rPr>
+          <w:rFonts w:ascii="Segoe UI" w:hAnsi="Segoe UI" w:cs="Segoe UI"/>
+          <w:color w:val="000000"/>
+          <w:sz w:val="27"/>
+          <w:szCs w:val="27"/>
+          <w:shd w:val="clear" w:color="auto" w:fill="F5F6F7"/>
+        </w:rPr>
+        <w:t xml:space="preserve"> It’s all about knowing the client to feed him like he wants.</w:t>
       </w:r>
     </w:p>
     <w:p>
@@ -5201,27 +4291,7 @@
           <w:sz w:val="27"/>
           <w:szCs w:val="27"/>
         </w:rPr>
-        <w:t xml:space="preserve">avigation accessibility </w:t>
-      </w:r>
-      <w:proofErr w:type="gramStart"/>
-      <w:r>
-        <w:rPr>
-          <w:rFonts w:ascii="Segoe UI" w:eastAsia="Times New Roman" w:hAnsi="Segoe UI" w:cs="Segoe UI"/>
-          <w:color w:val="000000"/>
-          <w:sz w:val="27"/>
-          <w:szCs w:val="27"/>
-        </w:rPr>
-        <w:t>can be improved</w:t>
-      </w:r>
-      <w:proofErr w:type="gramEnd"/>
-      <w:r>
-        <w:rPr>
-          <w:rFonts w:ascii="Segoe UI" w:eastAsia="Times New Roman" w:hAnsi="Segoe UI" w:cs="Segoe UI"/>
-          <w:color w:val="000000"/>
-          <w:sz w:val="27"/>
-          <w:szCs w:val="27"/>
-        </w:rPr>
-        <w:t xml:space="preserve"> by providing keyboard shortcuts.</w:t>
+        <w:t>avigation accessibility can be improved by providing keyboard shortcuts.</w:t>
       </w:r>
     </w:p>
     <w:p>
@@ -5244,7 +4314,6 @@
         </w:rPr>
         <w:t>The </w:t>
       </w:r>
-      <w:proofErr w:type="spellStart"/>
       <w:r>
         <w:rPr>
           <w:rFonts w:ascii="var(--font-family-monospace)" w:eastAsia="Times New Roman" w:hAnsi="var(--font-family-monospace)" w:cs="Courier New"/>
@@ -5254,7 +4323,6 @@
         </w:rPr>
         <w:t>accesskey</w:t>
       </w:r>
-      <w:proofErr w:type="spellEnd"/>
       <w:r>
         <w:rPr>
           <w:rFonts w:ascii="Segoe UI" w:eastAsia="Times New Roman" w:hAnsi="Segoe UI" w:cs="Segoe UI"/>
@@ -5357,7 +4425,6 @@
         </w:rPr>
         <w:t xml:space="preserve"> </w:t>
       </w:r>
-      <w:proofErr w:type="spellStart"/>
       <w:r>
         <w:rPr>
           <w:rFonts w:ascii="Consolas" w:eastAsia="Times New Roman" w:hAnsi="Consolas" w:cs="Courier New"/>
@@ -5367,7 +4434,6 @@
         </w:rPr>
         <w:t>accesskey</w:t>
       </w:r>
-      <w:proofErr w:type="spellEnd"/>
       <w:r>
         <w:rPr>
           <w:rFonts w:ascii="Consolas" w:eastAsia="Times New Roman" w:hAnsi="Consolas" w:cs="Courier New"/>
@@ -5572,7 +4638,6 @@
           <w:szCs w:val="27"/>
         </w:rPr>
       </w:pPr>
-      <w:proofErr w:type="gramStart"/>
       <w:r>
         <w:rPr>
           <w:rFonts w:ascii="Courier New" w:eastAsia="Times New Roman" w:hAnsi="Courier New" w:cs="Courier New"/>
@@ -5580,17 +4645,7 @@
           <w:sz w:val="27"/>
           <w:szCs w:val="27"/>
         </w:rPr>
-        <w:t>background-image</w:t>
-      </w:r>
-      <w:proofErr w:type="gramEnd"/>
-      <w:r>
-        <w:rPr>
-          <w:rFonts w:ascii="Courier New" w:eastAsia="Times New Roman" w:hAnsi="Courier New" w:cs="Courier New"/>
-          <w:color w:val="FF0000"/>
-          <w:sz w:val="27"/>
-          <w:szCs w:val="27"/>
-        </w:rPr>
-        <w:t>:</w:t>
+        <w:t>background-image:</w:t>
       </w:r>
       <w:r>
         <w:rPr>
@@ -5829,7 +4884,6 @@
         </w:rPr>
         <w:t>   </w:t>
       </w:r>
-      <w:proofErr w:type="gramStart"/>
       <w:r>
         <w:rPr>
           <w:rFonts w:ascii="Courier New" w:eastAsia="Times New Roman" w:hAnsi="Courier New" w:cs="Courier New"/>
@@ -5848,7 +4902,6 @@
         </w:rPr>
         <w:t>(</w:t>
       </w:r>
-      <w:proofErr w:type="gramEnd"/>
       <w:r>
         <w:rPr>
           <w:rFonts w:ascii="Courier New" w:eastAsia="Times New Roman" w:hAnsi="Courier New" w:cs="Courier New"/>
@@ -6029,7 +5082,6 @@
         </w:rPr>
         <w:t xml:space="preserve"> </w:t>
       </w:r>
-      <w:proofErr w:type="gramStart"/>
       <w:r>
         <w:rPr>
           <w:rFonts w:ascii="Segoe UI" w:eastAsia="Times New Roman" w:hAnsi="Segoe UI" w:cs="Segoe UI"/>
@@ -6037,17 +5089,7 @@
           <w:sz w:val="27"/>
           <w:szCs w:val="27"/>
         </w:rPr>
-        <w:t>Is</w:t>
-      </w:r>
-      <w:proofErr w:type="gramEnd"/>
-      <w:r>
-        <w:rPr>
-          <w:rFonts w:ascii="Segoe UI" w:eastAsia="Times New Roman" w:hAnsi="Segoe UI" w:cs="Segoe UI"/>
-          <w:color w:val="000000"/>
-          <w:sz w:val="27"/>
-          <w:szCs w:val="27"/>
-        </w:rPr>
-        <w:t xml:space="preserve"> used to hide content from screen readers.</w:t>
+        <w:t>Is used to hide content from screen readers.</w:t>
       </w:r>
       <w:r>
         <w:rPr>
@@ -6099,29 +5141,7 @@
           <w:szCs w:val="27"/>
           <w:shd w:val="clear" w:color="auto" w:fill="F5F6F7"/>
         </w:rPr>
-        <w:t xml:space="preserve"> element to describe what the table is </w:t>
-      </w:r>
-      <w:proofErr w:type="gramStart"/>
-      <w:r>
-        <w:rPr>
-          <w:rFonts w:ascii="Segoe UI" w:hAnsi="Segoe UI" w:cs="Segoe UI"/>
-          <w:color w:val="000000"/>
-          <w:sz w:val="27"/>
-          <w:szCs w:val="27"/>
-          <w:shd w:val="clear" w:color="auto" w:fill="F5F6F7"/>
-        </w:rPr>
-        <w:t>about</w:t>
-      </w:r>
-      <w:proofErr w:type="gramEnd"/>
-      <w:r>
-        <w:rPr>
-          <w:rFonts w:ascii="Segoe UI" w:hAnsi="Segoe UI" w:cs="Segoe UI"/>
-          <w:color w:val="000000"/>
-          <w:sz w:val="27"/>
-          <w:szCs w:val="27"/>
-          <w:shd w:val="clear" w:color="auto" w:fill="F5F6F7"/>
-        </w:rPr>
-        <w:t>. The </w:t>
+        <w:t> element to describe what the table is about. The </w:t>
       </w:r>
       <w:r>
         <w:rPr>
@@ -6160,29 +5180,7 @@
           <w:szCs w:val="27"/>
           <w:shd w:val="clear" w:color="auto" w:fill="F5F6F7"/>
         </w:rPr>
-        <w:t xml:space="preserve">, but </w:t>
-      </w:r>
-      <w:proofErr w:type="gramStart"/>
-      <w:r>
-        <w:rPr>
-          <w:rFonts w:ascii="Segoe UI" w:hAnsi="Segoe UI" w:cs="Segoe UI"/>
-          <w:color w:val="000000"/>
-          <w:sz w:val="27"/>
-          <w:szCs w:val="27"/>
-          <w:shd w:val="clear" w:color="auto" w:fill="F5F6F7"/>
-        </w:rPr>
-        <w:t>can be positioned</w:t>
-      </w:r>
-      <w:proofErr w:type="gramEnd"/>
-      <w:r>
-        <w:rPr>
-          <w:rFonts w:ascii="Segoe UI" w:hAnsi="Segoe UI" w:cs="Segoe UI"/>
-          <w:color w:val="000000"/>
-          <w:sz w:val="27"/>
-          <w:szCs w:val="27"/>
-          <w:shd w:val="clear" w:color="auto" w:fill="F5F6F7"/>
-        </w:rPr>
-        <w:t xml:space="preserve"> with the </w:t>
+        <w:t>, but can be positioned with the </w:t>
       </w:r>
       <w:r>
         <w:rPr>
@@ -6216,7 +5214,6 @@
           <w:shd w:val="clear" w:color="auto" w:fill="F5F6F7"/>
         </w:rPr>
       </w:pPr>
-      <w:proofErr w:type="gramStart"/>
       <w:r>
         <w:rPr>
           <w:rFonts w:ascii="Segoe UI" w:hAnsi="Segoe UI" w:cs="Segoe UI"/>
@@ -6226,18 +5223,7 @@
           <w:shd w:val="clear" w:color="auto" w:fill="F5F6F7"/>
         </w:rPr>
         <w:lastRenderedPageBreak/>
-        <w:t>td</w:t>
-      </w:r>
-      <w:proofErr w:type="gramEnd"/>
-      <w:r>
-        <w:rPr>
-          <w:rFonts w:ascii="Segoe UI" w:hAnsi="Segoe UI" w:cs="Segoe UI"/>
-          <w:color w:val="000000"/>
-          <w:sz w:val="27"/>
-          <w:szCs w:val="27"/>
-          <w:shd w:val="clear" w:color="auto" w:fill="F5F6F7"/>
-        </w:rPr>
-        <w:t>: Table data Cell</w:t>
+        <w:t>td: Table data Cell</w:t>
       </w:r>
     </w:p>
     <w:p>
@@ -6252,29 +5238,15 @@
           <w:shd w:val="clear" w:color="auto" w:fill="F5F6F7"/>
         </w:rPr>
       </w:pPr>
-      <w:proofErr w:type="spellStart"/>
-      <w:proofErr w:type="gramStart"/>
-      <w:r>
-        <w:rPr>
-          <w:rFonts w:ascii="Segoe UI" w:hAnsi="Segoe UI" w:cs="Segoe UI"/>
-          <w:color w:val="000000"/>
-          <w:sz w:val="27"/>
-          <w:szCs w:val="27"/>
-          <w:shd w:val="clear" w:color="auto" w:fill="F5F6F7"/>
-        </w:rPr>
-        <w:t>th</w:t>
-      </w:r>
-      <w:proofErr w:type="spellEnd"/>
-      <w:proofErr w:type="gramEnd"/>
-      <w:r>
-        <w:rPr>
-          <w:rFonts w:ascii="Segoe UI" w:hAnsi="Segoe UI" w:cs="Segoe UI"/>
-          <w:color w:val="000000"/>
-          <w:sz w:val="27"/>
-          <w:szCs w:val="27"/>
-          <w:shd w:val="clear" w:color="auto" w:fill="F5F6F7"/>
-        </w:rPr>
-        <w:t>: Table header Cell</w:t>
+      <w:r>
+        <w:rPr>
+          <w:rFonts w:ascii="Segoe UI" w:hAnsi="Segoe UI" w:cs="Segoe UI"/>
+          <w:color w:val="000000"/>
+          <w:sz w:val="27"/>
+          <w:szCs w:val="27"/>
+          <w:shd w:val="clear" w:color="auto" w:fill="F5F6F7"/>
+        </w:rPr>
+        <w:t>th: Table header Cell</w:t>
       </w:r>
     </w:p>
     <w:p>
@@ -6289,29 +5261,15 @@
           <w:shd w:val="clear" w:color="auto" w:fill="F5F6F7"/>
         </w:rPr>
       </w:pPr>
-      <w:proofErr w:type="spellStart"/>
-      <w:proofErr w:type="gramStart"/>
-      <w:r>
-        <w:rPr>
-          <w:rFonts w:ascii="Segoe UI" w:hAnsi="Segoe UI" w:cs="Segoe UI"/>
-          <w:color w:val="000000"/>
-          <w:sz w:val="27"/>
-          <w:szCs w:val="27"/>
-          <w:shd w:val="clear" w:color="auto" w:fill="F5F6F7"/>
-        </w:rPr>
-        <w:t>tr</w:t>
-      </w:r>
-      <w:proofErr w:type="spellEnd"/>
-      <w:proofErr w:type="gramEnd"/>
-      <w:r>
-        <w:rPr>
-          <w:rFonts w:ascii="Segoe UI" w:hAnsi="Segoe UI" w:cs="Segoe UI"/>
-          <w:color w:val="000000"/>
-          <w:sz w:val="27"/>
-          <w:szCs w:val="27"/>
-          <w:shd w:val="clear" w:color="auto" w:fill="F5F6F7"/>
-        </w:rPr>
-        <w:t>: Table Row</w:t>
+      <w:r>
+        <w:rPr>
+          <w:rFonts w:ascii="Segoe UI" w:hAnsi="Segoe UI" w:cs="Segoe UI"/>
+          <w:color w:val="000000"/>
+          <w:sz w:val="27"/>
+          <w:szCs w:val="27"/>
+          <w:shd w:val="clear" w:color="auto" w:fill="F5F6F7"/>
+        </w:rPr>
+        <w:t>tr: Table Row</w:t>
       </w:r>
     </w:p>
     <w:p>
@@ -6339,7 +5297,6 @@
           <w:shd w:val="clear" w:color="auto" w:fill="F5F6F7"/>
         </w:rPr>
       </w:pPr>
-      <w:proofErr w:type="gramStart"/>
       <w:r>
         <w:rPr>
           <w:rFonts w:ascii="Courier New" w:hAnsi="Courier New" w:cs="Courier New"/>
@@ -6348,9 +5305,8 @@
           <w:sz w:val="24"/>
           <w:shd w:val="clear" w:color="auto" w:fill="DFDFE2"/>
         </w:rPr>
-        <w:t>span[</w:t>
-      </w:r>
-      <w:proofErr w:type="gramEnd"/>
+        <w:t>span[class~="sr-only"]</w:t>
+      </w:r>
       <w:r>
         <w:rPr>
           <w:rFonts w:ascii="Courier New" w:hAnsi="Courier New" w:cs="Courier New"/>
@@ -6359,105 +5315,17 @@
           <w:sz w:val="24"/>
           <w:shd w:val="clear" w:color="auto" w:fill="DFDFE2"/>
         </w:rPr>
-        <w:t>class~="</w:t>
-      </w:r>
-      <w:proofErr w:type="spellStart"/>
-      <w:r>
-        <w:rPr>
-          <w:rFonts w:ascii="Courier New" w:hAnsi="Courier New" w:cs="Courier New"/>
-          <w:b/>
-          <w:color w:val="2A2A40"/>
-          <w:sz w:val="24"/>
-          <w:shd w:val="clear" w:color="auto" w:fill="DFDFE2"/>
-        </w:rPr>
-        <w:t>sr</w:t>
-      </w:r>
-      <w:proofErr w:type="spellEnd"/>
-      <w:r>
-        <w:rPr>
-          <w:rFonts w:ascii="Courier New" w:hAnsi="Courier New" w:cs="Courier New"/>
-          <w:b/>
-          <w:color w:val="2A2A40"/>
-          <w:sz w:val="24"/>
-          <w:shd w:val="clear" w:color="auto" w:fill="DFDFE2"/>
-        </w:rPr>
-        <w:t>-only"]</w:t>
-      </w:r>
-      <w:r>
-        <w:rPr>
-          <w:rFonts w:ascii="Courier New" w:hAnsi="Courier New" w:cs="Courier New"/>
-          <w:b/>
-          <w:color w:val="2A2A40"/>
-          <w:sz w:val="24"/>
-          <w:shd w:val="clear" w:color="auto" w:fill="DFDFE2"/>
-        </w:rPr>
         <w:t xml:space="preserve"> </w:t>
       </w:r>
-      <w:proofErr w:type="spellStart"/>
-      <w:r>
-        <w:rPr>
-          <w:rFonts w:ascii="Segoe UI" w:hAnsi="Segoe UI" w:cs="Segoe UI"/>
-          <w:color w:val="000000"/>
-          <w:sz w:val="27"/>
-          <w:szCs w:val="27"/>
-          <w:shd w:val="clear" w:color="auto" w:fill="F5F6F7"/>
-        </w:rPr>
-        <w:t>aNotice</w:t>
-      </w:r>
-      <w:proofErr w:type="spellEnd"/>
-      <w:r>
-        <w:rPr>
-          <w:rFonts w:ascii="Segoe UI" w:hAnsi="Segoe UI" w:cs="Segoe UI"/>
-          <w:color w:val="000000"/>
-          <w:sz w:val="27"/>
-          <w:szCs w:val="27"/>
-          <w:shd w:val="clear" w:color="auto" w:fill="F5F6F7"/>
-        </w:rPr>
-        <w:t xml:space="preserve"> the ”~=” which stands for includes . That </w:t>
-      </w:r>
-      <w:proofErr w:type="gramStart"/>
-      <w:r>
-        <w:rPr>
-          <w:rFonts w:ascii="Segoe UI" w:hAnsi="Segoe UI" w:cs="Segoe UI"/>
-          <w:color w:val="000000"/>
-          <w:sz w:val="27"/>
-          <w:szCs w:val="27"/>
-          <w:shd w:val="clear" w:color="auto" w:fill="F5F6F7"/>
-        </w:rPr>
-        <w:t>is ,</w:t>
-      </w:r>
-      <w:proofErr w:type="gramEnd"/>
-      <w:r>
-        <w:rPr>
-          <w:rFonts w:ascii="Segoe UI" w:hAnsi="Segoe UI" w:cs="Segoe UI"/>
-          <w:color w:val="000000"/>
-          <w:sz w:val="27"/>
-          <w:szCs w:val="27"/>
-          <w:shd w:val="clear" w:color="auto" w:fill="F5F6F7"/>
-        </w:rPr>
-        <w:t xml:space="preserve"> we are picking all spans who have </w:t>
-      </w:r>
-      <w:proofErr w:type="spellStart"/>
-      <w:r>
-        <w:rPr>
-          <w:rFonts w:ascii="Segoe UI" w:hAnsi="Segoe UI" w:cs="Segoe UI"/>
-          <w:color w:val="000000"/>
-          <w:sz w:val="27"/>
-          <w:szCs w:val="27"/>
-          <w:shd w:val="clear" w:color="auto" w:fill="F5F6F7"/>
-        </w:rPr>
-        <w:t>sr</w:t>
-      </w:r>
-      <w:proofErr w:type="spellEnd"/>
-      <w:r>
-        <w:rPr>
-          <w:rFonts w:ascii="Segoe UI" w:hAnsi="Segoe UI" w:cs="Segoe UI"/>
-          <w:color w:val="000000"/>
-          <w:sz w:val="27"/>
-          <w:szCs w:val="27"/>
-          <w:shd w:val="clear" w:color="auto" w:fill="F5F6F7"/>
-        </w:rPr>
-        <w:t>-only in their list of classes.</w:t>
+      <w:r>
+        <w:rPr>
+          <w:rFonts w:ascii="Segoe UI" w:hAnsi="Segoe UI" w:cs="Segoe UI"/>
+          <w:color w:val="000000"/>
+          <w:sz w:val="27"/>
+          <w:szCs w:val="27"/>
+          <w:shd w:val="clear" w:color="auto" w:fill="F5F6F7"/>
+        </w:rPr>
+        <w:t>aNotice the ”~=” which stands for includes . That is , we are picking all spans who have sr-only in their list of classes.</w:t>
       </w:r>
     </w:p>
     <w:p>
@@ -6513,42 +5381,8 @@
           <w:szCs w:val="27"/>
           <w:shd w:val="clear" w:color="auto" w:fill="F5F6F7"/>
         </w:rPr>
-        <w:t xml:space="preserve"> function is used to actually clip or crop </w:t>
-      </w:r>
-      <w:proofErr w:type="gramStart"/>
-      <w:r>
-        <w:rPr>
-          <w:rFonts w:ascii="Segoe UI" w:hAnsi="Segoe UI" w:cs="Segoe UI"/>
-          <w:color w:val="000000"/>
-          <w:sz w:val="27"/>
-          <w:szCs w:val="27"/>
-          <w:shd w:val="clear" w:color="auto" w:fill="F5F6F7"/>
-        </w:rPr>
-        <w:t>( just</w:t>
-      </w:r>
-      <w:proofErr w:type="gramEnd"/>
-      <w:r>
-        <w:rPr>
-          <w:rFonts w:ascii="Segoe UI" w:hAnsi="Segoe UI" w:cs="Segoe UI"/>
-          <w:color w:val="000000"/>
-          <w:sz w:val="27"/>
-          <w:szCs w:val="27"/>
-          <w:shd w:val="clear" w:color="auto" w:fill="F5F6F7"/>
-        </w:rPr>
-        <w:t xml:space="preserve"> like in illustrator ) elements. It can be images, text </w:t>
-      </w:r>
-      <w:proofErr w:type="spellStart"/>
-      <w:r>
-        <w:rPr>
-          <w:rFonts w:ascii="Segoe UI" w:hAnsi="Segoe UI" w:cs="Segoe UI"/>
-          <w:color w:val="000000"/>
-          <w:sz w:val="27"/>
-          <w:szCs w:val="27"/>
-          <w:shd w:val="clear" w:color="auto" w:fill="F5F6F7"/>
-        </w:rPr>
-        <w:t>etc</w:t>
-      </w:r>
-      <w:proofErr w:type="spellEnd"/>
+        <w:t xml:space="preserve"> function is used to actually clip or crop ( just like in illustrator ) elements. It can be images, text etc</w:t>
+      </w:r>
     </w:p>
     <w:p>
       <w:pPr>
@@ -6561,7 +5395,6 @@
           <w:szCs w:val="27"/>
         </w:rPr>
       </w:pPr>
-      <w:proofErr w:type="gramStart"/>
       <w:r>
         <w:rPr>
           <w:rFonts w:ascii="Courier New" w:eastAsia="Times New Roman" w:hAnsi="Courier New" w:cs="Courier New"/>
@@ -6569,17 +5402,7 @@
           <w:sz w:val="27"/>
           <w:szCs w:val="27"/>
         </w:rPr>
-        <w:t>clip</w:t>
-      </w:r>
-      <w:proofErr w:type="gramEnd"/>
-      <w:r>
-        <w:rPr>
-          <w:rFonts w:ascii="Courier New" w:eastAsia="Times New Roman" w:hAnsi="Courier New" w:cs="Courier New"/>
-          <w:color w:val="FF0000"/>
-          <w:sz w:val="27"/>
-          <w:szCs w:val="27"/>
-        </w:rPr>
-        <w:t>:</w:t>
+        <w:t>clip:</w:t>
       </w:r>
       <w:r>
         <w:rPr>
@@ -6590,7 +5413,6 @@
         </w:rPr>
         <w:t> </w:t>
       </w:r>
-      <w:proofErr w:type="spellStart"/>
       <w:r>
         <w:rPr>
           <w:rFonts w:ascii="Courier New" w:eastAsia="Times New Roman" w:hAnsi="Courier New" w:cs="Courier New"/>
@@ -6598,17 +5420,7 @@
           <w:sz w:val="27"/>
           <w:szCs w:val="27"/>
         </w:rPr>
-        <w:t>rect</w:t>
-      </w:r>
-      <w:proofErr w:type="spellEnd"/>
-      <w:r>
-        <w:rPr>
-          <w:rFonts w:ascii="Courier New" w:eastAsia="Times New Roman" w:hAnsi="Courier New" w:cs="Courier New"/>
-          <w:color w:val="0451A5"/>
-          <w:sz w:val="27"/>
-          <w:szCs w:val="27"/>
-        </w:rPr>
-        <w:t>(</w:t>
+        <w:t>rect(</w:t>
       </w:r>
       <w:r>
         <w:rPr>
@@ -6746,31 +5558,8 @@
           <w:szCs w:val="27"/>
           <w:shd w:val="clear" w:color="auto" w:fill="F5F6F7"/>
         </w:rPr>
-        <w:t xml:space="preserve">property </w:t>
-      </w:r>
-      <w:proofErr w:type="gramStart"/>
-      <w:r>
-        <w:rPr>
-          <w:rFonts w:ascii="Segoe UI" w:hAnsi="Segoe UI" w:cs="Segoe UI"/>
-          <w:color w:val="000000"/>
-          <w:sz w:val="27"/>
-          <w:szCs w:val="27"/>
-          <w:shd w:val="clear" w:color="auto" w:fill="F5F6F7"/>
-        </w:rPr>
-        <w:t>is used</w:t>
-      </w:r>
-      <w:proofErr w:type="gramEnd"/>
-      <w:r>
-        <w:rPr>
-          <w:rFonts w:ascii="Segoe UI" w:hAnsi="Segoe UI" w:cs="Segoe UI"/>
-          <w:color w:val="000000"/>
-          <w:sz w:val="27"/>
-          <w:szCs w:val="27"/>
-          <w:shd w:val="clear" w:color="auto" w:fill="F5F6F7"/>
-        </w:rPr>
-        <w:t xml:space="preserve"> to define the visible area of an element. Using </w:t>
-      </w:r>
-      <w:proofErr w:type="gramStart"/>
+        <w:t xml:space="preserve">property is used to define the visible area of an element. Using </w:t>
+      </w:r>
       <w:r>
         <w:rPr>
           <w:rFonts w:ascii="Segoe UI" w:hAnsi="Segoe UI" w:cs="Segoe UI"/>
@@ -6780,19 +5569,7 @@
           <w:szCs w:val="27"/>
           <w:shd w:val="clear" w:color="auto" w:fill="F5F6F7"/>
         </w:rPr>
-        <w:t>Inset(</w:t>
-      </w:r>
-      <w:proofErr w:type="gramEnd"/>
-      <w:r>
-        <w:rPr>
-          <w:rFonts w:ascii="Segoe UI" w:hAnsi="Segoe UI" w:cs="Segoe UI"/>
-          <w:b/>
-          <w:color w:val="000000"/>
-          <w:sz w:val="27"/>
-          <w:szCs w:val="27"/>
-          <w:shd w:val="clear" w:color="auto" w:fill="F5F6F7"/>
-        </w:rPr>
-        <w:t xml:space="preserve">50) </w:t>
+        <w:t xml:space="preserve">Inset(50) </w:t>
       </w:r>
       <w:r>
         <w:rPr>
@@ -6850,7 +5627,6 @@
           <w:shd w:val="clear" w:color="auto" w:fill="F5F6F7"/>
         </w:rPr>
       </w:pPr>
-      <w:proofErr w:type="gramStart"/>
       <w:r>
         <w:rPr>
           <w:rFonts w:ascii="Segoe UI" w:hAnsi="Segoe UI" w:cs="Segoe UI"/>
@@ -6879,9 +5655,786 @@
           <w:sz w:val="30"/>
           <w:szCs w:val="24"/>
         </w:rPr>
-        <w:t>:first</w:t>
-      </w:r>
-      <w:proofErr w:type="gramEnd"/>
+        <w:t>:first-of-type</w:t>
+      </w:r>
+      <w:r>
+        <w:rPr>
+          <w:rFonts w:ascii="Segoe UI" w:hAnsi="Segoe UI" w:cs="Segoe UI"/>
+          <w:color w:val="000000"/>
+          <w:sz w:val="36"/>
+          <w:szCs w:val="27"/>
+          <w:shd w:val="clear" w:color="auto" w:fill="F5F6F7"/>
+        </w:rPr>
+        <w:t> </w:t>
+      </w:r>
+      <w:r>
+        <w:rPr>
+          <w:rFonts w:ascii="Segoe UI" w:hAnsi="Segoe UI" w:cs="Segoe UI"/>
+          <w:color w:val="000000"/>
+          <w:sz w:val="28"/>
+          <w:szCs w:val="27"/>
+          <w:shd w:val="clear" w:color="auto" w:fill="F5F6F7"/>
+        </w:rPr>
+        <w:t>pseudo-selector is used to target the first element that matches the selector.</w:t>
+      </w:r>
+    </w:p>
+    <w:p>
+      <w:pPr>
+        <w:shd w:val="clear" w:color="auto" w:fill="FFFFFE"/>
+        <w:spacing w:line="360" w:lineRule="atLeast"/>
+        <w:rPr>
+          <w:rFonts w:ascii="Segoe UI" w:hAnsi="Segoe UI" w:cs="Segoe UI"/>
+          <w:color w:val="000000"/>
+          <w:sz w:val="28"/>
+          <w:szCs w:val="27"/>
+          <w:shd w:val="clear" w:color="auto" w:fill="F5F6F7"/>
+        </w:rPr>
+      </w:pPr>
+      <w:r>
+        <w:rPr>
+          <w:rFonts w:ascii="Segoe UI" w:hAnsi="Segoe UI" w:cs="Segoe UI"/>
+          <w:color w:val="000000"/>
+          <w:sz w:val="28"/>
+          <w:szCs w:val="27"/>
+          <w:shd w:val="clear" w:color="auto" w:fill="F5F6F7"/>
+        </w:rPr>
+        <w:t xml:space="preserve">Use the </w:t>
+      </w:r>
+      <w:r>
+        <w:rPr>
+          <w:rFonts w:ascii="Segoe UI" w:hAnsi="Segoe UI" w:cs="Segoe UI"/>
+          <w:b/>
+          <w:color w:val="000000"/>
+          <w:sz w:val="28"/>
+          <w:szCs w:val="27"/>
+          <w:shd w:val="clear" w:color="auto" w:fill="F5F6F7"/>
+        </w:rPr>
+        <w:t>max-width, max-</w:t>
+      </w:r>
+      <w:r>
+        <w:rPr>
+          <w:rFonts w:ascii="Segoe UI" w:hAnsi="Segoe UI" w:cs="Segoe UI"/>
+          <w:b/>
+          <w:color w:val="000000"/>
+          <w:sz w:val="28"/>
+          <w:szCs w:val="27"/>
+          <w:shd w:val="clear" w:color="auto" w:fill="F5F6F7"/>
+        </w:rPr>
+        <w:t>height , max-</w:t>
+      </w:r>
+      <w:r>
+        <w:rPr>
+          <w:rFonts w:ascii="Segoe UI" w:hAnsi="Segoe UI" w:cs="Segoe UI"/>
+          <w:color w:val="000000"/>
+          <w:sz w:val="28"/>
+          <w:szCs w:val="27"/>
+          <w:shd w:val="clear" w:color="auto" w:fill="F5F6F7"/>
+        </w:rPr>
+        <w:t>.. for responsiveness</w:t>
+      </w:r>
+    </w:p>
+    <w:p>
+      <w:pPr>
+        <w:shd w:val="clear" w:color="auto" w:fill="FFFFFE"/>
+        <w:spacing w:line="360" w:lineRule="atLeast"/>
+        <w:rPr>
+          <w:rFonts w:ascii="Segoe UI" w:hAnsi="Segoe UI" w:cs="Segoe UI"/>
+          <w:color w:val="000000"/>
+          <w:sz w:val="27"/>
+          <w:szCs w:val="27"/>
+          <w:shd w:val="clear" w:color="auto" w:fill="F5F6F7"/>
+        </w:rPr>
+      </w:pPr>
+      <w:r>
+        <w:rPr>
+          <w:rFonts w:ascii="Segoe UI" w:hAnsi="Segoe UI" w:cs="Segoe UI"/>
+          <w:color w:val="000000"/>
+          <w:sz w:val="27"/>
+          <w:szCs w:val="27"/>
+          <w:shd w:val="clear" w:color="auto" w:fill="F5F6F7"/>
+        </w:rPr>
+        <w:t>The </w:t>
+      </w:r>
+      <w:r>
+        <w:rPr>
+          <w:rStyle w:val="HTMLCode"/>
+          <w:rFonts w:ascii="var(--font-family-monospace)" w:eastAsiaTheme="minorHAnsi" w:hAnsi="var(--font-family-monospace)"/>
+          <w:b/>
+          <w:sz w:val="34"/>
+          <w:szCs w:val="24"/>
+        </w:rPr>
+        <w:t>calc()</w:t>
+      </w:r>
+      <w:r>
+        <w:rPr>
+          <w:rFonts w:ascii="Segoe UI" w:hAnsi="Segoe UI" w:cs="Segoe UI"/>
+          <w:b/>
+          <w:color w:val="000000"/>
+          <w:sz w:val="44"/>
+          <w:szCs w:val="27"/>
+          <w:shd w:val="clear" w:color="auto" w:fill="F5F6F7"/>
+        </w:rPr>
+        <w:t> </w:t>
+      </w:r>
+      <w:r>
+        <w:rPr>
+          <w:rFonts w:ascii="Segoe UI" w:hAnsi="Segoe UI" w:cs="Segoe UI"/>
+          <w:color w:val="000000"/>
+          <w:sz w:val="27"/>
+          <w:szCs w:val="27"/>
+          <w:shd w:val="clear" w:color="auto" w:fill="F5F6F7"/>
+        </w:rPr>
+        <w:t>function is a CSS function that allows you to calculate a value based on other values</w:t>
+      </w:r>
+      <w:r>
+        <w:rPr>
+          <w:rFonts w:ascii="Segoe UI" w:hAnsi="Segoe UI" w:cs="Segoe UI"/>
+          <w:color w:val="000000"/>
+          <w:sz w:val="27"/>
+          <w:szCs w:val="27"/>
+          <w:shd w:val="clear" w:color="auto" w:fill="F5F6F7"/>
+        </w:rPr>
+        <w:t xml:space="preserve">. </w:t>
+      </w:r>
+    </w:p>
+    <w:p>
+      <w:pPr>
+        <w:pStyle w:val="HTMLPreformatted"/>
+        <w:shd w:val="clear" w:color="auto" w:fill="F5F2F0"/>
+        <w:spacing w:before="120" w:after="120"/>
+        <w:rPr>
+          <w:rStyle w:val="HTMLCode"/>
+          <w:rFonts w:ascii="Consolas" w:hAnsi="Consolas"/>
+          <w:color w:val="000000"/>
+          <w:sz w:val="27"/>
+          <w:szCs w:val="27"/>
+        </w:rPr>
+      </w:pPr>
+      <w:r>
+        <w:rPr>
+          <w:rStyle w:val="token"/>
+          <w:rFonts w:ascii="Consolas" w:hAnsi="Consolas"/>
+          <w:color w:val="008040"/>
+          <w:sz w:val="27"/>
+          <w:szCs w:val="27"/>
+        </w:rPr>
+        <w:t>.example</w:t>
+      </w:r>
+      <w:r>
+        <w:rPr>
+          <w:rStyle w:val="HTMLCode"/>
+          <w:rFonts w:ascii="Consolas" w:hAnsi="Consolas"/>
+          <w:color w:val="000000"/>
+          <w:sz w:val="27"/>
+          <w:szCs w:val="27"/>
+        </w:rPr>
+        <w:t xml:space="preserve"> </w:t>
+      </w:r>
+      <w:r>
+        <w:rPr>
+          <w:rStyle w:val="token"/>
+          <w:rFonts w:ascii="Consolas" w:hAnsi="Consolas"/>
+          <w:color w:val="38425C"/>
+          <w:sz w:val="27"/>
+          <w:szCs w:val="27"/>
+        </w:rPr>
+        <w:t>{</w:t>
+      </w:r>
+    </w:p>
+    <w:p>
+      <w:pPr>
+        <w:pStyle w:val="HTMLPreformatted"/>
+        <w:shd w:val="clear" w:color="auto" w:fill="F5F2F0"/>
+        <w:spacing w:before="120" w:after="120"/>
+        <w:rPr>
+          <w:rStyle w:val="HTMLCode"/>
+          <w:rFonts w:ascii="Consolas" w:hAnsi="Consolas"/>
+          <w:color w:val="000000"/>
+          <w:sz w:val="27"/>
+          <w:szCs w:val="27"/>
+        </w:rPr>
+      </w:pPr>
+      <w:r>
+        <w:rPr>
+          <w:rStyle w:val="HTMLCode"/>
+          <w:rFonts w:ascii="Consolas" w:hAnsi="Consolas"/>
+          <w:color w:val="000000"/>
+          <w:sz w:val="27"/>
+          <w:szCs w:val="27"/>
+        </w:rPr>
+        <w:t xml:space="preserve">  </w:t>
+      </w:r>
+      <w:r>
+        <w:rPr>
+          <w:rStyle w:val="token"/>
+          <w:rFonts w:ascii="Consolas" w:hAnsi="Consolas"/>
+          <w:color w:val="E00000"/>
+          <w:sz w:val="27"/>
+          <w:szCs w:val="27"/>
+        </w:rPr>
+        <w:t>margin</w:t>
+      </w:r>
+      <w:r>
+        <w:rPr>
+          <w:rStyle w:val="token"/>
+          <w:rFonts w:ascii="Consolas" w:hAnsi="Consolas"/>
+          <w:color w:val="38425C"/>
+          <w:sz w:val="27"/>
+          <w:szCs w:val="27"/>
+        </w:rPr>
+        <w:t>:</w:t>
+      </w:r>
+      <w:r>
+        <w:rPr>
+          <w:rStyle w:val="HTMLCode"/>
+          <w:rFonts w:ascii="Consolas" w:hAnsi="Consolas"/>
+          <w:color w:val="000000"/>
+          <w:sz w:val="27"/>
+          <w:szCs w:val="27"/>
+        </w:rPr>
+        <w:t xml:space="preserve"> 10px</w:t>
+      </w:r>
+      <w:r>
+        <w:rPr>
+          <w:rStyle w:val="token"/>
+          <w:rFonts w:ascii="Consolas" w:hAnsi="Consolas"/>
+          <w:color w:val="38425C"/>
+          <w:sz w:val="27"/>
+          <w:szCs w:val="27"/>
+        </w:rPr>
+        <w:t>;</w:t>
+      </w:r>
+    </w:p>
+    <w:p>
+      <w:pPr>
+        <w:pStyle w:val="HTMLPreformatted"/>
+        <w:shd w:val="clear" w:color="auto" w:fill="F5F2F0"/>
+        <w:spacing w:before="120" w:after="120"/>
+        <w:rPr>
+          <w:rStyle w:val="HTMLCode"/>
+          <w:rFonts w:ascii="Consolas" w:hAnsi="Consolas"/>
+          <w:color w:val="000000"/>
+          <w:sz w:val="27"/>
+          <w:szCs w:val="27"/>
+        </w:rPr>
+      </w:pPr>
+      <w:r>
+        <w:rPr>
+          <w:rStyle w:val="HTMLCode"/>
+          <w:rFonts w:ascii="Consolas" w:hAnsi="Consolas"/>
+          <w:color w:val="000000"/>
+          <w:sz w:val="27"/>
+          <w:szCs w:val="27"/>
+        </w:rPr>
+        <w:t xml:space="preserve">  </w:t>
+      </w:r>
+      <w:r>
+        <w:rPr>
+          <w:rStyle w:val="token"/>
+          <w:rFonts w:ascii="Consolas" w:hAnsi="Consolas"/>
+          <w:color w:val="E00000"/>
+          <w:sz w:val="27"/>
+          <w:szCs w:val="27"/>
+        </w:rPr>
+        <w:t>width</w:t>
+      </w:r>
+      <w:r>
+        <w:rPr>
+          <w:rStyle w:val="token"/>
+          <w:rFonts w:ascii="Consolas" w:hAnsi="Consolas"/>
+          <w:color w:val="38425C"/>
+          <w:sz w:val="27"/>
+          <w:szCs w:val="27"/>
+        </w:rPr>
+        <w:t>:</w:t>
+      </w:r>
+      <w:r>
+        <w:rPr>
+          <w:rStyle w:val="HTMLCode"/>
+          <w:rFonts w:ascii="Consolas" w:hAnsi="Consolas"/>
+          <w:color w:val="000000"/>
+          <w:sz w:val="27"/>
+          <w:szCs w:val="27"/>
+        </w:rPr>
+        <w:t xml:space="preserve"> </w:t>
+      </w:r>
+      <w:r>
+        <w:rPr>
+          <w:rStyle w:val="token"/>
+          <w:rFonts w:ascii="Consolas" w:hAnsi="Consolas"/>
+          <w:color w:val="992900"/>
+          <w:sz w:val="27"/>
+          <w:szCs w:val="27"/>
+        </w:rPr>
+        <w:t>calc</w:t>
+      </w:r>
+      <w:r>
+        <w:rPr>
+          <w:rStyle w:val="token"/>
+          <w:rFonts w:ascii="Consolas" w:hAnsi="Consolas"/>
+          <w:color w:val="38425C"/>
+          <w:sz w:val="27"/>
+          <w:szCs w:val="27"/>
+        </w:rPr>
+        <w:t>(</w:t>
+      </w:r>
+      <w:r>
+        <w:rPr>
+          <w:rStyle w:val="HTMLCode"/>
+          <w:rFonts w:ascii="Consolas" w:hAnsi="Consolas"/>
+          <w:color w:val="000000"/>
+          <w:sz w:val="27"/>
+          <w:szCs w:val="27"/>
+        </w:rPr>
+        <w:t>100% - 20px</w:t>
+      </w:r>
+      <w:r>
+        <w:rPr>
+          <w:rStyle w:val="token"/>
+          <w:rFonts w:ascii="Consolas" w:hAnsi="Consolas"/>
+          <w:color w:val="38425C"/>
+          <w:sz w:val="27"/>
+          <w:szCs w:val="27"/>
+        </w:rPr>
+        <w:t>);</w:t>
+      </w:r>
+    </w:p>
+    <w:p>
+      <w:pPr>
+        <w:pStyle w:val="HTMLPreformatted"/>
+        <w:shd w:val="clear" w:color="auto" w:fill="F5F2F0"/>
+        <w:spacing w:before="120" w:after="120"/>
+        <w:rPr>
+          <w:rFonts w:ascii="Consolas" w:hAnsi="Consolas"/>
+          <w:color w:val="000000"/>
+          <w:sz w:val="27"/>
+          <w:szCs w:val="27"/>
+        </w:rPr>
+      </w:pPr>
+      <w:r>
+        <w:rPr>
+          <w:rStyle w:val="token"/>
+          <w:rFonts w:ascii="Consolas" w:hAnsi="Consolas"/>
+          <w:color w:val="38425C"/>
+          <w:sz w:val="27"/>
+          <w:szCs w:val="27"/>
+        </w:rPr>
+        <w:t>}</w:t>
+      </w:r>
+    </w:p>
+    <w:p>
+      <w:pPr>
+        <w:shd w:val="clear" w:color="auto" w:fill="FFFFFE"/>
+        <w:spacing w:line="360" w:lineRule="atLeast"/>
+        <w:rPr>
+          <w:rFonts w:ascii="Segoe UI" w:hAnsi="Segoe UI" w:cs="Segoe UI"/>
+          <w:color w:val="000000"/>
+          <w:sz w:val="28"/>
+          <w:szCs w:val="27"/>
+          <w:shd w:val="clear" w:color="auto" w:fill="F5F6F7"/>
+        </w:rPr>
+      </w:pPr>
+      <w:r>
+        <w:rPr>
+          <w:rFonts w:ascii="Segoe UI" w:hAnsi="Segoe UI" w:cs="Segoe UI"/>
+          <w:color w:val="000000"/>
+          <w:sz w:val="28"/>
+          <w:szCs w:val="27"/>
+          <w:shd w:val="clear" w:color="auto" w:fill="F5F6F7"/>
+        </w:rPr>
+        <w:t>T</w:t>
+      </w:r>
+      <w:r>
+        <w:rPr>
+          <w:rFonts w:ascii="Segoe UI" w:hAnsi="Segoe UI" w:cs="Segoe UI"/>
+          <w:color w:val="000000"/>
+          <w:sz w:val="28"/>
+          <w:szCs w:val="27"/>
+          <w:shd w:val="clear" w:color="auto" w:fill="F5F6F7"/>
+        </w:rPr>
+        <w:t>he </w:t>
+      </w:r>
+      <w:r>
+        <w:rPr>
+          <w:rStyle w:val="HTMLCode"/>
+          <w:rFonts w:ascii="var(--font-family-monospace)" w:eastAsiaTheme="minorHAnsi" w:hAnsi="var(--font-family-monospace)"/>
+          <w:b/>
+          <w:sz w:val="32"/>
+          <w:szCs w:val="24"/>
+        </w:rPr>
+        <w:t>span[class]</w:t>
+      </w:r>
+      <w:r>
+        <w:rPr>
+          <w:rFonts w:ascii="Segoe UI" w:hAnsi="Segoe UI" w:cs="Segoe UI"/>
+          <w:color w:val="000000"/>
+          <w:sz w:val="28"/>
+          <w:szCs w:val="27"/>
+          <w:shd w:val="clear" w:color="auto" w:fill="F5F6F7"/>
+        </w:rPr>
+        <w:t> </w:t>
+      </w:r>
+      <w:r>
+        <w:rPr>
+          <w:rFonts w:ascii="Segoe UI" w:hAnsi="Segoe UI" w:cs="Segoe UI"/>
+          <w:color w:val="000000"/>
+          <w:sz w:val="28"/>
+          <w:szCs w:val="27"/>
+          <w:shd w:val="clear" w:color="auto" w:fill="F5F6F7"/>
+        </w:rPr>
+        <w:t xml:space="preserve">syntax </w:t>
+      </w:r>
+      <w:r>
+        <w:rPr>
+          <w:rFonts w:ascii="Segoe UI" w:hAnsi="Segoe UI" w:cs="Segoe UI"/>
+          <w:color w:val="000000"/>
+          <w:sz w:val="28"/>
+          <w:szCs w:val="27"/>
+          <w:shd w:val="clear" w:color="auto" w:fill="F5F6F7"/>
+        </w:rPr>
+        <w:t>target</w:t>
+      </w:r>
+      <w:r>
+        <w:rPr>
+          <w:rFonts w:ascii="Segoe UI" w:hAnsi="Segoe UI" w:cs="Segoe UI"/>
+          <w:color w:val="000000"/>
+          <w:sz w:val="28"/>
+          <w:szCs w:val="27"/>
+          <w:shd w:val="clear" w:color="auto" w:fill="F5F6F7"/>
+        </w:rPr>
+        <w:t>s</w:t>
+      </w:r>
+      <w:r>
+        <w:rPr>
+          <w:rFonts w:ascii="Segoe UI" w:hAnsi="Segoe UI" w:cs="Segoe UI"/>
+          <w:color w:val="000000"/>
+          <w:sz w:val="28"/>
+          <w:szCs w:val="27"/>
+          <w:shd w:val="clear" w:color="auto" w:fill="F5F6F7"/>
+        </w:rPr>
+        <w:t xml:space="preserve"> any </w:t>
+      </w:r>
+      <w:r>
+        <w:rPr>
+          <w:rStyle w:val="HTMLCode"/>
+          <w:rFonts w:ascii="var(--font-family-monospace)" w:eastAsiaTheme="minorHAnsi" w:hAnsi="var(--font-family-monospace)"/>
+          <w:sz w:val="26"/>
+          <w:szCs w:val="24"/>
+        </w:rPr>
+        <w:t>span</w:t>
+      </w:r>
+      <w:r>
+        <w:rPr>
+          <w:rFonts w:ascii="Segoe UI" w:hAnsi="Segoe UI" w:cs="Segoe UI"/>
+          <w:color w:val="000000"/>
+          <w:sz w:val="28"/>
+          <w:szCs w:val="27"/>
+          <w:shd w:val="clear" w:color="auto" w:fill="F5F6F7"/>
+        </w:rPr>
+        <w:t> element that has a </w:t>
+      </w:r>
+      <w:r>
+        <w:rPr>
+          <w:rStyle w:val="HTMLCode"/>
+          <w:rFonts w:ascii="var(--font-family-monospace)" w:eastAsiaTheme="minorHAnsi" w:hAnsi="var(--font-family-monospace)"/>
+          <w:sz w:val="26"/>
+          <w:szCs w:val="24"/>
+        </w:rPr>
+        <w:t>class</w:t>
+      </w:r>
+      <w:r>
+        <w:rPr>
+          <w:rFonts w:ascii="Segoe UI" w:hAnsi="Segoe UI" w:cs="Segoe UI"/>
+          <w:color w:val="000000"/>
+          <w:sz w:val="28"/>
+          <w:szCs w:val="27"/>
+          <w:shd w:val="clear" w:color="auto" w:fill="F5F6F7"/>
+        </w:rPr>
+        <w:t> attribute set, regardless of the attribute's value.</w:t>
+      </w:r>
+    </w:p>
+    <w:p>
+      <w:pPr>
+        <w:shd w:val="clear" w:color="auto" w:fill="FFFFFE"/>
+        <w:spacing w:line="360" w:lineRule="atLeast"/>
+        <w:rPr>
+          <w:rFonts w:ascii="Segoe UI" w:hAnsi="Segoe UI" w:cs="Segoe UI"/>
+          <w:color w:val="000000"/>
+          <w:sz w:val="28"/>
+          <w:szCs w:val="27"/>
+          <w:shd w:val="clear" w:color="auto" w:fill="F5F6F7"/>
+        </w:rPr>
+      </w:pPr>
+    </w:p>
+    <w:p>
+      <w:pPr>
+        <w:shd w:val="clear" w:color="auto" w:fill="FFFFFE"/>
+        <w:spacing w:line="360" w:lineRule="atLeast"/>
+        <w:rPr>
+          <w:rFonts w:ascii="Segoe UI" w:hAnsi="Segoe UI" w:cs="Segoe UI"/>
+          <w:b/>
+          <w:color w:val="000000"/>
+          <w:sz w:val="44"/>
+          <w:szCs w:val="27"/>
+          <w:shd w:val="clear" w:color="auto" w:fill="F5F6F7"/>
+        </w:rPr>
+      </w:pPr>
+    </w:p>
+    <w:p>
+      <w:pPr>
+        <w:shd w:val="clear" w:color="auto" w:fill="FFFFFE"/>
+        <w:spacing w:line="360" w:lineRule="atLeast"/>
+        <w:rPr>
+          <w:rFonts w:ascii="Courier New" w:eastAsia="Times New Roman" w:hAnsi="Courier New" w:cs="Courier New"/>
+          <w:b/>
+          <w:color w:val="1F4E79" w:themeColor="accent1" w:themeShade="80"/>
+          <w:sz w:val="28"/>
+          <w:szCs w:val="28"/>
+        </w:rPr>
+      </w:pPr>
+      <w:r>
+        <w:rPr>
+          <w:b/>
+          <w:color w:val="1F4E79" w:themeColor="accent1" w:themeShade="80"/>
+          <w:sz w:val="28"/>
+          <w:szCs w:val="28"/>
+          <w:highlight w:val="lightGray"/>
+          <w:shd w:val="clear" w:color="auto" w:fill="DFDFE2"/>
+        </w:rPr>
+        <w:t>span[class~="sr-only"]</w:t>
+      </w:r>
+      <w:r>
+        <w:rPr>
+          <w:b/>
+          <w:color w:val="1F4E79" w:themeColor="accent1" w:themeShade="80"/>
+          <w:sz w:val="28"/>
+          <w:szCs w:val="28"/>
+          <w:highlight w:val="lightGray"/>
+          <w:shd w:val="clear" w:color="auto" w:fill="DFDFE2"/>
+        </w:rPr>
+        <w:t xml:space="preserve"> </w:t>
+      </w:r>
+      <w:r>
+        <w:rPr>
+          <w:b/>
+          <w:color w:val="1F4E79" w:themeColor="accent1" w:themeShade="80"/>
+          <w:sz w:val="28"/>
+          <w:szCs w:val="28"/>
+          <w:highlight w:val="lightGray"/>
+          <w:shd w:val="clear" w:color="auto" w:fill="DFDFE2"/>
+        </w:rPr>
+        <w:t xml:space="preserve">&lt;&lt; </w:t>
+      </w:r>
+      <w:r>
+        <w:rPr>
+          <w:b/>
+          <w:color w:val="1F4E79" w:themeColor="accent1" w:themeShade="80"/>
+          <w:sz w:val="28"/>
+          <w:szCs w:val="28"/>
+          <w:highlight w:val="lightGray"/>
+          <w:shd w:val="clear" w:color="auto" w:fill="DFDFE2"/>
+        </w:rPr>
+        <w:t>INVERSE OF</w:t>
+      </w:r>
+      <w:r>
+        <w:rPr>
+          <w:b/>
+          <w:color w:val="1F4E79" w:themeColor="accent1" w:themeShade="80"/>
+          <w:sz w:val="28"/>
+          <w:szCs w:val="28"/>
+          <w:highlight w:val="lightGray"/>
+          <w:shd w:val="clear" w:color="auto" w:fill="DFDFE2"/>
+        </w:rPr>
+        <w:t xml:space="preserve"> &gt;&gt;</w:t>
+      </w:r>
+      <w:r>
+        <w:rPr>
+          <w:b/>
+          <w:color w:val="1F4E79" w:themeColor="accent1" w:themeShade="80"/>
+          <w:sz w:val="28"/>
+          <w:szCs w:val="28"/>
+          <w:highlight w:val="lightGray"/>
+          <w:shd w:val="clear" w:color="auto" w:fill="DFDFE2"/>
+        </w:rPr>
+        <w:t xml:space="preserve"> </w:t>
+      </w:r>
+      <w:r>
+        <w:rPr>
+          <w:rFonts w:ascii="Courier New" w:eastAsia="Times New Roman" w:hAnsi="Courier New" w:cs="Courier New"/>
+          <w:b/>
+          <w:color w:val="1F4E79" w:themeColor="accent1" w:themeShade="80"/>
+          <w:sz w:val="28"/>
+          <w:szCs w:val="28"/>
+          <w:highlight w:val="lightGray"/>
+        </w:rPr>
+        <w:t>span:not(.sr-only)</w:t>
+      </w:r>
+    </w:p>
+    <w:p>
+      <w:pPr>
+        <w:rPr>
+          <w:rFonts w:eastAsia="Times New Roman"/>
+          <w:color w:val="000000"/>
+          <w:sz w:val="32"/>
+          <w:szCs w:val="27"/>
+        </w:rPr>
+      </w:pPr>
+      <w:r>
+        <w:rPr>
+          <w:rFonts w:eastAsia="Times New Roman"/>
+          <w:b/>
+          <w:color w:val="000000"/>
+          <w:sz w:val="32"/>
+          <w:szCs w:val="27"/>
+        </w:rPr>
+        <w:t>span[class~=”sr-only”]</w:t>
+      </w:r>
+      <w:r>
+        <w:rPr>
+          <w:rFonts w:eastAsia="Times New Roman"/>
+          <w:color w:val="000000"/>
+          <w:sz w:val="32"/>
+          <w:szCs w:val="27"/>
+        </w:rPr>
+        <w:br/>
+      </w:r>
+      <w:r>
+        <w:rPr>
+          <w:rFonts w:eastAsia="Times New Roman"/>
+          <w:color w:val="000000"/>
+          <w:sz w:val="32"/>
+          <w:szCs w:val="27"/>
+        </w:rPr>
+        <w:t>That is all spans that have ‘sr-only’ in their class lists</w:t>
+      </w:r>
+      <w:r>
+        <w:rPr>
+          <w:rFonts w:eastAsia="Times New Roman"/>
+          <w:color w:val="000000"/>
+          <w:sz w:val="32"/>
+          <w:szCs w:val="27"/>
+        </w:rPr>
+        <w:t xml:space="preserve"> or even that just have </w:t>
+      </w:r>
+      <w:r>
+        <w:rPr>
+          <w:rFonts w:eastAsia="Times New Roman"/>
+          <w:b/>
+          <w:color w:val="000000"/>
+          <w:sz w:val="32"/>
+          <w:szCs w:val="27"/>
+        </w:rPr>
+        <w:t xml:space="preserve">word ‘sr-only’ </w:t>
+      </w:r>
+      <w:r>
+        <w:rPr>
+          <w:rFonts w:eastAsia="Times New Roman"/>
+          <w:color w:val="000000"/>
+          <w:sz w:val="32"/>
+          <w:szCs w:val="27"/>
+        </w:rPr>
+        <w:t>in the class list. In other words if there’s an element with the class ‘bsr-only’ this selector will select it.</w:t>
+      </w:r>
+    </w:p>
+    <w:p>
+      <w:pPr>
+        <w:rPr>
+          <w:rFonts w:eastAsia="Times New Roman"/>
+          <w:color w:val="000000"/>
+          <w:sz w:val="32"/>
+          <w:szCs w:val="27"/>
+        </w:rPr>
+      </w:pPr>
+      <w:r>
+        <w:rPr>
+          <w:rFonts w:eastAsia="Times New Roman"/>
+          <w:color w:val="000000"/>
+          <w:sz w:val="32"/>
+          <w:szCs w:val="27"/>
+        </w:rPr>
+        <w:t xml:space="preserve"> </w:t>
+      </w:r>
+      <w:r>
+        <w:rPr>
+          <w:rFonts w:eastAsia="Times New Roman"/>
+          <w:b/>
+          <w:color w:val="000000"/>
+          <w:sz w:val="32"/>
+          <w:szCs w:val="27"/>
+        </w:rPr>
+        <w:t>VS</w:t>
+      </w:r>
+      <w:r>
+        <w:rPr>
+          <w:rFonts w:eastAsia="Times New Roman"/>
+          <w:b/>
+          <w:color w:val="000000"/>
+          <w:sz w:val="32"/>
+          <w:szCs w:val="27"/>
+        </w:rPr>
+        <w:br/>
+        <w:t>span:not(.sr-only)</w:t>
+      </w:r>
+      <w:r>
+        <w:rPr>
+          <w:rFonts w:eastAsia="Times New Roman"/>
+          <w:b/>
+          <w:color w:val="000000"/>
+          <w:sz w:val="32"/>
+          <w:szCs w:val="27"/>
+        </w:rPr>
+        <w:br/>
+      </w:r>
+      <w:r>
+        <w:rPr>
+          <w:rFonts w:eastAsia="Times New Roman"/>
+          <w:b/>
+          <w:color w:val="000000"/>
+          <w:sz w:val="32"/>
+          <w:szCs w:val="27"/>
+        </w:rPr>
+        <w:t xml:space="preserve"> </w:t>
+      </w:r>
+      <w:r>
+        <w:rPr>
+          <w:rFonts w:eastAsia="Times New Roman"/>
+          <w:color w:val="000000"/>
+          <w:sz w:val="32"/>
+          <w:szCs w:val="27"/>
+        </w:rPr>
+        <w:t>all spans that do not have .sr-only in  their class lists.</w:t>
+      </w:r>
+    </w:p>
+    <w:p>
+      <w:pPr>
+        <w:rPr>
+          <w:rFonts w:eastAsia="Times New Roman"/>
+          <w:color w:val="000000"/>
+          <w:sz w:val="32"/>
+          <w:szCs w:val="27"/>
+        </w:rPr>
+      </w:pPr>
+    </w:p>
+    <w:p>
+      <w:pPr>
+        <w:rPr>
+          <w:rFonts w:ascii="Segoe UI" w:hAnsi="Segoe UI" w:cs="Segoe UI"/>
+          <w:color w:val="000000"/>
+          <w:sz w:val="28"/>
+          <w:szCs w:val="27"/>
+          <w:shd w:val="clear" w:color="auto" w:fill="F5F6F7"/>
+        </w:rPr>
+      </w:pPr>
+      <w:r>
+        <w:rPr>
+          <w:rFonts w:ascii="Segoe UI" w:hAnsi="Segoe UI" w:cs="Segoe UI"/>
+          <w:color w:val="000000"/>
+          <w:sz w:val="28"/>
+          <w:szCs w:val="27"/>
+          <w:shd w:val="clear" w:color="auto" w:fill="F5F6F7"/>
+        </w:rPr>
+        <w:t>you can use the </w:t>
+      </w:r>
       <w:r>
         <w:rPr>
           <w:rStyle w:val="HTMLCode"/>
@@ -6890,7 +6443,7 @@
           <w:sz w:val="30"/>
           <w:szCs w:val="24"/>
         </w:rPr>
-        <w:t>-of-type</w:t>
+        <w:t>!important</w:t>
       </w:r>
       <w:r>
         <w:rPr>
@@ -6910,540 +6463,173 @@
           <w:szCs w:val="27"/>
           <w:shd w:val="clear" w:color="auto" w:fill="F5F6F7"/>
         </w:rPr>
-        <w:t>pseudo-selector is used to target the first element that matches the selector.</w:t>
-      </w:r>
+        <w:t>keyword to ensure these properties are always applied, regardless of order or specificity.</w:t>
+      </w:r>
+    </w:p>
+    <w:p>
+      <w:pPr>
+        <w:rPr>
+          <w:rFonts w:ascii="Segoe UI" w:hAnsi="Segoe UI" w:cs="Segoe UI"/>
+          <w:color w:val="000000"/>
+          <w:sz w:val="28"/>
+          <w:szCs w:val="27"/>
+          <w:shd w:val="clear" w:color="auto" w:fill="F5F6F7"/>
+        </w:rPr>
+      </w:pPr>
     </w:p>
     <w:p>
       <w:pPr>
         <w:shd w:val="clear" w:color="auto" w:fill="FFFFFE"/>
-        <w:spacing w:line="360" w:lineRule="atLeast"/>
-        <w:rPr>
-          <w:rFonts w:ascii="Segoe UI" w:hAnsi="Segoe UI" w:cs="Segoe UI"/>
-          <w:color w:val="000000"/>
-          <w:sz w:val="28"/>
-          <w:szCs w:val="27"/>
-          <w:shd w:val="clear" w:color="auto" w:fill="F5F6F7"/>
-        </w:rPr>
-      </w:pPr>
-      <w:r>
-        <w:rPr>
-          <w:rFonts w:ascii="Segoe UI" w:hAnsi="Segoe UI" w:cs="Segoe UI"/>
-          <w:color w:val="000000"/>
-          <w:sz w:val="28"/>
-          <w:szCs w:val="27"/>
-          <w:shd w:val="clear" w:color="auto" w:fill="F5F6F7"/>
-        </w:rPr>
-        <w:t xml:space="preserve">Use the </w:t>
-      </w:r>
-      <w:r>
-        <w:rPr>
-          <w:rFonts w:ascii="Segoe UI" w:hAnsi="Segoe UI" w:cs="Segoe UI"/>
-          <w:b/>
-          <w:color w:val="000000"/>
-          <w:sz w:val="28"/>
-          <w:szCs w:val="27"/>
-          <w:shd w:val="clear" w:color="auto" w:fill="F5F6F7"/>
-        </w:rPr>
-        <w:t>max-width, max-</w:t>
-      </w:r>
-      <w:proofErr w:type="gramStart"/>
-      <w:r>
-        <w:rPr>
-          <w:rFonts w:ascii="Segoe UI" w:hAnsi="Segoe UI" w:cs="Segoe UI"/>
-          <w:b/>
-          <w:color w:val="000000"/>
-          <w:sz w:val="28"/>
-          <w:szCs w:val="27"/>
-          <w:shd w:val="clear" w:color="auto" w:fill="F5F6F7"/>
-        </w:rPr>
-        <w:t>height ,</w:t>
-      </w:r>
-      <w:proofErr w:type="gramEnd"/>
-      <w:r>
-        <w:rPr>
-          <w:rFonts w:ascii="Segoe UI" w:hAnsi="Segoe UI" w:cs="Segoe UI"/>
-          <w:b/>
-          <w:color w:val="000000"/>
-          <w:sz w:val="28"/>
-          <w:szCs w:val="27"/>
-          <w:shd w:val="clear" w:color="auto" w:fill="F5F6F7"/>
-        </w:rPr>
-        <w:t xml:space="preserve"> max-</w:t>
-      </w:r>
-      <w:r>
-        <w:rPr>
-          <w:rFonts w:ascii="Segoe UI" w:hAnsi="Segoe UI" w:cs="Segoe UI"/>
-          <w:color w:val="000000"/>
-          <w:sz w:val="28"/>
-          <w:szCs w:val="27"/>
-          <w:shd w:val="clear" w:color="auto" w:fill="F5F6F7"/>
-        </w:rPr>
-        <w:t xml:space="preserve">.. </w:t>
-      </w:r>
-      <w:proofErr w:type="gramStart"/>
-      <w:r>
-        <w:rPr>
-          <w:rFonts w:ascii="Segoe UI" w:hAnsi="Segoe UI" w:cs="Segoe UI"/>
-          <w:color w:val="000000"/>
-          <w:sz w:val="28"/>
-          <w:szCs w:val="27"/>
-          <w:shd w:val="clear" w:color="auto" w:fill="F5F6F7"/>
-        </w:rPr>
-        <w:t>for</w:t>
-      </w:r>
-      <w:proofErr w:type="gramEnd"/>
-      <w:r>
-        <w:rPr>
-          <w:rFonts w:ascii="Segoe UI" w:hAnsi="Segoe UI" w:cs="Segoe UI"/>
-          <w:color w:val="000000"/>
-          <w:sz w:val="28"/>
-          <w:szCs w:val="27"/>
-          <w:shd w:val="clear" w:color="auto" w:fill="F5F6F7"/>
-        </w:rPr>
-        <w:t xml:space="preserve"> responsiveness</w:t>
+        <w:spacing w:after="0" w:line="360" w:lineRule="atLeast"/>
+        <w:rPr>
+          <w:rFonts w:ascii="Segoe UI" w:hAnsi="Segoe UI" w:cs="Segoe UI"/>
+          <w:color w:val="000000"/>
+          <w:sz w:val="28"/>
+          <w:szCs w:val="27"/>
+          <w:shd w:val="clear" w:color="auto" w:fill="F5F6F7"/>
+        </w:rPr>
+      </w:pPr>
+      <w:r>
+        <w:rPr>
+          <w:rFonts w:ascii="Courier New" w:eastAsia="Times New Roman" w:hAnsi="Courier New" w:cs="Courier New"/>
+          <w:color w:val="FF0000"/>
+          <w:sz w:val="27"/>
+          <w:szCs w:val="27"/>
+        </w:rPr>
+        <w:t>border-collapse:</w:t>
+      </w:r>
+      <w:r>
+        <w:rPr>
+          <w:rFonts w:ascii="Courier New" w:eastAsia="Times New Roman" w:hAnsi="Courier New" w:cs="Courier New"/>
+          <w:color w:val="000000"/>
+          <w:sz w:val="27"/>
+          <w:szCs w:val="27"/>
+        </w:rPr>
+        <w:t> </w:t>
+      </w:r>
+      <w:r>
+        <w:rPr>
+          <w:rFonts w:ascii="Courier New" w:eastAsia="Times New Roman" w:hAnsi="Courier New" w:cs="Courier New"/>
+          <w:color w:val="0451A5"/>
+          <w:sz w:val="27"/>
+          <w:szCs w:val="27"/>
+        </w:rPr>
+        <w:t>collapse</w:t>
+      </w:r>
+      <w:r>
+        <w:rPr>
+          <w:rFonts w:ascii="Courier New" w:eastAsia="Times New Roman" w:hAnsi="Courier New" w:cs="Courier New"/>
+          <w:color w:val="000000"/>
+          <w:sz w:val="27"/>
+          <w:szCs w:val="27"/>
+        </w:rPr>
+        <w:t>;</w:t>
+      </w:r>
+      <w:r>
+        <w:rPr>
+          <w:rFonts w:ascii="Courier New" w:eastAsia="Times New Roman" w:hAnsi="Courier New" w:cs="Courier New"/>
+          <w:color w:val="000000"/>
+          <w:sz w:val="27"/>
+          <w:szCs w:val="27"/>
+        </w:rPr>
+        <w:t xml:space="preserve"> </w:t>
+      </w:r>
+      <w:r>
+        <w:rPr>
+          <w:rFonts w:ascii="Segoe UI" w:hAnsi="Segoe UI" w:cs="Segoe UI"/>
+          <w:color w:val="000000"/>
+          <w:sz w:val="28"/>
+          <w:szCs w:val="27"/>
+          <w:shd w:val="clear" w:color="auto" w:fill="F5F6F7"/>
+        </w:rPr>
+        <w:t>border collapse is used to merge cells so they share a common border.</w:t>
       </w:r>
     </w:p>
     <w:p>
       <w:pPr>
         <w:shd w:val="clear" w:color="auto" w:fill="FFFFFE"/>
-        <w:spacing w:line="360" w:lineRule="atLeast"/>
-        <w:rPr>
-          <w:rFonts w:ascii="Segoe UI" w:hAnsi="Segoe UI" w:cs="Segoe UI"/>
-          <w:color w:val="000000"/>
-          <w:sz w:val="27"/>
-          <w:szCs w:val="27"/>
-          <w:shd w:val="clear" w:color="auto" w:fill="F5F6F7"/>
-        </w:rPr>
-      </w:pPr>
-      <w:r>
-        <w:rPr>
-          <w:rFonts w:ascii="Segoe UI" w:hAnsi="Segoe UI" w:cs="Segoe UI"/>
-          <w:color w:val="000000"/>
-          <w:sz w:val="27"/>
-          <w:szCs w:val="27"/>
-          <w:shd w:val="clear" w:color="auto" w:fill="F5F6F7"/>
-        </w:rPr>
-        <w:t>The </w:t>
-      </w:r>
-      <w:proofErr w:type="spellStart"/>
-      <w:proofErr w:type="gramStart"/>
-      <w:r>
-        <w:rPr>
-          <w:rStyle w:val="HTMLCode"/>
-          <w:rFonts w:ascii="var(--font-family-monospace)" w:eastAsiaTheme="minorHAnsi" w:hAnsi="var(--font-family-monospace)"/>
-          <w:b/>
-          <w:sz w:val="34"/>
-          <w:szCs w:val="24"/>
-        </w:rPr>
-        <w:t>calc</w:t>
-      </w:r>
-      <w:proofErr w:type="spellEnd"/>
-      <w:r>
-        <w:rPr>
-          <w:rStyle w:val="HTMLCode"/>
-          <w:rFonts w:ascii="var(--font-family-monospace)" w:eastAsiaTheme="minorHAnsi" w:hAnsi="var(--font-family-monospace)"/>
-          <w:b/>
-          <w:sz w:val="34"/>
-          <w:szCs w:val="24"/>
-        </w:rPr>
-        <w:t>(</w:t>
-      </w:r>
-      <w:proofErr w:type="gramEnd"/>
-      <w:r>
-        <w:rPr>
-          <w:rStyle w:val="HTMLCode"/>
-          <w:rFonts w:ascii="var(--font-family-monospace)" w:eastAsiaTheme="minorHAnsi" w:hAnsi="var(--font-family-monospace)"/>
-          <w:b/>
-          <w:sz w:val="34"/>
-          <w:szCs w:val="24"/>
-        </w:rPr>
-        <w:t>)</w:t>
-      </w:r>
-      <w:r>
-        <w:rPr>
-          <w:rFonts w:ascii="Segoe UI" w:hAnsi="Segoe UI" w:cs="Segoe UI"/>
-          <w:b/>
-          <w:color w:val="000000"/>
-          <w:sz w:val="44"/>
-          <w:szCs w:val="27"/>
-          <w:shd w:val="clear" w:color="auto" w:fill="F5F6F7"/>
-        </w:rPr>
-        <w:t> </w:t>
-      </w:r>
-      <w:r>
-        <w:rPr>
-          <w:rFonts w:ascii="Segoe UI" w:hAnsi="Segoe UI" w:cs="Segoe UI"/>
-          <w:color w:val="000000"/>
-          <w:sz w:val="27"/>
-          <w:szCs w:val="27"/>
-          <w:shd w:val="clear" w:color="auto" w:fill="F5F6F7"/>
-        </w:rPr>
-        <w:t>function is a CSS function that allows you to calculate a value based on other values</w:t>
-      </w:r>
-      <w:r>
-        <w:rPr>
-          <w:rFonts w:ascii="Segoe UI" w:hAnsi="Segoe UI" w:cs="Segoe UI"/>
-          <w:color w:val="000000"/>
-          <w:sz w:val="27"/>
-          <w:szCs w:val="27"/>
-          <w:shd w:val="clear" w:color="auto" w:fill="F5F6F7"/>
-        </w:rPr>
-        <w:t xml:space="preserve">. </w:t>
-      </w:r>
-    </w:p>
-    <w:p>
-      <w:pPr>
-        <w:pStyle w:val="HTMLPreformatted"/>
-        <w:shd w:val="clear" w:color="auto" w:fill="F5F2F0"/>
-        <w:spacing w:before="120" w:after="120"/>
-        <w:rPr>
-          <w:rStyle w:val="HTMLCode"/>
-          <w:rFonts w:ascii="Consolas" w:hAnsi="Consolas"/>
-          <w:color w:val="000000"/>
-          <w:sz w:val="27"/>
-          <w:szCs w:val="27"/>
-        </w:rPr>
-      </w:pPr>
-      <w:r>
-        <w:rPr>
-          <w:rStyle w:val="token"/>
-          <w:rFonts w:ascii="Consolas" w:hAnsi="Consolas"/>
-          <w:color w:val="008040"/>
-          <w:sz w:val="27"/>
-          <w:szCs w:val="27"/>
-        </w:rPr>
-        <w:t>.example</w:t>
-      </w:r>
-      <w:r>
-        <w:rPr>
-          <w:rStyle w:val="HTMLCode"/>
-          <w:rFonts w:ascii="Consolas" w:hAnsi="Consolas"/>
-          <w:color w:val="000000"/>
-          <w:sz w:val="27"/>
-          <w:szCs w:val="27"/>
-        </w:rPr>
-        <w:t xml:space="preserve"> </w:t>
-      </w:r>
-      <w:r>
-        <w:rPr>
-          <w:rStyle w:val="token"/>
-          <w:rFonts w:ascii="Consolas" w:hAnsi="Consolas"/>
-          <w:color w:val="38425C"/>
-          <w:sz w:val="27"/>
-          <w:szCs w:val="27"/>
-        </w:rPr>
-        <w:t>{</w:t>
-      </w:r>
-    </w:p>
-    <w:p>
-      <w:pPr>
-        <w:pStyle w:val="HTMLPreformatted"/>
-        <w:shd w:val="clear" w:color="auto" w:fill="F5F2F0"/>
-        <w:spacing w:before="120" w:after="120"/>
-        <w:rPr>
-          <w:rStyle w:val="HTMLCode"/>
-          <w:rFonts w:ascii="Consolas" w:hAnsi="Consolas"/>
-          <w:color w:val="000000"/>
-          <w:sz w:val="27"/>
-          <w:szCs w:val="27"/>
-        </w:rPr>
-      </w:pPr>
-      <w:r>
-        <w:rPr>
-          <w:rStyle w:val="HTMLCode"/>
-          <w:rFonts w:ascii="Consolas" w:hAnsi="Consolas"/>
-          <w:color w:val="000000"/>
-          <w:sz w:val="27"/>
-          <w:szCs w:val="27"/>
-        </w:rPr>
-        <w:t xml:space="preserve">  </w:t>
-      </w:r>
-      <w:proofErr w:type="gramStart"/>
-      <w:r>
-        <w:rPr>
-          <w:rStyle w:val="token"/>
-          <w:rFonts w:ascii="Consolas" w:hAnsi="Consolas"/>
-          <w:color w:val="E00000"/>
-          <w:sz w:val="27"/>
-          <w:szCs w:val="27"/>
-        </w:rPr>
-        <w:t>margin</w:t>
-      </w:r>
-      <w:proofErr w:type="gramEnd"/>
-      <w:r>
-        <w:rPr>
-          <w:rStyle w:val="token"/>
-          <w:rFonts w:ascii="Consolas" w:hAnsi="Consolas"/>
-          <w:color w:val="38425C"/>
-          <w:sz w:val="27"/>
-          <w:szCs w:val="27"/>
-        </w:rPr>
-        <w:t>:</w:t>
-      </w:r>
-      <w:r>
-        <w:rPr>
-          <w:rStyle w:val="HTMLCode"/>
-          <w:rFonts w:ascii="Consolas" w:hAnsi="Consolas"/>
-          <w:color w:val="000000"/>
-          <w:sz w:val="27"/>
-          <w:szCs w:val="27"/>
-        </w:rPr>
-        <w:t xml:space="preserve"> 10px</w:t>
-      </w:r>
-      <w:r>
-        <w:rPr>
-          <w:rStyle w:val="token"/>
-          <w:rFonts w:ascii="Consolas" w:hAnsi="Consolas"/>
-          <w:color w:val="38425C"/>
-          <w:sz w:val="27"/>
-          <w:szCs w:val="27"/>
-        </w:rPr>
-        <w:t>;</w:t>
-      </w:r>
-    </w:p>
-    <w:p>
-      <w:pPr>
-        <w:pStyle w:val="HTMLPreformatted"/>
-        <w:shd w:val="clear" w:color="auto" w:fill="F5F2F0"/>
-        <w:spacing w:before="120" w:after="120"/>
-        <w:rPr>
-          <w:rStyle w:val="HTMLCode"/>
-          <w:rFonts w:ascii="Consolas" w:hAnsi="Consolas"/>
-          <w:color w:val="000000"/>
-          <w:sz w:val="27"/>
-          <w:szCs w:val="27"/>
-        </w:rPr>
-      </w:pPr>
-      <w:r>
-        <w:rPr>
-          <w:rStyle w:val="HTMLCode"/>
-          <w:rFonts w:ascii="Consolas" w:hAnsi="Consolas"/>
-          <w:color w:val="000000"/>
-          <w:sz w:val="27"/>
-          <w:szCs w:val="27"/>
-        </w:rPr>
-        <w:t xml:space="preserve">  </w:t>
-      </w:r>
-      <w:proofErr w:type="gramStart"/>
-      <w:r>
-        <w:rPr>
-          <w:rStyle w:val="token"/>
-          <w:rFonts w:ascii="Consolas" w:hAnsi="Consolas"/>
-          <w:color w:val="E00000"/>
-          <w:sz w:val="27"/>
-          <w:szCs w:val="27"/>
-        </w:rPr>
-        <w:t>width</w:t>
-      </w:r>
-      <w:proofErr w:type="gramEnd"/>
-      <w:r>
-        <w:rPr>
-          <w:rStyle w:val="token"/>
-          <w:rFonts w:ascii="Consolas" w:hAnsi="Consolas"/>
-          <w:color w:val="38425C"/>
-          <w:sz w:val="27"/>
-          <w:szCs w:val="27"/>
-        </w:rPr>
-        <w:t>:</w:t>
-      </w:r>
-      <w:r>
-        <w:rPr>
-          <w:rStyle w:val="HTMLCode"/>
-          <w:rFonts w:ascii="Consolas" w:hAnsi="Consolas"/>
-          <w:color w:val="000000"/>
-          <w:sz w:val="27"/>
-          <w:szCs w:val="27"/>
-        </w:rPr>
-        <w:t xml:space="preserve"> </w:t>
-      </w:r>
-      <w:proofErr w:type="spellStart"/>
-      <w:r>
-        <w:rPr>
-          <w:rStyle w:val="token"/>
-          <w:rFonts w:ascii="Consolas" w:hAnsi="Consolas"/>
-          <w:color w:val="992900"/>
-          <w:sz w:val="27"/>
-          <w:szCs w:val="27"/>
-        </w:rPr>
-        <w:t>calc</w:t>
-      </w:r>
-      <w:proofErr w:type="spellEnd"/>
-      <w:r>
-        <w:rPr>
-          <w:rStyle w:val="token"/>
-          <w:rFonts w:ascii="Consolas" w:hAnsi="Consolas"/>
-          <w:color w:val="38425C"/>
-          <w:sz w:val="27"/>
-          <w:szCs w:val="27"/>
-        </w:rPr>
-        <w:t>(</w:t>
-      </w:r>
-      <w:r>
-        <w:rPr>
-          <w:rStyle w:val="HTMLCode"/>
-          <w:rFonts w:ascii="Consolas" w:hAnsi="Consolas"/>
-          <w:color w:val="000000"/>
-          <w:sz w:val="27"/>
-          <w:szCs w:val="27"/>
-        </w:rPr>
-        <w:t>100% - 20px</w:t>
-      </w:r>
-      <w:r>
-        <w:rPr>
-          <w:rStyle w:val="token"/>
-          <w:rFonts w:ascii="Consolas" w:hAnsi="Consolas"/>
-          <w:color w:val="38425C"/>
-          <w:sz w:val="27"/>
-          <w:szCs w:val="27"/>
-        </w:rPr>
-        <w:t>);</w:t>
-      </w:r>
-    </w:p>
-    <w:p>
-      <w:pPr>
-        <w:pStyle w:val="HTMLPreformatted"/>
-        <w:shd w:val="clear" w:color="auto" w:fill="F5F2F0"/>
-        <w:spacing w:before="120" w:after="120"/>
-        <w:rPr>
-          <w:rFonts w:ascii="Consolas" w:hAnsi="Consolas"/>
-          <w:color w:val="000000"/>
-          <w:sz w:val="27"/>
-          <w:szCs w:val="27"/>
-        </w:rPr>
-      </w:pPr>
-      <w:r>
-        <w:rPr>
-          <w:rStyle w:val="token"/>
-          <w:rFonts w:ascii="Consolas" w:hAnsi="Consolas"/>
-          <w:color w:val="38425C"/>
-          <w:sz w:val="27"/>
-          <w:szCs w:val="27"/>
-        </w:rPr>
-        <w:t>}</w:t>
-      </w:r>
+        <w:spacing w:after="0" w:line="360" w:lineRule="atLeast"/>
+        <w:rPr>
+          <w:rFonts w:ascii="Segoe UI" w:hAnsi="Segoe UI" w:cs="Segoe UI"/>
+          <w:color w:val="000000"/>
+          <w:sz w:val="28"/>
+          <w:szCs w:val="27"/>
+          <w:shd w:val="clear" w:color="auto" w:fill="F5F6F7"/>
+        </w:rPr>
+      </w:pPr>
     </w:p>
     <w:p>
       <w:pPr>
         <w:shd w:val="clear" w:color="auto" w:fill="FFFFFE"/>
-        <w:spacing w:line="360" w:lineRule="atLeast"/>
-        <w:rPr>
-          <w:rFonts w:ascii="Segoe UI" w:hAnsi="Segoe UI" w:cs="Segoe UI"/>
-          <w:color w:val="000000"/>
-          <w:sz w:val="28"/>
-          <w:szCs w:val="27"/>
-          <w:shd w:val="clear" w:color="auto" w:fill="F5F6F7"/>
-        </w:rPr>
-      </w:pPr>
-      <w:r>
-        <w:rPr>
-          <w:rFonts w:ascii="Segoe UI" w:hAnsi="Segoe UI" w:cs="Segoe UI"/>
-          <w:color w:val="000000"/>
-          <w:sz w:val="28"/>
-          <w:szCs w:val="27"/>
-          <w:shd w:val="clear" w:color="auto" w:fill="F5F6F7"/>
-        </w:rPr>
-        <w:t>T</w:t>
-      </w:r>
-      <w:r>
-        <w:rPr>
-          <w:rFonts w:ascii="Segoe UI" w:hAnsi="Segoe UI" w:cs="Segoe UI"/>
-          <w:color w:val="000000"/>
-          <w:sz w:val="28"/>
-          <w:szCs w:val="27"/>
-          <w:shd w:val="clear" w:color="auto" w:fill="F5F6F7"/>
-        </w:rPr>
-        <w:t>he </w:t>
-      </w:r>
-      <w:proofErr w:type="gramStart"/>
-      <w:r>
-        <w:rPr>
-          <w:rStyle w:val="HTMLCode"/>
-          <w:rFonts w:ascii="var(--font-family-monospace)" w:eastAsiaTheme="minorHAnsi" w:hAnsi="var(--font-family-monospace)"/>
-          <w:b/>
-          <w:sz w:val="32"/>
-          <w:szCs w:val="24"/>
-        </w:rPr>
-        <w:t>span[</w:t>
-      </w:r>
-      <w:proofErr w:type="gramEnd"/>
-      <w:r>
-        <w:rPr>
-          <w:rStyle w:val="HTMLCode"/>
-          <w:rFonts w:ascii="var(--font-family-monospace)" w:eastAsiaTheme="minorHAnsi" w:hAnsi="var(--font-family-monospace)"/>
-          <w:b/>
-          <w:sz w:val="32"/>
-          <w:szCs w:val="24"/>
-        </w:rPr>
-        <w:t>class]</w:t>
-      </w:r>
-      <w:r>
-        <w:rPr>
-          <w:rFonts w:ascii="Segoe UI" w:hAnsi="Segoe UI" w:cs="Segoe UI"/>
-          <w:color w:val="000000"/>
-          <w:sz w:val="28"/>
-          <w:szCs w:val="27"/>
-          <w:shd w:val="clear" w:color="auto" w:fill="F5F6F7"/>
-        </w:rPr>
-        <w:t> </w:t>
-      </w:r>
-      <w:r>
-        <w:rPr>
-          <w:rFonts w:ascii="Segoe UI" w:hAnsi="Segoe UI" w:cs="Segoe UI"/>
-          <w:color w:val="000000"/>
-          <w:sz w:val="28"/>
-          <w:szCs w:val="27"/>
-          <w:shd w:val="clear" w:color="auto" w:fill="F5F6F7"/>
-        </w:rPr>
-        <w:t xml:space="preserve">syntax </w:t>
-      </w:r>
-      <w:r>
-        <w:rPr>
-          <w:rFonts w:ascii="Segoe UI" w:hAnsi="Segoe UI" w:cs="Segoe UI"/>
-          <w:color w:val="000000"/>
-          <w:sz w:val="28"/>
-          <w:szCs w:val="27"/>
-          <w:shd w:val="clear" w:color="auto" w:fill="F5F6F7"/>
-        </w:rPr>
-        <w:t>target</w:t>
-      </w:r>
-      <w:r>
-        <w:rPr>
-          <w:rFonts w:ascii="Segoe UI" w:hAnsi="Segoe UI" w:cs="Segoe UI"/>
-          <w:color w:val="000000"/>
-          <w:sz w:val="28"/>
-          <w:szCs w:val="27"/>
-          <w:shd w:val="clear" w:color="auto" w:fill="F5F6F7"/>
-        </w:rPr>
-        <w:t>s</w:t>
-      </w:r>
-      <w:r>
-        <w:rPr>
-          <w:rFonts w:ascii="Segoe UI" w:hAnsi="Segoe UI" w:cs="Segoe UI"/>
-          <w:color w:val="000000"/>
-          <w:sz w:val="28"/>
-          <w:szCs w:val="27"/>
-          <w:shd w:val="clear" w:color="auto" w:fill="F5F6F7"/>
-        </w:rPr>
-        <w:t xml:space="preserve"> any </w:t>
-      </w:r>
-      <w:r>
+        <w:spacing w:after="0" w:line="360" w:lineRule="atLeast"/>
         <w:rPr>
           <w:rStyle w:val="HTMLCode"/>
           <w:rFonts w:ascii="var(--font-family-monospace)" w:eastAsiaTheme="minorHAnsi" w:hAnsi="var(--font-family-monospace)"/>
           <w:sz w:val="26"/>
           <w:szCs w:val="24"/>
         </w:rPr>
-        <w:t>span</w:t>
-      </w:r>
-      <w:r>
-        <w:rPr>
-          <w:rFonts w:ascii="Segoe UI" w:hAnsi="Segoe UI" w:cs="Segoe UI"/>
-          <w:color w:val="000000"/>
-          <w:sz w:val="28"/>
-          <w:szCs w:val="27"/>
-          <w:shd w:val="clear" w:color="auto" w:fill="F5F6F7"/>
-        </w:rPr>
-        <w:t> element that has a </w:t>
+      </w:pPr>
+      <w:r>
+        <w:rPr>
+          <w:rFonts w:ascii="Segoe UI" w:hAnsi="Segoe UI" w:cs="Segoe UI"/>
+          <w:color w:val="000000"/>
+          <w:sz w:val="28"/>
+          <w:szCs w:val="27"/>
+          <w:shd w:val="clear" w:color="auto" w:fill="F5F6F7"/>
+        </w:rPr>
+        <w:t>The key difference between </w:t>
+      </w:r>
+      <w:r>
+        <w:rPr>
+          <w:rStyle w:val="HTMLCode"/>
+          <w:rFonts w:ascii="var(--font-family-monospace)" w:eastAsiaTheme="minorHAnsi" w:hAnsi="var(--font-family-monospace)"/>
+          <w:b/>
+          <w:color w:val="1F4E79" w:themeColor="accent1" w:themeShade="80"/>
+          <w:sz w:val="30"/>
+          <w:szCs w:val="24"/>
+        </w:rPr>
+        <w:t>tr[class="total"]</w:t>
+      </w:r>
+      <w:r>
+        <w:rPr>
+          <w:rFonts w:ascii="Segoe UI" w:hAnsi="Segoe UI" w:cs="Segoe UI"/>
+          <w:color w:val="000000"/>
+          <w:sz w:val="28"/>
+          <w:szCs w:val="27"/>
+          <w:shd w:val="clear" w:color="auto" w:fill="F5F6F7"/>
+        </w:rPr>
+        <w:t> and </w:t>
+      </w:r>
+      <w:r>
+        <w:rPr>
+          <w:rStyle w:val="HTMLCode"/>
+          <w:rFonts w:ascii="var(--font-family-monospace)" w:eastAsiaTheme="minorHAnsi" w:hAnsi="var(--font-family-monospace)"/>
+          <w:b/>
+          <w:color w:val="1F4E79" w:themeColor="accent1" w:themeShade="80"/>
+          <w:sz w:val="30"/>
+          <w:szCs w:val="24"/>
+        </w:rPr>
+        <w:t>tr.total</w:t>
+      </w:r>
+      <w:r>
+        <w:rPr>
+          <w:rFonts w:ascii="Segoe UI" w:hAnsi="Segoe UI" w:cs="Segoe UI"/>
+          <w:color w:val="1F4E79" w:themeColor="accent1" w:themeShade="80"/>
+          <w:sz w:val="28"/>
+          <w:szCs w:val="27"/>
+          <w:shd w:val="clear" w:color="auto" w:fill="F5F6F7"/>
+        </w:rPr>
+        <w:t> </w:t>
+      </w:r>
+      <w:r>
+        <w:rPr>
+          <w:rFonts w:ascii="Segoe UI" w:hAnsi="Segoe UI" w:cs="Segoe UI"/>
+          <w:color w:val="000000"/>
+          <w:sz w:val="28"/>
+          <w:szCs w:val="27"/>
+          <w:shd w:val="clear" w:color="auto" w:fill="F5F6F7"/>
+        </w:rPr>
+        <w:t>is that the first will select </w:t>
       </w:r>
       <w:r>
         <w:rPr>
@@ -7452,471 +6638,686 @@
           <w:sz w:val="26"/>
           <w:szCs w:val="24"/>
         </w:rPr>
-        <w:t>class</w:t>
-      </w:r>
-      <w:r>
-        <w:rPr>
-          <w:rFonts w:ascii="Segoe UI" w:hAnsi="Segoe UI" w:cs="Segoe UI"/>
-          <w:color w:val="000000"/>
-          <w:sz w:val="28"/>
-          <w:szCs w:val="27"/>
-          <w:shd w:val="clear" w:color="auto" w:fill="F5F6F7"/>
-        </w:rPr>
-        <w:t> attribute set, regardless of the attribute's value.</w:t>
-      </w:r>
-    </w:p>
-    <w:p>
-      <w:pPr>
-        <w:shd w:val="clear" w:color="auto" w:fill="FFFFFE"/>
-        <w:spacing w:line="360" w:lineRule="atLeast"/>
-        <w:rPr>
-          <w:rFonts w:ascii="Segoe UI" w:hAnsi="Segoe UI" w:cs="Segoe UI"/>
-          <w:color w:val="000000"/>
-          <w:sz w:val="28"/>
-          <w:szCs w:val="27"/>
-          <w:shd w:val="clear" w:color="auto" w:fill="F5F6F7"/>
-        </w:rPr>
-      </w:pPr>
-    </w:p>
-    <w:p>
-      <w:pPr>
-        <w:shd w:val="clear" w:color="auto" w:fill="FFFFFE"/>
-        <w:spacing w:line="360" w:lineRule="atLeast"/>
-        <w:rPr>
-          <w:rFonts w:ascii="Segoe UI" w:hAnsi="Segoe UI" w:cs="Segoe UI"/>
-          <w:b/>
-          <w:color w:val="000000"/>
-          <w:sz w:val="44"/>
-          <w:szCs w:val="27"/>
-          <w:shd w:val="clear" w:color="auto" w:fill="F5F6F7"/>
-        </w:rPr>
-      </w:pPr>
-    </w:p>
-    <w:p>
-      <w:pPr>
-        <w:shd w:val="clear" w:color="auto" w:fill="FFFFFE"/>
-        <w:spacing w:line="360" w:lineRule="atLeast"/>
-        <w:rPr>
-          <w:rFonts w:ascii="Courier New" w:eastAsia="Times New Roman" w:hAnsi="Courier New" w:cs="Courier New"/>
-          <w:b/>
-          <w:color w:val="1F4E79" w:themeColor="accent1" w:themeShade="80"/>
-          <w:sz w:val="28"/>
-          <w:szCs w:val="28"/>
-        </w:rPr>
-      </w:pPr>
-      <w:proofErr w:type="gramStart"/>
-      <w:r>
-        <w:rPr>
-          <w:b/>
-          <w:color w:val="1F4E79" w:themeColor="accent1" w:themeShade="80"/>
-          <w:sz w:val="28"/>
-          <w:szCs w:val="28"/>
-          <w:highlight w:val="lightGray"/>
-          <w:shd w:val="clear" w:color="auto" w:fill="DFDFE2"/>
-        </w:rPr>
-        <w:t>span[</w:t>
-      </w:r>
-      <w:proofErr w:type="gramEnd"/>
-      <w:r>
-        <w:rPr>
-          <w:b/>
-          <w:color w:val="1F4E79" w:themeColor="accent1" w:themeShade="80"/>
-          <w:sz w:val="28"/>
-          <w:szCs w:val="28"/>
-          <w:highlight w:val="lightGray"/>
-          <w:shd w:val="clear" w:color="auto" w:fill="DFDFE2"/>
-        </w:rPr>
-        <w:t>class~="</w:t>
-      </w:r>
-      <w:proofErr w:type="spellStart"/>
-      <w:r>
-        <w:rPr>
-          <w:b/>
-          <w:color w:val="1F4E79" w:themeColor="accent1" w:themeShade="80"/>
-          <w:sz w:val="28"/>
-          <w:szCs w:val="28"/>
-          <w:highlight w:val="lightGray"/>
-          <w:shd w:val="clear" w:color="auto" w:fill="DFDFE2"/>
-        </w:rPr>
-        <w:t>sr</w:t>
-      </w:r>
-      <w:proofErr w:type="spellEnd"/>
-      <w:r>
-        <w:rPr>
-          <w:b/>
-          <w:color w:val="1F4E79" w:themeColor="accent1" w:themeShade="80"/>
-          <w:sz w:val="28"/>
-          <w:szCs w:val="28"/>
-          <w:highlight w:val="lightGray"/>
-          <w:shd w:val="clear" w:color="auto" w:fill="DFDFE2"/>
-        </w:rPr>
-        <w:t>-only"]</w:t>
-      </w:r>
-      <w:r>
-        <w:rPr>
-          <w:b/>
-          <w:color w:val="1F4E79" w:themeColor="accent1" w:themeShade="80"/>
-          <w:sz w:val="28"/>
-          <w:szCs w:val="28"/>
-          <w:highlight w:val="lightGray"/>
-          <w:shd w:val="clear" w:color="auto" w:fill="DFDFE2"/>
-        </w:rPr>
-        <w:t xml:space="preserve"> </w:t>
-      </w:r>
-      <w:r>
-        <w:rPr>
-          <w:b/>
-          <w:color w:val="1F4E79" w:themeColor="accent1" w:themeShade="80"/>
-          <w:sz w:val="28"/>
-          <w:szCs w:val="28"/>
-          <w:highlight w:val="lightGray"/>
-          <w:shd w:val="clear" w:color="auto" w:fill="DFDFE2"/>
-        </w:rPr>
-        <w:t xml:space="preserve">&lt;&lt; </w:t>
-      </w:r>
-      <w:r>
-        <w:rPr>
-          <w:b/>
-          <w:color w:val="1F4E79" w:themeColor="accent1" w:themeShade="80"/>
-          <w:sz w:val="28"/>
-          <w:szCs w:val="28"/>
-          <w:highlight w:val="lightGray"/>
-          <w:shd w:val="clear" w:color="auto" w:fill="DFDFE2"/>
-        </w:rPr>
-        <w:t>INVERSE OF</w:t>
-      </w:r>
-      <w:r>
-        <w:rPr>
-          <w:b/>
-          <w:color w:val="1F4E79" w:themeColor="accent1" w:themeShade="80"/>
-          <w:sz w:val="28"/>
-          <w:szCs w:val="28"/>
-          <w:highlight w:val="lightGray"/>
-          <w:shd w:val="clear" w:color="auto" w:fill="DFDFE2"/>
-        </w:rPr>
-        <w:t xml:space="preserve"> &gt;&gt;</w:t>
-      </w:r>
-      <w:r>
-        <w:rPr>
-          <w:b/>
-          <w:color w:val="1F4E79" w:themeColor="accent1" w:themeShade="80"/>
-          <w:sz w:val="28"/>
-          <w:szCs w:val="28"/>
-          <w:highlight w:val="lightGray"/>
-          <w:shd w:val="clear" w:color="auto" w:fill="DFDFE2"/>
-        </w:rPr>
-        <w:t xml:space="preserve"> </w:t>
-      </w:r>
-      <w:proofErr w:type="spellStart"/>
-      <w:r>
-        <w:rPr>
-          <w:rFonts w:ascii="Courier New" w:eastAsia="Times New Roman" w:hAnsi="Courier New" w:cs="Courier New"/>
-          <w:b/>
-          <w:color w:val="1F4E79" w:themeColor="accent1" w:themeShade="80"/>
-          <w:sz w:val="28"/>
-          <w:szCs w:val="28"/>
-          <w:highlight w:val="lightGray"/>
-        </w:rPr>
-        <w:t>span:not</w:t>
-      </w:r>
-      <w:proofErr w:type="spellEnd"/>
-      <w:r>
-        <w:rPr>
-          <w:rFonts w:ascii="Courier New" w:eastAsia="Times New Roman" w:hAnsi="Courier New" w:cs="Courier New"/>
-          <w:b/>
-          <w:color w:val="1F4E79" w:themeColor="accent1" w:themeShade="80"/>
-          <w:sz w:val="28"/>
-          <w:szCs w:val="28"/>
-          <w:highlight w:val="lightGray"/>
-        </w:rPr>
-        <w:t>(.</w:t>
-      </w:r>
-      <w:proofErr w:type="spellStart"/>
-      <w:r>
-        <w:rPr>
-          <w:rFonts w:ascii="Courier New" w:eastAsia="Times New Roman" w:hAnsi="Courier New" w:cs="Courier New"/>
-          <w:b/>
-          <w:color w:val="1F4E79" w:themeColor="accent1" w:themeShade="80"/>
-          <w:sz w:val="28"/>
-          <w:szCs w:val="28"/>
-          <w:highlight w:val="lightGray"/>
-        </w:rPr>
-        <w:t>sr</w:t>
-      </w:r>
-      <w:proofErr w:type="spellEnd"/>
-      <w:r>
-        <w:rPr>
-          <w:rFonts w:ascii="Courier New" w:eastAsia="Times New Roman" w:hAnsi="Courier New" w:cs="Courier New"/>
-          <w:b/>
-          <w:color w:val="1F4E79" w:themeColor="accent1" w:themeShade="80"/>
-          <w:sz w:val="28"/>
-          <w:szCs w:val="28"/>
-          <w:highlight w:val="lightGray"/>
-        </w:rPr>
-        <w:t>-only)</w:t>
-      </w:r>
-    </w:p>
-    <w:p>
-      <w:pPr>
-        <w:rPr>
-          <w:rFonts w:eastAsia="Times New Roman"/>
-          <w:color w:val="000000"/>
-          <w:sz w:val="32"/>
-          <w:szCs w:val="27"/>
-        </w:rPr>
-      </w:pPr>
-      <w:r>
-        <w:rPr>
-          <w:rFonts w:eastAsia="Times New Roman"/>
-          <w:color w:val="000000"/>
-          <w:sz w:val="32"/>
-          <w:szCs w:val="27"/>
-        </w:rPr>
-        <w:t>That is all spans that have ‘</w:t>
-      </w:r>
-      <w:proofErr w:type="spellStart"/>
-      <w:r>
-        <w:rPr>
-          <w:rFonts w:eastAsia="Times New Roman"/>
-          <w:color w:val="000000"/>
-          <w:sz w:val="32"/>
-          <w:szCs w:val="27"/>
-        </w:rPr>
-        <w:t>sr</w:t>
-      </w:r>
-      <w:proofErr w:type="spellEnd"/>
-      <w:r>
-        <w:rPr>
-          <w:rFonts w:eastAsia="Times New Roman"/>
-          <w:color w:val="000000"/>
-          <w:sz w:val="32"/>
-          <w:szCs w:val="27"/>
-        </w:rPr>
-        <w:t xml:space="preserve">-only’ in their class lists </w:t>
-      </w:r>
-      <w:r>
-        <w:rPr>
-          <w:rFonts w:eastAsia="Times New Roman"/>
-          <w:b/>
-          <w:color w:val="000000"/>
-          <w:sz w:val="32"/>
-          <w:szCs w:val="27"/>
-        </w:rPr>
-        <w:t xml:space="preserve">VS </w:t>
-      </w:r>
-      <w:r>
-        <w:rPr>
-          <w:rFonts w:eastAsia="Times New Roman"/>
-          <w:color w:val="000000"/>
-          <w:sz w:val="32"/>
-          <w:szCs w:val="27"/>
-        </w:rPr>
-        <w:t>all spans that do not have .</w:t>
-      </w:r>
-      <w:proofErr w:type="spellStart"/>
-      <w:r>
-        <w:rPr>
-          <w:rFonts w:eastAsia="Times New Roman"/>
-          <w:color w:val="000000"/>
-          <w:sz w:val="32"/>
-          <w:szCs w:val="27"/>
-        </w:rPr>
-        <w:t>sr</w:t>
-      </w:r>
-      <w:proofErr w:type="spellEnd"/>
-      <w:r>
-        <w:rPr>
-          <w:rFonts w:eastAsia="Times New Roman"/>
-          <w:color w:val="000000"/>
-          <w:sz w:val="32"/>
-          <w:szCs w:val="27"/>
-        </w:rPr>
-        <w:t xml:space="preserve">-only </w:t>
-      </w:r>
-      <w:proofErr w:type="gramStart"/>
-      <w:r>
-        <w:rPr>
-          <w:rFonts w:eastAsia="Times New Roman"/>
-          <w:color w:val="000000"/>
-          <w:sz w:val="32"/>
-          <w:szCs w:val="27"/>
-        </w:rPr>
-        <w:t>in  their</w:t>
-      </w:r>
-      <w:proofErr w:type="gramEnd"/>
-      <w:r>
-        <w:rPr>
-          <w:rFonts w:eastAsia="Times New Roman"/>
-          <w:color w:val="000000"/>
-          <w:sz w:val="32"/>
-          <w:szCs w:val="27"/>
-        </w:rPr>
-        <w:t xml:space="preserve"> class lists.</w:t>
-      </w:r>
-    </w:p>
-    <w:p>
-      <w:pPr>
-        <w:rPr>
-          <w:rFonts w:eastAsia="Times New Roman"/>
-          <w:color w:val="000000"/>
-          <w:sz w:val="32"/>
-          <w:szCs w:val="27"/>
-        </w:rPr>
-      </w:pPr>
-    </w:p>
-    <w:p>
-      <w:pPr>
-        <w:rPr>
-          <w:rFonts w:ascii="Segoe UI" w:hAnsi="Segoe UI" w:cs="Segoe UI"/>
-          <w:color w:val="000000"/>
-          <w:sz w:val="28"/>
-          <w:szCs w:val="27"/>
-          <w:shd w:val="clear" w:color="auto" w:fill="F5F6F7"/>
-        </w:rPr>
-      </w:pPr>
-      <w:proofErr w:type="gramStart"/>
-      <w:r>
-        <w:rPr>
-          <w:rFonts w:ascii="Segoe UI" w:hAnsi="Segoe UI" w:cs="Segoe UI"/>
-          <w:color w:val="000000"/>
-          <w:sz w:val="28"/>
-          <w:szCs w:val="27"/>
-          <w:shd w:val="clear" w:color="auto" w:fill="F5F6F7"/>
-        </w:rPr>
-        <w:t>you</w:t>
-      </w:r>
-      <w:proofErr w:type="gramEnd"/>
-      <w:r>
-        <w:rPr>
-          <w:rFonts w:ascii="Segoe UI" w:hAnsi="Segoe UI" w:cs="Segoe UI"/>
-          <w:color w:val="000000"/>
-          <w:sz w:val="28"/>
-          <w:szCs w:val="27"/>
-          <w:shd w:val="clear" w:color="auto" w:fill="F5F6F7"/>
-        </w:rPr>
-        <w:t xml:space="preserve"> can use the </w:t>
+        <w:t>tr</w:t>
+      </w:r>
+      <w:r>
+        <w:rPr>
+          <w:rFonts w:ascii="Segoe UI" w:hAnsi="Segoe UI" w:cs="Segoe UI"/>
+          <w:color w:val="000000"/>
+          <w:sz w:val="28"/>
+          <w:szCs w:val="27"/>
+          <w:shd w:val="clear" w:color="auto" w:fill="F5F6F7"/>
+        </w:rPr>
+        <w:t> elements where the </w:t>
+      </w:r>
+      <w:r>
+        <w:rPr>
+          <w:rStyle w:val="Emphasis"/>
+          <w:rFonts w:ascii="Segoe UI" w:hAnsi="Segoe UI" w:cs="Segoe UI"/>
+          <w:color w:val="000000"/>
+          <w:sz w:val="28"/>
+          <w:szCs w:val="27"/>
+          <w:shd w:val="clear" w:color="auto" w:fill="F5F6F7"/>
+        </w:rPr>
+        <w:t>only</w:t>
+      </w:r>
+      <w:r>
+        <w:rPr>
+          <w:rFonts w:ascii="Segoe UI" w:hAnsi="Segoe UI" w:cs="Segoe UI"/>
+          <w:color w:val="000000"/>
+          <w:sz w:val="28"/>
+          <w:szCs w:val="27"/>
+          <w:shd w:val="clear" w:color="auto" w:fill="F5F6F7"/>
+        </w:rPr>
+        <w:t> class is </w:t>
       </w:r>
       <w:r>
         <w:rPr>
           <w:rStyle w:val="HTMLCode"/>
           <w:rFonts w:ascii="var(--font-family-monospace)" w:eastAsiaTheme="minorHAnsi" w:hAnsi="var(--font-family-monospace)"/>
-          <w:b/>
-          <w:sz w:val="30"/>
+          <w:sz w:val="26"/>
           <w:szCs w:val="24"/>
         </w:rPr>
-        <w:t>!important</w:t>
-      </w:r>
-      <w:r>
-        <w:rPr>
-          <w:rFonts w:ascii="Segoe UI" w:hAnsi="Segoe UI" w:cs="Segoe UI"/>
-          <w:color w:val="000000"/>
-          <w:sz w:val="36"/>
-          <w:szCs w:val="27"/>
-          <w:shd w:val="clear" w:color="auto" w:fill="F5F6F7"/>
-        </w:rPr>
-        <w:t> </w:t>
-      </w:r>
-      <w:r>
-        <w:rPr>
-          <w:rFonts w:ascii="Segoe UI" w:hAnsi="Segoe UI" w:cs="Segoe UI"/>
-          <w:color w:val="000000"/>
-          <w:sz w:val="28"/>
-          <w:szCs w:val="27"/>
-          <w:shd w:val="clear" w:color="auto" w:fill="F5F6F7"/>
-        </w:rPr>
-        <w:t>keyword to ensure these properties are always applied, regardless of order or specificity.</w:t>
-      </w:r>
-    </w:p>
-    <w:p>
-      <w:pPr>
-        <w:rPr>
-          <w:rFonts w:ascii="Segoe UI" w:hAnsi="Segoe UI" w:cs="Segoe UI"/>
-          <w:color w:val="000000"/>
-          <w:sz w:val="28"/>
-          <w:szCs w:val="27"/>
-          <w:shd w:val="clear" w:color="auto" w:fill="F5F6F7"/>
-        </w:rPr>
-      </w:pPr>
+        <w:t>total</w:t>
+      </w:r>
+      <w:r>
+        <w:rPr>
+          <w:rFonts w:ascii="Segoe UI" w:hAnsi="Segoe UI" w:cs="Segoe UI"/>
+          <w:color w:val="000000"/>
+          <w:sz w:val="28"/>
+          <w:szCs w:val="27"/>
+          <w:shd w:val="clear" w:color="auto" w:fill="F5F6F7"/>
+        </w:rPr>
+        <w:t>. The second will select</w:t>
+      </w:r>
+      <w:r>
+        <w:rPr>
+          <w:rStyle w:val="HTMLCode"/>
+          <w:rFonts w:ascii="var(--font-family-monospace)" w:eastAsiaTheme="minorHAnsi" w:hAnsi="var(--font-family-monospace)"/>
+          <w:sz w:val="26"/>
+          <w:szCs w:val="24"/>
+        </w:rPr>
+        <w:t xml:space="preserve"> tr element that have total class. </w:t>
+      </w:r>
     </w:p>
     <w:p>
       <w:pPr>
         <w:shd w:val="clear" w:color="auto" w:fill="FFFFFE"/>
         <w:spacing w:after="0" w:line="360" w:lineRule="atLeast"/>
         <w:rPr>
-          <w:rFonts w:ascii="Courier New" w:eastAsia="Times New Roman" w:hAnsi="Courier New" w:cs="Courier New"/>
-          <w:color w:val="000000"/>
-          <w:sz w:val="27"/>
-          <w:szCs w:val="27"/>
-        </w:rPr>
-      </w:pPr>
-      <w:proofErr w:type="gramStart"/>
-      <w:r>
-        <w:rPr>
-          <w:rFonts w:ascii="Courier New" w:eastAsia="Times New Roman" w:hAnsi="Courier New" w:cs="Courier New"/>
-          <w:color w:val="FF0000"/>
-          <w:sz w:val="27"/>
-          <w:szCs w:val="27"/>
-        </w:rPr>
-        <w:t>border-collapse</w:t>
-      </w:r>
-      <w:proofErr w:type="gramEnd"/>
-      <w:r>
-        <w:rPr>
-          <w:rFonts w:ascii="Courier New" w:eastAsia="Times New Roman" w:hAnsi="Courier New" w:cs="Courier New"/>
-          <w:color w:val="FF0000"/>
-          <w:sz w:val="27"/>
-          <w:szCs w:val="27"/>
-        </w:rPr>
-        <w:t>:</w:t>
-      </w:r>
-      <w:r>
-        <w:rPr>
-          <w:rFonts w:ascii="Courier New" w:eastAsia="Times New Roman" w:hAnsi="Courier New" w:cs="Courier New"/>
-          <w:color w:val="000000"/>
-          <w:sz w:val="27"/>
-          <w:szCs w:val="27"/>
-        </w:rPr>
-        <w:t> </w:t>
-      </w:r>
-      <w:r>
-        <w:rPr>
-          <w:rFonts w:ascii="Courier New" w:eastAsia="Times New Roman" w:hAnsi="Courier New" w:cs="Courier New"/>
-          <w:color w:val="0451A5"/>
-          <w:sz w:val="27"/>
-          <w:szCs w:val="27"/>
-        </w:rPr>
-        <w:t>collapse</w:t>
-      </w:r>
-      <w:r>
-        <w:rPr>
-          <w:rFonts w:ascii="Courier New" w:eastAsia="Times New Roman" w:hAnsi="Courier New" w:cs="Courier New"/>
-          <w:color w:val="000000"/>
-          <w:sz w:val="27"/>
-          <w:szCs w:val="27"/>
-        </w:rPr>
-        <w:t>;</w:t>
-      </w:r>
-      <w:r>
-        <w:rPr>
-          <w:rFonts w:ascii="Courier New" w:eastAsia="Times New Roman" w:hAnsi="Courier New" w:cs="Courier New"/>
-          <w:color w:val="000000"/>
+          <w:rStyle w:val="HTMLCode"/>
+          <w:rFonts w:ascii="var(--font-family-monospace)" w:eastAsiaTheme="minorHAnsi" w:hAnsi="var(--font-family-monospace)"/>
+          <w:sz w:val="26"/>
+          <w:szCs w:val="24"/>
+        </w:rPr>
+      </w:pPr>
+    </w:p>
+    <w:p>
+      <w:pPr>
+        <w:shd w:val="clear" w:color="auto" w:fill="FFFFFE"/>
+        <w:spacing w:after="0" w:line="360" w:lineRule="atLeast"/>
+        <w:rPr>
+          <w:rFonts w:ascii="Segoe UI" w:hAnsi="Segoe UI" w:cs="Segoe UI"/>
+          <w:color w:val="000000"/>
+          <w:sz w:val="28"/>
+          <w:szCs w:val="27"/>
+          <w:shd w:val="clear" w:color="auto" w:fill="F5F6F7"/>
+        </w:rPr>
+      </w:pPr>
+      <w:r>
+        <w:rPr>
+          <w:rFonts w:ascii="Segoe UI" w:hAnsi="Segoe UI" w:cs="Segoe UI"/>
+          <w:color w:val="000000"/>
+          <w:sz w:val="28"/>
+          <w:szCs w:val="27"/>
+          <w:shd w:val="clear" w:color="auto" w:fill="F5F6F7"/>
+        </w:rPr>
+        <w:t xml:space="preserve">The point here is that the ‘tr.total’ approach helps us to select specific total class elements. Let’s say in a website we assign the class “hover_animate” to buttons, links and call to actions. For sure we have to give a hover animation to all of them.. but we may not want buttons and links to have the same animation . In such a case instead of assigning a new class say </w:t>
+      </w:r>
+    </w:p>
+    <w:p>
+      <w:pPr>
+        <w:shd w:val="clear" w:color="auto" w:fill="FFFFFE"/>
+        <w:spacing w:after="0" w:line="360" w:lineRule="atLeast"/>
+        <w:rPr>
+          <w:rFonts w:ascii="Segoe UI" w:hAnsi="Segoe UI" w:cs="Segoe UI"/>
+          <w:color w:val="000000"/>
+          <w:sz w:val="28"/>
+          <w:szCs w:val="27"/>
+          <w:shd w:val="clear" w:color="auto" w:fill="F5F6F7"/>
+        </w:rPr>
+      </w:pPr>
+    </w:p>
+    <w:p>
+      <w:pPr>
+        <w:shd w:val="clear" w:color="auto" w:fill="FFFFFE"/>
+        <w:spacing w:after="0" w:line="360" w:lineRule="atLeast"/>
+        <w:rPr>
+          <w:rFonts w:ascii="Segoe UI" w:hAnsi="Segoe UI" w:cs="Segoe UI"/>
+          <w:color w:val="000000"/>
+          <w:sz w:val="28"/>
+          <w:szCs w:val="27"/>
+          <w:shd w:val="clear" w:color="auto" w:fill="F5F6F7"/>
+        </w:rPr>
+      </w:pPr>
+      <w:r>
+        <w:rPr>
+          <w:rFonts w:ascii="Segoe UI" w:hAnsi="Segoe UI" w:cs="Segoe UI"/>
+          <w:color w:val="000000"/>
+          <w:sz w:val="28"/>
+          <w:szCs w:val="27"/>
+          <w:shd w:val="clear" w:color="auto" w:fill="F5F6F7"/>
+        </w:rPr>
+        <w:t>“</w:t>
+      </w:r>
+      <w:r>
+        <w:rPr>
+          <w:rFonts w:ascii="Segoe UI" w:hAnsi="Segoe UI" w:cs="Segoe UI"/>
+          <w:color w:val="0070C0"/>
+          <w:sz w:val="28"/>
+          <w:szCs w:val="27"/>
+          <w:shd w:val="clear" w:color="auto" w:fill="F5F6F7"/>
+        </w:rPr>
+        <w:t>button_hover</w:t>
+      </w:r>
+      <w:r>
+        <w:rPr>
+          <w:rFonts w:ascii="Segoe UI" w:hAnsi="Segoe UI" w:cs="Segoe UI"/>
+          <w:color w:val="000000"/>
+          <w:sz w:val="28"/>
+          <w:szCs w:val="27"/>
+          <w:shd w:val="clear" w:color="auto" w:fill="F5F6F7"/>
+        </w:rPr>
+        <w:t>” and “</w:t>
+      </w:r>
+      <w:r>
+        <w:rPr>
+          <w:rFonts w:ascii="Segoe UI" w:hAnsi="Segoe UI" w:cs="Segoe UI"/>
+          <w:color w:val="0070C0"/>
+          <w:sz w:val="28"/>
+          <w:szCs w:val="27"/>
+          <w:shd w:val="clear" w:color="auto" w:fill="F5F6F7"/>
+        </w:rPr>
+        <w:t>link_hover</w:t>
+      </w:r>
+      <w:r>
+        <w:rPr>
+          <w:rFonts w:ascii="Segoe UI" w:hAnsi="Segoe UI" w:cs="Segoe UI"/>
+          <w:color w:val="000000"/>
+          <w:sz w:val="28"/>
+          <w:szCs w:val="27"/>
+          <w:shd w:val="clear" w:color="auto" w:fill="F5F6F7"/>
+        </w:rPr>
+        <w:t>” , we can just use this nice technique and this is what it will look like :</w:t>
+      </w:r>
+    </w:p>
+    <w:p>
+      <w:pPr>
+        <w:shd w:val="clear" w:color="auto" w:fill="FFFFFE"/>
+        <w:spacing w:after="0" w:line="360" w:lineRule="atLeast"/>
+        <w:rPr>
+          <w:rFonts w:ascii="Segoe UI" w:hAnsi="Segoe UI" w:cs="Segoe UI"/>
+          <w:color w:val="000000"/>
+          <w:sz w:val="28"/>
+          <w:szCs w:val="27"/>
+          <w:shd w:val="clear" w:color="auto" w:fill="F5F6F7"/>
+        </w:rPr>
+      </w:pPr>
+      <w:r>
+        <w:rPr>
+          <w:rFonts w:ascii="Segoe UI" w:hAnsi="Segoe UI" w:cs="Segoe UI"/>
+          <w:color w:val="00B050"/>
+          <w:sz w:val="28"/>
+          <w:szCs w:val="27"/>
+          <w:shd w:val="clear" w:color="auto" w:fill="F5F6F7"/>
+        </w:rPr>
+        <w:lastRenderedPageBreak/>
+        <w:t xml:space="preserve">button.hover_animate </w:t>
+      </w:r>
+      <w:r>
+        <w:rPr>
+          <w:rFonts w:ascii="Segoe UI" w:hAnsi="Segoe UI" w:cs="Segoe UI"/>
+          <w:color w:val="000000"/>
+          <w:sz w:val="28"/>
+          <w:szCs w:val="27"/>
+          <w:shd w:val="clear" w:color="auto" w:fill="F5F6F7"/>
+        </w:rPr>
+        <w:t>: selects buttons that have the hover_animate class</w:t>
+      </w:r>
+      <w:r>
+        <w:rPr>
+          <w:rFonts w:ascii="Segoe UI" w:hAnsi="Segoe UI" w:cs="Segoe UI"/>
+          <w:color w:val="000000"/>
+          <w:sz w:val="28"/>
+          <w:szCs w:val="27"/>
+          <w:shd w:val="clear" w:color="auto" w:fill="F5F6F7"/>
+        </w:rPr>
+        <w:br/>
+      </w:r>
+      <w:r>
+        <w:rPr>
+          <w:rFonts w:ascii="Segoe UI" w:hAnsi="Segoe UI" w:cs="Segoe UI"/>
+          <w:color w:val="00B050"/>
+          <w:sz w:val="28"/>
+          <w:szCs w:val="27"/>
+          <w:shd w:val="clear" w:color="auto" w:fill="F5F6F7"/>
+        </w:rPr>
+        <w:t xml:space="preserve">a.hover_animate </w:t>
+      </w:r>
+      <w:r>
+        <w:rPr>
+          <w:rFonts w:ascii="Segoe UI" w:hAnsi="Segoe UI" w:cs="Segoe UI"/>
+          <w:color w:val="000000"/>
+          <w:sz w:val="28"/>
+          <w:szCs w:val="27"/>
+          <w:shd w:val="clear" w:color="auto" w:fill="F5F6F7"/>
+        </w:rPr>
+        <w:t xml:space="preserve">: selects anchor elements that have the hover_animate class.  </w:t>
+      </w:r>
+    </w:p>
+    <w:p>
+      <w:pPr>
+        <w:shd w:val="clear" w:color="auto" w:fill="FFFFFE"/>
+        <w:spacing w:after="0" w:line="360" w:lineRule="atLeast"/>
+        <w:rPr>
+          <w:rFonts w:ascii="Courier New" w:eastAsia="Times New Roman" w:hAnsi="Courier New" w:cs="Courier New"/>
+          <w:color w:val="800000"/>
+          <w:sz w:val="27"/>
+          <w:szCs w:val="27"/>
+        </w:rPr>
+      </w:pPr>
+    </w:p>
+    <w:p>
+      <w:pPr>
+        <w:shd w:val="clear" w:color="auto" w:fill="FFFFFE"/>
+        <w:spacing w:after="0" w:line="360" w:lineRule="atLeast"/>
+        <w:rPr>
+          <w:rFonts w:ascii="Courier New" w:eastAsia="Times New Roman" w:hAnsi="Courier New" w:cs="Courier New"/>
+          <w:color w:val="800000"/>
+          <w:sz w:val="27"/>
+          <w:szCs w:val="27"/>
+        </w:rPr>
+      </w:pPr>
+    </w:p>
+    <w:p>
+      <w:pPr>
+        <w:shd w:val="clear" w:color="auto" w:fill="FFFFFE"/>
+        <w:spacing w:after="0" w:line="360" w:lineRule="atLeast"/>
+        <w:rPr>
+          <w:rFonts w:ascii="Courier New" w:eastAsia="Times New Roman" w:hAnsi="Courier New" w:cs="Courier New"/>
+          <w:color w:val="800000"/>
+          <w:sz w:val="27"/>
+          <w:szCs w:val="27"/>
+        </w:rPr>
+      </w:pPr>
+    </w:p>
+    <w:p>
+      <w:pPr>
+        <w:shd w:val="clear" w:color="auto" w:fill="FFFFFE"/>
+        <w:spacing w:after="0" w:line="360" w:lineRule="atLeast"/>
+        <w:rPr>
+          <w:rFonts w:ascii="Courier New" w:eastAsia="Times New Roman" w:hAnsi="Courier New" w:cs="Courier New"/>
+          <w:color w:val="800000"/>
+          <w:sz w:val="27"/>
+          <w:szCs w:val="27"/>
+        </w:rPr>
+      </w:pPr>
+      <w:r>
+        <w:rPr>
+          <w:rFonts w:ascii="Courier New" w:eastAsia="Times New Roman" w:hAnsi="Courier New" w:cs="Courier New"/>
+          <w:color w:val="800000"/>
           <w:sz w:val="27"/>
           <w:szCs w:val="27"/>
         </w:rPr>
         <w:t xml:space="preserve"> </w:t>
       </w:r>
-      <w:r>
-        <w:rPr>
-          <w:rFonts w:ascii="Segoe UI" w:hAnsi="Segoe UI" w:cs="Segoe UI"/>
-          <w:color w:val="000000"/>
-          <w:sz w:val="28"/>
-          <w:szCs w:val="27"/>
-          <w:shd w:val="clear" w:color="auto" w:fill="F5F6F7"/>
-        </w:rPr>
-        <w:t>border collapse is used to merge cells so they share a common border.</w:t>
-      </w:r>
-      <w:bookmarkStart w:id="0" w:name="_GoBack"/>
-      <w:bookmarkEnd w:id="0"/>
+    </w:p>
+    <w:p>
+      <w:pPr>
+        <w:shd w:val="clear" w:color="auto" w:fill="FFFFFE"/>
+        <w:spacing w:after="0" w:line="360" w:lineRule="atLeast"/>
+        <w:rPr>
+          <w:rFonts w:ascii="Courier New" w:eastAsia="Times New Roman" w:hAnsi="Courier New" w:cs="Courier New"/>
+          <w:color w:val="800000"/>
+          <w:sz w:val="27"/>
+          <w:szCs w:val="27"/>
+        </w:rPr>
+      </w:pPr>
+    </w:p>
+    <w:p>
+      <w:pPr>
+        <w:shd w:val="clear" w:color="auto" w:fill="FFFFFE"/>
+        <w:spacing w:after="0" w:line="360" w:lineRule="atLeast"/>
+        <w:rPr>
+          <w:rFonts w:ascii="Courier New" w:eastAsia="Times New Roman" w:hAnsi="Courier New" w:cs="Courier New"/>
+          <w:color w:val="000000"/>
+          <w:sz w:val="27"/>
+          <w:szCs w:val="27"/>
+        </w:rPr>
+      </w:pPr>
+    </w:p>
+    <w:tbl>
+      <w:tblPr>
+        <w:tblStyle w:val="TableGrid"/>
+        <w:tblW w:w="0" w:type="auto"/>
+        <w:tblLook w:val="04A0" w:firstRow="1" w:lastRow="0" w:firstColumn="1" w:lastColumn="0" w:noHBand="0" w:noVBand="1"/>
+      </w:tblPr>
+      <w:tblGrid>
+        <w:gridCol w:w="2752"/>
+        <w:gridCol w:w="6598"/>
+      </w:tblGrid>
+      <w:tr>
+        <w:tc>
+          <w:tcPr>
+            <w:tcW w:w="2752" w:type="dxa"/>
+          </w:tcPr>
+          <w:p>
+            <w:pPr>
+              <w:rPr>
+                <w:rFonts w:eastAsia="Times New Roman"/>
+                <w:b/>
+                <w:color w:val="000000"/>
+                <w:sz w:val="36"/>
+                <w:szCs w:val="27"/>
+              </w:rPr>
+            </w:pPr>
+            <w:r>
+              <w:rPr>
+                <w:rFonts w:eastAsia="Times New Roman"/>
+                <w:b/>
+                <w:color w:val="000000"/>
+                <w:sz w:val="36"/>
+                <w:szCs w:val="27"/>
+              </w:rPr>
+              <w:t>tr .data</w:t>
+            </w:r>
+          </w:p>
+        </w:tc>
+        <w:tc>
+          <w:tcPr>
+            <w:tcW w:w="6598" w:type="dxa"/>
+          </w:tcPr>
+          <w:p>
+            <w:pPr>
+              <w:rPr>
+                <w:rFonts w:eastAsia="Times New Roman"/>
+                <w:color w:val="000000"/>
+                <w:sz w:val="32"/>
+                <w:szCs w:val="27"/>
+              </w:rPr>
+            </w:pPr>
+            <w:r>
+              <w:rPr>
+                <w:rFonts w:eastAsia="Times New Roman"/>
+                <w:color w:val="000000"/>
+                <w:sz w:val="32"/>
+                <w:szCs w:val="27"/>
+              </w:rPr>
+              <w:t>Selects all elements with the data class indented in tr.</w:t>
+            </w:r>
+          </w:p>
+        </w:tc>
+      </w:tr>
+      <w:tr>
+        <w:tc>
+          <w:tcPr>
+            <w:tcW w:w="2752" w:type="dxa"/>
+          </w:tcPr>
+          <w:p>
+            <w:pPr>
+              <w:rPr>
+                <w:rFonts w:eastAsia="Times New Roman"/>
+                <w:b/>
+                <w:color w:val="000000"/>
+                <w:sz w:val="36"/>
+                <w:szCs w:val="27"/>
+              </w:rPr>
+            </w:pPr>
+            <w:r>
+              <w:rPr>
+                <w:rFonts w:eastAsia="Times New Roman"/>
+                <w:b/>
+                <w:color w:val="000000"/>
+                <w:sz w:val="36"/>
+                <w:szCs w:val="27"/>
+              </w:rPr>
+              <w:t>tr[class=”data”]</w:t>
+            </w:r>
+          </w:p>
+        </w:tc>
+        <w:tc>
+          <w:tcPr>
+            <w:tcW w:w="6598" w:type="dxa"/>
+          </w:tcPr>
+          <w:p>
+            <w:pPr>
+              <w:rPr>
+                <w:rFonts w:eastAsia="Times New Roman"/>
+                <w:color w:val="000000"/>
+                <w:sz w:val="36"/>
+                <w:szCs w:val="27"/>
+              </w:rPr>
+            </w:pPr>
+            <w:r>
+              <w:rPr>
+                <w:rFonts w:eastAsia="Times New Roman"/>
+                <w:color w:val="000000"/>
+                <w:sz w:val="36"/>
+                <w:szCs w:val="27"/>
+              </w:rPr>
+              <w:t>Selects all tr elements with .data being their only class.</w:t>
+            </w:r>
+            <w:r>
+              <w:rPr>
+                <w:rFonts w:eastAsia="Times New Roman"/>
+                <w:color w:val="000000"/>
+                <w:sz w:val="36"/>
+                <w:szCs w:val="27"/>
+              </w:rPr>
+              <w:t xml:space="preserve"> It is a fancy way of saying tr.data</w:t>
+            </w:r>
+          </w:p>
+        </w:tc>
+      </w:tr>
+      <w:tr>
+        <w:tc>
+          <w:tcPr>
+            <w:tcW w:w="2752" w:type="dxa"/>
+          </w:tcPr>
+          <w:p>
+            <w:pPr>
+              <w:rPr>
+                <w:rFonts w:eastAsia="Times New Roman"/>
+                <w:b/>
+                <w:color w:val="000000"/>
+                <w:sz w:val="36"/>
+                <w:szCs w:val="27"/>
+              </w:rPr>
+            </w:pPr>
+          </w:p>
+        </w:tc>
+        <w:tc>
+          <w:tcPr>
+            <w:tcW w:w="6598" w:type="dxa"/>
+          </w:tcPr>
+          <w:p>
+            <w:pPr>
+              <w:rPr>
+                <w:rFonts w:eastAsia="Times New Roman"/>
+                <w:color w:val="000000"/>
+                <w:sz w:val="36"/>
+                <w:szCs w:val="27"/>
+              </w:rPr>
+            </w:pPr>
+          </w:p>
+        </w:tc>
+      </w:tr>
+      <w:tr>
+        <w:tc>
+          <w:tcPr>
+            <w:tcW w:w="2752" w:type="dxa"/>
+          </w:tcPr>
+          <w:p>
+            <w:pPr>
+              <w:rPr>
+                <w:rFonts w:eastAsia="Times New Roman"/>
+                <w:b/>
+                <w:color w:val="000000"/>
+                <w:sz w:val="36"/>
+                <w:szCs w:val="27"/>
+              </w:rPr>
+            </w:pPr>
+            <w:r>
+              <w:rPr>
+                <w:rFonts w:eastAsia="Times New Roman"/>
+                <w:b/>
+                <w:color w:val="000000"/>
+                <w:sz w:val="36"/>
+                <w:szCs w:val="27"/>
+              </w:rPr>
+              <w:t>tr</w:t>
+            </w:r>
+            <w:r>
+              <w:rPr>
+                <w:rFonts w:eastAsia="Times New Roman"/>
+                <w:b/>
+                <w:color w:val="000000"/>
+                <w:sz w:val="36"/>
+                <w:szCs w:val="27"/>
+              </w:rPr>
+              <w:t>[class*</w:t>
+            </w:r>
+            <w:r>
+              <w:rPr>
+                <w:rFonts w:eastAsia="Times New Roman"/>
+                <w:b/>
+                <w:color w:val="000000"/>
+                <w:sz w:val="36"/>
+                <w:szCs w:val="27"/>
+              </w:rPr>
+              <w:t>=”data”]</w:t>
+            </w:r>
+          </w:p>
+        </w:tc>
+        <w:tc>
+          <w:tcPr>
+            <w:tcW w:w="6598" w:type="dxa"/>
+          </w:tcPr>
+          <w:p>
+            <w:r>
+              <w:rPr>
+                <w:rFonts w:eastAsia="Times New Roman"/>
+                <w:color w:val="000000"/>
+                <w:sz w:val="36"/>
+                <w:szCs w:val="27"/>
+              </w:rPr>
+              <w:t>Selects all tr elements who the ‘data’ in one of their class . it will select &lt;tr class=”ourdata” &gt;&lt;/tr&gt; for instance. Insane right?!</w:t>
+            </w:r>
+          </w:p>
+        </w:tc>
+      </w:tr>
+      <w:tr>
+        <w:tc>
+          <w:tcPr>
+            <w:tcW w:w="2752" w:type="dxa"/>
+          </w:tcPr>
+          <w:p>
+            <w:pPr>
+              <w:rPr>
+                <w:rFonts w:eastAsia="Times New Roman"/>
+                <w:color w:val="000000"/>
+                <w:sz w:val="36"/>
+                <w:szCs w:val="27"/>
+              </w:rPr>
+            </w:pPr>
+            <w:r>
+              <w:rPr>
+                <w:rFonts w:eastAsia="Times New Roman"/>
+                <w:b/>
+                <w:color w:val="000000"/>
+                <w:sz w:val="36"/>
+                <w:szCs w:val="27"/>
+              </w:rPr>
+              <w:t>tr.data</w:t>
+            </w:r>
+          </w:p>
+        </w:tc>
+        <w:tc>
+          <w:tcPr>
+            <w:tcW w:w="6598" w:type="dxa"/>
+          </w:tcPr>
+          <w:p>
+            <w:pPr>
+              <w:rPr>
+                <w:rFonts w:eastAsia="Times New Roman"/>
+                <w:color w:val="000000"/>
+                <w:sz w:val="36"/>
+                <w:szCs w:val="27"/>
+              </w:rPr>
+            </w:pPr>
+            <w:r>
+              <w:rPr>
+                <w:rFonts w:eastAsia="Times New Roman"/>
+                <w:color w:val="000000"/>
+                <w:sz w:val="36"/>
+                <w:szCs w:val="27"/>
+              </w:rPr>
+              <w:t>Selects the .data class but only for tr elements. Also, they should have no other class</w:t>
+            </w:r>
+          </w:p>
+        </w:tc>
+      </w:tr>
+      <w:tr>
+        <w:tc>
+          <w:tcPr>
+            <w:tcW w:w="2752" w:type="dxa"/>
+          </w:tcPr>
+          <w:p>
+            <w:pPr>
+              <w:rPr>
+                <w:rFonts w:eastAsia="Times New Roman"/>
+                <w:b/>
+                <w:color w:val="000000"/>
+                <w:sz w:val="36"/>
+                <w:szCs w:val="27"/>
+              </w:rPr>
+            </w:pPr>
+            <w:r>
+              <w:rPr>
+                <w:rFonts w:eastAsia="Times New Roman"/>
+                <w:b/>
+                <w:color w:val="000000"/>
+                <w:sz w:val="36"/>
+                <w:szCs w:val="27"/>
+              </w:rPr>
+              <w:t>tr[class~=”data”]</w:t>
+            </w:r>
+          </w:p>
+        </w:tc>
+        <w:tc>
+          <w:tcPr>
+            <w:tcW w:w="6598" w:type="dxa"/>
+          </w:tcPr>
+          <w:p>
+            <w:pPr>
+              <w:rPr>
+                <w:rFonts w:eastAsia="Times New Roman"/>
+                <w:color w:val="000000"/>
+                <w:sz w:val="36"/>
+                <w:szCs w:val="27"/>
+              </w:rPr>
+            </w:pPr>
+            <w:r>
+              <w:rPr>
+                <w:rFonts w:eastAsia="Times New Roman"/>
+                <w:color w:val="000000"/>
+                <w:sz w:val="36"/>
+                <w:szCs w:val="27"/>
+              </w:rPr>
+              <w:t xml:space="preserve">This is the extended version of the tr.data selector. </w:t>
+            </w:r>
+            <w:r>
+              <w:rPr>
+                <w:rFonts w:eastAsia="Times New Roman"/>
+                <w:color w:val="000000"/>
+                <w:sz w:val="36"/>
+                <w:szCs w:val="27"/>
+              </w:rPr>
+              <w:t>Selects the .data class but only for tr elements. Also,</w:t>
+            </w:r>
+            <w:r>
+              <w:rPr>
+                <w:rFonts w:eastAsia="Times New Roman"/>
+                <w:color w:val="000000"/>
+                <w:sz w:val="36"/>
+                <w:szCs w:val="27"/>
+              </w:rPr>
+              <w:t xml:space="preserve"> there can be as many other classes as possible on the tr elem</w:t>
+            </w:r>
+            <w:r>
+              <w:rPr>
+                <w:rFonts w:eastAsia="Times New Roman"/>
+                <w:color w:val="000000"/>
+                <w:sz w:val="36"/>
+                <w:szCs w:val="27"/>
+              </w:rPr>
+              <w:t>ent but also ‘data’ can be the only class.</w:t>
+            </w:r>
+            <w:bookmarkStart w:id="0" w:name="_GoBack"/>
+            <w:bookmarkEnd w:id="0"/>
+          </w:p>
+        </w:tc>
+      </w:tr>
+    </w:tbl>
+    <w:p>
+      <w:pPr>
+        <w:rPr>
+          <w:rFonts w:eastAsia="Times New Roman"/>
+          <w:color w:val="000000"/>
+          <w:sz w:val="36"/>
+          <w:szCs w:val="27"/>
+        </w:rPr>
+      </w:pPr>
     </w:p>
     <w:p>
       <w:pPr>
@@ -8720,11 +8121,13 @@
   <w:style w:type="paragraph" w:default="1" w:styleId="Normal">
     <w:name w:val="Normal"/>
     <w:qFormat/>
+    <w:rPr>
+      <w:noProof/>
+    </w:rPr>
   </w:style>
   <w:style w:type="character" w:default="1" w:styleId="DefaultParagraphFont">
     <w:name w:val="Default Paragraph Font"/>
     <w:uiPriority w:val="1"/>
-    <w:semiHidden/>
     <w:unhideWhenUsed/>
   </w:style>
   <w:style w:type="table" w:default="1" w:styleId="TableNormal">
@@ -8882,6 +8285,25 @@
     <w:pPr>
       <w:spacing w:after="0" w:line="240" w:lineRule="auto"/>
     </w:pPr>
+  </w:style>
+  <w:style w:type="table" w:styleId="TableGrid">
+    <w:name w:val="Table Grid"/>
+    <w:basedOn w:val="TableNormal"/>
+    <w:uiPriority w:val="39"/>
+    <w:rsid w:val="004714EC"/>
+    <w:pPr>
+      <w:spacing w:after="0" w:line="240" w:lineRule="auto"/>
+    </w:pPr>
+    <w:tblPr>
+      <w:tblBorders>
+        <w:top w:val="single" w:sz="4" w:space="0" w:color="auto"/>
+        <w:left w:val="single" w:sz="4" w:space="0" w:color="auto"/>
+        <w:bottom w:val="single" w:sz="4" w:space="0" w:color="auto"/>
+        <w:right w:val="single" w:sz="4" w:space="0" w:color="auto"/>
+        <w:insideH w:val="single" w:sz="4" w:space="0" w:color="auto"/>
+        <w:insideV w:val="single" w:sz="4" w:space="0" w:color="auto"/>
+      </w:tblBorders>
+    </w:tblPr>
   </w:style>
 </w:styles>
 </file>

</xml_diff>

<commit_message>
completed the cat painting exercice
though i didn't enjoy it much.. i'm gone check one dave grey's video to refresh on positioning
</commit_message>
<xml_diff>
--- a/Responsive web design notes.docx
+++ b/Responsive web design notes.docx
@@ -7303,8 +7303,6 @@
               </w:rPr>
               <w:t>ent but also ‘data’ can be the only class.</w:t>
             </w:r>
-            <w:bookmarkStart w:id="0" w:name="_GoBack"/>
-            <w:bookmarkEnd w:id="0"/>
           </w:p>
         </w:tc>
       </w:tr>
@@ -7328,6 +7326,782 @@
           <w:szCs w:val="27"/>
         </w:rPr>
       </w:pPr>
+    </w:p>
+    <w:p>
+      <w:pPr>
+        <w:rPr>
+          <w:rFonts w:eastAsia="Times New Roman"/>
+          <w:color w:val="000000"/>
+          <w:sz w:val="36"/>
+          <w:szCs w:val="27"/>
+        </w:rPr>
+      </w:pPr>
+    </w:p>
+    <w:p>
+      <w:pPr>
+        <w:rPr>
+          <w:rFonts w:eastAsia="Times New Roman"/>
+          <w:color w:val="000000"/>
+          <w:sz w:val="36"/>
+          <w:szCs w:val="27"/>
+        </w:rPr>
+      </w:pPr>
+    </w:p>
+    <w:p>
+      <w:pPr>
+        <w:shd w:val="clear" w:color="auto" w:fill="FFFFFE"/>
+        <w:spacing w:after="0" w:line="360" w:lineRule="atLeast"/>
+        <w:rPr>
+          <w:rFonts w:ascii="Courier New" w:eastAsia="Times New Roman" w:hAnsi="Courier New" w:cs="Courier New"/>
+          <w:noProof w:val="0"/>
+          <w:color w:val="000000"/>
+          <w:sz w:val="27"/>
+          <w:szCs w:val="27"/>
+        </w:rPr>
+      </w:pPr>
+      <w:proofErr w:type="gramStart"/>
+      <w:r>
+        <w:rPr>
+          <w:rFonts w:ascii="Courier New" w:eastAsia="Times New Roman" w:hAnsi="Courier New" w:cs="Courier New"/>
+          <w:noProof w:val="0"/>
+          <w:color w:val="FF0000"/>
+          <w:sz w:val="27"/>
+          <w:szCs w:val="27"/>
+        </w:rPr>
+        <w:t>background</w:t>
+      </w:r>
+      <w:proofErr w:type="gramEnd"/>
+      <w:r>
+        <w:rPr>
+          <w:rFonts w:ascii="Courier New" w:eastAsia="Times New Roman" w:hAnsi="Courier New" w:cs="Courier New"/>
+          <w:noProof w:val="0"/>
+          <w:color w:val="FF0000"/>
+          <w:sz w:val="27"/>
+          <w:szCs w:val="27"/>
+        </w:rPr>
+        <w:t>:</w:t>
+      </w:r>
+      <w:r>
+        <w:rPr>
+          <w:rFonts w:ascii="Courier New" w:eastAsia="Times New Roman" w:hAnsi="Courier New" w:cs="Courier New"/>
+          <w:noProof w:val="0"/>
+          <w:color w:val="000000"/>
+          <w:sz w:val="27"/>
+          <w:szCs w:val="27"/>
+        </w:rPr>
+        <w:t> </w:t>
+      </w:r>
+      <w:r>
+        <w:rPr>
+          <w:rFonts w:ascii="Courier New" w:eastAsia="Times New Roman" w:hAnsi="Courier New" w:cs="Courier New"/>
+          <w:noProof w:val="0"/>
+          <w:color w:val="0451A5"/>
+          <w:sz w:val="27"/>
+          <w:szCs w:val="27"/>
+        </w:rPr>
+        <w:t>linear-gradient(#5e5e5e</w:t>
+      </w:r>
+      <w:r>
+        <w:rPr>
+          <w:rFonts w:ascii="Courier New" w:eastAsia="Times New Roman" w:hAnsi="Courier New" w:cs="Courier New"/>
+          <w:noProof w:val="0"/>
+          <w:color w:val="000000"/>
+          <w:sz w:val="27"/>
+          <w:szCs w:val="27"/>
+        </w:rPr>
+        <w:t> </w:t>
+      </w:r>
+      <w:r>
+        <w:rPr>
+          <w:rFonts w:ascii="Courier New" w:eastAsia="Times New Roman" w:hAnsi="Courier New" w:cs="Courier New"/>
+          <w:noProof w:val="0"/>
+          <w:color w:val="098658"/>
+          <w:sz w:val="27"/>
+          <w:szCs w:val="27"/>
+        </w:rPr>
+        <w:t>85%</w:t>
+      </w:r>
+      <w:r>
+        <w:rPr>
+          <w:rFonts w:ascii="Courier New" w:eastAsia="Times New Roman" w:hAnsi="Courier New" w:cs="Courier New"/>
+          <w:noProof w:val="0"/>
+          <w:color w:val="000000"/>
+          <w:sz w:val="27"/>
+          <w:szCs w:val="27"/>
+        </w:rPr>
+        <w:t>,</w:t>
+      </w:r>
+      <w:r>
+        <w:rPr>
+          <w:rFonts w:ascii="Courier New" w:eastAsia="Times New Roman" w:hAnsi="Courier New" w:cs="Courier New"/>
+          <w:noProof w:val="0"/>
+          <w:color w:val="0451A5"/>
+          <w:sz w:val="27"/>
+          <w:szCs w:val="27"/>
+        </w:rPr>
+        <w:t>#45454f</w:t>
+      </w:r>
+      <w:r>
+        <w:rPr>
+          <w:rFonts w:ascii="Courier New" w:eastAsia="Times New Roman" w:hAnsi="Courier New" w:cs="Courier New"/>
+          <w:noProof w:val="0"/>
+          <w:color w:val="000000"/>
+          <w:sz w:val="27"/>
+          <w:szCs w:val="27"/>
+        </w:rPr>
+        <w:t> </w:t>
+      </w:r>
+      <w:r>
+        <w:rPr>
+          <w:rFonts w:ascii="Courier New" w:eastAsia="Times New Roman" w:hAnsi="Courier New" w:cs="Courier New"/>
+          <w:noProof w:val="0"/>
+          <w:color w:val="098658"/>
+          <w:sz w:val="27"/>
+          <w:szCs w:val="27"/>
+        </w:rPr>
+        <w:t>100%</w:t>
+      </w:r>
+      <w:r>
+        <w:rPr>
+          <w:rFonts w:ascii="Courier New" w:eastAsia="Times New Roman" w:hAnsi="Courier New" w:cs="Courier New"/>
+          <w:noProof w:val="0"/>
+          <w:color w:val="0451A5"/>
+          <w:sz w:val="27"/>
+          <w:szCs w:val="27"/>
+        </w:rPr>
+        <w:t>)</w:t>
+      </w:r>
+    </w:p>
+    <w:p>
+      <w:pPr>
+        <w:shd w:val="clear" w:color="auto" w:fill="FFFFFE"/>
+        <w:spacing w:after="0" w:line="360" w:lineRule="atLeast"/>
+        <w:rPr>
+          <w:rFonts w:ascii="Courier New" w:eastAsia="Times New Roman" w:hAnsi="Courier New" w:cs="Courier New"/>
+          <w:noProof w:val="0"/>
+          <w:color w:val="000000"/>
+          <w:sz w:val="27"/>
+          <w:szCs w:val="27"/>
+        </w:rPr>
+      </w:pPr>
+    </w:p>
+    <w:p>
+      <w:pPr>
+        <w:rPr>
+          <w:rFonts w:eastAsia="Times New Roman"/>
+          <w:color w:val="000000"/>
+          <w:sz w:val="36"/>
+          <w:szCs w:val="27"/>
+        </w:rPr>
+      </w:pPr>
+      <w:r>
+        <w:rPr>
+          <w:rFonts w:eastAsia="Times New Roman"/>
+          <w:b/>
+          <w:color w:val="000000"/>
+          <w:sz w:val="36"/>
+          <w:szCs w:val="27"/>
+        </w:rPr>
+        <w:t xml:space="preserve">Linear gradient </w:t>
+      </w:r>
+      <w:r>
+        <w:rPr>
+          <w:rFonts w:eastAsia="Times New Roman"/>
+          <w:color w:val="000000"/>
+          <w:sz w:val="36"/>
+          <w:szCs w:val="27"/>
+        </w:rPr>
+        <w:t>stuff</w:t>
+      </w:r>
+    </w:p>
+    <w:p>
+      <w:pPr>
+        <w:rPr>
+          <w:rFonts w:eastAsia="Times New Roman"/>
+          <w:color w:val="000000"/>
+          <w:sz w:val="36"/>
+          <w:szCs w:val="27"/>
+        </w:rPr>
+      </w:pPr>
+      <w:r>
+        <w:rPr>
+          <w:rFonts w:eastAsia="Times New Roman"/>
+          <w:color w:val="000000"/>
+          <w:sz w:val="36"/>
+          <w:szCs w:val="27"/>
+        </w:rPr>
+        <w:t xml:space="preserve">      </w:t>
+      </w:r>
+      <w:r>
+        <w:rPr>
+          <w:rFonts w:eastAsia="Times New Roman"/>
+          <w:color w:val="000000"/>
+          <w:sz w:val="36"/>
+          <w:szCs w:val="27"/>
+        </w:rPr>
+        <w:tab/>
+      </w:r>
+      <w:r>
+        <w:rPr>
+          <w:rFonts w:eastAsia="Times New Roman"/>
+          <w:color w:val="000000"/>
+          <w:sz w:val="36"/>
+          <w:szCs w:val="27"/>
+        </w:rPr>
+        <w:tab/>
+      </w:r>
+      <w:r>
+        <w:rPr>
+          <w:rFonts w:eastAsia="Times New Roman"/>
+          <w:color w:val="000000"/>
+          <w:sz w:val="36"/>
+          <w:szCs w:val="27"/>
+        </w:rPr>
+        <w:tab/>
+      </w:r>
+      <w:r>
+        <w:rPr>
+          <w:rFonts w:eastAsia="Times New Roman"/>
+          <w:color w:val="000000"/>
+          <w:sz w:val="36"/>
+          <w:szCs w:val="27"/>
+        </w:rPr>
+        <w:tab/>
+      </w:r>
+      <w:r>
+        <w:rPr>
+          <w:rFonts w:eastAsia="Times New Roman"/>
+          <w:b/>
+          <w:color w:val="000000"/>
+          <w:sz w:val="36"/>
+          <w:szCs w:val="27"/>
+        </w:rPr>
+        <w:t>Positioning</w:t>
+      </w:r>
+    </w:p>
+    <w:p>
+      <w:pPr>
+        <w:rPr>
+          <w:rFonts w:eastAsia="Times New Roman"/>
+          <w:color w:val="000000"/>
+          <w:sz w:val="36"/>
+          <w:szCs w:val="27"/>
+        </w:rPr>
+      </w:pPr>
+      <w:r>
+        <w:rPr>
+          <w:rFonts w:eastAsia="Times New Roman"/>
+          <w:b/>
+          <w:color w:val="000000"/>
+          <w:sz w:val="36"/>
+          <w:szCs w:val="27"/>
+        </w:rPr>
+        <w:t xml:space="preserve">Static </w:t>
+      </w:r>
+      <w:r>
+        <w:rPr>
+          <w:rFonts w:eastAsia="Times New Roman"/>
+          <w:color w:val="000000"/>
+          <w:sz w:val="36"/>
+          <w:szCs w:val="27"/>
+        </w:rPr>
+        <w:t>is the default positioning for all elements.</w:t>
+      </w:r>
+      <w:r>
+        <w:rPr>
+          <w:rFonts w:ascii="Segoe UI" w:hAnsi="Segoe UI" w:cs="Segoe UI"/>
+          <w:color w:val="000000"/>
+          <w:sz w:val="27"/>
+          <w:szCs w:val="27"/>
+          <w:shd w:val="clear" w:color="auto" w:fill="F5F6F7"/>
+        </w:rPr>
+        <w:t xml:space="preserve"> </w:t>
+      </w:r>
+      <w:r>
+        <w:rPr>
+          <w:rFonts w:ascii="Segoe UI" w:hAnsi="Segoe UI" w:cs="Segoe UI"/>
+          <w:color w:val="000000"/>
+          <w:sz w:val="28"/>
+          <w:szCs w:val="27"/>
+          <w:shd w:val="clear" w:color="auto" w:fill="F5F6F7"/>
+        </w:rPr>
+        <w:t>If you assign it to an element, you won't be able to move it around with </w:t>
+      </w:r>
+      <w:r>
+        <w:rPr>
+          <w:rStyle w:val="HTMLCode"/>
+          <w:rFonts w:ascii="var(--font-family-monospace)" w:eastAsiaTheme="minorHAnsi" w:hAnsi="var(--font-family-monospace)"/>
+          <w:sz w:val="26"/>
+          <w:szCs w:val="24"/>
+        </w:rPr>
+        <w:t>top</w:t>
+      </w:r>
+      <w:r>
+        <w:rPr>
+          <w:rFonts w:ascii="Segoe UI" w:hAnsi="Segoe UI" w:cs="Segoe UI"/>
+          <w:color w:val="000000"/>
+          <w:sz w:val="28"/>
+          <w:szCs w:val="27"/>
+          <w:shd w:val="clear" w:color="auto" w:fill="F5F6F7"/>
+        </w:rPr>
+        <w:t>, </w:t>
+      </w:r>
+      <w:r>
+        <w:rPr>
+          <w:rStyle w:val="HTMLCode"/>
+          <w:rFonts w:ascii="var(--font-family-monospace)" w:eastAsiaTheme="minorHAnsi" w:hAnsi="var(--font-family-monospace)"/>
+          <w:sz w:val="26"/>
+          <w:szCs w:val="24"/>
+        </w:rPr>
+        <w:t>right</w:t>
+      </w:r>
+      <w:r>
+        <w:rPr>
+          <w:rFonts w:ascii="Segoe UI" w:hAnsi="Segoe UI" w:cs="Segoe UI"/>
+          <w:color w:val="000000"/>
+          <w:sz w:val="28"/>
+          <w:szCs w:val="27"/>
+          <w:shd w:val="clear" w:color="auto" w:fill="F5F6F7"/>
+        </w:rPr>
+        <w:t>, </w:t>
+      </w:r>
+      <w:r>
+        <w:rPr>
+          <w:rStyle w:val="HTMLCode"/>
+          <w:rFonts w:ascii="var(--font-family-monospace)" w:eastAsiaTheme="minorHAnsi" w:hAnsi="var(--font-family-monospace)"/>
+          <w:sz w:val="26"/>
+          <w:szCs w:val="24"/>
+        </w:rPr>
+        <w:t>left</w:t>
+      </w:r>
+      <w:r>
+        <w:rPr>
+          <w:rFonts w:ascii="Segoe UI" w:hAnsi="Segoe UI" w:cs="Segoe UI"/>
+          <w:color w:val="000000"/>
+          <w:sz w:val="28"/>
+          <w:szCs w:val="27"/>
+          <w:shd w:val="clear" w:color="auto" w:fill="F5F6F7"/>
+        </w:rPr>
+        <w:t>, or </w:t>
+      </w:r>
+      <w:r>
+        <w:rPr>
+          <w:rStyle w:val="HTMLCode"/>
+          <w:rFonts w:ascii="var(--font-family-monospace)" w:eastAsiaTheme="minorHAnsi" w:hAnsi="var(--font-family-monospace)"/>
+          <w:sz w:val="26"/>
+          <w:szCs w:val="24"/>
+        </w:rPr>
+        <w:t>bottom</w:t>
+      </w:r>
+      <w:r>
+        <w:rPr>
+          <w:rFonts w:ascii="Segoe UI" w:hAnsi="Segoe UI" w:cs="Segoe UI"/>
+          <w:color w:val="000000"/>
+          <w:sz w:val="28"/>
+          <w:szCs w:val="27"/>
+          <w:shd w:val="clear" w:color="auto" w:fill="F5F6F7"/>
+        </w:rPr>
+        <w:t>.</w:t>
+      </w:r>
+      <w:r>
+        <w:rPr>
+          <w:rFonts w:eastAsia="Times New Roman"/>
+          <w:color w:val="000000"/>
+          <w:sz w:val="36"/>
+          <w:szCs w:val="27"/>
+        </w:rPr>
+        <w:br/>
+      </w:r>
+    </w:p>
+    <w:p>
+      <w:pPr>
+        <w:rPr>
+          <w:rFonts w:eastAsia="Times New Roman"/>
+          <w:color w:val="000000"/>
+          <w:sz w:val="36"/>
+          <w:szCs w:val="27"/>
+        </w:rPr>
+      </w:pPr>
+      <w:r>
+        <w:rPr>
+          <w:rFonts w:eastAsia="Times New Roman"/>
+          <w:b/>
+          <w:color w:val="000000"/>
+          <w:sz w:val="36"/>
+          <w:szCs w:val="27"/>
+        </w:rPr>
+        <w:t xml:space="preserve">Sticky </w:t>
+      </w:r>
+      <w:r>
+        <w:rPr>
+          <w:rFonts w:eastAsia="Times New Roman"/>
+          <w:color w:val="000000"/>
+          <w:sz w:val="36"/>
+          <w:szCs w:val="27"/>
+        </w:rPr>
+        <w:t>positioning allows an element to stick to a specific position within its containing element or viewport, based on the scroll position.</w:t>
+      </w:r>
+    </w:p>
+    <w:p>
+      <w:pPr>
+        <w:rPr>
+          <w:rFonts w:eastAsia="Times New Roman"/>
+          <w:color w:val="000000"/>
+          <w:sz w:val="36"/>
+          <w:szCs w:val="27"/>
+        </w:rPr>
+      </w:pPr>
+    </w:p>
+    <w:p>
+      <w:pPr>
+        <w:rPr>
+          <w:rFonts w:eastAsia="Times New Roman"/>
+          <w:color w:val="000000"/>
+          <w:sz w:val="36"/>
+          <w:szCs w:val="27"/>
+        </w:rPr>
+      </w:pPr>
+    </w:p>
+    <w:p>
+      <w:pPr>
+        <w:rPr>
+          <w:rFonts w:eastAsia="Times New Roman"/>
+          <w:color w:val="000000"/>
+          <w:sz w:val="36"/>
+          <w:szCs w:val="27"/>
+        </w:rPr>
+      </w:pPr>
+    </w:p>
+    <w:p>
+      <w:pPr>
+        <w:rPr>
+          <w:rFonts w:eastAsia="Times New Roman"/>
+          <w:color w:val="000000"/>
+          <w:sz w:val="36"/>
+          <w:szCs w:val="27"/>
+        </w:rPr>
+      </w:pPr>
+    </w:p>
+    <w:p>
+      <w:pPr>
+        <w:rPr>
+          <w:rFonts w:eastAsia="Times New Roman"/>
+          <w:color w:val="000000"/>
+          <w:sz w:val="36"/>
+          <w:szCs w:val="27"/>
+        </w:rPr>
+      </w:pPr>
+    </w:p>
+    <w:p>
+      <w:pPr>
+        <w:shd w:val="clear" w:color="auto" w:fill="FFFFFE"/>
+        <w:spacing w:after="0" w:line="360" w:lineRule="atLeast"/>
+        <w:rPr>
+          <w:rFonts w:ascii="Courier New" w:eastAsia="Times New Roman" w:hAnsi="Courier New" w:cs="Courier New"/>
+          <w:noProof w:val="0"/>
+          <w:color w:val="000000"/>
+          <w:sz w:val="27"/>
+          <w:szCs w:val="27"/>
+        </w:rPr>
+      </w:pPr>
+      <w:proofErr w:type="gramStart"/>
+      <w:r>
+        <w:rPr>
+          <w:rFonts w:ascii="Courier New" w:eastAsia="Times New Roman" w:hAnsi="Courier New" w:cs="Courier New"/>
+          <w:noProof w:val="0"/>
+          <w:color w:val="FF0000"/>
+          <w:sz w:val="27"/>
+          <w:szCs w:val="27"/>
+        </w:rPr>
+        <w:t>border-bottom-right-radius</w:t>
+      </w:r>
+      <w:proofErr w:type="gramEnd"/>
+      <w:r>
+        <w:rPr>
+          <w:rFonts w:ascii="Courier New" w:eastAsia="Times New Roman" w:hAnsi="Courier New" w:cs="Courier New"/>
+          <w:noProof w:val="0"/>
+          <w:color w:val="FF0000"/>
+          <w:sz w:val="27"/>
+          <w:szCs w:val="27"/>
+        </w:rPr>
+        <w:t>:</w:t>
+      </w:r>
+      <w:r>
+        <w:rPr>
+          <w:rFonts w:ascii="Courier New" w:eastAsia="Times New Roman" w:hAnsi="Courier New" w:cs="Courier New"/>
+          <w:noProof w:val="0"/>
+          <w:color w:val="000000"/>
+          <w:sz w:val="27"/>
+          <w:szCs w:val="27"/>
+        </w:rPr>
+        <w:t> </w:t>
+      </w:r>
+      <w:r>
+        <w:rPr>
+          <w:rFonts w:ascii="Courier New" w:eastAsia="Times New Roman" w:hAnsi="Courier New" w:cs="Courier New"/>
+          <w:noProof w:val="0"/>
+          <w:color w:val="098658"/>
+          <w:sz w:val="27"/>
+          <w:szCs w:val="27"/>
+        </w:rPr>
+        <w:t>40%</w:t>
+      </w:r>
+      <w:r>
+        <w:rPr>
+          <w:rFonts w:ascii="Courier New" w:eastAsia="Times New Roman" w:hAnsi="Courier New" w:cs="Courier New"/>
+          <w:noProof w:val="0"/>
+          <w:color w:val="000000"/>
+          <w:sz w:val="27"/>
+          <w:szCs w:val="27"/>
+        </w:rPr>
+        <w:t>;</w:t>
+      </w:r>
+    </w:p>
+    <w:p>
+      <w:pPr>
+        <w:shd w:val="clear" w:color="auto" w:fill="FFFFFE"/>
+        <w:spacing w:after="0" w:line="360" w:lineRule="atLeast"/>
+        <w:rPr>
+          <w:rFonts w:ascii="Courier New" w:eastAsia="Times New Roman" w:hAnsi="Courier New" w:cs="Courier New"/>
+          <w:noProof w:val="0"/>
+          <w:color w:val="000000"/>
+          <w:sz w:val="27"/>
+          <w:szCs w:val="27"/>
+        </w:rPr>
+      </w:pPr>
+      <w:r>
+        <w:rPr>
+          <w:rFonts w:ascii="Courier New" w:eastAsia="Times New Roman" w:hAnsi="Courier New" w:cs="Courier New"/>
+          <w:noProof w:val="0"/>
+          <w:color w:val="000000"/>
+          <w:sz w:val="27"/>
+          <w:szCs w:val="27"/>
+        </w:rPr>
+        <w:t>  </w:t>
+      </w:r>
+      <w:proofErr w:type="gramStart"/>
+      <w:r>
+        <w:rPr>
+          <w:rFonts w:ascii="Courier New" w:eastAsia="Times New Roman" w:hAnsi="Courier New" w:cs="Courier New"/>
+          <w:noProof w:val="0"/>
+          <w:color w:val="FF0000"/>
+          <w:sz w:val="27"/>
+          <w:szCs w:val="27"/>
+        </w:rPr>
+        <w:t>border-bottom-left-radius</w:t>
+      </w:r>
+      <w:proofErr w:type="gramEnd"/>
+      <w:r>
+        <w:rPr>
+          <w:rFonts w:ascii="Courier New" w:eastAsia="Times New Roman" w:hAnsi="Courier New" w:cs="Courier New"/>
+          <w:noProof w:val="0"/>
+          <w:color w:val="FF0000"/>
+          <w:sz w:val="27"/>
+          <w:szCs w:val="27"/>
+        </w:rPr>
+        <w:t>:</w:t>
+      </w:r>
+      <w:r>
+        <w:rPr>
+          <w:rFonts w:ascii="Courier New" w:eastAsia="Times New Roman" w:hAnsi="Courier New" w:cs="Courier New"/>
+          <w:noProof w:val="0"/>
+          <w:color w:val="000000"/>
+          <w:sz w:val="27"/>
+          <w:szCs w:val="27"/>
+        </w:rPr>
+        <w:t> </w:t>
+      </w:r>
+      <w:r>
+        <w:rPr>
+          <w:rFonts w:ascii="Courier New" w:eastAsia="Times New Roman" w:hAnsi="Courier New" w:cs="Courier New"/>
+          <w:noProof w:val="0"/>
+          <w:color w:val="098658"/>
+          <w:sz w:val="27"/>
+          <w:szCs w:val="27"/>
+        </w:rPr>
+        <w:t>40%</w:t>
+      </w:r>
+      <w:r>
+        <w:rPr>
+          <w:rFonts w:ascii="Courier New" w:eastAsia="Times New Roman" w:hAnsi="Courier New" w:cs="Courier New"/>
+          <w:noProof w:val="0"/>
+          <w:color w:val="000000"/>
+          <w:sz w:val="27"/>
+          <w:szCs w:val="27"/>
+        </w:rPr>
+        <w:t>;</w:t>
+      </w:r>
+    </w:p>
+    <w:p>
+      <w:pPr>
+        <w:shd w:val="clear" w:color="auto" w:fill="FFFFFE"/>
+        <w:spacing w:after="0" w:line="360" w:lineRule="atLeast"/>
+        <w:rPr>
+          <w:rFonts w:ascii="Courier New" w:eastAsia="Times New Roman" w:hAnsi="Courier New" w:cs="Courier New"/>
+          <w:noProof w:val="0"/>
+          <w:color w:val="000000"/>
+          <w:sz w:val="27"/>
+          <w:szCs w:val="27"/>
+        </w:rPr>
+      </w:pPr>
+      <w:r>
+        <w:rPr>
+          <w:rFonts w:ascii="Courier New" w:eastAsia="Times New Roman" w:hAnsi="Courier New" w:cs="Courier New"/>
+          <w:noProof w:val="0"/>
+          <w:color w:val="000000"/>
+          <w:sz w:val="27"/>
+          <w:szCs w:val="27"/>
+        </w:rPr>
+        <w:t>  </w:t>
+      </w:r>
+      <w:proofErr w:type="gramStart"/>
+      <w:r>
+        <w:rPr>
+          <w:rFonts w:ascii="Courier New" w:eastAsia="Times New Roman" w:hAnsi="Courier New" w:cs="Courier New"/>
+          <w:noProof w:val="0"/>
+          <w:color w:val="FF0000"/>
+          <w:sz w:val="27"/>
+          <w:szCs w:val="27"/>
+        </w:rPr>
+        <w:t>border-top-left-radius</w:t>
+      </w:r>
+      <w:proofErr w:type="gramEnd"/>
+      <w:r>
+        <w:rPr>
+          <w:rFonts w:ascii="Courier New" w:eastAsia="Times New Roman" w:hAnsi="Courier New" w:cs="Courier New"/>
+          <w:noProof w:val="0"/>
+          <w:color w:val="FF0000"/>
+          <w:sz w:val="27"/>
+          <w:szCs w:val="27"/>
+        </w:rPr>
+        <w:t>:</w:t>
+      </w:r>
+      <w:r>
+        <w:rPr>
+          <w:rFonts w:ascii="Courier New" w:eastAsia="Times New Roman" w:hAnsi="Courier New" w:cs="Courier New"/>
+          <w:noProof w:val="0"/>
+          <w:color w:val="000000"/>
+          <w:sz w:val="27"/>
+          <w:szCs w:val="27"/>
+        </w:rPr>
+        <w:t> </w:t>
+      </w:r>
+      <w:r>
+        <w:rPr>
+          <w:rFonts w:ascii="Courier New" w:eastAsia="Times New Roman" w:hAnsi="Courier New" w:cs="Courier New"/>
+          <w:noProof w:val="0"/>
+          <w:color w:val="098658"/>
+          <w:sz w:val="27"/>
+          <w:szCs w:val="27"/>
+        </w:rPr>
+        <w:t>90px</w:t>
+      </w:r>
+      <w:r>
+        <w:rPr>
+          <w:rFonts w:ascii="Courier New" w:eastAsia="Times New Roman" w:hAnsi="Courier New" w:cs="Courier New"/>
+          <w:noProof w:val="0"/>
+          <w:color w:val="000000"/>
+          <w:sz w:val="27"/>
+          <w:szCs w:val="27"/>
+        </w:rPr>
+        <w:t>;</w:t>
+      </w:r>
+    </w:p>
+    <w:p>
+      <w:pPr>
+        <w:shd w:val="clear" w:color="auto" w:fill="FFFFFE"/>
+        <w:spacing w:after="0" w:line="360" w:lineRule="atLeast"/>
+        <w:rPr>
+          <w:rFonts w:ascii="Courier New" w:eastAsia="Times New Roman" w:hAnsi="Courier New" w:cs="Courier New"/>
+          <w:noProof w:val="0"/>
+          <w:color w:val="000000"/>
+          <w:sz w:val="27"/>
+          <w:szCs w:val="27"/>
+        </w:rPr>
+      </w:pPr>
+      <w:r>
+        <w:rPr>
+          <w:rFonts w:ascii="Courier New" w:eastAsia="Times New Roman" w:hAnsi="Courier New" w:cs="Courier New"/>
+          <w:noProof w:val="0"/>
+          <w:color w:val="000000"/>
+          <w:sz w:val="27"/>
+          <w:szCs w:val="27"/>
+        </w:rPr>
+        <w:t>  </w:t>
+      </w:r>
+      <w:proofErr w:type="gramStart"/>
+      <w:r>
+        <w:rPr>
+          <w:rFonts w:ascii="Courier New" w:eastAsia="Times New Roman" w:hAnsi="Courier New" w:cs="Courier New"/>
+          <w:noProof w:val="0"/>
+          <w:color w:val="FF0000"/>
+          <w:sz w:val="27"/>
+          <w:szCs w:val="27"/>
+        </w:rPr>
+        <w:t>border-top-right-radius</w:t>
+      </w:r>
+      <w:proofErr w:type="gramEnd"/>
+      <w:r>
+        <w:rPr>
+          <w:rFonts w:ascii="Courier New" w:eastAsia="Times New Roman" w:hAnsi="Courier New" w:cs="Courier New"/>
+          <w:noProof w:val="0"/>
+          <w:color w:val="FF0000"/>
+          <w:sz w:val="27"/>
+          <w:szCs w:val="27"/>
+        </w:rPr>
+        <w:t>:</w:t>
+      </w:r>
+      <w:r>
+        <w:rPr>
+          <w:rFonts w:ascii="Courier New" w:eastAsia="Times New Roman" w:hAnsi="Courier New" w:cs="Courier New"/>
+          <w:noProof w:val="0"/>
+          <w:color w:val="000000"/>
+          <w:sz w:val="27"/>
+          <w:szCs w:val="27"/>
+        </w:rPr>
+        <w:t> </w:t>
+      </w:r>
+      <w:r>
+        <w:rPr>
+          <w:rFonts w:ascii="Courier New" w:eastAsia="Times New Roman" w:hAnsi="Courier New" w:cs="Courier New"/>
+          <w:noProof w:val="0"/>
+          <w:color w:val="098658"/>
+          <w:sz w:val="27"/>
+          <w:szCs w:val="27"/>
+        </w:rPr>
+        <w:t>10p</w:t>
+      </w:r>
+    </w:p>
+    <w:p>
+      <w:pPr>
+        <w:rPr>
+          <w:rFonts w:eastAsia="Times New Roman"/>
+          <w:color w:val="000000"/>
+          <w:sz w:val="36"/>
+          <w:szCs w:val="27"/>
+        </w:rPr>
+      </w:pPr>
+    </w:p>
+    <w:p>
+      <w:pPr>
+        <w:rPr>
+          <w:rFonts w:eastAsia="Times New Roman"/>
+          <w:color w:val="000000"/>
+          <w:sz w:val="36"/>
+          <w:szCs w:val="27"/>
+        </w:rPr>
+      </w:pPr>
+      <w:r>
+        <w:rPr>
+          <w:rFonts w:eastAsia="Times New Roman"/>
+          <w:color w:val="000000"/>
+          <w:sz w:val="36"/>
+          <w:szCs w:val="27"/>
+        </w:rPr>
+        <w:t>Always start with ‘border’</w:t>
+      </w:r>
+      <w:bookmarkStart w:id="0" w:name="_GoBack"/>
+      <w:bookmarkEnd w:id="0"/>
     </w:p>
     <w:sectPr>
       <w:pgSz w:w="12240" w:h="15840"/>

</xml_diff>

<commit_message>
almost done with the piano exercise
</commit_message>
<xml_diff>
--- a/Responsive web design notes.docx
+++ b/Responsive web design notes.docx
@@ -6990,6 +6990,37 @@
                 <w:szCs w:val="27"/>
               </w:rPr>
               <w:t>tr .data</w:t>
+            </w:r>
+            <w:r>
+              <w:rPr>
+                <w:rFonts w:eastAsia="Times New Roman"/>
+                <w:b/>
+                <w:color w:val="000000"/>
+                <w:sz w:val="36"/>
+                <w:szCs w:val="27"/>
+              </w:rPr>
+              <w:t xml:space="preserve"> </w:t>
+            </w:r>
+          </w:p>
+          <w:p>
+            <w:pPr>
+              <w:rPr>
+                <w:rFonts w:eastAsia="Times New Roman"/>
+                <w:b/>
+                <w:color w:val="000000"/>
+                <w:sz w:val="36"/>
+                <w:szCs w:val="27"/>
+              </w:rPr>
+            </w:pPr>
+            <w:r>
+              <w:rPr>
+                <w:rFonts w:eastAsia="Times New Roman"/>
+                <w:b/>
+                <w:color w:val="000000"/>
+                <w:sz w:val="36"/>
+                <w:szCs w:val="27"/>
+              </w:rPr>
+              <w:t>class1.class2</w:t>
             </w:r>
           </w:p>
         </w:tc>
@@ -7751,6 +7782,169 @@
           <w:szCs w:val="27"/>
         </w:rPr>
       </w:pPr>
+      <w:r>
+        <w:rPr>
+          <w:rFonts w:eastAsia="Times New Roman"/>
+          <w:b/>
+          <w:color w:val="000000"/>
+          <w:sz w:val="36"/>
+          <w:szCs w:val="27"/>
+        </w:rPr>
+        <w:t>Absolute</w:t>
+      </w:r>
+      <w:r>
+        <w:rPr>
+          <w:rFonts w:eastAsia="Times New Roman"/>
+          <w:color w:val="000000"/>
+          <w:sz w:val="36"/>
+          <w:szCs w:val="27"/>
+        </w:rPr>
+        <w:t xml:space="preserve"> positioning means</w:t>
+      </w:r>
+      <w:r>
+        <w:rPr>
+          <w:rFonts w:eastAsia="Times New Roman"/>
+          <w:color w:val="000000"/>
+          <w:sz w:val="36"/>
+          <w:szCs w:val="27"/>
+        </w:rPr>
+        <w:t xml:space="preserve"> being positioned </w:t>
+      </w:r>
+      <w:r>
+        <w:rPr>
+          <w:rFonts w:eastAsia="Times New Roman"/>
+          <w:b/>
+          <w:color w:val="000000"/>
+          <w:sz w:val="36"/>
+          <w:szCs w:val="27"/>
+        </w:rPr>
+        <w:t>r</w:t>
+      </w:r>
+      <w:r>
+        <w:rPr>
+          <w:rFonts w:eastAsia="Times New Roman"/>
+          <w:b/>
+          <w:color w:val="000000"/>
+          <w:sz w:val="36"/>
+          <w:szCs w:val="27"/>
+        </w:rPr>
+        <w:t>elative</w:t>
+      </w:r>
+      <w:r>
+        <w:rPr>
+          <w:rFonts w:eastAsia="Times New Roman"/>
+          <w:b/>
+          <w:color w:val="000000"/>
+          <w:sz w:val="36"/>
+          <w:szCs w:val="27"/>
+        </w:rPr>
+        <w:t xml:space="preserve"> </w:t>
+      </w:r>
+      <w:r>
+        <w:rPr>
+          <w:rFonts w:eastAsia="Times New Roman"/>
+          <w:color w:val="000000"/>
+          <w:sz w:val="36"/>
+          <w:szCs w:val="27"/>
+        </w:rPr>
+        <w:t>to a parent. If there’s no parent</w:t>
+      </w:r>
+      <w:r>
+        <w:rPr>
+          <w:rFonts w:eastAsia="Times New Roman"/>
+          <w:color w:val="000000"/>
+          <w:sz w:val="36"/>
+          <w:szCs w:val="27"/>
+        </w:rPr>
+        <w:t xml:space="preserve"> or ancestor</w:t>
+      </w:r>
+      <w:r>
+        <w:rPr>
+          <w:rFonts w:eastAsia="Times New Roman"/>
+          <w:color w:val="000000"/>
+          <w:sz w:val="36"/>
+          <w:szCs w:val="27"/>
+        </w:rPr>
+        <w:t xml:space="preserve"> having it’s position set to relative then the positioning will be done with the browser page simply.</w:t>
+      </w:r>
+    </w:p>
+    <w:p>
+      <w:pPr>
+        <w:rPr>
+          <w:rFonts w:eastAsia="Times New Roman"/>
+          <w:color w:val="000000"/>
+          <w:sz w:val="36"/>
+          <w:szCs w:val="27"/>
+        </w:rPr>
+      </w:pPr>
+    </w:p>
+    <w:p>
+      <w:pPr>
+        <w:rPr>
+          <w:rFonts w:eastAsia="Times New Roman"/>
+          <w:color w:val="000000"/>
+          <w:sz w:val="36"/>
+          <w:szCs w:val="27"/>
+        </w:rPr>
+      </w:pPr>
+      <w:r>
+        <w:rPr>
+          <w:rFonts w:eastAsia="Times New Roman"/>
+          <w:b/>
+          <w:color w:val="000000"/>
+          <w:sz w:val="36"/>
+          <w:szCs w:val="27"/>
+        </w:rPr>
+        <w:t xml:space="preserve">Fixed </w:t>
+      </w:r>
+      <w:r>
+        <w:rPr>
+          <w:rFonts w:eastAsia="Times New Roman"/>
+          <w:color w:val="000000"/>
+          <w:sz w:val="36"/>
+          <w:szCs w:val="27"/>
+        </w:rPr>
+        <w:t>positioning as the word says defines or set’s an element’s position to fix and it isn’t relative to anything.</w:t>
+      </w:r>
+      <w:r>
+        <w:rPr>
+          <w:rFonts w:eastAsia="Times New Roman"/>
+          <w:color w:val="000000"/>
+          <w:sz w:val="36"/>
+          <w:szCs w:val="27"/>
+        </w:rPr>
+        <w:t xml:space="preserve"> The only thing it’s relative to is the web browser page.</w:t>
+      </w:r>
+    </w:p>
+    <w:p>
+      <w:pPr>
+        <w:rPr>
+          <w:rFonts w:eastAsia="Times New Roman"/>
+          <w:color w:val="000000"/>
+          <w:sz w:val="36"/>
+          <w:szCs w:val="27"/>
+        </w:rPr>
+      </w:pPr>
+    </w:p>
+    <w:p>
+      <w:pPr>
+        <w:rPr>
+          <w:rFonts w:eastAsia="Times New Roman"/>
+          <w:color w:val="000000"/>
+          <w:sz w:val="36"/>
+          <w:szCs w:val="27"/>
+        </w:rPr>
+      </w:pPr>
+    </w:p>
+    <w:p>
+      <w:pPr>
+        <w:rPr>
+          <w:rFonts w:eastAsia="Times New Roman"/>
+          <w:color w:val="000000"/>
+          <w:sz w:val="36"/>
+          <w:szCs w:val="27"/>
+        </w:rPr>
+      </w:pPr>
     </w:p>
     <w:p>
       <w:pPr>
@@ -8100,8 +8294,480 @@
         </w:rPr>
         <w:t>Always start with ‘border’</w:t>
       </w:r>
+    </w:p>
+    <w:p>
+      <w:pPr>
+        <w:rPr>
+          <w:rFonts w:eastAsia="Times New Roman"/>
+          <w:color w:val="000000"/>
+          <w:sz w:val="36"/>
+          <w:szCs w:val="27"/>
+        </w:rPr>
+      </w:pPr>
+    </w:p>
+    <w:p>
+      <w:pPr>
+        <w:rPr>
+          <w:rFonts w:eastAsia="Times New Roman"/>
+          <w:color w:val="000000"/>
+          <w:sz w:val="36"/>
+          <w:szCs w:val="27"/>
+        </w:rPr>
+      </w:pPr>
+    </w:p>
+    <w:p>
+      <w:pPr>
+        <w:rPr>
+          <w:rFonts w:ascii="Segoe UI" w:hAnsi="Segoe UI" w:cs="Segoe UI"/>
+          <w:color w:val="000000"/>
+          <w:sz w:val="28"/>
+          <w:szCs w:val="27"/>
+          <w:shd w:val="clear" w:color="auto" w:fill="F5F6F7"/>
+        </w:rPr>
+      </w:pPr>
+      <w:r>
+        <w:rPr>
+          <w:rFonts w:ascii="Segoe UI" w:hAnsi="Segoe UI" w:cs="Segoe UI"/>
+          <w:color w:val="000000"/>
+          <w:sz w:val="28"/>
+          <w:szCs w:val="27"/>
+          <w:shd w:val="clear" w:color="auto" w:fill="F5F6F7"/>
+        </w:rPr>
+        <w:t>The </w:t>
+      </w:r>
+      <w:r>
+        <w:rPr>
+          <w:rStyle w:val="HTMLCode"/>
+          <w:rFonts w:ascii="var(--font-family-monospace)" w:eastAsiaTheme="minorHAnsi" w:hAnsi="var(--font-family-monospace)"/>
+          <w:sz w:val="26"/>
+          <w:szCs w:val="24"/>
+        </w:rPr>
+        <w:t>content</w:t>
+      </w:r>
+      <w:r>
+        <w:rPr>
+          <w:rFonts w:ascii="Segoe UI" w:hAnsi="Segoe UI" w:cs="Segoe UI"/>
+          <w:color w:val="000000"/>
+          <w:sz w:val="28"/>
+          <w:szCs w:val="27"/>
+          <w:shd w:val="clear" w:color="auto" w:fill="F5F6F7"/>
+        </w:rPr>
+        <w:t> property is used to set or override the content of the element. By default, the pseudo-elements created by the </w:t>
+      </w:r>
+      <w:r>
+        <w:rPr>
+          <w:rStyle w:val="HTMLCode"/>
+          <w:rFonts w:ascii="var(--font-family-monospace)" w:eastAsiaTheme="minorHAnsi" w:hAnsi="var(--font-family-monospace)"/>
+          <w:sz w:val="26"/>
+          <w:szCs w:val="24"/>
+        </w:rPr>
+        <w:t>::before</w:t>
+      </w:r>
+      <w:r>
+        <w:rPr>
+          <w:rFonts w:ascii="Segoe UI" w:hAnsi="Segoe UI" w:cs="Segoe UI"/>
+          <w:color w:val="000000"/>
+          <w:sz w:val="28"/>
+          <w:szCs w:val="27"/>
+          <w:shd w:val="clear" w:color="auto" w:fill="F5F6F7"/>
+        </w:rPr>
+        <w:t> and </w:t>
+      </w:r>
+      <w:r>
+        <w:rPr>
+          <w:rStyle w:val="HTMLCode"/>
+          <w:rFonts w:ascii="var(--font-family-monospace)" w:eastAsiaTheme="minorHAnsi" w:hAnsi="var(--font-family-monospace)"/>
+          <w:sz w:val="26"/>
+          <w:szCs w:val="24"/>
+        </w:rPr>
+        <w:t>::after</w:t>
+      </w:r>
+      <w:r>
+        <w:rPr>
+          <w:rFonts w:ascii="Segoe UI" w:hAnsi="Segoe UI" w:cs="Segoe UI"/>
+          <w:color w:val="000000"/>
+          <w:sz w:val="28"/>
+          <w:szCs w:val="27"/>
+          <w:shd w:val="clear" w:color="auto" w:fill="F5F6F7"/>
+        </w:rPr>
+        <w:t> pseudo-selectors are empty, and the elements will not be rendered to the page. Setting the </w:t>
+      </w:r>
+      <w:r>
+        <w:rPr>
+          <w:rStyle w:val="HTMLCode"/>
+          <w:rFonts w:ascii="var(--font-family-monospace)" w:eastAsiaTheme="minorHAnsi" w:hAnsi="var(--font-family-monospace)"/>
+          <w:sz w:val="26"/>
+          <w:szCs w:val="24"/>
+        </w:rPr>
+        <w:t>content</w:t>
+      </w:r>
+      <w:r>
+        <w:rPr>
+          <w:rFonts w:ascii="Segoe UI" w:hAnsi="Segoe UI" w:cs="Segoe UI"/>
+          <w:color w:val="000000"/>
+          <w:sz w:val="28"/>
+          <w:szCs w:val="27"/>
+          <w:shd w:val="clear" w:color="auto" w:fill="F5F6F7"/>
+        </w:rPr>
+        <w:t> property to an empty string </w:t>
+      </w:r>
+      <w:r>
+        <w:rPr>
+          <w:rStyle w:val="HTMLCode"/>
+          <w:rFonts w:ascii="var(--font-family-monospace)" w:eastAsiaTheme="minorHAnsi" w:hAnsi="var(--font-family-monospace)"/>
+          <w:sz w:val="26"/>
+          <w:szCs w:val="24"/>
+        </w:rPr>
+        <w:t>""</w:t>
+      </w:r>
+      <w:r>
+        <w:rPr>
+          <w:rFonts w:ascii="Segoe UI" w:hAnsi="Segoe UI" w:cs="Segoe UI"/>
+          <w:color w:val="000000"/>
+          <w:sz w:val="28"/>
+          <w:szCs w:val="27"/>
+          <w:shd w:val="clear" w:color="auto" w:fill="F5F6F7"/>
+        </w:rPr>
+        <w:t> will ensure the element is rendered to the page while still being empty.</w:t>
+      </w:r>
+    </w:p>
+    <w:p>
+      <w:pPr>
+        <w:rPr>
+          <w:rFonts w:ascii="Segoe UI" w:hAnsi="Segoe UI" w:cs="Segoe UI"/>
+          <w:color w:val="000000"/>
+          <w:sz w:val="28"/>
+          <w:szCs w:val="27"/>
+          <w:shd w:val="clear" w:color="auto" w:fill="F5F6F7"/>
+        </w:rPr>
+      </w:pPr>
+    </w:p>
+    <w:p>
+      <w:pPr>
+        <w:rPr>
+          <w:rFonts w:ascii="Segoe UI" w:hAnsi="Segoe UI" w:cs="Segoe UI"/>
+          <w:color w:val="000000"/>
+          <w:sz w:val="28"/>
+          <w:szCs w:val="27"/>
+          <w:shd w:val="clear" w:color="auto" w:fill="F5F6F7"/>
+        </w:rPr>
+      </w:pPr>
+      <w:r>
+        <w:rPr>
+          <w:rFonts w:ascii="Segoe UI" w:hAnsi="Segoe UI" w:cs="Segoe UI"/>
+          <w:color w:val="000000"/>
+          <w:sz w:val="28"/>
+          <w:szCs w:val="27"/>
+          <w:shd w:val="clear" w:color="auto" w:fill="F5F6F7"/>
+        </w:rPr>
+        <w:t>Elements created by ::before and ::after selectors if set to absolute will have their original element ( from which the ::after or ::before was set) as relative for positioning .. kind of an ancestorial relationship or something.</w:t>
+      </w:r>
+    </w:p>
+    <w:p>
+      <w:pPr>
+        <w:rPr>
+          <w:rFonts w:ascii="Segoe UI" w:hAnsi="Segoe UI" w:cs="Segoe UI"/>
+          <w:color w:val="000000"/>
+          <w:sz w:val="28"/>
+          <w:szCs w:val="27"/>
+          <w:shd w:val="clear" w:color="auto" w:fill="F5F6F7"/>
+        </w:rPr>
+      </w:pPr>
+    </w:p>
+    <w:p>
+      <w:pPr>
+        <w:rPr>
+          <w:rFonts w:eastAsia="Times New Roman"/>
+          <w:color w:val="000000"/>
+          <w:sz w:val="40"/>
+          <w:szCs w:val="27"/>
+        </w:rPr>
+      </w:pPr>
+    </w:p>
+    <w:p>
+      <w:pPr>
+        <w:rPr>
+          <w:rFonts w:eastAsia="Times New Roman"/>
+          <w:color w:val="000000"/>
+          <w:sz w:val="40"/>
+          <w:szCs w:val="27"/>
+        </w:rPr>
+      </w:pPr>
+    </w:p>
+    <w:p>
+      <w:pPr>
+        <w:rPr>
+          <w:rFonts w:eastAsia="Times New Roman"/>
+          <w:color w:val="000000"/>
+          <w:sz w:val="40"/>
+          <w:szCs w:val="27"/>
+        </w:rPr>
+      </w:pPr>
+    </w:p>
+    <w:p>
+      <w:pPr>
+        <w:rPr>
+          <w:rFonts w:eastAsia="Times New Roman"/>
+          <w:color w:val="000000"/>
+          <w:sz w:val="32"/>
+          <w:szCs w:val="27"/>
+        </w:rPr>
+      </w:pPr>
+      <w:r>
+        <w:rPr>
+          <w:rFonts w:eastAsia="Times New Roman"/>
+          <w:color w:val="000000"/>
+          <w:sz w:val="32"/>
+          <w:szCs w:val="27"/>
+        </w:rPr>
+        <w:t xml:space="preserve">At times you may do the following to totally reset box-sizing in your styling. </w:t>
+      </w:r>
+    </w:p>
+    <w:p>
+      <w:pPr>
+        <w:shd w:val="clear" w:color="auto" w:fill="FFFFFE"/>
+        <w:spacing w:after="0" w:line="360" w:lineRule="atLeast"/>
+        <w:rPr>
+          <w:rFonts w:ascii="Courier New" w:eastAsia="Times New Roman" w:hAnsi="Courier New" w:cs="Courier New"/>
+          <w:noProof w:val="0"/>
+          <w:color w:val="000000"/>
+          <w:sz w:val="27"/>
+          <w:szCs w:val="27"/>
+        </w:rPr>
+      </w:pPr>
+    </w:p>
+    <w:p>
+      <w:pPr>
+        <w:shd w:val="clear" w:color="auto" w:fill="FFFFFE"/>
+        <w:spacing w:after="0" w:line="360" w:lineRule="atLeast"/>
+        <w:rPr>
+          <w:rFonts w:ascii="Courier New" w:eastAsia="Times New Roman" w:hAnsi="Courier New" w:cs="Courier New"/>
+          <w:noProof w:val="0"/>
+          <w:color w:val="000000"/>
+          <w:sz w:val="27"/>
+          <w:szCs w:val="27"/>
+        </w:rPr>
+      </w:pPr>
+      <w:r>
+        <w:rPr>
+          <w:rFonts w:ascii="Courier New" w:eastAsia="Times New Roman" w:hAnsi="Courier New" w:cs="Courier New"/>
+          <w:noProof w:val="0"/>
+          <w:color w:val="800000"/>
+          <w:sz w:val="27"/>
+          <w:szCs w:val="27"/>
+        </w:rPr>
+        <w:t>*</w:t>
+      </w:r>
+      <w:r>
+        <w:rPr>
+          <w:rFonts w:ascii="Courier New" w:eastAsia="Times New Roman" w:hAnsi="Courier New" w:cs="Courier New"/>
+          <w:noProof w:val="0"/>
+          <w:color w:val="000000"/>
+          <w:sz w:val="27"/>
+          <w:szCs w:val="27"/>
+        </w:rPr>
+        <w:t>, </w:t>
+      </w:r>
+      <w:r>
+        <w:rPr>
+          <w:rFonts w:ascii="Courier New" w:eastAsia="Times New Roman" w:hAnsi="Courier New" w:cs="Courier New"/>
+          <w:noProof w:val="0"/>
+          <w:color w:val="800000"/>
+          <w:sz w:val="27"/>
+          <w:szCs w:val="27"/>
+        </w:rPr>
+        <w:t>*:</w:t>
+      </w:r>
+      <w:proofErr w:type="gramStart"/>
+      <w:r>
+        <w:rPr>
+          <w:rFonts w:ascii="Courier New" w:eastAsia="Times New Roman" w:hAnsi="Courier New" w:cs="Courier New"/>
+          <w:noProof w:val="0"/>
+          <w:color w:val="800000"/>
+          <w:sz w:val="27"/>
+          <w:szCs w:val="27"/>
+        </w:rPr>
+        <w:t>:before</w:t>
+      </w:r>
+      <w:proofErr w:type="gramEnd"/>
+      <w:r>
+        <w:rPr>
+          <w:rFonts w:ascii="Courier New" w:eastAsia="Times New Roman" w:hAnsi="Courier New" w:cs="Courier New"/>
+          <w:noProof w:val="0"/>
+          <w:color w:val="000000"/>
+          <w:sz w:val="27"/>
+          <w:szCs w:val="27"/>
+        </w:rPr>
+        <w:t>, </w:t>
+      </w:r>
+      <w:r>
+        <w:rPr>
+          <w:rFonts w:ascii="Courier New" w:eastAsia="Times New Roman" w:hAnsi="Courier New" w:cs="Courier New"/>
+          <w:noProof w:val="0"/>
+          <w:color w:val="800000"/>
+          <w:sz w:val="27"/>
+          <w:szCs w:val="27"/>
+        </w:rPr>
+        <w:t>*::after</w:t>
+      </w:r>
+      <w:r>
+        <w:rPr>
+          <w:rFonts w:ascii="Courier New" w:eastAsia="Times New Roman" w:hAnsi="Courier New" w:cs="Courier New"/>
+          <w:noProof w:val="0"/>
+          <w:color w:val="000000"/>
+          <w:sz w:val="27"/>
+          <w:szCs w:val="27"/>
+        </w:rPr>
+        <w:t> {</w:t>
+      </w:r>
+    </w:p>
+    <w:p>
+      <w:pPr>
+        <w:shd w:val="clear" w:color="auto" w:fill="FFFFFE"/>
+        <w:spacing w:after="0" w:line="360" w:lineRule="atLeast"/>
+        <w:rPr>
+          <w:rFonts w:ascii="Courier New" w:eastAsia="Times New Roman" w:hAnsi="Courier New" w:cs="Courier New"/>
+          <w:noProof w:val="0"/>
+          <w:color w:val="000000"/>
+          <w:sz w:val="27"/>
+          <w:szCs w:val="27"/>
+        </w:rPr>
+      </w:pPr>
+      <w:r>
+        <w:rPr>
+          <w:rFonts w:ascii="Courier New" w:eastAsia="Times New Roman" w:hAnsi="Courier New" w:cs="Courier New"/>
+          <w:noProof w:val="0"/>
+          <w:color w:val="000000"/>
+          <w:sz w:val="27"/>
+          <w:szCs w:val="27"/>
+        </w:rPr>
+        <w:t>  </w:t>
+      </w:r>
+      <w:proofErr w:type="gramStart"/>
+      <w:r>
+        <w:rPr>
+          <w:rFonts w:ascii="Courier New" w:eastAsia="Times New Roman" w:hAnsi="Courier New" w:cs="Courier New"/>
+          <w:noProof w:val="0"/>
+          <w:color w:val="FF0000"/>
+          <w:sz w:val="27"/>
+          <w:szCs w:val="27"/>
+        </w:rPr>
+        <w:t>box-sizing</w:t>
+      </w:r>
+      <w:proofErr w:type="gramEnd"/>
+      <w:r>
+        <w:rPr>
+          <w:rFonts w:ascii="Courier New" w:eastAsia="Times New Roman" w:hAnsi="Courier New" w:cs="Courier New"/>
+          <w:noProof w:val="0"/>
+          <w:color w:val="FF0000"/>
+          <w:sz w:val="27"/>
+          <w:szCs w:val="27"/>
+        </w:rPr>
+        <w:t>:</w:t>
+      </w:r>
+      <w:r>
+        <w:rPr>
+          <w:rFonts w:ascii="Courier New" w:eastAsia="Times New Roman" w:hAnsi="Courier New" w:cs="Courier New"/>
+          <w:noProof w:val="0"/>
+          <w:color w:val="000000"/>
+          <w:sz w:val="27"/>
+          <w:szCs w:val="27"/>
+        </w:rPr>
+        <w:t> </w:t>
+      </w:r>
+      <w:r>
+        <w:rPr>
+          <w:rFonts w:ascii="Courier New" w:eastAsia="Times New Roman" w:hAnsi="Courier New" w:cs="Courier New"/>
+          <w:noProof w:val="0"/>
+          <w:color w:val="0451A5"/>
+          <w:sz w:val="27"/>
+          <w:szCs w:val="27"/>
+        </w:rPr>
+        <w:t>inherit</w:t>
+      </w:r>
+      <w:r>
+        <w:rPr>
+          <w:rFonts w:ascii="Courier New" w:eastAsia="Times New Roman" w:hAnsi="Courier New" w:cs="Courier New"/>
+          <w:noProof w:val="0"/>
+          <w:color w:val="000000"/>
+          <w:sz w:val="27"/>
+          <w:szCs w:val="27"/>
+        </w:rPr>
+        <w:t>;</w:t>
+      </w:r>
+    </w:p>
+    <w:p>
+      <w:pPr>
+        <w:shd w:val="clear" w:color="auto" w:fill="FFFFFE"/>
+        <w:spacing w:after="0" w:line="360" w:lineRule="atLeast"/>
+        <w:rPr>
+          <w:rFonts w:ascii="Courier New" w:eastAsia="Times New Roman" w:hAnsi="Courier New" w:cs="Courier New"/>
+          <w:noProof w:val="0"/>
+          <w:color w:val="000000"/>
+          <w:sz w:val="27"/>
+          <w:szCs w:val="27"/>
+        </w:rPr>
+      </w:pPr>
+      <w:r>
+        <w:rPr>
+          <w:rFonts w:ascii="Courier New" w:eastAsia="Times New Roman" w:hAnsi="Courier New" w:cs="Courier New"/>
+          <w:noProof w:val="0"/>
+          <w:color w:val="000000"/>
+          <w:sz w:val="27"/>
+          <w:szCs w:val="27"/>
+        </w:rPr>
+        <w:t>}</w:t>
+      </w:r>
+    </w:p>
+    <w:p>
+      <w:pPr>
+        <w:rPr>
+          <w:rFonts w:eastAsia="Times New Roman"/>
+          <w:color w:val="000000"/>
+          <w:sz w:val="32"/>
+          <w:szCs w:val="27"/>
+        </w:rPr>
+      </w:pPr>
+      <w:r>
+        <w:rPr>
+          <w:rFonts w:eastAsia="Times New Roman"/>
+          <w:color w:val="000000"/>
+          <w:sz w:val="32"/>
+          <w:szCs w:val="27"/>
+        </w:rPr>
+        <w:t xml:space="preserve">Notice we are using </w:t>
+      </w:r>
+      <w:r>
+        <w:rPr>
+          <w:rFonts w:eastAsia="Times New Roman"/>
+          <w:b/>
+          <w:color w:val="000000"/>
+          <w:sz w:val="32"/>
+          <w:szCs w:val="27"/>
+        </w:rPr>
+        <w:t xml:space="preserve">inherit </w:t>
+      </w:r>
+      <w:r>
+        <w:rPr>
+          <w:rFonts w:eastAsia="Times New Roman"/>
+          <w:color w:val="000000"/>
+          <w:sz w:val="32"/>
+          <w:szCs w:val="27"/>
+        </w:rPr>
+        <w:t xml:space="preserve"> here which simply means that * will inherit from his direct ancestor which is no one else than html. (you should have set box-sizing to inherit in html selector). Inherit can be used in so many other situations.. looks interesting.</w:t>
+      </w:r>
       <w:bookmarkStart w:id="0" w:name="_GoBack"/>
       <w:bookmarkEnd w:id="0"/>
+    </w:p>
+    <w:p>
+      <w:pPr>
+        <w:rPr>
+          <w:rFonts w:eastAsia="Times New Roman"/>
+          <w:color w:val="000000"/>
+          <w:sz w:val="32"/>
+          <w:szCs w:val="27"/>
+        </w:rPr>
+      </w:pPr>
     </w:p>
     <w:sectPr>
       <w:pgSz w:w="12240" w:h="15840"/>

</xml_diff>

<commit_message>
Just completed the piano exercise
</commit_message>
<xml_diff>
--- a/Responsive web design notes.docx
+++ b/Responsive web design notes.docx
@@ -8755,6 +8755,44 @@
           <w:szCs w:val="27"/>
         </w:rPr>
         <w:t xml:space="preserve"> here which simply means that * will inherit from his direct ancestor which is no one else than html. (you should have set box-sizing to inherit in html selector). Inherit can be used in so many other situations.. looks interesting.</w:t>
+      </w:r>
+    </w:p>
+    <w:p>
+      <w:pPr>
+        <w:rPr>
+          <w:rFonts w:eastAsia="Times New Roman"/>
+          <w:color w:val="000000"/>
+          <w:sz w:val="32"/>
+          <w:szCs w:val="27"/>
+        </w:rPr>
+      </w:pPr>
+      <w:r>
+        <w:rPr>
+          <w:rFonts w:eastAsia="Times New Roman"/>
+          <w:color w:val="000000"/>
+          <w:sz w:val="32"/>
+          <w:szCs w:val="27"/>
+        </w:rPr>
+        <w:t xml:space="preserve">When </w:t>
+      </w:r>
+      <w:r>
+        <w:rPr>
+          <w:rFonts w:eastAsia="Times New Roman"/>
+          <w:b/>
+          <w:color w:val="000000"/>
+          <w:sz w:val="32"/>
+          <w:szCs w:val="27"/>
+        </w:rPr>
+        <w:t xml:space="preserve">Hidden </w:t>
+      </w:r>
+      <w:r>
+        <w:rPr>
+          <w:rFonts w:eastAsia="Times New Roman"/>
+          <w:color w:val="000000"/>
+          <w:sz w:val="32"/>
+          <w:szCs w:val="27"/>
+        </w:rPr>
+        <w:t>value is given to the overflow attribute of an element, that element will hide any subelement incase of an overflow. Overflowing here is synonym of going beyond the defined width, height or just simply the size of that parent object.</w:t>
       </w:r>
       <w:bookmarkStart w:id="0" w:name="_GoBack"/>
       <w:bookmarkEnd w:id="0"/>

</xml_diff>

<commit_message>
struggling with technical documentation project..
</commit_message>
<xml_diff>
--- a/Responsive web design notes.docx
+++ b/Responsive web design notes.docx
@@ -8793,6 +8793,139 @@
           <w:szCs w:val="27"/>
         </w:rPr>
         <w:t>value is given to the overflow attribute of an element, that element will hide any subelement incase of an overflow. Overflowing here is synonym of going beyond the defined width, height or just simply the size of that parent object.</w:t>
+      </w:r>
+    </w:p>
+    <w:p>
+      <w:pPr>
+        <w:rPr>
+          <w:rFonts w:eastAsia="Times New Roman"/>
+          <w:color w:val="000000"/>
+          <w:sz w:val="32"/>
+          <w:szCs w:val="27"/>
+        </w:rPr>
+      </w:pPr>
+    </w:p>
+    <w:p>
+      <w:pPr>
+        <w:rPr>
+          <w:rFonts w:eastAsia="Times New Roman"/>
+          <w:color w:val="000000"/>
+          <w:sz w:val="32"/>
+          <w:szCs w:val="27"/>
+        </w:rPr>
+      </w:pPr>
+      <w:r>
+        <w:rPr>
+          <w:rFonts w:eastAsia="Times New Roman"/>
+          <w:b/>
+          <w:color w:val="000000"/>
+          <w:sz w:val="32"/>
+          <w:szCs w:val="27"/>
+        </w:rPr>
+        <w:t xml:space="preserve"># </w:t>
+      </w:r>
+      <w:r>
+        <w:rPr>
+          <w:rFonts w:eastAsia="Times New Roman"/>
+          <w:color w:val="000000"/>
+          <w:sz w:val="32"/>
+          <w:szCs w:val="27"/>
+        </w:rPr>
+        <w:t xml:space="preserve">is used to for id! And </w:t>
+      </w:r>
+      <w:r>
+        <w:rPr>
+          <w:rFonts w:eastAsia="Times New Roman"/>
+          <w:b/>
+          <w:color w:val="000000"/>
+          <w:sz w:val="32"/>
+          <w:szCs w:val="27"/>
+        </w:rPr>
+        <w:t xml:space="preserve">. </w:t>
+      </w:r>
+      <w:r>
+        <w:rPr>
+          <w:rFonts w:eastAsia="Times New Roman"/>
+          <w:color w:val="000000"/>
+          <w:sz w:val="32"/>
+          <w:szCs w:val="27"/>
+        </w:rPr>
+        <w:t xml:space="preserve"> for classes </w:t>
+      </w:r>
+      <w:r>
+        <w:rPr>
+          <mc:AlternateContent>
+            <mc:Choice Requires="w16se">
+              <w:rFonts w:eastAsia="Times New Roman"/>
+            </mc:Choice>
+            <mc:Fallback>
+              <w:rFonts w:ascii="Segoe UI Emoji" w:eastAsia="Segoe UI Emoji" w:hAnsi="Segoe UI Emoji" w:cs="Segoe UI Emoji"/>
+            </mc:Fallback>
+          </mc:AlternateContent>
+          <w:color w:val="000000"/>
+          <w:sz w:val="32"/>
+          <w:szCs w:val="27"/>
+        </w:rPr>
+        <mc:AlternateContent>
+          <mc:Choice Requires="w16se">
+            <w16se:symEx w16se:font="Segoe UI Emoji" w16se:char="1F602"/>
+          </mc:Choice>
+          <mc:Fallback>
+            <w:t>😂</w:t>
+          </mc:Fallback>
+        </mc:AlternateContent>
+      </w:r>
+      <w:r>
+        <w:rPr>
+          <mc:AlternateContent>
+            <mc:Choice Requires="w16se">
+              <w:rFonts w:eastAsia="Times New Roman"/>
+            </mc:Choice>
+            <mc:Fallback>
+              <w:rFonts w:ascii="Segoe UI Emoji" w:eastAsia="Segoe UI Emoji" w:hAnsi="Segoe UI Emoji" w:cs="Segoe UI Emoji"/>
+            </mc:Fallback>
+          </mc:AlternateContent>
+          <w:color w:val="000000"/>
+          <w:sz w:val="32"/>
+          <w:szCs w:val="27"/>
+        </w:rPr>
+        <mc:AlternateContent>
+          <mc:Choice Requires="w16se">
+            <w16se:symEx w16se:font="Segoe UI Emoji" w16se:char="1F602"/>
+          </mc:Choice>
+          <mc:Fallback>
+            <w:t>😂</w:t>
+          </mc:Fallback>
+        </mc:AlternateContent>
+      </w:r>
+    </w:p>
+    <w:p>
+      <w:pPr>
+        <w:rPr>
+          <w:rFonts w:eastAsia="Times New Roman"/>
+          <w:color w:val="000000"/>
+          <w:sz w:val="32"/>
+          <w:szCs w:val="27"/>
+        </w:rPr>
+      </w:pPr>
+      <w:r>
+        <w:rPr>
+          <w:rFonts w:eastAsia="Times New Roman"/>
+          <w:b/>
+          <w:color w:val="000000"/>
+          <w:sz w:val="32"/>
+          <w:szCs w:val="27"/>
+        </w:rPr>
+        <w:t xml:space="preserve">overflow-y: auto </w:t>
+      </w:r>
+      <w:r>
+        <w:rPr>
+          <w:rFonts w:eastAsia="Times New Roman"/>
+          <w:color w:val="000000"/>
+          <w:sz w:val="32"/>
+          <w:szCs w:val="27"/>
+        </w:rPr>
+        <w:t>this line of code is golden! It enables vertical scrolling. For say a sidebar or some sort.</w:t>
       </w:r>
       <w:bookmarkStart w:id="0" w:name="_GoBack"/>
       <w:bookmarkEnd w:id="0"/>

</xml_diff>

<commit_message>
somehow completed the technical documentation project..
not happy of today's results but tomorrow it's gone be okay!
</commit_message>
<xml_diff>
--- a/Responsive web design notes.docx
+++ b/Responsive web design notes.docx
@@ -8926,6 +8926,25 @@
           <w:szCs w:val="27"/>
         </w:rPr>
         <w:t>this line of code is golden! It enables vertical scrolling. For say a sidebar or some sort.</w:t>
+      </w:r>
+    </w:p>
+    <w:p>
+      <w:pPr>
+        <w:rPr>
+          <w:rFonts w:eastAsia="Times New Roman"/>
+          <w:color w:val="000000"/>
+          <w:sz w:val="32"/>
+          <w:szCs w:val="27"/>
+        </w:rPr>
+      </w:pPr>
+      <w:r>
+        <w:rPr>
+          <w:rFonts w:eastAsia="Times New Roman"/>
+          <w:color w:val="000000"/>
+          <w:sz w:val="32"/>
+          <w:szCs w:val="27"/>
+        </w:rPr>
+        <w:t>Keep in mind that whenever you want to create a navbar, the nav links  should be &lt;ul&gt; list elements.. It is an approach which help handle and style the nav links in a more convinient and comprehensive way.</w:t>
       </w:r>
       <w:bookmarkStart w:id="0" w:name="_GoBack"/>
       <w:bookmarkEnd w:id="0"/>

</xml_diff>

<commit_message>
started and completed the city skyline exercise!
This one was really long! but i enjoyed the final output.
</commit_message>
<xml_diff>
--- a/Responsive web design notes.docx
+++ b/Responsive web design notes.docx
@@ -8946,18 +8946,1228 @@
         </w:rPr>
         <w:t>Keep in mind that whenever you want to create a navbar, the nav links  should be &lt;ul&gt; list elements.. It is an approach which help handle and style the nav links in a more convinient and comprehensive way.</w:t>
       </w:r>
+    </w:p>
+    <w:p>
+      <w:pPr>
+        <w:rPr>
+          <w:rFonts w:eastAsia="Times New Roman"/>
+          <w:color w:val="000000"/>
+          <w:sz w:val="32"/>
+          <w:szCs w:val="27"/>
+        </w:rPr>
+      </w:pPr>
+      <w:r>
+        <w:rPr>
+          <w:rFonts w:eastAsia="Times New Roman"/>
+          <w:color w:val="000000"/>
+          <w:sz w:val="32"/>
+          <w:szCs w:val="27"/>
+        </w:rPr>
+        <w:t>You can create variables in class</w:t>
+      </w:r>
+      <w:r>
+        <w:rPr>
+          <w:rFonts w:eastAsia="Times New Roman"/>
+          <w:color w:val="000000"/>
+          <w:sz w:val="32"/>
+          <w:szCs w:val="27"/>
+        </w:rPr>
+        <w:t xml:space="preserve"> styles. All is make sure the places you’ll apply the styling cascade the element you declared the variables in. In orther words they should be children of that element. </w:t>
+      </w:r>
+      <w:r>
+        <w:rPr>
+          <w:rFonts w:eastAsia="Times New Roman"/>
+          <w:color w:val="000000"/>
+          <w:sz w:val="32"/>
+          <w:szCs w:val="27"/>
+        </w:rPr>
+        <w:t xml:space="preserve">also, when using variables you can give a fallback value to variable like so: </w:t>
+      </w:r>
+    </w:p>
+    <w:p>
+      <w:pPr>
+        <w:shd w:val="clear" w:color="auto" w:fill="FFFFFE"/>
+        <w:spacing w:after="0" w:line="360" w:lineRule="atLeast"/>
+        <w:rPr>
+          <w:rFonts w:ascii="Courier New" w:eastAsia="Times New Roman" w:hAnsi="Courier New" w:cs="Courier New"/>
+          <w:noProof w:val="0"/>
+          <w:color w:val="000000"/>
+          <w:sz w:val="27"/>
+          <w:szCs w:val="27"/>
+        </w:rPr>
+      </w:pPr>
+      <w:r>
+        <w:rPr>
+          <w:rFonts w:ascii="Courier New" w:eastAsia="Times New Roman" w:hAnsi="Courier New" w:cs="Courier New"/>
+          <w:noProof w:val="0"/>
+          <w:color w:val="000000"/>
+          <w:sz w:val="27"/>
+          <w:szCs w:val="27"/>
+        </w:rPr>
+        <w:t>  </w:t>
+      </w:r>
+      <w:proofErr w:type="gramStart"/>
+      <w:r>
+        <w:rPr>
+          <w:rFonts w:ascii="Courier New" w:eastAsia="Times New Roman" w:hAnsi="Courier New" w:cs="Courier New"/>
+          <w:noProof w:val="0"/>
+          <w:color w:val="FF0000"/>
+          <w:sz w:val="27"/>
+          <w:szCs w:val="27"/>
+        </w:rPr>
+        <w:t>background-color</w:t>
+      </w:r>
+      <w:proofErr w:type="gramEnd"/>
+      <w:r>
+        <w:rPr>
+          <w:rFonts w:ascii="Courier New" w:eastAsia="Times New Roman" w:hAnsi="Courier New" w:cs="Courier New"/>
+          <w:noProof w:val="0"/>
+          <w:color w:val="FF0000"/>
+          <w:sz w:val="27"/>
+          <w:szCs w:val="27"/>
+        </w:rPr>
+        <w:t>:</w:t>
+      </w:r>
+      <w:r>
+        <w:rPr>
+          <w:rFonts w:ascii="Courier New" w:eastAsia="Times New Roman" w:hAnsi="Courier New" w:cs="Courier New"/>
+          <w:noProof w:val="0"/>
+          <w:color w:val="000000"/>
+          <w:sz w:val="27"/>
+          <w:szCs w:val="27"/>
+        </w:rPr>
+        <w:t> </w:t>
+      </w:r>
+      <w:proofErr w:type="spellStart"/>
+      <w:r>
+        <w:rPr>
+          <w:rFonts w:ascii="Courier New" w:eastAsia="Times New Roman" w:hAnsi="Courier New" w:cs="Courier New"/>
+          <w:noProof w:val="0"/>
+          <w:color w:val="0451A5"/>
+          <w:sz w:val="27"/>
+          <w:szCs w:val="27"/>
+        </w:rPr>
+        <w:t>var</w:t>
+      </w:r>
+      <w:proofErr w:type="spellEnd"/>
+      <w:r>
+        <w:rPr>
+          <w:rFonts w:ascii="Courier New" w:eastAsia="Times New Roman" w:hAnsi="Courier New" w:cs="Courier New"/>
+          <w:noProof w:val="0"/>
+          <w:color w:val="0451A5"/>
+          <w:sz w:val="27"/>
+          <w:szCs w:val="27"/>
+        </w:rPr>
+        <w:t>(--building-color2</w:t>
+      </w:r>
+      <w:r>
+        <w:rPr>
+          <w:rFonts w:ascii="Courier New" w:eastAsia="Times New Roman" w:hAnsi="Courier New" w:cs="Courier New"/>
+          <w:noProof w:val="0"/>
+          <w:color w:val="000000"/>
+          <w:sz w:val="27"/>
+          <w:szCs w:val="27"/>
+        </w:rPr>
+        <w:t>, </w:t>
+      </w:r>
+      <w:r>
+        <w:rPr>
+          <w:rFonts w:ascii="Courier New" w:eastAsia="Times New Roman" w:hAnsi="Courier New" w:cs="Courier New"/>
+          <w:noProof w:val="0"/>
+          <w:color w:val="0451A5"/>
+          <w:sz w:val="27"/>
+          <w:szCs w:val="27"/>
+        </w:rPr>
+        <w:t>green)</w:t>
+      </w:r>
+      <w:r>
+        <w:rPr>
+          <w:rFonts w:ascii="Courier New" w:eastAsia="Times New Roman" w:hAnsi="Courier New" w:cs="Courier New"/>
+          <w:noProof w:val="0"/>
+          <w:color w:val="000000"/>
+          <w:sz w:val="27"/>
+          <w:szCs w:val="27"/>
+        </w:rPr>
+        <w:t>;</w:t>
+      </w:r>
+    </w:p>
+    <w:p>
+      <w:pPr>
+        <w:rPr>
+          <w:rFonts w:eastAsia="Times New Roman"/>
+          <w:color w:val="000000"/>
+          <w:sz w:val="32"/>
+          <w:szCs w:val="27"/>
+        </w:rPr>
+      </w:pPr>
+      <w:r>
+        <w:rPr>
+          <w:rFonts w:eastAsia="Times New Roman"/>
+          <w:color w:val="000000"/>
+          <w:sz w:val="32"/>
+          <w:szCs w:val="27"/>
+        </w:rPr>
+        <w:lastRenderedPageBreak/>
+        <w:br/>
+        <w:t>In this case green is the fallback of –building-color2. Perfect.</w:t>
+      </w:r>
+    </w:p>
+    <w:p>
+      <w:pPr>
+        <w:shd w:val="clear" w:color="auto" w:fill="F5F6F7"/>
+        <w:spacing w:before="100" w:beforeAutospacing="1" w:after="100" w:afterAutospacing="1" w:line="240" w:lineRule="auto"/>
+        <w:rPr>
+          <w:rFonts w:ascii="Segoe UI" w:eastAsia="Times New Roman" w:hAnsi="Segoe UI" w:cs="Segoe UI"/>
+          <w:noProof w:val="0"/>
+          <w:color w:val="000000"/>
+          <w:sz w:val="27"/>
+          <w:szCs w:val="27"/>
+        </w:rPr>
+      </w:pPr>
+      <w:r>
+        <w:rPr>
+          <w:rFonts w:ascii="Segoe UI" w:eastAsia="Times New Roman" w:hAnsi="Segoe UI" w:cs="Segoe UI"/>
+          <w:noProof w:val="0"/>
+          <w:color w:val="000000"/>
+          <w:sz w:val="27"/>
+          <w:szCs w:val="27"/>
+        </w:rPr>
+        <w:t>You can specify where you want a gradient transition to complete by adding it to the color like this:</w:t>
+      </w:r>
+    </w:p>
+    <w:p>
+      <w:pPr>
+        <w:shd w:val="clear" w:color="auto" w:fill="F5F2F0"/>
+        <w:tabs>
+          <w:tab w:val="left" w:pos="916"/>
+          <w:tab w:val="left" w:pos="1832"/>
+          <w:tab w:val="left" w:pos="2748"/>
+          <w:tab w:val="left" w:pos="3664"/>
+          <w:tab w:val="left" w:pos="4580"/>
+          <w:tab w:val="left" w:pos="5496"/>
+          <w:tab w:val="left" w:pos="6412"/>
+          <w:tab w:val="left" w:pos="7328"/>
+          <w:tab w:val="left" w:pos="8244"/>
+          <w:tab w:val="left" w:pos="9160"/>
+          <w:tab w:val="left" w:pos="10076"/>
+          <w:tab w:val="left" w:pos="10992"/>
+          <w:tab w:val="left" w:pos="11908"/>
+          <w:tab w:val="left" w:pos="12824"/>
+          <w:tab w:val="left" w:pos="13740"/>
+          <w:tab w:val="left" w:pos="14656"/>
+        </w:tabs>
+        <w:spacing w:before="120" w:after="120" w:line="240" w:lineRule="auto"/>
+        <w:rPr>
+          <w:rFonts w:ascii="Consolas" w:eastAsia="Times New Roman" w:hAnsi="Consolas" w:cs="Courier New"/>
+          <w:noProof w:val="0"/>
+          <w:color w:val="000000"/>
+          <w:sz w:val="27"/>
+          <w:szCs w:val="27"/>
+        </w:rPr>
+      </w:pPr>
+      <w:r>
+        <w:rPr>
+          <w:rFonts w:ascii="Consolas" w:eastAsia="Times New Roman" w:hAnsi="Consolas" w:cs="Courier New"/>
+          <w:noProof w:val="0"/>
+          <w:color w:val="992900"/>
+          <w:sz w:val="27"/>
+          <w:szCs w:val="27"/>
+        </w:rPr>
+        <w:t>gradient-</w:t>
+      </w:r>
+      <w:proofErr w:type="gramStart"/>
+      <w:r>
+        <w:rPr>
+          <w:rFonts w:ascii="Consolas" w:eastAsia="Times New Roman" w:hAnsi="Consolas" w:cs="Courier New"/>
+          <w:noProof w:val="0"/>
+          <w:color w:val="992900"/>
+          <w:sz w:val="27"/>
+          <w:szCs w:val="27"/>
+        </w:rPr>
+        <w:t>type</w:t>
+      </w:r>
+      <w:r>
+        <w:rPr>
+          <w:rFonts w:ascii="Consolas" w:eastAsia="Times New Roman" w:hAnsi="Consolas" w:cs="Courier New"/>
+          <w:noProof w:val="0"/>
+          <w:color w:val="38425C"/>
+          <w:sz w:val="27"/>
+          <w:szCs w:val="27"/>
+        </w:rPr>
+        <w:t>(</w:t>
+      </w:r>
+      <w:proofErr w:type="gramEnd"/>
+    </w:p>
+    <w:p>
+      <w:pPr>
+        <w:shd w:val="clear" w:color="auto" w:fill="F5F2F0"/>
+        <w:tabs>
+          <w:tab w:val="left" w:pos="916"/>
+          <w:tab w:val="left" w:pos="1832"/>
+          <w:tab w:val="left" w:pos="2748"/>
+          <w:tab w:val="left" w:pos="3664"/>
+          <w:tab w:val="left" w:pos="4580"/>
+          <w:tab w:val="left" w:pos="5496"/>
+          <w:tab w:val="left" w:pos="6412"/>
+          <w:tab w:val="left" w:pos="7328"/>
+          <w:tab w:val="left" w:pos="8244"/>
+          <w:tab w:val="left" w:pos="9160"/>
+          <w:tab w:val="left" w:pos="10076"/>
+          <w:tab w:val="left" w:pos="10992"/>
+          <w:tab w:val="left" w:pos="11908"/>
+          <w:tab w:val="left" w:pos="12824"/>
+          <w:tab w:val="left" w:pos="13740"/>
+          <w:tab w:val="left" w:pos="14656"/>
+        </w:tabs>
+        <w:spacing w:before="120" w:after="120" w:line="240" w:lineRule="auto"/>
+        <w:rPr>
+          <w:rFonts w:ascii="Consolas" w:eastAsia="Times New Roman" w:hAnsi="Consolas" w:cs="Courier New"/>
+          <w:noProof w:val="0"/>
+          <w:color w:val="000000"/>
+          <w:sz w:val="27"/>
+          <w:szCs w:val="27"/>
+        </w:rPr>
+      </w:pPr>
+      <w:r>
+        <w:rPr>
+          <w:rFonts w:ascii="Consolas" w:eastAsia="Times New Roman" w:hAnsi="Consolas" w:cs="Courier New"/>
+          <w:noProof w:val="0"/>
+          <w:color w:val="000000"/>
+          <w:sz w:val="27"/>
+          <w:szCs w:val="27"/>
+        </w:rPr>
+        <w:t xml:space="preserve">  color1</w:t>
+      </w:r>
+      <w:r>
+        <w:rPr>
+          <w:rFonts w:ascii="Consolas" w:eastAsia="Times New Roman" w:hAnsi="Consolas" w:cs="Courier New"/>
+          <w:noProof w:val="0"/>
+          <w:color w:val="38425C"/>
+          <w:sz w:val="27"/>
+          <w:szCs w:val="27"/>
+        </w:rPr>
+        <w:t>,</w:t>
+      </w:r>
+    </w:p>
+    <w:p>
+      <w:pPr>
+        <w:shd w:val="clear" w:color="auto" w:fill="F5F2F0"/>
+        <w:tabs>
+          <w:tab w:val="left" w:pos="916"/>
+          <w:tab w:val="left" w:pos="1832"/>
+          <w:tab w:val="left" w:pos="2748"/>
+          <w:tab w:val="left" w:pos="3664"/>
+          <w:tab w:val="left" w:pos="4580"/>
+          <w:tab w:val="left" w:pos="5496"/>
+          <w:tab w:val="left" w:pos="6412"/>
+          <w:tab w:val="left" w:pos="7328"/>
+          <w:tab w:val="left" w:pos="8244"/>
+          <w:tab w:val="left" w:pos="9160"/>
+          <w:tab w:val="left" w:pos="10076"/>
+          <w:tab w:val="left" w:pos="10992"/>
+          <w:tab w:val="left" w:pos="11908"/>
+          <w:tab w:val="left" w:pos="12824"/>
+          <w:tab w:val="left" w:pos="13740"/>
+          <w:tab w:val="left" w:pos="14656"/>
+        </w:tabs>
+        <w:spacing w:before="120" w:after="120" w:line="240" w:lineRule="auto"/>
+        <w:rPr>
+          <w:rFonts w:ascii="Consolas" w:eastAsia="Times New Roman" w:hAnsi="Consolas" w:cs="Courier New"/>
+          <w:noProof w:val="0"/>
+          <w:color w:val="000000"/>
+          <w:sz w:val="27"/>
+          <w:szCs w:val="27"/>
+        </w:rPr>
+      </w:pPr>
+      <w:r>
+        <w:rPr>
+          <w:rFonts w:ascii="Consolas" w:eastAsia="Times New Roman" w:hAnsi="Consolas" w:cs="Courier New"/>
+          <w:noProof w:val="0"/>
+          <w:color w:val="000000"/>
+          <w:sz w:val="27"/>
+          <w:szCs w:val="27"/>
+        </w:rPr>
+        <w:t xml:space="preserve">  </w:t>
+      </w:r>
+      <w:proofErr w:type="gramStart"/>
+      <w:r>
+        <w:rPr>
+          <w:rFonts w:ascii="Consolas" w:eastAsia="Times New Roman" w:hAnsi="Consolas" w:cs="Courier New"/>
+          <w:noProof w:val="0"/>
+          <w:color w:val="000000"/>
+          <w:sz w:val="27"/>
+          <w:szCs w:val="27"/>
+        </w:rPr>
+        <w:t>color2</w:t>
+      </w:r>
+      <w:proofErr w:type="gramEnd"/>
+      <w:r>
+        <w:rPr>
+          <w:rFonts w:ascii="Consolas" w:eastAsia="Times New Roman" w:hAnsi="Consolas" w:cs="Courier New"/>
+          <w:noProof w:val="0"/>
+          <w:color w:val="000000"/>
+          <w:sz w:val="27"/>
+          <w:szCs w:val="27"/>
+        </w:rPr>
+        <w:t xml:space="preserve"> 20%</w:t>
+      </w:r>
+      <w:r>
+        <w:rPr>
+          <w:rFonts w:ascii="Consolas" w:eastAsia="Times New Roman" w:hAnsi="Consolas" w:cs="Courier New"/>
+          <w:noProof w:val="0"/>
+          <w:color w:val="38425C"/>
+          <w:sz w:val="27"/>
+          <w:szCs w:val="27"/>
+        </w:rPr>
+        <w:t>,</w:t>
+      </w:r>
+    </w:p>
+    <w:p>
+      <w:pPr>
+        <w:shd w:val="clear" w:color="auto" w:fill="F5F2F0"/>
+        <w:tabs>
+          <w:tab w:val="left" w:pos="916"/>
+          <w:tab w:val="left" w:pos="1832"/>
+          <w:tab w:val="left" w:pos="2748"/>
+          <w:tab w:val="left" w:pos="3664"/>
+          <w:tab w:val="left" w:pos="4580"/>
+          <w:tab w:val="left" w:pos="5496"/>
+          <w:tab w:val="left" w:pos="6412"/>
+          <w:tab w:val="left" w:pos="7328"/>
+          <w:tab w:val="left" w:pos="8244"/>
+          <w:tab w:val="left" w:pos="9160"/>
+          <w:tab w:val="left" w:pos="10076"/>
+          <w:tab w:val="left" w:pos="10992"/>
+          <w:tab w:val="left" w:pos="11908"/>
+          <w:tab w:val="left" w:pos="12824"/>
+          <w:tab w:val="left" w:pos="13740"/>
+          <w:tab w:val="left" w:pos="14656"/>
+        </w:tabs>
+        <w:spacing w:before="120" w:after="120" w:line="240" w:lineRule="auto"/>
+        <w:rPr>
+          <w:rFonts w:ascii="Consolas" w:eastAsia="Times New Roman" w:hAnsi="Consolas" w:cs="Courier New"/>
+          <w:noProof w:val="0"/>
+          <w:color w:val="000000"/>
+          <w:sz w:val="27"/>
+          <w:szCs w:val="27"/>
+        </w:rPr>
+      </w:pPr>
+      <w:r>
+        <w:rPr>
+          <w:rFonts w:ascii="Consolas" w:eastAsia="Times New Roman" w:hAnsi="Consolas" w:cs="Courier New"/>
+          <w:noProof w:val="0"/>
+          <w:color w:val="000000"/>
+          <w:sz w:val="27"/>
+          <w:szCs w:val="27"/>
+        </w:rPr>
+        <w:t xml:space="preserve">  color3</w:t>
+      </w:r>
+    </w:p>
+    <w:p>
+      <w:pPr>
+        <w:shd w:val="clear" w:color="auto" w:fill="F5F2F0"/>
+        <w:tabs>
+          <w:tab w:val="left" w:pos="916"/>
+          <w:tab w:val="left" w:pos="1832"/>
+          <w:tab w:val="left" w:pos="2748"/>
+          <w:tab w:val="left" w:pos="3664"/>
+          <w:tab w:val="left" w:pos="4580"/>
+          <w:tab w:val="left" w:pos="5496"/>
+          <w:tab w:val="left" w:pos="6412"/>
+          <w:tab w:val="left" w:pos="7328"/>
+          <w:tab w:val="left" w:pos="8244"/>
+          <w:tab w:val="left" w:pos="9160"/>
+          <w:tab w:val="left" w:pos="10076"/>
+          <w:tab w:val="left" w:pos="10992"/>
+          <w:tab w:val="left" w:pos="11908"/>
+          <w:tab w:val="left" w:pos="12824"/>
+          <w:tab w:val="left" w:pos="13740"/>
+          <w:tab w:val="left" w:pos="14656"/>
+        </w:tabs>
+        <w:spacing w:before="120" w:after="120" w:line="240" w:lineRule="auto"/>
+        <w:rPr>
+          <w:rFonts w:ascii="Consolas" w:eastAsia="Times New Roman" w:hAnsi="Consolas" w:cs="Courier New"/>
+          <w:noProof w:val="0"/>
+          <w:color w:val="000000"/>
+          <w:sz w:val="27"/>
+          <w:szCs w:val="27"/>
+        </w:rPr>
+      </w:pPr>
+      <w:r>
+        <w:rPr>
+          <w:rFonts w:ascii="Consolas" w:eastAsia="Times New Roman" w:hAnsi="Consolas" w:cs="Courier New"/>
+          <w:noProof w:val="0"/>
+          <w:color w:val="38425C"/>
+          <w:sz w:val="27"/>
+          <w:szCs w:val="27"/>
+        </w:rPr>
+        <w:t>);</w:t>
+      </w:r>
+    </w:p>
+    <w:p>
+      <w:pPr>
+        <w:shd w:val="clear" w:color="auto" w:fill="F5F6F7"/>
+        <w:spacing w:after="0" w:line="240" w:lineRule="auto"/>
+        <w:rPr>
+          <w:rFonts w:ascii="Segoe UI" w:eastAsia="Times New Roman" w:hAnsi="Segoe UI" w:cs="Segoe UI"/>
+          <w:noProof w:val="0"/>
+          <w:color w:val="000000"/>
+          <w:sz w:val="27"/>
+          <w:szCs w:val="27"/>
+        </w:rPr>
+      </w:pPr>
+      <w:r>
+        <w:rPr>
+          <w:rFonts w:ascii="Segoe UI" w:eastAsia="Times New Roman" w:hAnsi="Segoe UI" w:cs="Segoe UI"/>
+          <w:noProof w:val="0"/>
+          <w:color w:val="000000"/>
+          <w:sz w:val="27"/>
+          <w:szCs w:val="27"/>
+        </w:rPr>
+        <w:t>Here, it will transition from </w:t>
+      </w:r>
+      <w:r>
+        <w:rPr>
+          <w:rFonts w:ascii="var(--font-family-monospace)" w:eastAsia="Times New Roman" w:hAnsi="var(--font-family-monospace)" w:cs="Courier New"/>
+          <w:noProof w:val="0"/>
+          <w:color w:val="000000"/>
+          <w:sz w:val="20"/>
+          <w:szCs w:val="20"/>
+        </w:rPr>
+        <w:t>color1</w:t>
+      </w:r>
+      <w:r>
+        <w:rPr>
+          <w:rFonts w:ascii="Segoe UI" w:eastAsia="Times New Roman" w:hAnsi="Segoe UI" w:cs="Segoe UI"/>
+          <w:noProof w:val="0"/>
+          <w:color w:val="000000"/>
+          <w:sz w:val="27"/>
+          <w:szCs w:val="27"/>
+        </w:rPr>
+        <w:t> to </w:t>
+      </w:r>
+      <w:r>
+        <w:rPr>
+          <w:rFonts w:ascii="var(--font-family-monospace)" w:eastAsia="Times New Roman" w:hAnsi="var(--font-family-monospace)" w:cs="Courier New"/>
+          <w:noProof w:val="0"/>
+          <w:color w:val="000000"/>
+          <w:sz w:val="20"/>
+          <w:szCs w:val="20"/>
+        </w:rPr>
+        <w:t>color2</w:t>
+      </w:r>
+      <w:r>
+        <w:rPr>
+          <w:rFonts w:ascii="Segoe UI" w:eastAsia="Times New Roman" w:hAnsi="Segoe UI" w:cs="Segoe UI"/>
+          <w:noProof w:val="0"/>
+          <w:color w:val="000000"/>
+          <w:sz w:val="27"/>
+          <w:szCs w:val="27"/>
+        </w:rPr>
+        <w:t> between </w:t>
+      </w:r>
+      <w:r>
+        <w:rPr>
+          <w:rFonts w:ascii="var(--font-family-monospace)" w:eastAsia="Times New Roman" w:hAnsi="var(--font-family-monospace)" w:cs="Courier New"/>
+          <w:noProof w:val="0"/>
+          <w:color w:val="000000"/>
+          <w:sz w:val="20"/>
+          <w:szCs w:val="20"/>
+        </w:rPr>
+        <w:t>0%</w:t>
+      </w:r>
+      <w:r>
+        <w:rPr>
+          <w:rFonts w:ascii="Segoe UI" w:eastAsia="Times New Roman" w:hAnsi="Segoe UI" w:cs="Segoe UI"/>
+          <w:noProof w:val="0"/>
+          <w:color w:val="000000"/>
+          <w:sz w:val="27"/>
+          <w:szCs w:val="27"/>
+        </w:rPr>
+        <w:t> and </w:t>
+      </w:r>
+      <w:r>
+        <w:rPr>
+          <w:rFonts w:ascii="var(--font-family-monospace)" w:eastAsia="Times New Roman" w:hAnsi="var(--font-family-monospace)" w:cs="Courier New"/>
+          <w:noProof w:val="0"/>
+          <w:color w:val="000000"/>
+          <w:sz w:val="20"/>
+          <w:szCs w:val="20"/>
+        </w:rPr>
+        <w:t>20%</w:t>
+      </w:r>
+      <w:r>
+        <w:rPr>
+          <w:rFonts w:ascii="Segoe UI" w:eastAsia="Times New Roman" w:hAnsi="Segoe UI" w:cs="Segoe UI"/>
+          <w:noProof w:val="0"/>
+          <w:color w:val="000000"/>
+          <w:sz w:val="27"/>
+          <w:szCs w:val="27"/>
+        </w:rPr>
+        <w:t> of the element and then transition to </w:t>
+      </w:r>
+      <w:r>
+        <w:rPr>
+          <w:rFonts w:ascii="var(--font-family-monospace)" w:eastAsia="Times New Roman" w:hAnsi="var(--font-family-monospace)" w:cs="Courier New"/>
+          <w:noProof w:val="0"/>
+          <w:color w:val="000000"/>
+          <w:sz w:val="20"/>
+          <w:szCs w:val="20"/>
+        </w:rPr>
+        <w:t>color3</w:t>
+      </w:r>
+      <w:r>
+        <w:rPr>
+          <w:rFonts w:ascii="Segoe UI" w:eastAsia="Times New Roman" w:hAnsi="Segoe UI" w:cs="Segoe UI"/>
+          <w:noProof w:val="0"/>
+          <w:color w:val="000000"/>
+          <w:sz w:val="27"/>
+          <w:szCs w:val="27"/>
+        </w:rPr>
+        <w:t> for the rest.</w:t>
+      </w:r>
+    </w:p>
+    <w:p>
+      <w:pPr>
+        <w:rPr>
+          <w:rFonts w:eastAsia="Times New Roman"/>
+          <w:color w:val="000000"/>
+          <w:sz w:val="32"/>
+          <w:szCs w:val="27"/>
+        </w:rPr>
+      </w:pPr>
+    </w:p>
+    <w:p>
+      <w:pPr>
+        <w:rPr>
+          <w:rFonts w:eastAsia="Times New Roman"/>
+          <w:color w:val="000000"/>
+          <w:sz w:val="32"/>
+          <w:szCs w:val="27"/>
+        </w:rPr>
+      </w:pPr>
+      <w:r>
+        <w:rPr>
+          <w:rFonts w:eastAsia="Times New Roman"/>
+          <w:color w:val="000000"/>
+          <w:sz w:val="32"/>
+          <w:szCs w:val="27"/>
+        </w:rPr>
+        <w:t xml:space="preserve">Cool, you can use </w:t>
+      </w:r>
+      <w:r>
+        <w:rPr>
+          <w:rFonts w:eastAsia="Times New Roman"/>
+          <w:b/>
+          <w:color w:val="000000"/>
+          <w:sz w:val="32"/>
+          <w:szCs w:val="27"/>
+        </w:rPr>
+        <w:t xml:space="preserve">repeating-linear-gradient </w:t>
+      </w:r>
+      <w:r>
+        <w:rPr>
+          <w:rFonts w:eastAsia="Times New Roman"/>
+          <w:color w:val="000000"/>
+          <w:sz w:val="32"/>
+          <w:szCs w:val="27"/>
+        </w:rPr>
+        <w:t xml:space="preserve"> instead of </w:t>
+      </w:r>
+      <w:r>
+        <w:rPr>
+          <w:rFonts w:eastAsia="Times New Roman"/>
+          <w:b/>
+          <w:color w:val="000000"/>
+          <w:sz w:val="32"/>
+          <w:szCs w:val="27"/>
+        </w:rPr>
+        <w:t xml:space="preserve"> linear-gradient </w:t>
+      </w:r>
+      <w:r>
+        <w:rPr>
+          <w:rFonts w:eastAsia="Times New Roman"/>
+          <w:color w:val="000000"/>
+          <w:sz w:val="32"/>
+          <w:szCs w:val="27"/>
+        </w:rPr>
+        <w:t>when you want the gradient pattern to repeat again and again.</w:t>
+      </w:r>
+    </w:p>
+    <w:p>
+      <w:pPr>
+        <w:rPr>
+          <w:rFonts w:eastAsia="Times New Roman"/>
+          <w:color w:val="000000"/>
+          <w:sz w:val="32"/>
+          <w:szCs w:val="27"/>
+        </w:rPr>
+      </w:pPr>
+      <w:r>
+        <w:rPr>
+          <w:rFonts w:eastAsia="Times New Roman"/>
+          <w:color w:val="000000"/>
+          <w:sz w:val="32"/>
+          <w:szCs w:val="27"/>
+        </w:rPr>
+        <w:t xml:space="preserve">You can use the bottom of a square to form a triangle. </w:t>
+      </w:r>
+    </w:p>
+    <w:p>
+      <w:pPr>
+        <w:rPr>
+          <w:rFonts w:eastAsia="Times New Roman"/>
+          <w:color w:val="000000"/>
+          <w:sz w:val="32"/>
+          <w:szCs w:val="27"/>
+        </w:rPr>
+      </w:pPr>
+      <w:r>
+        <w:rPr>
+          <w:rFonts w:eastAsia="Times New Roman"/>
+          <w:color w:val="000000"/>
+          <w:sz w:val="32"/>
+          <w:szCs w:val="27"/>
+        </w:rPr>
+        <w:pict>
+          <v:shapetype id="_x0000_t75" coordsize="21600,21600" o:spt="75" o:preferrelative="t" path="m@4@5l@4@11@9@11@9@5xe" filled="f" stroked="f">
+            <v:stroke joinstyle="miter"/>
+            <v:formulas>
+              <v:f eqn="if lineDrawn pixelLineWidth 0"/>
+              <v:f eqn="sum @0 1 0"/>
+              <v:f eqn="sum 0 0 @1"/>
+              <v:f eqn="prod @2 1 2"/>
+              <v:f eqn="prod @3 21600 pixelWidth"/>
+              <v:f eqn="prod @3 21600 pixelHeight"/>
+              <v:f eqn="sum @0 0 1"/>
+              <v:f eqn="prod @6 1 2"/>
+              <v:f eqn="prod @7 21600 pixelWidth"/>
+              <v:f eqn="sum @8 21600 0"/>
+              <v:f eqn="prod @7 21600 pixelHeight"/>
+              <v:f eqn="sum @10 21600 0"/>
+            </v:formulas>
+            <v:path o:extrusionok="f" gradientshapeok="t" o:connecttype="rect"/>
+            <o:lock v:ext="edit" aspectratio="t"/>
+          </v:shapetype>
+          <v:shape id="_x0000_i1025" type="#_x0000_t75" style="width:32.75pt;height:28.05pt">
+            <v:imagedata r:id="rId5" o:title="triangle trick"/>
+          </v:shape>
+        </w:pict>
+      </w:r>
+    </w:p>
+    <w:p>
+      <w:pPr>
+        <w:rPr>
+          <w:rFonts w:eastAsia="Times New Roman"/>
+          <w:color w:val="000000"/>
+          <w:sz w:val="32"/>
+          <w:szCs w:val="27"/>
+        </w:rPr>
+      </w:pPr>
+      <w:r>
+        <w:rPr>
+          <w:rFonts w:eastAsia="Times New Roman"/>
+          <w:color w:val="000000"/>
+          <w:sz w:val="32"/>
+          <w:szCs w:val="27"/>
+        </w:rPr>
+        <w:t>Just style that bottom box  well and yeah.! You can see even now it alreay ressemble triangle.</w:t>
+      </w:r>
+    </w:p>
+    <w:p>
+      <w:pPr>
+        <w:rPr>
+          <w:rFonts w:eastAsia="Times New Roman"/>
+          <w:color w:val="000000"/>
+          <w:sz w:val="32"/>
+          <w:szCs w:val="27"/>
+        </w:rPr>
+      </w:pPr>
+    </w:p>
+    <w:p>
+      <w:pPr>
+        <w:shd w:val="clear" w:color="auto" w:fill="F5F6F7"/>
+        <w:spacing w:before="100" w:beforeAutospacing="1" w:after="100" w:afterAutospacing="1" w:line="240" w:lineRule="auto"/>
+        <w:rPr>
+          <w:rFonts w:ascii="Segoe UI" w:eastAsia="Times New Roman" w:hAnsi="Segoe UI" w:cs="Segoe UI"/>
+          <w:noProof w:val="0"/>
+          <w:color w:val="000000"/>
+          <w:sz w:val="27"/>
+          <w:szCs w:val="27"/>
+        </w:rPr>
+      </w:pPr>
+      <w:r>
+        <w:rPr>
+          <w:rFonts w:ascii="Segoe UI" w:eastAsia="Times New Roman" w:hAnsi="Segoe UI" w:cs="Segoe UI"/>
+          <w:noProof w:val="0"/>
+          <w:color w:val="000000"/>
+          <w:sz w:val="27"/>
+          <w:szCs w:val="27"/>
+        </w:rPr>
+        <w:t>You can add multiple gradients to an element by separating them with a comma (</w:t>
+      </w:r>
+      <w:r>
+        <w:rPr>
+          <w:rFonts w:ascii="var(--font-family-monospace)" w:eastAsia="Times New Roman" w:hAnsi="var(--font-family-monospace)" w:cs="Courier New"/>
+          <w:noProof w:val="0"/>
+          <w:color w:val="000000"/>
+          <w:sz w:val="20"/>
+          <w:szCs w:val="20"/>
+        </w:rPr>
+        <w:t>,</w:t>
+      </w:r>
+      <w:r>
+        <w:rPr>
+          <w:rFonts w:ascii="Segoe UI" w:eastAsia="Times New Roman" w:hAnsi="Segoe UI" w:cs="Segoe UI"/>
+          <w:noProof w:val="0"/>
+          <w:color w:val="000000"/>
+          <w:sz w:val="27"/>
+          <w:szCs w:val="27"/>
+        </w:rPr>
+        <w:t>) like this:</w:t>
+      </w:r>
+    </w:p>
+    <w:p>
+      <w:pPr>
+        <w:shd w:val="clear" w:color="auto" w:fill="F5F2F0"/>
+        <w:tabs>
+          <w:tab w:val="left" w:pos="916"/>
+          <w:tab w:val="left" w:pos="1832"/>
+          <w:tab w:val="left" w:pos="2748"/>
+          <w:tab w:val="left" w:pos="3664"/>
+          <w:tab w:val="left" w:pos="4580"/>
+          <w:tab w:val="left" w:pos="5496"/>
+          <w:tab w:val="left" w:pos="6412"/>
+          <w:tab w:val="left" w:pos="7328"/>
+          <w:tab w:val="left" w:pos="8244"/>
+          <w:tab w:val="left" w:pos="9160"/>
+          <w:tab w:val="left" w:pos="10076"/>
+          <w:tab w:val="left" w:pos="10992"/>
+          <w:tab w:val="left" w:pos="11908"/>
+          <w:tab w:val="left" w:pos="12824"/>
+          <w:tab w:val="left" w:pos="13740"/>
+          <w:tab w:val="left" w:pos="14656"/>
+        </w:tabs>
+        <w:spacing w:before="120" w:after="120" w:line="240" w:lineRule="auto"/>
+        <w:rPr>
+          <w:rFonts w:ascii="Consolas" w:eastAsia="Times New Roman" w:hAnsi="Consolas" w:cs="Courier New"/>
+          <w:noProof w:val="0"/>
+          <w:color w:val="000000"/>
+          <w:sz w:val="27"/>
+          <w:szCs w:val="27"/>
+        </w:rPr>
+      </w:pPr>
+      <w:proofErr w:type="gramStart"/>
+      <w:r>
+        <w:rPr>
+          <w:rFonts w:ascii="Consolas" w:eastAsia="Times New Roman" w:hAnsi="Consolas" w:cs="Courier New"/>
+          <w:noProof w:val="0"/>
+          <w:color w:val="992900"/>
+          <w:sz w:val="27"/>
+          <w:szCs w:val="27"/>
+        </w:rPr>
+        <w:t>gradient1</w:t>
+      </w:r>
+      <w:r>
+        <w:rPr>
+          <w:rFonts w:ascii="Consolas" w:eastAsia="Times New Roman" w:hAnsi="Consolas" w:cs="Courier New"/>
+          <w:noProof w:val="0"/>
+          <w:color w:val="38425C"/>
+          <w:sz w:val="27"/>
+          <w:szCs w:val="27"/>
+        </w:rPr>
+        <w:t>(</w:t>
+      </w:r>
+      <w:proofErr w:type="gramEnd"/>
+    </w:p>
+    <w:p>
+      <w:pPr>
+        <w:shd w:val="clear" w:color="auto" w:fill="F5F2F0"/>
+        <w:tabs>
+          <w:tab w:val="left" w:pos="916"/>
+          <w:tab w:val="left" w:pos="1832"/>
+          <w:tab w:val="left" w:pos="2748"/>
+          <w:tab w:val="left" w:pos="3664"/>
+          <w:tab w:val="left" w:pos="4580"/>
+          <w:tab w:val="left" w:pos="5496"/>
+          <w:tab w:val="left" w:pos="6412"/>
+          <w:tab w:val="left" w:pos="7328"/>
+          <w:tab w:val="left" w:pos="8244"/>
+          <w:tab w:val="left" w:pos="9160"/>
+          <w:tab w:val="left" w:pos="10076"/>
+          <w:tab w:val="left" w:pos="10992"/>
+          <w:tab w:val="left" w:pos="11908"/>
+          <w:tab w:val="left" w:pos="12824"/>
+          <w:tab w:val="left" w:pos="13740"/>
+          <w:tab w:val="left" w:pos="14656"/>
+        </w:tabs>
+        <w:spacing w:before="120" w:after="120" w:line="240" w:lineRule="auto"/>
+        <w:rPr>
+          <w:rFonts w:ascii="Consolas" w:eastAsia="Times New Roman" w:hAnsi="Consolas" w:cs="Courier New"/>
+          <w:noProof w:val="0"/>
+          <w:color w:val="000000"/>
+          <w:sz w:val="27"/>
+          <w:szCs w:val="27"/>
+        </w:rPr>
+      </w:pPr>
+      <w:r>
+        <w:rPr>
+          <w:rFonts w:ascii="Consolas" w:eastAsia="Times New Roman" w:hAnsi="Consolas" w:cs="Courier New"/>
+          <w:noProof w:val="0"/>
+          <w:color w:val="000000"/>
+          <w:sz w:val="27"/>
+          <w:szCs w:val="27"/>
+        </w:rPr>
+        <w:t xml:space="preserve">  </w:t>
+      </w:r>
+      <w:proofErr w:type="gramStart"/>
+      <w:r>
+        <w:rPr>
+          <w:rFonts w:ascii="Consolas" w:eastAsia="Times New Roman" w:hAnsi="Consolas" w:cs="Courier New"/>
+          <w:noProof w:val="0"/>
+          <w:color w:val="000000"/>
+          <w:sz w:val="27"/>
+          <w:szCs w:val="27"/>
+        </w:rPr>
+        <w:t>colors</w:t>
+      </w:r>
+      <w:proofErr w:type="gramEnd"/>
+    </w:p>
+    <w:p>
+      <w:pPr>
+        <w:shd w:val="clear" w:color="auto" w:fill="F5F2F0"/>
+        <w:tabs>
+          <w:tab w:val="left" w:pos="916"/>
+          <w:tab w:val="left" w:pos="1832"/>
+          <w:tab w:val="left" w:pos="2748"/>
+          <w:tab w:val="left" w:pos="3664"/>
+          <w:tab w:val="left" w:pos="4580"/>
+          <w:tab w:val="left" w:pos="5496"/>
+          <w:tab w:val="left" w:pos="6412"/>
+          <w:tab w:val="left" w:pos="7328"/>
+          <w:tab w:val="left" w:pos="8244"/>
+          <w:tab w:val="left" w:pos="9160"/>
+          <w:tab w:val="left" w:pos="10076"/>
+          <w:tab w:val="left" w:pos="10992"/>
+          <w:tab w:val="left" w:pos="11908"/>
+          <w:tab w:val="left" w:pos="12824"/>
+          <w:tab w:val="left" w:pos="13740"/>
+          <w:tab w:val="left" w:pos="14656"/>
+        </w:tabs>
+        <w:spacing w:before="120" w:after="120" w:line="240" w:lineRule="auto"/>
+        <w:rPr>
+          <w:rFonts w:ascii="Consolas" w:eastAsia="Times New Roman" w:hAnsi="Consolas" w:cs="Courier New"/>
+          <w:noProof w:val="0"/>
+          <w:color w:val="000000"/>
+          <w:sz w:val="27"/>
+          <w:szCs w:val="27"/>
+        </w:rPr>
+      </w:pPr>
+      <w:r>
+        <w:rPr>
+          <w:rFonts w:ascii="Consolas" w:eastAsia="Times New Roman" w:hAnsi="Consolas" w:cs="Courier New"/>
+          <w:noProof w:val="0"/>
+          <w:color w:val="38425C"/>
+          <w:sz w:val="27"/>
+          <w:szCs w:val="27"/>
+        </w:rPr>
+        <w:t>),</w:t>
+      </w:r>
+    </w:p>
+    <w:p>
+      <w:pPr>
+        <w:shd w:val="clear" w:color="auto" w:fill="F5F2F0"/>
+        <w:tabs>
+          <w:tab w:val="left" w:pos="916"/>
+          <w:tab w:val="left" w:pos="1832"/>
+          <w:tab w:val="left" w:pos="2748"/>
+          <w:tab w:val="left" w:pos="3664"/>
+          <w:tab w:val="left" w:pos="4580"/>
+          <w:tab w:val="left" w:pos="5496"/>
+          <w:tab w:val="left" w:pos="6412"/>
+          <w:tab w:val="left" w:pos="7328"/>
+          <w:tab w:val="left" w:pos="8244"/>
+          <w:tab w:val="left" w:pos="9160"/>
+          <w:tab w:val="left" w:pos="10076"/>
+          <w:tab w:val="left" w:pos="10992"/>
+          <w:tab w:val="left" w:pos="11908"/>
+          <w:tab w:val="left" w:pos="12824"/>
+          <w:tab w:val="left" w:pos="13740"/>
+          <w:tab w:val="left" w:pos="14656"/>
+        </w:tabs>
+        <w:spacing w:before="120" w:after="120" w:line="240" w:lineRule="auto"/>
+        <w:rPr>
+          <w:rFonts w:ascii="Consolas" w:eastAsia="Times New Roman" w:hAnsi="Consolas" w:cs="Courier New"/>
+          <w:noProof w:val="0"/>
+          <w:color w:val="000000"/>
+          <w:sz w:val="27"/>
+          <w:szCs w:val="27"/>
+        </w:rPr>
+      </w:pPr>
+      <w:proofErr w:type="gramStart"/>
+      <w:r>
+        <w:rPr>
+          <w:rFonts w:ascii="Consolas" w:eastAsia="Times New Roman" w:hAnsi="Consolas" w:cs="Courier New"/>
+          <w:noProof w:val="0"/>
+          <w:color w:val="992900"/>
+          <w:sz w:val="27"/>
+          <w:szCs w:val="27"/>
+        </w:rPr>
+        <w:t>gradient2</w:t>
+      </w:r>
+      <w:r>
+        <w:rPr>
+          <w:rFonts w:ascii="Consolas" w:eastAsia="Times New Roman" w:hAnsi="Consolas" w:cs="Courier New"/>
+          <w:noProof w:val="0"/>
+          <w:color w:val="38425C"/>
+          <w:sz w:val="27"/>
+          <w:szCs w:val="27"/>
+        </w:rPr>
+        <w:t>(</w:t>
+      </w:r>
+      <w:proofErr w:type="gramEnd"/>
+    </w:p>
+    <w:p>
+      <w:pPr>
+        <w:shd w:val="clear" w:color="auto" w:fill="F5F2F0"/>
+        <w:tabs>
+          <w:tab w:val="left" w:pos="916"/>
+          <w:tab w:val="left" w:pos="1832"/>
+          <w:tab w:val="left" w:pos="2748"/>
+          <w:tab w:val="left" w:pos="3664"/>
+          <w:tab w:val="left" w:pos="4580"/>
+          <w:tab w:val="left" w:pos="5496"/>
+          <w:tab w:val="left" w:pos="6412"/>
+          <w:tab w:val="left" w:pos="7328"/>
+          <w:tab w:val="left" w:pos="8244"/>
+          <w:tab w:val="left" w:pos="9160"/>
+          <w:tab w:val="left" w:pos="10076"/>
+          <w:tab w:val="left" w:pos="10992"/>
+          <w:tab w:val="left" w:pos="11908"/>
+          <w:tab w:val="left" w:pos="12824"/>
+          <w:tab w:val="left" w:pos="13740"/>
+          <w:tab w:val="left" w:pos="14656"/>
+        </w:tabs>
+        <w:spacing w:before="120" w:after="120" w:line="240" w:lineRule="auto"/>
+        <w:rPr>
+          <w:rFonts w:ascii="Consolas" w:eastAsia="Times New Roman" w:hAnsi="Consolas" w:cs="Courier New"/>
+          <w:noProof w:val="0"/>
+          <w:color w:val="000000"/>
+          <w:sz w:val="27"/>
+          <w:szCs w:val="27"/>
+        </w:rPr>
+      </w:pPr>
+      <w:r>
+        <w:rPr>
+          <w:rFonts w:ascii="Consolas" w:eastAsia="Times New Roman" w:hAnsi="Consolas" w:cs="Courier New"/>
+          <w:noProof w:val="0"/>
+          <w:color w:val="000000"/>
+          <w:sz w:val="27"/>
+          <w:szCs w:val="27"/>
+        </w:rPr>
+        <w:t xml:space="preserve">  </w:t>
+      </w:r>
+      <w:proofErr w:type="gramStart"/>
+      <w:r>
+        <w:rPr>
+          <w:rFonts w:ascii="Consolas" w:eastAsia="Times New Roman" w:hAnsi="Consolas" w:cs="Courier New"/>
+          <w:noProof w:val="0"/>
+          <w:color w:val="000000"/>
+          <w:sz w:val="27"/>
+          <w:szCs w:val="27"/>
+        </w:rPr>
+        <w:t>colors</w:t>
+      </w:r>
+      <w:proofErr w:type="gramEnd"/>
+    </w:p>
+    <w:p>
+      <w:pPr>
+        <w:shd w:val="clear" w:color="auto" w:fill="F5F2F0"/>
+        <w:tabs>
+          <w:tab w:val="left" w:pos="916"/>
+          <w:tab w:val="left" w:pos="1832"/>
+          <w:tab w:val="left" w:pos="2748"/>
+          <w:tab w:val="left" w:pos="3664"/>
+          <w:tab w:val="left" w:pos="4580"/>
+          <w:tab w:val="left" w:pos="5496"/>
+          <w:tab w:val="left" w:pos="6412"/>
+          <w:tab w:val="left" w:pos="7328"/>
+          <w:tab w:val="left" w:pos="8244"/>
+          <w:tab w:val="left" w:pos="9160"/>
+          <w:tab w:val="left" w:pos="10076"/>
+          <w:tab w:val="left" w:pos="10992"/>
+          <w:tab w:val="left" w:pos="11908"/>
+          <w:tab w:val="left" w:pos="12824"/>
+          <w:tab w:val="left" w:pos="13740"/>
+          <w:tab w:val="left" w:pos="14656"/>
+        </w:tabs>
+        <w:spacing w:before="120" w:after="120" w:line="240" w:lineRule="auto"/>
+        <w:rPr>
+          <w:rFonts w:ascii="Consolas" w:eastAsia="Times New Roman" w:hAnsi="Consolas" w:cs="Courier New"/>
+          <w:noProof w:val="0"/>
+          <w:color w:val="000000"/>
+          <w:sz w:val="27"/>
+          <w:szCs w:val="27"/>
+        </w:rPr>
+      </w:pPr>
+      <w:r>
+        <w:rPr>
+          <w:rFonts w:ascii="Consolas" w:eastAsia="Times New Roman" w:hAnsi="Consolas" w:cs="Courier New"/>
+          <w:noProof w:val="0"/>
+          <w:color w:val="38425C"/>
+          <w:sz w:val="27"/>
+          <w:szCs w:val="27"/>
+        </w:rPr>
+        <w:lastRenderedPageBreak/>
+        <w:t>);</w:t>
+      </w:r>
+    </w:p>
+    <w:p>
+      <w:pPr>
+        <w:rPr>
+          <w:rFonts w:eastAsia="Times New Roman"/>
+          <w:color w:val="000000"/>
+          <w:sz w:val="32"/>
+          <w:szCs w:val="27"/>
+        </w:rPr>
+      </w:pPr>
+    </w:p>
+    <w:p>
+      <w:pPr>
+        <w:shd w:val="clear" w:color="auto" w:fill="FFFFFE"/>
+        <w:spacing w:after="0" w:line="360" w:lineRule="atLeast"/>
+        <w:rPr>
+          <w:rFonts w:ascii="Courier New" w:eastAsia="Times New Roman" w:hAnsi="Courier New" w:cs="Courier New"/>
+          <w:noProof w:val="0"/>
+          <w:color w:val="000000"/>
+          <w:sz w:val="27"/>
+          <w:szCs w:val="27"/>
+        </w:rPr>
+      </w:pPr>
+      <w:r>
+        <w:rPr>
+          <w:rFonts w:ascii="Courier New" w:eastAsia="Times New Roman" w:hAnsi="Courier New" w:cs="Courier New"/>
+          <w:noProof w:val="0"/>
+          <w:color w:val="000000"/>
+          <w:sz w:val="27"/>
+          <w:szCs w:val="27"/>
+        </w:rPr>
+        <w:t>  </w:t>
+      </w:r>
+      <w:proofErr w:type="gramStart"/>
+      <w:r>
+        <w:rPr>
+          <w:rFonts w:ascii="Courier New" w:eastAsia="Times New Roman" w:hAnsi="Courier New" w:cs="Courier New"/>
+          <w:noProof w:val="0"/>
+          <w:color w:val="FF0000"/>
+          <w:sz w:val="27"/>
+          <w:szCs w:val="27"/>
+        </w:rPr>
+        <w:t>flex-wrap</w:t>
+      </w:r>
+      <w:proofErr w:type="gramEnd"/>
+      <w:r>
+        <w:rPr>
+          <w:rFonts w:ascii="Courier New" w:eastAsia="Times New Roman" w:hAnsi="Courier New" w:cs="Courier New"/>
+          <w:noProof w:val="0"/>
+          <w:color w:val="FF0000"/>
+          <w:sz w:val="27"/>
+          <w:szCs w:val="27"/>
+        </w:rPr>
+        <w:t>:</w:t>
+      </w:r>
+      <w:r>
+        <w:rPr>
+          <w:rFonts w:ascii="Courier New" w:eastAsia="Times New Roman" w:hAnsi="Courier New" w:cs="Courier New"/>
+          <w:noProof w:val="0"/>
+          <w:color w:val="000000"/>
+          <w:sz w:val="27"/>
+          <w:szCs w:val="27"/>
+        </w:rPr>
+        <w:t> </w:t>
+      </w:r>
+      <w:r>
+        <w:rPr>
+          <w:rFonts w:ascii="Courier New" w:eastAsia="Times New Roman" w:hAnsi="Courier New" w:cs="Courier New"/>
+          <w:noProof w:val="0"/>
+          <w:color w:val="0451A5"/>
+          <w:sz w:val="27"/>
+          <w:szCs w:val="27"/>
+        </w:rPr>
+        <w:t>wrap</w:t>
+      </w:r>
+      <w:r>
+        <w:rPr>
+          <w:rFonts w:ascii="Courier New" w:eastAsia="Times New Roman" w:hAnsi="Courier New" w:cs="Courier New"/>
+          <w:noProof w:val="0"/>
+          <w:color w:val="000000"/>
+          <w:sz w:val="27"/>
+          <w:szCs w:val="27"/>
+        </w:rPr>
+        <w:t>;</w:t>
+      </w:r>
+    </w:p>
+    <w:p>
+      <w:pPr>
+        <w:rPr>
+          <w:rFonts w:eastAsia="Times New Roman"/>
+          <w:color w:val="000000"/>
+          <w:sz w:val="32"/>
+          <w:szCs w:val="27"/>
+        </w:rPr>
+      </w:pPr>
+    </w:p>
+    <w:p>
+      <w:pPr>
+        <w:rPr>
+          <w:rFonts w:eastAsia="Times New Roman"/>
+          <w:color w:val="000000"/>
+          <w:sz w:val="32"/>
+          <w:szCs w:val="27"/>
+        </w:rPr>
+      </w:pPr>
+      <w:r>
+        <w:rPr>
+          <w:rFonts w:ascii="Segoe UI" w:eastAsia="Times New Roman" w:hAnsi="Segoe UI" w:cs="Segoe UI"/>
+          <w:noProof w:val="0"/>
+          <w:color w:val="000000"/>
+          <w:sz w:val="27"/>
+          <w:szCs w:val="27"/>
+        </w:rPr>
+        <w:t>Above is a usef</w:t>
+      </w:r>
+      <w:r>
+        <w:rPr>
+          <w:rFonts w:ascii="Segoe UI" w:eastAsia="Times New Roman" w:hAnsi="Segoe UI" w:cs="Segoe UI"/>
+          <w:noProof w:val="0"/>
+          <w:color w:val="000000"/>
+          <w:sz w:val="27"/>
+          <w:szCs w:val="27"/>
+        </w:rPr>
+        <w:t>u</w:t>
+      </w:r>
+      <w:r>
+        <w:rPr>
+          <w:rFonts w:ascii="Segoe UI" w:eastAsia="Times New Roman" w:hAnsi="Segoe UI" w:cs="Segoe UI"/>
+          <w:noProof w:val="0"/>
+          <w:color w:val="000000"/>
+          <w:sz w:val="27"/>
+          <w:szCs w:val="27"/>
+        </w:rPr>
+        <w:t>l guy</w:t>
+      </w:r>
+      <w:r>
+        <w:rPr>
+          <w:rFonts w:ascii="Segoe UI" w:eastAsia="Times New Roman" w:hAnsi="Segoe UI" w:cs="Segoe UI"/>
+          <w:noProof w:val="0"/>
+          <w:color w:val="000000"/>
+          <w:sz w:val="27"/>
+          <w:szCs w:val="27"/>
+        </w:rPr>
+        <w:t>.</w:t>
+      </w:r>
       <w:bookmarkStart w:id="0" w:name="_GoBack"/>
       <w:bookmarkEnd w:id="0"/>
-    </w:p>
-    <w:p>
-      <w:pPr>
-        <w:rPr>
-          <w:rFonts w:eastAsia="Times New Roman"/>
-          <w:color w:val="000000"/>
-          <w:sz w:val="32"/>
-          <w:szCs w:val="27"/>
-        </w:rPr>
-      </w:pPr>
     </w:p>
     <w:sectPr>
       <w:pgSz w:w="12240" w:h="15840"/>

</xml_diff>

<commit_message>
almost done with the CSS Grid magazine exercise
</commit_message>
<xml_diff>
--- a/Responsive web design notes.docx
+++ b/Responsive web design notes.docx
@@ -1404,6 +1404,7 @@
         <w:spacing w:after="0" w:line="360" w:lineRule="atLeast"/>
         <w:rPr>
           <w:rStyle w:val="HTMLCode"/>
+          <w:rFonts w:eastAsiaTheme="minorHAnsi"/>
           <w:color w:val="000000"/>
           <w:sz w:val="27"/>
           <w:szCs w:val="27"/>
@@ -5635,17 +5636,7 @@
           <w:szCs w:val="27"/>
           <w:shd w:val="clear" w:color="auto" w:fill="F5F6F7"/>
         </w:rPr>
-        <w:t>T</w:t>
-      </w:r>
-      <w:r>
-        <w:rPr>
-          <w:rFonts w:ascii="Segoe UI" w:hAnsi="Segoe UI" w:cs="Segoe UI"/>
-          <w:color w:val="000000"/>
-          <w:sz w:val="28"/>
-          <w:szCs w:val="27"/>
-          <w:shd w:val="clear" w:color="auto" w:fill="F5F6F7"/>
-        </w:rPr>
-        <w:t>he </w:t>
+        <w:t>The </w:t>
       </w:r>
       <w:r>
         <w:rPr>
@@ -6042,17 +6033,7 @@
           <w:szCs w:val="27"/>
           <w:shd w:val="clear" w:color="auto" w:fill="F5F6F7"/>
         </w:rPr>
-        <w:t>T</w:t>
-      </w:r>
-      <w:r>
-        <w:rPr>
-          <w:rFonts w:ascii="Segoe UI" w:hAnsi="Segoe UI" w:cs="Segoe UI"/>
-          <w:color w:val="000000"/>
-          <w:sz w:val="28"/>
-          <w:szCs w:val="27"/>
-          <w:shd w:val="clear" w:color="auto" w:fill="F5F6F7"/>
-        </w:rPr>
-        <w:t>he </w:t>
+        <w:t>The </w:t>
       </w:r>
       <w:r>
         <w:rPr>
@@ -6072,27 +6053,7 @@
           <w:szCs w:val="27"/>
           <w:shd w:val="clear" w:color="auto" w:fill="F5F6F7"/>
         </w:rPr>
-        <w:t> </w:t>
-      </w:r>
-      <w:r>
-        <w:rPr>
-          <w:rFonts w:ascii="Segoe UI" w:hAnsi="Segoe UI" w:cs="Segoe UI"/>
-          <w:color w:val="000000"/>
-          <w:sz w:val="28"/>
-          <w:szCs w:val="27"/>
-          <w:shd w:val="clear" w:color="auto" w:fill="F5F6F7"/>
-        </w:rPr>
-        <w:t xml:space="preserve">syntax </w:t>
-      </w:r>
-      <w:r>
-        <w:rPr>
-          <w:rFonts w:ascii="Segoe UI" w:hAnsi="Segoe UI" w:cs="Segoe UI"/>
-          <w:color w:val="000000"/>
-          <w:sz w:val="28"/>
-          <w:szCs w:val="27"/>
-          <w:shd w:val="clear" w:color="auto" w:fill="F5F6F7"/>
-        </w:rPr>
-        <w:t>target</w:t>
+        <w:t> syntax target</w:t>
       </w:r>
       <w:r>
         <w:rPr>
@@ -6201,18 +6162,7 @@
           <w:highlight w:val="lightGray"/>
           <w:shd w:val="clear" w:color="auto" w:fill="DFDFE2"/>
         </w:rPr>
-        <w:t>span[class~="sr-only"]</w:t>
-      </w:r>
-      <w:r>
-        <w:rPr>
-          <w:b/>
-          <w:color w:val="1F4E79" w:themeColor="accent1" w:themeShade="80"/>
-          <w:sz w:val="28"/>
-          <w:szCs w:val="28"/>
-          <w:highlight w:val="lightGray"/>
-          <w:shd w:val="clear" w:color="auto" w:fill="DFDFE2"/>
-        </w:rPr>
-        <w:t xml:space="preserve"> </w:t>
+        <w:t xml:space="preserve">span[class~="sr-only"] </w:t>
       </w:r>
       <w:r>
         <w:rPr>
@@ -7096,16 +7046,7 @@
                 <w:sz w:val="36"/>
                 <w:szCs w:val="27"/>
               </w:rPr>
-              <w:t>Selects all tr elements with .data being their only class.</w:t>
-            </w:r>
-            <w:r>
-              <w:rPr>
-                <w:rFonts w:eastAsia="Times New Roman"/>
-                <w:color w:val="000000"/>
-                <w:sz w:val="36"/>
-                <w:szCs w:val="27"/>
-              </w:rPr>
-              <w:t xml:space="preserve"> It is a fancy way of saying tr.data</w:t>
+              <w:t>Selects all tr elements with .data being their only class. It is a fancy way of saying tr.data</w:t>
             </w:r>
           </w:p>
         </w:tc>
@@ -7305,25 +7246,7 @@
                 <w:sz w:val="36"/>
                 <w:szCs w:val="27"/>
               </w:rPr>
-              <w:t xml:space="preserve">This is the extended version of the tr.data selector. </w:t>
-            </w:r>
-            <w:r>
-              <w:rPr>
-                <w:rFonts w:eastAsia="Times New Roman"/>
-                <w:color w:val="000000"/>
-                <w:sz w:val="36"/>
-                <w:szCs w:val="27"/>
-              </w:rPr>
-              <w:t>Selects the .data class but only for tr elements. Also,</w:t>
-            </w:r>
-            <w:r>
-              <w:rPr>
-                <w:rFonts w:eastAsia="Times New Roman"/>
-                <w:color w:val="000000"/>
-                <w:sz w:val="36"/>
-                <w:szCs w:val="27"/>
-              </w:rPr>
-              <w:t xml:space="preserve"> there can be as many other classes as possible on the tr elem</w:t>
+              <w:t>This is the extended version of the tr.data selector. Selects the .data class but only for tr elements. Also, there can be as many other classes as possible on the tr elem</w:t>
             </w:r>
             <w:r>
               <w:rPr>
@@ -7818,27 +7741,7 @@
           <w:sz w:val="36"/>
           <w:szCs w:val="27"/>
         </w:rPr>
-        <w:t>r</w:t>
-      </w:r>
-      <w:r>
-        <w:rPr>
-          <w:rFonts w:eastAsia="Times New Roman"/>
-          <w:b/>
-          <w:color w:val="000000"/>
-          <w:sz w:val="36"/>
-          <w:szCs w:val="27"/>
-        </w:rPr>
-        <w:t>elative</w:t>
-      </w:r>
-      <w:r>
-        <w:rPr>
-          <w:rFonts w:eastAsia="Times New Roman"/>
-          <w:b/>
-          <w:color w:val="000000"/>
-          <w:sz w:val="36"/>
-          <w:szCs w:val="27"/>
-        </w:rPr>
-        <w:t xml:space="preserve"> </w:t>
+        <w:t xml:space="preserve">relative </w:t>
       </w:r>
       <w:r>
         <w:rPr>
@@ -10120,42 +10023,1076 @@
     <w:p>
       <w:pPr>
         <w:rPr>
-          <w:rFonts w:eastAsia="Times New Roman"/>
+          <w:rFonts w:ascii="Segoe UI" w:eastAsia="Times New Roman" w:hAnsi="Segoe UI" w:cs="Segoe UI"/>
+          <w:noProof w:val="0"/>
+          <w:color w:val="000000"/>
+          <w:sz w:val="27"/>
+          <w:szCs w:val="27"/>
+        </w:rPr>
+      </w:pPr>
+      <w:r>
+        <w:rPr>
+          <w:rFonts w:ascii="Segoe UI" w:eastAsia="Times New Roman" w:hAnsi="Segoe UI" w:cs="Segoe UI"/>
+          <w:noProof w:val="0"/>
+          <w:color w:val="000000"/>
+          <w:sz w:val="27"/>
+          <w:szCs w:val="27"/>
+        </w:rPr>
+        <w:t>Above is a usef</w:t>
+      </w:r>
+      <w:r>
+        <w:rPr>
+          <w:rFonts w:ascii="Segoe UI" w:eastAsia="Times New Roman" w:hAnsi="Segoe UI" w:cs="Segoe UI"/>
+          <w:noProof w:val="0"/>
+          <w:color w:val="000000"/>
+          <w:sz w:val="27"/>
+          <w:szCs w:val="27"/>
+        </w:rPr>
+        <w:t>u</w:t>
+      </w:r>
+      <w:r>
+        <w:rPr>
+          <w:rFonts w:ascii="Segoe UI" w:eastAsia="Times New Roman" w:hAnsi="Segoe UI" w:cs="Segoe UI"/>
+          <w:noProof w:val="0"/>
+          <w:color w:val="000000"/>
+          <w:sz w:val="27"/>
+          <w:szCs w:val="27"/>
+        </w:rPr>
+        <w:t xml:space="preserve">l </w:t>
+      </w:r>
+      <w:proofErr w:type="gramStart"/>
+      <w:r>
+        <w:rPr>
+          <w:rFonts w:ascii="Segoe UI" w:eastAsia="Times New Roman" w:hAnsi="Segoe UI" w:cs="Segoe UI"/>
+          <w:noProof w:val="0"/>
+          <w:color w:val="000000"/>
+          <w:sz w:val="27"/>
+          <w:szCs w:val="27"/>
+        </w:rPr>
+        <w:t>guy</w:t>
+      </w:r>
+      <w:proofErr w:type="gramEnd"/>
+      <w:r>
+        <w:rPr>
+          <w:rFonts w:ascii="Segoe UI" w:eastAsia="Times New Roman" w:hAnsi="Segoe UI" w:cs="Segoe UI"/>
+          <w:noProof w:val="0"/>
+          <w:color w:val="000000"/>
+          <w:sz w:val="27"/>
+          <w:szCs w:val="27"/>
+        </w:rPr>
+        <w:t>.</w:t>
+      </w:r>
+    </w:p>
+    <w:p>
+      <w:pPr>
+        <w:rPr>
+          <w:rFonts w:ascii="Segoe UI" w:eastAsia="Times New Roman" w:hAnsi="Segoe UI" w:cs="Segoe UI"/>
+          <w:b/>
+          <w:noProof w:val="0"/>
           <w:color w:val="000000"/>
           <w:sz w:val="32"/>
           <w:szCs w:val="27"/>
         </w:rPr>
       </w:pPr>
-      <w:r>
-        <w:rPr>
-          <w:rFonts w:ascii="Segoe UI" w:eastAsia="Times New Roman" w:hAnsi="Segoe UI" w:cs="Segoe UI"/>
-          <w:noProof w:val="0"/>
-          <w:color w:val="000000"/>
-          <w:sz w:val="27"/>
-          <w:szCs w:val="27"/>
-        </w:rPr>
-        <w:t>Above is a usef</w:t>
-      </w:r>
-      <w:r>
-        <w:rPr>
-          <w:rFonts w:ascii="Segoe UI" w:eastAsia="Times New Roman" w:hAnsi="Segoe UI" w:cs="Segoe UI"/>
-          <w:noProof w:val="0"/>
-          <w:color w:val="000000"/>
-          <w:sz w:val="27"/>
-          <w:szCs w:val="27"/>
-        </w:rPr>
-        <w:t>u</w:t>
-      </w:r>
-      <w:r>
-        <w:rPr>
-          <w:rFonts w:ascii="Segoe UI" w:eastAsia="Times New Roman" w:hAnsi="Segoe UI" w:cs="Segoe UI"/>
-          <w:noProof w:val="0"/>
-          <w:color w:val="000000"/>
-          <w:sz w:val="27"/>
-          <w:szCs w:val="27"/>
-        </w:rPr>
-        <w:t>l guy</w:t>
-      </w:r>
+    </w:p>
+    <w:p>
+      <w:pPr>
+        <w:rPr>
+          <w:rFonts w:ascii="Segoe UI" w:eastAsia="Times New Roman" w:hAnsi="Segoe UI" w:cs="Segoe UI"/>
+          <w:b/>
+          <w:noProof w:val="0"/>
+          <w:color w:val="000000"/>
+          <w:sz w:val="32"/>
+          <w:szCs w:val="27"/>
+        </w:rPr>
+      </w:pPr>
+      <w:r>
+        <w:rPr>
+          <w:rFonts w:ascii="Segoe UI" w:eastAsia="Times New Roman" w:hAnsi="Segoe UI" w:cs="Segoe UI"/>
+          <w:b/>
+          <w:noProof w:val="0"/>
+          <w:color w:val="000000"/>
+          <w:sz w:val="32"/>
+          <w:szCs w:val="27"/>
+        </w:rPr>
+        <w:t>Grid</w:t>
+      </w:r>
+    </w:p>
+    <w:p>
+      <w:pPr>
+        <w:rPr>
+          <w:rFonts w:ascii="Segoe UI" w:hAnsi="Segoe UI" w:cs="Segoe UI"/>
+          <w:color w:val="000000"/>
+          <w:sz w:val="27"/>
+          <w:szCs w:val="27"/>
+          <w:shd w:val="clear" w:color="auto" w:fill="F5F6F7"/>
+        </w:rPr>
+      </w:pPr>
+      <w:r>
+        <w:rPr>
+          <w:rFonts w:ascii="Segoe UI" w:hAnsi="Segoe UI" w:cs="Segoe UI"/>
+          <w:color w:val="000000"/>
+          <w:sz w:val="27"/>
+          <w:szCs w:val="27"/>
+          <w:shd w:val="clear" w:color="auto" w:fill="F5F6F7"/>
+        </w:rPr>
+        <w:t>The </w:t>
+      </w:r>
+      <w:r>
+        <w:rPr>
+          <w:rStyle w:val="HTMLCode"/>
+          <w:rFonts w:ascii="var(--font-family-monospace)" w:eastAsiaTheme="minorHAnsi" w:hAnsi="var(--font-family-monospace)"/>
+          <w:b/>
+          <w:sz w:val="28"/>
+          <w:szCs w:val="24"/>
+        </w:rPr>
+        <w:t>loading</w:t>
+      </w:r>
+      <w:r>
+        <w:rPr>
+          <w:rFonts w:ascii="Segoe UI" w:hAnsi="Segoe UI" w:cs="Segoe UI"/>
+          <w:color w:val="000000"/>
+          <w:sz w:val="27"/>
+          <w:szCs w:val="27"/>
+          <w:shd w:val="clear" w:color="auto" w:fill="F5F6F7"/>
+        </w:rPr>
+        <w:t> attribute on an </w:t>
+      </w:r>
+      <w:r>
+        <w:rPr>
+          <w:rStyle w:val="HTMLCode"/>
+          <w:rFonts w:ascii="var(--font-family-monospace)" w:eastAsiaTheme="minorHAnsi" w:hAnsi="var(--font-family-monospace)"/>
+          <w:sz w:val="24"/>
+          <w:szCs w:val="24"/>
+        </w:rPr>
+        <w:t>img</w:t>
+      </w:r>
+      <w:r>
+        <w:rPr>
+          <w:rFonts w:ascii="Segoe UI" w:hAnsi="Segoe UI" w:cs="Segoe UI"/>
+          <w:color w:val="000000"/>
+          <w:sz w:val="27"/>
+          <w:szCs w:val="27"/>
+          <w:shd w:val="clear" w:color="auto" w:fill="F5F6F7"/>
+        </w:rPr>
+        <w:t> element can be set to</w:t>
+      </w:r>
+      <w:r>
+        <w:rPr>
+          <w:rFonts w:ascii="Segoe UI" w:hAnsi="Segoe UI" w:cs="Segoe UI"/>
+          <w:b/>
+          <w:color w:val="000000"/>
+          <w:sz w:val="32"/>
+          <w:szCs w:val="27"/>
+          <w:shd w:val="clear" w:color="auto" w:fill="F5F6F7"/>
+        </w:rPr>
+        <w:t> </w:t>
+      </w:r>
+      <w:r>
+        <w:rPr>
+          <w:rStyle w:val="HTMLCode"/>
+          <w:rFonts w:ascii="var(--font-family-monospace)" w:eastAsiaTheme="minorHAnsi" w:hAnsi="var(--font-family-monospace)"/>
+          <w:b/>
+          <w:sz w:val="28"/>
+          <w:szCs w:val="24"/>
+        </w:rPr>
+        <w:t>lazy</w:t>
+      </w:r>
+      <w:r>
+        <w:rPr>
+          <w:rFonts w:ascii="Segoe UI" w:hAnsi="Segoe UI" w:cs="Segoe UI"/>
+          <w:color w:val="000000"/>
+          <w:sz w:val="32"/>
+          <w:szCs w:val="27"/>
+          <w:shd w:val="clear" w:color="auto" w:fill="F5F6F7"/>
+        </w:rPr>
+        <w:t> </w:t>
+      </w:r>
+      <w:r>
+        <w:rPr>
+          <w:rFonts w:ascii="Segoe UI" w:hAnsi="Segoe UI" w:cs="Segoe UI"/>
+          <w:color w:val="000000"/>
+          <w:sz w:val="27"/>
+          <w:szCs w:val="27"/>
+          <w:shd w:val="clear" w:color="auto" w:fill="F5F6F7"/>
+        </w:rPr>
+        <w:t>to tell the browser not to fetch the image resource until it is needed</w:t>
+      </w:r>
+      <w:r>
+        <w:rPr>
+          <w:rFonts w:ascii="Segoe UI" w:hAnsi="Segoe UI" w:cs="Segoe UI"/>
+          <w:color w:val="000000"/>
+          <w:sz w:val="27"/>
+          <w:szCs w:val="27"/>
+          <w:shd w:val="clear" w:color="auto" w:fill="F5F6F7"/>
+        </w:rPr>
+        <w:t>. This lazy guy is very interesting.. you can define the guys who should load first, give priority..! that’s huge.</w:t>
+      </w:r>
+      <w:r>
+        <w:rPr>
+          <w:rFonts w:ascii="Segoe UI" w:hAnsi="Segoe UI" w:cs="Segoe UI"/>
+          <w:color w:val="000000"/>
+          <w:sz w:val="27"/>
+          <w:szCs w:val="27"/>
+          <w:shd w:val="clear" w:color="auto" w:fill="F5F6F7"/>
+        </w:rPr>
+        <w:t xml:space="preserve"> Also when an element’s loading property is set to lazy , it won’t load until it’s necessary .</w:t>
+      </w:r>
+    </w:p>
+    <w:p>
+      <w:pPr>
+        <w:rPr>
+          <w:rFonts w:ascii="Segoe UI" w:hAnsi="Segoe UI" w:cs="Segoe UI"/>
+          <w:color w:val="000000"/>
+          <w:sz w:val="27"/>
+          <w:szCs w:val="27"/>
+          <w:shd w:val="clear" w:color="auto" w:fill="F5F6F7"/>
+        </w:rPr>
+      </w:pPr>
+    </w:p>
+    <w:p>
+      <w:pPr>
+        <w:rPr>
+          <w:rFonts w:ascii="Segoe UI" w:hAnsi="Segoe UI" w:cs="Segoe UI"/>
+          <w:color w:val="000000"/>
+          <w:sz w:val="27"/>
+          <w:szCs w:val="27"/>
+          <w:shd w:val="clear" w:color="auto" w:fill="F5F6F7"/>
+        </w:rPr>
+      </w:pPr>
+      <w:r>
+        <w:rPr>
+          <w:rFonts w:ascii="Segoe UI" w:hAnsi="Segoe UI" w:cs="Segoe UI"/>
+          <w:color w:val="000000"/>
+          <w:sz w:val="27"/>
+          <w:szCs w:val="27"/>
+          <w:shd w:val="clear" w:color="auto" w:fill="F5F6F7"/>
+        </w:rPr>
+        <w:t>The </w:t>
+      </w:r>
+      <w:r>
+        <w:rPr>
+          <w:rStyle w:val="HTMLCode"/>
+          <w:rFonts w:ascii="var(--font-family-monospace)" w:eastAsiaTheme="minorHAnsi" w:hAnsi="var(--font-family-monospace)"/>
+          <w:sz w:val="24"/>
+          <w:szCs w:val="24"/>
+        </w:rPr>
+        <w:t>Referer</w:t>
+      </w:r>
+      <w:r>
+        <w:rPr>
+          <w:rFonts w:ascii="Segoe UI" w:hAnsi="Segoe UI" w:cs="Segoe UI"/>
+          <w:color w:val="000000"/>
+          <w:sz w:val="27"/>
+          <w:szCs w:val="27"/>
+          <w:shd w:val="clear" w:color="auto" w:fill="F5F6F7"/>
+        </w:rPr>
+        <w:t> HTTP header contains information about the address or URL of a page that a user might be visiting from. This information can be used in analytics to track how many users from your page visit freecodecamp.org, for example. Setting the </w:t>
+      </w:r>
+      <w:r>
+        <w:rPr>
+          <w:rStyle w:val="HTMLCode"/>
+          <w:rFonts w:ascii="var(--font-family-monospace)" w:eastAsiaTheme="minorHAnsi" w:hAnsi="var(--font-family-monospace)"/>
+          <w:sz w:val="24"/>
+          <w:szCs w:val="24"/>
+        </w:rPr>
+        <w:t>rel</w:t>
+      </w:r>
+      <w:r>
+        <w:rPr>
+          <w:rFonts w:ascii="Segoe UI" w:hAnsi="Segoe UI" w:cs="Segoe UI"/>
+          <w:color w:val="000000"/>
+          <w:sz w:val="27"/>
+          <w:szCs w:val="27"/>
+          <w:shd w:val="clear" w:color="auto" w:fill="F5F6F7"/>
+        </w:rPr>
+        <w:t> attribute to </w:t>
+      </w:r>
+      <w:r>
+        <w:rPr>
+          <w:rStyle w:val="HTMLCode"/>
+          <w:rFonts w:ascii="var(--font-family-monospace)" w:eastAsiaTheme="minorHAnsi" w:hAnsi="var(--font-family-monospace)"/>
+          <w:sz w:val="24"/>
+          <w:szCs w:val="24"/>
+        </w:rPr>
+        <w:t>noreferrer</w:t>
+      </w:r>
+      <w:r>
+        <w:rPr>
+          <w:rFonts w:ascii="Segoe UI" w:hAnsi="Segoe UI" w:cs="Segoe UI"/>
+          <w:color w:val="000000"/>
+          <w:sz w:val="27"/>
+          <w:szCs w:val="27"/>
+          <w:shd w:val="clear" w:color="auto" w:fill="F5F6F7"/>
+        </w:rPr>
+        <w:t> omits this information from the HTTP request. </w:t>
+      </w:r>
+    </w:p>
+    <w:p>
+      <w:pPr>
+        <w:rPr>
+          <w:rFonts w:ascii="Segoe UI" w:hAnsi="Segoe UI" w:cs="Segoe UI"/>
+          <w:b/>
+          <w:color w:val="000000"/>
+          <w:sz w:val="27"/>
+          <w:szCs w:val="27"/>
+          <w:shd w:val="clear" w:color="auto" w:fill="F5F6F7"/>
+        </w:rPr>
+      </w:pPr>
+      <w:r>
+        <w:rPr>
+          <w:rFonts w:ascii="Segoe UI" w:hAnsi="Segoe UI" w:cs="Segoe UI"/>
+          <w:b/>
+          <w:color w:val="000000"/>
+          <w:sz w:val="27"/>
+          <w:szCs w:val="27"/>
+          <w:shd w:val="clear" w:color="auto" w:fill="F5F6F7"/>
+        </w:rPr>
+        <w:t>h1, h2 , h3 , h4 etc..</w:t>
+      </w:r>
+      <w:r>
+        <w:rPr>
+          <w:rFonts w:ascii="Segoe UI" w:hAnsi="Segoe UI" w:cs="Segoe UI"/>
+          <w:color w:val="000000"/>
+          <w:sz w:val="27"/>
+          <w:szCs w:val="27"/>
+          <w:shd w:val="clear" w:color="auto" w:fill="F5F6F7"/>
+        </w:rPr>
+        <w:t xml:space="preserve"> are elements use most often in articles, new papers and that kind of stuff.</w:t>
+      </w:r>
+      <w:r>
+        <w:rPr>
+          <w:rFonts w:ascii="Segoe UI" w:hAnsi="Segoe UI" w:cs="Segoe UI"/>
+          <w:b/>
+          <w:color w:val="000000"/>
+          <w:sz w:val="27"/>
+          <w:szCs w:val="27"/>
+          <w:shd w:val="clear" w:color="auto" w:fill="F5F6F7"/>
+        </w:rPr>
+        <w:t xml:space="preserve"> </w:t>
+      </w:r>
+    </w:p>
+    <w:p>
+      <w:pPr>
+        <w:shd w:val="clear" w:color="auto" w:fill="FFFFFE"/>
+        <w:spacing w:line="360" w:lineRule="atLeast"/>
+        <w:rPr>
+          <w:rFonts w:ascii="Segoe UI" w:hAnsi="Segoe UI" w:cs="Segoe UI"/>
+          <w:color w:val="000000"/>
+          <w:sz w:val="27"/>
+          <w:szCs w:val="27"/>
+          <w:shd w:val="clear" w:color="auto" w:fill="F5F6F7"/>
+        </w:rPr>
+      </w:pPr>
+      <w:proofErr w:type="gramStart"/>
+      <w:r>
+        <w:rPr>
+          <w:rFonts w:ascii="Courier New" w:eastAsia="Times New Roman" w:hAnsi="Courier New" w:cs="Courier New"/>
+          <w:noProof w:val="0"/>
+          <w:color w:val="FF0000"/>
+          <w:sz w:val="27"/>
+          <w:szCs w:val="27"/>
+        </w:rPr>
+        <w:t>height</w:t>
+      </w:r>
+      <w:proofErr w:type="gramEnd"/>
+      <w:r>
+        <w:rPr>
+          <w:rFonts w:ascii="Courier New" w:eastAsia="Times New Roman" w:hAnsi="Courier New" w:cs="Courier New"/>
+          <w:noProof w:val="0"/>
+          <w:color w:val="383838"/>
+          <w:sz w:val="27"/>
+          <w:szCs w:val="27"/>
+        </w:rPr>
+        <w:t>=</w:t>
+      </w:r>
+      <w:r>
+        <w:rPr>
+          <w:rFonts w:ascii="Courier New" w:eastAsia="Times New Roman" w:hAnsi="Courier New" w:cs="Courier New"/>
+          <w:noProof w:val="0"/>
+          <w:color w:val="0000FF"/>
+          <w:sz w:val="27"/>
+          <w:szCs w:val="27"/>
+        </w:rPr>
+        <w:t>"400"</w:t>
+      </w:r>
+      <w:r>
+        <w:rPr>
+          <w:rFonts w:ascii="Courier New" w:eastAsia="Times New Roman" w:hAnsi="Courier New" w:cs="Courier New"/>
+          <w:noProof w:val="0"/>
+          <w:color w:val="000000"/>
+          <w:sz w:val="27"/>
+          <w:szCs w:val="27"/>
+        </w:rPr>
+        <w:t xml:space="preserve"> != </w:t>
+      </w:r>
+      <w:r>
+        <w:rPr>
+          <w:rFonts w:ascii="Courier New" w:eastAsia="Times New Roman" w:hAnsi="Courier New" w:cs="Courier New"/>
+          <w:noProof w:val="0"/>
+          <w:color w:val="FF0000"/>
+          <w:sz w:val="27"/>
+          <w:szCs w:val="27"/>
+        </w:rPr>
+        <w:t>height</w:t>
+      </w:r>
+      <w:r>
+        <w:rPr>
+          <w:rFonts w:ascii="Courier New" w:eastAsia="Times New Roman" w:hAnsi="Courier New" w:cs="Courier New"/>
+          <w:noProof w:val="0"/>
+          <w:color w:val="383838"/>
+          <w:sz w:val="27"/>
+          <w:szCs w:val="27"/>
+        </w:rPr>
+        <w:t>=</w:t>
+      </w:r>
+      <w:r>
+        <w:rPr>
+          <w:rFonts w:ascii="Courier New" w:eastAsia="Times New Roman" w:hAnsi="Courier New" w:cs="Courier New"/>
+          <w:noProof w:val="0"/>
+          <w:color w:val="0000FF"/>
+          <w:sz w:val="27"/>
+          <w:szCs w:val="27"/>
+        </w:rPr>
+        <w:t xml:space="preserve"> 400 : </w:t>
+      </w:r>
+      <w:r>
+        <w:rPr>
+          <w:rFonts w:ascii="Segoe UI" w:hAnsi="Segoe UI" w:cs="Segoe UI"/>
+          <w:color w:val="000000"/>
+          <w:sz w:val="27"/>
+          <w:szCs w:val="27"/>
+          <w:shd w:val="clear" w:color="auto" w:fill="F5F6F7"/>
+        </w:rPr>
+        <w:t>always put values in the “ “</w:t>
+      </w:r>
+    </w:p>
+    <w:p>
+      <w:pPr>
+        <w:shd w:val="clear" w:color="auto" w:fill="FFFFFE"/>
+        <w:spacing w:line="360" w:lineRule="atLeast"/>
+        <w:rPr>
+          <w:rFonts w:ascii="Segoe UI" w:hAnsi="Segoe UI" w:cs="Segoe UI"/>
+          <w:color w:val="000000"/>
+          <w:sz w:val="27"/>
+          <w:szCs w:val="27"/>
+          <w:shd w:val="clear" w:color="auto" w:fill="F5F6F7"/>
+        </w:rPr>
+      </w:pPr>
+      <w:r>
+        <w:rPr>
+          <w:rFonts w:ascii="Segoe UI" w:hAnsi="Segoe UI" w:cs="Segoe UI"/>
+          <w:b/>
+          <w:color w:val="000000"/>
+          <w:sz w:val="27"/>
+          <w:szCs w:val="27"/>
+          <w:shd w:val="clear" w:color="auto" w:fill="F5F6F7"/>
+        </w:rPr>
+        <w:t xml:space="preserve">&lt;blockquote&gt; </w:t>
+      </w:r>
+      <w:r>
+        <w:rPr>
+          <w:rFonts w:ascii="Segoe UI" w:hAnsi="Segoe UI" w:cs="Segoe UI"/>
+          <w:color w:val="000000"/>
+          <w:sz w:val="27"/>
+          <w:szCs w:val="27"/>
+          <w:shd w:val="clear" w:color="auto" w:fill="F5F6F7"/>
+        </w:rPr>
+        <w:t xml:space="preserve">should be used for long , block level or standalone quotations. On the other hand </w:t>
+      </w:r>
+      <w:r>
+        <w:rPr>
+          <w:rFonts w:ascii="Segoe UI" w:hAnsi="Segoe UI" w:cs="Segoe UI"/>
+          <w:b/>
+          <w:color w:val="000000"/>
+          <w:sz w:val="27"/>
+          <w:szCs w:val="27"/>
+          <w:shd w:val="clear" w:color="auto" w:fill="F5F6F7"/>
+        </w:rPr>
+        <w:t xml:space="preserve"> &lt;q&gt;</w:t>
+      </w:r>
+      <w:r>
+        <w:rPr>
+          <w:rFonts w:ascii="Segoe UI" w:hAnsi="Segoe UI" w:cs="Segoe UI"/>
+          <w:color w:val="000000"/>
+          <w:sz w:val="27"/>
+          <w:szCs w:val="27"/>
+          <w:shd w:val="clear" w:color="auto" w:fill="F5F6F7"/>
+        </w:rPr>
+        <w:t xml:space="preserve"> should not be used for short, inline quotations. Eg she said “I am sick” the I am sick here could be put in a &lt;q&gt; element.</w:t>
+      </w:r>
+    </w:p>
+    <w:p>
+      <w:pPr>
+        <w:shd w:val="clear" w:color="auto" w:fill="FFFFFE"/>
+        <w:spacing w:line="360" w:lineRule="atLeast"/>
+        <w:rPr>
+          <w:rFonts w:ascii="Segoe UI" w:hAnsi="Segoe UI" w:cs="Segoe UI"/>
+          <w:color w:val="000000"/>
+          <w:sz w:val="27"/>
+          <w:szCs w:val="27"/>
+          <w:shd w:val="clear" w:color="auto" w:fill="F5F6F7"/>
+        </w:rPr>
+      </w:pPr>
+    </w:p>
+    <w:p>
+      <w:pPr>
+        <w:shd w:val="clear" w:color="auto" w:fill="FFFFFE"/>
+        <w:spacing w:line="360" w:lineRule="atLeast"/>
+        <w:rPr>
+          <w:rFonts w:ascii="Segoe UI" w:hAnsi="Segoe UI" w:cs="Segoe UI"/>
+          <w:color w:val="000000"/>
+          <w:sz w:val="27"/>
+          <w:szCs w:val="27"/>
+          <w:shd w:val="clear" w:color="auto" w:fill="F5F6F7"/>
+        </w:rPr>
+      </w:pPr>
+      <w:r>
+        <w:rPr>
+          <w:rFonts w:ascii="Segoe UI" w:hAnsi="Segoe UI" w:cs="Segoe UI"/>
+          <w:color w:val="000000"/>
+          <w:sz w:val="27"/>
+          <w:szCs w:val="27"/>
+          <w:shd w:val="clear" w:color="auto" w:fill="F5F6F7"/>
+        </w:rPr>
+        <w:t>&lt;hr&gt; are cool too. (horizontal rules)</w:t>
+      </w:r>
+    </w:p>
+    <w:p>
+      <w:pPr>
+        <w:shd w:val="clear" w:color="auto" w:fill="FFFFFE"/>
+        <w:spacing w:line="360" w:lineRule="atLeast"/>
+        <w:rPr>
+          <w:rFonts w:ascii="Segoe UI" w:hAnsi="Segoe UI" w:cs="Segoe UI"/>
+          <w:color w:val="000000"/>
+          <w:sz w:val="27"/>
+          <w:szCs w:val="27"/>
+          <w:shd w:val="clear" w:color="auto" w:fill="F5F6F7"/>
+        </w:rPr>
+      </w:pPr>
+    </w:p>
+    <w:p>
+      <w:pPr>
+        <w:shd w:val="clear" w:color="auto" w:fill="FFFFFE"/>
+        <w:spacing w:line="360" w:lineRule="atLeast"/>
+        <w:rPr>
+          <w:rFonts w:ascii="Segoe UI" w:hAnsi="Segoe UI" w:cs="Segoe UI"/>
+          <w:b/>
+          <w:color w:val="000000"/>
+          <w:sz w:val="27"/>
+          <w:szCs w:val="27"/>
+          <w:shd w:val="clear" w:color="auto" w:fill="F5F6F7"/>
+        </w:rPr>
+      </w:pPr>
+      <w:r>
+        <w:rPr>
+          <w:rFonts w:ascii="Segoe UI" w:hAnsi="Segoe UI" w:cs="Segoe UI"/>
+          <w:b/>
+          <w:color w:val="000000"/>
+          <w:sz w:val="27"/>
+          <w:szCs w:val="27"/>
+          <w:shd w:val="clear" w:color="auto" w:fill="F5F6F7"/>
+        </w:rPr>
+        <w:lastRenderedPageBreak/>
+        <w:t>The CSS Grid</w:t>
+      </w:r>
+    </w:p>
+    <w:p>
+      <w:pPr>
+        <w:shd w:val="clear" w:color="auto" w:fill="FFFFFE"/>
+        <w:spacing w:line="360" w:lineRule="atLeast"/>
+        <w:rPr>
+          <w:rFonts w:ascii="Segoe UI" w:hAnsi="Segoe UI" w:cs="Segoe UI"/>
+          <w:color w:val="000000"/>
+          <w:sz w:val="27"/>
+          <w:szCs w:val="27"/>
+          <w:shd w:val="clear" w:color="auto" w:fill="F5F6F7"/>
+        </w:rPr>
+      </w:pPr>
+      <w:r>
+        <w:rPr>
+          <w:rFonts w:ascii="Segoe UI" w:hAnsi="Segoe UI" w:cs="Segoe UI"/>
+          <w:color w:val="000000"/>
+          <w:sz w:val="27"/>
+          <w:szCs w:val="27"/>
+          <w:shd w:val="clear" w:color="auto" w:fill="F5F6F7"/>
+        </w:rPr>
+        <w:t>Setting</w:t>
+      </w:r>
+      <w:r>
+        <w:rPr>
+          <w:rFonts w:ascii="Segoe UI" w:hAnsi="Segoe UI" w:cs="Segoe UI"/>
+          <w:color w:val="000000"/>
+          <w:sz w:val="27"/>
+          <w:szCs w:val="27"/>
+          <w:shd w:val="clear" w:color="auto" w:fill="F5F6F7"/>
+        </w:rPr>
+        <w:t xml:space="preserve"> the content to have a three-column layout by adding a </w:t>
+      </w:r>
+      <w:r>
+        <w:rPr>
+          <w:rStyle w:val="HTMLCode"/>
+          <w:rFonts w:ascii="var(--font-family-monospace)" w:eastAsiaTheme="minorHAnsi" w:hAnsi="var(--font-family-monospace)"/>
+          <w:sz w:val="24"/>
+          <w:szCs w:val="24"/>
+        </w:rPr>
+        <w:t>grid-template-columns</w:t>
+      </w:r>
+      <w:r>
+        <w:rPr>
+          <w:rFonts w:ascii="Segoe UI" w:hAnsi="Segoe UI" w:cs="Segoe UI"/>
+          <w:color w:val="000000"/>
+          <w:sz w:val="27"/>
+          <w:szCs w:val="27"/>
+          <w:shd w:val="clear" w:color="auto" w:fill="F5F6F7"/>
+        </w:rPr>
+        <w:t> property with a value of </w:t>
+      </w:r>
+      <w:r>
+        <w:rPr>
+          <w:rStyle w:val="HTMLCode"/>
+          <w:rFonts w:ascii="var(--font-family-monospace)" w:eastAsiaTheme="minorHAnsi" w:hAnsi="var(--font-family-monospace)"/>
+          <w:sz w:val="24"/>
+          <w:szCs w:val="24"/>
+        </w:rPr>
+        <w:t>1fr 94rem 1fr</w:t>
+      </w:r>
+      <w:r>
+        <w:rPr>
+          <w:rFonts w:ascii="Segoe UI" w:hAnsi="Segoe UI" w:cs="Segoe UI"/>
+          <w:color w:val="000000"/>
+          <w:sz w:val="27"/>
+          <w:szCs w:val="27"/>
+          <w:shd w:val="clear" w:color="auto" w:fill="F5F6F7"/>
+        </w:rPr>
+        <w:t xml:space="preserve"> </w:t>
+      </w:r>
+      <w:r>
+        <w:rPr>
+          <w:rFonts w:ascii="Segoe UI" w:hAnsi="Segoe UI" w:cs="Segoe UI"/>
+          <w:color w:val="000000"/>
+          <w:sz w:val="27"/>
+          <w:szCs w:val="27"/>
+          <w:shd w:val="clear" w:color="auto" w:fill="F5F6F7"/>
+        </w:rPr>
+        <w:t>will create three columns where the middle column is </w:t>
+      </w:r>
+      <w:r>
+        <w:rPr>
+          <w:rStyle w:val="HTMLCode"/>
+          <w:rFonts w:ascii="var(--font-family-monospace)" w:eastAsiaTheme="minorHAnsi" w:hAnsi="var(--font-family-monospace)"/>
+          <w:sz w:val="24"/>
+          <w:szCs w:val="24"/>
+        </w:rPr>
+        <w:t>94rem</w:t>
+      </w:r>
+      <w:r>
+        <w:rPr>
+          <w:rFonts w:ascii="Segoe UI" w:hAnsi="Segoe UI" w:cs="Segoe UI"/>
+          <w:color w:val="000000"/>
+          <w:sz w:val="27"/>
+          <w:szCs w:val="27"/>
+          <w:shd w:val="clear" w:color="auto" w:fill="F5F6F7"/>
+        </w:rPr>
+        <w:t> wide, and the first and last columns are both 1 fraction of the remaining space in the grid container.</w:t>
+      </w:r>
+    </w:p>
+    <w:p>
+      <w:pPr>
+        <w:shd w:val="clear" w:color="auto" w:fill="FFFFFE"/>
+        <w:spacing w:line="360" w:lineRule="atLeast"/>
+        <w:rPr>
+          <w:rFonts w:ascii="Courier New" w:eastAsia="Times New Roman" w:hAnsi="Courier New" w:cs="Courier New"/>
+          <w:noProof w:val="0"/>
+          <w:color w:val="000000"/>
+          <w:sz w:val="27"/>
+          <w:szCs w:val="27"/>
+        </w:rPr>
+      </w:pPr>
+      <w:r>
+        <w:rPr>
+          <w:rFonts w:ascii="Segoe UI" w:hAnsi="Segoe UI" w:cs="Segoe UI"/>
+          <w:color w:val="000000"/>
+          <w:sz w:val="27"/>
+          <w:szCs w:val="27"/>
+          <w:shd w:val="clear" w:color="auto" w:fill="F5F6F7"/>
+        </w:rPr>
+        <w:t xml:space="preserve">In other words you’re defining the number of columns directly with their sizes in just one move: </w:t>
+      </w:r>
+      <w:r>
+        <w:rPr>
+          <w:rFonts w:ascii="Courier New" w:eastAsia="Times New Roman" w:hAnsi="Courier New" w:cs="Courier New"/>
+          <w:noProof w:val="0"/>
+          <w:color w:val="000000"/>
+          <w:sz w:val="27"/>
+          <w:szCs w:val="27"/>
+        </w:rPr>
+        <w:t>  </w:t>
+      </w:r>
+      <w:r>
+        <w:rPr>
+          <w:rFonts w:ascii="Courier New" w:eastAsia="Times New Roman" w:hAnsi="Courier New" w:cs="Courier New"/>
+          <w:noProof w:val="0"/>
+          <w:color w:val="FF0000"/>
+          <w:sz w:val="27"/>
+          <w:szCs w:val="27"/>
+        </w:rPr>
+        <w:t>grid-template-columns:</w:t>
+      </w:r>
+      <w:r>
+        <w:rPr>
+          <w:rFonts w:ascii="Courier New" w:eastAsia="Times New Roman" w:hAnsi="Courier New" w:cs="Courier New"/>
+          <w:noProof w:val="0"/>
+          <w:color w:val="000000"/>
+          <w:sz w:val="27"/>
+          <w:szCs w:val="27"/>
+        </w:rPr>
+        <w:t> </w:t>
+      </w:r>
+      <w:r>
+        <w:rPr>
+          <w:rFonts w:ascii="Courier New" w:eastAsia="Times New Roman" w:hAnsi="Courier New" w:cs="Courier New"/>
+          <w:noProof w:val="0"/>
+          <w:color w:val="098658"/>
+          <w:sz w:val="27"/>
+          <w:szCs w:val="27"/>
+        </w:rPr>
+        <w:t>1</w:t>
+      </w:r>
+      <w:r>
+        <w:rPr>
+          <w:rFonts w:ascii="Courier New" w:eastAsia="Times New Roman" w:hAnsi="Courier New" w:cs="Courier New"/>
+          <w:noProof w:val="0"/>
+          <w:color w:val="0451A5"/>
+          <w:sz w:val="27"/>
+          <w:szCs w:val="27"/>
+        </w:rPr>
+        <w:t>fr</w:t>
+      </w:r>
+      <w:r>
+        <w:rPr>
+          <w:rFonts w:ascii="Courier New" w:eastAsia="Times New Roman" w:hAnsi="Courier New" w:cs="Courier New"/>
+          <w:noProof w:val="0"/>
+          <w:color w:val="000000"/>
+          <w:sz w:val="27"/>
+          <w:szCs w:val="27"/>
+        </w:rPr>
+        <w:t> </w:t>
+      </w:r>
+      <w:r>
+        <w:rPr>
+          <w:rFonts w:ascii="Courier New" w:eastAsia="Times New Roman" w:hAnsi="Courier New" w:cs="Courier New"/>
+          <w:noProof w:val="0"/>
+          <w:color w:val="098658"/>
+          <w:sz w:val="27"/>
+          <w:szCs w:val="27"/>
+        </w:rPr>
+        <w:t>94rem</w:t>
+      </w:r>
+      <w:r>
+        <w:rPr>
+          <w:rFonts w:ascii="Courier New" w:eastAsia="Times New Roman" w:hAnsi="Courier New" w:cs="Courier New"/>
+          <w:noProof w:val="0"/>
+          <w:color w:val="000000"/>
+          <w:sz w:val="27"/>
+          <w:szCs w:val="27"/>
+        </w:rPr>
+        <w:t> </w:t>
+      </w:r>
+      <w:r>
+        <w:rPr>
+          <w:rFonts w:ascii="Courier New" w:eastAsia="Times New Roman" w:hAnsi="Courier New" w:cs="Courier New"/>
+          <w:noProof w:val="0"/>
+          <w:color w:val="098658"/>
+          <w:sz w:val="27"/>
+          <w:szCs w:val="27"/>
+        </w:rPr>
+        <w:t>1</w:t>
+      </w:r>
+      <w:r>
+        <w:rPr>
+          <w:rFonts w:ascii="Courier New" w:eastAsia="Times New Roman" w:hAnsi="Courier New" w:cs="Courier New"/>
+          <w:noProof w:val="0"/>
+          <w:color w:val="0451A5"/>
+          <w:sz w:val="27"/>
+          <w:szCs w:val="27"/>
+        </w:rPr>
+        <w:t>fr</w:t>
+      </w:r>
+      <w:proofErr w:type="gramStart"/>
+      <w:r>
+        <w:rPr>
+          <w:rFonts w:ascii="Courier New" w:eastAsia="Times New Roman" w:hAnsi="Courier New" w:cs="Courier New"/>
+          <w:noProof w:val="0"/>
+          <w:color w:val="000000"/>
+          <w:sz w:val="27"/>
+          <w:szCs w:val="27"/>
+        </w:rPr>
+        <w:t>;</w:t>
+      </w:r>
+      <w:proofErr w:type="gramEnd"/>
+    </w:p>
+    <w:p>
+      <w:pPr>
+        <w:shd w:val="clear" w:color="auto" w:fill="FFFFFE"/>
+        <w:spacing w:after="0" w:line="360" w:lineRule="atLeast"/>
+        <w:rPr>
+          <w:rFonts w:ascii="Segoe UI" w:hAnsi="Segoe UI" w:cs="Segoe UI"/>
+          <w:color w:val="000000"/>
+          <w:sz w:val="27"/>
+          <w:szCs w:val="27"/>
+          <w:shd w:val="clear" w:color="auto" w:fill="F5F6F7"/>
+        </w:rPr>
+      </w:pPr>
+    </w:p>
+    <w:p>
+      <w:pPr>
+        <w:shd w:val="clear" w:color="auto" w:fill="FFFFFE"/>
+        <w:spacing w:after="0" w:line="360" w:lineRule="atLeast"/>
+        <w:rPr>
+          <w:rFonts w:ascii="Segoe UI" w:hAnsi="Segoe UI" w:cs="Segoe UI"/>
+          <w:color w:val="000000"/>
+          <w:sz w:val="27"/>
+          <w:szCs w:val="27"/>
+          <w:shd w:val="clear" w:color="auto" w:fill="F5F6F7"/>
+        </w:rPr>
+      </w:pPr>
+      <w:r>
+        <w:rPr>
+          <w:rFonts w:ascii="Segoe UI" w:hAnsi="Segoe UI" w:cs="Segoe UI"/>
+          <w:color w:val="000000"/>
+          <w:sz w:val="27"/>
+          <w:szCs w:val="27"/>
+          <w:shd w:val="clear" w:color="auto" w:fill="F5F6F7"/>
+        </w:rPr>
+        <w:t>This is suitable for setting page margins,then content size or something..</w:t>
+      </w:r>
+      <w:r>
+        <w:rPr>
+          <w:rFonts w:ascii="Segoe UI" w:hAnsi="Segoe UI" w:cs="Segoe UI"/>
+          <w:color w:val="000000"/>
+          <w:sz w:val="27"/>
+          <w:szCs w:val="27"/>
+          <w:shd w:val="clear" w:color="auto" w:fill="F5F6F7"/>
+        </w:rPr>
+        <w:t xml:space="preserve"> Power of css grid!</w:t>
+      </w:r>
+    </w:p>
+    <w:p>
+      <w:pPr>
+        <w:shd w:val="clear" w:color="auto" w:fill="FFFFFE"/>
+        <w:spacing w:line="360" w:lineRule="atLeast"/>
+        <w:rPr>
+          <w:rFonts w:ascii="Segoe UI" w:hAnsi="Segoe UI" w:cs="Segoe UI"/>
+          <w:color w:val="000000"/>
+          <w:sz w:val="27"/>
+          <w:szCs w:val="27"/>
+          <w:shd w:val="clear" w:color="auto" w:fill="F5F6F7"/>
+        </w:rPr>
+      </w:pPr>
+    </w:p>
+    <w:p>
+      <w:pPr>
+        <w:shd w:val="clear" w:color="auto" w:fill="FFFFFE"/>
+        <w:spacing w:line="360" w:lineRule="atLeast"/>
+        <w:rPr>
+          <w:rFonts w:ascii="Segoe UI" w:hAnsi="Segoe UI" w:cs="Segoe UI"/>
+          <w:color w:val="000000"/>
+          <w:sz w:val="27"/>
+          <w:szCs w:val="27"/>
+          <w:shd w:val="clear" w:color="auto" w:fill="F5F6F7"/>
+        </w:rPr>
+      </w:pPr>
+      <w:r>
+        <w:rPr>
+          <w:rFonts w:ascii="Segoe UI" w:hAnsi="Segoe UI" w:cs="Segoe UI"/>
+          <w:color w:val="000000"/>
+          <w:sz w:val="27"/>
+          <w:szCs w:val="27"/>
+          <w:shd w:val="clear" w:color="auto" w:fill="F5F6F7"/>
+        </w:rPr>
+        <w:t xml:space="preserve">Use </w:t>
+      </w:r>
+      <w:r>
+        <w:rPr>
+          <w:rFonts w:ascii="Segoe UI" w:hAnsi="Segoe UI" w:cs="Segoe UI"/>
+          <w:b/>
+          <w:color w:val="000000"/>
+          <w:sz w:val="27"/>
+          <w:szCs w:val="27"/>
+          <w:shd w:val="clear" w:color="auto" w:fill="F5F6F7"/>
+        </w:rPr>
+        <w:t xml:space="preserve">row-gap </w:t>
+      </w:r>
+      <w:r>
+        <w:rPr>
+          <w:rFonts w:ascii="Segoe UI" w:hAnsi="Segoe UI" w:cs="Segoe UI"/>
+          <w:color w:val="000000"/>
+          <w:sz w:val="27"/>
+          <w:szCs w:val="27"/>
+          <w:shd w:val="clear" w:color="auto" w:fill="F5F6F7"/>
+        </w:rPr>
+        <w:t xml:space="preserve"> to add space between rows in a grid.</w:t>
+      </w:r>
+      <w:r>
+        <w:rPr>
+          <w:rFonts w:ascii="Segoe UI" w:hAnsi="Segoe UI" w:cs="Segoe UI"/>
+          <w:color w:val="000000"/>
+          <w:sz w:val="27"/>
+          <w:szCs w:val="27"/>
+          <w:shd w:val="clear" w:color="auto" w:fill="F5F6F7"/>
+        </w:rPr>
+        <w:t xml:space="preserve"> </w:t>
+      </w:r>
+    </w:p>
+    <w:p>
+      <w:pPr>
+        <w:shd w:val="clear" w:color="auto" w:fill="FFFFFE"/>
+        <w:spacing w:line="360" w:lineRule="atLeast"/>
+        <w:rPr>
+          <w:rFonts w:ascii="Courier New" w:eastAsia="Times New Roman" w:hAnsi="Courier New" w:cs="Courier New"/>
+          <w:noProof w:val="0"/>
+          <w:color w:val="0000FF"/>
+          <w:sz w:val="27"/>
+          <w:szCs w:val="27"/>
+        </w:rPr>
+      </w:pPr>
+      <w:r>
+        <w:rPr>
+          <w:rFonts w:ascii="Segoe UI" w:hAnsi="Segoe UI" w:cs="Segoe UI"/>
+          <w:b/>
+          <w:color w:val="000000"/>
+          <w:sz w:val="27"/>
+          <w:szCs w:val="27"/>
+          <w:shd w:val="clear" w:color="auto" w:fill="F5F6F7"/>
+        </w:rPr>
+        <w:t xml:space="preserve">fr </w:t>
+      </w:r>
+      <w:r>
+        <w:rPr>
+          <w:rFonts w:ascii="Segoe UI" w:hAnsi="Segoe UI" w:cs="Segoe UI"/>
+          <w:color w:val="000000"/>
+          <w:sz w:val="27"/>
+          <w:szCs w:val="27"/>
+          <w:shd w:val="clear" w:color="auto" w:fill="F5F6F7"/>
+        </w:rPr>
+        <w:t>standands for fraction</w:t>
+      </w:r>
+    </w:p>
+    <w:p>
+      <w:pPr>
+        <w:shd w:val="clear" w:color="auto" w:fill="F5F6F7"/>
+        <w:spacing w:before="100" w:beforeAutospacing="1" w:after="100" w:afterAutospacing="1" w:line="240" w:lineRule="auto"/>
+        <w:rPr>
+          <w:rFonts w:ascii="Segoe UI" w:eastAsia="Times New Roman" w:hAnsi="Segoe UI" w:cs="Segoe UI"/>
+          <w:noProof w:val="0"/>
+          <w:color w:val="000000"/>
+          <w:sz w:val="27"/>
+          <w:szCs w:val="27"/>
+        </w:rPr>
+      </w:pPr>
+      <w:r>
+        <w:rPr>
+          <w:rFonts w:ascii="Segoe UI" w:eastAsia="Times New Roman" w:hAnsi="Segoe UI" w:cs="Segoe UI"/>
+          <w:noProof w:val="0"/>
+          <w:color w:val="000000"/>
+          <w:sz w:val="27"/>
+          <w:szCs w:val="27"/>
+        </w:rPr>
+        <w:t>One option is the </w:t>
+      </w:r>
+      <w:r>
+        <w:rPr>
+          <w:rFonts w:ascii="var(--font-family-monospace)" w:eastAsia="Times New Roman" w:hAnsi="var(--font-family-monospace)" w:cs="Courier New"/>
+          <w:noProof w:val="0"/>
+          <w:color w:val="000000"/>
+          <w:sz w:val="20"/>
+          <w:szCs w:val="20"/>
+        </w:rPr>
+        <w:t>grid-column</w:t>
+      </w:r>
+      <w:r>
+        <w:rPr>
+          <w:rFonts w:ascii="Segoe UI" w:eastAsia="Times New Roman" w:hAnsi="Segoe UI" w:cs="Segoe UI"/>
+          <w:noProof w:val="0"/>
+          <w:color w:val="000000"/>
+          <w:sz w:val="27"/>
+          <w:szCs w:val="27"/>
+        </w:rPr>
+        <w:t> property, which is shorthand for </w:t>
+      </w:r>
+      <w:r>
+        <w:rPr>
+          <w:rFonts w:ascii="var(--font-family-monospace)" w:eastAsia="Times New Roman" w:hAnsi="var(--font-family-monospace)" w:cs="Courier New"/>
+          <w:noProof w:val="0"/>
+          <w:color w:val="000000"/>
+          <w:sz w:val="20"/>
+          <w:szCs w:val="20"/>
+        </w:rPr>
+        <w:t>grid-column-start</w:t>
+      </w:r>
+      <w:r>
+        <w:rPr>
+          <w:rFonts w:ascii="Segoe UI" w:eastAsia="Times New Roman" w:hAnsi="Segoe UI" w:cs="Segoe UI"/>
+          <w:noProof w:val="0"/>
+          <w:color w:val="000000"/>
+          <w:sz w:val="27"/>
+          <w:szCs w:val="27"/>
+        </w:rPr>
+        <w:t> and </w:t>
+      </w:r>
+      <w:r>
+        <w:rPr>
+          <w:rFonts w:ascii="var(--font-family-monospace)" w:eastAsia="Times New Roman" w:hAnsi="var(--font-family-monospace)" w:cs="Courier New"/>
+          <w:noProof w:val="0"/>
+          <w:color w:val="000000"/>
+          <w:sz w:val="20"/>
+          <w:szCs w:val="20"/>
+        </w:rPr>
+        <w:t>grid-column-end</w:t>
+      </w:r>
+      <w:r>
+        <w:rPr>
+          <w:rFonts w:ascii="Segoe UI" w:eastAsia="Times New Roman" w:hAnsi="Segoe UI" w:cs="Segoe UI"/>
+          <w:noProof w:val="0"/>
+          <w:color w:val="000000"/>
+          <w:sz w:val="27"/>
+          <w:szCs w:val="27"/>
+        </w:rPr>
+        <w:t>. The </w:t>
+      </w:r>
+      <w:r>
+        <w:rPr>
+          <w:rFonts w:ascii="var(--font-family-monospace)" w:eastAsia="Times New Roman" w:hAnsi="var(--font-family-monospace)" w:cs="Courier New"/>
+          <w:noProof w:val="0"/>
+          <w:color w:val="000000"/>
+          <w:sz w:val="20"/>
+          <w:szCs w:val="20"/>
+        </w:rPr>
+        <w:t>grid-column</w:t>
+      </w:r>
+      <w:r>
+        <w:rPr>
+          <w:rFonts w:ascii="Segoe UI" w:eastAsia="Times New Roman" w:hAnsi="Segoe UI" w:cs="Segoe UI"/>
+          <w:noProof w:val="0"/>
+          <w:color w:val="000000"/>
+          <w:sz w:val="27"/>
+          <w:szCs w:val="27"/>
+        </w:rPr>
+        <w:t xml:space="preserve"> property tells the grid item which grid line to start and end </w:t>
+      </w:r>
+      <w:proofErr w:type="gramStart"/>
+      <w:r>
+        <w:rPr>
+          <w:rFonts w:ascii="Segoe UI" w:eastAsia="Times New Roman" w:hAnsi="Segoe UI" w:cs="Segoe UI"/>
+          <w:noProof w:val="0"/>
+          <w:color w:val="000000"/>
+          <w:sz w:val="27"/>
+          <w:szCs w:val="27"/>
+        </w:rPr>
+        <w:t>at</w:t>
+      </w:r>
+      <w:proofErr w:type="gramEnd"/>
       <w:r>
         <w:rPr>
           <w:rFonts w:ascii="Segoe UI" w:eastAsia="Times New Roman" w:hAnsi="Segoe UI" w:cs="Segoe UI"/>
@@ -10165,9 +11102,1893 @@
           <w:szCs w:val="27"/>
         </w:rPr>
         <w:t>.</w:t>
+      </w:r>
+    </w:p>
+    <w:p>
+      <w:pPr>
+        <w:shd w:val="clear" w:color="auto" w:fill="F5F6F7"/>
+        <w:spacing w:after="0" w:line="240" w:lineRule="auto"/>
+        <w:rPr>
+          <w:rFonts w:ascii="Segoe UI" w:eastAsia="Times New Roman" w:hAnsi="Segoe UI" w:cs="Segoe UI"/>
+          <w:noProof w:val="0"/>
+          <w:color w:val="000000"/>
+          <w:sz w:val="27"/>
+          <w:szCs w:val="27"/>
+        </w:rPr>
+      </w:pPr>
+      <w:r>
+        <w:rPr>
+          <w:rFonts w:ascii="Segoe UI" w:eastAsia="Times New Roman" w:hAnsi="Segoe UI" w:cs="Segoe UI"/>
+          <w:noProof w:val="0"/>
+          <w:color w:val="000000"/>
+          <w:sz w:val="27"/>
+          <w:szCs w:val="27"/>
+        </w:rPr>
+        <w:t>Create a </w:t>
+      </w:r>
+      <w:r>
+        <w:rPr>
+          <w:rFonts w:ascii="var(--font-family-monospace)" w:eastAsia="Times New Roman" w:hAnsi="var(--font-family-monospace)" w:cs="Courier New"/>
+          <w:noProof w:val="0"/>
+          <w:color w:val="000000"/>
+          <w:sz w:val="20"/>
+          <w:szCs w:val="20"/>
+        </w:rPr>
+        <w:t>.heading</w:t>
+      </w:r>
+      <w:r>
+        <w:rPr>
+          <w:rFonts w:ascii="Segoe UI" w:eastAsia="Times New Roman" w:hAnsi="Segoe UI" w:cs="Segoe UI"/>
+          <w:noProof w:val="0"/>
+          <w:color w:val="000000"/>
+          <w:sz w:val="27"/>
+          <w:szCs w:val="27"/>
+        </w:rPr>
+        <w:t> rule and set the </w:t>
+      </w:r>
+      <w:r>
+        <w:rPr>
+          <w:rFonts w:ascii="var(--font-family-monospace)" w:eastAsia="Times New Roman" w:hAnsi="var(--font-family-monospace)" w:cs="Courier New"/>
+          <w:noProof w:val="0"/>
+          <w:color w:val="000000"/>
+          <w:sz w:val="20"/>
+          <w:szCs w:val="20"/>
+        </w:rPr>
+        <w:t>grid-column</w:t>
+      </w:r>
+      <w:r>
+        <w:rPr>
+          <w:rFonts w:ascii="Segoe UI" w:eastAsia="Times New Roman" w:hAnsi="Segoe UI" w:cs="Segoe UI"/>
+          <w:noProof w:val="0"/>
+          <w:color w:val="000000"/>
+          <w:sz w:val="27"/>
+          <w:szCs w:val="27"/>
+        </w:rPr>
+        <w:t> property to </w:t>
+      </w:r>
+      <w:proofErr w:type="gramStart"/>
+      <w:r>
+        <w:rPr>
+          <w:rFonts w:ascii="var(--font-family-monospace)" w:eastAsia="Times New Roman" w:hAnsi="var(--font-family-monospace)" w:cs="Courier New"/>
+          <w:noProof w:val="0"/>
+          <w:color w:val="000000"/>
+          <w:sz w:val="20"/>
+          <w:szCs w:val="20"/>
+        </w:rPr>
+        <w:t>2</w:t>
+      </w:r>
+      <w:proofErr w:type="gramEnd"/>
+      <w:r>
+        <w:rPr>
+          <w:rFonts w:ascii="var(--font-family-monospace)" w:eastAsia="Times New Roman" w:hAnsi="var(--font-family-monospace)" w:cs="Courier New"/>
+          <w:noProof w:val="0"/>
+          <w:color w:val="000000"/>
+          <w:sz w:val="20"/>
+          <w:szCs w:val="20"/>
+        </w:rPr>
+        <w:t xml:space="preserve"> / 3</w:t>
+      </w:r>
+      <w:r>
+        <w:rPr>
+          <w:rFonts w:ascii="Segoe UI" w:eastAsia="Times New Roman" w:hAnsi="Segoe UI" w:cs="Segoe UI"/>
+          <w:noProof w:val="0"/>
+          <w:color w:val="000000"/>
+          <w:sz w:val="27"/>
+          <w:szCs w:val="27"/>
+        </w:rPr>
+        <w:t>. This will tell the </w:t>
+      </w:r>
+      <w:r>
+        <w:rPr>
+          <w:rFonts w:ascii="var(--font-family-monospace)" w:eastAsia="Times New Roman" w:hAnsi="var(--font-family-monospace)" w:cs="Courier New"/>
+          <w:noProof w:val="0"/>
+          <w:color w:val="000000"/>
+          <w:sz w:val="20"/>
+          <w:szCs w:val="20"/>
+        </w:rPr>
+        <w:t>.heading</w:t>
+      </w:r>
+      <w:r>
+        <w:rPr>
+          <w:rFonts w:ascii="Segoe UI" w:eastAsia="Times New Roman" w:hAnsi="Segoe UI" w:cs="Segoe UI"/>
+          <w:noProof w:val="0"/>
+          <w:color w:val="000000"/>
+          <w:sz w:val="27"/>
+          <w:szCs w:val="27"/>
+        </w:rPr>
+        <w:t> element to start at grid line 2 and end at grid line 3.</w:t>
+      </w:r>
+    </w:p>
+    <w:p>
+      <w:pPr>
+        <w:shd w:val="clear" w:color="auto" w:fill="FFFFFE"/>
+        <w:spacing w:after="0" w:line="360" w:lineRule="atLeast"/>
+        <w:rPr>
+          <w:rFonts w:ascii="Courier New" w:eastAsia="Times New Roman" w:hAnsi="Courier New" w:cs="Courier New"/>
+          <w:noProof w:val="0"/>
+          <w:color w:val="000000"/>
+          <w:sz w:val="27"/>
+          <w:szCs w:val="27"/>
+        </w:rPr>
+      </w:pPr>
+    </w:p>
+    <w:p>
+      <w:pPr>
+        <w:shd w:val="clear" w:color="auto" w:fill="FFFFFE"/>
+        <w:spacing w:after="0" w:line="360" w:lineRule="atLeast"/>
+        <w:rPr>
+          <w:rFonts w:ascii="Courier New" w:eastAsia="Times New Roman" w:hAnsi="Courier New" w:cs="Courier New"/>
+          <w:noProof w:val="0"/>
+          <w:color w:val="000000"/>
+          <w:sz w:val="27"/>
+          <w:szCs w:val="27"/>
+        </w:rPr>
+      </w:pPr>
+      <w:r>
+        <w:rPr>
+          <w:rFonts w:ascii="Courier New" w:eastAsia="Times New Roman" w:hAnsi="Courier New" w:cs="Courier New"/>
+          <w:noProof w:val="0"/>
+          <w:color w:val="000000"/>
+          <w:sz w:val="27"/>
+          <w:szCs w:val="27"/>
+        </w:rPr>
+        <w:t>  </w:t>
+      </w:r>
+      <w:proofErr w:type="gramStart"/>
+      <w:r>
+        <w:rPr>
+          <w:rFonts w:ascii="Courier New" w:eastAsia="Times New Roman" w:hAnsi="Courier New" w:cs="Courier New"/>
+          <w:noProof w:val="0"/>
+          <w:color w:val="FF0000"/>
+          <w:sz w:val="27"/>
+          <w:szCs w:val="27"/>
+        </w:rPr>
+        <w:t>grid-column</w:t>
+      </w:r>
+      <w:proofErr w:type="gramEnd"/>
+      <w:r>
+        <w:rPr>
+          <w:rFonts w:ascii="Courier New" w:eastAsia="Times New Roman" w:hAnsi="Courier New" w:cs="Courier New"/>
+          <w:noProof w:val="0"/>
+          <w:color w:val="FF0000"/>
+          <w:sz w:val="27"/>
+          <w:szCs w:val="27"/>
+        </w:rPr>
+        <w:t>:</w:t>
+      </w:r>
+      <w:r>
+        <w:rPr>
+          <w:rFonts w:ascii="Courier New" w:eastAsia="Times New Roman" w:hAnsi="Courier New" w:cs="Courier New"/>
+          <w:noProof w:val="0"/>
+          <w:color w:val="000000"/>
+          <w:sz w:val="27"/>
+          <w:szCs w:val="27"/>
+        </w:rPr>
+        <w:t> </w:t>
+      </w:r>
+      <w:r>
+        <w:rPr>
+          <w:rFonts w:ascii="Courier New" w:eastAsia="Times New Roman" w:hAnsi="Courier New" w:cs="Courier New"/>
+          <w:noProof w:val="0"/>
+          <w:color w:val="098658"/>
+          <w:sz w:val="27"/>
+          <w:szCs w:val="27"/>
+        </w:rPr>
+        <w:t>1</w:t>
+      </w:r>
+      <w:r>
+        <w:rPr>
+          <w:rFonts w:ascii="Courier New" w:eastAsia="Times New Roman" w:hAnsi="Courier New" w:cs="Courier New"/>
+          <w:noProof w:val="0"/>
+          <w:color w:val="000000"/>
+          <w:sz w:val="27"/>
+          <w:szCs w:val="27"/>
+        </w:rPr>
+        <w:t>/</w:t>
+      </w:r>
+      <w:r>
+        <w:rPr>
+          <w:rFonts w:ascii="Courier New" w:eastAsia="Times New Roman" w:hAnsi="Courier New" w:cs="Courier New"/>
+          <w:noProof w:val="0"/>
+          <w:color w:val="098658"/>
+          <w:sz w:val="27"/>
+          <w:szCs w:val="27"/>
+        </w:rPr>
+        <w:t>3</w:t>
+      </w:r>
+      <w:r>
+        <w:rPr>
+          <w:rFonts w:ascii="Courier New" w:eastAsia="Times New Roman" w:hAnsi="Courier New" w:cs="Courier New"/>
+          <w:noProof w:val="0"/>
+          <w:color w:val="000000"/>
+          <w:sz w:val="27"/>
+          <w:szCs w:val="27"/>
+        </w:rPr>
+        <w:t>;</w:t>
+      </w:r>
+    </w:p>
+    <w:p>
+      <w:pPr>
+        <w:shd w:val="clear" w:color="auto" w:fill="FFFFFE"/>
+        <w:spacing w:after="0" w:line="360" w:lineRule="atLeast"/>
+        <w:rPr>
+          <w:rFonts w:ascii="Courier New" w:eastAsia="Times New Roman" w:hAnsi="Courier New" w:cs="Courier New"/>
+          <w:noProof w:val="0"/>
+          <w:color w:val="000000"/>
+          <w:sz w:val="27"/>
+          <w:szCs w:val="27"/>
+        </w:rPr>
+      </w:pPr>
+    </w:p>
+    <w:p>
+      <w:pPr>
+        <w:shd w:val="clear" w:color="auto" w:fill="FFFFFE"/>
+        <w:spacing w:after="0" w:line="360" w:lineRule="atLeast"/>
+        <w:rPr>
+          <w:rFonts w:ascii="Segoe UI" w:eastAsia="Times New Roman" w:hAnsi="Segoe UI" w:cs="Segoe UI"/>
+          <w:noProof w:val="0"/>
+          <w:color w:val="000000"/>
+          <w:sz w:val="27"/>
+          <w:szCs w:val="27"/>
+        </w:rPr>
+      </w:pPr>
+      <w:r>
+        <w:rPr>
+          <w:rFonts w:ascii="Segoe UI" w:eastAsia="Times New Roman" w:hAnsi="Segoe UI" w:cs="Segoe UI"/>
+          <w:noProof w:val="0"/>
+          <w:color w:val="000000"/>
+          <w:sz w:val="27"/>
+          <w:szCs w:val="27"/>
+        </w:rPr>
+        <w:t xml:space="preserve">1 says the column number the element is </w:t>
+      </w:r>
+      <w:proofErr w:type="spellStart"/>
+      <w:r>
+        <w:rPr>
+          <w:rFonts w:ascii="Segoe UI" w:eastAsia="Times New Roman" w:hAnsi="Segoe UI" w:cs="Segoe UI"/>
+          <w:noProof w:val="0"/>
+          <w:color w:val="000000"/>
+          <w:sz w:val="27"/>
+          <w:szCs w:val="27"/>
+        </w:rPr>
+        <w:t>gon</w:t>
+      </w:r>
+      <w:proofErr w:type="spellEnd"/>
+      <w:r>
+        <w:rPr>
+          <w:rFonts w:ascii="Segoe UI" w:eastAsia="Times New Roman" w:hAnsi="Segoe UI" w:cs="Segoe UI"/>
+          <w:noProof w:val="0"/>
+          <w:color w:val="000000"/>
+          <w:sz w:val="27"/>
+          <w:szCs w:val="27"/>
+        </w:rPr>
+        <w:t xml:space="preserve">’ start and the </w:t>
+      </w:r>
+      <w:proofErr w:type="gramStart"/>
+      <w:r>
+        <w:rPr>
+          <w:rFonts w:ascii="Segoe UI" w:eastAsia="Times New Roman" w:hAnsi="Segoe UI" w:cs="Segoe UI"/>
+          <w:noProof w:val="0"/>
+          <w:color w:val="000000"/>
+          <w:sz w:val="27"/>
+          <w:szCs w:val="27"/>
+        </w:rPr>
+        <w:t>3</w:t>
+      </w:r>
+      <w:proofErr w:type="gramEnd"/>
+      <w:r>
+        <w:rPr>
+          <w:rFonts w:ascii="Segoe UI" w:eastAsia="Times New Roman" w:hAnsi="Segoe UI" w:cs="Segoe UI"/>
+          <w:noProof w:val="0"/>
+          <w:color w:val="000000"/>
+          <w:sz w:val="27"/>
+          <w:szCs w:val="27"/>
+        </w:rPr>
+        <w:t xml:space="preserve"> were it will end. In this case it will start and column 1 and end at column 3. Also in case you not certain of how many columns there will be but want an element to extend to the last column or something, use -1 which stands for last. That way the above will be ‘grid-column: </w:t>
+      </w:r>
+      <w:proofErr w:type="gramStart"/>
+      <w:r>
+        <w:rPr>
+          <w:rFonts w:ascii="Segoe UI" w:eastAsia="Times New Roman" w:hAnsi="Segoe UI" w:cs="Segoe UI"/>
+          <w:noProof w:val="0"/>
+          <w:color w:val="000000"/>
+          <w:sz w:val="27"/>
+          <w:szCs w:val="27"/>
+        </w:rPr>
+        <w:t>1</w:t>
+      </w:r>
+      <w:proofErr w:type="gramEnd"/>
+      <w:r>
+        <w:rPr>
+          <w:rFonts w:ascii="Segoe UI" w:eastAsia="Times New Roman" w:hAnsi="Segoe UI" w:cs="Segoe UI"/>
+          <w:noProof w:val="0"/>
+          <w:color w:val="000000"/>
+          <w:sz w:val="27"/>
+          <w:szCs w:val="27"/>
+        </w:rPr>
+        <w:t>/-1;’</w:t>
+      </w:r>
+    </w:p>
+    <w:p>
+      <w:pPr>
+        <w:shd w:val="clear" w:color="auto" w:fill="FFFFFE"/>
+        <w:spacing w:after="0" w:line="360" w:lineRule="atLeast"/>
+        <w:rPr>
+          <w:rFonts w:ascii="Segoe UI" w:eastAsia="Times New Roman" w:hAnsi="Segoe UI" w:cs="Segoe UI"/>
+          <w:noProof w:val="0"/>
+          <w:color w:val="000000"/>
+          <w:sz w:val="27"/>
+          <w:szCs w:val="27"/>
+        </w:rPr>
+      </w:pPr>
+    </w:p>
+    <w:p>
+      <w:pPr>
+        <w:shd w:val="clear" w:color="auto" w:fill="FFFFFE"/>
+        <w:spacing w:after="0" w:line="360" w:lineRule="atLeast"/>
+        <w:rPr>
+          <w:rFonts w:ascii="Segoe UI" w:eastAsia="Times New Roman" w:hAnsi="Segoe UI" w:cs="Segoe UI"/>
+          <w:b/>
+          <w:noProof w:val="0"/>
+          <w:color w:val="000000"/>
+          <w:sz w:val="27"/>
+          <w:szCs w:val="27"/>
+        </w:rPr>
+      </w:pPr>
+      <w:r>
+        <w:rPr>
+          <w:rFonts w:ascii="Segoe UI" w:eastAsia="Times New Roman" w:hAnsi="Segoe UI" w:cs="Segoe UI"/>
+          <w:b/>
+          <w:noProof w:val="0"/>
+          <w:color w:val="000000"/>
+          <w:sz w:val="27"/>
+          <w:szCs w:val="27"/>
+        </w:rPr>
+        <w:t>Object-</w:t>
+      </w:r>
+      <w:proofErr w:type="gramStart"/>
+      <w:r>
+        <w:rPr>
+          <w:rFonts w:ascii="Segoe UI" w:eastAsia="Times New Roman" w:hAnsi="Segoe UI" w:cs="Segoe UI"/>
+          <w:b/>
+          <w:noProof w:val="0"/>
+          <w:color w:val="000000"/>
+          <w:sz w:val="27"/>
+          <w:szCs w:val="27"/>
+        </w:rPr>
+        <w:t xml:space="preserve">fit </w:t>
+      </w:r>
+      <w:r>
+        <w:rPr>
+          <w:rFonts w:ascii="Segoe UI" w:eastAsia="Times New Roman" w:hAnsi="Segoe UI" w:cs="Segoe UI"/>
+          <w:noProof w:val="0"/>
+          <w:color w:val="000000"/>
+          <w:sz w:val="27"/>
+          <w:szCs w:val="27"/>
+        </w:rPr>
+        <w:t xml:space="preserve"> does</w:t>
+      </w:r>
+      <w:proofErr w:type="gramEnd"/>
+      <w:r>
+        <w:rPr>
+          <w:rFonts w:ascii="Segoe UI" w:eastAsia="Times New Roman" w:hAnsi="Segoe UI" w:cs="Segoe UI"/>
+          <w:noProof w:val="0"/>
+          <w:color w:val="000000"/>
+          <w:sz w:val="27"/>
+          <w:szCs w:val="27"/>
+        </w:rPr>
+        <w:t xml:space="preserve"> not only go for images . It tells the browser how to position elements in general with their container. </w:t>
+      </w:r>
+      <w:proofErr w:type="spellStart"/>
+      <w:r>
+        <w:rPr>
+          <w:rFonts w:ascii="Segoe UI" w:eastAsia="Times New Roman" w:hAnsi="Segoe UI" w:cs="Segoe UI"/>
+          <w:noProof w:val="0"/>
+          <w:color w:val="000000"/>
+          <w:sz w:val="27"/>
+          <w:szCs w:val="27"/>
+        </w:rPr>
+        <w:t>E</w:t>
+      </w:r>
+      <w:r>
+        <w:rPr>
+          <w:rFonts w:ascii="Segoe UI" w:eastAsia="Times New Roman" w:hAnsi="Segoe UI" w:cs="Segoe UI"/>
+          <w:noProof w:val="0"/>
+          <w:color w:val="000000"/>
+          <w:sz w:val="27"/>
+          <w:szCs w:val="27"/>
+        </w:rPr>
+        <w:t>g</w:t>
+      </w:r>
+      <w:proofErr w:type="spellEnd"/>
+      <w:r>
+        <w:rPr>
+          <w:rFonts w:ascii="Segoe UI" w:eastAsia="Times New Roman" w:hAnsi="Segoe UI" w:cs="Segoe UI"/>
+          <w:noProof w:val="0"/>
+          <w:color w:val="000000"/>
+          <w:sz w:val="27"/>
+          <w:szCs w:val="27"/>
+        </w:rPr>
+        <w:t xml:space="preserve"> of a value to assign is </w:t>
+      </w:r>
+      <w:r>
+        <w:rPr>
+          <w:rFonts w:ascii="Segoe UI" w:eastAsia="Times New Roman" w:hAnsi="Segoe UI" w:cs="Segoe UI"/>
+          <w:b/>
+          <w:noProof w:val="0"/>
+          <w:color w:val="000000"/>
+          <w:sz w:val="27"/>
+          <w:szCs w:val="27"/>
+        </w:rPr>
+        <w:t>cover.</w:t>
+      </w:r>
+    </w:p>
+    <w:p>
+      <w:pPr>
+        <w:shd w:val="clear" w:color="auto" w:fill="FFFFFE"/>
+        <w:spacing w:after="0" w:line="360" w:lineRule="atLeast"/>
+        <w:rPr>
+          <w:rFonts w:ascii="Segoe UI" w:eastAsia="Times New Roman" w:hAnsi="Segoe UI" w:cs="Segoe UI"/>
+          <w:b/>
+          <w:noProof w:val="0"/>
+          <w:color w:val="000000"/>
+          <w:sz w:val="27"/>
+          <w:szCs w:val="27"/>
+        </w:rPr>
+      </w:pPr>
+    </w:p>
+    <w:p>
+      <w:pPr>
+        <w:shd w:val="clear" w:color="auto" w:fill="FFFFFE"/>
+        <w:spacing w:after="0" w:line="360" w:lineRule="atLeast"/>
+        <w:rPr>
+          <w:rFonts w:ascii="Segoe UI" w:eastAsia="Times New Roman" w:hAnsi="Segoe UI" w:cs="Segoe UI"/>
+          <w:noProof w:val="0"/>
+          <w:color w:val="000000"/>
+          <w:sz w:val="27"/>
+          <w:szCs w:val="27"/>
+        </w:rPr>
+      </w:pPr>
+      <w:proofErr w:type="gramStart"/>
+      <w:r>
+        <w:rPr>
+          <w:rFonts w:ascii="Segoe UI" w:eastAsia="Times New Roman" w:hAnsi="Segoe UI" w:cs="Segoe UI"/>
+          <w:noProof w:val="0"/>
+          <w:color w:val="000000"/>
+          <w:sz w:val="27"/>
+          <w:szCs w:val="27"/>
+        </w:rPr>
+        <w:t>mmm</w:t>
+      </w:r>
+      <w:proofErr w:type="gramEnd"/>
+      <w:r>
+        <w:rPr>
+          <w:rFonts w:ascii="Segoe UI" w:eastAsia="Times New Roman" w:hAnsi="Segoe UI" w:cs="Segoe UI"/>
+          <w:noProof w:val="0"/>
+          <w:color w:val="000000"/>
+          <w:sz w:val="27"/>
+          <w:szCs w:val="27"/>
+        </w:rPr>
+        <w:t xml:space="preserve">.. we manipulate vectors almost just like text dude. </w:t>
+      </w:r>
+      <w:r>
+        <w:rPr>
+          <w:rFonts w:ascii="Segoe UI" w:eastAsia="Times New Roman" w:hAnsi="Segoe UI" w:cs="Segoe UI"/>
+          <w:noProof w:val="0"/>
+          <w:color w:val="000000"/>
+          <w:sz w:val="27"/>
+          <w:szCs w:val="27"/>
+        </w:rPr>
+        <w:br/>
+      </w:r>
+      <w:proofErr w:type="gramStart"/>
+      <w:r>
+        <w:rPr>
+          <w:rFonts w:ascii="Segoe UI" w:eastAsia="Times New Roman" w:hAnsi="Segoe UI" w:cs="Segoe UI"/>
+          <w:b/>
+          <w:noProof w:val="0"/>
+          <w:color w:val="000000"/>
+          <w:sz w:val="27"/>
+          <w:szCs w:val="27"/>
+        </w:rPr>
+        <w:t>grid</w:t>
+      </w:r>
+      <w:proofErr w:type="gramEnd"/>
+      <w:r>
+        <w:rPr>
+          <w:rFonts w:ascii="Segoe UI" w:eastAsia="Times New Roman" w:hAnsi="Segoe UI" w:cs="Segoe UI"/>
+          <w:b/>
+          <w:noProof w:val="0"/>
+          <w:color w:val="000000"/>
+          <w:sz w:val="27"/>
+          <w:szCs w:val="27"/>
+        </w:rPr>
+        <w:t xml:space="preserve"> </w:t>
+      </w:r>
+      <w:r>
+        <w:rPr>
+          <w:rFonts w:ascii="Segoe UI" w:eastAsia="Times New Roman" w:hAnsi="Segoe UI" w:cs="Segoe UI"/>
+          <w:noProof w:val="0"/>
+          <w:color w:val="000000"/>
+          <w:sz w:val="27"/>
+          <w:szCs w:val="27"/>
+        </w:rPr>
+        <w:t>defaults to column alignment.</w:t>
+      </w:r>
+    </w:p>
+    <w:p>
+      <w:pPr>
+        <w:shd w:val="clear" w:color="auto" w:fill="FFFFFE"/>
+        <w:spacing w:after="0" w:line="360" w:lineRule="atLeast"/>
+        <w:rPr>
+          <w:rFonts w:ascii="Segoe UI" w:eastAsia="Times New Roman" w:hAnsi="Segoe UI" w:cs="Segoe UI"/>
+          <w:noProof w:val="0"/>
+          <w:color w:val="000000"/>
+          <w:sz w:val="27"/>
+          <w:szCs w:val="27"/>
+        </w:rPr>
+      </w:pPr>
+    </w:p>
+    <w:p>
+      <w:pPr>
+        <w:shd w:val="clear" w:color="auto" w:fill="FFFFFE"/>
+        <w:spacing w:after="0" w:line="360" w:lineRule="atLeast"/>
+        <w:rPr>
+          <w:rFonts w:ascii="Segoe UI" w:eastAsia="Times New Roman" w:hAnsi="Segoe UI" w:cs="Segoe UI"/>
+          <w:noProof w:val="0"/>
+          <w:color w:val="000000"/>
+          <w:sz w:val="27"/>
+          <w:szCs w:val="27"/>
+        </w:rPr>
+      </w:pPr>
+    </w:p>
+    <w:p>
+      <w:pPr>
+        <w:shd w:val="clear" w:color="auto" w:fill="FFFFFE"/>
+        <w:spacing w:after="0" w:line="360" w:lineRule="atLeast"/>
+        <w:rPr>
+          <w:rFonts w:ascii="Segoe UI" w:eastAsia="Times New Roman" w:hAnsi="Segoe UI" w:cs="Segoe UI"/>
+          <w:noProof w:val="0"/>
+          <w:color w:val="000000"/>
+          <w:sz w:val="27"/>
+          <w:szCs w:val="27"/>
+        </w:rPr>
+      </w:pPr>
+    </w:p>
+    <w:p>
+      <w:pPr>
+        <w:shd w:val="clear" w:color="auto" w:fill="FFFFFE"/>
+        <w:spacing w:after="0" w:line="360" w:lineRule="atLeast"/>
+        <w:rPr>
+          <w:rFonts w:ascii="Courier New" w:eastAsia="Times New Roman" w:hAnsi="Courier New" w:cs="Courier New"/>
+          <w:noProof w:val="0"/>
+          <w:color w:val="000000"/>
+          <w:sz w:val="27"/>
+          <w:szCs w:val="27"/>
+        </w:rPr>
+      </w:pPr>
+      <w:r>
+        <w:rPr>
+          <w:rFonts w:ascii="Courier New" w:eastAsia="Times New Roman" w:hAnsi="Courier New" w:cs="Courier New"/>
+          <w:noProof w:val="0"/>
+          <w:color w:val="000000"/>
+          <w:sz w:val="27"/>
+          <w:szCs w:val="27"/>
+        </w:rPr>
+        <w:t>  </w:t>
+      </w:r>
+      <w:proofErr w:type="gramStart"/>
+      <w:r>
+        <w:rPr>
+          <w:rFonts w:ascii="Courier New" w:eastAsia="Times New Roman" w:hAnsi="Courier New" w:cs="Courier New"/>
+          <w:noProof w:val="0"/>
+          <w:color w:val="FF0000"/>
+          <w:sz w:val="27"/>
+          <w:szCs w:val="27"/>
+        </w:rPr>
+        <w:t>grid-template-columns</w:t>
+      </w:r>
+      <w:proofErr w:type="gramEnd"/>
+      <w:r>
+        <w:rPr>
+          <w:rFonts w:ascii="Courier New" w:eastAsia="Times New Roman" w:hAnsi="Courier New" w:cs="Courier New"/>
+          <w:noProof w:val="0"/>
+          <w:color w:val="FF0000"/>
+          <w:sz w:val="27"/>
+          <w:szCs w:val="27"/>
+        </w:rPr>
+        <w:t>:</w:t>
+      </w:r>
+      <w:r>
+        <w:rPr>
+          <w:rFonts w:ascii="Courier New" w:eastAsia="Times New Roman" w:hAnsi="Courier New" w:cs="Courier New"/>
+          <w:noProof w:val="0"/>
+          <w:color w:val="000000"/>
+          <w:sz w:val="27"/>
+          <w:szCs w:val="27"/>
+        </w:rPr>
+        <w:t> </w:t>
+      </w:r>
+      <w:r>
+        <w:rPr>
+          <w:rFonts w:ascii="Courier New" w:eastAsia="Times New Roman" w:hAnsi="Courier New" w:cs="Courier New"/>
+          <w:noProof w:val="0"/>
+          <w:color w:val="0451A5"/>
+          <w:sz w:val="27"/>
+          <w:szCs w:val="27"/>
+        </w:rPr>
+        <w:t>repeat(</w:t>
+      </w:r>
+      <w:r>
+        <w:rPr>
+          <w:rFonts w:ascii="Courier New" w:eastAsia="Times New Roman" w:hAnsi="Courier New" w:cs="Courier New"/>
+          <w:noProof w:val="0"/>
+          <w:color w:val="098658"/>
+          <w:sz w:val="27"/>
+          <w:szCs w:val="27"/>
+        </w:rPr>
+        <w:t>5</w:t>
+      </w:r>
+      <w:r>
+        <w:rPr>
+          <w:rFonts w:ascii="Courier New" w:eastAsia="Times New Roman" w:hAnsi="Courier New" w:cs="Courier New"/>
+          <w:noProof w:val="0"/>
+          <w:color w:val="000000"/>
+          <w:sz w:val="27"/>
+          <w:szCs w:val="27"/>
+        </w:rPr>
+        <w:t>, </w:t>
+      </w:r>
+      <w:r>
+        <w:rPr>
+          <w:rFonts w:ascii="Courier New" w:eastAsia="Times New Roman" w:hAnsi="Courier New" w:cs="Courier New"/>
+          <w:noProof w:val="0"/>
+          <w:color w:val="098658"/>
+          <w:sz w:val="27"/>
+          <w:szCs w:val="27"/>
+        </w:rPr>
+        <w:t>1</w:t>
+      </w:r>
+      <w:r>
+        <w:rPr>
+          <w:rFonts w:ascii="Courier New" w:eastAsia="Times New Roman" w:hAnsi="Courier New" w:cs="Courier New"/>
+          <w:noProof w:val="0"/>
+          <w:color w:val="0451A5"/>
+          <w:sz w:val="27"/>
+          <w:szCs w:val="27"/>
+        </w:rPr>
+        <w:t>fr)</w:t>
+      </w:r>
+      <w:r>
+        <w:rPr>
+          <w:rFonts w:ascii="Courier New" w:eastAsia="Times New Roman" w:hAnsi="Courier New" w:cs="Courier New"/>
+          <w:noProof w:val="0"/>
+          <w:color w:val="000000"/>
+          <w:sz w:val="27"/>
+          <w:szCs w:val="27"/>
+        </w:rPr>
+        <w:t>;</w:t>
+      </w:r>
+    </w:p>
+    <w:p>
+      <w:pPr>
+        <w:shd w:val="clear" w:color="auto" w:fill="FFFFFE"/>
+        <w:spacing w:after="0" w:line="360" w:lineRule="atLeast"/>
+        <w:rPr>
+          <w:rFonts w:ascii="Segoe UI" w:eastAsia="Times New Roman" w:hAnsi="Segoe UI" w:cs="Segoe UI"/>
+          <w:noProof w:val="0"/>
+          <w:color w:val="000000"/>
+          <w:sz w:val="27"/>
+          <w:szCs w:val="27"/>
+        </w:rPr>
+      </w:pPr>
+    </w:p>
+    <w:p>
+      <w:pPr>
+        <w:shd w:val="clear" w:color="auto" w:fill="FFFFFE"/>
+        <w:spacing w:after="0" w:line="360" w:lineRule="atLeast"/>
+        <w:rPr>
+          <w:rFonts w:ascii="Segoe UI" w:eastAsia="Times New Roman" w:hAnsi="Segoe UI" w:cs="Segoe UI"/>
+          <w:noProof w:val="0"/>
+          <w:color w:val="000000"/>
+          <w:sz w:val="27"/>
+          <w:szCs w:val="27"/>
+        </w:rPr>
+      </w:pPr>
+      <w:r>
+        <w:rPr>
+          <w:rFonts w:ascii="Segoe UI" w:eastAsia="Times New Roman" w:hAnsi="Segoe UI" w:cs="Segoe UI"/>
+          <w:noProof w:val="0"/>
+          <w:color w:val="000000"/>
+          <w:sz w:val="27"/>
+          <w:szCs w:val="27"/>
+        </w:rPr>
+        <w:t>The above simp</w:t>
+      </w:r>
+      <w:r>
+        <w:rPr>
+          <w:rFonts w:ascii="Segoe UI" w:eastAsia="Times New Roman" w:hAnsi="Segoe UI" w:cs="Segoe UI"/>
+          <w:noProof w:val="0"/>
+          <w:color w:val="000000"/>
+          <w:sz w:val="27"/>
+          <w:szCs w:val="27"/>
+        </w:rPr>
+        <w:t>ly means five columns each taking one fraction of space</w:t>
+      </w:r>
+      <w:r>
+        <w:rPr>
+          <w:rFonts w:ascii="Segoe UI" w:eastAsia="Times New Roman" w:hAnsi="Segoe UI" w:cs="Segoe UI"/>
+          <w:noProof w:val="0"/>
+          <w:color w:val="000000"/>
+          <w:sz w:val="27"/>
+          <w:szCs w:val="27"/>
+        </w:rPr>
+        <w:t>.</w:t>
+      </w:r>
+    </w:p>
+    <w:p>
+      <w:pPr>
+        <w:shd w:val="clear" w:color="auto" w:fill="FFFFFE"/>
+        <w:spacing w:after="0" w:line="360" w:lineRule="atLeast"/>
+        <w:rPr>
+          <w:rFonts w:ascii="Courier New" w:eastAsia="Times New Roman" w:hAnsi="Courier New" w:cs="Courier New"/>
+          <w:noProof w:val="0"/>
+          <w:color w:val="000000"/>
+          <w:sz w:val="27"/>
+          <w:szCs w:val="27"/>
+        </w:rPr>
+      </w:pPr>
+      <w:r>
+        <w:rPr>
+          <w:rFonts w:ascii="Segoe UI" w:hAnsi="Segoe UI" w:cs="Segoe UI"/>
+          <w:color w:val="000000"/>
+          <w:sz w:val="27"/>
+          <w:szCs w:val="27"/>
+          <w:shd w:val="clear" w:color="auto" w:fill="F5F6F7"/>
+        </w:rPr>
+        <w:t xml:space="preserve">When a page or element is separated like </w:t>
+      </w:r>
+      <w:r>
+        <w:rPr>
+          <w:rFonts w:ascii="Segoe UI" w:hAnsi="Segoe UI" w:cs="Segoe UI"/>
+          <w:color w:val="000000"/>
+          <w:sz w:val="27"/>
+          <w:szCs w:val="27"/>
+          <w:shd w:val="clear" w:color="auto" w:fill="F5F6F7"/>
+        </w:rPr>
+        <w:t xml:space="preserve">this , if there where 5 elements they’ll be fixed each in a fraction automatically. That’s how grid functions. You can also decide on how much space each element will occupy using the </w:t>
+      </w:r>
+      <w:r>
+        <w:rPr>
+          <w:rFonts w:ascii="Courier New" w:eastAsia="Times New Roman" w:hAnsi="Courier New" w:cs="Courier New"/>
+          <w:noProof w:val="0"/>
+          <w:color w:val="FF0000"/>
+          <w:sz w:val="27"/>
+          <w:szCs w:val="27"/>
+        </w:rPr>
+        <w:t>grid-column:</w:t>
+      </w:r>
+      <w:r>
+        <w:rPr>
+          <w:rFonts w:ascii="Courier New" w:eastAsia="Times New Roman" w:hAnsi="Courier New" w:cs="Courier New"/>
+          <w:noProof w:val="0"/>
+          <w:color w:val="000000"/>
+          <w:sz w:val="27"/>
+          <w:szCs w:val="27"/>
+        </w:rPr>
+        <w:t> </w:t>
+      </w:r>
+      <w:r>
+        <w:rPr>
+          <w:rFonts w:ascii="Courier New" w:eastAsia="Times New Roman" w:hAnsi="Courier New" w:cs="Courier New"/>
+          <w:noProof w:val="0"/>
+          <w:color w:val="098658"/>
+          <w:sz w:val="27"/>
+          <w:szCs w:val="27"/>
+        </w:rPr>
+        <w:t>1</w:t>
+      </w:r>
+      <w:r>
+        <w:rPr>
+          <w:rFonts w:ascii="Courier New" w:eastAsia="Times New Roman" w:hAnsi="Courier New" w:cs="Courier New"/>
+          <w:noProof w:val="0"/>
+          <w:color w:val="000000"/>
+          <w:sz w:val="27"/>
+          <w:szCs w:val="27"/>
+        </w:rPr>
+        <w:t>/</w:t>
+      </w:r>
+      <w:r>
+        <w:rPr>
+          <w:rFonts w:ascii="Courier New" w:eastAsia="Times New Roman" w:hAnsi="Courier New" w:cs="Courier New"/>
+          <w:noProof w:val="0"/>
+          <w:color w:val="098658"/>
+          <w:sz w:val="27"/>
+          <w:szCs w:val="27"/>
+        </w:rPr>
+        <w:t>3</w:t>
+      </w:r>
+      <w:r>
+        <w:rPr>
+          <w:rFonts w:ascii="Courier New" w:eastAsia="Times New Roman" w:hAnsi="Courier New" w:cs="Courier New"/>
+          <w:noProof w:val="0"/>
+          <w:color w:val="000000"/>
+          <w:sz w:val="27"/>
+          <w:szCs w:val="27"/>
+        </w:rPr>
+        <w:t>;</w:t>
+      </w:r>
+      <w:r>
+        <w:rPr>
+          <w:rFonts w:ascii="Courier New" w:eastAsia="Times New Roman" w:hAnsi="Courier New" w:cs="Courier New"/>
+          <w:noProof w:val="0"/>
+          <w:color w:val="000000"/>
+          <w:sz w:val="27"/>
+          <w:szCs w:val="27"/>
+        </w:rPr>
+        <w:t xml:space="preserve"> </w:t>
+      </w:r>
+      <w:proofErr w:type="gramStart"/>
+      <w:r>
+        <w:rPr>
+          <w:rFonts w:ascii="Segoe UI" w:hAnsi="Segoe UI" w:cs="Segoe UI"/>
+          <w:color w:val="000000"/>
+          <w:sz w:val="27"/>
+          <w:szCs w:val="27"/>
+          <w:shd w:val="clear" w:color="auto" w:fill="F5F6F7"/>
+        </w:rPr>
+        <w:t xml:space="preserve">or  </w:t>
+      </w:r>
+      <w:r>
+        <w:rPr>
+          <w:rFonts w:ascii="Courier New" w:eastAsia="Times New Roman" w:hAnsi="Courier New" w:cs="Courier New"/>
+          <w:noProof w:val="0"/>
+          <w:color w:val="FF0000"/>
+          <w:sz w:val="27"/>
+          <w:szCs w:val="27"/>
+        </w:rPr>
+        <w:t>grid</w:t>
+      </w:r>
+      <w:proofErr w:type="gramEnd"/>
+      <w:r>
+        <w:rPr>
+          <w:rFonts w:ascii="Courier New" w:eastAsia="Times New Roman" w:hAnsi="Courier New" w:cs="Courier New"/>
+          <w:noProof w:val="0"/>
+          <w:color w:val="FF0000"/>
+          <w:sz w:val="27"/>
+          <w:szCs w:val="27"/>
+        </w:rPr>
+        <w:t>-row</w:t>
+      </w:r>
+      <w:r>
+        <w:rPr>
+          <w:rFonts w:ascii="Courier New" w:eastAsia="Times New Roman" w:hAnsi="Courier New" w:cs="Courier New"/>
+          <w:noProof w:val="0"/>
+          <w:color w:val="FF0000"/>
+          <w:sz w:val="27"/>
+          <w:szCs w:val="27"/>
+        </w:rPr>
+        <w:t>:</w:t>
+      </w:r>
+      <w:r>
+        <w:rPr>
+          <w:rFonts w:ascii="Courier New" w:eastAsia="Times New Roman" w:hAnsi="Courier New" w:cs="Courier New"/>
+          <w:noProof w:val="0"/>
+          <w:color w:val="000000"/>
+          <w:sz w:val="27"/>
+          <w:szCs w:val="27"/>
+        </w:rPr>
+        <w:t> </w:t>
+      </w:r>
+      <w:r>
+        <w:rPr>
+          <w:rFonts w:ascii="Courier New" w:eastAsia="Times New Roman" w:hAnsi="Courier New" w:cs="Courier New"/>
+          <w:noProof w:val="0"/>
+          <w:color w:val="098658"/>
+          <w:sz w:val="27"/>
+          <w:szCs w:val="27"/>
+        </w:rPr>
+        <w:t>1</w:t>
+      </w:r>
+      <w:r>
+        <w:rPr>
+          <w:rFonts w:ascii="Courier New" w:eastAsia="Times New Roman" w:hAnsi="Courier New" w:cs="Courier New"/>
+          <w:noProof w:val="0"/>
+          <w:color w:val="000000"/>
+          <w:sz w:val="27"/>
+          <w:szCs w:val="27"/>
+        </w:rPr>
+        <w:t>/</w:t>
+      </w:r>
+      <w:r>
+        <w:rPr>
+          <w:rFonts w:ascii="Courier New" w:eastAsia="Times New Roman" w:hAnsi="Courier New" w:cs="Courier New"/>
+          <w:noProof w:val="0"/>
+          <w:color w:val="098658"/>
+          <w:sz w:val="27"/>
+          <w:szCs w:val="27"/>
+        </w:rPr>
+        <w:t>3</w:t>
+      </w:r>
+      <w:r>
+        <w:rPr>
+          <w:rFonts w:ascii="Courier New" w:eastAsia="Times New Roman" w:hAnsi="Courier New" w:cs="Courier New"/>
+          <w:noProof w:val="0"/>
+          <w:color w:val="000000"/>
+          <w:sz w:val="27"/>
+          <w:szCs w:val="27"/>
+        </w:rPr>
+        <w:t>;</w:t>
+      </w:r>
+      <w:r>
+        <w:rPr>
+          <w:rFonts w:ascii="Courier New" w:eastAsia="Times New Roman" w:hAnsi="Courier New" w:cs="Courier New"/>
+          <w:noProof w:val="0"/>
+          <w:color w:val="000000"/>
+          <w:sz w:val="27"/>
+          <w:szCs w:val="27"/>
+        </w:rPr>
+        <w:t xml:space="preserve"> </w:t>
+      </w:r>
+      <w:r>
+        <w:rPr>
+          <w:rFonts w:ascii="Segoe UI" w:hAnsi="Segoe UI" w:cs="Segoe UI"/>
+          <w:color w:val="000000"/>
+          <w:sz w:val="27"/>
+          <w:szCs w:val="27"/>
+          <w:shd w:val="clear" w:color="auto" w:fill="F5F6F7"/>
+        </w:rPr>
+        <w:t>depending on which layout you working with.. it’s fabulous!</w:t>
+      </w:r>
+    </w:p>
+    <w:p>
+      <w:pPr>
+        <w:shd w:val="clear" w:color="auto" w:fill="FFFFFE"/>
+        <w:spacing w:after="0" w:line="360" w:lineRule="atLeast"/>
+        <w:rPr>
+          <w:rFonts w:ascii="Segoe UI" w:eastAsia="Times New Roman" w:hAnsi="Segoe UI" w:cs="Segoe UI"/>
+          <w:noProof w:val="0"/>
+          <w:color w:val="000000"/>
+          <w:sz w:val="27"/>
+          <w:szCs w:val="27"/>
+        </w:rPr>
+      </w:pPr>
+    </w:p>
+    <w:p>
+      <w:pPr>
+        <w:shd w:val="clear" w:color="auto" w:fill="FFFFFE"/>
+        <w:spacing w:after="0" w:line="360" w:lineRule="atLeast"/>
+        <w:rPr>
+          <w:rFonts w:ascii="Segoe UI" w:eastAsia="Times New Roman" w:hAnsi="Segoe UI" w:cs="Segoe UI"/>
+          <w:noProof w:val="0"/>
+          <w:color w:val="000000"/>
+          <w:sz w:val="27"/>
+          <w:szCs w:val="27"/>
+        </w:rPr>
+      </w:pPr>
+    </w:p>
+    <w:p>
+      <w:pPr>
+        <w:shd w:val="clear" w:color="auto" w:fill="FFFFFE"/>
+        <w:spacing w:after="0" w:line="360" w:lineRule="atLeast"/>
+        <w:rPr>
+          <w:rFonts w:ascii="Segoe UI" w:eastAsia="Times New Roman" w:hAnsi="Segoe UI" w:cs="Segoe UI"/>
+          <w:noProof w:val="0"/>
+          <w:color w:val="000000"/>
+          <w:sz w:val="27"/>
+          <w:szCs w:val="27"/>
+        </w:rPr>
+      </w:pPr>
+    </w:p>
+    <w:p>
+      <w:pPr>
+        <w:shd w:val="clear" w:color="auto" w:fill="FFFFFE"/>
+        <w:spacing w:after="0" w:line="360" w:lineRule="atLeast"/>
+        <w:rPr>
+          <w:rFonts w:ascii="Segoe UI" w:eastAsia="Times New Roman" w:hAnsi="Segoe UI" w:cs="Segoe UI"/>
+          <w:noProof w:val="0"/>
+          <w:color w:val="000000"/>
+          <w:sz w:val="27"/>
+          <w:szCs w:val="27"/>
+        </w:rPr>
+      </w:pPr>
+      <w:r>
+        <w:rPr>
+          <w:rFonts w:ascii="Segoe UI" w:eastAsia="Times New Roman" w:hAnsi="Segoe UI" w:cs="Segoe UI"/>
+          <w:noProof w:val="0"/>
+          <w:color w:val="000000"/>
+          <w:sz w:val="27"/>
+          <w:szCs w:val="27"/>
+        </w:rPr>
+        <w:t xml:space="preserve">The </w:t>
+      </w:r>
+      <w:r>
+        <w:rPr>
+          <w:rFonts w:ascii="Segoe UI" w:eastAsia="Times New Roman" w:hAnsi="Segoe UI" w:cs="Segoe UI"/>
+          <w:b/>
+          <w:noProof w:val="0"/>
+          <w:color w:val="000000"/>
+          <w:sz w:val="27"/>
+          <w:szCs w:val="27"/>
+        </w:rPr>
+        <w:t xml:space="preserve">grid-auto-flow </w:t>
+      </w:r>
+      <w:r>
+        <w:rPr>
+          <w:rFonts w:ascii="Segoe UI" w:eastAsia="Times New Roman" w:hAnsi="Segoe UI" w:cs="Segoe UI"/>
+          <w:noProof w:val="0"/>
+          <w:color w:val="000000"/>
+          <w:sz w:val="27"/>
+          <w:szCs w:val="27"/>
+        </w:rPr>
+        <w:t xml:space="preserve">property permits you to add more content or elements and expect them being on the same row. </w:t>
+      </w:r>
+      <w:proofErr w:type="gramStart"/>
+      <w:r>
+        <w:rPr>
+          <w:rFonts w:ascii="Segoe UI" w:eastAsia="Times New Roman" w:hAnsi="Segoe UI" w:cs="Segoe UI"/>
+          <w:noProof w:val="0"/>
+          <w:color w:val="000000"/>
+          <w:sz w:val="27"/>
+          <w:szCs w:val="27"/>
+        </w:rPr>
+        <w:t>( Creating</w:t>
+      </w:r>
+      <w:proofErr w:type="gramEnd"/>
+      <w:r>
+        <w:rPr>
+          <w:rFonts w:ascii="Segoe UI" w:eastAsia="Times New Roman" w:hAnsi="Segoe UI" w:cs="Segoe UI"/>
+          <w:noProof w:val="0"/>
+          <w:color w:val="000000"/>
+          <w:sz w:val="27"/>
+          <w:szCs w:val="27"/>
+        </w:rPr>
+        <w:t xml:space="preserve"> a new column or row (depending on what was specified) for every new element). </w:t>
+      </w:r>
+      <w:r>
+        <w:rPr>
+          <w:rFonts w:ascii="Segoe UI" w:hAnsi="Segoe UI" w:cs="Segoe UI"/>
+          <w:color w:val="000000"/>
+          <w:sz w:val="27"/>
+          <w:szCs w:val="27"/>
+          <w:shd w:val="clear" w:color="auto" w:fill="F5F6F7"/>
+        </w:rPr>
+        <w:t>This property takes either </w:t>
+      </w:r>
+      <w:r>
+        <w:rPr>
+          <w:rStyle w:val="HTMLCode"/>
+          <w:rFonts w:ascii="var(--font-family-monospace)" w:eastAsiaTheme="minorHAnsi" w:hAnsi="var(--font-family-monospace)"/>
+          <w:sz w:val="24"/>
+          <w:szCs w:val="24"/>
+        </w:rPr>
+        <w:t>row</w:t>
+      </w:r>
+      <w:r>
+        <w:rPr>
+          <w:rFonts w:ascii="Segoe UI" w:hAnsi="Segoe UI" w:cs="Segoe UI"/>
+          <w:color w:val="000000"/>
+          <w:sz w:val="27"/>
+          <w:szCs w:val="27"/>
+          <w:shd w:val="clear" w:color="auto" w:fill="F5F6F7"/>
+        </w:rPr>
+        <w:t> or </w:t>
+      </w:r>
+      <w:r>
+        <w:rPr>
+          <w:rStyle w:val="HTMLCode"/>
+          <w:rFonts w:ascii="var(--font-family-monospace)" w:eastAsiaTheme="minorHAnsi" w:hAnsi="var(--font-family-monospace)"/>
+          <w:sz w:val="24"/>
+          <w:szCs w:val="24"/>
+        </w:rPr>
+        <w:t>column</w:t>
+      </w:r>
+      <w:r>
+        <w:rPr>
+          <w:rFonts w:ascii="Segoe UI" w:hAnsi="Segoe UI" w:cs="Segoe UI"/>
+          <w:color w:val="000000"/>
+          <w:sz w:val="27"/>
+          <w:szCs w:val="27"/>
+          <w:shd w:val="clear" w:color="auto" w:fill="F5F6F7"/>
+        </w:rPr>
+        <w:t> as the first value, with an optional second value of </w:t>
+      </w:r>
+      <w:r>
+        <w:rPr>
+          <w:rStyle w:val="HTMLCode"/>
+          <w:rFonts w:ascii="var(--font-family-monospace)" w:eastAsiaTheme="minorHAnsi" w:hAnsi="var(--font-family-monospace)"/>
+          <w:sz w:val="24"/>
+          <w:szCs w:val="24"/>
+        </w:rPr>
+        <w:t>dense</w:t>
+      </w:r>
+      <w:r>
+        <w:rPr>
+          <w:rFonts w:ascii="Segoe UI" w:hAnsi="Segoe UI" w:cs="Segoe UI"/>
+          <w:color w:val="000000"/>
+          <w:sz w:val="27"/>
+          <w:szCs w:val="27"/>
+          <w:shd w:val="clear" w:color="auto" w:fill="F5F6F7"/>
+        </w:rPr>
+        <w:t>.</w:t>
+      </w:r>
+      <w:r>
+        <w:rPr>
+          <w:rFonts w:ascii="Segoe UI" w:eastAsia="Times New Roman" w:hAnsi="Segoe UI" w:cs="Segoe UI"/>
+          <w:noProof w:val="0"/>
+          <w:color w:val="000000"/>
+          <w:sz w:val="27"/>
+          <w:szCs w:val="27"/>
+        </w:rPr>
+        <w:t xml:space="preserve"> </w:t>
+      </w:r>
+    </w:p>
+    <w:p>
+      <w:pPr>
+        <w:shd w:val="clear" w:color="auto" w:fill="FFFFFE"/>
+        <w:spacing w:after="0" w:line="360" w:lineRule="atLeast"/>
+        <w:rPr>
+          <w:rFonts w:ascii="Segoe UI" w:eastAsia="Times New Roman" w:hAnsi="Segoe UI" w:cs="Segoe UI"/>
+          <w:noProof w:val="0"/>
+          <w:color w:val="000000"/>
+          <w:sz w:val="27"/>
+          <w:szCs w:val="27"/>
+        </w:rPr>
+      </w:pPr>
+    </w:p>
+    <w:p>
+      <w:pPr>
+        <w:shd w:val="clear" w:color="auto" w:fill="FFFFFE"/>
+        <w:spacing w:line="360" w:lineRule="atLeast"/>
+        <w:rPr>
+          <w:rFonts w:ascii="Courier New" w:eastAsia="Times New Roman" w:hAnsi="Courier New" w:cs="Courier New"/>
+          <w:noProof w:val="0"/>
+          <w:color w:val="000000"/>
+          <w:sz w:val="27"/>
+          <w:szCs w:val="27"/>
+        </w:rPr>
+      </w:pPr>
+      <w:r>
+        <w:rPr>
+          <w:rFonts w:ascii="Segoe UI" w:eastAsia="Times New Roman" w:hAnsi="Segoe UI" w:cs="Segoe UI"/>
+          <w:noProof w:val="0"/>
+          <w:color w:val="000000"/>
+          <w:sz w:val="27"/>
+          <w:szCs w:val="27"/>
+        </w:rPr>
+        <w:t>However, the algorithm defaults the new column width to be </w:t>
+      </w:r>
+      <w:r>
+        <w:rPr>
+          <w:rFonts w:ascii="var(--font-family-monospace)" w:eastAsia="Times New Roman" w:hAnsi="var(--font-family-monospace)" w:cs="Courier New"/>
+          <w:noProof w:val="0"/>
+          <w:color w:val="000000"/>
+          <w:sz w:val="20"/>
+          <w:szCs w:val="20"/>
+        </w:rPr>
+        <w:t>auto</w:t>
+      </w:r>
+      <w:r>
+        <w:rPr>
+          <w:rFonts w:ascii="Segoe UI" w:eastAsia="Times New Roman" w:hAnsi="Segoe UI" w:cs="Segoe UI"/>
+          <w:noProof w:val="0"/>
+          <w:color w:val="000000"/>
+          <w:sz w:val="27"/>
+          <w:szCs w:val="27"/>
+        </w:rPr>
+        <w:t>, which will</w:t>
+      </w:r>
+      <w:r>
+        <w:rPr>
+          <w:rFonts w:ascii="Segoe UI" w:eastAsia="Times New Roman" w:hAnsi="Segoe UI" w:cs="Segoe UI"/>
+          <w:noProof w:val="0"/>
+          <w:color w:val="000000"/>
+          <w:sz w:val="27"/>
+          <w:szCs w:val="27"/>
+        </w:rPr>
+        <w:t xml:space="preserve"> not match your current columns.</w:t>
+      </w:r>
+      <w:r>
+        <w:rPr>
+          <w:rFonts w:ascii="Segoe UI" w:eastAsia="Times New Roman" w:hAnsi="Segoe UI" w:cs="Segoe UI"/>
+          <w:noProof w:val="0"/>
+          <w:color w:val="000000"/>
+          <w:sz w:val="27"/>
+          <w:szCs w:val="27"/>
+        </w:rPr>
+        <w:br/>
+      </w:r>
+      <w:r>
+        <w:rPr>
+          <w:rFonts w:ascii="Segoe UI" w:eastAsia="Times New Roman" w:hAnsi="Segoe UI" w:cs="Segoe UI"/>
+          <w:noProof w:val="0"/>
+          <w:color w:val="000000"/>
+          <w:sz w:val="27"/>
+          <w:szCs w:val="27"/>
+        </w:rPr>
+        <w:t>You can override this with the </w:t>
+      </w:r>
+      <w:r>
+        <w:rPr>
+          <w:rFonts w:ascii="var(--font-family-monospace)" w:eastAsia="Times New Roman" w:hAnsi="var(--font-family-monospace)" w:cs="Courier New"/>
+          <w:b/>
+          <w:noProof w:val="0"/>
+          <w:color w:val="000000"/>
+          <w:sz w:val="26"/>
+          <w:szCs w:val="20"/>
+        </w:rPr>
+        <w:t>grid-auto-columns</w:t>
+      </w:r>
+      <w:r>
+        <w:rPr>
+          <w:rFonts w:ascii="Segoe UI" w:eastAsia="Times New Roman" w:hAnsi="Segoe UI" w:cs="Segoe UI"/>
+          <w:noProof w:val="0"/>
+          <w:color w:val="000000"/>
+          <w:sz w:val="36"/>
+          <w:szCs w:val="27"/>
+        </w:rPr>
+        <w:t> </w:t>
+      </w:r>
+      <w:r>
+        <w:rPr>
+          <w:rFonts w:ascii="Segoe UI" w:eastAsia="Times New Roman" w:hAnsi="Segoe UI" w:cs="Segoe UI"/>
+          <w:noProof w:val="0"/>
+          <w:color w:val="000000"/>
+          <w:sz w:val="27"/>
+          <w:szCs w:val="27"/>
+        </w:rPr>
+        <w:t>property. </w:t>
+      </w:r>
+      <w:r>
+        <w:rPr>
+          <w:rFonts w:ascii="Segoe UI" w:eastAsia="Times New Roman" w:hAnsi="Segoe UI" w:cs="Segoe UI"/>
+          <w:noProof w:val="0"/>
+          <w:color w:val="000000"/>
+          <w:sz w:val="27"/>
+          <w:szCs w:val="27"/>
+        </w:rPr>
+        <w:br/>
+      </w:r>
+      <w:proofErr w:type="spellStart"/>
+      <w:proofErr w:type="gramStart"/>
+      <w:r>
+        <w:rPr>
+          <w:rFonts w:ascii="Segoe UI" w:eastAsia="Times New Roman" w:hAnsi="Segoe UI" w:cs="Segoe UI"/>
+          <w:noProof w:val="0"/>
+          <w:color w:val="000000"/>
+          <w:sz w:val="27"/>
+          <w:szCs w:val="27"/>
+        </w:rPr>
+        <w:t>eg</w:t>
+      </w:r>
+      <w:proofErr w:type="spellEnd"/>
+      <w:proofErr w:type="gramEnd"/>
+      <w:r>
+        <w:rPr>
+          <w:rFonts w:ascii="Segoe UI" w:eastAsia="Times New Roman" w:hAnsi="Segoe UI" w:cs="Segoe UI"/>
+          <w:noProof w:val="0"/>
+          <w:color w:val="000000"/>
+          <w:sz w:val="27"/>
+          <w:szCs w:val="27"/>
+        </w:rPr>
+        <w:t xml:space="preserve">: </w:t>
+      </w:r>
+      <w:r>
+        <w:rPr>
+          <w:rFonts w:ascii="Courier New" w:eastAsia="Times New Roman" w:hAnsi="Courier New" w:cs="Courier New"/>
+          <w:noProof w:val="0"/>
+          <w:color w:val="000000"/>
+          <w:sz w:val="27"/>
+          <w:szCs w:val="27"/>
+        </w:rPr>
+        <w:t>  </w:t>
+      </w:r>
+      <w:r>
+        <w:rPr>
+          <w:rFonts w:ascii="Courier New" w:eastAsia="Times New Roman" w:hAnsi="Courier New" w:cs="Courier New"/>
+          <w:noProof w:val="0"/>
+          <w:color w:val="FF0000"/>
+          <w:sz w:val="27"/>
+          <w:szCs w:val="27"/>
+        </w:rPr>
+        <w:t>grid-auto-columns:</w:t>
+      </w:r>
+      <w:r>
+        <w:rPr>
+          <w:rFonts w:ascii="Courier New" w:eastAsia="Times New Roman" w:hAnsi="Courier New" w:cs="Courier New"/>
+          <w:noProof w:val="0"/>
+          <w:color w:val="000000"/>
+          <w:sz w:val="27"/>
+          <w:szCs w:val="27"/>
+        </w:rPr>
+        <w:t> </w:t>
+      </w:r>
+      <w:r>
+        <w:rPr>
+          <w:rFonts w:ascii="Courier New" w:eastAsia="Times New Roman" w:hAnsi="Courier New" w:cs="Courier New"/>
+          <w:noProof w:val="0"/>
+          <w:color w:val="098658"/>
+          <w:sz w:val="27"/>
+          <w:szCs w:val="27"/>
+        </w:rPr>
+        <w:t>1</w:t>
+      </w:r>
+      <w:r>
+        <w:rPr>
+          <w:rFonts w:ascii="Courier New" w:eastAsia="Times New Roman" w:hAnsi="Courier New" w:cs="Courier New"/>
+          <w:noProof w:val="0"/>
+          <w:color w:val="0451A5"/>
+          <w:sz w:val="27"/>
+          <w:szCs w:val="27"/>
+        </w:rPr>
+        <w:t>fr</w:t>
+      </w:r>
+      <w:r>
+        <w:rPr>
+          <w:rFonts w:ascii="Courier New" w:eastAsia="Times New Roman" w:hAnsi="Courier New" w:cs="Courier New"/>
+          <w:noProof w:val="0"/>
+          <w:color w:val="000000"/>
+          <w:sz w:val="27"/>
+          <w:szCs w:val="27"/>
+        </w:rPr>
+        <w:t>;</w:t>
+      </w:r>
+    </w:p>
+    <w:p>
+      <w:pPr>
+        <w:shd w:val="clear" w:color="auto" w:fill="FFFFFE"/>
+        <w:spacing w:line="360" w:lineRule="atLeast"/>
+        <w:rPr>
+          <w:rFonts w:ascii="Courier New" w:eastAsia="Times New Roman" w:hAnsi="Courier New" w:cs="Courier New"/>
+          <w:noProof w:val="0"/>
+          <w:color w:val="000000"/>
+          <w:sz w:val="27"/>
+          <w:szCs w:val="27"/>
+        </w:rPr>
+      </w:pPr>
+      <w:proofErr w:type="gramStart"/>
+      <w:r>
+        <w:rPr>
+          <w:rFonts w:ascii="Segoe UI" w:eastAsia="Times New Roman" w:hAnsi="Segoe UI" w:cs="Segoe UI"/>
+          <w:noProof w:val="0"/>
+          <w:color w:val="000000"/>
+          <w:sz w:val="27"/>
+          <w:szCs w:val="27"/>
+        </w:rPr>
+        <w:t>Or</w:t>
+      </w:r>
+      <w:proofErr w:type="gramEnd"/>
+      <w:r>
+        <w:rPr>
+          <w:rFonts w:ascii="Segoe UI" w:eastAsia="Times New Roman" w:hAnsi="Segoe UI" w:cs="Segoe UI"/>
+          <w:noProof w:val="0"/>
+          <w:color w:val="000000"/>
+          <w:sz w:val="27"/>
+          <w:szCs w:val="27"/>
+        </w:rPr>
+        <w:t xml:space="preserve"> grid-auto-rows: 1fr; if you </w:t>
+      </w:r>
+      <w:proofErr w:type="spellStart"/>
+      <w:r>
+        <w:rPr>
+          <w:rFonts w:ascii="Segoe UI" w:eastAsia="Times New Roman" w:hAnsi="Segoe UI" w:cs="Segoe UI"/>
+          <w:noProof w:val="0"/>
+          <w:color w:val="000000"/>
+          <w:sz w:val="27"/>
+          <w:szCs w:val="27"/>
+        </w:rPr>
+        <w:t>where</w:t>
+      </w:r>
+      <w:proofErr w:type="spellEnd"/>
+      <w:r>
+        <w:rPr>
+          <w:rFonts w:ascii="Segoe UI" w:eastAsia="Times New Roman" w:hAnsi="Segoe UI" w:cs="Segoe UI"/>
+          <w:noProof w:val="0"/>
+          <w:color w:val="000000"/>
+          <w:sz w:val="27"/>
+          <w:szCs w:val="27"/>
+        </w:rPr>
+        <w:t xml:space="preserve"> dealing with rows.</w:t>
+      </w:r>
+      <w:r>
+        <w:rPr>
+          <w:rFonts w:ascii="Segoe UI" w:eastAsia="Times New Roman" w:hAnsi="Segoe UI" w:cs="Segoe UI"/>
+          <w:noProof w:val="0"/>
+          <w:color w:val="000000"/>
+          <w:sz w:val="27"/>
+          <w:szCs w:val="27"/>
+        </w:rPr>
+        <w:t xml:space="preserve"> Now </w:t>
+      </w:r>
+      <w:proofErr w:type="gramStart"/>
+      <w:r>
+        <w:rPr>
+          <w:rFonts w:ascii="Segoe UI" w:eastAsia="Times New Roman" w:hAnsi="Segoe UI" w:cs="Segoe UI"/>
+          <w:noProof w:val="0"/>
+          <w:color w:val="000000"/>
+          <w:sz w:val="27"/>
+          <w:szCs w:val="27"/>
+        </w:rPr>
+        <w:t>you’ve</w:t>
+      </w:r>
+      <w:proofErr w:type="gramEnd"/>
+      <w:r>
+        <w:rPr>
+          <w:rFonts w:ascii="Segoe UI" w:eastAsia="Times New Roman" w:hAnsi="Segoe UI" w:cs="Segoe UI"/>
+          <w:noProof w:val="0"/>
+          <w:color w:val="000000"/>
+          <w:sz w:val="27"/>
+          <w:szCs w:val="27"/>
+        </w:rPr>
+        <w:t xml:space="preserve"> define</w:t>
+      </w:r>
+      <w:r>
+        <w:rPr>
+          <w:rFonts w:ascii="Segoe UI" w:eastAsia="Times New Roman" w:hAnsi="Segoe UI" w:cs="Segoe UI"/>
+          <w:noProof w:val="0"/>
+          <w:color w:val="000000"/>
+          <w:sz w:val="27"/>
+          <w:szCs w:val="27"/>
+        </w:rPr>
+        <w:t>d</w:t>
+      </w:r>
+      <w:r>
+        <w:rPr>
+          <w:rFonts w:ascii="Segoe UI" w:eastAsia="Times New Roman" w:hAnsi="Segoe UI" w:cs="Segoe UI"/>
+          <w:noProof w:val="0"/>
+          <w:color w:val="000000"/>
+          <w:sz w:val="27"/>
+          <w:szCs w:val="27"/>
+        </w:rPr>
+        <w:t xml:space="preserve"> the size of the future automatically created rows or columns.</w:t>
+      </w:r>
+    </w:p>
+    <w:p>
+      <w:pPr>
+        <w:shd w:val="clear" w:color="auto" w:fill="FFFFFE"/>
+        <w:spacing w:after="0" w:line="360" w:lineRule="atLeast"/>
+        <w:rPr>
+          <w:rFonts w:ascii="Segoe UI" w:eastAsia="Times New Roman" w:hAnsi="Segoe UI" w:cs="Segoe UI"/>
+          <w:noProof w:val="0"/>
+          <w:color w:val="000000"/>
+          <w:sz w:val="27"/>
+          <w:szCs w:val="27"/>
+        </w:rPr>
+      </w:pPr>
+    </w:p>
+    <w:p>
+      <w:pPr>
+        <w:shd w:val="clear" w:color="auto" w:fill="FFFFFE"/>
+        <w:spacing w:after="0" w:line="360" w:lineRule="atLeast"/>
+        <w:rPr>
+          <w:rFonts w:ascii="Segoe UI" w:hAnsi="Segoe UI" w:cs="Segoe UI"/>
+          <w:color w:val="000000"/>
+          <w:sz w:val="27"/>
+          <w:szCs w:val="27"/>
+          <w:shd w:val="clear" w:color="auto" w:fill="F5F6F7"/>
+        </w:rPr>
+      </w:pPr>
+      <w:r>
+        <w:rPr>
+          <w:rFonts w:ascii="Segoe UI" w:hAnsi="Segoe UI" w:cs="Segoe UI"/>
+          <w:color w:val="000000"/>
+          <w:sz w:val="27"/>
+          <w:szCs w:val="27"/>
+          <w:shd w:val="clear" w:color="auto" w:fill="F5F6F7"/>
+        </w:rPr>
+        <w:t>Much like Flexbox, with CSS Grid you can align the content of grid items with </w:t>
+      </w:r>
+      <w:r>
+        <w:rPr>
+          <w:rStyle w:val="HTMLCode"/>
+          <w:rFonts w:ascii="var(--font-family-monospace)" w:eastAsiaTheme="minorHAnsi" w:hAnsi="var(--font-family-monospace)"/>
+          <w:sz w:val="24"/>
+          <w:szCs w:val="24"/>
+        </w:rPr>
+        <w:t>align-items</w:t>
+      </w:r>
+      <w:r>
+        <w:rPr>
+          <w:rFonts w:ascii="Segoe UI" w:hAnsi="Segoe UI" w:cs="Segoe UI"/>
+          <w:color w:val="000000"/>
+          <w:sz w:val="27"/>
+          <w:szCs w:val="27"/>
+          <w:shd w:val="clear" w:color="auto" w:fill="F5F6F7"/>
+        </w:rPr>
+        <w:t> and </w:t>
+      </w:r>
+      <w:r>
+        <w:rPr>
+          <w:rStyle w:val="HTMLCode"/>
+          <w:rFonts w:ascii="var(--font-family-monospace)" w:eastAsiaTheme="minorHAnsi" w:hAnsi="var(--font-family-monospace)"/>
+          <w:sz w:val="24"/>
+          <w:szCs w:val="24"/>
+        </w:rPr>
+        <w:t>justify-items</w:t>
+      </w:r>
+      <w:r>
+        <w:rPr>
+          <w:rFonts w:ascii="Segoe UI" w:hAnsi="Segoe UI" w:cs="Segoe UI"/>
+          <w:color w:val="000000"/>
+          <w:sz w:val="27"/>
+          <w:szCs w:val="27"/>
+          <w:shd w:val="clear" w:color="auto" w:fill="F5F6F7"/>
+        </w:rPr>
+        <w:t>. </w:t>
+      </w:r>
+      <w:r>
+        <w:rPr>
+          <w:rStyle w:val="HTMLCode"/>
+          <w:rFonts w:ascii="var(--font-family-monospace)" w:eastAsiaTheme="minorHAnsi" w:hAnsi="var(--font-family-monospace)"/>
+          <w:sz w:val="24"/>
+          <w:szCs w:val="24"/>
+        </w:rPr>
+        <w:t>align-items</w:t>
+      </w:r>
+      <w:r>
+        <w:rPr>
+          <w:rFonts w:ascii="Segoe UI" w:hAnsi="Segoe UI" w:cs="Segoe UI"/>
+          <w:color w:val="000000"/>
+          <w:sz w:val="27"/>
+          <w:szCs w:val="27"/>
+          <w:shd w:val="clear" w:color="auto" w:fill="F5F6F7"/>
+        </w:rPr>
+        <w:t> will align child elements along the column axis, and </w:t>
+      </w:r>
+      <w:r>
+        <w:rPr>
+          <w:rStyle w:val="HTMLCode"/>
+          <w:rFonts w:ascii="var(--font-family-monospace)" w:eastAsiaTheme="minorHAnsi" w:hAnsi="var(--font-family-monospace)"/>
+          <w:sz w:val="24"/>
+          <w:szCs w:val="24"/>
+        </w:rPr>
+        <w:t>justify-items</w:t>
+      </w:r>
+      <w:r>
+        <w:rPr>
+          <w:rFonts w:ascii="Segoe UI" w:hAnsi="Segoe UI" w:cs="Segoe UI"/>
+          <w:color w:val="000000"/>
+          <w:sz w:val="27"/>
+          <w:szCs w:val="27"/>
+          <w:shd w:val="clear" w:color="auto" w:fill="F5F6F7"/>
+        </w:rPr>
+        <w:t> will align child elements along the row axis.</w:t>
+      </w:r>
+    </w:p>
+    <w:p>
+      <w:pPr>
+        <w:shd w:val="clear" w:color="auto" w:fill="FFFFFE"/>
+        <w:spacing w:after="0" w:line="360" w:lineRule="atLeast"/>
+        <w:rPr>
+          <w:rFonts w:ascii="Segoe UI" w:hAnsi="Segoe UI" w:cs="Segoe UI"/>
+          <w:color w:val="000000"/>
+          <w:sz w:val="27"/>
+          <w:szCs w:val="27"/>
+          <w:shd w:val="clear" w:color="auto" w:fill="F5F6F7"/>
+        </w:rPr>
+      </w:pPr>
+    </w:p>
+    <w:p>
+      <w:pPr>
+        <w:shd w:val="clear" w:color="auto" w:fill="FFFFFE"/>
+        <w:spacing w:after="0" w:line="360" w:lineRule="atLeast"/>
+        <w:rPr>
+          <w:rFonts w:ascii="Segoe UI" w:hAnsi="Segoe UI" w:cs="Segoe UI"/>
+          <w:color w:val="000000"/>
+          <w:sz w:val="27"/>
+          <w:szCs w:val="27"/>
+          <w:shd w:val="clear" w:color="auto" w:fill="F5F6F7"/>
+        </w:rPr>
+      </w:pPr>
+      <w:r>
+        <w:rPr>
+          <w:rFonts w:ascii="Segoe UI" w:hAnsi="Segoe UI" w:cs="Segoe UI"/>
+          <w:color w:val="000000"/>
+          <w:sz w:val="27"/>
+          <w:szCs w:val="27"/>
+          <w:shd w:val="clear" w:color="auto" w:fill="F5F6F7"/>
+        </w:rPr>
+        <w:t> Y</w:t>
+      </w:r>
+      <w:r>
+        <w:rPr>
+          <w:rFonts w:ascii="Segoe UI" w:hAnsi="Segoe UI" w:cs="Segoe UI"/>
+          <w:color w:val="000000"/>
+          <w:sz w:val="27"/>
+          <w:szCs w:val="27"/>
+          <w:shd w:val="clear" w:color="auto" w:fill="F5F6F7"/>
+        </w:rPr>
+        <w:t>ou can create columns within an element without using Grid by using the </w:t>
+      </w:r>
+      <w:r>
+        <w:rPr>
+          <w:rStyle w:val="HTMLCode"/>
+          <w:rFonts w:ascii="var(--font-family-monospace)" w:eastAsiaTheme="minorHAnsi" w:hAnsi="var(--font-family-monospace)"/>
+          <w:b/>
+          <w:sz w:val="34"/>
+          <w:szCs w:val="24"/>
+        </w:rPr>
+        <w:t>column-width</w:t>
+      </w:r>
+      <w:r>
+        <w:rPr>
+          <w:rFonts w:ascii="Segoe UI" w:hAnsi="Segoe UI" w:cs="Segoe UI"/>
+          <w:color w:val="000000"/>
+          <w:sz w:val="44"/>
+          <w:szCs w:val="27"/>
+          <w:shd w:val="clear" w:color="auto" w:fill="F5F6F7"/>
+        </w:rPr>
+        <w:t> </w:t>
+      </w:r>
+      <w:r>
+        <w:rPr>
+          <w:rFonts w:ascii="Segoe UI" w:hAnsi="Segoe UI" w:cs="Segoe UI"/>
+          <w:color w:val="000000"/>
+          <w:sz w:val="27"/>
+          <w:szCs w:val="27"/>
+          <w:shd w:val="clear" w:color="auto" w:fill="F5F6F7"/>
+        </w:rPr>
+        <w:t>property.</w:t>
+      </w:r>
+    </w:p>
+    <w:p>
+      <w:pPr>
+        <w:shd w:val="clear" w:color="auto" w:fill="FFFFFE"/>
+        <w:spacing w:after="0" w:line="360" w:lineRule="atLeast"/>
+        <w:rPr>
+          <w:rFonts w:ascii="Segoe UI" w:hAnsi="Segoe UI" w:cs="Segoe UI"/>
+          <w:color w:val="000000"/>
+          <w:sz w:val="27"/>
+          <w:szCs w:val="27"/>
+          <w:shd w:val="clear" w:color="auto" w:fill="F5F6F7"/>
+        </w:rPr>
+      </w:pPr>
+    </w:p>
+    <w:p>
+      <w:pPr>
+        <w:shd w:val="clear" w:color="auto" w:fill="FFFFFE"/>
+        <w:spacing w:after="0" w:line="360" w:lineRule="atLeast"/>
+        <w:rPr>
+          <w:rFonts w:ascii="Segoe UI" w:hAnsi="Segoe UI" w:cs="Segoe UI"/>
+          <w:color w:val="000000"/>
+          <w:sz w:val="27"/>
+          <w:szCs w:val="27"/>
+          <w:shd w:val="clear" w:color="auto" w:fill="F5F6F7"/>
+        </w:rPr>
+      </w:pPr>
+    </w:p>
+    <w:p>
+      <w:pPr>
+        <w:shd w:val="clear" w:color="auto" w:fill="FFFFFE"/>
+        <w:spacing w:after="0" w:line="360" w:lineRule="atLeast"/>
+        <w:rPr>
+          <w:rFonts w:ascii="Segoe UI" w:hAnsi="Segoe UI" w:cs="Segoe UI"/>
+          <w:color w:val="000000"/>
+          <w:sz w:val="27"/>
+          <w:szCs w:val="27"/>
+          <w:shd w:val="clear" w:color="auto" w:fill="F5F6F7"/>
+        </w:rPr>
+      </w:pPr>
+    </w:p>
+    <w:p>
+      <w:pPr>
+        <w:shd w:val="clear" w:color="auto" w:fill="FFFFFE"/>
+        <w:spacing w:line="360" w:lineRule="atLeast"/>
+        <w:rPr>
+          <w:rFonts w:ascii="Segoe UI" w:hAnsi="Segoe UI" w:cs="Segoe UI"/>
+          <w:color w:val="000000"/>
+          <w:sz w:val="27"/>
+          <w:szCs w:val="27"/>
+          <w:shd w:val="clear" w:color="auto" w:fill="F5F6F7"/>
+        </w:rPr>
+      </w:pPr>
+      <w:r>
+        <w:rPr>
+          <w:rFonts w:ascii="Segoe UI" w:hAnsi="Segoe UI" w:cs="Segoe UI"/>
+          <w:color w:val="000000"/>
+          <w:sz w:val="27"/>
+          <w:szCs w:val="27"/>
+          <w:shd w:val="clear" w:color="auto" w:fill="F5F6F7"/>
+        </w:rPr>
+        <w:t xml:space="preserve">To make text blocks start and finish on same line.. that’s no line longer than </w:t>
+      </w:r>
+    </w:p>
+    <w:p>
+      <w:pPr>
+        <w:shd w:val="clear" w:color="auto" w:fill="FFFFFE"/>
+        <w:spacing w:line="360" w:lineRule="atLeast"/>
+        <w:rPr>
+          <w:rFonts w:ascii="Courier New" w:eastAsia="Times New Roman" w:hAnsi="Courier New" w:cs="Courier New"/>
+          <w:noProof w:val="0"/>
+          <w:color w:val="000000"/>
+          <w:sz w:val="27"/>
+          <w:szCs w:val="27"/>
+        </w:rPr>
+      </w:pPr>
+      <w:r>
+        <w:rPr>
+          <w:rFonts w:ascii="Segoe UI" w:hAnsi="Segoe UI" w:cs="Segoe UI"/>
+          <w:color w:val="000000"/>
+          <w:sz w:val="27"/>
+          <w:szCs w:val="27"/>
+          <w:shd w:val="clear" w:color="auto" w:fill="F5F6F7"/>
+        </w:rPr>
+        <w:t xml:space="preserve">the other ( all the lines have the same length) use: </w:t>
+      </w:r>
+      <w:r>
+        <w:rPr>
+          <w:rFonts w:ascii="Courier New" w:eastAsia="Times New Roman" w:hAnsi="Courier New" w:cs="Courier New"/>
+          <w:noProof w:val="0"/>
+          <w:color w:val="000000"/>
+          <w:sz w:val="27"/>
+          <w:szCs w:val="27"/>
+        </w:rPr>
+        <w:t>  </w:t>
+      </w:r>
+    </w:p>
+    <w:p>
+      <w:pPr>
+        <w:shd w:val="clear" w:color="auto" w:fill="FFFFFE"/>
+        <w:spacing w:line="360" w:lineRule="atLeast"/>
+        <w:rPr>
+          <w:rFonts w:ascii="Courier New" w:eastAsia="Times New Roman" w:hAnsi="Courier New" w:cs="Courier New"/>
+          <w:noProof w:val="0"/>
+          <w:color w:val="000000"/>
+          <w:sz w:val="27"/>
+          <w:szCs w:val="27"/>
+        </w:rPr>
+      </w:pPr>
+      <w:proofErr w:type="gramStart"/>
+      <w:r>
+        <w:rPr>
+          <w:rFonts w:ascii="Courier New" w:eastAsia="Times New Roman" w:hAnsi="Courier New" w:cs="Courier New"/>
+          <w:noProof w:val="0"/>
+          <w:color w:val="FF0000"/>
+          <w:sz w:val="27"/>
+          <w:szCs w:val="27"/>
+        </w:rPr>
+        <w:t>text-</w:t>
+      </w:r>
+      <w:proofErr w:type="gramEnd"/>
+      <w:r>
+        <w:rPr>
+          <w:rFonts w:ascii="Courier New" w:eastAsia="Times New Roman" w:hAnsi="Courier New" w:cs="Courier New"/>
+          <w:noProof w:val="0"/>
+          <w:color w:val="FF0000"/>
+          <w:sz w:val="27"/>
+          <w:szCs w:val="27"/>
+        </w:rPr>
+        <w:t>align:</w:t>
+      </w:r>
+      <w:r>
+        <w:rPr>
+          <w:rFonts w:ascii="Courier New" w:eastAsia="Times New Roman" w:hAnsi="Courier New" w:cs="Courier New"/>
+          <w:noProof w:val="0"/>
+          <w:color w:val="000000"/>
+          <w:sz w:val="27"/>
+          <w:szCs w:val="27"/>
+        </w:rPr>
+        <w:t> </w:t>
+      </w:r>
+      <w:r>
+        <w:rPr>
+          <w:rFonts w:ascii="Courier New" w:eastAsia="Times New Roman" w:hAnsi="Courier New" w:cs="Courier New"/>
+          <w:noProof w:val="0"/>
+          <w:color w:val="0451A5"/>
+          <w:sz w:val="27"/>
+          <w:szCs w:val="27"/>
+        </w:rPr>
+        <w:t>justify</w:t>
+      </w:r>
+      <w:r>
+        <w:rPr>
+          <w:rFonts w:ascii="Courier New" w:eastAsia="Times New Roman" w:hAnsi="Courier New" w:cs="Courier New"/>
+          <w:noProof w:val="0"/>
+          <w:color w:val="000000"/>
+          <w:sz w:val="27"/>
+          <w:szCs w:val="27"/>
+        </w:rPr>
+        <w:t>;</w:t>
+      </w:r>
+    </w:p>
+    <w:p>
+      <w:pPr>
+        <w:shd w:val="clear" w:color="auto" w:fill="FFFFFE"/>
+        <w:spacing w:after="0" w:line="360" w:lineRule="atLeast"/>
+        <w:rPr>
+          <w:rFonts w:ascii="Segoe UI" w:hAnsi="Segoe UI" w:cs="Segoe UI"/>
+          <w:color w:val="000000"/>
+          <w:sz w:val="27"/>
+          <w:szCs w:val="27"/>
+          <w:shd w:val="clear" w:color="auto" w:fill="F5F6F7"/>
+        </w:rPr>
+      </w:pPr>
+      <w:r>
+        <w:rPr>
+          <w:rFonts w:ascii="Segoe UI" w:hAnsi="Segoe UI" w:cs="Segoe UI"/>
+          <w:color w:val="000000"/>
+          <w:sz w:val="27"/>
+          <w:szCs w:val="27"/>
+          <w:shd w:val="clear" w:color="auto" w:fill="F5F6F7"/>
+        </w:rPr>
+        <w:t>T</w:t>
+      </w:r>
+      <w:r>
+        <w:rPr>
+          <w:rFonts w:ascii="Segoe UI" w:hAnsi="Segoe UI" w:cs="Segoe UI"/>
+          <w:color w:val="000000"/>
+          <w:sz w:val="27"/>
+          <w:szCs w:val="27"/>
+          <w:shd w:val="clear" w:color="auto" w:fill="F5F6F7"/>
+        </w:rPr>
+        <w:t xml:space="preserve">he CSS property </w:t>
+      </w:r>
+      <w:r>
+        <w:rPr>
+          <w:rFonts w:ascii="Segoe UI" w:hAnsi="Segoe UI" w:cs="Segoe UI"/>
+          <w:b/>
+          <w:color w:val="000000"/>
+          <w:sz w:val="28"/>
+          <w:szCs w:val="27"/>
+          <w:shd w:val="clear" w:color="auto" w:fill="F5F6F7"/>
+        </w:rPr>
+        <w:t>float: left</w:t>
+      </w:r>
+      <w:r>
+        <w:rPr>
+          <w:rFonts w:ascii="Segoe UI" w:hAnsi="Segoe UI" w:cs="Segoe UI"/>
+          <w:color w:val="000000"/>
+          <w:sz w:val="27"/>
+          <w:szCs w:val="27"/>
+          <w:shd w:val="clear" w:color="auto" w:fill="F5F6F7"/>
+        </w:rPr>
+        <w:t>; is used to align an element to the left within its containing element. When applied to a text element or any other block-level or inline-block element, it causes the element to mov</w:t>
       </w:r>
       <w:bookmarkStart w:id="0" w:name="_GoBack"/>
       <w:bookmarkEnd w:id="0"/>
+      <w:r>
+        <w:rPr>
+          <w:rFonts w:ascii="Segoe UI" w:hAnsi="Segoe UI" w:cs="Segoe UI"/>
+          <w:color w:val="000000"/>
+          <w:sz w:val="27"/>
+          <w:szCs w:val="27"/>
+          <w:shd w:val="clear" w:color="auto" w:fill="F5F6F7"/>
+        </w:rPr>
+        <w:t>e to the left of its containing element, allowing content to flow around it on the right side.</w:t>
+      </w:r>
+    </w:p>
+    <w:p>
+      <w:pPr>
+        <w:shd w:val="clear" w:color="auto" w:fill="FFFFFE"/>
+        <w:spacing w:after="0" w:line="360" w:lineRule="atLeast"/>
+        <w:rPr>
+          <w:rFonts w:ascii="Segoe UI" w:hAnsi="Segoe UI" w:cs="Segoe UI"/>
+          <w:color w:val="000000"/>
+          <w:sz w:val="27"/>
+          <w:szCs w:val="27"/>
+          <w:shd w:val="clear" w:color="auto" w:fill="F5F6F7"/>
+        </w:rPr>
+      </w:pPr>
     </w:p>
     <w:sectPr>
       <w:pgSz w:w="12240" w:h="15840"/>
@@ -10961,6 +13782,7 @@
   <w:style w:type="paragraph" w:default="1" w:styleId="Normal">
     <w:name w:val="Normal"/>
     <w:qFormat/>
+    <w:rsid w:val="00322CCD"/>
     <w:rPr>
       <w:noProof/>
     </w:rPr>

</xml_diff>

<commit_message>
completed the CSS Grid magazine exercise
</commit_message>
<xml_diff>
--- a/Responsive web design notes.docx
+++ b/Responsive web design notes.docx
@@ -12962,20 +12962,716 @@
           <w:szCs w:val="27"/>
           <w:shd w:val="clear" w:color="auto" w:fill="F5F6F7"/>
         </w:rPr>
-        <w:t>; is used to align an element to the left within its containing element. When applied to a text element or any other block-level or inline-block element, it causes the element to mov</w:t>
+        <w:t>; is used to align an element to the left within its containing element. When applied to a text element or any other block-level or inline-block element, it causes the element to move to the left of its containing element, allowing content to flow around it on the right side.</w:t>
+      </w:r>
+    </w:p>
+    <w:p>
+      <w:pPr>
+        <w:shd w:val="clear" w:color="auto" w:fill="FFFFFE"/>
+        <w:spacing w:after="0" w:line="360" w:lineRule="atLeast"/>
+        <w:rPr>
+          <w:rFonts w:ascii="Segoe UI" w:hAnsi="Segoe UI" w:cs="Segoe UI"/>
+          <w:color w:val="000000"/>
+          <w:sz w:val="27"/>
+          <w:szCs w:val="27"/>
+          <w:shd w:val="clear" w:color="auto" w:fill="F5F6F7"/>
+        </w:rPr>
+      </w:pPr>
+    </w:p>
+    <w:p>
+      <w:pPr>
+        <w:shd w:val="clear" w:color="auto" w:fill="FFFFFE"/>
+        <w:spacing w:after="0" w:line="360" w:lineRule="atLeast"/>
+        <w:rPr>
+          <w:rFonts w:ascii="Segoe UI" w:hAnsi="Segoe UI" w:cs="Segoe UI"/>
+          <w:color w:val="000000"/>
+          <w:sz w:val="27"/>
+          <w:szCs w:val="27"/>
+          <w:shd w:val="clear" w:color="auto" w:fill="F5F6F7"/>
+        </w:rPr>
+      </w:pPr>
+      <w:r>
+        <w:rPr>
+          <w:rFonts w:ascii="Segoe UI" w:hAnsi="Segoe UI" w:cs="Segoe UI"/>
+          <w:color w:val="000000"/>
+          <w:sz w:val="27"/>
+          <w:szCs w:val="27"/>
+          <w:shd w:val="clear" w:color="auto" w:fill="F5F6F7"/>
+        </w:rPr>
+        <w:t xml:space="preserve">Just like in python when you want to put double quotation marks to a string you use single quotations and vice versa, the same goes for css. So property : </w:t>
+      </w:r>
+      <w:r>
+        <w:rPr>
+          <w:rFonts w:ascii="Segoe UI" w:hAnsi="Segoe UI" w:cs="Segoe UI"/>
+          <w:b/>
+          <w:color w:val="000000"/>
+          <w:sz w:val="27"/>
+          <w:szCs w:val="27"/>
+          <w:shd w:val="clear" w:color="auto" w:fill="F5F6F7"/>
+        </w:rPr>
+        <w:t>“</w:t>
+      </w:r>
+      <w:r>
+        <w:rPr>
+          <w:rFonts w:ascii="Segoe UI" w:hAnsi="Segoe UI" w:cs="Segoe UI"/>
+          <w:color w:val="000000"/>
+          <w:sz w:val="27"/>
+          <w:szCs w:val="27"/>
+          <w:shd w:val="clear" w:color="auto" w:fill="F5F6F7"/>
+        </w:rPr>
+        <w:t>’</w:t>
+      </w:r>
+      <w:r>
+        <w:rPr>
+          <w:rFonts w:ascii="Segoe UI" w:hAnsi="Segoe UI" w:cs="Segoe UI"/>
+          <w:b/>
+          <w:color w:val="000000"/>
+          <w:sz w:val="27"/>
+          <w:szCs w:val="27"/>
+          <w:shd w:val="clear" w:color="auto" w:fill="F5F6F7"/>
+        </w:rPr>
+        <w:t>”</w:t>
+      </w:r>
+      <w:r>
+        <w:rPr>
+          <w:rFonts w:ascii="Segoe UI" w:hAnsi="Segoe UI" w:cs="Segoe UI"/>
+          <w:color w:val="000000"/>
+          <w:sz w:val="27"/>
+          <w:szCs w:val="27"/>
+          <w:shd w:val="clear" w:color="auto" w:fill="F5F6F7"/>
+        </w:rPr>
+        <w:t xml:space="preserve"> or property :</w:t>
+      </w:r>
+      <w:r>
+        <w:rPr>
+          <w:rFonts w:ascii="Segoe UI" w:hAnsi="Segoe UI" w:cs="Segoe UI"/>
+          <w:b/>
+          <w:color w:val="000000"/>
+          <w:sz w:val="27"/>
+          <w:szCs w:val="27"/>
+          <w:shd w:val="clear" w:color="auto" w:fill="F5F6F7"/>
+        </w:rPr>
+        <w:t>‘</w:t>
+      </w:r>
+      <w:r>
+        <w:rPr>
+          <w:rFonts w:ascii="Segoe UI" w:hAnsi="Segoe UI" w:cs="Segoe UI"/>
+          <w:color w:val="000000"/>
+          <w:sz w:val="27"/>
+          <w:szCs w:val="27"/>
+          <w:shd w:val="clear" w:color="auto" w:fill="F5F6F7"/>
+        </w:rPr>
+        <w:t>”</w:t>
+      </w:r>
+      <w:r>
+        <w:rPr>
+          <w:rFonts w:ascii="Segoe UI" w:hAnsi="Segoe UI" w:cs="Segoe UI"/>
+          <w:b/>
+          <w:color w:val="000000"/>
+          <w:sz w:val="27"/>
+          <w:szCs w:val="27"/>
+          <w:shd w:val="clear" w:color="auto" w:fill="F5F6F7"/>
+        </w:rPr>
+        <w:t>’</w:t>
+      </w:r>
+      <w:r>
+        <w:rPr>
+          <w:rFonts w:ascii="Segoe UI" w:hAnsi="Segoe UI" w:cs="Segoe UI"/>
+          <w:color w:val="000000"/>
+          <w:sz w:val="27"/>
+          <w:szCs w:val="27"/>
+          <w:shd w:val="clear" w:color="auto" w:fill="F5F6F7"/>
+        </w:rPr>
+        <w:t xml:space="preserve">; </w:t>
+      </w:r>
+    </w:p>
+    <w:p>
+      <w:pPr>
+        <w:shd w:val="clear" w:color="auto" w:fill="FFFFFE"/>
+        <w:spacing w:after="0" w:line="360" w:lineRule="atLeast"/>
+        <w:rPr>
+          <w:rFonts w:ascii="Segoe UI" w:hAnsi="Segoe UI" w:cs="Segoe UI"/>
+          <w:color w:val="000000"/>
+          <w:sz w:val="27"/>
+          <w:szCs w:val="27"/>
+          <w:shd w:val="clear" w:color="auto" w:fill="F5F6F7"/>
+        </w:rPr>
+      </w:pPr>
+    </w:p>
+    <w:p>
+      <w:pPr>
+        <w:shd w:val="clear" w:color="auto" w:fill="FFFFFE"/>
+        <w:spacing w:line="360" w:lineRule="atLeast"/>
+        <w:rPr>
+          <w:rFonts w:ascii="Segoe UI" w:hAnsi="Segoe UI" w:cs="Segoe UI"/>
+          <w:color w:val="000000"/>
+          <w:sz w:val="27"/>
+          <w:szCs w:val="27"/>
+          <w:shd w:val="clear" w:color="auto" w:fill="F5F6F7"/>
+        </w:rPr>
+      </w:pPr>
+      <w:r>
+        <w:rPr>
+          <w:rFonts w:ascii="Segoe UI" w:hAnsi="Segoe UI" w:cs="Segoe UI"/>
+          <w:color w:val="000000"/>
+          <w:sz w:val="27"/>
+          <w:szCs w:val="27"/>
+          <w:shd w:val="clear" w:color="auto" w:fill="F5F6F7"/>
+        </w:rPr>
+        <w:t xml:space="preserve">The value </w:t>
+      </w:r>
+      <w:r>
+        <w:rPr>
+          <w:rFonts w:ascii="Segoe UI" w:hAnsi="Segoe UI" w:cs="Segoe UI"/>
+          <w:b/>
+          <w:color w:val="000000"/>
+          <w:sz w:val="27"/>
+          <w:szCs w:val="27"/>
+          <w:shd w:val="clear" w:color="auto" w:fill="F5F6F7"/>
+        </w:rPr>
+        <w:t xml:space="preserve"> min-content </w:t>
+      </w:r>
+      <w:r>
+        <w:rPr>
+          <w:rFonts w:ascii="Segoe UI" w:hAnsi="Segoe UI" w:cs="Segoe UI"/>
+          <w:color w:val="000000"/>
+          <w:sz w:val="27"/>
+          <w:szCs w:val="27"/>
+          <w:shd w:val="clear" w:color="auto" w:fill="F5F6F7"/>
+        </w:rPr>
+        <w:t xml:space="preserve">generally used in cases like </w:t>
+      </w:r>
+      <w:r>
+        <w:rPr>
+          <w:rFonts w:ascii="Courier New" w:eastAsia="Times New Roman" w:hAnsi="Courier New" w:cs="Courier New"/>
+          <w:noProof w:val="0"/>
+          <w:color w:val="000000"/>
+          <w:sz w:val="27"/>
+          <w:szCs w:val="27"/>
+        </w:rPr>
+        <w:t>  </w:t>
+      </w:r>
+      <w:r>
+        <w:rPr>
+          <w:rFonts w:ascii="Courier New" w:eastAsia="Times New Roman" w:hAnsi="Courier New" w:cs="Courier New"/>
+          <w:noProof w:val="0"/>
+          <w:color w:val="FF0000"/>
+          <w:sz w:val="27"/>
+          <w:szCs w:val="27"/>
+        </w:rPr>
+        <w:t>grid-template-rows:</w:t>
+      </w:r>
+      <w:r>
+        <w:rPr>
+          <w:rFonts w:ascii="Courier New" w:eastAsia="Times New Roman" w:hAnsi="Courier New" w:cs="Courier New"/>
+          <w:noProof w:val="0"/>
+          <w:color w:val="000000"/>
+          <w:sz w:val="27"/>
+          <w:szCs w:val="27"/>
+        </w:rPr>
+        <w:t> </w:t>
+      </w:r>
+      <w:r>
+        <w:rPr>
+          <w:rFonts w:ascii="Courier New" w:eastAsia="Times New Roman" w:hAnsi="Courier New" w:cs="Courier New"/>
+          <w:noProof w:val="0"/>
+          <w:color w:val="0451A5"/>
+          <w:sz w:val="27"/>
+          <w:szCs w:val="27"/>
+        </w:rPr>
+        <w:t>repeat(</w:t>
+      </w:r>
+      <w:r>
+        <w:rPr>
+          <w:rFonts w:ascii="Courier New" w:eastAsia="Times New Roman" w:hAnsi="Courier New" w:cs="Courier New"/>
+          <w:noProof w:val="0"/>
+          <w:color w:val="098658"/>
+          <w:sz w:val="27"/>
+          <w:szCs w:val="27"/>
+        </w:rPr>
+        <w:t>3</w:t>
+      </w:r>
+      <w:r>
+        <w:rPr>
+          <w:rFonts w:ascii="Courier New" w:eastAsia="Times New Roman" w:hAnsi="Courier New" w:cs="Courier New"/>
+          <w:noProof w:val="0"/>
+          <w:color w:val="000000"/>
+          <w:sz w:val="27"/>
+          <w:szCs w:val="27"/>
+        </w:rPr>
+        <w:t>, </w:t>
+      </w:r>
+      <w:r>
+        <w:rPr>
+          <w:rFonts w:ascii="Courier New" w:eastAsia="Times New Roman" w:hAnsi="Courier New" w:cs="Courier New"/>
+          <w:noProof w:val="0"/>
+          <w:color w:val="0451A5"/>
+          <w:sz w:val="27"/>
+          <w:szCs w:val="27"/>
+        </w:rPr>
+        <w:t>min-content)</w:t>
+      </w:r>
+      <w:r>
+        <w:rPr>
+          <w:rFonts w:ascii="Courier New" w:eastAsia="Times New Roman" w:hAnsi="Courier New" w:cs="Courier New"/>
+          <w:noProof w:val="0"/>
+          <w:color w:val="000000"/>
+          <w:sz w:val="27"/>
+          <w:szCs w:val="27"/>
+        </w:rPr>
+        <w:t>;</w:t>
+      </w:r>
+      <w:r>
+        <w:rPr>
+          <w:rFonts w:ascii="Courier New" w:eastAsia="Times New Roman" w:hAnsi="Courier New" w:cs="Courier New"/>
+          <w:noProof w:val="0"/>
+          <w:color w:val="000000"/>
+          <w:sz w:val="27"/>
+          <w:szCs w:val="27"/>
+        </w:rPr>
+        <w:t xml:space="preserve"> </w:t>
+      </w:r>
+      <w:r>
+        <w:rPr>
+          <w:rFonts w:ascii="Segoe UI" w:hAnsi="Segoe UI" w:cs="Segoe UI"/>
+          <w:color w:val="000000"/>
+          <w:sz w:val="27"/>
+          <w:szCs w:val="27"/>
+          <w:shd w:val="clear" w:color="auto" w:fill="F5F6F7"/>
+        </w:rPr>
+        <w:t>is used to tell css that the size of that each row size (in this case ) will be set to the minimum size required to contain it’s content. In short, the section size will grow with the content. Nice.</w:t>
+      </w:r>
+      <w:r>
+        <w:rPr>
+          <w:rFonts w:ascii="Segoe UI" w:hAnsi="Segoe UI" w:cs="Segoe UI"/>
+          <w:color w:val="000000"/>
+          <w:sz w:val="27"/>
+          <w:szCs w:val="27"/>
+          <w:shd w:val="clear" w:color="auto" w:fill="F5F6F7"/>
+        </w:rPr>
+        <w:t xml:space="preserve"> </w:t>
+      </w:r>
+    </w:p>
+    <w:p>
+      <w:pPr>
+        <w:shd w:val="clear" w:color="auto" w:fill="FFFFFE"/>
+        <w:spacing w:line="360" w:lineRule="atLeast"/>
+        <w:rPr>
+          <w:rFonts w:ascii="Segoe UI" w:hAnsi="Segoe UI" w:cs="Segoe UI"/>
+          <w:color w:val="000000"/>
+          <w:sz w:val="27"/>
+          <w:szCs w:val="27"/>
+          <w:shd w:val="clear" w:color="auto" w:fill="F5F6F7"/>
+        </w:rPr>
+      </w:pPr>
+      <w:r>
+        <w:rPr>
+          <w:rFonts w:ascii="Segoe UI" w:hAnsi="Segoe UI" w:cs="Segoe UI"/>
+          <w:color w:val="000000"/>
+          <w:sz w:val="27"/>
+          <w:szCs w:val="27"/>
+          <w:shd w:val="clear" w:color="auto" w:fill="F5F6F7"/>
+        </w:rPr>
+        <w:t xml:space="preserve">In css grid </w:t>
+      </w:r>
+      <w:r>
+        <w:rPr>
+          <w:rFonts w:ascii="Segoe UI" w:hAnsi="Segoe UI" w:cs="Segoe UI"/>
+          <w:color w:val="000000"/>
+          <w:sz w:val="27"/>
+          <w:szCs w:val="27"/>
+          <w:shd w:val="clear" w:color="auto" w:fill="F5F6F7"/>
+        </w:rPr>
+        <w:t>The </w:t>
+      </w:r>
+      <w:r>
+        <w:rPr>
+          <w:rStyle w:val="HTMLCode"/>
+          <w:rFonts w:ascii="var(--font-family-monospace)" w:eastAsiaTheme="minorHAnsi" w:hAnsi="var(--font-family-monospace)"/>
+          <w:b/>
+          <w:sz w:val="28"/>
+          <w:szCs w:val="24"/>
+        </w:rPr>
+        <w:t>gap</w:t>
+      </w:r>
+      <w:r>
+        <w:rPr>
+          <w:rFonts w:ascii="Segoe UI" w:hAnsi="Segoe UI" w:cs="Segoe UI"/>
+          <w:b/>
+          <w:color w:val="000000"/>
+          <w:sz w:val="32"/>
+          <w:szCs w:val="27"/>
+          <w:shd w:val="clear" w:color="auto" w:fill="F5F6F7"/>
+        </w:rPr>
+        <w:t> </w:t>
+      </w:r>
+      <w:r>
+        <w:rPr>
+          <w:rFonts w:ascii="Segoe UI" w:hAnsi="Segoe UI" w:cs="Segoe UI"/>
+          <w:color w:val="000000"/>
+          <w:sz w:val="27"/>
+          <w:szCs w:val="27"/>
+          <w:shd w:val="clear" w:color="auto" w:fill="F5F6F7"/>
+        </w:rPr>
+        <w:t>property is a shorthand way to set the value of</w:t>
+      </w:r>
+      <w:r>
+        <w:rPr>
+          <w:rFonts w:ascii="Segoe UI" w:hAnsi="Segoe UI" w:cs="Segoe UI"/>
+          <w:b/>
+          <w:color w:val="000000"/>
+          <w:sz w:val="27"/>
+          <w:szCs w:val="27"/>
+          <w:shd w:val="clear" w:color="auto" w:fill="F5F6F7"/>
+        </w:rPr>
+        <w:t> </w:t>
+      </w:r>
+      <w:r>
+        <w:rPr>
+          <w:rStyle w:val="HTMLCode"/>
+          <w:rFonts w:ascii="var(--font-family-monospace)" w:eastAsiaTheme="minorHAnsi" w:hAnsi="var(--font-family-monospace)"/>
+          <w:b/>
+          <w:sz w:val="24"/>
+          <w:szCs w:val="24"/>
+        </w:rPr>
+        <w:t>column-gap</w:t>
+      </w:r>
+      <w:r>
+        <w:rPr>
+          <w:rFonts w:ascii="Segoe UI" w:hAnsi="Segoe UI" w:cs="Segoe UI"/>
+          <w:color w:val="000000"/>
+          <w:sz w:val="27"/>
+          <w:szCs w:val="27"/>
+          <w:shd w:val="clear" w:color="auto" w:fill="F5F6F7"/>
+        </w:rPr>
+        <w:t> and </w:t>
+      </w:r>
+      <w:r>
+        <w:rPr>
+          <w:rStyle w:val="HTMLCode"/>
+          <w:rFonts w:ascii="var(--font-family-monospace)" w:eastAsiaTheme="minorHAnsi" w:hAnsi="var(--font-family-monospace)"/>
+          <w:b/>
+          <w:sz w:val="24"/>
+          <w:szCs w:val="24"/>
+        </w:rPr>
+        <w:t>row-gap</w:t>
+      </w:r>
+      <w:r>
+        <w:rPr>
+          <w:rFonts w:ascii="Segoe UI" w:hAnsi="Segoe UI" w:cs="Segoe UI"/>
+          <w:color w:val="000000"/>
+          <w:sz w:val="27"/>
+          <w:szCs w:val="27"/>
+          <w:shd w:val="clear" w:color="auto" w:fill="F5F6F7"/>
+        </w:rPr>
+        <w:t> at the same time.</w:t>
+      </w:r>
+      <w:r>
+        <w:rPr>
+          <w:rFonts w:ascii="Segoe UI" w:hAnsi="Segoe UI" w:cs="Segoe UI"/>
+          <w:color w:val="000000"/>
+          <w:sz w:val="27"/>
+          <w:szCs w:val="27"/>
+          <w:shd w:val="clear" w:color="auto" w:fill="F5F6F7"/>
+        </w:rPr>
+        <w:t xml:space="preserve"> </w:t>
+      </w:r>
+      <w:r>
+        <w:rPr>
+          <w:rFonts w:ascii="Segoe UI" w:hAnsi="Segoe UI" w:cs="Segoe UI"/>
+          <w:color w:val="000000"/>
+          <w:sz w:val="27"/>
+          <w:szCs w:val="27"/>
+          <w:shd w:val="clear" w:color="auto" w:fill="F5F6F7"/>
+        </w:rPr>
+        <w:t>If given one value, it sets the </w:t>
+      </w:r>
+      <w:r>
+        <w:rPr>
+          <w:rStyle w:val="HTMLCode"/>
+          <w:rFonts w:ascii="var(--font-family-monospace)" w:eastAsiaTheme="minorHAnsi" w:hAnsi="var(--font-family-monospace)"/>
+          <w:sz w:val="24"/>
+          <w:szCs w:val="24"/>
+        </w:rPr>
+        <w:t>column-gap</w:t>
+      </w:r>
+      <w:r>
+        <w:rPr>
+          <w:rFonts w:ascii="Segoe UI" w:hAnsi="Segoe UI" w:cs="Segoe UI"/>
+          <w:color w:val="000000"/>
+          <w:sz w:val="27"/>
+          <w:szCs w:val="27"/>
+          <w:shd w:val="clear" w:color="auto" w:fill="F5F6F7"/>
+        </w:rPr>
+        <w:t> and </w:t>
+      </w:r>
+      <w:r>
+        <w:rPr>
+          <w:rStyle w:val="HTMLCode"/>
+          <w:rFonts w:ascii="var(--font-family-monospace)" w:eastAsiaTheme="minorHAnsi" w:hAnsi="var(--font-family-monospace)"/>
+          <w:sz w:val="24"/>
+          <w:szCs w:val="24"/>
+        </w:rPr>
+        <w:t>row-gap</w:t>
+      </w:r>
+      <w:r>
+        <w:rPr>
+          <w:rFonts w:ascii="Segoe UI" w:hAnsi="Segoe UI" w:cs="Segoe UI"/>
+          <w:color w:val="000000"/>
+          <w:sz w:val="27"/>
+          <w:szCs w:val="27"/>
+          <w:shd w:val="clear" w:color="auto" w:fill="F5F6F7"/>
+        </w:rPr>
+        <w:t> both to that value.</w:t>
+      </w:r>
+      <w:r>
+        <w:rPr>
+          <w:rFonts w:ascii="Segoe UI" w:hAnsi="Segoe UI" w:cs="Segoe UI"/>
+          <w:color w:val="000000"/>
+          <w:sz w:val="27"/>
+          <w:szCs w:val="27"/>
+          <w:shd w:val="clear" w:color="auto" w:fill="F5F6F7"/>
+        </w:rPr>
+        <w:t xml:space="preserve"> </w:t>
+      </w:r>
+      <w:r>
+        <w:rPr>
+          <w:rFonts w:ascii="Segoe UI" w:hAnsi="Segoe UI" w:cs="Segoe UI"/>
+          <w:color w:val="000000"/>
+          <w:sz w:val="27"/>
+          <w:szCs w:val="27"/>
+          <w:shd w:val="clear" w:color="auto" w:fill="F5F6F7"/>
+        </w:rPr>
+        <w:t>If given two values, it sets the </w:t>
+      </w:r>
+      <w:r>
+        <w:rPr>
+          <w:rStyle w:val="HTMLCode"/>
+          <w:rFonts w:ascii="var(--font-family-monospace)" w:eastAsiaTheme="minorHAnsi" w:hAnsi="var(--font-family-monospace)"/>
+          <w:sz w:val="24"/>
+          <w:szCs w:val="24"/>
+        </w:rPr>
+        <w:t>row-gap</w:t>
+      </w:r>
+      <w:r>
+        <w:rPr>
+          <w:rFonts w:ascii="Segoe UI" w:hAnsi="Segoe UI" w:cs="Segoe UI"/>
+          <w:color w:val="000000"/>
+          <w:sz w:val="27"/>
+          <w:szCs w:val="27"/>
+          <w:shd w:val="clear" w:color="auto" w:fill="F5F6F7"/>
+        </w:rPr>
+        <w:t> to the first value and the </w:t>
+      </w:r>
+      <w:r>
+        <w:rPr>
+          <w:rStyle w:val="HTMLCode"/>
+          <w:rFonts w:ascii="var(--font-family-monospace)" w:eastAsiaTheme="minorHAnsi" w:hAnsi="var(--font-family-monospace)"/>
+          <w:sz w:val="24"/>
+          <w:szCs w:val="24"/>
+        </w:rPr>
+        <w:t>column-gap</w:t>
+      </w:r>
+      <w:r>
+        <w:rPr>
+          <w:rFonts w:ascii="Segoe UI" w:hAnsi="Segoe UI" w:cs="Segoe UI"/>
+          <w:color w:val="000000"/>
+          <w:sz w:val="27"/>
+          <w:szCs w:val="27"/>
+          <w:shd w:val="clear" w:color="auto" w:fill="F5F6F7"/>
+        </w:rPr>
+        <w:t> to the second.</w:t>
+      </w:r>
+    </w:p>
+    <w:p>
+      <w:pPr>
+        <w:shd w:val="clear" w:color="auto" w:fill="FFFFFE"/>
+        <w:spacing w:line="360" w:lineRule="atLeast"/>
+        <w:rPr>
+          <w:rFonts w:ascii="Segoe UI" w:hAnsi="Segoe UI" w:cs="Segoe UI"/>
+          <w:color w:val="000000"/>
+          <w:sz w:val="27"/>
+          <w:szCs w:val="27"/>
+          <w:shd w:val="clear" w:color="auto" w:fill="F5F6F7"/>
+        </w:rPr>
+      </w:pPr>
+    </w:p>
+    <w:p>
+      <w:pPr>
+        <w:shd w:val="clear" w:color="auto" w:fill="FFFFFE"/>
+        <w:spacing w:line="360" w:lineRule="atLeast"/>
+        <w:rPr>
+          <w:rFonts w:ascii="Courier New" w:eastAsia="Times New Roman" w:hAnsi="Courier New" w:cs="Courier New"/>
+          <w:noProof w:val="0"/>
+          <w:color w:val="000000"/>
+          <w:sz w:val="27"/>
+          <w:szCs w:val="27"/>
+        </w:rPr>
+      </w:pPr>
+      <w:r>
+        <w:rPr>
+          <w:rFonts w:ascii="Segoe UI" w:hAnsi="Segoe UI" w:cs="Segoe UI"/>
+          <w:color w:val="000000"/>
+          <w:sz w:val="27"/>
+          <w:szCs w:val="27"/>
+          <w:shd w:val="clear" w:color="auto" w:fill="F5F6F7"/>
+        </w:rPr>
+        <w:t>The </w:t>
+      </w:r>
+      <w:r>
+        <w:rPr>
+          <w:rStyle w:val="HTMLCode"/>
+          <w:rFonts w:ascii="var(--font-family-monospace)" w:eastAsiaTheme="minorHAnsi" w:hAnsi="var(--font-family-monospace)"/>
+          <w:sz w:val="24"/>
+          <w:szCs w:val="24"/>
+        </w:rPr>
+        <w:t>place-items</w:t>
+      </w:r>
+      <w:r>
+        <w:rPr>
+          <w:rFonts w:ascii="Segoe UI" w:hAnsi="Segoe UI" w:cs="Segoe UI"/>
+          <w:color w:val="000000"/>
+          <w:sz w:val="27"/>
+          <w:szCs w:val="27"/>
+          <w:shd w:val="clear" w:color="auto" w:fill="F5F6F7"/>
+        </w:rPr>
+        <w:t> property can be used to set the </w:t>
+      </w:r>
+      <w:r>
+        <w:rPr>
+          <w:rStyle w:val="HTMLCode"/>
+          <w:rFonts w:ascii="var(--font-family-monospace)" w:eastAsiaTheme="minorHAnsi" w:hAnsi="var(--font-family-monospace)"/>
+          <w:sz w:val="24"/>
+          <w:szCs w:val="24"/>
+        </w:rPr>
+        <w:t>align-items</w:t>
+      </w:r>
+      <w:r>
+        <w:rPr>
+          <w:rFonts w:ascii="Segoe UI" w:hAnsi="Segoe UI" w:cs="Segoe UI"/>
+          <w:color w:val="000000"/>
+          <w:sz w:val="27"/>
+          <w:szCs w:val="27"/>
+          <w:shd w:val="clear" w:color="auto" w:fill="F5F6F7"/>
+        </w:rPr>
+        <w:t> and </w:t>
+      </w:r>
+      <w:r>
+        <w:rPr>
+          <w:rStyle w:val="HTMLCode"/>
+          <w:rFonts w:ascii="var(--font-family-monospace)" w:eastAsiaTheme="minorHAnsi" w:hAnsi="var(--font-family-monospace)"/>
+          <w:sz w:val="24"/>
+          <w:szCs w:val="24"/>
+        </w:rPr>
+        <w:t>justify-items</w:t>
+      </w:r>
+      <w:r>
+        <w:rPr>
+          <w:rFonts w:ascii="Segoe UI" w:hAnsi="Segoe UI" w:cs="Segoe UI"/>
+          <w:color w:val="000000"/>
+          <w:sz w:val="27"/>
+          <w:szCs w:val="27"/>
+          <w:shd w:val="clear" w:color="auto" w:fill="F5F6F7"/>
+        </w:rPr>
+        <w:t> values at the same time. The </w:t>
+      </w:r>
+      <w:r>
+        <w:rPr>
+          <w:rStyle w:val="HTMLCode"/>
+          <w:rFonts w:ascii="var(--font-family-monospace)" w:eastAsiaTheme="minorHAnsi" w:hAnsi="var(--font-family-monospace)"/>
+          <w:sz w:val="24"/>
+          <w:szCs w:val="24"/>
+        </w:rPr>
+        <w:t>place-items</w:t>
+      </w:r>
+      <w:r>
+        <w:rPr>
+          <w:rFonts w:ascii="Segoe UI" w:hAnsi="Segoe UI" w:cs="Segoe UI"/>
+          <w:color w:val="000000"/>
+          <w:sz w:val="27"/>
+          <w:szCs w:val="27"/>
+          <w:shd w:val="clear" w:color="auto" w:fill="F5F6F7"/>
+        </w:rPr>
+        <w:t> property takes one or two values. If one value is provided, it is used for both the </w:t>
+      </w:r>
+      <w:r>
+        <w:rPr>
+          <w:rStyle w:val="HTMLCode"/>
+          <w:rFonts w:ascii="var(--font-family-monospace)" w:eastAsiaTheme="minorHAnsi" w:hAnsi="var(--font-family-monospace)"/>
+          <w:sz w:val="24"/>
+          <w:szCs w:val="24"/>
+        </w:rPr>
+        <w:t>align-items</w:t>
+      </w:r>
+      <w:r>
+        <w:rPr>
+          <w:rFonts w:ascii="Segoe UI" w:hAnsi="Segoe UI" w:cs="Segoe UI"/>
+          <w:color w:val="000000"/>
+          <w:sz w:val="27"/>
+          <w:szCs w:val="27"/>
+          <w:shd w:val="clear" w:color="auto" w:fill="F5F6F7"/>
+        </w:rPr>
+        <w:t> and </w:t>
+      </w:r>
+      <w:r>
+        <w:rPr>
+          <w:rStyle w:val="HTMLCode"/>
+          <w:rFonts w:ascii="var(--font-family-monospace)" w:eastAsiaTheme="minorHAnsi" w:hAnsi="var(--font-family-monospace)"/>
+          <w:sz w:val="24"/>
+          <w:szCs w:val="24"/>
+        </w:rPr>
+        <w:t>justify-items</w:t>
+      </w:r>
+      <w:r>
+        <w:rPr>
+          <w:rFonts w:ascii="Segoe UI" w:hAnsi="Segoe UI" w:cs="Segoe UI"/>
+          <w:color w:val="000000"/>
+          <w:sz w:val="27"/>
+          <w:szCs w:val="27"/>
+          <w:shd w:val="clear" w:color="auto" w:fill="F5F6F7"/>
+        </w:rPr>
+        <w:t> properties. If two values are provided, the first value is used for the </w:t>
+      </w:r>
+      <w:r>
+        <w:rPr>
+          <w:rStyle w:val="HTMLCode"/>
+          <w:rFonts w:ascii="var(--font-family-monospace)" w:eastAsiaTheme="minorHAnsi" w:hAnsi="var(--font-family-monospace)"/>
+          <w:sz w:val="24"/>
+          <w:szCs w:val="24"/>
+        </w:rPr>
+        <w:t>align-items</w:t>
+      </w:r>
+      <w:r>
+        <w:rPr>
+          <w:rFonts w:ascii="Segoe UI" w:hAnsi="Segoe UI" w:cs="Segoe UI"/>
+          <w:color w:val="000000"/>
+          <w:sz w:val="27"/>
+          <w:szCs w:val="27"/>
+          <w:shd w:val="clear" w:color="auto" w:fill="F5F6F7"/>
+        </w:rPr>
+        <w:t> property and the second value is used for the </w:t>
+      </w:r>
+      <w:r>
+        <w:rPr>
+          <w:rStyle w:val="HTMLCode"/>
+          <w:rFonts w:ascii="var(--font-family-monospace)" w:eastAsiaTheme="minorHAnsi" w:hAnsi="var(--font-family-monospace)"/>
+          <w:sz w:val="24"/>
+          <w:szCs w:val="24"/>
+        </w:rPr>
+        <w:t>justify-items</w:t>
+      </w:r>
+      <w:r>
+        <w:rPr>
+          <w:rFonts w:ascii="Segoe UI" w:hAnsi="Segoe UI" w:cs="Segoe UI"/>
+          <w:color w:val="000000"/>
+          <w:sz w:val="27"/>
+          <w:szCs w:val="27"/>
+          <w:shd w:val="clear" w:color="auto" w:fill="F5F6F7"/>
+        </w:rPr>
+        <w:t> property.</w:t>
       </w:r>
       <w:bookmarkStart w:id="0" w:name="_GoBack"/>
       <w:bookmarkEnd w:id="0"/>
-      <w:r>
-        <w:rPr>
-          <w:rFonts w:ascii="Segoe UI" w:hAnsi="Segoe UI" w:cs="Segoe UI"/>
-          <w:color w:val="000000"/>
-          <w:sz w:val="27"/>
-          <w:szCs w:val="27"/>
-          <w:shd w:val="clear" w:color="auto" w:fill="F5F6F7"/>
-        </w:rPr>
-        <w:t>e to the left of its containing element, allowing content to flow around it on the right side.</w:t>
-      </w:r>
     </w:p>
     <w:p>
       <w:pPr>

</xml_diff>

<commit_message>
bulding Product landing page
</commit_message>
<xml_diff>
--- a/Responsive web design notes.docx
+++ b/Responsive web design notes.docx
@@ -10254,6 +10254,7 @@
       <w:pPr>
         <w:rPr>
           <w:rFonts w:ascii="Segoe UI" w:hAnsi="Segoe UI" w:cs="Segoe UI"/>
+          <w:b/>
           <w:color w:val="000000"/>
           <w:sz w:val="27"/>
           <w:szCs w:val="27"/>
@@ -10293,6 +10294,7 @@
         <w:rPr>
           <w:rStyle w:val="HTMLCode"/>
           <w:rFonts w:ascii="var(--font-family-monospace)" w:eastAsiaTheme="minorHAnsi" w:hAnsi="var(--font-family-monospace)"/>
+          <w:b/>
           <w:sz w:val="24"/>
           <w:szCs w:val="24"/>
         </w:rPr>
@@ -10301,12 +10303,356 @@
       <w:r>
         <w:rPr>
           <w:rFonts w:ascii="Segoe UI" w:hAnsi="Segoe UI" w:cs="Segoe UI"/>
+          <w:b/>
           <w:color w:val="000000"/>
           <w:sz w:val="27"/>
           <w:szCs w:val="27"/>
           <w:shd w:val="clear" w:color="auto" w:fill="F5F6F7"/>
         </w:rPr>
         <w:t> attribute to </w:t>
+      </w:r>
+      <w:r>
+        <w:rPr>
+          <w:rStyle w:val="HTMLCode"/>
+          <w:rFonts w:ascii="var(--font-family-monospace)" w:eastAsiaTheme="minorHAnsi" w:hAnsi="var(--font-family-monospace)"/>
+          <w:b/>
+          <w:sz w:val="24"/>
+          <w:szCs w:val="24"/>
+        </w:rPr>
+        <w:t>noreferrer</w:t>
+      </w:r>
+      <w:r>
+        <w:rPr>
+          <w:rFonts w:ascii="Segoe UI" w:hAnsi="Segoe UI" w:cs="Segoe UI"/>
+          <w:color w:val="000000"/>
+          <w:sz w:val="27"/>
+          <w:szCs w:val="27"/>
+          <w:shd w:val="clear" w:color="auto" w:fill="F5F6F7"/>
+        </w:rPr>
+        <w:t> omits this information from the HTTP request. </w:t>
+      </w:r>
+      <w:r>
+        <w:rPr>
+          <w:rFonts w:ascii="Segoe UI" w:hAnsi="Segoe UI" w:cs="Segoe UI"/>
+          <w:color w:val="000000"/>
+          <w:sz w:val="27"/>
+          <w:szCs w:val="27"/>
+          <w:shd w:val="clear" w:color="auto" w:fill="F5F6F7"/>
+        </w:rPr>
+        <w:t xml:space="preserve">: </w:t>
+      </w:r>
+      <w:r>
+        <w:rPr>
+          <w:rFonts w:ascii="Segoe UI" w:hAnsi="Segoe UI" w:cs="Segoe UI"/>
+          <w:b/>
+          <w:color w:val="000000"/>
+          <w:sz w:val="27"/>
+          <w:szCs w:val="27"/>
+          <w:shd w:val="clear" w:color="auto" w:fill="F5F6F7"/>
+        </w:rPr>
+        <w:t>rel=”noreferrer”</w:t>
+      </w:r>
+    </w:p>
+    <w:p>
+      <w:pPr>
+        <w:rPr>
+          <w:rFonts w:ascii="Segoe UI" w:hAnsi="Segoe UI" w:cs="Segoe UI"/>
+          <w:b/>
+          <w:color w:val="000000"/>
+          <w:sz w:val="27"/>
+          <w:szCs w:val="27"/>
+          <w:shd w:val="clear" w:color="auto" w:fill="F5F6F7"/>
+        </w:rPr>
+      </w:pPr>
+      <w:r>
+        <w:rPr>
+          <w:rFonts w:ascii="Segoe UI" w:hAnsi="Segoe UI" w:cs="Segoe UI"/>
+          <w:b/>
+          <w:color w:val="000000"/>
+          <w:sz w:val="27"/>
+          <w:szCs w:val="27"/>
+          <w:shd w:val="clear" w:color="auto" w:fill="F5F6F7"/>
+        </w:rPr>
+        <w:t>h1, h2 , h3 , h4 etc..</w:t>
+      </w:r>
+      <w:r>
+        <w:rPr>
+          <w:rFonts w:ascii="Segoe UI" w:hAnsi="Segoe UI" w:cs="Segoe UI"/>
+          <w:color w:val="000000"/>
+          <w:sz w:val="27"/>
+          <w:szCs w:val="27"/>
+          <w:shd w:val="clear" w:color="auto" w:fill="F5F6F7"/>
+        </w:rPr>
+        <w:t xml:space="preserve"> are elements use most often in articles, new papers and that kind of stuff.</w:t>
+      </w:r>
+      <w:r>
+        <w:rPr>
+          <w:rFonts w:ascii="Segoe UI" w:hAnsi="Segoe UI" w:cs="Segoe UI"/>
+          <w:b/>
+          <w:color w:val="000000"/>
+          <w:sz w:val="27"/>
+          <w:szCs w:val="27"/>
+          <w:shd w:val="clear" w:color="auto" w:fill="F5F6F7"/>
+        </w:rPr>
+        <w:t xml:space="preserve"> </w:t>
+      </w:r>
+    </w:p>
+    <w:p>
+      <w:pPr>
+        <w:shd w:val="clear" w:color="auto" w:fill="FFFFFE"/>
+        <w:spacing w:line="360" w:lineRule="atLeast"/>
+        <w:rPr>
+          <w:rFonts w:ascii="Segoe UI" w:hAnsi="Segoe UI" w:cs="Segoe UI"/>
+          <w:color w:val="000000"/>
+          <w:sz w:val="27"/>
+          <w:szCs w:val="27"/>
+          <w:shd w:val="clear" w:color="auto" w:fill="F5F6F7"/>
+        </w:rPr>
+      </w:pPr>
+      <w:proofErr w:type="gramStart"/>
+      <w:r>
+        <w:rPr>
+          <w:rFonts w:ascii="Courier New" w:eastAsia="Times New Roman" w:hAnsi="Courier New" w:cs="Courier New"/>
+          <w:noProof w:val="0"/>
+          <w:color w:val="FF0000"/>
+          <w:sz w:val="27"/>
+          <w:szCs w:val="27"/>
+        </w:rPr>
+        <w:t>height</w:t>
+      </w:r>
+      <w:proofErr w:type="gramEnd"/>
+      <w:r>
+        <w:rPr>
+          <w:rFonts w:ascii="Courier New" w:eastAsia="Times New Roman" w:hAnsi="Courier New" w:cs="Courier New"/>
+          <w:noProof w:val="0"/>
+          <w:color w:val="383838"/>
+          <w:sz w:val="27"/>
+          <w:szCs w:val="27"/>
+        </w:rPr>
+        <w:t>=</w:t>
+      </w:r>
+      <w:r>
+        <w:rPr>
+          <w:rFonts w:ascii="Courier New" w:eastAsia="Times New Roman" w:hAnsi="Courier New" w:cs="Courier New"/>
+          <w:noProof w:val="0"/>
+          <w:color w:val="0000FF"/>
+          <w:sz w:val="27"/>
+          <w:szCs w:val="27"/>
+        </w:rPr>
+        <w:t>"400"</w:t>
+      </w:r>
+      <w:r>
+        <w:rPr>
+          <w:rFonts w:ascii="Courier New" w:eastAsia="Times New Roman" w:hAnsi="Courier New" w:cs="Courier New"/>
+          <w:noProof w:val="0"/>
+          <w:color w:val="000000"/>
+          <w:sz w:val="27"/>
+          <w:szCs w:val="27"/>
+        </w:rPr>
+        <w:t xml:space="preserve"> != </w:t>
+      </w:r>
+      <w:r>
+        <w:rPr>
+          <w:rFonts w:ascii="Courier New" w:eastAsia="Times New Roman" w:hAnsi="Courier New" w:cs="Courier New"/>
+          <w:noProof w:val="0"/>
+          <w:color w:val="FF0000"/>
+          <w:sz w:val="27"/>
+          <w:szCs w:val="27"/>
+        </w:rPr>
+        <w:t>height</w:t>
+      </w:r>
+      <w:r>
+        <w:rPr>
+          <w:rFonts w:ascii="Courier New" w:eastAsia="Times New Roman" w:hAnsi="Courier New" w:cs="Courier New"/>
+          <w:noProof w:val="0"/>
+          <w:color w:val="383838"/>
+          <w:sz w:val="27"/>
+          <w:szCs w:val="27"/>
+        </w:rPr>
+        <w:t>=</w:t>
+      </w:r>
+      <w:r>
+        <w:rPr>
+          <w:rFonts w:ascii="Courier New" w:eastAsia="Times New Roman" w:hAnsi="Courier New" w:cs="Courier New"/>
+          <w:noProof w:val="0"/>
+          <w:color w:val="0000FF"/>
+          <w:sz w:val="27"/>
+          <w:szCs w:val="27"/>
+        </w:rPr>
+        <w:t xml:space="preserve"> 400 : </w:t>
+      </w:r>
+      <w:r>
+        <w:rPr>
+          <w:rFonts w:ascii="Segoe UI" w:hAnsi="Segoe UI" w:cs="Segoe UI"/>
+          <w:color w:val="000000"/>
+          <w:sz w:val="27"/>
+          <w:szCs w:val="27"/>
+          <w:shd w:val="clear" w:color="auto" w:fill="F5F6F7"/>
+        </w:rPr>
+        <w:t>always put values in the “ “</w:t>
+      </w:r>
+    </w:p>
+    <w:p>
+      <w:pPr>
+        <w:shd w:val="clear" w:color="auto" w:fill="FFFFFE"/>
+        <w:spacing w:line="360" w:lineRule="atLeast"/>
+        <w:rPr>
+          <w:rFonts w:ascii="Segoe UI" w:hAnsi="Segoe UI" w:cs="Segoe UI"/>
+          <w:color w:val="000000"/>
+          <w:sz w:val="27"/>
+          <w:szCs w:val="27"/>
+          <w:shd w:val="clear" w:color="auto" w:fill="F5F6F7"/>
+        </w:rPr>
+      </w:pPr>
+      <w:r>
+        <w:rPr>
+          <w:rFonts w:ascii="Segoe UI" w:hAnsi="Segoe UI" w:cs="Segoe UI"/>
+          <w:b/>
+          <w:color w:val="000000"/>
+          <w:sz w:val="27"/>
+          <w:szCs w:val="27"/>
+          <w:shd w:val="clear" w:color="auto" w:fill="F5F6F7"/>
+        </w:rPr>
+        <w:t xml:space="preserve">&lt;blockquote&gt; </w:t>
+      </w:r>
+      <w:r>
+        <w:rPr>
+          <w:rFonts w:ascii="Segoe UI" w:hAnsi="Segoe UI" w:cs="Segoe UI"/>
+          <w:color w:val="000000"/>
+          <w:sz w:val="27"/>
+          <w:szCs w:val="27"/>
+          <w:shd w:val="clear" w:color="auto" w:fill="F5F6F7"/>
+        </w:rPr>
+        <w:t xml:space="preserve">should be used for long , block level or standalone quotations. On the other hand </w:t>
+      </w:r>
+      <w:r>
+        <w:rPr>
+          <w:rFonts w:ascii="Segoe UI" w:hAnsi="Segoe UI" w:cs="Segoe UI"/>
+          <w:b/>
+          <w:color w:val="000000"/>
+          <w:sz w:val="27"/>
+          <w:szCs w:val="27"/>
+          <w:shd w:val="clear" w:color="auto" w:fill="F5F6F7"/>
+        </w:rPr>
+        <w:t xml:space="preserve"> &lt;q&gt;</w:t>
+      </w:r>
+      <w:r>
+        <w:rPr>
+          <w:rFonts w:ascii="Segoe UI" w:hAnsi="Segoe UI" w:cs="Segoe UI"/>
+          <w:color w:val="000000"/>
+          <w:sz w:val="27"/>
+          <w:szCs w:val="27"/>
+          <w:shd w:val="clear" w:color="auto" w:fill="F5F6F7"/>
+        </w:rPr>
+        <w:t xml:space="preserve"> should not be used for short, inline quotations. Eg she said “I am sick” the I am sick here could be put in a &lt;q&gt; element.</w:t>
+      </w:r>
+    </w:p>
+    <w:p>
+      <w:pPr>
+        <w:shd w:val="clear" w:color="auto" w:fill="FFFFFE"/>
+        <w:spacing w:line="360" w:lineRule="atLeast"/>
+        <w:rPr>
+          <w:rFonts w:ascii="Segoe UI" w:hAnsi="Segoe UI" w:cs="Segoe UI"/>
+          <w:color w:val="000000"/>
+          <w:sz w:val="27"/>
+          <w:szCs w:val="27"/>
+          <w:shd w:val="clear" w:color="auto" w:fill="F5F6F7"/>
+        </w:rPr>
+      </w:pPr>
+    </w:p>
+    <w:p>
+      <w:pPr>
+        <w:shd w:val="clear" w:color="auto" w:fill="FFFFFE"/>
+        <w:spacing w:line="360" w:lineRule="atLeast"/>
+        <w:rPr>
+          <w:rFonts w:ascii="Segoe UI" w:hAnsi="Segoe UI" w:cs="Segoe UI"/>
+          <w:color w:val="000000"/>
+          <w:sz w:val="27"/>
+          <w:szCs w:val="27"/>
+          <w:shd w:val="clear" w:color="auto" w:fill="F5F6F7"/>
+        </w:rPr>
+      </w:pPr>
+      <w:r>
+        <w:rPr>
+          <w:rFonts w:ascii="Segoe UI" w:hAnsi="Segoe UI" w:cs="Segoe UI"/>
+          <w:color w:val="000000"/>
+          <w:sz w:val="27"/>
+          <w:szCs w:val="27"/>
+          <w:shd w:val="clear" w:color="auto" w:fill="F5F6F7"/>
+        </w:rPr>
+        <w:t>&lt;hr&gt; are cool too. (horizontal rules)</w:t>
+      </w:r>
+    </w:p>
+    <w:p>
+      <w:pPr>
+        <w:shd w:val="clear" w:color="auto" w:fill="FFFFFE"/>
+        <w:spacing w:line="360" w:lineRule="atLeast"/>
+        <w:rPr>
+          <w:rFonts w:ascii="Segoe UI" w:hAnsi="Segoe UI" w:cs="Segoe UI"/>
+          <w:color w:val="000000"/>
+          <w:sz w:val="27"/>
+          <w:szCs w:val="27"/>
+          <w:shd w:val="clear" w:color="auto" w:fill="F5F6F7"/>
+        </w:rPr>
+      </w:pPr>
+    </w:p>
+    <w:p>
+      <w:pPr>
+        <w:shd w:val="clear" w:color="auto" w:fill="FFFFFE"/>
+        <w:spacing w:line="360" w:lineRule="atLeast"/>
+        <w:rPr>
+          <w:rFonts w:ascii="Segoe UI" w:hAnsi="Segoe UI" w:cs="Segoe UI"/>
+          <w:b/>
+          <w:color w:val="000000"/>
+          <w:sz w:val="27"/>
+          <w:szCs w:val="27"/>
+          <w:shd w:val="clear" w:color="auto" w:fill="F5F6F7"/>
+        </w:rPr>
+      </w:pPr>
+      <w:r>
+        <w:rPr>
+          <w:rFonts w:ascii="Segoe UI" w:hAnsi="Segoe UI" w:cs="Segoe UI"/>
+          <w:b/>
+          <w:color w:val="000000"/>
+          <w:sz w:val="27"/>
+          <w:szCs w:val="27"/>
+          <w:shd w:val="clear" w:color="auto" w:fill="F5F6F7"/>
+        </w:rPr>
+        <w:lastRenderedPageBreak/>
+        <w:t>The CSS Grid</w:t>
+      </w:r>
+    </w:p>
+    <w:p>
+      <w:pPr>
+        <w:shd w:val="clear" w:color="auto" w:fill="FFFFFE"/>
+        <w:spacing w:line="360" w:lineRule="atLeast"/>
+        <w:rPr>
+          <w:rFonts w:ascii="Segoe UI" w:hAnsi="Segoe UI" w:cs="Segoe UI"/>
+          <w:color w:val="000000"/>
+          <w:sz w:val="27"/>
+          <w:szCs w:val="27"/>
+          <w:shd w:val="clear" w:color="auto" w:fill="F5F6F7"/>
+        </w:rPr>
+      </w:pPr>
+      <w:r>
+        <w:rPr>
+          <w:rFonts w:ascii="Segoe UI" w:hAnsi="Segoe UI" w:cs="Segoe UI"/>
+          <w:color w:val="000000"/>
+          <w:sz w:val="27"/>
+          <w:szCs w:val="27"/>
+          <w:shd w:val="clear" w:color="auto" w:fill="F5F6F7"/>
+        </w:rPr>
+        <w:t>Setting</w:t>
+      </w:r>
+      <w:r>
+        <w:rPr>
+          <w:rFonts w:ascii="Segoe UI" w:hAnsi="Segoe UI" w:cs="Segoe UI"/>
+          <w:color w:val="000000"/>
+          <w:sz w:val="27"/>
+          <w:szCs w:val="27"/>
+          <w:shd w:val="clear" w:color="auto" w:fill="F5F6F7"/>
+        </w:rPr>
+        <w:t xml:space="preserve"> the content to have a three-column layout by adding a </w:t>
       </w:r>
       <w:r>
         <w:rPr>
@@ -10315,319 +10661,17 @@
           <w:sz w:val="24"/>
           <w:szCs w:val="24"/>
         </w:rPr>
-        <w:t>noreferrer</w:t>
-      </w:r>
-      <w:r>
-        <w:rPr>
-          <w:rFonts w:ascii="Segoe UI" w:hAnsi="Segoe UI" w:cs="Segoe UI"/>
-          <w:color w:val="000000"/>
-          <w:sz w:val="27"/>
-          <w:szCs w:val="27"/>
-          <w:shd w:val="clear" w:color="auto" w:fill="F5F6F7"/>
-        </w:rPr>
-        <w:t> omits this information from the HTTP request. </w:t>
-      </w:r>
-    </w:p>
-    <w:p>
-      <w:pPr>
-        <w:rPr>
-          <w:rFonts w:ascii="Segoe UI" w:hAnsi="Segoe UI" w:cs="Segoe UI"/>
-          <w:b/>
-          <w:color w:val="000000"/>
-          <w:sz w:val="27"/>
-          <w:szCs w:val="27"/>
-          <w:shd w:val="clear" w:color="auto" w:fill="F5F6F7"/>
-        </w:rPr>
-      </w:pPr>
-      <w:r>
-        <w:rPr>
-          <w:rFonts w:ascii="Segoe UI" w:hAnsi="Segoe UI" w:cs="Segoe UI"/>
-          <w:b/>
-          <w:color w:val="000000"/>
-          <w:sz w:val="27"/>
-          <w:szCs w:val="27"/>
-          <w:shd w:val="clear" w:color="auto" w:fill="F5F6F7"/>
-        </w:rPr>
-        <w:t>h1, h2 , h3 , h4 etc..</w:t>
-      </w:r>
-      <w:r>
-        <w:rPr>
-          <w:rFonts w:ascii="Segoe UI" w:hAnsi="Segoe UI" w:cs="Segoe UI"/>
-          <w:color w:val="000000"/>
-          <w:sz w:val="27"/>
-          <w:szCs w:val="27"/>
-          <w:shd w:val="clear" w:color="auto" w:fill="F5F6F7"/>
-        </w:rPr>
-        <w:t xml:space="preserve"> are elements use most often in articles, new papers and that kind of stuff.</w:t>
-      </w:r>
-      <w:r>
-        <w:rPr>
-          <w:rFonts w:ascii="Segoe UI" w:hAnsi="Segoe UI" w:cs="Segoe UI"/>
-          <w:b/>
-          <w:color w:val="000000"/>
-          <w:sz w:val="27"/>
-          <w:szCs w:val="27"/>
-          <w:shd w:val="clear" w:color="auto" w:fill="F5F6F7"/>
-        </w:rPr>
-        <w:t xml:space="preserve"> </w:t>
-      </w:r>
-    </w:p>
-    <w:p>
-      <w:pPr>
-        <w:shd w:val="clear" w:color="auto" w:fill="FFFFFE"/>
-        <w:spacing w:line="360" w:lineRule="atLeast"/>
-        <w:rPr>
-          <w:rFonts w:ascii="Segoe UI" w:hAnsi="Segoe UI" w:cs="Segoe UI"/>
-          <w:color w:val="000000"/>
-          <w:sz w:val="27"/>
-          <w:szCs w:val="27"/>
-          <w:shd w:val="clear" w:color="auto" w:fill="F5F6F7"/>
-        </w:rPr>
-      </w:pPr>
-      <w:proofErr w:type="gramStart"/>
-      <w:r>
-        <w:rPr>
-          <w:rFonts w:ascii="Courier New" w:eastAsia="Times New Roman" w:hAnsi="Courier New" w:cs="Courier New"/>
-          <w:noProof w:val="0"/>
-          <w:color w:val="FF0000"/>
-          <w:sz w:val="27"/>
-          <w:szCs w:val="27"/>
-        </w:rPr>
-        <w:t>height</w:t>
-      </w:r>
-      <w:proofErr w:type="gramEnd"/>
-      <w:r>
-        <w:rPr>
-          <w:rFonts w:ascii="Courier New" w:eastAsia="Times New Roman" w:hAnsi="Courier New" w:cs="Courier New"/>
-          <w:noProof w:val="0"/>
-          <w:color w:val="383838"/>
-          <w:sz w:val="27"/>
-          <w:szCs w:val="27"/>
-        </w:rPr>
-        <w:t>=</w:t>
-      </w:r>
-      <w:r>
-        <w:rPr>
-          <w:rFonts w:ascii="Courier New" w:eastAsia="Times New Roman" w:hAnsi="Courier New" w:cs="Courier New"/>
-          <w:noProof w:val="0"/>
-          <w:color w:val="0000FF"/>
-          <w:sz w:val="27"/>
-          <w:szCs w:val="27"/>
-        </w:rPr>
-        <w:t>"400"</w:t>
-      </w:r>
-      <w:r>
-        <w:rPr>
-          <w:rFonts w:ascii="Courier New" w:eastAsia="Times New Roman" w:hAnsi="Courier New" w:cs="Courier New"/>
-          <w:noProof w:val="0"/>
-          <w:color w:val="000000"/>
-          <w:sz w:val="27"/>
-          <w:szCs w:val="27"/>
-        </w:rPr>
-        <w:t xml:space="preserve"> != </w:t>
-      </w:r>
-      <w:r>
-        <w:rPr>
-          <w:rFonts w:ascii="Courier New" w:eastAsia="Times New Roman" w:hAnsi="Courier New" w:cs="Courier New"/>
-          <w:noProof w:val="0"/>
-          <w:color w:val="FF0000"/>
-          <w:sz w:val="27"/>
-          <w:szCs w:val="27"/>
-        </w:rPr>
-        <w:t>height</w:t>
-      </w:r>
-      <w:r>
-        <w:rPr>
-          <w:rFonts w:ascii="Courier New" w:eastAsia="Times New Roman" w:hAnsi="Courier New" w:cs="Courier New"/>
-          <w:noProof w:val="0"/>
-          <w:color w:val="383838"/>
-          <w:sz w:val="27"/>
-          <w:szCs w:val="27"/>
-        </w:rPr>
-        <w:t>=</w:t>
-      </w:r>
-      <w:r>
-        <w:rPr>
-          <w:rFonts w:ascii="Courier New" w:eastAsia="Times New Roman" w:hAnsi="Courier New" w:cs="Courier New"/>
-          <w:noProof w:val="0"/>
-          <w:color w:val="0000FF"/>
-          <w:sz w:val="27"/>
-          <w:szCs w:val="27"/>
-        </w:rPr>
-        <w:t xml:space="preserve"> 400 : </w:t>
-      </w:r>
-      <w:r>
-        <w:rPr>
-          <w:rFonts w:ascii="Segoe UI" w:hAnsi="Segoe UI" w:cs="Segoe UI"/>
-          <w:color w:val="000000"/>
-          <w:sz w:val="27"/>
-          <w:szCs w:val="27"/>
-          <w:shd w:val="clear" w:color="auto" w:fill="F5F6F7"/>
-        </w:rPr>
-        <w:t>always put values in the “ “</w:t>
-      </w:r>
-    </w:p>
-    <w:p>
-      <w:pPr>
-        <w:shd w:val="clear" w:color="auto" w:fill="FFFFFE"/>
-        <w:spacing w:line="360" w:lineRule="atLeast"/>
-        <w:rPr>
-          <w:rFonts w:ascii="Segoe UI" w:hAnsi="Segoe UI" w:cs="Segoe UI"/>
-          <w:color w:val="000000"/>
-          <w:sz w:val="27"/>
-          <w:szCs w:val="27"/>
-          <w:shd w:val="clear" w:color="auto" w:fill="F5F6F7"/>
-        </w:rPr>
-      </w:pPr>
-      <w:r>
-        <w:rPr>
-          <w:rFonts w:ascii="Segoe UI" w:hAnsi="Segoe UI" w:cs="Segoe UI"/>
-          <w:b/>
-          <w:color w:val="000000"/>
-          <w:sz w:val="27"/>
-          <w:szCs w:val="27"/>
-          <w:shd w:val="clear" w:color="auto" w:fill="F5F6F7"/>
-        </w:rPr>
-        <w:t xml:space="preserve">&lt;blockquote&gt; </w:t>
-      </w:r>
-      <w:r>
-        <w:rPr>
-          <w:rFonts w:ascii="Segoe UI" w:hAnsi="Segoe UI" w:cs="Segoe UI"/>
-          <w:color w:val="000000"/>
-          <w:sz w:val="27"/>
-          <w:szCs w:val="27"/>
-          <w:shd w:val="clear" w:color="auto" w:fill="F5F6F7"/>
-        </w:rPr>
-        <w:t xml:space="preserve">should be used for long , block level or standalone quotations. On the other hand </w:t>
-      </w:r>
-      <w:r>
-        <w:rPr>
-          <w:rFonts w:ascii="Segoe UI" w:hAnsi="Segoe UI" w:cs="Segoe UI"/>
-          <w:b/>
-          <w:color w:val="000000"/>
-          <w:sz w:val="27"/>
-          <w:szCs w:val="27"/>
-          <w:shd w:val="clear" w:color="auto" w:fill="F5F6F7"/>
-        </w:rPr>
-        <w:t xml:space="preserve"> &lt;q&gt;</w:t>
-      </w:r>
-      <w:r>
-        <w:rPr>
-          <w:rFonts w:ascii="Segoe UI" w:hAnsi="Segoe UI" w:cs="Segoe UI"/>
-          <w:color w:val="000000"/>
-          <w:sz w:val="27"/>
-          <w:szCs w:val="27"/>
-          <w:shd w:val="clear" w:color="auto" w:fill="F5F6F7"/>
-        </w:rPr>
-        <w:t xml:space="preserve"> should not be used for short, inline quotations. Eg she said “I am sick” the I am sick here could be put in a &lt;q&gt; element.</w:t>
-      </w:r>
-    </w:p>
-    <w:p>
-      <w:pPr>
-        <w:shd w:val="clear" w:color="auto" w:fill="FFFFFE"/>
-        <w:spacing w:line="360" w:lineRule="atLeast"/>
-        <w:rPr>
-          <w:rFonts w:ascii="Segoe UI" w:hAnsi="Segoe UI" w:cs="Segoe UI"/>
-          <w:color w:val="000000"/>
-          <w:sz w:val="27"/>
-          <w:szCs w:val="27"/>
-          <w:shd w:val="clear" w:color="auto" w:fill="F5F6F7"/>
-        </w:rPr>
-      </w:pPr>
-    </w:p>
-    <w:p>
-      <w:pPr>
-        <w:shd w:val="clear" w:color="auto" w:fill="FFFFFE"/>
-        <w:spacing w:line="360" w:lineRule="atLeast"/>
-        <w:rPr>
-          <w:rFonts w:ascii="Segoe UI" w:hAnsi="Segoe UI" w:cs="Segoe UI"/>
-          <w:color w:val="000000"/>
-          <w:sz w:val="27"/>
-          <w:szCs w:val="27"/>
-          <w:shd w:val="clear" w:color="auto" w:fill="F5F6F7"/>
-        </w:rPr>
-      </w:pPr>
-      <w:r>
-        <w:rPr>
-          <w:rFonts w:ascii="Segoe UI" w:hAnsi="Segoe UI" w:cs="Segoe UI"/>
-          <w:color w:val="000000"/>
-          <w:sz w:val="27"/>
-          <w:szCs w:val="27"/>
-          <w:shd w:val="clear" w:color="auto" w:fill="F5F6F7"/>
-        </w:rPr>
-        <w:t>&lt;hr&gt; are cool too. (horizontal rules)</w:t>
-      </w:r>
-    </w:p>
-    <w:p>
-      <w:pPr>
-        <w:shd w:val="clear" w:color="auto" w:fill="FFFFFE"/>
-        <w:spacing w:line="360" w:lineRule="atLeast"/>
-        <w:rPr>
-          <w:rFonts w:ascii="Segoe UI" w:hAnsi="Segoe UI" w:cs="Segoe UI"/>
-          <w:color w:val="000000"/>
-          <w:sz w:val="27"/>
-          <w:szCs w:val="27"/>
-          <w:shd w:val="clear" w:color="auto" w:fill="F5F6F7"/>
-        </w:rPr>
-      </w:pPr>
-    </w:p>
-    <w:p>
-      <w:pPr>
-        <w:shd w:val="clear" w:color="auto" w:fill="FFFFFE"/>
-        <w:spacing w:line="360" w:lineRule="atLeast"/>
-        <w:rPr>
-          <w:rFonts w:ascii="Segoe UI" w:hAnsi="Segoe UI" w:cs="Segoe UI"/>
-          <w:b/>
-          <w:color w:val="000000"/>
-          <w:sz w:val="27"/>
-          <w:szCs w:val="27"/>
-          <w:shd w:val="clear" w:color="auto" w:fill="F5F6F7"/>
-        </w:rPr>
-      </w:pPr>
-      <w:r>
-        <w:rPr>
-          <w:rFonts w:ascii="Segoe UI" w:hAnsi="Segoe UI" w:cs="Segoe UI"/>
-          <w:b/>
-          <w:color w:val="000000"/>
-          <w:sz w:val="27"/>
-          <w:szCs w:val="27"/>
-          <w:shd w:val="clear" w:color="auto" w:fill="F5F6F7"/>
-        </w:rPr>
-        <w:lastRenderedPageBreak/>
-        <w:t>The CSS Grid</w:t>
-      </w:r>
-    </w:p>
-    <w:p>
-      <w:pPr>
-        <w:shd w:val="clear" w:color="auto" w:fill="FFFFFE"/>
-        <w:spacing w:line="360" w:lineRule="atLeast"/>
-        <w:rPr>
-          <w:rFonts w:ascii="Segoe UI" w:hAnsi="Segoe UI" w:cs="Segoe UI"/>
-          <w:color w:val="000000"/>
-          <w:sz w:val="27"/>
-          <w:szCs w:val="27"/>
-          <w:shd w:val="clear" w:color="auto" w:fill="F5F6F7"/>
-        </w:rPr>
-      </w:pPr>
-      <w:r>
-        <w:rPr>
-          <w:rFonts w:ascii="Segoe UI" w:hAnsi="Segoe UI" w:cs="Segoe UI"/>
-          <w:color w:val="000000"/>
-          <w:sz w:val="27"/>
-          <w:szCs w:val="27"/>
-          <w:shd w:val="clear" w:color="auto" w:fill="F5F6F7"/>
-        </w:rPr>
-        <w:t>Setting</w:t>
-      </w:r>
-      <w:r>
-        <w:rPr>
-          <w:rFonts w:ascii="Segoe UI" w:hAnsi="Segoe UI" w:cs="Segoe UI"/>
-          <w:color w:val="000000"/>
-          <w:sz w:val="27"/>
-          <w:szCs w:val="27"/>
-          <w:shd w:val="clear" w:color="auto" w:fill="F5F6F7"/>
-        </w:rPr>
-        <w:t xml:space="preserve"> the content to have a three-column layout by adding a </w:t>
+        <w:t>grid-template-columns</w:t>
+      </w:r>
+      <w:r>
+        <w:rPr>
+          <w:rFonts w:ascii="Segoe UI" w:hAnsi="Segoe UI" w:cs="Segoe UI"/>
+          <w:color w:val="000000"/>
+          <w:sz w:val="27"/>
+          <w:szCs w:val="27"/>
+          <w:shd w:val="clear" w:color="auto" w:fill="F5F6F7"/>
+        </w:rPr>
+        <w:t> property with a value of </w:t>
       </w:r>
       <w:r>
         <w:rPr>
@@ -10636,17 +10680,27 @@
           <w:sz w:val="24"/>
           <w:szCs w:val="24"/>
         </w:rPr>
-        <w:t>grid-template-columns</w:t>
-      </w:r>
-      <w:r>
-        <w:rPr>
-          <w:rFonts w:ascii="Segoe UI" w:hAnsi="Segoe UI" w:cs="Segoe UI"/>
-          <w:color w:val="000000"/>
-          <w:sz w:val="27"/>
-          <w:szCs w:val="27"/>
-          <w:shd w:val="clear" w:color="auto" w:fill="F5F6F7"/>
-        </w:rPr>
-        <w:t> property with a value of </w:t>
+        <w:t>1fr 94rem 1fr</w:t>
+      </w:r>
+      <w:r>
+        <w:rPr>
+          <w:rFonts w:ascii="Segoe UI" w:hAnsi="Segoe UI" w:cs="Segoe UI"/>
+          <w:color w:val="000000"/>
+          <w:sz w:val="27"/>
+          <w:szCs w:val="27"/>
+          <w:shd w:val="clear" w:color="auto" w:fill="F5F6F7"/>
+        </w:rPr>
+        <w:t xml:space="preserve"> </w:t>
+      </w:r>
+      <w:r>
+        <w:rPr>
+          <w:rFonts w:ascii="Segoe UI" w:hAnsi="Segoe UI" w:cs="Segoe UI"/>
+          <w:color w:val="000000"/>
+          <w:sz w:val="27"/>
+          <w:szCs w:val="27"/>
+          <w:shd w:val="clear" w:color="auto" w:fill="F5F6F7"/>
+        </w:rPr>
+        <w:t>will create three columns where the middle column is </w:t>
       </w:r>
       <w:r>
         <w:rPr>
@@ -10655,7 +10709,255 @@
           <w:sz w:val="24"/>
           <w:szCs w:val="24"/>
         </w:rPr>
-        <w:t>1fr 94rem 1fr</w:t>
+        <w:t>94rem</w:t>
+      </w:r>
+      <w:r>
+        <w:rPr>
+          <w:rFonts w:ascii="Segoe UI" w:hAnsi="Segoe UI" w:cs="Segoe UI"/>
+          <w:color w:val="000000"/>
+          <w:sz w:val="27"/>
+          <w:szCs w:val="27"/>
+          <w:shd w:val="clear" w:color="auto" w:fill="F5F6F7"/>
+        </w:rPr>
+        <w:t> wide, and the first and last columns are both 1 fraction of the remaining space in the grid container.</w:t>
+      </w:r>
+    </w:p>
+    <w:p>
+      <w:pPr>
+        <w:shd w:val="clear" w:color="auto" w:fill="FFFFFE"/>
+        <w:spacing w:line="360" w:lineRule="atLeast"/>
+        <w:rPr>
+          <w:rFonts w:ascii="Courier New" w:eastAsia="Times New Roman" w:hAnsi="Courier New" w:cs="Courier New"/>
+          <w:noProof w:val="0"/>
+          <w:color w:val="000000"/>
+          <w:sz w:val="27"/>
+          <w:szCs w:val="27"/>
+        </w:rPr>
+      </w:pPr>
+      <w:r>
+        <w:rPr>
+          <w:rFonts w:ascii="Segoe UI" w:hAnsi="Segoe UI" w:cs="Segoe UI"/>
+          <w:color w:val="000000"/>
+          <w:sz w:val="27"/>
+          <w:szCs w:val="27"/>
+          <w:shd w:val="clear" w:color="auto" w:fill="F5F6F7"/>
+        </w:rPr>
+        <w:t xml:space="preserve">In other words you’re defining the number of columns directly with their sizes in just one move: </w:t>
+      </w:r>
+      <w:r>
+        <w:rPr>
+          <w:rFonts w:ascii="Courier New" w:eastAsia="Times New Roman" w:hAnsi="Courier New" w:cs="Courier New"/>
+          <w:noProof w:val="0"/>
+          <w:color w:val="000000"/>
+          <w:sz w:val="27"/>
+          <w:szCs w:val="27"/>
+        </w:rPr>
+        <w:t>  </w:t>
+      </w:r>
+      <w:r>
+        <w:rPr>
+          <w:rFonts w:ascii="Courier New" w:eastAsia="Times New Roman" w:hAnsi="Courier New" w:cs="Courier New"/>
+          <w:noProof w:val="0"/>
+          <w:color w:val="FF0000"/>
+          <w:sz w:val="27"/>
+          <w:szCs w:val="27"/>
+        </w:rPr>
+        <w:t>grid-template-columns:</w:t>
+      </w:r>
+      <w:r>
+        <w:rPr>
+          <w:rFonts w:ascii="Courier New" w:eastAsia="Times New Roman" w:hAnsi="Courier New" w:cs="Courier New"/>
+          <w:noProof w:val="0"/>
+          <w:color w:val="000000"/>
+          <w:sz w:val="27"/>
+          <w:szCs w:val="27"/>
+        </w:rPr>
+        <w:t> </w:t>
+      </w:r>
+      <w:r>
+        <w:rPr>
+          <w:rFonts w:ascii="Courier New" w:eastAsia="Times New Roman" w:hAnsi="Courier New" w:cs="Courier New"/>
+          <w:noProof w:val="0"/>
+          <w:color w:val="098658"/>
+          <w:sz w:val="27"/>
+          <w:szCs w:val="27"/>
+        </w:rPr>
+        <w:t>1</w:t>
+      </w:r>
+      <w:r>
+        <w:rPr>
+          <w:rFonts w:ascii="Courier New" w:eastAsia="Times New Roman" w:hAnsi="Courier New" w:cs="Courier New"/>
+          <w:noProof w:val="0"/>
+          <w:color w:val="0451A5"/>
+          <w:sz w:val="27"/>
+          <w:szCs w:val="27"/>
+        </w:rPr>
+        <w:t>fr</w:t>
+      </w:r>
+      <w:r>
+        <w:rPr>
+          <w:rFonts w:ascii="Courier New" w:eastAsia="Times New Roman" w:hAnsi="Courier New" w:cs="Courier New"/>
+          <w:noProof w:val="0"/>
+          <w:color w:val="000000"/>
+          <w:sz w:val="27"/>
+          <w:szCs w:val="27"/>
+        </w:rPr>
+        <w:t> </w:t>
+      </w:r>
+      <w:r>
+        <w:rPr>
+          <w:rFonts w:ascii="Courier New" w:eastAsia="Times New Roman" w:hAnsi="Courier New" w:cs="Courier New"/>
+          <w:noProof w:val="0"/>
+          <w:color w:val="098658"/>
+          <w:sz w:val="27"/>
+          <w:szCs w:val="27"/>
+        </w:rPr>
+        <w:t>94rem</w:t>
+      </w:r>
+      <w:r>
+        <w:rPr>
+          <w:rFonts w:ascii="Courier New" w:eastAsia="Times New Roman" w:hAnsi="Courier New" w:cs="Courier New"/>
+          <w:noProof w:val="0"/>
+          <w:color w:val="000000"/>
+          <w:sz w:val="27"/>
+          <w:szCs w:val="27"/>
+        </w:rPr>
+        <w:t> </w:t>
+      </w:r>
+      <w:r>
+        <w:rPr>
+          <w:rFonts w:ascii="Courier New" w:eastAsia="Times New Roman" w:hAnsi="Courier New" w:cs="Courier New"/>
+          <w:noProof w:val="0"/>
+          <w:color w:val="098658"/>
+          <w:sz w:val="27"/>
+          <w:szCs w:val="27"/>
+        </w:rPr>
+        <w:t>1</w:t>
+      </w:r>
+      <w:r>
+        <w:rPr>
+          <w:rFonts w:ascii="Courier New" w:eastAsia="Times New Roman" w:hAnsi="Courier New" w:cs="Courier New"/>
+          <w:noProof w:val="0"/>
+          <w:color w:val="0451A5"/>
+          <w:sz w:val="27"/>
+          <w:szCs w:val="27"/>
+        </w:rPr>
+        <w:t>fr</w:t>
+      </w:r>
+      <w:proofErr w:type="gramStart"/>
+      <w:r>
+        <w:rPr>
+          <w:rFonts w:ascii="Courier New" w:eastAsia="Times New Roman" w:hAnsi="Courier New" w:cs="Courier New"/>
+          <w:noProof w:val="0"/>
+          <w:color w:val="000000"/>
+          <w:sz w:val="27"/>
+          <w:szCs w:val="27"/>
+        </w:rPr>
+        <w:t>;</w:t>
+      </w:r>
+      <w:proofErr w:type="gramEnd"/>
+    </w:p>
+    <w:p>
+      <w:pPr>
+        <w:shd w:val="clear" w:color="auto" w:fill="FFFFFE"/>
+        <w:spacing w:after="0" w:line="360" w:lineRule="atLeast"/>
+        <w:rPr>
+          <w:rFonts w:ascii="Segoe UI" w:hAnsi="Segoe UI" w:cs="Segoe UI"/>
+          <w:color w:val="000000"/>
+          <w:sz w:val="27"/>
+          <w:szCs w:val="27"/>
+          <w:shd w:val="clear" w:color="auto" w:fill="F5F6F7"/>
+        </w:rPr>
+      </w:pPr>
+    </w:p>
+    <w:p>
+      <w:pPr>
+        <w:shd w:val="clear" w:color="auto" w:fill="FFFFFE"/>
+        <w:spacing w:after="0" w:line="360" w:lineRule="atLeast"/>
+        <w:rPr>
+          <w:rFonts w:ascii="Segoe UI" w:hAnsi="Segoe UI" w:cs="Segoe UI"/>
+          <w:color w:val="000000"/>
+          <w:sz w:val="27"/>
+          <w:szCs w:val="27"/>
+          <w:shd w:val="clear" w:color="auto" w:fill="F5F6F7"/>
+        </w:rPr>
+      </w:pPr>
+      <w:r>
+        <w:rPr>
+          <w:rFonts w:ascii="Segoe UI" w:hAnsi="Segoe UI" w:cs="Segoe UI"/>
+          <w:color w:val="000000"/>
+          <w:sz w:val="27"/>
+          <w:szCs w:val="27"/>
+          <w:shd w:val="clear" w:color="auto" w:fill="F5F6F7"/>
+        </w:rPr>
+        <w:t>This is suitable for setting page margins,then content size or something..</w:t>
+      </w:r>
+      <w:r>
+        <w:rPr>
+          <w:rFonts w:ascii="Segoe UI" w:hAnsi="Segoe UI" w:cs="Segoe UI"/>
+          <w:color w:val="000000"/>
+          <w:sz w:val="27"/>
+          <w:szCs w:val="27"/>
+          <w:shd w:val="clear" w:color="auto" w:fill="F5F6F7"/>
+        </w:rPr>
+        <w:t xml:space="preserve"> Power of css grid!</w:t>
+      </w:r>
+    </w:p>
+    <w:p>
+      <w:pPr>
+        <w:shd w:val="clear" w:color="auto" w:fill="FFFFFE"/>
+        <w:spacing w:line="360" w:lineRule="atLeast"/>
+        <w:rPr>
+          <w:rFonts w:ascii="Segoe UI" w:hAnsi="Segoe UI" w:cs="Segoe UI"/>
+          <w:color w:val="000000"/>
+          <w:sz w:val="27"/>
+          <w:szCs w:val="27"/>
+          <w:shd w:val="clear" w:color="auto" w:fill="F5F6F7"/>
+        </w:rPr>
+      </w:pPr>
+    </w:p>
+    <w:p>
+      <w:pPr>
+        <w:shd w:val="clear" w:color="auto" w:fill="FFFFFE"/>
+        <w:spacing w:line="360" w:lineRule="atLeast"/>
+        <w:rPr>
+          <w:rFonts w:ascii="Segoe UI" w:hAnsi="Segoe UI" w:cs="Segoe UI"/>
+          <w:color w:val="000000"/>
+          <w:sz w:val="27"/>
+          <w:szCs w:val="27"/>
+          <w:shd w:val="clear" w:color="auto" w:fill="F5F6F7"/>
+        </w:rPr>
+      </w:pPr>
+      <w:r>
+        <w:rPr>
+          <w:rFonts w:ascii="Segoe UI" w:hAnsi="Segoe UI" w:cs="Segoe UI"/>
+          <w:color w:val="000000"/>
+          <w:sz w:val="27"/>
+          <w:szCs w:val="27"/>
+          <w:shd w:val="clear" w:color="auto" w:fill="F5F6F7"/>
+        </w:rPr>
+        <w:t xml:space="preserve">Use </w:t>
+      </w:r>
+      <w:r>
+        <w:rPr>
+          <w:rFonts w:ascii="Segoe UI" w:hAnsi="Segoe UI" w:cs="Segoe UI"/>
+          <w:b/>
+          <w:color w:val="000000"/>
+          <w:sz w:val="27"/>
+          <w:szCs w:val="27"/>
+          <w:shd w:val="clear" w:color="auto" w:fill="F5F6F7"/>
+        </w:rPr>
+        <w:t xml:space="preserve">row-gap </w:t>
+      </w:r>
+      <w:r>
+        <w:rPr>
+          <w:rFonts w:ascii="Segoe UI" w:hAnsi="Segoe UI" w:cs="Segoe UI"/>
+          <w:color w:val="000000"/>
+          <w:sz w:val="27"/>
+          <w:szCs w:val="27"/>
+          <w:shd w:val="clear" w:color="auto" w:fill="F5F6F7"/>
+        </w:rPr>
+        <w:t xml:space="preserve"> to add space between rows in a grid.</w:t>
       </w:r>
       <w:r>
         <w:rPr>
@@ -10667,15 +10969,1298 @@
         </w:rPr>
         <w:t xml:space="preserve"> </w:t>
       </w:r>
-      <w:r>
-        <w:rPr>
-          <w:rFonts w:ascii="Segoe UI" w:hAnsi="Segoe UI" w:cs="Segoe UI"/>
-          <w:color w:val="000000"/>
-          <w:sz w:val="27"/>
-          <w:szCs w:val="27"/>
-          <w:shd w:val="clear" w:color="auto" w:fill="F5F6F7"/>
-        </w:rPr>
-        <w:t>will create three columns where the middle column is </w:t>
+    </w:p>
+    <w:p>
+      <w:pPr>
+        <w:shd w:val="clear" w:color="auto" w:fill="FFFFFE"/>
+        <w:spacing w:line="360" w:lineRule="atLeast"/>
+        <w:rPr>
+          <w:rFonts w:ascii="Courier New" w:eastAsia="Times New Roman" w:hAnsi="Courier New" w:cs="Courier New"/>
+          <w:noProof w:val="0"/>
+          <w:color w:val="0000FF"/>
+          <w:sz w:val="27"/>
+          <w:szCs w:val="27"/>
+        </w:rPr>
+      </w:pPr>
+      <w:r>
+        <w:rPr>
+          <w:rFonts w:ascii="Segoe UI" w:hAnsi="Segoe UI" w:cs="Segoe UI"/>
+          <w:b/>
+          <w:color w:val="000000"/>
+          <w:sz w:val="27"/>
+          <w:szCs w:val="27"/>
+          <w:shd w:val="clear" w:color="auto" w:fill="F5F6F7"/>
+        </w:rPr>
+        <w:t xml:space="preserve">fr </w:t>
+      </w:r>
+      <w:r>
+        <w:rPr>
+          <w:rFonts w:ascii="Segoe UI" w:hAnsi="Segoe UI" w:cs="Segoe UI"/>
+          <w:color w:val="000000"/>
+          <w:sz w:val="27"/>
+          <w:szCs w:val="27"/>
+          <w:shd w:val="clear" w:color="auto" w:fill="F5F6F7"/>
+        </w:rPr>
+        <w:t>standands for fraction</w:t>
+      </w:r>
+    </w:p>
+    <w:p>
+      <w:pPr>
+        <w:shd w:val="clear" w:color="auto" w:fill="F5F6F7"/>
+        <w:spacing w:before="100" w:beforeAutospacing="1" w:after="100" w:afterAutospacing="1" w:line="240" w:lineRule="auto"/>
+        <w:rPr>
+          <w:rFonts w:ascii="Segoe UI" w:eastAsia="Times New Roman" w:hAnsi="Segoe UI" w:cs="Segoe UI"/>
+          <w:noProof w:val="0"/>
+          <w:color w:val="000000"/>
+          <w:sz w:val="27"/>
+          <w:szCs w:val="27"/>
+        </w:rPr>
+      </w:pPr>
+      <w:r>
+        <w:rPr>
+          <w:rFonts w:ascii="Segoe UI" w:eastAsia="Times New Roman" w:hAnsi="Segoe UI" w:cs="Segoe UI"/>
+          <w:noProof w:val="0"/>
+          <w:color w:val="000000"/>
+          <w:sz w:val="27"/>
+          <w:szCs w:val="27"/>
+        </w:rPr>
+        <w:t>One option is the </w:t>
+      </w:r>
+      <w:r>
+        <w:rPr>
+          <w:rFonts w:ascii="var(--font-family-monospace)" w:eastAsia="Times New Roman" w:hAnsi="var(--font-family-monospace)" w:cs="Courier New"/>
+          <w:noProof w:val="0"/>
+          <w:color w:val="000000"/>
+          <w:sz w:val="20"/>
+          <w:szCs w:val="20"/>
+        </w:rPr>
+        <w:t>grid-column</w:t>
+      </w:r>
+      <w:r>
+        <w:rPr>
+          <w:rFonts w:ascii="Segoe UI" w:eastAsia="Times New Roman" w:hAnsi="Segoe UI" w:cs="Segoe UI"/>
+          <w:noProof w:val="0"/>
+          <w:color w:val="000000"/>
+          <w:sz w:val="27"/>
+          <w:szCs w:val="27"/>
+        </w:rPr>
+        <w:t> property, which is shorthand for </w:t>
+      </w:r>
+      <w:r>
+        <w:rPr>
+          <w:rFonts w:ascii="var(--font-family-monospace)" w:eastAsia="Times New Roman" w:hAnsi="var(--font-family-monospace)" w:cs="Courier New"/>
+          <w:noProof w:val="0"/>
+          <w:color w:val="000000"/>
+          <w:sz w:val="20"/>
+          <w:szCs w:val="20"/>
+        </w:rPr>
+        <w:t>grid-column-start</w:t>
+      </w:r>
+      <w:r>
+        <w:rPr>
+          <w:rFonts w:ascii="Segoe UI" w:eastAsia="Times New Roman" w:hAnsi="Segoe UI" w:cs="Segoe UI"/>
+          <w:noProof w:val="0"/>
+          <w:color w:val="000000"/>
+          <w:sz w:val="27"/>
+          <w:szCs w:val="27"/>
+        </w:rPr>
+        <w:t> and </w:t>
+      </w:r>
+      <w:r>
+        <w:rPr>
+          <w:rFonts w:ascii="var(--font-family-monospace)" w:eastAsia="Times New Roman" w:hAnsi="var(--font-family-monospace)" w:cs="Courier New"/>
+          <w:noProof w:val="0"/>
+          <w:color w:val="000000"/>
+          <w:sz w:val="20"/>
+          <w:szCs w:val="20"/>
+        </w:rPr>
+        <w:t>grid-column-end</w:t>
+      </w:r>
+      <w:r>
+        <w:rPr>
+          <w:rFonts w:ascii="Segoe UI" w:eastAsia="Times New Roman" w:hAnsi="Segoe UI" w:cs="Segoe UI"/>
+          <w:noProof w:val="0"/>
+          <w:color w:val="000000"/>
+          <w:sz w:val="27"/>
+          <w:szCs w:val="27"/>
+        </w:rPr>
+        <w:t>. The </w:t>
+      </w:r>
+      <w:r>
+        <w:rPr>
+          <w:rFonts w:ascii="var(--font-family-monospace)" w:eastAsia="Times New Roman" w:hAnsi="var(--font-family-monospace)" w:cs="Courier New"/>
+          <w:noProof w:val="0"/>
+          <w:color w:val="000000"/>
+          <w:sz w:val="20"/>
+          <w:szCs w:val="20"/>
+        </w:rPr>
+        <w:t>grid-column</w:t>
+      </w:r>
+      <w:r>
+        <w:rPr>
+          <w:rFonts w:ascii="Segoe UI" w:eastAsia="Times New Roman" w:hAnsi="Segoe UI" w:cs="Segoe UI"/>
+          <w:noProof w:val="0"/>
+          <w:color w:val="000000"/>
+          <w:sz w:val="27"/>
+          <w:szCs w:val="27"/>
+        </w:rPr>
+        <w:t xml:space="preserve"> property tells the grid item which grid line to start and end </w:t>
+      </w:r>
+      <w:proofErr w:type="gramStart"/>
+      <w:r>
+        <w:rPr>
+          <w:rFonts w:ascii="Segoe UI" w:eastAsia="Times New Roman" w:hAnsi="Segoe UI" w:cs="Segoe UI"/>
+          <w:noProof w:val="0"/>
+          <w:color w:val="000000"/>
+          <w:sz w:val="27"/>
+          <w:szCs w:val="27"/>
+        </w:rPr>
+        <w:t>at</w:t>
+      </w:r>
+      <w:proofErr w:type="gramEnd"/>
+      <w:r>
+        <w:rPr>
+          <w:rFonts w:ascii="Segoe UI" w:eastAsia="Times New Roman" w:hAnsi="Segoe UI" w:cs="Segoe UI"/>
+          <w:noProof w:val="0"/>
+          <w:color w:val="000000"/>
+          <w:sz w:val="27"/>
+          <w:szCs w:val="27"/>
+        </w:rPr>
+        <w:t>.</w:t>
+      </w:r>
+    </w:p>
+    <w:p>
+      <w:pPr>
+        <w:shd w:val="clear" w:color="auto" w:fill="F5F6F7"/>
+        <w:spacing w:after="0" w:line="240" w:lineRule="auto"/>
+        <w:rPr>
+          <w:rFonts w:ascii="Segoe UI" w:eastAsia="Times New Roman" w:hAnsi="Segoe UI" w:cs="Segoe UI"/>
+          <w:noProof w:val="0"/>
+          <w:color w:val="000000"/>
+          <w:sz w:val="27"/>
+          <w:szCs w:val="27"/>
+        </w:rPr>
+      </w:pPr>
+      <w:r>
+        <w:rPr>
+          <w:rFonts w:ascii="Segoe UI" w:eastAsia="Times New Roman" w:hAnsi="Segoe UI" w:cs="Segoe UI"/>
+          <w:noProof w:val="0"/>
+          <w:color w:val="000000"/>
+          <w:sz w:val="27"/>
+          <w:szCs w:val="27"/>
+        </w:rPr>
+        <w:t>Create a </w:t>
+      </w:r>
+      <w:r>
+        <w:rPr>
+          <w:rFonts w:ascii="var(--font-family-monospace)" w:eastAsia="Times New Roman" w:hAnsi="var(--font-family-monospace)" w:cs="Courier New"/>
+          <w:noProof w:val="0"/>
+          <w:color w:val="000000"/>
+          <w:sz w:val="20"/>
+          <w:szCs w:val="20"/>
+        </w:rPr>
+        <w:t>.heading</w:t>
+      </w:r>
+      <w:r>
+        <w:rPr>
+          <w:rFonts w:ascii="Segoe UI" w:eastAsia="Times New Roman" w:hAnsi="Segoe UI" w:cs="Segoe UI"/>
+          <w:noProof w:val="0"/>
+          <w:color w:val="000000"/>
+          <w:sz w:val="27"/>
+          <w:szCs w:val="27"/>
+        </w:rPr>
+        <w:t> rule and set the </w:t>
+      </w:r>
+      <w:r>
+        <w:rPr>
+          <w:rFonts w:ascii="var(--font-family-monospace)" w:eastAsia="Times New Roman" w:hAnsi="var(--font-family-monospace)" w:cs="Courier New"/>
+          <w:noProof w:val="0"/>
+          <w:color w:val="000000"/>
+          <w:sz w:val="20"/>
+          <w:szCs w:val="20"/>
+        </w:rPr>
+        <w:t>grid-column</w:t>
+      </w:r>
+      <w:r>
+        <w:rPr>
+          <w:rFonts w:ascii="Segoe UI" w:eastAsia="Times New Roman" w:hAnsi="Segoe UI" w:cs="Segoe UI"/>
+          <w:noProof w:val="0"/>
+          <w:color w:val="000000"/>
+          <w:sz w:val="27"/>
+          <w:szCs w:val="27"/>
+        </w:rPr>
+        <w:t> property to </w:t>
+      </w:r>
+      <w:proofErr w:type="gramStart"/>
+      <w:r>
+        <w:rPr>
+          <w:rFonts w:ascii="var(--font-family-monospace)" w:eastAsia="Times New Roman" w:hAnsi="var(--font-family-monospace)" w:cs="Courier New"/>
+          <w:noProof w:val="0"/>
+          <w:color w:val="000000"/>
+          <w:sz w:val="20"/>
+          <w:szCs w:val="20"/>
+        </w:rPr>
+        <w:t>2</w:t>
+      </w:r>
+      <w:proofErr w:type="gramEnd"/>
+      <w:r>
+        <w:rPr>
+          <w:rFonts w:ascii="var(--font-family-monospace)" w:eastAsia="Times New Roman" w:hAnsi="var(--font-family-monospace)" w:cs="Courier New"/>
+          <w:noProof w:val="0"/>
+          <w:color w:val="000000"/>
+          <w:sz w:val="20"/>
+          <w:szCs w:val="20"/>
+        </w:rPr>
+        <w:t xml:space="preserve"> / 3</w:t>
+      </w:r>
+      <w:r>
+        <w:rPr>
+          <w:rFonts w:ascii="Segoe UI" w:eastAsia="Times New Roman" w:hAnsi="Segoe UI" w:cs="Segoe UI"/>
+          <w:noProof w:val="0"/>
+          <w:color w:val="000000"/>
+          <w:sz w:val="27"/>
+          <w:szCs w:val="27"/>
+        </w:rPr>
+        <w:t>. This will tell the </w:t>
+      </w:r>
+      <w:r>
+        <w:rPr>
+          <w:rFonts w:ascii="var(--font-family-monospace)" w:eastAsia="Times New Roman" w:hAnsi="var(--font-family-monospace)" w:cs="Courier New"/>
+          <w:noProof w:val="0"/>
+          <w:color w:val="000000"/>
+          <w:sz w:val="20"/>
+          <w:szCs w:val="20"/>
+        </w:rPr>
+        <w:t>.heading</w:t>
+      </w:r>
+      <w:r>
+        <w:rPr>
+          <w:rFonts w:ascii="Segoe UI" w:eastAsia="Times New Roman" w:hAnsi="Segoe UI" w:cs="Segoe UI"/>
+          <w:noProof w:val="0"/>
+          <w:color w:val="000000"/>
+          <w:sz w:val="27"/>
+          <w:szCs w:val="27"/>
+        </w:rPr>
+        <w:t> element to start at grid line 2 and end at grid line 3.</w:t>
+      </w:r>
+    </w:p>
+    <w:p>
+      <w:pPr>
+        <w:shd w:val="clear" w:color="auto" w:fill="FFFFFE"/>
+        <w:spacing w:after="0" w:line="360" w:lineRule="atLeast"/>
+        <w:rPr>
+          <w:rFonts w:ascii="Courier New" w:eastAsia="Times New Roman" w:hAnsi="Courier New" w:cs="Courier New"/>
+          <w:noProof w:val="0"/>
+          <w:color w:val="000000"/>
+          <w:sz w:val="27"/>
+          <w:szCs w:val="27"/>
+        </w:rPr>
+      </w:pPr>
+    </w:p>
+    <w:p>
+      <w:pPr>
+        <w:shd w:val="clear" w:color="auto" w:fill="FFFFFE"/>
+        <w:spacing w:after="0" w:line="360" w:lineRule="atLeast"/>
+        <w:rPr>
+          <w:rFonts w:ascii="Courier New" w:eastAsia="Times New Roman" w:hAnsi="Courier New" w:cs="Courier New"/>
+          <w:noProof w:val="0"/>
+          <w:color w:val="000000"/>
+          <w:sz w:val="27"/>
+          <w:szCs w:val="27"/>
+        </w:rPr>
+      </w:pPr>
+      <w:r>
+        <w:rPr>
+          <w:rFonts w:ascii="Courier New" w:eastAsia="Times New Roman" w:hAnsi="Courier New" w:cs="Courier New"/>
+          <w:noProof w:val="0"/>
+          <w:color w:val="000000"/>
+          <w:sz w:val="27"/>
+          <w:szCs w:val="27"/>
+        </w:rPr>
+        <w:t>  </w:t>
+      </w:r>
+      <w:proofErr w:type="gramStart"/>
+      <w:r>
+        <w:rPr>
+          <w:rFonts w:ascii="Courier New" w:eastAsia="Times New Roman" w:hAnsi="Courier New" w:cs="Courier New"/>
+          <w:noProof w:val="0"/>
+          <w:color w:val="FF0000"/>
+          <w:sz w:val="27"/>
+          <w:szCs w:val="27"/>
+        </w:rPr>
+        <w:t>grid-column</w:t>
+      </w:r>
+      <w:proofErr w:type="gramEnd"/>
+      <w:r>
+        <w:rPr>
+          <w:rFonts w:ascii="Courier New" w:eastAsia="Times New Roman" w:hAnsi="Courier New" w:cs="Courier New"/>
+          <w:noProof w:val="0"/>
+          <w:color w:val="FF0000"/>
+          <w:sz w:val="27"/>
+          <w:szCs w:val="27"/>
+        </w:rPr>
+        <w:t>:</w:t>
+      </w:r>
+      <w:r>
+        <w:rPr>
+          <w:rFonts w:ascii="Courier New" w:eastAsia="Times New Roman" w:hAnsi="Courier New" w:cs="Courier New"/>
+          <w:noProof w:val="0"/>
+          <w:color w:val="000000"/>
+          <w:sz w:val="27"/>
+          <w:szCs w:val="27"/>
+        </w:rPr>
+        <w:t> </w:t>
+      </w:r>
+      <w:r>
+        <w:rPr>
+          <w:rFonts w:ascii="Courier New" w:eastAsia="Times New Roman" w:hAnsi="Courier New" w:cs="Courier New"/>
+          <w:noProof w:val="0"/>
+          <w:color w:val="098658"/>
+          <w:sz w:val="27"/>
+          <w:szCs w:val="27"/>
+        </w:rPr>
+        <w:t>1</w:t>
+      </w:r>
+      <w:r>
+        <w:rPr>
+          <w:rFonts w:ascii="Courier New" w:eastAsia="Times New Roman" w:hAnsi="Courier New" w:cs="Courier New"/>
+          <w:noProof w:val="0"/>
+          <w:color w:val="000000"/>
+          <w:sz w:val="27"/>
+          <w:szCs w:val="27"/>
+        </w:rPr>
+        <w:t>/</w:t>
+      </w:r>
+      <w:r>
+        <w:rPr>
+          <w:rFonts w:ascii="Courier New" w:eastAsia="Times New Roman" w:hAnsi="Courier New" w:cs="Courier New"/>
+          <w:noProof w:val="0"/>
+          <w:color w:val="098658"/>
+          <w:sz w:val="27"/>
+          <w:szCs w:val="27"/>
+        </w:rPr>
+        <w:t>3</w:t>
+      </w:r>
+      <w:r>
+        <w:rPr>
+          <w:rFonts w:ascii="Courier New" w:eastAsia="Times New Roman" w:hAnsi="Courier New" w:cs="Courier New"/>
+          <w:noProof w:val="0"/>
+          <w:color w:val="000000"/>
+          <w:sz w:val="27"/>
+          <w:szCs w:val="27"/>
+        </w:rPr>
+        <w:t>;</w:t>
+      </w:r>
+    </w:p>
+    <w:p>
+      <w:pPr>
+        <w:shd w:val="clear" w:color="auto" w:fill="FFFFFE"/>
+        <w:spacing w:after="0" w:line="360" w:lineRule="atLeast"/>
+        <w:rPr>
+          <w:rFonts w:ascii="Courier New" w:eastAsia="Times New Roman" w:hAnsi="Courier New" w:cs="Courier New"/>
+          <w:noProof w:val="0"/>
+          <w:color w:val="000000"/>
+          <w:sz w:val="27"/>
+          <w:szCs w:val="27"/>
+        </w:rPr>
+      </w:pPr>
+    </w:p>
+    <w:p>
+      <w:pPr>
+        <w:shd w:val="clear" w:color="auto" w:fill="FFFFFE"/>
+        <w:spacing w:after="0" w:line="360" w:lineRule="atLeast"/>
+        <w:rPr>
+          <w:rFonts w:ascii="Segoe UI" w:eastAsia="Times New Roman" w:hAnsi="Segoe UI" w:cs="Segoe UI"/>
+          <w:noProof w:val="0"/>
+          <w:color w:val="000000"/>
+          <w:sz w:val="27"/>
+          <w:szCs w:val="27"/>
+        </w:rPr>
+      </w:pPr>
+      <w:r>
+        <w:rPr>
+          <w:rFonts w:ascii="Segoe UI" w:eastAsia="Times New Roman" w:hAnsi="Segoe UI" w:cs="Segoe UI"/>
+          <w:noProof w:val="0"/>
+          <w:color w:val="000000"/>
+          <w:sz w:val="27"/>
+          <w:szCs w:val="27"/>
+        </w:rPr>
+        <w:t xml:space="preserve">1 says the column number the element is </w:t>
+      </w:r>
+      <w:proofErr w:type="spellStart"/>
+      <w:r>
+        <w:rPr>
+          <w:rFonts w:ascii="Segoe UI" w:eastAsia="Times New Roman" w:hAnsi="Segoe UI" w:cs="Segoe UI"/>
+          <w:noProof w:val="0"/>
+          <w:color w:val="000000"/>
+          <w:sz w:val="27"/>
+          <w:szCs w:val="27"/>
+        </w:rPr>
+        <w:t>gon</w:t>
+      </w:r>
+      <w:proofErr w:type="spellEnd"/>
+      <w:r>
+        <w:rPr>
+          <w:rFonts w:ascii="Segoe UI" w:eastAsia="Times New Roman" w:hAnsi="Segoe UI" w:cs="Segoe UI"/>
+          <w:noProof w:val="0"/>
+          <w:color w:val="000000"/>
+          <w:sz w:val="27"/>
+          <w:szCs w:val="27"/>
+        </w:rPr>
+        <w:t>’ start</w:t>
+      </w:r>
+      <w:r>
+        <w:rPr>
+          <w:rFonts w:ascii="Segoe UI" w:eastAsia="Times New Roman" w:hAnsi="Segoe UI" w:cs="Segoe UI"/>
+          <w:noProof w:val="0"/>
+          <w:color w:val="000000"/>
+          <w:sz w:val="27"/>
+          <w:szCs w:val="27"/>
+        </w:rPr>
+        <w:t xml:space="preserve"> on</w:t>
+      </w:r>
+      <w:r>
+        <w:rPr>
+          <w:rFonts w:ascii="Segoe UI" w:eastAsia="Times New Roman" w:hAnsi="Segoe UI" w:cs="Segoe UI"/>
+          <w:noProof w:val="0"/>
+          <w:color w:val="000000"/>
+          <w:sz w:val="27"/>
+          <w:szCs w:val="27"/>
+        </w:rPr>
+        <w:t xml:space="preserve"> and the </w:t>
+      </w:r>
+      <w:proofErr w:type="gramStart"/>
+      <w:r>
+        <w:rPr>
+          <w:rFonts w:ascii="Segoe UI" w:eastAsia="Times New Roman" w:hAnsi="Segoe UI" w:cs="Segoe UI"/>
+          <w:noProof w:val="0"/>
+          <w:color w:val="000000"/>
+          <w:sz w:val="27"/>
+          <w:szCs w:val="27"/>
+        </w:rPr>
+        <w:t>3</w:t>
+      </w:r>
+      <w:proofErr w:type="gramEnd"/>
+      <w:r>
+        <w:rPr>
+          <w:rFonts w:ascii="Segoe UI" w:eastAsia="Times New Roman" w:hAnsi="Segoe UI" w:cs="Segoe UI"/>
+          <w:noProof w:val="0"/>
+          <w:color w:val="000000"/>
+          <w:sz w:val="27"/>
+          <w:szCs w:val="27"/>
+        </w:rPr>
+        <w:t xml:space="preserve"> were it will end. In this </w:t>
+      </w:r>
+      <w:proofErr w:type="gramStart"/>
+      <w:r>
+        <w:rPr>
+          <w:rFonts w:ascii="Segoe UI" w:eastAsia="Times New Roman" w:hAnsi="Segoe UI" w:cs="Segoe UI"/>
+          <w:noProof w:val="0"/>
+          <w:color w:val="000000"/>
+          <w:sz w:val="27"/>
+          <w:szCs w:val="27"/>
+        </w:rPr>
+        <w:t>case</w:t>
+      </w:r>
+      <w:proofErr w:type="gramEnd"/>
+      <w:r>
+        <w:rPr>
+          <w:rFonts w:ascii="Segoe UI" w:eastAsia="Times New Roman" w:hAnsi="Segoe UI" w:cs="Segoe UI"/>
+          <w:noProof w:val="0"/>
+          <w:color w:val="000000"/>
+          <w:sz w:val="27"/>
+          <w:szCs w:val="27"/>
+        </w:rPr>
+        <w:t xml:space="preserve"> it will start </w:t>
+      </w:r>
+      <w:r>
+        <w:rPr>
+          <w:rFonts w:ascii="Segoe UI" w:eastAsia="Times New Roman" w:hAnsi="Segoe UI" w:cs="Segoe UI"/>
+          <w:noProof w:val="0"/>
+          <w:color w:val="000000"/>
+          <w:sz w:val="27"/>
+          <w:szCs w:val="27"/>
+        </w:rPr>
+        <w:t xml:space="preserve">at </w:t>
+      </w:r>
+      <w:r>
+        <w:rPr>
+          <w:rFonts w:ascii="Segoe UI" w:eastAsia="Times New Roman" w:hAnsi="Segoe UI" w:cs="Segoe UI"/>
+          <w:noProof w:val="0"/>
+          <w:color w:val="000000"/>
+          <w:sz w:val="27"/>
+          <w:szCs w:val="27"/>
+        </w:rPr>
+        <w:t xml:space="preserve">column 1 and end at column 3. Also in case you not certain of how many columns there will be but want an element to extend to the last column or something, use -1 which stands for last. That way the above will be ‘grid-column: </w:t>
+      </w:r>
+      <w:proofErr w:type="gramStart"/>
+      <w:r>
+        <w:rPr>
+          <w:rFonts w:ascii="Segoe UI" w:eastAsia="Times New Roman" w:hAnsi="Segoe UI" w:cs="Segoe UI"/>
+          <w:noProof w:val="0"/>
+          <w:color w:val="000000"/>
+          <w:sz w:val="27"/>
+          <w:szCs w:val="27"/>
+        </w:rPr>
+        <w:t>1</w:t>
+      </w:r>
+      <w:proofErr w:type="gramEnd"/>
+      <w:r>
+        <w:rPr>
+          <w:rFonts w:ascii="Segoe UI" w:eastAsia="Times New Roman" w:hAnsi="Segoe UI" w:cs="Segoe UI"/>
+          <w:noProof w:val="0"/>
+          <w:color w:val="000000"/>
+          <w:sz w:val="27"/>
+          <w:szCs w:val="27"/>
+        </w:rPr>
+        <w:t>/-1;’</w:t>
+      </w:r>
+    </w:p>
+    <w:p>
+      <w:pPr>
+        <w:shd w:val="clear" w:color="auto" w:fill="FFFFFE"/>
+        <w:spacing w:after="0" w:line="360" w:lineRule="atLeast"/>
+        <w:rPr>
+          <w:rFonts w:ascii="Segoe UI" w:eastAsia="Times New Roman" w:hAnsi="Segoe UI" w:cs="Segoe UI"/>
+          <w:noProof w:val="0"/>
+          <w:color w:val="000000"/>
+          <w:sz w:val="27"/>
+          <w:szCs w:val="27"/>
+        </w:rPr>
+      </w:pPr>
+    </w:p>
+    <w:p>
+      <w:pPr>
+        <w:shd w:val="clear" w:color="auto" w:fill="FFFFFE"/>
+        <w:spacing w:after="0" w:line="360" w:lineRule="atLeast"/>
+        <w:rPr>
+          <w:rFonts w:ascii="Segoe UI" w:eastAsia="Times New Roman" w:hAnsi="Segoe UI" w:cs="Segoe UI"/>
+          <w:b/>
+          <w:noProof w:val="0"/>
+          <w:color w:val="000000"/>
+          <w:sz w:val="27"/>
+          <w:szCs w:val="27"/>
+        </w:rPr>
+      </w:pPr>
+      <w:r>
+        <w:rPr>
+          <w:rFonts w:ascii="Segoe UI" w:eastAsia="Times New Roman" w:hAnsi="Segoe UI" w:cs="Segoe UI"/>
+          <w:b/>
+          <w:noProof w:val="0"/>
+          <w:color w:val="000000"/>
+          <w:sz w:val="27"/>
+          <w:szCs w:val="27"/>
+        </w:rPr>
+        <w:t>Object-</w:t>
+      </w:r>
+      <w:proofErr w:type="gramStart"/>
+      <w:r>
+        <w:rPr>
+          <w:rFonts w:ascii="Segoe UI" w:eastAsia="Times New Roman" w:hAnsi="Segoe UI" w:cs="Segoe UI"/>
+          <w:b/>
+          <w:noProof w:val="0"/>
+          <w:color w:val="000000"/>
+          <w:sz w:val="27"/>
+          <w:szCs w:val="27"/>
+        </w:rPr>
+        <w:t xml:space="preserve">fit </w:t>
+      </w:r>
+      <w:r>
+        <w:rPr>
+          <w:rFonts w:ascii="Segoe UI" w:eastAsia="Times New Roman" w:hAnsi="Segoe UI" w:cs="Segoe UI"/>
+          <w:noProof w:val="0"/>
+          <w:color w:val="000000"/>
+          <w:sz w:val="27"/>
+          <w:szCs w:val="27"/>
+        </w:rPr>
+        <w:t xml:space="preserve"> does</w:t>
+      </w:r>
+      <w:proofErr w:type="gramEnd"/>
+      <w:r>
+        <w:rPr>
+          <w:rFonts w:ascii="Segoe UI" w:eastAsia="Times New Roman" w:hAnsi="Segoe UI" w:cs="Segoe UI"/>
+          <w:noProof w:val="0"/>
+          <w:color w:val="000000"/>
+          <w:sz w:val="27"/>
+          <w:szCs w:val="27"/>
+        </w:rPr>
+        <w:t xml:space="preserve"> not only go for images . It tells the browser how to position elements in general with their container. </w:t>
+      </w:r>
+      <w:proofErr w:type="spellStart"/>
+      <w:r>
+        <w:rPr>
+          <w:rFonts w:ascii="Segoe UI" w:eastAsia="Times New Roman" w:hAnsi="Segoe UI" w:cs="Segoe UI"/>
+          <w:noProof w:val="0"/>
+          <w:color w:val="000000"/>
+          <w:sz w:val="27"/>
+          <w:szCs w:val="27"/>
+        </w:rPr>
+        <w:t>E</w:t>
+      </w:r>
+      <w:r>
+        <w:rPr>
+          <w:rFonts w:ascii="Segoe UI" w:eastAsia="Times New Roman" w:hAnsi="Segoe UI" w:cs="Segoe UI"/>
+          <w:noProof w:val="0"/>
+          <w:color w:val="000000"/>
+          <w:sz w:val="27"/>
+          <w:szCs w:val="27"/>
+        </w:rPr>
+        <w:t>g</w:t>
+      </w:r>
+      <w:proofErr w:type="spellEnd"/>
+      <w:r>
+        <w:rPr>
+          <w:rFonts w:ascii="Segoe UI" w:eastAsia="Times New Roman" w:hAnsi="Segoe UI" w:cs="Segoe UI"/>
+          <w:noProof w:val="0"/>
+          <w:color w:val="000000"/>
+          <w:sz w:val="27"/>
+          <w:szCs w:val="27"/>
+        </w:rPr>
+        <w:t xml:space="preserve"> of a value to assign is </w:t>
+      </w:r>
+      <w:r>
+        <w:rPr>
+          <w:rFonts w:ascii="Segoe UI" w:eastAsia="Times New Roman" w:hAnsi="Segoe UI" w:cs="Segoe UI"/>
+          <w:b/>
+          <w:noProof w:val="0"/>
+          <w:color w:val="000000"/>
+          <w:sz w:val="27"/>
+          <w:szCs w:val="27"/>
+        </w:rPr>
+        <w:t>cover.</w:t>
+      </w:r>
+    </w:p>
+    <w:p>
+      <w:pPr>
+        <w:shd w:val="clear" w:color="auto" w:fill="FFFFFE"/>
+        <w:spacing w:after="0" w:line="360" w:lineRule="atLeast"/>
+        <w:rPr>
+          <w:rFonts w:ascii="Segoe UI" w:eastAsia="Times New Roman" w:hAnsi="Segoe UI" w:cs="Segoe UI"/>
+          <w:b/>
+          <w:noProof w:val="0"/>
+          <w:color w:val="000000"/>
+          <w:sz w:val="27"/>
+          <w:szCs w:val="27"/>
+        </w:rPr>
+      </w:pPr>
+    </w:p>
+    <w:p>
+      <w:pPr>
+        <w:shd w:val="clear" w:color="auto" w:fill="FFFFFE"/>
+        <w:spacing w:after="0" w:line="360" w:lineRule="atLeast"/>
+        <w:rPr>
+          <w:rFonts w:ascii="Segoe UI" w:eastAsia="Times New Roman" w:hAnsi="Segoe UI" w:cs="Segoe UI"/>
+          <w:noProof w:val="0"/>
+          <w:color w:val="000000"/>
+          <w:sz w:val="27"/>
+          <w:szCs w:val="27"/>
+        </w:rPr>
+      </w:pPr>
+      <w:proofErr w:type="gramStart"/>
+      <w:r>
+        <w:rPr>
+          <w:rFonts w:ascii="Segoe UI" w:eastAsia="Times New Roman" w:hAnsi="Segoe UI" w:cs="Segoe UI"/>
+          <w:noProof w:val="0"/>
+          <w:color w:val="000000"/>
+          <w:sz w:val="27"/>
+          <w:szCs w:val="27"/>
+        </w:rPr>
+        <w:t>mmm</w:t>
+      </w:r>
+      <w:proofErr w:type="gramEnd"/>
+      <w:r>
+        <w:rPr>
+          <w:rFonts w:ascii="Segoe UI" w:eastAsia="Times New Roman" w:hAnsi="Segoe UI" w:cs="Segoe UI"/>
+          <w:noProof w:val="0"/>
+          <w:color w:val="000000"/>
+          <w:sz w:val="27"/>
+          <w:szCs w:val="27"/>
+        </w:rPr>
+        <w:t xml:space="preserve">.. we manipulate vectors almost just like text dude. </w:t>
+      </w:r>
+      <w:r>
+        <w:rPr>
+          <w:rFonts w:ascii="Segoe UI" w:eastAsia="Times New Roman" w:hAnsi="Segoe UI" w:cs="Segoe UI"/>
+          <w:noProof w:val="0"/>
+          <w:color w:val="000000"/>
+          <w:sz w:val="27"/>
+          <w:szCs w:val="27"/>
+        </w:rPr>
+        <w:br/>
+      </w:r>
+      <w:proofErr w:type="gramStart"/>
+      <w:r>
+        <w:rPr>
+          <w:rFonts w:ascii="Segoe UI" w:eastAsia="Times New Roman" w:hAnsi="Segoe UI" w:cs="Segoe UI"/>
+          <w:b/>
+          <w:noProof w:val="0"/>
+          <w:color w:val="000000"/>
+          <w:sz w:val="27"/>
+          <w:szCs w:val="27"/>
+        </w:rPr>
+        <w:t>grid</w:t>
+      </w:r>
+      <w:proofErr w:type="gramEnd"/>
+      <w:r>
+        <w:rPr>
+          <w:rFonts w:ascii="Segoe UI" w:eastAsia="Times New Roman" w:hAnsi="Segoe UI" w:cs="Segoe UI"/>
+          <w:b/>
+          <w:noProof w:val="0"/>
+          <w:color w:val="000000"/>
+          <w:sz w:val="27"/>
+          <w:szCs w:val="27"/>
+        </w:rPr>
+        <w:t xml:space="preserve"> </w:t>
+      </w:r>
+      <w:r>
+        <w:rPr>
+          <w:rFonts w:ascii="Segoe UI" w:eastAsia="Times New Roman" w:hAnsi="Segoe UI" w:cs="Segoe UI"/>
+          <w:noProof w:val="0"/>
+          <w:color w:val="000000"/>
+          <w:sz w:val="27"/>
+          <w:szCs w:val="27"/>
+        </w:rPr>
+        <w:t>defaults to column alignment.</w:t>
+      </w:r>
+    </w:p>
+    <w:p>
+      <w:pPr>
+        <w:shd w:val="clear" w:color="auto" w:fill="FFFFFE"/>
+        <w:spacing w:after="0" w:line="360" w:lineRule="atLeast"/>
+        <w:rPr>
+          <w:rFonts w:ascii="Segoe UI" w:eastAsia="Times New Roman" w:hAnsi="Segoe UI" w:cs="Segoe UI"/>
+          <w:noProof w:val="0"/>
+          <w:color w:val="000000"/>
+          <w:sz w:val="27"/>
+          <w:szCs w:val="27"/>
+        </w:rPr>
+      </w:pPr>
+    </w:p>
+    <w:p>
+      <w:pPr>
+        <w:shd w:val="clear" w:color="auto" w:fill="FFFFFE"/>
+        <w:spacing w:after="0" w:line="360" w:lineRule="atLeast"/>
+        <w:rPr>
+          <w:rFonts w:ascii="Segoe UI" w:eastAsia="Times New Roman" w:hAnsi="Segoe UI" w:cs="Segoe UI"/>
+          <w:noProof w:val="0"/>
+          <w:color w:val="000000"/>
+          <w:sz w:val="27"/>
+          <w:szCs w:val="27"/>
+        </w:rPr>
+      </w:pPr>
+    </w:p>
+    <w:p>
+      <w:pPr>
+        <w:shd w:val="clear" w:color="auto" w:fill="FFFFFE"/>
+        <w:spacing w:after="0" w:line="360" w:lineRule="atLeast"/>
+        <w:rPr>
+          <w:rFonts w:ascii="Segoe UI" w:eastAsia="Times New Roman" w:hAnsi="Segoe UI" w:cs="Segoe UI"/>
+          <w:noProof w:val="0"/>
+          <w:color w:val="000000"/>
+          <w:sz w:val="27"/>
+          <w:szCs w:val="27"/>
+        </w:rPr>
+      </w:pPr>
+    </w:p>
+    <w:p>
+      <w:pPr>
+        <w:shd w:val="clear" w:color="auto" w:fill="FFFFFE"/>
+        <w:spacing w:after="0" w:line="360" w:lineRule="atLeast"/>
+        <w:rPr>
+          <w:rFonts w:ascii="Courier New" w:eastAsia="Times New Roman" w:hAnsi="Courier New" w:cs="Courier New"/>
+          <w:noProof w:val="0"/>
+          <w:color w:val="000000"/>
+          <w:sz w:val="27"/>
+          <w:szCs w:val="27"/>
+        </w:rPr>
+      </w:pPr>
+      <w:r>
+        <w:rPr>
+          <w:rFonts w:ascii="Courier New" w:eastAsia="Times New Roman" w:hAnsi="Courier New" w:cs="Courier New"/>
+          <w:noProof w:val="0"/>
+          <w:color w:val="000000"/>
+          <w:sz w:val="27"/>
+          <w:szCs w:val="27"/>
+        </w:rPr>
+        <w:t>  </w:t>
+      </w:r>
+      <w:proofErr w:type="gramStart"/>
+      <w:r>
+        <w:rPr>
+          <w:rFonts w:ascii="Courier New" w:eastAsia="Times New Roman" w:hAnsi="Courier New" w:cs="Courier New"/>
+          <w:noProof w:val="0"/>
+          <w:color w:val="FF0000"/>
+          <w:sz w:val="27"/>
+          <w:szCs w:val="27"/>
+        </w:rPr>
+        <w:t>grid-template-columns</w:t>
+      </w:r>
+      <w:proofErr w:type="gramEnd"/>
+      <w:r>
+        <w:rPr>
+          <w:rFonts w:ascii="Courier New" w:eastAsia="Times New Roman" w:hAnsi="Courier New" w:cs="Courier New"/>
+          <w:noProof w:val="0"/>
+          <w:color w:val="FF0000"/>
+          <w:sz w:val="27"/>
+          <w:szCs w:val="27"/>
+        </w:rPr>
+        <w:t>:</w:t>
+      </w:r>
+      <w:r>
+        <w:rPr>
+          <w:rFonts w:ascii="Courier New" w:eastAsia="Times New Roman" w:hAnsi="Courier New" w:cs="Courier New"/>
+          <w:noProof w:val="0"/>
+          <w:color w:val="000000"/>
+          <w:sz w:val="27"/>
+          <w:szCs w:val="27"/>
+        </w:rPr>
+        <w:t> </w:t>
+      </w:r>
+      <w:r>
+        <w:rPr>
+          <w:rFonts w:ascii="Courier New" w:eastAsia="Times New Roman" w:hAnsi="Courier New" w:cs="Courier New"/>
+          <w:noProof w:val="0"/>
+          <w:color w:val="0451A5"/>
+          <w:sz w:val="27"/>
+          <w:szCs w:val="27"/>
+        </w:rPr>
+        <w:t>repeat(</w:t>
+      </w:r>
+      <w:r>
+        <w:rPr>
+          <w:rFonts w:ascii="Courier New" w:eastAsia="Times New Roman" w:hAnsi="Courier New" w:cs="Courier New"/>
+          <w:noProof w:val="0"/>
+          <w:color w:val="098658"/>
+          <w:sz w:val="27"/>
+          <w:szCs w:val="27"/>
+        </w:rPr>
+        <w:t>5</w:t>
+      </w:r>
+      <w:r>
+        <w:rPr>
+          <w:rFonts w:ascii="Courier New" w:eastAsia="Times New Roman" w:hAnsi="Courier New" w:cs="Courier New"/>
+          <w:noProof w:val="0"/>
+          <w:color w:val="000000"/>
+          <w:sz w:val="27"/>
+          <w:szCs w:val="27"/>
+        </w:rPr>
+        <w:t>, </w:t>
+      </w:r>
+      <w:r>
+        <w:rPr>
+          <w:rFonts w:ascii="Courier New" w:eastAsia="Times New Roman" w:hAnsi="Courier New" w:cs="Courier New"/>
+          <w:noProof w:val="0"/>
+          <w:color w:val="098658"/>
+          <w:sz w:val="27"/>
+          <w:szCs w:val="27"/>
+        </w:rPr>
+        <w:t>1</w:t>
+      </w:r>
+      <w:r>
+        <w:rPr>
+          <w:rFonts w:ascii="Courier New" w:eastAsia="Times New Roman" w:hAnsi="Courier New" w:cs="Courier New"/>
+          <w:noProof w:val="0"/>
+          <w:color w:val="0451A5"/>
+          <w:sz w:val="27"/>
+          <w:szCs w:val="27"/>
+        </w:rPr>
+        <w:t>fr)</w:t>
+      </w:r>
+      <w:r>
+        <w:rPr>
+          <w:rFonts w:ascii="Courier New" w:eastAsia="Times New Roman" w:hAnsi="Courier New" w:cs="Courier New"/>
+          <w:noProof w:val="0"/>
+          <w:color w:val="000000"/>
+          <w:sz w:val="27"/>
+          <w:szCs w:val="27"/>
+        </w:rPr>
+        <w:t>;</w:t>
+      </w:r>
+    </w:p>
+    <w:p>
+      <w:pPr>
+        <w:shd w:val="clear" w:color="auto" w:fill="FFFFFE"/>
+        <w:spacing w:after="0" w:line="360" w:lineRule="atLeast"/>
+        <w:rPr>
+          <w:rFonts w:ascii="Segoe UI" w:eastAsia="Times New Roman" w:hAnsi="Segoe UI" w:cs="Segoe UI"/>
+          <w:noProof w:val="0"/>
+          <w:color w:val="000000"/>
+          <w:sz w:val="27"/>
+          <w:szCs w:val="27"/>
+        </w:rPr>
+      </w:pPr>
+    </w:p>
+    <w:p>
+      <w:pPr>
+        <w:shd w:val="clear" w:color="auto" w:fill="FFFFFE"/>
+        <w:spacing w:after="0" w:line="360" w:lineRule="atLeast"/>
+        <w:rPr>
+          <w:rFonts w:ascii="Segoe UI" w:eastAsia="Times New Roman" w:hAnsi="Segoe UI" w:cs="Segoe UI"/>
+          <w:noProof w:val="0"/>
+          <w:color w:val="000000"/>
+          <w:sz w:val="27"/>
+          <w:szCs w:val="27"/>
+        </w:rPr>
+      </w:pPr>
+      <w:r>
+        <w:rPr>
+          <w:rFonts w:ascii="Segoe UI" w:eastAsia="Times New Roman" w:hAnsi="Segoe UI" w:cs="Segoe UI"/>
+          <w:noProof w:val="0"/>
+          <w:color w:val="000000"/>
+          <w:sz w:val="27"/>
+          <w:szCs w:val="27"/>
+        </w:rPr>
+        <w:t>The above simp</w:t>
+      </w:r>
+      <w:r>
+        <w:rPr>
+          <w:rFonts w:ascii="Segoe UI" w:eastAsia="Times New Roman" w:hAnsi="Segoe UI" w:cs="Segoe UI"/>
+          <w:noProof w:val="0"/>
+          <w:color w:val="000000"/>
+          <w:sz w:val="27"/>
+          <w:szCs w:val="27"/>
+        </w:rPr>
+        <w:t>ly means five columns each taking one fraction of space</w:t>
+      </w:r>
+      <w:r>
+        <w:rPr>
+          <w:rFonts w:ascii="Segoe UI" w:eastAsia="Times New Roman" w:hAnsi="Segoe UI" w:cs="Segoe UI"/>
+          <w:noProof w:val="0"/>
+          <w:color w:val="000000"/>
+          <w:sz w:val="27"/>
+          <w:szCs w:val="27"/>
+        </w:rPr>
+        <w:t>.</w:t>
+      </w:r>
+    </w:p>
+    <w:p>
+      <w:pPr>
+        <w:shd w:val="clear" w:color="auto" w:fill="FFFFFE"/>
+        <w:spacing w:after="0" w:line="360" w:lineRule="atLeast"/>
+        <w:rPr>
+          <w:rFonts w:ascii="Courier New" w:eastAsia="Times New Roman" w:hAnsi="Courier New" w:cs="Courier New"/>
+          <w:noProof w:val="0"/>
+          <w:color w:val="000000"/>
+          <w:sz w:val="27"/>
+          <w:szCs w:val="27"/>
+        </w:rPr>
+      </w:pPr>
+      <w:r>
+        <w:rPr>
+          <w:rFonts w:ascii="Segoe UI" w:hAnsi="Segoe UI" w:cs="Segoe UI"/>
+          <w:color w:val="000000"/>
+          <w:sz w:val="27"/>
+          <w:szCs w:val="27"/>
+          <w:shd w:val="clear" w:color="auto" w:fill="F5F6F7"/>
+        </w:rPr>
+        <w:t xml:space="preserve">When a page or element is separated like </w:t>
+      </w:r>
+      <w:r>
+        <w:rPr>
+          <w:rFonts w:ascii="Segoe UI" w:hAnsi="Segoe UI" w:cs="Segoe UI"/>
+          <w:color w:val="000000"/>
+          <w:sz w:val="27"/>
+          <w:szCs w:val="27"/>
+          <w:shd w:val="clear" w:color="auto" w:fill="F5F6F7"/>
+        </w:rPr>
+        <w:t xml:space="preserve">this , if there where 5 elements they’ll be fixed each in a fraction automatically. That’s how grid functions. You can also decide on how much space each element will occupy using the </w:t>
+      </w:r>
+      <w:r>
+        <w:rPr>
+          <w:rFonts w:ascii="Courier New" w:eastAsia="Times New Roman" w:hAnsi="Courier New" w:cs="Courier New"/>
+          <w:noProof w:val="0"/>
+          <w:color w:val="FF0000"/>
+          <w:sz w:val="27"/>
+          <w:szCs w:val="27"/>
+        </w:rPr>
+        <w:t>grid-column:</w:t>
+      </w:r>
+      <w:r>
+        <w:rPr>
+          <w:rFonts w:ascii="Courier New" w:eastAsia="Times New Roman" w:hAnsi="Courier New" w:cs="Courier New"/>
+          <w:noProof w:val="0"/>
+          <w:color w:val="000000"/>
+          <w:sz w:val="27"/>
+          <w:szCs w:val="27"/>
+        </w:rPr>
+        <w:t> </w:t>
+      </w:r>
+      <w:r>
+        <w:rPr>
+          <w:rFonts w:ascii="Courier New" w:eastAsia="Times New Roman" w:hAnsi="Courier New" w:cs="Courier New"/>
+          <w:noProof w:val="0"/>
+          <w:color w:val="098658"/>
+          <w:sz w:val="27"/>
+          <w:szCs w:val="27"/>
+        </w:rPr>
+        <w:t>1</w:t>
+      </w:r>
+      <w:r>
+        <w:rPr>
+          <w:rFonts w:ascii="Courier New" w:eastAsia="Times New Roman" w:hAnsi="Courier New" w:cs="Courier New"/>
+          <w:noProof w:val="0"/>
+          <w:color w:val="000000"/>
+          <w:sz w:val="27"/>
+          <w:szCs w:val="27"/>
+        </w:rPr>
+        <w:t>/</w:t>
+      </w:r>
+      <w:r>
+        <w:rPr>
+          <w:rFonts w:ascii="Courier New" w:eastAsia="Times New Roman" w:hAnsi="Courier New" w:cs="Courier New"/>
+          <w:noProof w:val="0"/>
+          <w:color w:val="098658"/>
+          <w:sz w:val="27"/>
+          <w:szCs w:val="27"/>
+        </w:rPr>
+        <w:t>3</w:t>
+      </w:r>
+      <w:r>
+        <w:rPr>
+          <w:rFonts w:ascii="Courier New" w:eastAsia="Times New Roman" w:hAnsi="Courier New" w:cs="Courier New"/>
+          <w:noProof w:val="0"/>
+          <w:color w:val="000000"/>
+          <w:sz w:val="27"/>
+          <w:szCs w:val="27"/>
+        </w:rPr>
+        <w:t>;</w:t>
+      </w:r>
+      <w:r>
+        <w:rPr>
+          <w:rFonts w:ascii="Courier New" w:eastAsia="Times New Roman" w:hAnsi="Courier New" w:cs="Courier New"/>
+          <w:noProof w:val="0"/>
+          <w:color w:val="000000"/>
+          <w:sz w:val="27"/>
+          <w:szCs w:val="27"/>
+        </w:rPr>
+        <w:t xml:space="preserve"> </w:t>
+      </w:r>
+      <w:proofErr w:type="gramStart"/>
+      <w:r>
+        <w:rPr>
+          <w:rFonts w:ascii="Segoe UI" w:hAnsi="Segoe UI" w:cs="Segoe UI"/>
+          <w:color w:val="000000"/>
+          <w:sz w:val="27"/>
+          <w:szCs w:val="27"/>
+          <w:shd w:val="clear" w:color="auto" w:fill="F5F6F7"/>
+        </w:rPr>
+        <w:t xml:space="preserve">or  </w:t>
+      </w:r>
+      <w:r>
+        <w:rPr>
+          <w:rFonts w:ascii="Courier New" w:eastAsia="Times New Roman" w:hAnsi="Courier New" w:cs="Courier New"/>
+          <w:noProof w:val="0"/>
+          <w:color w:val="FF0000"/>
+          <w:sz w:val="27"/>
+          <w:szCs w:val="27"/>
+        </w:rPr>
+        <w:t>grid</w:t>
+      </w:r>
+      <w:proofErr w:type="gramEnd"/>
+      <w:r>
+        <w:rPr>
+          <w:rFonts w:ascii="Courier New" w:eastAsia="Times New Roman" w:hAnsi="Courier New" w:cs="Courier New"/>
+          <w:noProof w:val="0"/>
+          <w:color w:val="FF0000"/>
+          <w:sz w:val="27"/>
+          <w:szCs w:val="27"/>
+        </w:rPr>
+        <w:t>-row</w:t>
+      </w:r>
+      <w:r>
+        <w:rPr>
+          <w:rFonts w:ascii="Courier New" w:eastAsia="Times New Roman" w:hAnsi="Courier New" w:cs="Courier New"/>
+          <w:noProof w:val="0"/>
+          <w:color w:val="FF0000"/>
+          <w:sz w:val="27"/>
+          <w:szCs w:val="27"/>
+        </w:rPr>
+        <w:t>:</w:t>
+      </w:r>
+      <w:r>
+        <w:rPr>
+          <w:rFonts w:ascii="Courier New" w:eastAsia="Times New Roman" w:hAnsi="Courier New" w:cs="Courier New"/>
+          <w:noProof w:val="0"/>
+          <w:color w:val="000000"/>
+          <w:sz w:val="27"/>
+          <w:szCs w:val="27"/>
+        </w:rPr>
+        <w:t> </w:t>
+      </w:r>
+      <w:r>
+        <w:rPr>
+          <w:rFonts w:ascii="Courier New" w:eastAsia="Times New Roman" w:hAnsi="Courier New" w:cs="Courier New"/>
+          <w:noProof w:val="0"/>
+          <w:color w:val="098658"/>
+          <w:sz w:val="27"/>
+          <w:szCs w:val="27"/>
+        </w:rPr>
+        <w:t>1</w:t>
+      </w:r>
+      <w:r>
+        <w:rPr>
+          <w:rFonts w:ascii="Courier New" w:eastAsia="Times New Roman" w:hAnsi="Courier New" w:cs="Courier New"/>
+          <w:noProof w:val="0"/>
+          <w:color w:val="000000"/>
+          <w:sz w:val="27"/>
+          <w:szCs w:val="27"/>
+        </w:rPr>
+        <w:t>/</w:t>
+      </w:r>
+      <w:r>
+        <w:rPr>
+          <w:rFonts w:ascii="Courier New" w:eastAsia="Times New Roman" w:hAnsi="Courier New" w:cs="Courier New"/>
+          <w:noProof w:val="0"/>
+          <w:color w:val="098658"/>
+          <w:sz w:val="27"/>
+          <w:szCs w:val="27"/>
+        </w:rPr>
+        <w:t>3</w:t>
+      </w:r>
+      <w:r>
+        <w:rPr>
+          <w:rFonts w:ascii="Courier New" w:eastAsia="Times New Roman" w:hAnsi="Courier New" w:cs="Courier New"/>
+          <w:noProof w:val="0"/>
+          <w:color w:val="000000"/>
+          <w:sz w:val="27"/>
+          <w:szCs w:val="27"/>
+        </w:rPr>
+        <w:t>;</w:t>
+      </w:r>
+      <w:r>
+        <w:rPr>
+          <w:rFonts w:ascii="Courier New" w:eastAsia="Times New Roman" w:hAnsi="Courier New" w:cs="Courier New"/>
+          <w:noProof w:val="0"/>
+          <w:color w:val="000000"/>
+          <w:sz w:val="27"/>
+          <w:szCs w:val="27"/>
+        </w:rPr>
+        <w:t xml:space="preserve"> </w:t>
+      </w:r>
+      <w:r>
+        <w:rPr>
+          <w:rFonts w:ascii="Segoe UI" w:hAnsi="Segoe UI" w:cs="Segoe UI"/>
+          <w:color w:val="000000"/>
+          <w:sz w:val="27"/>
+          <w:szCs w:val="27"/>
+          <w:shd w:val="clear" w:color="auto" w:fill="F5F6F7"/>
+        </w:rPr>
+        <w:t>depending on which layout you working with.. it’s fabulous!</w:t>
+      </w:r>
+    </w:p>
+    <w:p>
+      <w:pPr>
+        <w:shd w:val="clear" w:color="auto" w:fill="FFFFFE"/>
+        <w:spacing w:after="0" w:line="360" w:lineRule="atLeast"/>
+        <w:rPr>
+          <w:rFonts w:ascii="Segoe UI" w:eastAsia="Times New Roman" w:hAnsi="Segoe UI" w:cs="Segoe UI"/>
+          <w:noProof w:val="0"/>
+          <w:color w:val="000000"/>
+          <w:sz w:val="27"/>
+          <w:szCs w:val="27"/>
+        </w:rPr>
+      </w:pPr>
+    </w:p>
+    <w:p>
+      <w:pPr>
+        <w:shd w:val="clear" w:color="auto" w:fill="FFFFFE"/>
+        <w:spacing w:after="0" w:line="360" w:lineRule="atLeast"/>
+        <w:rPr>
+          <w:rFonts w:ascii="Segoe UI" w:eastAsia="Times New Roman" w:hAnsi="Segoe UI" w:cs="Segoe UI"/>
+          <w:noProof w:val="0"/>
+          <w:color w:val="000000"/>
+          <w:sz w:val="27"/>
+          <w:szCs w:val="27"/>
+        </w:rPr>
+      </w:pPr>
+    </w:p>
+    <w:p>
+      <w:pPr>
+        <w:shd w:val="clear" w:color="auto" w:fill="FFFFFE"/>
+        <w:spacing w:after="0" w:line="360" w:lineRule="atLeast"/>
+        <w:rPr>
+          <w:rFonts w:ascii="Segoe UI" w:eastAsia="Times New Roman" w:hAnsi="Segoe UI" w:cs="Segoe UI"/>
+          <w:noProof w:val="0"/>
+          <w:color w:val="000000"/>
+          <w:sz w:val="27"/>
+          <w:szCs w:val="27"/>
+        </w:rPr>
+      </w:pPr>
+    </w:p>
+    <w:p>
+      <w:pPr>
+        <w:shd w:val="clear" w:color="auto" w:fill="FFFFFE"/>
+        <w:spacing w:after="0" w:line="360" w:lineRule="atLeast"/>
+        <w:rPr>
+          <w:rFonts w:ascii="Segoe UI" w:eastAsia="Times New Roman" w:hAnsi="Segoe UI" w:cs="Segoe UI"/>
+          <w:noProof w:val="0"/>
+          <w:color w:val="000000"/>
+          <w:sz w:val="27"/>
+          <w:szCs w:val="27"/>
+        </w:rPr>
+      </w:pPr>
+      <w:r>
+        <w:rPr>
+          <w:rFonts w:ascii="Segoe UI" w:eastAsia="Times New Roman" w:hAnsi="Segoe UI" w:cs="Segoe UI"/>
+          <w:noProof w:val="0"/>
+          <w:color w:val="000000"/>
+          <w:sz w:val="27"/>
+          <w:szCs w:val="27"/>
+        </w:rPr>
+        <w:t xml:space="preserve">The </w:t>
+      </w:r>
+      <w:r>
+        <w:rPr>
+          <w:rFonts w:ascii="Segoe UI" w:eastAsia="Times New Roman" w:hAnsi="Segoe UI" w:cs="Segoe UI"/>
+          <w:b/>
+          <w:noProof w:val="0"/>
+          <w:color w:val="000000"/>
+          <w:sz w:val="27"/>
+          <w:szCs w:val="27"/>
+        </w:rPr>
+        <w:t xml:space="preserve">grid-auto-flow </w:t>
+      </w:r>
+      <w:r>
+        <w:rPr>
+          <w:rFonts w:ascii="Segoe UI" w:eastAsia="Times New Roman" w:hAnsi="Segoe UI" w:cs="Segoe UI"/>
+          <w:noProof w:val="0"/>
+          <w:color w:val="000000"/>
+          <w:sz w:val="27"/>
+          <w:szCs w:val="27"/>
+        </w:rPr>
+        <w:t xml:space="preserve">property permits you to add more content or elements and expect them being on the same row. </w:t>
+      </w:r>
+      <w:proofErr w:type="gramStart"/>
+      <w:r>
+        <w:rPr>
+          <w:rFonts w:ascii="Segoe UI" w:eastAsia="Times New Roman" w:hAnsi="Segoe UI" w:cs="Segoe UI"/>
+          <w:noProof w:val="0"/>
+          <w:color w:val="000000"/>
+          <w:sz w:val="27"/>
+          <w:szCs w:val="27"/>
+        </w:rPr>
+        <w:t>( Creating</w:t>
+      </w:r>
+      <w:proofErr w:type="gramEnd"/>
+      <w:r>
+        <w:rPr>
+          <w:rFonts w:ascii="Segoe UI" w:eastAsia="Times New Roman" w:hAnsi="Segoe UI" w:cs="Segoe UI"/>
+          <w:noProof w:val="0"/>
+          <w:color w:val="000000"/>
+          <w:sz w:val="27"/>
+          <w:szCs w:val="27"/>
+        </w:rPr>
+        <w:t xml:space="preserve"> a new column or row (depending on what was specified) for every new element). </w:t>
+      </w:r>
+      <w:r>
+        <w:rPr>
+          <w:rFonts w:ascii="Segoe UI" w:hAnsi="Segoe UI" w:cs="Segoe UI"/>
+          <w:color w:val="000000"/>
+          <w:sz w:val="27"/>
+          <w:szCs w:val="27"/>
+          <w:shd w:val="clear" w:color="auto" w:fill="F5F6F7"/>
+        </w:rPr>
+        <w:t>This property takes either </w:t>
       </w:r>
       <w:r>
         <w:rPr>
@@ -10684,1496 +12269,17 @@
           <w:sz w:val="24"/>
           <w:szCs w:val="24"/>
         </w:rPr>
-        <w:t>94rem</w:t>
-      </w:r>
-      <w:r>
-        <w:rPr>
-          <w:rFonts w:ascii="Segoe UI" w:hAnsi="Segoe UI" w:cs="Segoe UI"/>
-          <w:color w:val="000000"/>
-          <w:sz w:val="27"/>
-          <w:szCs w:val="27"/>
-          <w:shd w:val="clear" w:color="auto" w:fill="F5F6F7"/>
-        </w:rPr>
-        <w:t> wide, and the first and last columns are both 1 fraction of the remaining space in the grid container.</w:t>
-      </w:r>
-    </w:p>
-    <w:p>
-      <w:pPr>
-        <w:shd w:val="clear" w:color="auto" w:fill="FFFFFE"/>
-        <w:spacing w:line="360" w:lineRule="atLeast"/>
-        <w:rPr>
-          <w:rFonts w:ascii="Courier New" w:eastAsia="Times New Roman" w:hAnsi="Courier New" w:cs="Courier New"/>
-          <w:noProof w:val="0"/>
-          <w:color w:val="000000"/>
-          <w:sz w:val="27"/>
-          <w:szCs w:val="27"/>
-        </w:rPr>
-      </w:pPr>
-      <w:r>
-        <w:rPr>
-          <w:rFonts w:ascii="Segoe UI" w:hAnsi="Segoe UI" w:cs="Segoe UI"/>
-          <w:color w:val="000000"/>
-          <w:sz w:val="27"/>
-          <w:szCs w:val="27"/>
-          <w:shd w:val="clear" w:color="auto" w:fill="F5F6F7"/>
-        </w:rPr>
-        <w:t xml:space="preserve">In other words you’re defining the number of columns directly with their sizes in just one move: </w:t>
-      </w:r>
-      <w:r>
-        <w:rPr>
-          <w:rFonts w:ascii="Courier New" w:eastAsia="Times New Roman" w:hAnsi="Courier New" w:cs="Courier New"/>
-          <w:noProof w:val="0"/>
-          <w:color w:val="000000"/>
-          <w:sz w:val="27"/>
-          <w:szCs w:val="27"/>
-        </w:rPr>
-        <w:t>  </w:t>
-      </w:r>
-      <w:r>
-        <w:rPr>
-          <w:rFonts w:ascii="Courier New" w:eastAsia="Times New Roman" w:hAnsi="Courier New" w:cs="Courier New"/>
-          <w:noProof w:val="0"/>
-          <w:color w:val="FF0000"/>
-          <w:sz w:val="27"/>
-          <w:szCs w:val="27"/>
-        </w:rPr>
-        <w:t>grid-template-columns:</w:t>
-      </w:r>
-      <w:r>
-        <w:rPr>
-          <w:rFonts w:ascii="Courier New" w:eastAsia="Times New Roman" w:hAnsi="Courier New" w:cs="Courier New"/>
-          <w:noProof w:val="0"/>
-          <w:color w:val="000000"/>
-          <w:sz w:val="27"/>
-          <w:szCs w:val="27"/>
-        </w:rPr>
-        <w:t> </w:t>
-      </w:r>
-      <w:r>
-        <w:rPr>
-          <w:rFonts w:ascii="Courier New" w:eastAsia="Times New Roman" w:hAnsi="Courier New" w:cs="Courier New"/>
-          <w:noProof w:val="0"/>
-          <w:color w:val="098658"/>
-          <w:sz w:val="27"/>
-          <w:szCs w:val="27"/>
-        </w:rPr>
-        <w:t>1</w:t>
-      </w:r>
-      <w:r>
-        <w:rPr>
-          <w:rFonts w:ascii="Courier New" w:eastAsia="Times New Roman" w:hAnsi="Courier New" w:cs="Courier New"/>
-          <w:noProof w:val="0"/>
-          <w:color w:val="0451A5"/>
-          <w:sz w:val="27"/>
-          <w:szCs w:val="27"/>
-        </w:rPr>
-        <w:t>fr</w:t>
-      </w:r>
-      <w:r>
-        <w:rPr>
-          <w:rFonts w:ascii="Courier New" w:eastAsia="Times New Roman" w:hAnsi="Courier New" w:cs="Courier New"/>
-          <w:noProof w:val="0"/>
-          <w:color w:val="000000"/>
-          <w:sz w:val="27"/>
-          <w:szCs w:val="27"/>
-        </w:rPr>
-        <w:t> </w:t>
-      </w:r>
-      <w:r>
-        <w:rPr>
-          <w:rFonts w:ascii="Courier New" w:eastAsia="Times New Roman" w:hAnsi="Courier New" w:cs="Courier New"/>
-          <w:noProof w:val="0"/>
-          <w:color w:val="098658"/>
-          <w:sz w:val="27"/>
-          <w:szCs w:val="27"/>
-        </w:rPr>
-        <w:t>94rem</w:t>
-      </w:r>
-      <w:r>
-        <w:rPr>
-          <w:rFonts w:ascii="Courier New" w:eastAsia="Times New Roman" w:hAnsi="Courier New" w:cs="Courier New"/>
-          <w:noProof w:val="0"/>
-          <w:color w:val="000000"/>
-          <w:sz w:val="27"/>
-          <w:szCs w:val="27"/>
-        </w:rPr>
-        <w:t> </w:t>
-      </w:r>
-      <w:r>
-        <w:rPr>
-          <w:rFonts w:ascii="Courier New" w:eastAsia="Times New Roman" w:hAnsi="Courier New" w:cs="Courier New"/>
-          <w:noProof w:val="0"/>
-          <w:color w:val="098658"/>
-          <w:sz w:val="27"/>
-          <w:szCs w:val="27"/>
-        </w:rPr>
-        <w:t>1</w:t>
-      </w:r>
-      <w:r>
-        <w:rPr>
-          <w:rFonts w:ascii="Courier New" w:eastAsia="Times New Roman" w:hAnsi="Courier New" w:cs="Courier New"/>
-          <w:noProof w:val="0"/>
-          <w:color w:val="0451A5"/>
-          <w:sz w:val="27"/>
-          <w:szCs w:val="27"/>
-        </w:rPr>
-        <w:t>fr</w:t>
-      </w:r>
-      <w:proofErr w:type="gramStart"/>
-      <w:r>
-        <w:rPr>
-          <w:rFonts w:ascii="Courier New" w:eastAsia="Times New Roman" w:hAnsi="Courier New" w:cs="Courier New"/>
-          <w:noProof w:val="0"/>
-          <w:color w:val="000000"/>
-          <w:sz w:val="27"/>
-          <w:szCs w:val="27"/>
-        </w:rPr>
-        <w:t>;</w:t>
-      </w:r>
-      <w:proofErr w:type="gramEnd"/>
-    </w:p>
-    <w:p>
-      <w:pPr>
-        <w:shd w:val="clear" w:color="auto" w:fill="FFFFFE"/>
-        <w:spacing w:after="0" w:line="360" w:lineRule="atLeast"/>
-        <w:rPr>
-          <w:rFonts w:ascii="Segoe UI" w:hAnsi="Segoe UI" w:cs="Segoe UI"/>
-          <w:color w:val="000000"/>
-          <w:sz w:val="27"/>
-          <w:szCs w:val="27"/>
-          <w:shd w:val="clear" w:color="auto" w:fill="F5F6F7"/>
-        </w:rPr>
-      </w:pPr>
-    </w:p>
-    <w:p>
-      <w:pPr>
-        <w:shd w:val="clear" w:color="auto" w:fill="FFFFFE"/>
-        <w:spacing w:after="0" w:line="360" w:lineRule="atLeast"/>
-        <w:rPr>
-          <w:rFonts w:ascii="Segoe UI" w:hAnsi="Segoe UI" w:cs="Segoe UI"/>
-          <w:color w:val="000000"/>
-          <w:sz w:val="27"/>
-          <w:szCs w:val="27"/>
-          <w:shd w:val="clear" w:color="auto" w:fill="F5F6F7"/>
-        </w:rPr>
-      </w:pPr>
-      <w:r>
-        <w:rPr>
-          <w:rFonts w:ascii="Segoe UI" w:hAnsi="Segoe UI" w:cs="Segoe UI"/>
-          <w:color w:val="000000"/>
-          <w:sz w:val="27"/>
-          <w:szCs w:val="27"/>
-          <w:shd w:val="clear" w:color="auto" w:fill="F5F6F7"/>
-        </w:rPr>
-        <w:t>This is suitable for setting page margins,then content size or something..</w:t>
-      </w:r>
-      <w:r>
-        <w:rPr>
-          <w:rFonts w:ascii="Segoe UI" w:hAnsi="Segoe UI" w:cs="Segoe UI"/>
-          <w:color w:val="000000"/>
-          <w:sz w:val="27"/>
-          <w:szCs w:val="27"/>
-          <w:shd w:val="clear" w:color="auto" w:fill="F5F6F7"/>
-        </w:rPr>
-        <w:t xml:space="preserve"> Power of css grid!</w:t>
-      </w:r>
-    </w:p>
-    <w:p>
-      <w:pPr>
-        <w:shd w:val="clear" w:color="auto" w:fill="FFFFFE"/>
-        <w:spacing w:line="360" w:lineRule="atLeast"/>
-        <w:rPr>
-          <w:rFonts w:ascii="Segoe UI" w:hAnsi="Segoe UI" w:cs="Segoe UI"/>
-          <w:color w:val="000000"/>
-          <w:sz w:val="27"/>
-          <w:szCs w:val="27"/>
-          <w:shd w:val="clear" w:color="auto" w:fill="F5F6F7"/>
-        </w:rPr>
-      </w:pPr>
-    </w:p>
-    <w:p>
-      <w:pPr>
-        <w:shd w:val="clear" w:color="auto" w:fill="FFFFFE"/>
-        <w:spacing w:line="360" w:lineRule="atLeast"/>
-        <w:rPr>
-          <w:rFonts w:ascii="Segoe UI" w:hAnsi="Segoe UI" w:cs="Segoe UI"/>
-          <w:color w:val="000000"/>
-          <w:sz w:val="27"/>
-          <w:szCs w:val="27"/>
-          <w:shd w:val="clear" w:color="auto" w:fill="F5F6F7"/>
-        </w:rPr>
-      </w:pPr>
-      <w:r>
-        <w:rPr>
-          <w:rFonts w:ascii="Segoe UI" w:hAnsi="Segoe UI" w:cs="Segoe UI"/>
-          <w:color w:val="000000"/>
-          <w:sz w:val="27"/>
-          <w:szCs w:val="27"/>
-          <w:shd w:val="clear" w:color="auto" w:fill="F5F6F7"/>
-        </w:rPr>
-        <w:t xml:space="preserve">Use </w:t>
-      </w:r>
-      <w:r>
-        <w:rPr>
-          <w:rFonts w:ascii="Segoe UI" w:hAnsi="Segoe UI" w:cs="Segoe UI"/>
-          <w:b/>
-          <w:color w:val="000000"/>
-          <w:sz w:val="27"/>
-          <w:szCs w:val="27"/>
-          <w:shd w:val="clear" w:color="auto" w:fill="F5F6F7"/>
-        </w:rPr>
-        <w:t xml:space="preserve">row-gap </w:t>
-      </w:r>
-      <w:r>
-        <w:rPr>
-          <w:rFonts w:ascii="Segoe UI" w:hAnsi="Segoe UI" w:cs="Segoe UI"/>
-          <w:color w:val="000000"/>
-          <w:sz w:val="27"/>
-          <w:szCs w:val="27"/>
-          <w:shd w:val="clear" w:color="auto" w:fill="F5F6F7"/>
-        </w:rPr>
-        <w:t xml:space="preserve"> to add space between rows in a grid.</w:t>
-      </w:r>
-      <w:r>
-        <w:rPr>
-          <w:rFonts w:ascii="Segoe UI" w:hAnsi="Segoe UI" w:cs="Segoe UI"/>
-          <w:color w:val="000000"/>
-          <w:sz w:val="27"/>
-          <w:szCs w:val="27"/>
-          <w:shd w:val="clear" w:color="auto" w:fill="F5F6F7"/>
-        </w:rPr>
-        <w:t xml:space="preserve"> </w:t>
-      </w:r>
-    </w:p>
-    <w:p>
-      <w:pPr>
-        <w:shd w:val="clear" w:color="auto" w:fill="FFFFFE"/>
-        <w:spacing w:line="360" w:lineRule="atLeast"/>
-        <w:rPr>
-          <w:rFonts w:ascii="Courier New" w:eastAsia="Times New Roman" w:hAnsi="Courier New" w:cs="Courier New"/>
-          <w:noProof w:val="0"/>
-          <w:color w:val="0000FF"/>
-          <w:sz w:val="27"/>
-          <w:szCs w:val="27"/>
-        </w:rPr>
-      </w:pPr>
-      <w:r>
-        <w:rPr>
-          <w:rFonts w:ascii="Segoe UI" w:hAnsi="Segoe UI" w:cs="Segoe UI"/>
-          <w:b/>
-          <w:color w:val="000000"/>
-          <w:sz w:val="27"/>
-          <w:szCs w:val="27"/>
-          <w:shd w:val="clear" w:color="auto" w:fill="F5F6F7"/>
-        </w:rPr>
-        <w:t xml:space="preserve">fr </w:t>
-      </w:r>
-      <w:r>
-        <w:rPr>
-          <w:rFonts w:ascii="Segoe UI" w:hAnsi="Segoe UI" w:cs="Segoe UI"/>
-          <w:color w:val="000000"/>
-          <w:sz w:val="27"/>
-          <w:szCs w:val="27"/>
-          <w:shd w:val="clear" w:color="auto" w:fill="F5F6F7"/>
-        </w:rPr>
-        <w:t>standands for fraction</w:t>
-      </w:r>
-    </w:p>
-    <w:p>
-      <w:pPr>
-        <w:shd w:val="clear" w:color="auto" w:fill="F5F6F7"/>
-        <w:spacing w:before="100" w:beforeAutospacing="1" w:after="100" w:afterAutospacing="1" w:line="240" w:lineRule="auto"/>
-        <w:rPr>
-          <w:rFonts w:ascii="Segoe UI" w:eastAsia="Times New Roman" w:hAnsi="Segoe UI" w:cs="Segoe UI"/>
-          <w:noProof w:val="0"/>
-          <w:color w:val="000000"/>
-          <w:sz w:val="27"/>
-          <w:szCs w:val="27"/>
-        </w:rPr>
-      </w:pPr>
-      <w:r>
-        <w:rPr>
-          <w:rFonts w:ascii="Segoe UI" w:eastAsia="Times New Roman" w:hAnsi="Segoe UI" w:cs="Segoe UI"/>
-          <w:noProof w:val="0"/>
-          <w:color w:val="000000"/>
-          <w:sz w:val="27"/>
-          <w:szCs w:val="27"/>
-        </w:rPr>
-        <w:t>One option is the </w:t>
-      </w:r>
-      <w:r>
-        <w:rPr>
-          <w:rFonts w:ascii="var(--font-family-monospace)" w:eastAsia="Times New Roman" w:hAnsi="var(--font-family-monospace)" w:cs="Courier New"/>
-          <w:noProof w:val="0"/>
-          <w:color w:val="000000"/>
-          <w:sz w:val="20"/>
-          <w:szCs w:val="20"/>
-        </w:rPr>
-        <w:t>grid-column</w:t>
-      </w:r>
-      <w:r>
-        <w:rPr>
-          <w:rFonts w:ascii="Segoe UI" w:eastAsia="Times New Roman" w:hAnsi="Segoe UI" w:cs="Segoe UI"/>
-          <w:noProof w:val="0"/>
-          <w:color w:val="000000"/>
-          <w:sz w:val="27"/>
-          <w:szCs w:val="27"/>
-        </w:rPr>
-        <w:t> property, which is shorthand for </w:t>
-      </w:r>
-      <w:r>
-        <w:rPr>
-          <w:rFonts w:ascii="var(--font-family-monospace)" w:eastAsia="Times New Roman" w:hAnsi="var(--font-family-monospace)" w:cs="Courier New"/>
-          <w:noProof w:val="0"/>
-          <w:color w:val="000000"/>
-          <w:sz w:val="20"/>
-          <w:szCs w:val="20"/>
-        </w:rPr>
-        <w:t>grid-column-start</w:t>
-      </w:r>
-      <w:r>
-        <w:rPr>
-          <w:rFonts w:ascii="Segoe UI" w:eastAsia="Times New Roman" w:hAnsi="Segoe UI" w:cs="Segoe UI"/>
-          <w:noProof w:val="0"/>
-          <w:color w:val="000000"/>
-          <w:sz w:val="27"/>
-          <w:szCs w:val="27"/>
-        </w:rPr>
-        <w:t> and </w:t>
-      </w:r>
-      <w:r>
-        <w:rPr>
-          <w:rFonts w:ascii="var(--font-family-monospace)" w:eastAsia="Times New Roman" w:hAnsi="var(--font-family-monospace)" w:cs="Courier New"/>
-          <w:noProof w:val="0"/>
-          <w:color w:val="000000"/>
-          <w:sz w:val="20"/>
-          <w:szCs w:val="20"/>
-        </w:rPr>
-        <w:t>grid-column-end</w:t>
-      </w:r>
-      <w:r>
-        <w:rPr>
-          <w:rFonts w:ascii="Segoe UI" w:eastAsia="Times New Roman" w:hAnsi="Segoe UI" w:cs="Segoe UI"/>
-          <w:noProof w:val="0"/>
-          <w:color w:val="000000"/>
-          <w:sz w:val="27"/>
-          <w:szCs w:val="27"/>
-        </w:rPr>
-        <w:t>. The </w:t>
-      </w:r>
-      <w:r>
-        <w:rPr>
-          <w:rFonts w:ascii="var(--font-family-monospace)" w:eastAsia="Times New Roman" w:hAnsi="var(--font-family-monospace)" w:cs="Courier New"/>
-          <w:noProof w:val="0"/>
-          <w:color w:val="000000"/>
-          <w:sz w:val="20"/>
-          <w:szCs w:val="20"/>
-        </w:rPr>
-        <w:t>grid-column</w:t>
-      </w:r>
-      <w:r>
-        <w:rPr>
-          <w:rFonts w:ascii="Segoe UI" w:eastAsia="Times New Roman" w:hAnsi="Segoe UI" w:cs="Segoe UI"/>
-          <w:noProof w:val="0"/>
-          <w:color w:val="000000"/>
-          <w:sz w:val="27"/>
-          <w:szCs w:val="27"/>
-        </w:rPr>
-        <w:t xml:space="preserve"> property tells the grid item which grid line to start and end </w:t>
-      </w:r>
-      <w:proofErr w:type="gramStart"/>
-      <w:r>
-        <w:rPr>
-          <w:rFonts w:ascii="Segoe UI" w:eastAsia="Times New Roman" w:hAnsi="Segoe UI" w:cs="Segoe UI"/>
-          <w:noProof w:val="0"/>
-          <w:color w:val="000000"/>
-          <w:sz w:val="27"/>
-          <w:szCs w:val="27"/>
-        </w:rPr>
-        <w:t>at</w:t>
-      </w:r>
-      <w:proofErr w:type="gramEnd"/>
-      <w:r>
-        <w:rPr>
-          <w:rFonts w:ascii="Segoe UI" w:eastAsia="Times New Roman" w:hAnsi="Segoe UI" w:cs="Segoe UI"/>
-          <w:noProof w:val="0"/>
-          <w:color w:val="000000"/>
-          <w:sz w:val="27"/>
-          <w:szCs w:val="27"/>
-        </w:rPr>
-        <w:t>.</w:t>
-      </w:r>
-    </w:p>
-    <w:p>
-      <w:pPr>
-        <w:shd w:val="clear" w:color="auto" w:fill="F5F6F7"/>
-        <w:spacing w:after="0" w:line="240" w:lineRule="auto"/>
-        <w:rPr>
-          <w:rFonts w:ascii="Segoe UI" w:eastAsia="Times New Roman" w:hAnsi="Segoe UI" w:cs="Segoe UI"/>
-          <w:noProof w:val="0"/>
-          <w:color w:val="000000"/>
-          <w:sz w:val="27"/>
-          <w:szCs w:val="27"/>
-        </w:rPr>
-      </w:pPr>
-      <w:r>
-        <w:rPr>
-          <w:rFonts w:ascii="Segoe UI" w:eastAsia="Times New Roman" w:hAnsi="Segoe UI" w:cs="Segoe UI"/>
-          <w:noProof w:val="0"/>
-          <w:color w:val="000000"/>
-          <w:sz w:val="27"/>
-          <w:szCs w:val="27"/>
-        </w:rPr>
-        <w:t>Create a </w:t>
-      </w:r>
-      <w:r>
-        <w:rPr>
-          <w:rFonts w:ascii="var(--font-family-monospace)" w:eastAsia="Times New Roman" w:hAnsi="var(--font-family-monospace)" w:cs="Courier New"/>
-          <w:noProof w:val="0"/>
-          <w:color w:val="000000"/>
-          <w:sz w:val="20"/>
-          <w:szCs w:val="20"/>
-        </w:rPr>
-        <w:t>.heading</w:t>
-      </w:r>
-      <w:r>
-        <w:rPr>
-          <w:rFonts w:ascii="Segoe UI" w:eastAsia="Times New Roman" w:hAnsi="Segoe UI" w:cs="Segoe UI"/>
-          <w:noProof w:val="0"/>
-          <w:color w:val="000000"/>
-          <w:sz w:val="27"/>
-          <w:szCs w:val="27"/>
-        </w:rPr>
-        <w:t> rule and set the </w:t>
-      </w:r>
-      <w:r>
-        <w:rPr>
-          <w:rFonts w:ascii="var(--font-family-monospace)" w:eastAsia="Times New Roman" w:hAnsi="var(--font-family-monospace)" w:cs="Courier New"/>
-          <w:noProof w:val="0"/>
-          <w:color w:val="000000"/>
-          <w:sz w:val="20"/>
-          <w:szCs w:val="20"/>
-        </w:rPr>
-        <w:t>grid-column</w:t>
-      </w:r>
-      <w:r>
-        <w:rPr>
-          <w:rFonts w:ascii="Segoe UI" w:eastAsia="Times New Roman" w:hAnsi="Segoe UI" w:cs="Segoe UI"/>
-          <w:noProof w:val="0"/>
-          <w:color w:val="000000"/>
-          <w:sz w:val="27"/>
-          <w:szCs w:val="27"/>
-        </w:rPr>
-        <w:t> property to </w:t>
-      </w:r>
-      <w:proofErr w:type="gramStart"/>
-      <w:r>
-        <w:rPr>
-          <w:rFonts w:ascii="var(--font-family-monospace)" w:eastAsia="Times New Roman" w:hAnsi="var(--font-family-monospace)" w:cs="Courier New"/>
-          <w:noProof w:val="0"/>
-          <w:color w:val="000000"/>
-          <w:sz w:val="20"/>
-          <w:szCs w:val="20"/>
-        </w:rPr>
-        <w:t>2</w:t>
-      </w:r>
-      <w:proofErr w:type="gramEnd"/>
-      <w:r>
-        <w:rPr>
-          <w:rFonts w:ascii="var(--font-family-monospace)" w:eastAsia="Times New Roman" w:hAnsi="var(--font-family-monospace)" w:cs="Courier New"/>
-          <w:noProof w:val="0"/>
-          <w:color w:val="000000"/>
-          <w:sz w:val="20"/>
-          <w:szCs w:val="20"/>
-        </w:rPr>
-        <w:t xml:space="preserve"> / 3</w:t>
-      </w:r>
-      <w:r>
-        <w:rPr>
-          <w:rFonts w:ascii="Segoe UI" w:eastAsia="Times New Roman" w:hAnsi="Segoe UI" w:cs="Segoe UI"/>
-          <w:noProof w:val="0"/>
-          <w:color w:val="000000"/>
-          <w:sz w:val="27"/>
-          <w:szCs w:val="27"/>
-        </w:rPr>
-        <w:t>. This will tell the </w:t>
-      </w:r>
-      <w:r>
-        <w:rPr>
-          <w:rFonts w:ascii="var(--font-family-monospace)" w:eastAsia="Times New Roman" w:hAnsi="var(--font-family-monospace)" w:cs="Courier New"/>
-          <w:noProof w:val="0"/>
-          <w:color w:val="000000"/>
-          <w:sz w:val="20"/>
-          <w:szCs w:val="20"/>
-        </w:rPr>
-        <w:t>.heading</w:t>
-      </w:r>
-      <w:r>
-        <w:rPr>
-          <w:rFonts w:ascii="Segoe UI" w:eastAsia="Times New Roman" w:hAnsi="Segoe UI" w:cs="Segoe UI"/>
-          <w:noProof w:val="0"/>
-          <w:color w:val="000000"/>
-          <w:sz w:val="27"/>
-          <w:szCs w:val="27"/>
-        </w:rPr>
-        <w:t> element to start at grid line 2 and end at grid line 3.</w:t>
-      </w:r>
-    </w:p>
-    <w:p>
-      <w:pPr>
-        <w:shd w:val="clear" w:color="auto" w:fill="FFFFFE"/>
-        <w:spacing w:after="0" w:line="360" w:lineRule="atLeast"/>
-        <w:rPr>
-          <w:rFonts w:ascii="Courier New" w:eastAsia="Times New Roman" w:hAnsi="Courier New" w:cs="Courier New"/>
-          <w:noProof w:val="0"/>
-          <w:color w:val="000000"/>
-          <w:sz w:val="27"/>
-          <w:szCs w:val="27"/>
-        </w:rPr>
-      </w:pPr>
-    </w:p>
-    <w:p>
-      <w:pPr>
-        <w:shd w:val="clear" w:color="auto" w:fill="FFFFFE"/>
-        <w:spacing w:after="0" w:line="360" w:lineRule="atLeast"/>
-        <w:rPr>
-          <w:rFonts w:ascii="Courier New" w:eastAsia="Times New Roman" w:hAnsi="Courier New" w:cs="Courier New"/>
-          <w:noProof w:val="0"/>
-          <w:color w:val="000000"/>
-          <w:sz w:val="27"/>
-          <w:szCs w:val="27"/>
-        </w:rPr>
-      </w:pPr>
-      <w:r>
-        <w:rPr>
-          <w:rFonts w:ascii="Courier New" w:eastAsia="Times New Roman" w:hAnsi="Courier New" w:cs="Courier New"/>
-          <w:noProof w:val="0"/>
-          <w:color w:val="000000"/>
-          <w:sz w:val="27"/>
-          <w:szCs w:val="27"/>
-        </w:rPr>
-        <w:t>  </w:t>
-      </w:r>
-      <w:proofErr w:type="gramStart"/>
-      <w:r>
-        <w:rPr>
-          <w:rFonts w:ascii="Courier New" w:eastAsia="Times New Roman" w:hAnsi="Courier New" w:cs="Courier New"/>
-          <w:noProof w:val="0"/>
-          <w:color w:val="FF0000"/>
-          <w:sz w:val="27"/>
-          <w:szCs w:val="27"/>
-        </w:rPr>
-        <w:t>grid-column</w:t>
-      </w:r>
-      <w:proofErr w:type="gramEnd"/>
-      <w:r>
-        <w:rPr>
-          <w:rFonts w:ascii="Courier New" w:eastAsia="Times New Roman" w:hAnsi="Courier New" w:cs="Courier New"/>
-          <w:noProof w:val="0"/>
-          <w:color w:val="FF0000"/>
-          <w:sz w:val="27"/>
-          <w:szCs w:val="27"/>
-        </w:rPr>
-        <w:t>:</w:t>
-      </w:r>
-      <w:r>
-        <w:rPr>
-          <w:rFonts w:ascii="Courier New" w:eastAsia="Times New Roman" w:hAnsi="Courier New" w:cs="Courier New"/>
-          <w:noProof w:val="0"/>
-          <w:color w:val="000000"/>
-          <w:sz w:val="27"/>
-          <w:szCs w:val="27"/>
-        </w:rPr>
-        <w:t> </w:t>
-      </w:r>
-      <w:r>
-        <w:rPr>
-          <w:rFonts w:ascii="Courier New" w:eastAsia="Times New Roman" w:hAnsi="Courier New" w:cs="Courier New"/>
-          <w:noProof w:val="0"/>
-          <w:color w:val="098658"/>
-          <w:sz w:val="27"/>
-          <w:szCs w:val="27"/>
-        </w:rPr>
-        <w:t>1</w:t>
-      </w:r>
-      <w:r>
-        <w:rPr>
-          <w:rFonts w:ascii="Courier New" w:eastAsia="Times New Roman" w:hAnsi="Courier New" w:cs="Courier New"/>
-          <w:noProof w:val="0"/>
-          <w:color w:val="000000"/>
-          <w:sz w:val="27"/>
-          <w:szCs w:val="27"/>
-        </w:rPr>
-        <w:t>/</w:t>
-      </w:r>
-      <w:r>
-        <w:rPr>
-          <w:rFonts w:ascii="Courier New" w:eastAsia="Times New Roman" w:hAnsi="Courier New" w:cs="Courier New"/>
-          <w:noProof w:val="0"/>
-          <w:color w:val="098658"/>
-          <w:sz w:val="27"/>
-          <w:szCs w:val="27"/>
-        </w:rPr>
-        <w:t>3</w:t>
-      </w:r>
-      <w:r>
-        <w:rPr>
-          <w:rFonts w:ascii="Courier New" w:eastAsia="Times New Roman" w:hAnsi="Courier New" w:cs="Courier New"/>
-          <w:noProof w:val="0"/>
-          <w:color w:val="000000"/>
-          <w:sz w:val="27"/>
-          <w:szCs w:val="27"/>
-        </w:rPr>
-        <w:t>;</w:t>
-      </w:r>
-    </w:p>
-    <w:p>
-      <w:pPr>
-        <w:shd w:val="clear" w:color="auto" w:fill="FFFFFE"/>
-        <w:spacing w:after="0" w:line="360" w:lineRule="atLeast"/>
-        <w:rPr>
-          <w:rFonts w:ascii="Courier New" w:eastAsia="Times New Roman" w:hAnsi="Courier New" w:cs="Courier New"/>
-          <w:noProof w:val="0"/>
-          <w:color w:val="000000"/>
-          <w:sz w:val="27"/>
-          <w:szCs w:val="27"/>
-        </w:rPr>
-      </w:pPr>
-    </w:p>
-    <w:p>
-      <w:pPr>
-        <w:shd w:val="clear" w:color="auto" w:fill="FFFFFE"/>
-        <w:spacing w:after="0" w:line="360" w:lineRule="atLeast"/>
-        <w:rPr>
-          <w:rFonts w:ascii="Segoe UI" w:eastAsia="Times New Roman" w:hAnsi="Segoe UI" w:cs="Segoe UI"/>
-          <w:noProof w:val="0"/>
-          <w:color w:val="000000"/>
-          <w:sz w:val="27"/>
-          <w:szCs w:val="27"/>
-        </w:rPr>
-      </w:pPr>
-      <w:r>
-        <w:rPr>
-          <w:rFonts w:ascii="Segoe UI" w:eastAsia="Times New Roman" w:hAnsi="Segoe UI" w:cs="Segoe UI"/>
-          <w:noProof w:val="0"/>
-          <w:color w:val="000000"/>
-          <w:sz w:val="27"/>
-          <w:szCs w:val="27"/>
-        </w:rPr>
-        <w:t xml:space="preserve">1 says the column number the element is </w:t>
-      </w:r>
-      <w:proofErr w:type="spellStart"/>
-      <w:r>
-        <w:rPr>
-          <w:rFonts w:ascii="Segoe UI" w:eastAsia="Times New Roman" w:hAnsi="Segoe UI" w:cs="Segoe UI"/>
-          <w:noProof w:val="0"/>
-          <w:color w:val="000000"/>
-          <w:sz w:val="27"/>
-          <w:szCs w:val="27"/>
-        </w:rPr>
-        <w:t>gon</w:t>
-      </w:r>
-      <w:proofErr w:type="spellEnd"/>
-      <w:r>
-        <w:rPr>
-          <w:rFonts w:ascii="Segoe UI" w:eastAsia="Times New Roman" w:hAnsi="Segoe UI" w:cs="Segoe UI"/>
-          <w:noProof w:val="0"/>
-          <w:color w:val="000000"/>
-          <w:sz w:val="27"/>
-          <w:szCs w:val="27"/>
-        </w:rPr>
-        <w:t xml:space="preserve">’ start and the </w:t>
-      </w:r>
-      <w:proofErr w:type="gramStart"/>
-      <w:r>
-        <w:rPr>
-          <w:rFonts w:ascii="Segoe UI" w:eastAsia="Times New Roman" w:hAnsi="Segoe UI" w:cs="Segoe UI"/>
-          <w:noProof w:val="0"/>
-          <w:color w:val="000000"/>
-          <w:sz w:val="27"/>
-          <w:szCs w:val="27"/>
-        </w:rPr>
-        <w:t>3</w:t>
-      </w:r>
-      <w:proofErr w:type="gramEnd"/>
-      <w:r>
-        <w:rPr>
-          <w:rFonts w:ascii="Segoe UI" w:eastAsia="Times New Roman" w:hAnsi="Segoe UI" w:cs="Segoe UI"/>
-          <w:noProof w:val="0"/>
-          <w:color w:val="000000"/>
-          <w:sz w:val="27"/>
-          <w:szCs w:val="27"/>
-        </w:rPr>
-        <w:t xml:space="preserve"> were it will end. In this case it will start and column 1 and end at column 3. Also in case you not certain of how many columns there will be but want an element to extend to the last column or something, use -1 which stands for last. That way the above will be ‘grid-column: </w:t>
-      </w:r>
-      <w:proofErr w:type="gramStart"/>
-      <w:r>
-        <w:rPr>
-          <w:rFonts w:ascii="Segoe UI" w:eastAsia="Times New Roman" w:hAnsi="Segoe UI" w:cs="Segoe UI"/>
-          <w:noProof w:val="0"/>
-          <w:color w:val="000000"/>
-          <w:sz w:val="27"/>
-          <w:szCs w:val="27"/>
-        </w:rPr>
-        <w:t>1</w:t>
-      </w:r>
-      <w:proofErr w:type="gramEnd"/>
-      <w:r>
-        <w:rPr>
-          <w:rFonts w:ascii="Segoe UI" w:eastAsia="Times New Roman" w:hAnsi="Segoe UI" w:cs="Segoe UI"/>
-          <w:noProof w:val="0"/>
-          <w:color w:val="000000"/>
-          <w:sz w:val="27"/>
-          <w:szCs w:val="27"/>
-        </w:rPr>
-        <w:t>/-1;’</w:t>
-      </w:r>
-    </w:p>
-    <w:p>
-      <w:pPr>
-        <w:shd w:val="clear" w:color="auto" w:fill="FFFFFE"/>
-        <w:spacing w:after="0" w:line="360" w:lineRule="atLeast"/>
-        <w:rPr>
-          <w:rFonts w:ascii="Segoe UI" w:eastAsia="Times New Roman" w:hAnsi="Segoe UI" w:cs="Segoe UI"/>
-          <w:noProof w:val="0"/>
-          <w:color w:val="000000"/>
-          <w:sz w:val="27"/>
-          <w:szCs w:val="27"/>
-        </w:rPr>
-      </w:pPr>
-    </w:p>
-    <w:p>
-      <w:pPr>
-        <w:shd w:val="clear" w:color="auto" w:fill="FFFFFE"/>
-        <w:spacing w:after="0" w:line="360" w:lineRule="atLeast"/>
-        <w:rPr>
-          <w:rFonts w:ascii="Segoe UI" w:eastAsia="Times New Roman" w:hAnsi="Segoe UI" w:cs="Segoe UI"/>
-          <w:b/>
-          <w:noProof w:val="0"/>
-          <w:color w:val="000000"/>
-          <w:sz w:val="27"/>
-          <w:szCs w:val="27"/>
-        </w:rPr>
-      </w:pPr>
-      <w:r>
-        <w:rPr>
-          <w:rFonts w:ascii="Segoe UI" w:eastAsia="Times New Roman" w:hAnsi="Segoe UI" w:cs="Segoe UI"/>
-          <w:b/>
-          <w:noProof w:val="0"/>
-          <w:color w:val="000000"/>
-          <w:sz w:val="27"/>
-          <w:szCs w:val="27"/>
-        </w:rPr>
-        <w:t>Object-</w:t>
-      </w:r>
-      <w:proofErr w:type="gramStart"/>
-      <w:r>
-        <w:rPr>
-          <w:rFonts w:ascii="Segoe UI" w:eastAsia="Times New Roman" w:hAnsi="Segoe UI" w:cs="Segoe UI"/>
-          <w:b/>
-          <w:noProof w:val="0"/>
-          <w:color w:val="000000"/>
-          <w:sz w:val="27"/>
-          <w:szCs w:val="27"/>
-        </w:rPr>
-        <w:t xml:space="preserve">fit </w:t>
-      </w:r>
-      <w:r>
-        <w:rPr>
-          <w:rFonts w:ascii="Segoe UI" w:eastAsia="Times New Roman" w:hAnsi="Segoe UI" w:cs="Segoe UI"/>
-          <w:noProof w:val="0"/>
-          <w:color w:val="000000"/>
-          <w:sz w:val="27"/>
-          <w:szCs w:val="27"/>
-        </w:rPr>
-        <w:t xml:space="preserve"> does</w:t>
-      </w:r>
-      <w:proofErr w:type="gramEnd"/>
-      <w:r>
-        <w:rPr>
-          <w:rFonts w:ascii="Segoe UI" w:eastAsia="Times New Roman" w:hAnsi="Segoe UI" w:cs="Segoe UI"/>
-          <w:noProof w:val="0"/>
-          <w:color w:val="000000"/>
-          <w:sz w:val="27"/>
-          <w:szCs w:val="27"/>
-        </w:rPr>
-        <w:t xml:space="preserve"> not only go for images . It tells the browser how to position elements in general with their container. </w:t>
-      </w:r>
-      <w:proofErr w:type="spellStart"/>
-      <w:r>
-        <w:rPr>
-          <w:rFonts w:ascii="Segoe UI" w:eastAsia="Times New Roman" w:hAnsi="Segoe UI" w:cs="Segoe UI"/>
-          <w:noProof w:val="0"/>
-          <w:color w:val="000000"/>
-          <w:sz w:val="27"/>
-          <w:szCs w:val="27"/>
-        </w:rPr>
-        <w:t>E</w:t>
-      </w:r>
-      <w:r>
-        <w:rPr>
-          <w:rFonts w:ascii="Segoe UI" w:eastAsia="Times New Roman" w:hAnsi="Segoe UI" w:cs="Segoe UI"/>
-          <w:noProof w:val="0"/>
-          <w:color w:val="000000"/>
-          <w:sz w:val="27"/>
-          <w:szCs w:val="27"/>
-        </w:rPr>
-        <w:t>g</w:t>
-      </w:r>
-      <w:proofErr w:type="spellEnd"/>
-      <w:r>
-        <w:rPr>
-          <w:rFonts w:ascii="Segoe UI" w:eastAsia="Times New Roman" w:hAnsi="Segoe UI" w:cs="Segoe UI"/>
-          <w:noProof w:val="0"/>
-          <w:color w:val="000000"/>
-          <w:sz w:val="27"/>
-          <w:szCs w:val="27"/>
-        </w:rPr>
-        <w:t xml:space="preserve"> of a value to assign is </w:t>
-      </w:r>
-      <w:r>
-        <w:rPr>
-          <w:rFonts w:ascii="Segoe UI" w:eastAsia="Times New Roman" w:hAnsi="Segoe UI" w:cs="Segoe UI"/>
-          <w:b/>
-          <w:noProof w:val="0"/>
-          <w:color w:val="000000"/>
-          <w:sz w:val="27"/>
-          <w:szCs w:val="27"/>
-        </w:rPr>
-        <w:t>cover.</w:t>
-      </w:r>
-    </w:p>
-    <w:p>
-      <w:pPr>
-        <w:shd w:val="clear" w:color="auto" w:fill="FFFFFE"/>
-        <w:spacing w:after="0" w:line="360" w:lineRule="atLeast"/>
-        <w:rPr>
-          <w:rFonts w:ascii="Segoe UI" w:eastAsia="Times New Roman" w:hAnsi="Segoe UI" w:cs="Segoe UI"/>
-          <w:b/>
-          <w:noProof w:val="0"/>
-          <w:color w:val="000000"/>
-          <w:sz w:val="27"/>
-          <w:szCs w:val="27"/>
-        </w:rPr>
-      </w:pPr>
-    </w:p>
-    <w:p>
-      <w:pPr>
-        <w:shd w:val="clear" w:color="auto" w:fill="FFFFFE"/>
-        <w:spacing w:after="0" w:line="360" w:lineRule="atLeast"/>
-        <w:rPr>
-          <w:rFonts w:ascii="Segoe UI" w:eastAsia="Times New Roman" w:hAnsi="Segoe UI" w:cs="Segoe UI"/>
-          <w:noProof w:val="0"/>
-          <w:color w:val="000000"/>
-          <w:sz w:val="27"/>
-          <w:szCs w:val="27"/>
-        </w:rPr>
-      </w:pPr>
-      <w:proofErr w:type="gramStart"/>
-      <w:r>
-        <w:rPr>
-          <w:rFonts w:ascii="Segoe UI" w:eastAsia="Times New Roman" w:hAnsi="Segoe UI" w:cs="Segoe UI"/>
-          <w:noProof w:val="0"/>
-          <w:color w:val="000000"/>
-          <w:sz w:val="27"/>
-          <w:szCs w:val="27"/>
-        </w:rPr>
-        <w:t>mmm</w:t>
-      </w:r>
-      <w:proofErr w:type="gramEnd"/>
-      <w:r>
-        <w:rPr>
-          <w:rFonts w:ascii="Segoe UI" w:eastAsia="Times New Roman" w:hAnsi="Segoe UI" w:cs="Segoe UI"/>
-          <w:noProof w:val="0"/>
-          <w:color w:val="000000"/>
-          <w:sz w:val="27"/>
-          <w:szCs w:val="27"/>
-        </w:rPr>
-        <w:t xml:space="preserve">.. we manipulate vectors almost just like text dude. </w:t>
-      </w:r>
-      <w:r>
-        <w:rPr>
-          <w:rFonts w:ascii="Segoe UI" w:eastAsia="Times New Roman" w:hAnsi="Segoe UI" w:cs="Segoe UI"/>
-          <w:noProof w:val="0"/>
-          <w:color w:val="000000"/>
-          <w:sz w:val="27"/>
-          <w:szCs w:val="27"/>
-        </w:rPr>
-        <w:br/>
-      </w:r>
-      <w:proofErr w:type="gramStart"/>
-      <w:r>
-        <w:rPr>
-          <w:rFonts w:ascii="Segoe UI" w:eastAsia="Times New Roman" w:hAnsi="Segoe UI" w:cs="Segoe UI"/>
-          <w:b/>
-          <w:noProof w:val="0"/>
-          <w:color w:val="000000"/>
-          <w:sz w:val="27"/>
-          <w:szCs w:val="27"/>
-        </w:rPr>
-        <w:t>grid</w:t>
-      </w:r>
-      <w:proofErr w:type="gramEnd"/>
-      <w:r>
-        <w:rPr>
-          <w:rFonts w:ascii="Segoe UI" w:eastAsia="Times New Roman" w:hAnsi="Segoe UI" w:cs="Segoe UI"/>
-          <w:b/>
-          <w:noProof w:val="0"/>
-          <w:color w:val="000000"/>
-          <w:sz w:val="27"/>
-          <w:szCs w:val="27"/>
-        </w:rPr>
-        <w:t xml:space="preserve"> </w:t>
-      </w:r>
-      <w:r>
-        <w:rPr>
-          <w:rFonts w:ascii="Segoe UI" w:eastAsia="Times New Roman" w:hAnsi="Segoe UI" w:cs="Segoe UI"/>
-          <w:noProof w:val="0"/>
-          <w:color w:val="000000"/>
-          <w:sz w:val="27"/>
-          <w:szCs w:val="27"/>
-        </w:rPr>
-        <w:t>defaults to column alignment.</w:t>
-      </w:r>
-    </w:p>
-    <w:p>
-      <w:pPr>
-        <w:shd w:val="clear" w:color="auto" w:fill="FFFFFE"/>
-        <w:spacing w:after="0" w:line="360" w:lineRule="atLeast"/>
-        <w:rPr>
-          <w:rFonts w:ascii="Segoe UI" w:eastAsia="Times New Roman" w:hAnsi="Segoe UI" w:cs="Segoe UI"/>
-          <w:noProof w:val="0"/>
-          <w:color w:val="000000"/>
-          <w:sz w:val="27"/>
-          <w:szCs w:val="27"/>
-        </w:rPr>
-      </w:pPr>
-    </w:p>
-    <w:p>
-      <w:pPr>
-        <w:shd w:val="clear" w:color="auto" w:fill="FFFFFE"/>
-        <w:spacing w:after="0" w:line="360" w:lineRule="atLeast"/>
-        <w:rPr>
-          <w:rFonts w:ascii="Segoe UI" w:eastAsia="Times New Roman" w:hAnsi="Segoe UI" w:cs="Segoe UI"/>
-          <w:noProof w:val="0"/>
-          <w:color w:val="000000"/>
-          <w:sz w:val="27"/>
-          <w:szCs w:val="27"/>
-        </w:rPr>
-      </w:pPr>
-    </w:p>
-    <w:p>
-      <w:pPr>
-        <w:shd w:val="clear" w:color="auto" w:fill="FFFFFE"/>
-        <w:spacing w:after="0" w:line="360" w:lineRule="atLeast"/>
-        <w:rPr>
-          <w:rFonts w:ascii="Segoe UI" w:eastAsia="Times New Roman" w:hAnsi="Segoe UI" w:cs="Segoe UI"/>
-          <w:noProof w:val="0"/>
-          <w:color w:val="000000"/>
-          <w:sz w:val="27"/>
-          <w:szCs w:val="27"/>
-        </w:rPr>
-      </w:pPr>
-    </w:p>
-    <w:p>
-      <w:pPr>
-        <w:shd w:val="clear" w:color="auto" w:fill="FFFFFE"/>
-        <w:spacing w:after="0" w:line="360" w:lineRule="atLeast"/>
-        <w:rPr>
-          <w:rFonts w:ascii="Courier New" w:eastAsia="Times New Roman" w:hAnsi="Courier New" w:cs="Courier New"/>
-          <w:noProof w:val="0"/>
-          <w:color w:val="000000"/>
-          <w:sz w:val="27"/>
-          <w:szCs w:val="27"/>
-        </w:rPr>
-      </w:pPr>
-      <w:r>
-        <w:rPr>
-          <w:rFonts w:ascii="Courier New" w:eastAsia="Times New Roman" w:hAnsi="Courier New" w:cs="Courier New"/>
-          <w:noProof w:val="0"/>
-          <w:color w:val="000000"/>
-          <w:sz w:val="27"/>
-          <w:szCs w:val="27"/>
-        </w:rPr>
-        <w:t>  </w:t>
-      </w:r>
-      <w:proofErr w:type="gramStart"/>
-      <w:r>
-        <w:rPr>
-          <w:rFonts w:ascii="Courier New" w:eastAsia="Times New Roman" w:hAnsi="Courier New" w:cs="Courier New"/>
-          <w:noProof w:val="0"/>
-          <w:color w:val="FF0000"/>
-          <w:sz w:val="27"/>
-          <w:szCs w:val="27"/>
-        </w:rPr>
-        <w:t>grid-template-columns</w:t>
-      </w:r>
-      <w:proofErr w:type="gramEnd"/>
-      <w:r>
-        <w:rPr>
-          <w:rFonts w:ascii="Courier New" w:eastAsia="Times New Roman" w:hAnsi="Courier New" w:cs="Courier New"/>
-          <w:noProof w:val="0"/>
-          <w:color w:val="FF0000"/>
-          <w:sz w:val="27"/>
-          <w:szCs w:val="27"/>
-        </w:rPr>
-        <w:t>:</w:t>
-      </w:r>
-      <w:r>
-        <w:rPr>
-          <w:rFonts w:ascii="Courier New" w:eastAsia="Times New Roman" w:hAnsi="Courier New" w:cs="Courier New"/>
-          <w:noProof w:val="0"/>
-          <w:color w:val="000000"/>
-          <w:sz w:val="27"/>
-          <w:szCs w:val="27"/>
-        </w:rPr>
-        <w:t> </w:t>
-      </w:r>
-      <w:r>
-        <w:rPr>
-          <w:rFonts w:ascii="Courier New" w:eastAsia="Times New Roman" w:hAnsi="Courier New" w:cs="Courier New"/>
-          <w:noProof w:val="0"/>
-          <w:color w:val="0451A5"/>
-          <w:sz w:val="27"/>
-          <w:szCs w:val="27"/>
-        </w:rPr>
-        <w:t>repeat(</w:t>
-      </w:r>
-      <w:r>
-        <w:rPr>
-          <w:rFonts w:ascii="Courier New" w:eastAsia="Times New Roman" w:hAnsi="Courier New" w:cs="Courier New"/>
-          <w:noProof w:val="0"/>
-          <w:color w:val="098658"/>
-          <w:sz w:val="27"/>
-          <w:szCs w:val="27"/>
-        </w:rPr>
-        <w:t>5</w:t>
-      </w:r>
-      <w:r>
-        <w:rPr>
-          <w:rFonts w:ascii="Courier New" w:eastAsia="Times New Roman" w:hAnsi="Courier New" w:cs="Courier New"/>
-          <w:noProof w:val="0"/>
-          <w:color w:val="000000"/>
-          <w:sz w:val="27"/>
-          <w:szCs w:val="27"/>
-        </w:rPr>
-        <w:t>, </w:t>
-      </w:r>
-      <w:r>
-        <w:rPr>
-          <w:rFonts w:ascii="Courier New" w:eastAsia="Times New Roman" w:hAnsi="Courier New" w:cs="Courier New"/>
-          <w:noProof w:val="0"/>
-          <w:color w:val="098658"/>
-          <w:sz w:val="27"/>
-          <w:szCs w:val="27"/>
-        </w:rPr>
-        <w:t>1</w:t>
-      </w:r>
-      <w:r>
-        <w:rPr>
-          <w:rFonts w:ascii="Courier New" w:eastAsia="Times New Roman" w:hAnsi="Courier New" w:cs="Courier New"/>
-          <w:noProof w:val="0"/>
-          <w:color w:val="0451A5"/>
-          <w:sz w:val="27"/>
-          <w:szCs w:val="27"/>
-        </w:rPr>
-        <w:t>fr)</w:t>
-      </w:r>
-      <w:r>
-        <w:rPr>
-          <w:rFonts w:ascii="Courier New" w:eastAsia="Times New Roman" w:hAnsi="Courier New" w:cs="Courier New"/>
-          <w:noProof w:val="0"/>
-          <w:color w:val="000000"/>
-          <w:sz w:val="27"/>
-          <w:szCs w:val="27"/>
-        </w:rPr>
-        <w:t>;</w:t>
-      </w:r>
-    </w:p>
-    <w:p>
-      <w:pPr>
-        <w:shd w:val="clear" w:color="auto" w:fill="FFFFFE"/>
-        <w:spacing w:after="0" w:line="360" w:lineRule="atLeast"/>
-        <w:rPr>
-          <w:rFonts w:ascii="Segoe UI" w:eastAsia="Times New Roman" w:hAnsi="Segoe UI" w:cs="Segoe UI"/>
-          <w:noProof w:val="0"/>
-          <w:color w:val="000000"/>
-          <w:sz w:val="27"/>
-          <w:szCs w:val="27"/>
-        </w:rPr>
-      </w:pPr>
-    </w:p>
-    <w:p>
-      <w:pPr>
-        <w:shd w:val="clear" w:color="auto" w:fill="FFFFFE"/>
-        <w:spacing w:after="0" w:line="360" w:lineRule="atLeast"/>
-        <w:rPr>
-          <w:rFonts w:ascii="Segoe UI" w:eastAsia="Times New Roman" w:hAnsi="Segoe UI" w:cs="Segoe UI"/>
-          <w:noProof w:val="0"/>
-          <w:color w:val="000000"/>
-          <w:sz w:val="27"/>
-          <w:szCs w:val="27"/>
-        </w:rPr>
-      </w:pPr>
-      <w:r>
-        <w:rPr>
-          <w:rFonts w:ascii="Segoe UI" w:eastAsia="Times New Roman" w:hAnsi="Segoe UI" w:cs="Segoe UI"/>
-          <w:noProof w:val="0"/>
-          <w:color w:val="000000"/>
-          <w:sz w:val="27"/>
-          <w:szCs w:val="27"/>
-        </w:rPr>
-        <w:t>The above simp</w:t>
-      </w:r>
-      <w:r>
-        <w:rPr>
-          <w:rFonts w:ascii="Segoe UI" w:eastAsia="Times New Roman" w:hAnsi="Segoe UI" w:cs="Segoe UI"/>
-          <w:noProof w:val="0"/>
-          <w:color w:val="000000"/>
-          <w:sz w:val="27"/>
-          <w:szCs w:val="27"/>
-        </w:rPr>
-        <w:t>ly means five columns each taking one fraction of space</w:t>
-      </w:r>
-      <w:r>
-        <w:rPr>
-          <w:rFonts w:ascii="Segoe UI" w:eastAsia="Times New Roman" w:hAnsi="Segoe UI" w:cs="Segoe UI"/>
-          <w:noProof w:val="0"/>
-          <w:color w:val="000000"/>
-          <w:sz w:val="27"/>
-          <w:szCs w:val="27"/>
-        </w:rPr>
-        <w:t>.</w:t>
-      </w:r>
-    </w:p>
-    <w:p>
-      <w:pPr>
-        <w:shd w:val="clear" w:color="auto" w:fill="FFFFFE"/>
-        <w:spacing w:after="0" w:line="360" w:lineRule="atLeast"/>
-        <w:rPr>
-          <w:rFonts w:ascii="Courier New" w:eastAsia="Times New Roman" w:hAnsi="Courier New" w:cs="Courier New"/>
-          <w:noProof w:val="0"/>
-          <w:color w:val="000000"/>
-          <w:sz w:val="27"/>
-          <w:szCs w:val="27"/>
-        </w:rPr>
-      </w:pPr>
-      <w:r>
-        <w:rPr>
-          <w:rFonts w:ascii="Segoe UI" w:hAnsi="Segoe UI" w:cs="Segoe UI"/>
-          <w:color w:val="000000"/>
-          <w:sz w:val="27"/>
-          <w:szCs w:val="27"/>
-          <w:shd w:val="clear" w:color="auto" w:fill="F5F6F7"/>
-        </w:rPr>
-        <w:t xml:space="preserve">When a page or element is separated like </w:t>
-      </w:r>
-      <w:r>
-        <w:rPr>
-          <w:rFonts w:ascii="Segoe UI" w:hAnsi="Segoe UI" w:cs="Segoe UI"/>
-          <w:color w:val="000000"/>
-          <w:sz w:val="27"/>
-          <w:szCs w:val="27"/>
-          <w:shd w:val="clear" w:color="auto" w:fill="F5F6F7"/>
-        </w:rPr>
-        <w:t xml:space="preserve">this , if there where 5 elements they’ll be fixed each in a fraction automatically. That’s how grid functions. You can also decide on how much space each element will occupy using the </w:t>
-      </w:r>
-      <w:r>
-        <w:rPr>
-          <w:rFonts w:ascii="Courier New" w:eastAsia="Times New Roman" w:hAnsi="Courier New" w:cs="Courier New"/>
-          <w:noProof w:val="0"/>
-          <w:color w:val="FF0000"/>
-          <w:sz w:val="27"/>
-          <w:szCs w:val="27"/>
-        </w:rPr>
-        <w:t>grid-column:</w:t>
-      </w:r>
-      <w:r>
-        <w:rPr>
-          <w:rFonts w:ascii="Courier New" w:eastAsia="Times New Roman" w:hAnsi="Courier New" w:cs="Courier New"/>
-          <w:noProof w:val="0"/>
-          <w:color w:val="000000"/>
-          <w:sz w:val="27"/>
-          <w:szCs w:val="27"/>
-        </w:rPr>
-        <w:t> </w:t>
-      </w:r>
-      <w:r>
-        <w:rPr>
-          <w:rFonts w:ascii="Courier New" w:eastAsia="Times New Roman" w:hAnsi="Courier New" w:cs="Courier New"/>
-          <w:noProof w:val="0"/>
-          <w:color w:val="098658"/>
-          <w:sz w:val="27"/>
-          <w:szCs w:val="27"/>
-        </w:rPr>
-        <w:t>1</w:t>
-      </w:r>
-      <w:r>
-        <w:rPr>
-          <w:rFonts w:ascii="Courier New" w:eastAsia="Times New Roman" w:hAnsi="Courier New" w:cs="Courier New"/>
-          <w:noProof w:val="0"/>
-          <w:color w:val="000000"/>
-          <w:sz w:val="27"/>
-          <w:szCs w:val="27"/>
-        </w:rPr>
-        <w:t>/</w:t>
-      </w:r>
-      <w:r>
-        <w:rPr>
-          <w:rFonts w:ascii="Courier New" w:eastAsia="Times New Roman" w:hAnsi="Courier New" w:cs="Courier New"/>
-          <w:noProof w:val="0"/>
-          <w:color w:val="098658"/>
-          <w:sz w:val="27"/>
-          <w:szCs w:val="27"/>
-        </w:rPr>
-        <w:t>3</w:t>
-      </w:r>
-      <w:r>
-        <w:rPr>
-          <w:rFonts w:ascii="Courier New" w:eastAsia="Times New Roman" w:hAnsi="Courier New" w:cs="Courier New"/>
-          <w:noProof w:val="0"/>
-          <w:color w:val="000000"/>
-          <w:sz w:val="27"/>
-          <w:szCs w:val="27"/>
-        </w:rPr>
-        <w:t>;</w:t>
-      </w:r>
-      <w:r>
-        <w:rPr>
-          <w:rFonts w:ascii="Courier New" w:eastAsia="Times New Roman" w:hAnsi="Courier New" w:cs="Courier New"/>
-          <w:noProof w:val="0"/>
-          <w:color w:val="000000"/>
-          <w:sz w:val="27"/>
-          <w:szCs w:val="27"/>
-        </w:rPr>
-        <w:t xml:space="preserve"> </w:t>
-      </w:r>
-      <w:proofErr w:type="gramStart"/>
-      <w:r>
-        <w:rPr>
-          <w:rFonts w:ascii="Segoe UI" w:hAnsi="Segoe UI" w:cs="Segoe UI"/>
-          <w:color w:val="000000"/>
-          <w:sz w:val="27"/>
-          <w:szCs w:val="27"/>
-          <w:shd w:val="clear" w:color="auto" w:fill="F5F6F7"/>
-        </w:rPr>
-        <w:t xml:space="preserve">or  </w:t>
-      </w:r>
-      <w:r>
-        <w:rPr>
-          <w:rFonts w:ascii="Courier New" w:eastAsia="Times New Roman" w:hAnsi="Courier New" w:cs="Courier New"/>
-          <w:noProof w:val="0"/>
-          <w:color w:val="FF0000"/>
-          <w:sz w:val="27"/>
-          <w:szCs w:val="27"/>
-        </w:rPr>
-        <w:t>grid</w:t>
-      </w:r>
-      <w:proofErr w:type="gramEnd"/>
-      <w:r>
-        <w:rPr>
-          <w:rFonts w:ascii="Courier New" w:eastAsia="Times New Roman" w:hAnsi="Courier New" w:cs="Courier New"/>
-          <w:noProof w:val="0"/>
-          <w:color w:val="FF0000"/>
-          <w:sz w:val="27"/>
-          <w:szCs w:val="27"/>
-        </w:rPr>
-        <w:t>-row</w:t>
-      </w:r>
-      <w:r>
-        <w:rPr>
-          <w:rFonts w:ascii="Courier New" w:eastAsia="Times New Roman" w:hAnsi="Courier New" w:cs="Courier New"/>
-          <w:noProof w:val="0"/>
-          <w:color w:val="FF0000"/>
-          <w:sz w:val="27"/>
-          <w:szCs w:val="27"/>
-        </w:rPr>
-        <w:t>:</w:t>
-      </w:r>
-      <w:r>
-        <w:rPr>
-          <w:rFonts w:ascii="Courier New" w:eastAsia="Times New Roman" w:hAnsi="Courier New" w:cs="Courier New"/>
-          <w:noProof w:val="0"/>
-          <w:color w:val="000000"/>
-          <w:sz w:val="27"/>
-          <w:szCs w:val="27"/>
-        </w:rPr>
-        <w:t> </w:t>
-      </w:r>
-      <w:r>
-        <w:rPr>
-          <w:rFonts w:ascii="Courier New" w:eastAsia="Times New Roman" w:hAnsi="Courier New" w:cs="Courier New"/>
-          <w:noProof w:val="0"/>
-          <w:color w:val="098658"/>
-          <w:sz w:val="27"/>
-          <w:szCs w:val="27"/>
-        </w:rPr>
-        <w:t>1</w:t>
-      </w:r>
-      <w:r>
-        <w:rPr>
-          <w:rFonts w:ascii="Courier New" w:eastAsia="Times New Roman" w:hAnsi="Courier New" w:cs="Courier New"/>
-          <w:noProof w:val="0"/>
-          <w:color w:val="000000"/>
-          <w:sz w:val="27"/>
-          <w:szCs w:val="27"/>
-        </w:rPr>
-        <w:t>/</w:t>
-      </w:r>
-      <w:r>
-        <w:rPr>
-          <w:rFonts w:ascii="Courier New" w:eastAsia="Times New Roman" w:hAnsi="Courier New" w:cs="Courier New"/>
-          <w:noProof w:val="0"/>
-          <w:color w:val="098658"/>
-          <w:sz w:val="27"/>
-          <w:szCs w:val="27"/>
-        </w:rPr>
-        <w:t>3</w:t>
-      </w:r>
-      <w:r>
-        <w:rPr>
-          <w:rFonts w:ascii="Courier New" w:eastAsia="Times New Roman" w:hAnsi="Courier New" w:cs="Courier New"/>
-          <w:noProof w:val="0"/>
-          <w:color w:val="000000"/>
-          <w:sz w:val="27"/>
-          <w:szCs w:val="27"/>
-        </w:rPr>
-        <w:t>;</w:t>
-      </w:r>
-      <w:r>
-        <w:rPr>
-          <w:rFonts w:ascii="Courier New" w:eastAsia="Times New Roman" w:hAnsi="Courier New" w:cs="Courier New"/>
-          <w:noProof w:val="0"/>
-          <w:color w:val="000000"/>
-          <w:sz w:val="27"/>
-          <w:szCs w:val="27"/>
-        </w:rPr>
-        <w:t xml:space="preserve"> </w:t>
-      </w:r>
-      <w:r>
-        <w:rPr>
-          <w:rFonts w:ascii="Segoe UI" w:hAnsi="Segoe UI" w:cs="Segoe UI"/>
-          <w:color w:val="000000"/>
-          <w:sz w:val="27"/>
-          <w:szCs w:val="27"/>
-          <w:shd w:val="clear" w:color="auto" w:fill="F5F6F7"/>
-        </w:rPr>
-        <w:t>depending on which layout you working with.. it’s fabulous!</w:t>
-      </w:r>
-    </w:p>
-    <w:p>
-      <w:pPr>
-        <w:shd w:val="clear" w:color="auto" w:fill="FFFFFE"/>
-        <w:spacing w:after="0" w:line="360" w:lineRule="atLeast"/>
-        <w:rPr>
-          <w:rFonts w:ascii="Segoe UI" w:eastAsia="Times New Roman" w:hAnsi="Segoe UI" w:cs="Segoe UI"/>
-          <w:noProof w:val="0"/>
-          <w:color w:val="000000"/>
-          <w:sz w:val="27"/>
-          <w:szCs w:val="27"/>
-        </w:rPr>
-      </w:pPr>
-    </w:p>
-    <w:p>
-      <w:pPr>
-        <w:shd w:val="clear" w:color="auto" w:fill="FFFFFE"/>
-        <w:spacing w:after="0" w:line="360" w:lineRule="atLeast"/>
-        <w:rPr>
-          <w:rFonts w:ascii="Segoe UI" w:eastAsia="Times New Roman" w:hAnsi="Segoe UI" w:cs="Segoe UI"/>
-          <w:noProof w:val="0"/>
-          <w:color w:val="000000"/>
-          <w:sz w:val="27"/>
-          <w:szCs w:val="27"/>
-        </w:rPr>
-      </w:pPr>
-    </w:p>
-    <w:p>
-      <w:pPr>
-        <w:shd w:val="clear" w:color="auto" w:fill="FFFFFE"/>
-        <w:spacing w:after="0" w:line="360" w:lineRule="atLeast"/>
-        <w:rPr>
-          <w:rFonts w:ascii="Segoe UI" w:eastAsia="Times New Roman" w:hAnsi="Segoe UI" w:cs="Segoe UI"/>
-          <w:noProof w:val="0"/>
-          <w:color w:val="000000"/>
-          <w:sz w:val="27"/>
-          <w:szCs w:val="27"/>
-        </w:rPr>
-      </w:pPr>
-    </w:p>
-    <w:p>
-      <w:pPr>
-        <w:shd w:val="clear" w:color="auto" w:fill="FFFFFE"/>
-        <w:spacing w:after="0" w:line="360" w:lineRule="atLeast"/>
-        <w:rPr>
-          <w:rFonts w:ascii="Segoe UI" w:eastAsia="Times New Roman" w:hAnsi="Segoe UI" w:cs="Segoe UI"/>
-          <w:noProof w:val="0"/>
-          <w:color w:val="000000"/>
-          <w:sz w:val="27"/>
-          <w:szCs w:val="27"/>
-        </w:rPr>
-      </w:pPr>
-      <w:r>
-        <w:rPr>
-          <w:rFonts w:ascii="Segoe UI" w:eastAsia="Times New Roman" w:hAnsi="Segoe UI" w:cs="Segoe UI"/>
-          <w:noProof w:val="0"/>
-          <w:color w:val="000000"/>
-          <w:sz w:val="27"/>
-          <w:szCs w:val="27"/>
-        </w:rPr>
-        <w:t xml:space="preserve">The </w:t>
-      </w:r>
-      <w:r>
-        <w:rPr>
-          <w:rFonts w:ascii="Segoe UI" w:eastAsia="Times New Roman" w:hAnsi="Segoe UI" w:cs="Segoe UI"/>
-          <w:b/>
-          <w:noProof w:val="0"/>
-          <w:color w:val="000000"/>
-          <w:sz w:val="27"/>
-          <w:szCs w:val="27"/>
-        </w:rPr>
-        <w:t xml:space="preserve">grid-auto-flow </w:t>
-      </w:r>
-      <w:r>
-        <w:rPr>
-          <w:rFonts w:ascii="Segoe UI" w:eastAsia="Times New Roman" w:hAnsi="Segoe UI" w:cs="Segoe UI"/>
-          <w:noProof w:val="0"/>
-          <w:color w:val="000000"/>
-          <w:sz w:val="27"/>
-          <w:szCs w:val="27"/>
-        </w:rPr>
-        <w:t xml:space="preserve">property permits you to add more content or elements and expect them being on the same row. </w:t>
-      </w:r>
-      <w:proofErr w:type="gramStart"/>
-      <w:r>
-        <w:rPr>
-          <w:rFonts w:ascii="Segoe UI" w:eastAsia="Times New Roman" w:hAnsi="Segoe UI" w:cs="Segoe UI"/>
-          <w:noProof w:val="0"/>
-          <w:color w:val="000000"/>
-          <w:sz w:val="27"/>
-          <w:szCs w:val="27"/>
-        </w:rPr>
-        <w:t>( Creating</w:t>
-      </w:r>
-      <w:proofErr w:type="gramEnd"/>
-      <w:r>
-        <w:rPr>
-          <w:rFonts w:ascii="Segoe UI" w:eastAsia="Times New Roman" w:hAnsi="Segoe UI" w:cs="Segoe UI"/>
-          <w:noProof w:val="0"/>
-          <w:color w:val="000000"/>
-          <w:sz w:val="27"/>
-          <w:szCs w:val="27"/>
-        </w:rPr>
-        <w:t xml:space="preserve"> a new column or row (depending on what was specified) for every new element). </w:t>
-      </w:r>
-      <w:r>
-        <w:rPr>
-          <w:rFonts w:ascii="Segoe UI" w:hAnsi="Segoe UI" w:cs="Segoe UI"/>
-          <w:color w:val="000000"/>
-          <w:sz w:val="27"/>
-          <w:szCs w:val="27"/>
-          <w:shd w:val="clear" w:color="auto" w:fill="F5F6F7"/>
-        </w:rPr>
-        <w:t>This property takes either </w:t>
+        <w:t>row</w:t>
+      </w:r>
+      <w:r>
+        <w:rPr>
+          <w:rFonts w:ascii="Segoe UI" w:hAnsi="Segoe UI" w:cs="Segoe UI"/>
+          <w:color w:val="000000"/>
+          <w:sz w:val="27"/>
+          <w:szCs w:val="27"/>
+          <w:shd w:val="clear" w:color="auto" w:fill="F5F6F7"/>
+        </w:rPr>
+        <w:t> or </w:t>
       </w:r>
       <w:r>
         <w:rPr>
@@ -12182,17 +12288,17 @@
           <w:sz w:val="24"/>
           <w:szCs w:val="24"/>
         </w:rPr>
-        <w:t>row</w:t>
-      </w:r>
-      <w:r>
-        <w:rPr>
-          <w:rFonts w:ascii="Segoe UI" w:hAnsi="Segoe UI" w:cs="Segoe UI"/>
-          <w:color w:val="000000"/>
-          <w:sz w:val="27"/>
-          <w:szCs w:val="27"/>
-          <w:shd w:val="clear" w:color="auto" w:fill="F5F6F7"/>
-        </w:rPr>
-        <w:t> or </w:t>
+        <w:t>column</w:t>
+      </w:r>
+      <w:r>
+        <w:rPr>
+          <w:rFonts w:ascii="Segoe UI" w:hAnsi="Segoe UI" w:cs="Segoe UI"/>
+          <w:color w:val="000000"/>
+          <w:sz w:val="27"/>
+          <w:szCs w:val="27"/>
+          <w:shd w:val="clear" w:color="auto" w:fill="F5F6F7"/>
+        </w:rPr>
+        <w:t> as the first value, with an optional second value of </w:t>
       </w:r>
       <w:r>
         <w:rPr>
@@ -12201,46 +12307,92 @@
           <w:sz w:val="24"/>
           <w:szCs w:val="24"/>
         </w:rPr>
+        <w:t>dense</w:t>
+      </w:r>
+      <w:r>
+        <w:rPr>
+          <w:rFonts w:ascii="Segoe UI" w:hAnsi="Segoe UI" w:cs="Segoe UI"/>
+          <w:color w:val="000000"/>
+          <w:sz w:val="27"/>
+          <w:szCs w:val="27"/>
+          <w:shd w:val="clear" w:color="auto" w:fill="F5F6F7"/>
+        </w:rPr>
+        <w:t>.</w:t>
+      </w:r>
+      <w:r>
+        <w:rPr>
+          <w:rFonts w:ascii="Segoe UI" w:eastAsia="Times New Roman" w:hAnsi="Segoe UI" w:cs="Segoe UI"/>
+          <w:noProof w:val="0"/>
+          <w:color w:val="000000"/>
+          <w:sz w:val="27"/>
+          <w:szCs w:val="27"/>
+        </w:rPr>
+        <w:t xml:space="preserve"> </w:t>
+      </w:r>
+    </w:p>
+    <w:p>
+      <w:pPr>
+        <w:shd w:val="clear" w:color="auto" w:fill="1E1E1E"/>
+        <w:spacing w:after="0" w:line="345" w:lineRule="atLeast"/>
+        <w:rPr>
+          <w:rFonts w:ascii="Consolas" w:eastAsia="Times New Roman" w:hAnsi="Consolas" w:cs="Times New Roman"/>
+          <w:noProof w:val="0"/>
+          <w:color w:val="D4D4D4"/>
+          <w:sz w:val="26"/>
+          <w:szCs w:val="26"/>
+        </w:rPr>
+      </w:pPr>
+      <w:r>
+        <w:rPr>
+          <w:rFonts w:ascii="Consolas" w:eastAsia="Times New Roman" w:hAnsi="Consolas" w:cs="Times New Roman"/>
+          <w:noProof w:val="0"/>
+          <w:color w:val="D4D4D4"/>
+          <w:sz w:val="26"/>
+          <w:szCs w:val="26"/>
+        </w:rPr>
+        <w:t xml:space="preserve">    </w:t>
+      </w:r>
+      <w:proofErr w:type="gramStart"/>
+      <w:r>
+        <w:rPr>
+          <w:rFonts w:ascii="Consolas" w:eastAsia="Times New Roman" w:hAnsi="Consolas" w:cs="Times New Roman"/>
+          <w:noProof w:val="0"/>
+          <w:color w:val="9CDCFE"/>
+          <w:sz w:val="26"/>
+          <w:szCs w:val="26"/>
+        </w:rPr>
+        <w:t>grid-auto-flow</w:t>
+      </w:r>
+      <w:proofErr w:type="gramEnd"/>
+      <w:r>
+        <w:rPr>
+          <w:rFonts w:ascii="Consolas" w:eastAsia="Times New Roman" w:hAnsi="Consolas" w:cs="Times New Roman"/>
+          <w:noProof w:val="0"/>
+          <w:color w:val="D4D4D4"/>
+          <w:sz w:val="26"/>
+          <w:szCs w:val="26"/>
+        </w:rPr>
+        <w:t xml:space="preserve">: </w:t>
+      </w:r>
+      <w:r>
+        <w:rPr>
+          <w:rFonts w:ascii="Consolas" w:eastAsia="Times New Roman" w:hAnsi="Consolas" w:cs="Times New Roman"/>
+          <w:noProof w:val="0"/>
+          <w:color w:val="CE9178"/>
+          <w:sz w:val="26"/>
+          <w:szCs w:val="26"/>
+        </w:rPr>
         <w:t>column</w:t>
       </w:r>
       <w:r>
         <w:rPr>
-          <w:rFonts w:ascii="Segoe UI" w:hAnsi="Segoe UI" w:cs="Segoe UI"/>
-          <w:color w:val="000000"/>
-          <w:sz w:val="27"/>
-          <w:szCs w:val="27"/>
-          <w:shd w:val="clear" w:color="auto" w:fill="F5F6F7"/>
-        </w:rPr>
-        <w:t> as the first value, with an optional second value of </w:t>
-      </w:r>
-      <w:r>
-        <w:rPr>
-          <w:rStyle w:val="HTMLCode"/>
-          <w:rFonts w:ascii="var(--font-family-monospace)" w:eastAsiaTheme="minorHAnsi" w:hAnsi="var(--font-family-monospace)"/>
-          <w:sz w:val="24"/>
-          <w:szCs w:val="24"/>
-        </w:rPr>
-        <w:t>dense</w:t>
-      </w:r>
-      <w:r>
-        <w:rPr>
-          <w:rFonts w:ascii="Segoe UI" w:hAnsi="Segoe UI" w:cs="Segoe UI"/>
-          <w:color w:val="000000"/>
-          <w:sz w:val="27"/>
-          <w:szCs w:val="27"/>
-          <w:shd w:val="clear" w:color="auto" w:fill="F5F6F7"/>
-        </w:rPr>
-        <w:t>.</w:t>
-      </w:r>
-      <w:r>
-        <w:rPr>
-          <w:rFonts w:ascii="Segoe UI" w:eastAsia="Times New Roman" w:hAnsi="Segoe UI" w:cs="Segoe UI"/>
-          <w:noProof w:val="0"/>
-          <w:color w:val="000000"/>
-          <w:sz w:val="27"/>
-          <w:szCs w:val="27"/>
-        </w:rPr>
-        <w:t xml:space="preserve"> </w:t>
+          <w:rFonts w:ascii="Consolas" w:eastAsia="Times New Roman" w:hAnsi="Consolas" w:cs="Times New Roman"/>
+          <w:noProof w:val="0"/>
+          <w:color w:val="D4D4D4"/>
+          <w:sz w:val="26"/>
+          <w:szCs w:val="26"/>
+        </w:rPr>
+        <w:t>;</w:t>
       </w:r>
     </w:p>
     <w:p>
@@ -12249,6 +12401,20 @@
         <w:spacing w:after="0" w:line="360" w:lineRule="atLeast"/>
         <w:rPr>
           <w:rFonts w:ascii="Segoe UI" w:eastAsia="Times New Roman" w:hAnsi="Segoe UI" w:cs="Segoe UI"/>
+          <w:b/>
+          <w:noProof w:val="0"/>
+          <w:color w:val="000000"/>
+          <w:sz w:val="27"/>
+          <w:szCs w:val="27"/>
+        </w:rPr>
+      </w:pPr>
+    </w:p>
+    <w:p>
+      <w:pPr>
+        <w:shd w:val="clear" w:color="auto" w:fill="FFFFFE"/>
+        <w:spacing w:after="0" w:line="360" w:lineRule="atLeast"/>
+        <w:rPr>
+          <w:rFonts w:ascii="Segoe UI" w:eastAsia="Times New Roman" w:hAnsi="Segoe UI" w:cs="Segoe UI"/>
           <w:noProof w:val="0"/>
           <w:color w:val="000000"/>
           <w:sz w:val="27"/>
@@ -12296,17 +12462,37 @@
           <w:sz w:val="27"/>
           <w:szCs w:val="27"/>
         </w:rPr>
-        <w:t>, which will</w:t>
-      </w:r>
-      <w:r>
-        <w:rPr>
-          <w:rFonts w:ascii="Segoe UI" w:eastAsia="Times New Roman" w:hAnsi="Segoe UI" w:cs="Segoe UI"/>
-          <w:noProof w:val="0"/>
-          <w:color w:val="000000"/>
-          <w:sz w:val="27"/>
-          <w:szCs w:val="27"/>
-        </w:rPr>
-        <w:t xml:space="preserve"> not match your current columns.</w:t>
+        <w:t>, which may</w:t>
+      </w:r>
+      <w:r>
+        <w:rPr>
+          <w:rFonts w:ascii="Segoe UI" w:eastAsia="Times New Roman" w:hAnsi="Segoe UI" w:cs="Segoe UI"/>
+          <w:noProof w:val="0"/>
+          <w:color w:val="000000"/>
+          <w:sz w:val="27"/>
+          <w:szCs w:val="27"/>
+        </w:rPr>
+        <w:t xml:space="preserve"> not</w:t>
+      </w:r>
+      <w:r>
+        <w:rPr>
+          <w:rFonts w:ascii="Segoe UI" w:eastAsia="Times New Roman" w:hAnsi="Segoe UI" w:cs="Segoe UI"/>
+          <w:noProof w:val="0"/>
+          <w:color w:val="000000"/>
+          <w:sz w:val="27"/>
+          <w:szCs w:val="27"/>
+        </w:rPr>
+        <w:t xml:space="preserve"> always</w:t>
+      </w:r>
+      <w:r>
+        <w:rPr>
+          <w:rFonts w:ascii="Segoe UI" w:eastAsia="Times New Roman" w:hAnsi="Segoe UI" w:cs="Segoe UI"/>
+          <w:noProof w:val="0"/>
+          <w:color w:val="000000"/>
+          <w:sz w:val="27"/>
+          <w:szCs w:val="27"/>
+        </w:rPr>
+        <w:t xml:space="preserve"> match your current columns.</w:t>
       </w:r>
       <w:r>
         <w:rPr>
@@ -12750,6 +12936,16 @@
         </w:rPr>
         <w:t>property.</w:t>
       </w:r>
+      <w:r>
+        <w:rPr>
+          <w:rFonts w:ascii="Segoe UI" w:hAnsi="Segoe UI" w:cs="Segoe UI"/>
+          <w:color w:val="000000"/>
+          <w:sz w:val="27"/>
+          <w:szCs w:val="27"/>
+          <w:shd w:val="clear" w:color="auto" w:fill="F5F6F7"/>
+        </w:rPr>
+        <w:t xml:space="preserve"> This works best with text.. anyways.</w:t>
+      </w:r>
     </w:p>
     <w:p>
       <w:pPr>
@@ -12963,6 +13159,47 @@
           <w:shd w:val="clear" w:color="auto" w:fill="F5F6F7"/>
         </w:rPr>
         <w:t>; is used to align an element to the left within its containing element. When applied to a text element or any other block-level or inline-block element, it causes the element to move to the left of its containing element, allowing content to flow around it on the right side.</w:t>
+      </w:r>
+      <w:r>
+        <w:rPr>
+          <w:rFonts w:ascii="Segoe UI" w:hAnsi="Segoe UI" w:cs="Segoe UI"/>
+          <w:color w:val="000000"/>
+          <w:sz w:val="27"/>
+          <w:szCs w:val="27"/>
+          <w:shd w:val="clear" w:color="auto" w:fill="F5F6F7"/>
+        </w:rPr>
+        <w:t xml:space="preserve"> It’s like setting it to absolute or you know making it </w:t>
+      </w:r>
+      <w:r>
+        <w:rPr>
+          <w:rFonts w:ascii="Segoe UI" w:hAnsi="Segoe UI" w:cs="Segoe UI"/>
+          <w:b/>
+          <w:color w:val="000000"/>
+          <w:sz w:val="27"/>
+          <w:szCs w:val="27"/>
+          <w:shd w:val="clear" w:color="auto" w:fill="F5F6F7"/>
+        </w:rPr>
+        <w:t>float</w:t>
+      </w:r>
+      <w:r>
+        <w:rPr>
+          <w:rFonts w:ascii="Segoe UI" w:hAnsi="Segoe UI" w:cs="Segoe UI"/>
+          <w:color w:val="000000"/>
+          <w:sz w:val="27"/>
+          <w:szCs w:val="27"/>
+          <w:shd w:val="clear" w:color="auto" w:fill="F5F6F7"/>
+        </w:rPr>
+        <w:t xml:space="preserve"> litterally like the property name says.</w:t>
+      </w:r>
+      <w:r>
+        <w:rPr>
+          <w:rFonts w:ascii="Segoe UI" w:hAnsi="Segoe UI" w:cs="Segoe UI"/>
+          <w:color w:val="000000"/>
+          <w:sz w:val="27"/>
+          <w:szCs w:val="27"/>
+          <w:shd w:val="clear" w:color="auto" w:fill="F5F6F7"/>
+        </w:rPr>
+        <w:t xml:space="preserve"> Float: left is therefore read as let this element float to the left. </w:t>
       </w:r>
     </w:p>
     <w:p>
@@ -13670,6 +13907,429 @@
         </w:rPr>
         <w:t> property.</w:t>
       </w:r>
+    </w:p>
+    <w:p>
+      <w:pPr>
+        <w:shd w:val="clear" w:color="auto" w:fill="FFFFFE"/>
+        <w:spacing w:after="0" w:line="360" w:lineRule="atLeast"/>
+        <w:rPr>
+          <w:rFonts w:ascii="Segoe UI" w:hAnsi="Segoe UI" w:cs="Segoe UI"/>
+          <w:color w:val="000000"/>
+          <w:sz w:val="27"/>
+          <w:szCs w:val="27"/>
+          <w:shd w:val="clear" w:color="auto" w:fill="F5F6F7"/>
+        </w:rPr>
+      </w:pPr>
+      <w:r>
+        <w:rPr>
+          <w:rFonts w:ascii="Segoe UI" w:hAnsi="Segoe UI" w:cs="Segoe UI"/>
+          <w:color w:val="000000"/>
+          <w:sz w:val="27"/>
+          <w:szCs w:val="27"/>
+          <w:shd w:val="clear" w:color="auto" w:fill="F5F6F7"/>
+        </w:rPr>
+        <w:lastRenderedPageBreak/>
+        <w:t xml:space="preserve">In modern web development it is we use </w:t>
+      </w:r>
+      <w:r>
+        <w:rPr>
+          <w:rFonts w:ascii="Segoe UI" w:hAnsi="Segoe UI" w:cs="Segoe UI"/>
+          <w:b/>
+          <w:color w:val="000000"/>
+          <w:sz w:val="32"/>
+          <w:szCs w:val="27"/>
+          <w:shd w:val="clear" w:color="auto" w:fill="F5F6F7"/>
+        </w:rPr>
+        <w:t>&lt;i&gt;</w:t>
+      </w:r>
+      <w:r>
+        <w:rPr>
+          <w:rFonts w:ascii="Segoe UI" w:hAnsi="Segoe UI" w:cs="Segoe UI"/>
+          <w:b/>
+          <w:color w:val="000000"/>
+          <w:sz w:val="32"/>
+          <w:szCs w:val="27"/>
+          <w:shd w:val="clear" w:color="auto" w:fill="F5F6F7"/>
+        </w:rPr>
+        <w:t>&lt;/i&gt;</w:t>
+      </w:r>
+      <w:r>
+        <w:rPr>
+          <w:rFonts w:ascii="Segoe UI" w:hAnsi="Segoe UI" w:cs="Segoe UI"/>
+          <w:b/>
+          <w:color w:val="000000"/>
+          <w:sz w:val="32"/>
+          <w:szCs w:val="27"/>
+          <w:shd w:val="clear" w:color="auto" w:fill="F5F6F7"/>
+        </w:rPr>
+        <w:t xml:space="preserve"> </w:t>
+      </w:r>
+      <w:r>
+        <w:rPr>
+          <w:rFonts w:ascii="Segoe UI" w:hAnsi="Segoe UI" w:cs="Segoe UI"/>
+          <w:color w:val="000000"/>
+          <w:sz w:val="27"/>
+          <w:szCs w:val="27"/>
+          <w:shd w:val="clear" w:color="auto" w:fill="F5F6F7"/>
+        </w:rPr>
+        <w:t>for icons.</w:t>
+      </w:r>
+    </w:p>
+    <w:p>
+      <w:pPr>
+        <w:shd w:val="clear" w:color="auto" w:fill="FFFFFE"/>
+        <w:spacing w:after="0" w:line="360" w:lineRule="atLeast"/>
+        <w:rPr>
+          <w:rFonts w:ascii="Segoe UI" w:hAnsi="Segoe UI" w:cs="Segoe UI"/>
+          <w:color w:val="000000"/>
+          <w:sz w:val="27"/>
+          <w:szCs w:val="27"/>
+          <w:shd w:val="clear" w:color="auto" w:fill="F5F6F7"/>
+        </w:rPr>
+      </w:pPr>
+    </w:p>
+    <w:p>
+      <w:pPr>
+        <w:shd w:val="clear" w:color="auto" w:fill="FFFFFE"/>
+        <w:spacing w:after="0" w:line="360" w:lineRule="atLeast"/>
+        <w:rPr>
+          <w:rFonts w:ascii="Segoe UI" w:hAnsi="Segoe UI" w:cs="Segoe UI"/>
+          <w:color w:val="000000"/>
+          <w:sz w:val="27"/>
+          <w:szCs w:val="27"/>
+          <w:shd w:val="clear" w:color="auto" w:fill="F5F6F7"/>
+        </w:rPr>
+      </w:pPr>
+      <w:r>
+        <w:rPr>
+          <w:rFonts w:ascii="Segoe UI" w:hAnsi="Segoe UI" w:cs="Segoe UI"/>
+          <w:color w:val="000000"/>
+          <w:sz w:val="27"/>
+          <w:szCs w:val="27"/>
+          <w:shd w:val="clear" w:color="auto" w:fill="F5F6F7"/>
+        </w:rPr>
+        <w:t>Obersve normal youtube watch link:</w:t>
+      </w:r>
+    </w:p>
+    <w:p>
+      <w:pPr>
+        <w:shd w:val="clear" w:color="auto" w:fill="FFFFFE"/>
+        <w:spacing w:after="0" w:line="360" w:lineRule="atLeast"/>
+        <w:rPr>
+          <w:rFonts w:ascii="Segoe UI" w:hAnsi="Segoe UI" w:cs="Segoe UI"/>
+          <w:color w:val="000000"/>
+          <w:sz w:val="27"/>
+          <w:szCs w:val="27"/>
+          <w:shd w:val="clear" w:color="auto" w:fill="F5F6F7"/>
+        </w:rPr>
+      </w:pPr>
+      <w:hyperlink r:id="rId6" w:history="1">
+        <w:r>
+          <w:rPr>
+            <w:rStyle w:val="Hyperlink"/>
+            <w:rFonts w:ascii="Segoe UI" w:hAnsi="Segoe UI" w:cs="Segoe UI"/>
+            <w:sz w:val="27"/>
+            <w:szCs w:val="27"/>
+            <w:shd w:val="clear" w:color="auto" w:fill="F5F6F7"/>
+          </w:rPr>
+          <w:t>https://www.youtube.com/watch?v=3cEQfNZ_F1w</w:t>
+        </w:r>
+      </w:hyperlink>
+    </w:p>
+    <w:p>
+      <w:pPr>
+        <w:shd w:val="clear" w:color="auto" w:fill="FFFFFE"/>
+        <w:spacing w:after="0" w:line="360" w:lineRule="atLeast"/>
+        <w:rPr>
+          <w:rFonts w:ascii="Segoe UI" w:hAnsi="Segoe UI" w:cs="Segoe UI"/>
+          <w:color w:val="000000"/>
+          <w:sz w:val="27"/>
+          <w:szCs w:val="27"/>
+          <w:shd w:val="clear" w:color="auto" w:fill="F5F6F7"/>
+        </w:rPr>
+      </w:pPr>
+      <w:r>
+        <w:rPr>
+          <w:rFonts w:ascii="Segoe UI" w:hAnsi="Segoe UI" w:cs="Segoe UI"/>
+          <w:color w:val="000000"/>
+          <w:sz w:val="27"/>
+          <w:szCs w:val="27"/>
+          <w:shd w:val="clear" w:color="auto" w:fill="F5F6F7"/>
+        </w:rPr>
+        <w:t xml:space="preserve">     Vs</w:t>
+      </w:r>
+    </w:p>
+    <w:p>
+      <w:pPr>
+        <w:shd w:val="clear" w:color="auto" w:fill="FFFFFE"/>
+        <w:spacing w:after="0" w:line="360" w:lineRule="atLeast"/>
+        <w:rPr>
+          <w:rFonts w:ascii="Segoe UI" w:hAnsi="Segoe UI" w:cs="Segoe UI"/>
+          <w:color w:val="000000"/>
+          <w:sz w:val="27"/>
+          <w:szCs w:val="27"/>
+          <w:shd w:val="clear" w:color="auto" w:fill="F5F6F7"/>
+        </w:rPr>
+      </w:pPr>
+      <w:r>
+        <w:rPr>
+          <w:rFonts w:ascii="Segoe UI" w:hAnsi="Segoe UI" w:cs="Segoe UI"/>
+          <w:color w:val="000000"/>
+          <w:sz w:val="27"/>
+          <w:szCs w:val="27"/>
+          <w:shd w:val="clear" w:color="auto" w:fill="F5F6F7"/>
+        </w:rPr>
+        <w:t>Youtube embed link:</w:t>
+      </w:r>
+    </w:p>
+    <w:p>
+      <w:pPr>
+        <w:shd w:val="clear" w:color="auto" w:fill="FFFFFE"/>
+        <w:spacing w:after="0" w:line="360" w:lineRule="atLeast"/>
+        <w:rPr>
+          <w:rFonts w:ascii="Segoe UI" w:hAnsi="Segoe UI" w:cs="Segoe UI"/>
+          <w:color w:val="000000"/>
+          <w:sz w:val="27"/>
+          <w:szCs w:val="27"/>
+          <w:shd w:val="clear" w:color="auto" w:fill="F5F6F7"/>
+        </w:rPr>
+      </w:pPr>
+      <w:hyperlink r:id="rId7" w:history="1">
+        <w:r>
+          <w:rPr>
+            <w:rStyle w:val="Hyperlink"/>
+            <w:rFonts w:ascii="Segoe UI" w:hAnsi="Segoe UI" w:cs="Segoe UI"/>
+            <w:sz w:val="27"/>
+            <w:szCs w:val="27"/>
+            <w:shd w:val="clear" w:color="auto" w:fill="F5F6F7"/>
+          </w:rPr>
+          <w:t>https://www.youtube.com/embed/3cEQfNZ_F1w</w:t>
+        </w:r>
+      </w:hyperlink>
+    </w:p>
+    <w:p>
+      <w:pPr>
+        <w:shd w:val="clear" w:color="auto" w:fill="FFFFFE"/>
+        <w:spacing w:after="0" w:line="360" w:lineRule="atLeast"/>
+        <w:rPr>
+          <w:rFonts w:ascii="Segoe UI" w:hAnsi="Segoe UI" w:cs="Segoe UI"/>
+          <w:color w:val="000000"/>
+          <w:sz w:val="27"/>
+          <w:szCs w:val="27"/>
+          <w:shd w:val="clear" w:color="auto" w:fill="F5F6F7"/>
+        </w:rPr>
+      </w:pPr>
+    </w:p>
+    <w:p>
+      <w:pPr>
+        <w:shd w:val="clear" w:color="auto" w:fill="FFFFFE"/>
+        <w:spacing w:after="0" w:line="360" w:lineRule="atLeast"/>
+        <w:rPr>
+          <w:rFonts w:ascii="Segoe UI" w:hAnsi="Segoe UI" w:cs="Segoe UI"/>
+          <w:color w:val="000000"/>
+          <w:sz w:val="27"/>
+          <w:szCs w:val="27"/>
+          <w:shd w:val="clear" w:color="auto" w:fill="F5F6F7"/>
+        </w:rPr>
+      </w:pPr>
+      <w:r>
+        <w:rPr>
+          <w:rFonts w:ascii="Segoe UI" w:hAnsi="Segoe UI" w:cs="Segoe UI"/>
+          <w:color w:val="000000"/>
+          <w:sz w:val="27"/>
+          <w:szCs w:val="27"/>
+          <w:shd w:val="clear" w:color="auto" w:fill="F5F6F7"/>
+        </w:rPr>
+        <w:t>The second one is used to embed videos in html.</w:t>
+      </w:r>
+      <w:r>
+        <w:rPr>
+          <w:rFonts w:ascii="Segoe UI" w:hAnsi="Segoe UI" w:cs="Segoe UI"/>
+          <w:color w:val="000000"/>
+          <w:sz w:val="27"/>
+          <w:szCs w:val="27"/>
+          <w:shd w:val="clear" w:color="auto" w:fill="F5F6F7"/>
+        </w:rPr>
+        <w:t xml:space="preserve"> I think with js or next you’ll have an algorithm that will convert normal watch to embed video links.</w:t>
+      </w:r>
+    </w:p>
+    <w:p>
+      <w:pPr>
+        <w:shd w:val="clear" w:color="auto" w:fill="FFFFFE"/>
+        <w:spacing w:after="0" w:line="360" w:lineRule="atLeast"/>
+        <w:rPr>
+          <w:rFonts w:ascii="Segoe UI" w:hAnsi="Segoe UI" w:cs="Segoe UI"/>
+          <w:color w:val="000000"/>
+          <w:sz w:val="27"/>
+          <w:szCs w:val="27"/>
+          <w:shd w:val="clear" w:color="auto" w:fill="F5F6F7"/>
+        </w:rPr>
+      </w:pPr>
+    </w:p>
+    <w:p>
+      <w:pPr>
+        <w:shd w:val="clear" w:color="auto" w:fill="FFFFFE"/>
+        <w:spacing w:line="360" w:lineRule="atLeast"/>
+        <w:rPr>
+          <w:rFonts w:ascii="Courier New" w:eastAsia="Times New Roman" w:hAnsi="Courier New" w:cs="Courier New"/>
+          <w:noProof w:val="0"/>
+          <w:color w:val="000000"/>
+          <w:sz w:val="27"/>
+          <w:szCs w:val="27"/>
+        </w:rPr>
+      </w:pPr>
+      <w:r>
+        <w:rPr>
+          <w:rFonts w:ascii="Segoe UI" w:hAnsi="Segoe UI" w:cs="Segoe UI"/>
+          <w:color w:val="000000"/>
+          <w:sz w:val="27"/>
+          <w:szCs w:val="27"/>
+          <w:shd w:val="clear" w:color="auto" w:fill="F5F6F7"/>
+        </w:rPr>
+        <w:t xml:space="preserve">This is the standard size for youtube videos: </w:t>
+      </w:r>
+      <w:r>
+        <w:rPr>
+          <w:rFonts w:ascii="Courier New" w:eastAsia="Times New Roman" w:hAnsi="Courier New" w:cs="Courier New"/>
+          <w:noProof w:val="0"/>
+          <w:color w:val="FF0000"/>
+          <w:sz w:val="27"/>
+          <w:szCs w:val="27"/>
+        </w:rPr>
+        <w:t>width</w:t>
+      </w:r>
+      <w:r>
+        <w:rPr>
+          <w:rFonts w:ascii="Courier New" w:eastAsia="Times New Roman" w:hAnsi="Courier New" w:cs="Courier New"/>
+          <w:noProof w:val="0"/>
+          <w:color w:val="383838"/>
+          <w:sz w:val="27"/>
+          <w:szCs w:val="27"/>
+        </w:rPr>
+        <w:t>=</w:t>
+      </w:r>
+      <w:r>
+        <w:rPr>
+          <w:rFonts w:ascii="Courier New" w:eastAsia="Times New Roman" w:hAnsi="Courier New" w:cs="Courier New"/>
+          <w:noProof w:val="0"/>
+          <w:color w:val="0000FF"/>
+          <w:sz w:val="27"/>
+          <w:szCs w:val="27"/>
+        </w:rPr>
+        <w:t>"427"</w:t>
+      </w:r>
+      <w:r>
+        <w:rPr>
+          <w:rFonts w:ascii="Courier New" w:eastAsia="Times New Roman" w:hAnsi="Courier New" w:cs="Courier New"/>
+          <w:noProof w:val="0"/>
+          <w:color w:val="000000"/>
+          <w:sz w:val="27"/>
+          <w:szCs w:val="27"/>
+        </w:rPr>
+        <w:t> </w:t>
+      </w:r>
+      <w:r>
+        <w:rPr>
+          <w:rFonts w:ascii="Courier New" w:eastAsia="Times New Roman" w:hAnsi="Courier New" w:cs="Courier New"/>
+          <w:noProof w:val="0"/>
+          <w:color w:val="FF0000"/>
+          <w:sz w:val="27"/>
+          <w:szCs w:val="27"/>
+        </w:rPr>
+        <w:t>height</w:t>
+      </w:r>
+      <w:r>
+        <w:rPr>
+          <w:rFonts w:ascii="Courier New" w:eastAsia="Times New Roman" w:hAnsi="Courier New" w:cs="Courier New"/>
+          <w:noProof w:val="0"/>
+          <w:color w:val="383838"/>
+          <w:sz w:val="27"/>
+          <w:szCs w:val="27"/>
+        </w:rPr>
+        <w:t>=</w:t>
+      </w:r>
+      <w:r>
+        <w:rPr>
+          <w:rFonts w:ascii="Courier New" w:eastAsia="Times New Roman" w:hAnsi="Courier New" w:cs="Courier New"/>
+          <w:noProof w:val="0"/>
+          <w:color w:val="0000FF"/>
+          <w:sz w:val="27"/>
+          <w:szCs w:val="27"/>
+        </w:rPr>
+        <w:t>"240"</w:t>
+      </w:r>
+      <w:r>
+        <w:rPr>
+          <w:rFonts w:ascii="Courier New" w:eastAsia="Times New Roman" w:hAnsi="Courier New" w:cs="Courier New"/>
+          <w:noProof w:val="0"/>
+          <w:color w:val="000000"/>
+          <w:sz w:val="27"/>
+          <w:szCs w:val="27"/>
+        </w:rPr>
+        <w:t> </w:t>
+      </w:r>
+    </w:p>
+    <w:p>
+      <w:pPr>
+        <w:shd w:val="clear" w:color="auto" w:fill="FFFFFE"/>
+        <w:spacing w:line="360" w:lineRule="atLeast"/>
+        <w:rPr>
+          <w:rFonts w:ascii="Segoe UI" w:hAnsi="Segoe UI" w:cs="Segoe UI"/>
+          <w:color w:val="000000"/>
+          <w:sz w:val="27"/>
+          <w:szCs w:val="27"/>
+          <w:shd w:val="clear" w:color="auto" w:fill="F5F6F7"/>
+        </w:rPr>
+      </w:pPr>
+      <w:r>
+        <w:rPr>
+          <w:rFonts w:ascii="Segoe UI" w:hAnsi="Segoe UI" w:cs="Segoe UI"/>
+          <w:color w:val="000000"/>
+          <w:sz w:val="27"/>
+          <w:szCs w:val="27"/>
+          <w:shd w:val="clear" w:color="auto" w:fill="F5F6F7"/>
+        </w:rPr>
+        <w:t>Nice!.</w:t>
+      </w:r>
+    </w:p>
+    <w:p>
+      <w:pPr>
+        <w:shd w:val="clear" w:color="auto" w:fill="FFFFFE"/>
+        <w:spacing w:line="360" w:lineRule="atLeast"/>
+        <w:rPr>
+          <w:rFonts w:ascii="Segoe UI" w:hAnsi="Segoe UI" w:cs="Segoe UI"/>
+          <w:color w:val="000000"/>
+          <w:sz w:val="27"/>
+          <w:szCs w:val="27"/>
+          <w:shd w:val="clear" w:color="auto" w:fill="F5F6F7"/>
+        </w:rPr>
+      </w:pPr>
+    </w:p>
+    <w:p>
+      <w:pPr>
+        <w:shd w:val="clear" w:color="auto" w:fill="FFFFFE"/>
+        <w:spacing w:line="360" w:lineRule="atLeast"/>
+        <w:rPr>
+          <w:rFonts w:ascii="Segoe UI" w:hAnsi="Segoe UI" w:cs="Segoe UI"/>
+          <w:color w:val="000000"/>
+          <w:sz w:val="27"/>
+          <w:szCs w:val="27"/>
+          <w:shd w:val="clear" w:color="auto" w:fill="F5F6F7"/>
+        </w:rPr>
+      </w:pPr>
+    </w:p>
+    <w:p>
+      <w:pPr>
+        <w:shd w:val="clear" w:color="auto" w:fill="FFFFFE"/>
+        <w:spacing w:line="360" w:lineRule="atLeast"/>
+        <w:rPr>
+          <w:rFonts w:ascii="Courier New" w:eastAsia="Times New Roman" w:hAnsi="Courier New" w:cs="Courier New"/>
+          <w:noProof w:val="0"/>
+          <w:color w:val="000000"/>
+          <w:sz w:val="27"/>
+          <w:szCs w:val="27"/>
+        </w:rPr>
+      </w:pPr>
       <w:bookmarkStart w:id="0" w:name="_GoBack"/>
       <w:bookmarkEnd w:id="0"/>
     </w:p>
@@ -13685,6 +14345,16 @@
           <w:shd w:val="clear" w:color="auto" w:fill="F5F6F7"/>
         </w:rPr>
       </w:pPr>
+      <w:r>
+        <w:rPr>
+          <w:rFonts w:ascii="Segoe UI" w:hAnsi="Segoe UI" w:cs="Segoe UI"/>
+          <w:color w:val="000000"/>
+          <w:sz w:val="27"/>
+          <w:szCs w:val="27"/>
+          <w:shd w:val="clear" w:color="auto" w:fill="F5F6F7"/>
+        </w:rPr>
+        <w:t xml:space="preserve"> </w:t>
+      </w:r>
     </w:p>
     <w:sectPr>
       <w:pgSz w:w="12240" w:h="15840"/>
@@ -14663,6 +15333,17 @@
       </w:tblBorders>
     </w:tblPr>
   </w:style>
+  <w:style w:type="character" w:styleId="Hyperlink">
+    <w:name w:val="Hyperlink"/>
+    <w:basedOn w:val="DefaultParagraphFont"/>
+    <w:uiPriority w:val="99"/>
+    <w:unhideWhenUsed/>
+    <w:rsid w:val="00335515"/>
+    <w:rPr>
+      <w:color w:val="0563C1" w:themeColor="hyperlink"/>
+      <w:u w:val="single"/>
+    </w:rPr>
+  </w:style>
 </w:styles>
 </file>
 

</xml_diff>

<commit_message>
Almost completed Product landing page project
I almost gave up on this one.. but at the last minute i found out what was wrong and corrected it. Tomorrow evening i'll complet it by God's grace
</commit_message>
<xml_diff>
--- a/Responsive web design notes.docx
+++ b/Responsive web design notes.docx
@@ -7313,7 +7313,6 @@
           <w:szCs w:val="27"/>
         </w:rPr>
       </w:pPr>
-      <w:proofErr w:type="gramStart"/>
       <w:r>
         <w:rPr>
           <w:rFonts w:ascii="Courier New" w:eastAsia="Times New Roman" w:hAnsi="Courier New" w:cs="Courier New"/>
@@ -7322,18 +7321,7 @@
           <w:sz w:val="27"/>
           <w:szCs w:val="27"/>
         </w:rPr>
-        <w:t>background</w:t>
-      </w:r>
-      <w:proofErr w:type="gramEnd"/>
-      <w:r>
-        <w:rPr>
-          <w:rFonts w:ascii="Courier New" w:eastAsia="Times New Roman" w:hAnsi="Courier New" w:cs="Courier New"/>
-          <w:noProof w:val="0"/>
-          <w:color w:val="FF0000"/>
-          <w:sz w:val="27"/>
-          <w:szCs w:val="27"/>
-        </w:rPr>
-        <w:t>:</w:t>
+        <w:t>background:</w:t>
       </w:r>
       <w:r>
         <w:rPr>
@@ -7901,7 +7889,6 @@
           <w:szCs w:val="27"/>
         </w:rPr>
       </w:pPr>
-      <w:proofErr w:type="gramStart"/>
       <w:r>
         <w:rPr>
           <w:rFonts w:ascii="Courier New" w:eastAsia="Times New Roman" w:hAnsi="Courier New" w:cs="Courier New"/>
@@ -7910,9 +7897,61 @@
           <w:sz w:val="27"/>
           <w:szCs w:val="27"/>
         </w:rPr>
-        <w:t>border-bottom-right-radius</w:t>
-      </w:r>
-      <w:proofErr w:type="gramEnd"/>
+        <w:t>border-bottom-right-radius:</w:t>
+      </w:r>
+      <w:r>
+        <w:rPr>
+          <w:rFonts w:ascii="Courier New" w:eastAsia="Times New Roman" w:hAnsi="Courier New" w:cs="Courier New"/>
+          <w:noProof w:val="0"/>
+          <w:color w:val="000000"/>
+          <w:sz w:val="27"/>
+          <w:szCs w:val="27"/>
+        </w:rPr>
+        <w:t> </w:t>
+      </w:r>
+      <w:r>
+        <w:rPr>
+          <w:rFonts w:ascii="Courier New" w:eastAsia="Times New Roman" w:hAnsi="Courier New" w:cs="Courier New"/>
+          <w:noProof w:val="0"/>
+          <w:color w:val="098658"/>
+          <w:sz w:val="27"/>
+          <w:szCs w:val="27"/>
+        </w:rPr>
+        <w:t>40%</w:t>
+      </w:r>
+      <w:r>
+        <w:rPr>
+          <w:rFonts w:ascii="Courier New" w:eastAsia="Times New Roman" w:hAnsi="Courier New" w:cs="Courier New"/>
+          <w:noProof w:val="0"/>
+          <w:color w:val="000000"/>
+          <w:sz w:val="27"/>
+          <w:szCs w:val="27"/>
+        </w:rPr>
+        <w:t>;</w:t>
+      </w:r>
+    </w:p>
+    <w:p>
+      <w:pPr>
+        <w:shd w:val="clear" w:color="auto" w:fill="FFFFFE"/>
+        <w:spacing w:after="0" w:line="360" w:lineRule="atLeast"/>
+        <w:rPr>
+          <w:rFonts w:ascii="Courier New" w:eastAsia="Times New Roman" w:hAnsi="Courier New" w:cs="Courier New"/>
+          <w:noProof w:val="0"/>
+          <w:color w:val="000000"/>
+          <w:sz w:val="27"/>
+          <w:szCs w:val="27"/>
+        </w:rPr>
+      </w:pPr>
+      <w:r>
+        <w:rPr>
+          <w:rFonts w:ascii="Courier New" w:eastAsia="Times New Roman" w:hAnsi="Courier New" w:cs="Courier New"/>
+          <w:noProof w:val="0"/>
+          <w:color w:val="000000"/>
+          <w:sz w:val="27"/>
+          <w:szCs w:val="27"/>
+        </w:rPr>
+        <w:t>  </w:t>
+      </w:r>
       <w:r>
         <w:rPr>
           <w:rFonts w:ascii="Courier New" w:eastAsia="Times New Roman" w:hAnsi="Courier New" w:cs="Courier New"/>
@@ -7921,7 +7960,7 @@
           <w:sz w:val="27"/>
           <w:szCs w:val="27"/>
         </w:rPr>
-        <w:t>:</w:t>
+        <w:t>border-bottom-left-radius:</w:t>
       </w:r>
       <w:r>
         <w:rPr>
@@ -7976,7 +8015,6 @@
         </w:rPr>
         <w:t>  </w:t>
       </w:r>
-      <w:proofErr w:type="gramStart"/>
       <w:r>
         <w:rPr>
           <w:rFonts w:ascii="Courier New" w:eastAsia="Times New Roman" w:hAnsi="Courier New" w:cs="Courier New"/>
@@ -7985,9 +8023,61 @@
           <w:sz w:val="27"/>
           <w:szCs w:val="27"/>
         </w:rPr>
-        <w:t>border-bottom-left-radius</w:t>
-      </w:r>
-      <w:proofErr w:type="gramEnd"/>
+        <w:t>border-top-left-radius:</w:t>
+      </w:r>
+      <w:r>
+        <w:rPr>
+          <w:rFonts w:ascii="Courier New" w:eastAsia="Times New Roman" w:hAnsi="Courier New" w:cs="Courier New"/>
+          <w:noProof w:val="0"/>
+          <w:color w:val="000000"/>
+          <w:sz w:val="27"/>
+          <w:szCs w:val="27"/>
+        </w:rPr>
+        <w:t> </w:t>
+      </w:r>
+      <w:r>
+        <w:rPr>
+          <w:rFonts w:ascii="Courier New" w:eastAsia="Times New Roman" w:hAnsi="Courier New" w:cs="Courier New"/>
+          <w:noProof w:val="0"/>
+          <w:color w:val="098658"/>
+          <w:sz w:val="27"/>
+          <w:szCs w:val="27"/>
+        </w:rPr>
+        <w:t>90px</w:t>
+      </w:r>
+      <w:r>
+        <w:rPr>
+          <w:rFonts w:ascii="Courier New" w:eastAsia="Times New Roman" w:hAnsi="Courier New" w:cs="Courier New"/>
+          <w:noProof w:val="0"/>
+          <w:color w:val="000000"/>
+          <w:sz w:val="27"/>
+          <w:szCs w:val="27"/>
+        </w:rPr>
+        <w:t>;</w:t>
+      </w:r>
+    </w:p>
+    <w:p>
+      <w:pPr>
+        <w:shd w:val="clear" w:color="auto" w:fill="FFFFFE"/>
+        <w:spacing w:after="0" w:line="360" w:lineRule="atLeast"/>
+        <w:rPr>
+          <w:rFonts w:ascii="Courier New" w:eastAsia="Times New Roman" w:hAnsi="Courier New" w:cs="Courier New"/>
+          <w:noProof w:val="0"/>
+          <w:color w:val="000000"/>
+          <w:sz w:val="27"/>
+          <w:szCs w:val="27"/>
+        </w:rPr>
+      </w:pPr>
+      <w:r>
+        <w:rPr>
+          <w:rFonts w:ascii="Courier New" w:eastAsia="Times New Roman" w:hAnsi="Courier New" w:cs="Courier New"/>
+          <w:noProof w:val="0"/>
+          <w:color w:val="000000"/>
+          <w:sz w:val="27"/>
+          <w:szCs w:val="27"/>
+        </w:rPr>
+        <w:t>  </w:t>
+      </w:r>
       <w:r>
         <w:rPr>
           <w:rFonts w:ascii="Courier New" w:eastAsia="Times New Roman" w:hAnsi="Courier New" w:cs="Courier New"/>
@@ -7996,157 +8086,7 @@
           <w:sz w:val="27"/>
           <w:szCs w:val="27"/>
         </w:rPr>
-        <w:t>:</w:t>
-      </w:r>
-      <w:r>
-        <w:rPr>
-          <w:rFonts w:ascii="Courier New" w:eastAsia="Times New Roman" w:hAnsi="Courier New" w:cs="Courier New"/>
-          <w:noProof w:val="0"/>
-          <w:color w:val="000000"/>
-          <w:sz w:val="27"/>
-          <w:szCs w:val="27"/>
-        </w:rPr>
-        <w:t> </w:t>
-      </w:r>
-      <w:r>
-        <w:rPr>
-          <w:rFonts w:ascii="Courier New" w:eastAsia="Times New Roman" w:hAnsi="Courier New" w:cs="Courier New"/>
-          <w:noProof w:val="0"/>
-          <w:color w:val="098658"/>
-          <w:sz w:val="27"/>
-          <w:szCs w:val="27"/>
-        </w:rPr>
-        <w:t>40%</w:t>
-      </w:r>
-      <w:r>
-        <w:rPr>
-          <w:rFonts w:ascii="Courier New" w:eastAsia="Times New Roman" w:hAnsi="Courier New" w:cs="Courier New"/>
-          <w:noProof w:val="0"/>
-          <w:color w:val="000000"/>
-          <w:sz w:val="27"/>
-          <w:szCs w:val="27"/>
-        </w:rPr>
-        <w:t>;</w:t>
-      </w:r>
-    </w:p>
-    <w:p>
-      <w:pPr>
-        <w:shd w:val="clear" w:color="auto" w:fill="FFFFFE"/>
-        <w:spacing w:after="0" w:line="360" w:lineRule="atLeast"/>
-        <w:rPr>
-          <w:rFonts w:ascii="Courier New" w:eastAsia="Times New Roman" w:hAnsi="Courier New" w:cs="Courier New"/>
-          <w:noProof w:val="0"/>
-          <w:color w:val="000000"/>
-          <w:sz w:val="27"/>
-          <w:szCs w:val="27"/>
-        </w:rPr>
-      </w:pPr>
-      <w:r>
-        <w:rPr>
-          <w:rFonts w:ascii="Courier New" w:eastAsia="Times New Roman" w:hAnsi="Courier New" w:cs="Courier New"/>
-          <w:noProof w:val="0"/>
-          <w:color w:val="000000"/>
-          <w:sz w:val="27"/>
-          <w:szCs w:val="27"/>
-        </w:rPr>
-        <w:t>  </w:t>
-      </w:r>
-      <w:proofErr w:type="gramStart"/>
-      <w:r>
-        <w:rPr>
-          <w:rFonts w:ascii="Courier New" w:eastAsia="Times New Roman" w:hAnsi="Courier New" w:cs="Courier New"/>
-          <w:noProof w:val="0"/>
-          <w:color w:val="FF0000"/>
-          <w:sz w:val="27"/>
-          <w:szCs w:val="27"/>
-        </w:rPr>
-        <w:t>border-top-left-radius</w:t>
-      </w:r>
-      <w:proofErr w:type="gramEnd"/>
-      <w:r>
-        <w:rPr>
-          <w:rFonts w:ascii="Courier New" w:eastAsia="Times New Roman" w:hAnsi="Courier New" w:cs="Courier New"/>
-          <w:noProof w:val="0"/>
-          <w:color w:val="FF0000"/>
-          <w:sz w:val="27"/>
-          <w:szCs w:val="27"/>
-        </w:rPr>
-        <w:t>:</w:t>
-      </w:r>
-      <w:r>
-        <w:rPr>
-          <w:rFonts w:ascii="Courier New" w:eastAsia="Times New Roman" w:hAnsi="Courier New" w:cs="Courier New"/>
-          <w:noProof w:val="0"/>
-          <w:color w:val="000000"/>
-          <w:sz w:val="27"/>
-          <w:szCs w:val="27"/>
-        </w:rPr>
-        <w:t> </w:t>
-      </w:r>
-      <w:r>
-        <w:rPr>
-          <w:rFonts w:ascii="Courier New" w:eastAsia="Times New Roman" w:hAnsi="Courier New" w:cs="Courier New"/>
-          <w:noProof w:val="0"/>
-          <w:color w:val="098658"/>
-          <w:sz w:val="27"/>
-          <w:szCs w:val="27"/>
-        </w:rPr>
-        <w:t>90px</w:t>
-      </w:r>
-      <w:r>
-        <w:rPr>
-          <w:rFonts w:ascii="Courier New" w:eastAsia="Times New Roman" w:hAnsi="Courier New" w:cs="Courier New"/>
-          <w:noProof w:val="0"/>
-          <w:color w:val="000000"/>
-          <w:sz w:val="27"/>
-          <w:szCs w:val="27"/>
-        </w:rPr>
-        <w:t>;</w:t>
-      </w:r>
-    </w:p>
-    <w:p>
-      <w:pPr>
-        <w:shd w:val="clear" w:color="auto" w:fill="FFFFFE"/>
-        <w:spacing w:after="0" w:line="360" w:lineRule="atLeast"/>
-        <w:rPr>
-          <w:rFonts w:ascii="Courier New" w:eastAsia="Times New Roman" w:hAnsi="Courier New" w:cs="Courier New"/>
-          <w:noProof w:val="0"/>
-          <w:color w:val="000000"/>
-          <w:sz w:val="27"/>
-          <w:szCs w:val="27"/>
-        </w:rPr>
-      </w:pPr>
-      <w:r>
-        <w:rPr>
-          <w:rFonts w:ascii="Courier New" w:eastAsia="Times New Roman" w:hAnsi="Courier New" w:cs="Courier New"/>
-          <w:noProof w:val="0"/>
-          <w:color w:val="000000"/>
-          <w:sz w:val="27"/>
-          <w:szCs w:val="27"/>
-        </w:rPr>
-        <w:t>  </w:t>
-      </w:r>
-      <w:proofErr w:type="gramStart"/>
-      <w:r>
-        <w:rPr>
-          <w:rFonts w:ascii="Courier New" w:eastAsia="Times New Roman" w:hAnsi="Courier New" w:cs="Courier New"/>
-          <w:noProof w:val="0"/>
-          <w:color w:val="FF0000"/>
-          <w:sz w:val="27"/>
-          <w:szCs w:val="27"/>
-        </w:rPr>
-        <w:t>border-top-right-radius</w:t>
-      </w:r>
-      <w:proofErr w:type="gramEnd"/>
-      <w:r>
-        <w:rPr>
-          <w:rFonts w:ascii="Courier New" w:eastAsia="Times New Roman" w:hAnsi="Courier New" w:cs="Courier New"/>
-          <w:noProof w:val="0"/>
-          <w:color w:val="FF0000"/>
-          <w:sz w:val="27"/>
-          <w:szCs w:val="27"/>
-        </w:rPr>
-        <w:t>:</w:t>
+        <w:t>border-top-right-radius:</w:t>
       </w:r>
       <w:r>
         <w:rPr>
@@ -8479,9 +8419,18 @@
           <w:sz w:val="27"/>
           <w:szCs w:val="27"/>
         </w:rPr>
-        <w:t>*:</w:t>
-      </w:r>
-      <w:proofErr w:type="gramStart"/>
+        <w:t>*::before</w:t>
+      </w:r>
+      <w:r>
+        <w:rPr>
+          <w:rFonts w:ascii="Courier New" w:eastAsia="Times New Roman" w:hAnsi="Courier New" w:cs="Courier New"/>
+          <w:noProof w:val="0"/>
+          <w:color w:val="000000"/>
+          <w:sz w:val="27"/>
+          <w:szCs w:val="27"/>
+        </w:rPr>
+        <w:t>, </w:t>
+      </w:r>
       <w:r>
         <w:rPr>
           <w:rFonts w:ascii="Courier New" w:eastAsia="Times New Roman" w:hAnsi="Courier New" w:cs="Courier New"/>
@@ -8490,27 +8439,6 @@
           <w:sz w:val="27"/>
           <w:szCs w:val="27"/>
         </w:rPr>
-        <w:t>:before</w:t>
-      </w:r>
-      <w:proofErr w:type="gramEnd"/>
-      <w:r>
-        <w:rPr>
-          <w:rFonts w:ascii="Courier New" w:eastAsia="Times New Roman" w:hAnsi="Courier New" w:cs="Courier New"/>
-          <w:noProof w:val="0"/>
-          <w:color w:val="000000"/>
-          <w:sz w:val="27"/>
-          <w:szCs w:val="27"/>
-        </w:rPr>
-        <w:t>, </w:t>
-      </w:r>
-      <w:r>
-        <w:rPr>
-          <w:rFonts w:ascii="Courier New" w:eastAsia="Times New Roman" w:hAnsi="Courier New" w:cs="Courier New"/>
-          <w:noProof w:val="0"/>
-          <w:color w:val="800000"/>
-          <w:sz w:val="27"/>
-          <w:szCs w:val="27"/>
-        </w:rPr>
         <w:t>*::after</w:t>
       </w:r>
       <w:r>
@@ -8546,7 +8474,6 @@
         </w:rPr>
         <w:t>  </w:t>
       </w:r>
-      <w:proofErr w:type="gramStart"/>
       <w:r>
         <w:rPr>
           <w:rFonts w:ascii="Courier New" w:eastAsia="Times New Roman" w:hAnsi="Courier New" w:cs="Courier New"/>
@@ -8555,18 +8482,7 @@
           <w:sz w:val="27"/>
           <w:szCs w:val="27"/>
         </w:rPr>
-        <w:t>box-sizing</w:t>
-      </w:r>
-      <w:proofErr w:type="gramEnd"/>
-      <w:r>
-        <w:rPr>
-          <w:rFonts w:ascii="Courier New" w:eastAsia="Times New Roman" w:hAnsi="Courier New" w:cs="Courier New"/>
-          <w:noProof w:val="0"/>
-          <w:color w:val="FF0000"/>
-          <w:sz w:val="27"/>
-          <w:szCs w:val="27"/>
-        </w:rPr>
-        <w:t>:</w:t>
+        <w:t>box-sizing:</w:t>
       </w:r>
       <w:r>
         <w:rPr>
@@ -8909,7 +8825,6 @@
         </w:rPr>
         <w:t>  </w:t>
       </w:r>
-      <w:proofErr w:type="gramStart"/>
       <w:r>
         <w:rPr>
           <w:rFonts w:ascii="Courier New" w:eastAsia="Times New Roman" w:hAnsi="Courier New" w:cs="Courier New"/>
@@ -8918,18 +8833,7 @@
           <w:sz w:val="27"/>
           <w:szCs w:val="27"/>
         </w:rPr>
-        <w:t>background-color</w:t>
-      </w:r>
-      <w:proofErr w:type="gramEnd"/>
-      <w:r>
-        <w:rPr>
-          <w:rFonts w:ascii="Courier New" w:eastAsia="Times New Roman" w:hAnsi="Courier New" w:cs="Courier New"/>
-          <w:noProof w:val="0"/>
-          <w:color w:val="FF0000"/>
-          <w:sz w:val="27"/>
-          <w:szCs w:val="27"/>
-        </w:rPr>
-        <w:t>:</w:t>
+        <w:t>background-color:</w:t>
       </w:r>
       <w:r>
         <w:rPr>
@@ -8941,7 +8845,6 @@
         </w:rPr>
         <w:t> </w:t>
       </w:r>
-      <w:proofErr w:type="spellStart"/>
       <w:r>
         <w:rPr>
           <w:rFonts w:ascii="Courier New" w:eastAsia="Times New Roman" w:hAnsi="Courier New" w:cs="Courier New"/>
@@ -8950,18 +8853,7 @@
           <w:sz w:val="27"/>
           <w:szCs w:val="27"/>
         </w:rPr>
-        <w:t>var</w:t>
-      </w:r>
-      <w:proofErr w:type="spellEnd"/>
-      <w:r>
-        <w:rPr>
-          <w:rFonts w:ascii="Courier New" w:eastAsia="Times New Roman" w:hAnsi="Courier New" w:cs="Courier New"/>
-          <w:noProof w:val="0"/>
-          <w:color w:val="0451A5"/>
-          <w:sz w:val="27"/>
-          <w:szCs w:val="27"/>
-        </w:rPr>
-        <w:t>(--building-color2</w:t>
+        <w:t>var(--building-color2</w:t>
       </w:r>
       <w:r>
         <w:rPr>
@@ -9076,30 +8968,18 @@
           <w:sz w:val="27"/>
           <w:szCs w:val="27"/>
         </w:rPr>
-        <w:t>gradient-</w:t>
-      </w:r>
-      <w:proofErr w:type="gramStart"/>
+        <w:t>gradient-type</w:t>
+      </w:r>
       <w:r>
         <w:rPr>
           <w:rFonts w:ascii="Consolas" w:eastAsia="Times New Roman" w:hAnsi="Consolas" w:cs="Courier New"/>
           <w:noProof w:val="0"/>
-          <w:color w:val="992900"/>
-          <w:sz w:val="27"/>
-          <w:szCs w:val="27"/>
-        </w:rPr>
-        <w:t>type</w:t>
-      </w:r>
-      <w:r>
-        <w:rPr>
-          <w:rFonts w:ascii="Consolas" w:eastAsia="Times New Roman" w:hAnsi="Consolas" w:cs="Courier New"/>
-          <w:noProof w:val="0"/>
           <w:color w:val="38425C"/>
           <w:sz w:val="27"/>
           <w:szCs w:val="27"/>
         </w:rPr>
         <w:t>(</w:t>
       </w:r>
-      <w:proofErr w:type="gramEnd"/>
     </w:p>
     <w:p>
       <w:pPr>
@@ -9190,29 +9070,7 @@
           <w:sz w:val="27"/>
           <w:szCs w:val="27"/>
         </w:rPr>
-        <w:t xml:space="preserve">  </w:t>
-      </w:r>
-      <w:proofErr w:type="gramStart"/>
-      <w:r>
-        <w:rPr>
-          <w:rFonts w:ascii="Consolas" w:eastAsia="Times New Roman" w:hAnsi="Consolas" w:cs="Courier New"/>
-          <w:noProof w:val="0"/>
-          <w:color w:val="000000"/>
-          <w:sz w:val="27"/>
-          <w:szCs w:val="27"/>
-        </w:rPr>
-        <w:t>color2</w:t>
-      </w:r>
-      <w:proofErr w:type="gramEnd"/>
-      <w:r>
-        <w:rPr>
-          <w:rFonts w:ascii="Consolas" w:eastAsia="Times New Roman" w:hAnsi="Consolas" w:cs="Courier New"/>
-          <w:noProof w:val="0"/>
-          <w:color w:val="000000"/>
-          <w:sz w:val="27"/>
-          <w:szCs w:val="27"/>
-        </w:rPr>
-        <w:t xml:space="preserve"> 20%</w:t>
+        <w:t xml:space="preserve">  color2 20%</w:t>
       </w:r>
       <w:r>
         <w:rPr>
@@ -9552,7 +9410,7 @@
             <v:path o:extrusionok="f" gradientshapeok="t" o:connecttype="rect"/>
             <o:lock v:ext="edit" aspectratio="t"/>
           </v:shapetype>
-          <v:shape id="_x0000_i1025" type="#_x0000_t75" style="width:32.75pt;height:28.05pt">
+          <v:shape id="_x0000_i1025" type="#_x0000_t75" style="width:32.25pt;height:27.95pt">
             <v:imagedata r:id="rId5" o:title="triangle trick"/>
           </v:shape>
         </w:pict>
@@ -9660,7 +9518,6 @@
           <w:szCs w:val="27"/>
         </w:rPr>
       </w:pPr>
-      <w:proofErr w:type="gramStart"/>
       <w:r>
         <w:rPr>
           <w:rFonts w:ascii="Consolas" w:eastAsia="Times New Roman" w:hAnsi="Consolas" w:cs="Courier New"/>
@@ -9681,7 +9538,6 @@
         </w:rPr>
         <w:t>(</w:t>
       </w:r>
-      <w:proofErr w:type="gramEnd"/>
     </w:p>
     <w:p>
       <w:pPr>
@@ -9721,20 +9577,8 @@
           <w:sz w:val="27"/>
           <w:szCs w:val="27"/>
         </w:rPr>
-        <w:t xml:space="preserve">  </w:t>
-      </w:r>
-      <w:proofErr w:type="gramStart"/>
-      <w:r>
-        <w:rPr>
-          <w:rFonts w:ascii="Consolas" w:eastAsia="Times New Roman" w:hAnsi="Consolas" w:cs="Courier New"/>
-          <w:noProof w:val="0"/>
-          <w:color w:val="000000"/>
-          <w:sz w:val="27"/>
-          <w:szCs w:val="27"/>
-        </w:rPr>
-        <w:t>colors</w:t>
-      </w:r>
-      <w:proofErr w:type="gramEnd"/>
+        <w:t xml:space="preserve">  colors</w:t>
+      </w:r>
     </w:p>
     <w:p>
       <w:pPr>
@@ -9807,7 +9651,6 @@
           <w:szCs w:val="27"/>
         </w:rPr>
       </w:pPr>
-      <w:proofErr w:type="gramStart"/>
       <w:r>
         <w:rPr>
           <w:rFonts w:ascii="Consolas" w:eastAsia="Times New Roman" w:hAnsi="Consolas" w:cs="Courier New"/>
@@ -9828,7 +9671,6 @@
         </w:rPr>
         <w:t>(</w:t>
       </w:r>
-      <w:proofErr w:type="gramEnd"/>
     </w:p>
     <w:p>
       <w:pPr>
@@ -9868,20 +9710,8 @@
           <w:sz w:val="27"/>
           <w:szCs w:val="27"/>
         </w:rPr>
-        <w:t xml:space="preserve">  </w:t>
-      </w:r>
-      <w:proofErr w:type="gramStart"/>
-      <w:r>
-        <w:rPr>
-          <w:rFonts w:ascii="Consolas" w:eastAsia="Times New Roman" w:hAnsi="Consolas" w:cs="Courier New"/>
-          <w:noProof w:val="0"/>
-          <w:color w:val="000000"/>
-          <w:sz w:val="27"/>
-          <w:szCs w:val="27"/>
-        </w:rPr>
-        <w:t>colors</w:t>
-      </w:r>
-      <w:proofErr w:type="gramEnd"/>
+        <w:t xml:space="preserve">  colors</w:t>
+      </w:r>
     </w:p>
     <w:p>
       <w:pPr>
@@ -9957,7 +9787,6 @@
         </w:rPr>
         <w:t>  </w:t>
       </w:r>
-      <w:proofErr w:type="gramStart"/>
       <w:r>
         <w:rPr>
           <w:rFonts w:ascii="Courier New" w:eastAsia="Times New Roman" w:hAnsi="Courier New" w:cs="Courier New"/>
@@ -9966,18 +9795,7 @@
           <w:sz w:val="27"/>
           <w:szCs w:val="27"/>
         </w:rPr>
-        <w:t>flex-wrap</w:t>
-      </w:r>
-      <w:proofErr w:type="gramEnd"/>
-      <w:r>
-        <w:rPr>
-          <w:rFonts w:ascii="Courier New" w:eastAsia="Times New Roman" w:hAnsi="Courier New" w:cs="Courier New"/>
-          <w:noProof w:val="0"/>
-          <w:color w:val="FF0000"/>
-          <w:sz w:val="27"/>
-          <w:szCs w:val="27"/>
-        </w:rPr>
-        <w:t>:</w:t>
+        <w:t>flex-wrap:</w:t>
       </w:r>
       <w:r>
         <w:rPr>
@@ -10058,20 +9876,8 @@
           <w:sz w:val="27"/>
           <w:szCs w:val="27"/>
         </w:rPr>
-        <w:t xml:space="preserve">l </w:t>
-      </w:r>
-      <w:proofErr w:type="gramStart"/>
-      <w:r>
-        <w:rPr>
-          <w:rFonts w:ascii="Segoe UI" w:eastAsia="Times New Roman" w:hAnsi="Segoe UI" w:cs="Segoe UI"/>
-          <w:noProof w:val="0"/>
-          <w:color w:val="000000"/>
-          <w:sz w:val="27"/>
-          <w:szCs w:val="27"/>
-        </w:rPr>
-        <w:t>guy</w:t>
-      </w:r>
-      <w:proofErr w:type="gramEnd"/>
+        <w:t>l guy</w:t>
+      </w:r>
       <w:r>
         <w:rPr>
           <w:rFonts w:ascii="Segoe UI" w:eastAsia="Times New Roman" w:hAnsi="Segoe UI" w:cs="Segoe UI"/>
@@ -10409,7 +10215,6 @@
           <w:shd w:val="clear" w:color="auto" w:fill="F5F6F7"/>
         </w:rPr>
       </w:pPr>
-      <w:proofErr w:type="gramStart"/>
       <w:r>
         <w:rPr>
           <w:rFonts w:ascii="Courier New" w:eastAsia="Times New Roman" w:hAnsi="Courier New" w:cs="Courier New"/>
@@ -10420,7 +10225,6 @@
         </w:rPr>
         <w:t>height</w:t>
       </w:r>
-      <w:proofErr w:type="gramEnd"/>
       <w:r>
         <w:rPr>
           <w:rFonts w:ascii="Courier New" w:eastAsia="Times New Roman" w:hAnsi="Courier New" w:cs="Courier New"/>
@@ -10844,7 +10648,6 @@
         </w:rPr>
         <w:t>fr</w:t>
       </w:r>
-      <w:proofErr w:type="gramStart"/>
       <w:r>
         <w:rPr>
           <w:rFonts w:ascii="Courier New" w:eastAsia="Times New Roman" w:hAnsi="Courier New" w:cs="Courier New"/>
@@ -10855,7 +10658,6 @@
         </w:rPr>
         <w:t>;</w:t>
       </w:r>
-      <w:proofErr w:type="gramEnd"/>
     </w:p>
     <w:p>
       <w:pPr>
@@ -10890,17 +10692,7 @@
           <w:szCs w:val="27"/>
           <w:shd w:val="clear" w:color="auto" w:fill="F5F6F7"/>
         </w:rPr>
-        <w:t>This is suitable for setting page margins,then content size or something..</w:t>
-      </w:r>
-      <w:r>
-        <w:rPr>
-          <w:rFonts w:ascii="Segoe UI" w:hAnsi="Segoe UI" w:cs="Segoe UI"/>
-          <w:color w:val="000000"/>
-          <w:sz w:val="27"/>
-          <w:szCs w:val="27"/>
-          <w:shd w:val="clear" w:color="auto" w:fill="F5F6F7"/>
-        </w:rPr>
-        <w:t xml:space="preserve"> Power of css grid!</w:t>
+        <w:t>This is suitable for setting page margins,then content size or something.. Power of css grid!</w:t>
       </w:r>
     </w:p>
     <w:p>
@@ -11104,29 +10896,7 @@
           <w:sz w:val="27"/>
           <w:szCs w:val="27"/>
         </w:rPr>
-        <w:t xml:space="preserve"> property tells the grid item which grid line to start and end </w:t>
-      </w:r>
-      <w:proofErr w:type="gramStart"/>
-      <w:r>
-        <w:rPr>
-          <w:rFonts w:ascii="Segoe UI" w:eastAsia="Times New Roman" w:hAnsi="Segoe UI" w:cs="Segoe UI"/>
-          <w:noProof w:val="0"/>
-          <w:color w:val="000000"/>
-          <w:sz w:val="27"/>
-          <w:szCs w:val="27"/>
-        </w:rPr>
-        <w:t>at</w:t>
-      </w:r>
-      <w:proofErr w:type="gramEnd"/>
-      <w:r>
-        <w:rPr>
-          <w:rFonts w:ascii="Segoe UI" w:eastAsia="Times New Roman" w:hAnsi="Segoe UI" w:cs="Segoe UI"/>
-          <w:noProof w:val="0"/>
-          <w:color w:val="000000"/>
-          <w:sz w:val="27"/>
-          <w:szCs w:val="27"/>
-        </w:rPr>
-        <w:t>.</w:t>
+        <w:t> property tells the grid item which grid line to start and end at.</w:t>
       </w:r>
     </w:p>
     <w:p>
@@ -11191,7 +10961,6 @@
         </w:rPr>
         <w:t> property to </w:t>
       </w:r>
-      <w:proofErr w:type="gramStart"/>
       <w:r>
         <w:rPr>
           <w:rFonts w:ascii="var(--font-family-monospace)" w:eastAsia="Times New Roman" w:hAnsi="var(--font-family-monospace)" w:cs="Courier New"/>
@@ -11200,9 +10969,18 @@
           <w:sz w:val="20"/>
           <w:szCs w:val="20"/>
         </w:rPr>
-        <w:t>2</w:t>
-      </w:r>
-      <w:proofErr w:type="gramEnd"/>
+        <w:t>2 / 3</w:t>
+      </w:r>
+      <w:r>
+        <w:rPr>
+          <w:rFonts w:ascii="Segoe UI" w:eastAsia="Times New Roman" w:hAnsi="Segoe UI" w:cs="Segoe UI"/>
+          <w:noProof w:val="0"/>
+          <w:color w:val="000000"/>
+          <w:sz w:val="27"/>
+          <w:szCs w:val="27"/>
+        </w:rPr>
+        <w:t>. This will tell the </w:t>
+      </w:r>
       <w:r>
         <w:rPr>
           <w:rFonts w:ascii="var(--font-family-monospace)" w:eastAsia="Times New Roman" w:hAnsi="var(--font-family-monospace)" w:cs="Courier New"/>
@@ -11211,7 +10989,7 @@
           <w:sz w:val="20"/>
           <w:szCs w:val="20"/>
         </w:rPr>
-        <w:t xml:space="preserve"> / 3</w:t>
+        <w:t>.heading</w:t>
       </w:r>
       <w:r>
         <w:rPr>
@@ -11221,19 +10999,122 @@
           <w:sz w:val="27"/>
           <w:szCs w:val="27"/>
         </w:rPr>
-        <w:t>. This will tell the </w:t>
-      </w:r>
-      <w:r>
-        <w:rPr>
-          <w:rFonts w:ascii="var(--font-family-monospace)" w:eastAsia="Times New Roman" w:hAnsi="var(--font-family-monospace)" w:cs="Courier New"/>
-          <w:noProof w:val="0"/>
-          <w:color w:val="000000"/>
-          <w:sz w:val="20"/>
-          <w:szCs w:val="20"/>
-        </w:rPr>
-        <w:t>.heading</w:t>
-      </w:r>
-      <w:r>
+        <w:t> element to start at grid line 2 and end at grid line 3.</w:t>
+      </w:r>
+    </w:p>
+    <w:p>
+      <w:pPr>
+        <w:shd w:val="clear" w:color="auto" w:fill="FFFFFE"/>
+        <w:spacing w:after="0" w:line="360" w:lineRule="atLeast"/>
+        <w:rPr>
+          <w:rFonts w:ascii="Courier New" w:eastAsia="Times New Roman" w:hAnsi="Courier New" w:cs="Courier New"/>
+          <w:noProof w:val="0"/>
+          <w:color w:val="000000"/>
+          <w:sz w:val="27"/>
+          <w:szCs w:val="27"/>
+        </w:rPr>
+      </w:pPr>
+    </w:p>
+    <w:p>
+      <w:pPr>
+        <w:shd w:val="clear" w:color="auto" w:fill="FFFFFE"/>
+        <w:spacing w:after="0" w:line="360" w:lineRule="atLeast"/>
+        <w:rPr>
+          <w:rFonts w:ascii="Courier New" w:eastAsia="Times New Roman" w:hAnsi="Courier New" w:cs="Courier New"/>
+          <w:noProof w:val="0"/>
+          <w:color w:val="000000"/>
+          <w:sz w:val="27"/>
+          <w:szCs w:val="27"/>
+        </w:rPr>
+      </w:pPr>
+      <w:r>
+        <w:rPr>
+          <w:rFonts w:ascii="Courier New" w:eastAsia="Times New Roman" w:hAnsi="Courier New" w:cs="Courier New"/>
+          <w:noProof w:val="0"/>
+          <w:color w:val="000000"/>
+          <w:sz w:val="27"/>
+          <w:szCs w:val="27"/>
+        </w:rPr>
+        <w:t>  </w:t>
+      </w:r>
+      <w:r>
+        <w:rPr>
+          <w:rFonts w:ascii="Courier New" w:eastAsia="Times New Roman" w:hAnsi="Courier New" w:cs="Courier New"/>
+          <w:noProof w:val="0"/>
+          <w:color w:val="FF0000"/>
+          <w:sz w:val="27"/>
+          <w:szCs w:val="27"/>
+        </w:rPr>
+        <w:t>grid-column:</w:t>
+      </w:r>
+      <w:r>
+        <w:rPr>
+          <w:rFonts w:ascii="Courier New" w:eastAsia="Times New Roman" w:hAnsi="Courier New" w:cs="Courier New"/>
+          <w:noProof w:val="0"/>
+          <w:color w:val="000000"/>
+          <w:sz w:val="27"/>
+          <w:szCs w:val="27"/>
+        </w:rPr>
+        <w:t> </w:t>
+      </w:r>
+      <w:r>
+        <w:rPr>
+          <w:rFonts w:ascii="Courier New" w:eastAsia="Times New Roman" w:hAnsi="Courier New" w:cs="Courier New"/>
+          <w:noProof w:val="0"/>
+          <w:color w:val="098658"/>
+          <w:sz w:val="27"/>
+          <w:szCs w:val="27"/>
+        </w:rPr>
+        <w:t>1</w:t>
+      </w:r>
+      <w:r>
+        <w:rPr>
+          <w:rFonts w:ascii="Courier New" w:eastAsia="Times New Roman" w:hAnsi="Courier New" w:cs="Courier New"/>
+          <w:noProof w:val="0"/>
+          <w:color w:val="000000"/>
+          <w:sz w:val="27"/>
+          <w:szCs w:val="27"/>
+        </w:rPr>
+        <w:t>/</w:t>
+      </w:r>
+      <w:r>
+        <w:rPr>
+          <w:rFonts w:ascii="Courier New" w:eastAsia="Times New Roman" w:hAnsi="Courier New" w:cs="Courier New"/>
+          <w:noProof w:val="0"/>
+          <w:color w:val="098658"/>
+          <w:sz w:val="27"/>
+          <w:szCs w:val="27"/>
+        </w:rPr>
+        <w:t>3</w:t>
+      </w:r>
+      <w:r>
+        <w:rPr>
+          <w:rFonts w:ascii="Courier New" w:eastAsia="Times New Roman" w:hAnsi="Courier New" w:cs="Courier New"/>
+          <w:noProof w:val="0"/>
+          <w:color w:val="000000"/>
+          <w:sz w:val="27"/>
+          <w:szCs w:val="27"/>
+        </w:rPr>
+        <w:t>;</w:t>
+      </w:r>
+    </w:p>
+    <w:p>
+      <w:pPr>
+        <w:shd w:val="clear" w:color="auto" w:fill="FFFFFE"/>
+        <w:spacing w:after="0" w:line="360" w:lineRule="atLeast"/>
+        <w:rPr>
+          <w:rFonts w:ascii="Courier New" w:eastAsia="Times New Roman" w:hAnsi="Courier New" w:cs="Courier New"/>
+          <w:noProof w:val="0"/>
+          <w:color w:val="000000"/>
+          <w:sz w:val="27"/>
+          <w:szCs w:val="27"/>
+        </w:rPr>
+      </w:pPr>
+    </w:p>
+    <w:p>
+      <w:pPr>
+        <w:shd w:val="clear" w:color="auto" w:fill="FFFFFE"/>
+        <w:spacing w:after="0" w:line="360" w:lineRule="atLeast"/>
         <w:rPr>
           <w:rFonts w:ascii="Segoe UI" w:eastAsia="Times New Roman" w:hAnsi="Segoe UI" w:cs="Segoe UI"/>
           <w:noProof w:val="0"/>
@@ -11241,134 +11122,8 @@
           <w:sz w:val="27"/>
           <w:szCs w:val="27"/>
         </w:rPr>
-        <w:t> element to start at grid line 2 and end at grid line 3.</w:t>
-      </w:r>
-    </w:p>
-    <w:p>
-      <w:pPr>
-        <w:shd w:val="clear" w:color="auto" w:fill="FFFFFE"/>
-        <w:spacing w:after="0" w:line="360" w:lineRule="atLeast"/>
-        <w:rPr>
-          <w:rFonts w:ascii="Courier New" w:eastAsia="Times New Roman" w:hAnsi="Courier New" w:cs="Courier New"/>
-          <w:noProof w:val="0"/>
-          <w:color w:val="000000"/>
-          <w:sz w:val="27"/>
-          <w:szCs w:val="27"/>
-        </w:rPr>
-      </w:pPr>
-    </w:p>
-    <w:p>
-      <w:pPr>
-        <w:shd w:val="clear" w:color="auto" w:fill="FFFFFE"/>
-        <w:spacing w:after="0" w:line="360" w:lineRule="atLeast"/>
-        <w:rPr>
-          <w:rFonts w:ascii="Courier New" w:eastAsia="Times New Roman" w:hAnsi="Courier New" w:cs="Courier New"/>
-          <w:noProof w:val="0"/>
-          <w:color w:val="000000"/>
-          <w:sz w:val="27"/>
-          <w:szCs w:val="27"/>
-        </w:rPr>
-      </w:pPr>
-      <w:r>
-        <w:rPr>
-          <w:rFonts w:ascii="Courier New" w:eastAsia="Times New Roman" w:hAnsi="Courier New" w:cs="Courier New"/>
-          <w:noProof w:val="0"/>
-          <w:color w:val="000000"/>
-          <w:sz w:val="27"/>
-          <w:szCs w:val="27"/>
-        </w:rPr>
-        <w:t>  </w:t>
-      </w:r>
-      <w:proofErr w:type="gramStart"/>
-      <w:r>
-        <w:rPr>
-          <w:rFonts w:ascii="Courier New" w:eastAsia="Times New Roman" w:hAnsi="Courier New" w:cs="Courier New"/>
-          <w:noProof w:val="0"/>
-          <w:color w:val="FF0000"/>
-          <w:sz w:val="27"/>
-          <w:szCs w:val="27"/>
-        </w:rPr>
-        <w:t>grid-column</w:t>
-      </w:r>
-      <w:proofErr w:type="gramEnd"/>
-      <w:r>
-        <w:rPr>
-          <w:rFonts w:ascii="Courier New" w:eastAsia="Times New Roman" w:hAnsi="Courier New" w:cs="Courier New"/>
-          <w:noProof w:val="0"/>
-          <w:color w:val="FF0000"/>
-          <w:sz w:val="27"/>
-          <w:szCs w:val="27"/>
-        </w:rPr>
-        <w:t>:</w:t>
-      </w:r>
-      <w:r>
-        <w:rPr>
-          <w:rFonts w:ascii="Courier New" w:eastAsia="Times New Roman" w:hAnsi="Courier New" w:cs="Courier New"/>
-          <w:noProof w:val="0"/>
-          <w:color w:val="000000"/>
-          <w:sz w:val="27"/>
-          <w:szCs w:val="27"/>
-        </w:rPr>
-        <w:t> </w:t>
-      </w:r>
-      <w:r>
-        <w:rPr>
-          <w:rFonts w:ascii="Courier New" w:eastAsia="Times New Roman" w:hAnsi="Courier New" w:cs="Courier New"/>
-          <w:noProof w:val="0"/>
-          <w:color w:val="098658"/>
-          <w:sz w:val="27"/>
-          <w:szCs w:val="27"/>
-        </w:rPr>
-        <w:t>1</w:t>
-      </w:r>
-      <w:r>
-        <w:rPr>
-          <w:rFonts w:ascii="Courier New" w:eastAsia="Times New Roman" w:hAnsi="Courier New" w:cs="Courier New"/>
-          <w:noProof w:val="0"/>
-          <w:color w:val="000000"/>
-          <w:sz w:val="27"/>
-          <w:szCs w:val="27"/>
-        </w:rPr>
-        <w:t>/</w:t>
-      </w:r>
-      <w:r>
-        <w:rPr>
-          <w:rFonts w:ascii="Courier New" w:eastAsia="Times New Roman" w:hAnsi="Courier New" w:cs="Courier New"/>
-          <w:noProof w:val="0"/>
-          <w:color w:val="098658"/>
-          <w:sz w:val="27"/>
-          <w:szCs w:val="27"/>
-        </w:rPr>
-        <w:t>3</w:t>
-      </w:r>
-      <w:r>
-        <w:rPr>
-          <w:rFonts w:ascii="Courier New" w:eastAsia="Times New Roman" w:hAnsi="Courier New" w:cs="Courier New"/>
-          <w:noProof w:val="0"/>
-          <w:color w:val="000000"/>
-          <w:sz w:val="27"/>
-          <w:szCs w:val="27"/>
-        </w:rPr>
-        <w:t>;</w:t>
-      </w:r>
-    </w:p>
-    <w:p>
-      <w:pPr>
-        <w:shd w:val="clear" w:color="auto" w:fill="FFFFFE"/>
-        <w:spacing w:after="0" w:line="360" w:lineRule="atLeast"/>
-        <w:rPr>
-          <w:rFonts w:ascii="Courier New" w:eastAsia="Times New Roman" w:hAnsi="Courier New" w:cs="Courier New"/>
-          <w:noProof w:val="0"/>
-          <w:color w:val="000000"/>
-          <w:sz w:val="27"/>
-          <w:szCs w:val="27"/>
-        </w:rPr>
-      </w:pPr>
-    </w:p>
-    <w:p>
-      <w:pPr>
-        <w:shd w:val="clear" w:color="auto" w:fill="FFFFFE"/>
-        <w:spacing w:after="0" w:line="360" w:lineRule="atLeast"/>
+      </w:pPr>
+      <w:r>
         <w:rPr>
           <w:rFonts w:ascii="Segoe UI" w:eastAsia="Times New Roman" w:hAnsi="Segoe UI" w:cs="Segoe UI"/>
           <w:noProof w:val="0"/>
@@ -11376,7 +11131,8 @@
           <w:sz w:val="27"/>
           <w:szCs w:val="27"/>
         </w:rPr>
-      </w:pPr>
+        <w:t>1 says the column number the element is gon’ start</w:t>
+      </w:r>
       <w:r>
         <w:rPr>
           <w:rFonts w:ascii="Segoe UI" w:eastAsia="Times New Roman" w:hAnsi="Segoe UI" w:cs="Segoe UI"/>
@@ -11385,9 +11141,8 @@
           <w:sz w:val="27"/>
           <w:szCs w:val="27"/>
         </w:rPr>
-        <w:t xml:space="preserve">1 says the column number the element is </w:t>
-      </w:r>
-      <w:proofErr w:type="spellStart"/>
+        <w:t xml:space="preserve"> on</w:t>
+      </w:r>
       <w:r>
         <w:rPr>
           <w:rFonts w:ascii="Segoe UI" w:eastAsia="Times New Roman" w:hAnsi="Segoe UI" w:cs="Segoe UI"/>
@@ -11396,9 +11151,8 @@
           <w:sz w:val="27"/>
           <w:szCs w:val="27"/>
         </w:rPr>
-        <w:t>gon</w:t>
-      </w:r>
-      <w:proofErr w:type="spellEnd"/>
+        <w:t xml:space="preserve"> and the 3 were it will end. In this case it will start </w:t>
+      </w:r>
       <w:r>
         <w:rPr>
           <w:rFonts w:ascii="Segoe UI" w:eastAsia="Times New Roman" w:hAnsi="Segoe UI" w:cs="Segoe UI"/>
@@ -11407,7 +11161,7 @@
           <w:sz w:val="27"/>
           <w:szCs w:val="27"/>
         </w:rPr>
-        <w:t>’ start</w:t>
+        <w:t xml:space="preserve">at </w:t>
       </w:r>
       <w:r>
         <w:rPr>
@@ -11417,103 +11171,7 @@
           <w:sz w:val="27"/>
           <w:szCs w:val="27"/>
         </w:rPr>
-        <w:t xml:space="preserve"> on</w:t>
-      </w:r>
-      <w:r>
-        <w:rPr>
-          <w:rFonts w:ascii="Segoe UI" w:eastAsia="Times New Roman" w:hAnsi="Segoe UI" w:cs="Segoe UI"/>
-          <w:noProof w:val="0"/>
-          <w:color w:val="000000"/>
-          <w:sz w:val="27"/>
-          <w:szCs w:val="27"/>
-        </w:rPr>
-        <w:t xml:space="preserve"> and the </w:t>
-      </w:r>
-      <w:proofErr w:type="gramStart"/>
-      <w:r>
-        <w:rPr>
-          <w:rFonts w:ascii="Segoe UI" w:eastAsia="Times New Roman" w:hAnsi="Segoe UI" w:cs="Segoe UI"/>
-          <w:noProof w:val="0"/>
-          <w:color w:val="000000"/>
-          <w:sz w:val="27"/>
-          <w:szCs w:val="27"/>
-        </w:rPr>
-        <w:t>3</w:t>
-      </w:r>
-      <w:proofErr w:type="gramEnd"/>
-      <w:r>
-        <w:rPr>
-          <w:rFonts w:ascii="Segoe UI" w:eastAsia="Times New Roman" w:hAnsi="Segoe UI" w:cs="Segoe UI"/>
-          <w:noProof w:val="0"/>
-          <w:color w:val="000000"/>
-          <w:sz w:val="27"/>
-          <w:szCs w:val="27"/>
-        </w:rPr>
-        <w:t xml:space="preserve"> were it will end. In this </w:t>
-      </w:r>
-      <w:proofErr w:type="gramStart"/>
-      <w:r>
-        <w:rPr>
-          <w:rFonts w:ascii="Segoe UI" w:eastAsia="Times New Roman" w:hAnsi="Segoe UI" w:cs="Segoe UI"/>
-          <w:noProof w:val="0"/>
-          <w:color w:val="000000"/>
-          <w:sz w:val="27"/>
-          <w:szCs w:val="27"/>
-        </w:rPr>
-        <w:t>case</w:t>
-      </w:r>
-      <w:proofErr w:type="gramEnd"/>
-      <w:r>
-        <w:rPr>
-          <w:rFonts w:ascii="Segoe UI" w:eastAsia="Times New Roman" w:hAnsi="Segoe UI" w:cs="Segoe UI"/>
-          <w:noProof w:val="0"/>
-          <w:color w:val="000000"/>
-          <w:sz w:val="27"/>
-          <w:szCs w:val="27"/>
-        </w:rPr>
-        <w:t xml:space="preserve"> it will start </w:t>
-      </w:r>
-      <w:r>
-        <w:rPr>
-          <w:rFonts w:ascii="Segoe UI" w:eastAsia="Times New Roman" w:hAnsi="Segoe UI" w:cs="Segoe UI"/>
-          <w:noProof w:val="0"/>
-          <w:color w:val="000000"/>
-          <w:sz w:val="27"/>
-          <w:szCs w:val="27"/>
-        </w:rPr>
-        <w:t xml:space="preserve">at </w:t>
-      </w:r>
-      <w:r>
-        <w:rPr>
-          <w:rFonts w:ascii="Segoe UI" w:eastAsia="Times New Roman" w:hAnsi="Segoe UI" w:cs="Segoe UI"/>
-          <w:noProof w:val="0"/>
-          <w:color w:val="000000"/>
-          <w:sz w:val="27"/>
-          <w:szCs w:val="27"/>
-        </w:rPr>
-        <w:t xml:space="preserve">column 1 and end at column 3. Also in case you not certain of how many columns there will be but want an element to extend to the last column or something, use -1 which stands for last. That way the above will be ‘grid-column: </w:t>
-      </w:r>
-      <w:proofErr w:type="gramStart"/>
-      <w:r>
-        <w:rPr>
-          <w:rFonts w:ascii="Segoe UI" w:eastAsia="Times New Roman" w:hAnsi="Segoe UI" w:cs="Segoe UI"/>
-          <w:noProof w:val="0"/>
-          <w:color w:val="000000"/>
-          <w:sz w:val="27"/>
-          <w:szCs w:val="27"/>
-        </w:rPr>
-        <w:t>1</w:t>
-      </w:r>
-      <w:proofErr w:type="gramEnd"/>
-      <w:r>
-        <w:rPr>
-          <w:rFonts w:ascii="Segoe UI" w:eastAsia="Times New Roman" w:hAnsi="Segoe UI" w:cs="Segoe UI"/>
-          <w:noProof w:val="0"/>
-          <w:color w:val="000000"/>
-          <w:sz w:val="27"/>
-          <w:szCs w:val="27"/>
-        </w:rPr>
-        <w:t>/-1;’</w:t>
+        <w:t>column 1 and end at column 3. Also in case you not certain of how many columns there will be but want an element to extend to the last column or something, use -1 which stands for last. That way the above will be ‘grid-column: 1/-1;’</w:t>
       </w:r>
     </w:p>
     <w:p>
@@ -11551,9 +11209,38 @@
           <w:sz w:val="27"/>
           <w:szCs w:val="27"/>
         </w:rPr>
-        <w:t>Object-</w:t>
-      </w:r>
-      <w:proofErr w:type="gramStart"/>
+        <w:t xml:space="preserve">Object-fit </w:t>
+      </w:r>
+      <w:r>
+        <w:rPr>
+          <w:rFonts w:ascii="Segoe UI" w:eastAsia="Times New Roman" w:hAnsi="Segoe UI" w:cs="Segoe UI"/>
+          <w:noProof w:val="0"/>
+          <w:color w:val="000000"/>
+          <w:sz w:val="27"/>
+          <w:szCs w:val="27"/>
+        </w:rPr>
+        <w:t xml:space="preserve"> does not only go for images . It tells the browser how to position elements in general with their container. E</w:t>
+      </w:r>
+      <w:r>
+        <w:rPr>
+          <w:rFonts w:ascii="Segoe UI" w:eastAsia="Times New Roman" w:hAnsi="Segoe UI" w:cs="Segoe UI"/>
+          <w:noProof w:val="0"/>
+          <w:color w:val="000000"/>
+          <w:sz w:val="27"/>
+          <w:szCs w:val="27"/>
+        </w:rPr>
+        <w:t>g</w:t>
+      </w:r>
+      <w:r>
+        <w:rPr>
+          <w:rFonts w:ascii="Segoe UI" w:eastAsia="Times New Roman" w:hAnsi="Segoe UI" w:cs="Segoe UI"/>
+          <w:noProof w:val="0"/>
+          <w:color w:val="000000"/>
+          <w:sz w:val="27"/>
+          <w:szCs w:val="27"/>
+        </w:rPr>
+        <w:t xml:space="preserve"> of a value to assign is </w:t>
+      </w:r>
       <w:r>
         <w:rPr>
           <w:rFonts w:ascii="Segoe UI" w:eastAsia="Times New Roman" w:hAnsi="Segoe UI" w:cs="Segoe UI"/>
@@ -11563,62 +11250,13 @@
           <w:sz w:val="27"/>
           <w:szCs w:val="27"/>
         </w:rPr>
-        <w:t xml:space="preserve">fit </w:t>
-      </w:r>
-      <w:r>
-        <w:rPr>
-          <w:rFonts w:ascii="Segoe UI" w:eastAsia="Times New Roman" w:hAnsi="Segoe UI" w:cs="Segoe UI"/>
-          <w:noProof w:val="0"/>
-          <w:color w:val="000000"/>
-          <w:sz w:val="27"/>
-          <w:szCs w:val="27"/>
-        </w:rPr>
-        <w:t xml:space="preserve"> does</w:t>
-      </w:r>
-      <w:proofErr w:type="gramEnd"/>
-      <w:r>
-        <w:rPr>
-          <w:rFonts w:ascii="Segoe UI" w:eastAsia="Times New Roman" w:hAnsi="Segoe UI" w:cs="Segoe UI"/>
-          <w:noProof w:val="0"/>
-          <w:color w:val="000000"/>
-          <w:sz w:val="27"/>
-          <w:szCs w:val="27"/>
-        </w:rPr>
-        <w:t xml:space="preserve"> not only go for images . It tells the browser how to position elements in general with their container. </w:t>
-      </w:r>
-      <w:proofErr w:type="spellStart"/>
-      <w:r>
-        <w:rPr>
-          <w:rFonts w:ascii="Segoe UI" w:eastAsia="Times New Roman" w:hAnsi="Segoe UI" w:cs="Segoe UI"/>
-          <w:noProof w:val="0"/>
-          <w:color w:val="000000"/>
-          <w:sz w:val="27"/>
-          <w:szCs w:val="27"/>
-        </w:rPr>
-        <w:t>E</w:t>
-      </w:r>
-      <w:r>
-        <w:rPr>
-          <w:rFonts w:ascii="Segoe UI" w:eastAsia="Times New Roman" w:hAnsi="Segoe UI" w:cs="Segoe UI"/>
-          <w:noProof w:val="0"/>
-          <w:color w:val="000000"/>
-          <w:sz w:val="27"/>
-          <w:szCs w:val="27"/>
-        </w:rPr>
-        <w:t>g</w:t>
-      </w:r>
-      <w:proofErr w:type="spellEnd"/>
-      <w:r>
-        <w:rPr>
-          <w:rFonts w:ascii="Segoe UI" w:eastAsia="Times New Roman" w:hAnsi="Segoe UI" w:cs="Segoe UI"/>
-          <w:noProof w:val="0"/>
-          <w:color w:val="000000"/>
-          <w:sz w:val="27"/>
-          <w:szCs w:val="27"/>
-        </w:rPr>
-        <w:t xml:space="preserve"> of a value to assign is </w:t>
-      </w:r>
-      <w:r>
+        <w:t>cover.</w:t>
+      </w:r>
+    </w:p>
+    <w:p>
+      <w:pPr>
+        <w:shd w:val="clear" w:color="auto" w:fill="FFFFFE"/>
+        <w:spacing w:after="0" w:line="360" w:lineRule="atLeast"/>
         <w:rPr>
           <w:rFonts w:ascii="Segoe UI" w:eastAsia="Times New Roman" w:hAnsi="Segoe UI" w:cs="Segoe UI"/>
           <w:b/>
@@ -11627,13 +11265,41 @@
           <w:sz w:val="27"/>
           <w:szCs w:val="27"/>
         </w:rPr>
-        <w:t>cover.</w:t>
-      </w:r>
+      </w:pPr>
     </w:p>
     <w:p>
       <w:pPr>
         <w:shd w:val="clear" w:color="auto" w:fill="FFFFFE"/>
         <w:spacing w:after="0" w:line="360" w:lineRule="atLeast"/>
+        <w:rPr>
+          <w:rFonts w:ascii="Segoe UI" w:eastAsia="Times New Roman" w:hAnsi="Segoe UI" w:cs="Segoe UI"/>
+          <w:noProof w:val="0"/>
+          <w:color w:val="000000"/>
+          <w:sz w:val="27"/>
+          <w:szCs w:val="27"/>
+        </w:rPr>
+      </w:pPr>
+      <w:r>
+        <w:rPr>
+          <w:rFonts w:ascii="Segoe UI" w:eastAsia="Times New Roman" w:hAnsi="Segoe UI" w:cs="Segoe UI"/>
+          <w:noProof w:val="0"/>
+          <w:color w:val="000000"/>
+          <w:sz w:val="27"/>
+          <w:szCs w:val="27"/>
+        </w:rPr>
+        <w:t xml:space="preserve">mmm.. we manipulate vectors almost just like text dude. </w:t>
+      </w:r>
+      <w:r>
+        <w:rPr>
+          <w:rFonts w:ascii="Segoe UI" w:eastAsia="Times New Roman" w:hAnsi="Segoe UI" w:cs="Segoe UI"/>
+          <w:noProof w:val="0"/>
+          <w:color w:val="000000"/>
+          <w:sz w:val="27"/>
+          <w:szCs w:val="27"/>
+        </w:rPr>
+        <w:br/>
+      </w:r>
+      <w:r>
         <w:rPr>
           <w:rFonts w:ascii="Segoe UI" w:eastAsia="Times New Roman" w:hAnsi="Segoe UI" w:cs="Segoe UI"/>
           <w:b/>
@@ -11642,7 +11308,18 @@
           <w:sz w:val="27"/>
           <w:szCs w:val="27"/>
         </w:rPr>
-      </w:pPr>
+        <w:t xml:space="preserve">grid </w:t>
+      </w:r>
+      <w:r>
+        <w:rPr>
+          <w:rFonts w:ascii="Segoe UI" w:eastAsia="Times New Roman" w:hAnsi="Segoe UI" w:cs="Segoe UI"/>
+          <w:noProof w:val="0"/>
+          <w:color w:val="000000"/>
+          <w:sz w:val="27"/>
+          <w:szCs w:val="27"/>
+        </w:rPr>
+        <w:t>defaults to column alignment.</w:t>
+      </w:r>
     </w:p>
     <w:p>
       <w:pPr>
@@ -11656,8 +11333,11 @@
           <w:szCs w:val="27"/>
         </w:rPr>
       </w:pPr>
-      <w:proofErr w:type="gramStart"/>
-      <w:r>
+    </w:p>
+    <w:p>
+      <w:pPr>
+        <w:shd w:val="clear" w:color="auto" w:fill="FFFFFE"/>
+        <w:spacing w:after="0" w:line="360" w:lineRule="atLeast"/>
         <w:rPr>
           <w:rFonts w:ascii="Segoe UI" w:eastAsia="Times New Roman" w:hAnsi="Segoe UI" w:cs="Segoe UI"/>
           <w:noProof w:val="0"/>
@@ -11665,10 +11345,12 @@
           <w:sz w:val="27"/>
           <w:szCs w:val="27"/>
         </w:rPr>
-        <w:t>mmm</w:t>
-      </w:r>
-      <w:proofErr w:type="gramEnd"/>
-      <w:r>
+      </w:pPr>
+    </w:p>
+    <w:p>
+      <w:pPr>
+        <w:shd w:val="clear" w:color="auto" w:fill="FFFFFE"/>
+        <w:spacing w:after="0" w:line="360" w:lineRule="atLeast"/>
         <w:rPr>
           <w:rFonts w:ascii="Segoe UI" w:eastAsia="Times New Roman" w:hAnsi="Segoe UI" w:cs="Segoe UI"/>
           <w:noProof w:val="0"/>
@@ -11676,9 +11358,115 @@
           <w:sz w:val="27"/>
           <w:szCs w:val="27"/>
         </w:rPr>
-        <w:t xml:space="preserve">.. we manipulate vectors almost just like text dude. </w:t>
-      </w:r>
-      <w:r>
+      </w:pPr>
+    </w:p>
+    <w:p>
+      <w:pPr>
+        <w:shd w:val="clear" w:color="auto" w:fill="FFFFFE"/>
+        <w:spacing w:after="0" w:line="360" w:lineRule="atLeast"/>
+        <w:rPr>
+          <w:rFonts w:ascii="Courier New" w:eastAsia="Times New Roman" w:hAnsi="Courier New" w:cs="Courier New"/>
+          <w:noProof w:val="0"/>
+          <w:color w:val="000000"/>
+          <w:sz w:val="27"/>
+          <w:szCs w:val="27"/>
+        </w:rPr>
+      </w:pPr>
+      <w:r>
+        <w:rPr>
+          <w:rFonts w:ascii="Courier New" w:eastAsia="Times New Roman" w:hAnsi="Courier New" w:cs="Courier New"/>
+          <w:noProof w:val="0"/>
+          <w:color w:val="000000"/>
+          <w:sz w:val="27"/>
+          <w:szCs w:val="27"/>
+        </w:rPr>
+        <w:t>  </w:t>
+      </w:r>
+      <w:r>
+        <w:rPr>
+          <w:rFonts w:ascii="Courier New" w:eastAsia="Times New Roman" w:hAnsi="Courier New" w:cs="Courier New"/>
+          <w:noProof w:val="0"/>
+          <w:color w:val="FF0000"/>
+          <w:sz w:val="27"/>
+          <w:szCs w:val="27"/>
+        </w:rPr>
+        <w:t>grid-template-columns:</w:t>
+      </w:r>
+      <w:r>
+        <w:rPr>
+          <w:rFonts w:ascii="Courier New" w:eastAsia="Times New Roman" w:hAnsi="Courier New" w:cs="Courier New"/>
+          <w:noProof w:val="0"/>
+          <w:color w:val="000000"/>
+          <w:sz w:val="27"/>
+          <w:szCs w:val="27"/>
+        </w:rPr>
+        <w:t> </w:t>
+      </w:r>
+      <w:r>
+        <w:rPr>
+          <w:rFonts w:ascii="Courier New" w:eastAsia="Times New Roman" w:hAnsi="Courier New" w:cs="Courier New"/>
+          <w:noProof w:val="0"/>
+          <w:color w:val="0451A5"/>
+          <w:sz w:val="27"/>
+          <w:szCs w:val="27"/>
+        </w:rPr>
+        <w:t>repeat(</w:t>
+      </w:r>
+      <w:r>
+        <w:rPr>
+          <w:rFonts w:ascii="Courier New" w:eastAsia="Times New Roman" w:hAnsi="Courier New" w:cs="Courier New"/>
+          <w:noProof w:val="0"/>
+          <w:color w:val="098658"/>
+          <w:sz w:val="27"/>
+          <w:szCs w:val="27"/>
+        </w:rPr>
+        <w:t>5</w:t>
+      </w:r>
+      <w:r>
+        <w:rPr>
+          <w:rFonts w:ascii="Courier New" w:eastAsia="Times New Roman" w:hAnsi="Courier New" w:cs="Courier New"/>
+          <w:noProof w:val="0"/>
+          <w:color w:val="000000"/>
+          <w:sz w:val="27"/>
+          <w:szCs w:val="27"/>
+        </w:rPr>
+        <w:t>, </w:t>
+      </w:r>
+      <w:r>
+        <w:rPr>
+          <w:rFonts w:ascii="Courier New" w:eastAsia="Times New Roman" w:hAnsi="Courier New" w:cs="Courier New"/>
+          <w:noProof w:val="0"/>
+          <w:color w:val="098658"/>
+          <w:sz w:val="27"/>
+          <w:szCs w:val="27"/>
+        </w:rPr>
+        <w:t>1</w:t>
+      </w:r>
+      <w:r>
+        <w:rPr>
+          <w:rFonts w:ascii="Courier New" w:eastAsia="Times New Roman" w:hAnsi="Courier New" w:cs="Courier New"/>
+          <w:noProof w:val="0"/>
+          <w:color w:val="0451A5"/>
+          <w:sz w:val="27"/>
+          <w:szCs w:val="27"/>
+        </w:rPr>
+        <w:t>fr)</w:t>
+      </w:r>
+      <w:r>
+        <w:rPr>
+          <w:rFonts w:ascii="Courier New" w:eastAsia="Times New Roman" w:hAnsi="Courier New" w:cs="Courier New"/>
+          <w:noProof w:val="0"/>
+          <w:color w:val="000000"/>
+          <w:sz w:val="27"/>
+          <w:szCs w:val="27"/>
+        </w:rPr>
+        <w:t>;</w:t>
+      </w:r>
+    </w:p>
+    <w:p>
+      <w:pPr>
+        <w:shd w:val="clear" w:color="auto" w:fill="FFFFFE"/>
+        <w:spacing w:after="0" w:line="360" w:lineRule="atLeast"/>
         <w:rPr>
           <w:rFonts w:ascii="Segoe UI" w:eastAsia="Times New Roman" w:hAnsi="Segoe UI" w:cs="Segoe UI"/>
           <w:noProof w:val="0"/>
@@ -11686,9 +11474,305 @@
           <w:sz w:val="27"/>
           <w:szCs w:val="27"/>
         </w:rPr>
-        <w:br/>
-      </w:r>
-      <w:proofErr w:type="gramStart"/>
+      </w:pPr>
+    </w:p>
+    <w:p>
+      <w:pPr>
+        <w:shd w:val="clear" w:color="auto" w:fill="FFFFFE"/>
+        <w:spacing w:after="0" w:line="360" w:lineRule="atLeast"/>
+        <w:rPr>
+          <w:rFonts w:ascii="Segoe UI" w:eastAsia="Times New Roman" w:hAnsi="Segoe UI" w:cs="Segoe UI"/>
+          <w:noProof w:val="0"/>
+          <w:color w:val="000000"/>
+          <w:sz w:val="27"/>
+          <w:szCs w:val="27"/>
+        </w:rPr>
+      </w:pPr>
+      <w:r>
+        <w:rPr>
+          <w:rFonts w:ascii="Segoe UI" w:eastAsia="Times New Roman" w:hAnsi="Segoe UI" w:cs="Segoe UI"/>
+          <w:noProof w:val="0"/>
+          <w:color w:val="000000"/>
+          <w:sz w:val="27"/>
+          <w:szCs w:val="27"/>
+        </w:rPr>
+        <w:t>The above simp</w:t>
+      </w:r>
+      <w:r>
+        <w:rPr>
+          <w:rFonts w:ascii="Segoe UI" w:eastAsia="Times New Roman" w:hAnsi="Segoe UI" w:cs="Segoe UI"/>
+          <w:noProof w:val="0"/>
+          <w:color w:val="000000"/>
+          <w:sz w:val="27"/>
+          <w:szCs w:val="27"/>
+        </w:rPr>
+        <w:t>ly means five columns each taking one fraction of space</w:t>
+      </w:r>
+      <w:r>
+        <w:rPr>
+          <w:rFonts w:ascii="Segoe UI" w:eastAsia="Times New Roman" w:hAnsi="Segoe UI" w:cs="Segoe UI"/>
+          <w:noProof w:val="0"/>
+          <w:color w:val="000000"/>
+          <w:sz w:val="27"/>
+          <w:szCs w:val="27"/>
+        </w:rPr>
+        <w:t>.</w:t>
+      </w:r>
+    </w:p>
+    <w:p>
+      <w:pPr>
+        <w:shd w:val="clear" w:color="auto" w:fill="FFFFFE"/>
+        <w:spacing w:after="0" w:line="360" w:lineRule="atLeast"/>
+        <w:rPr>
+          <w:rFonts w:ascii="Courier New" w:eastAsia="Times New Roman" w:hAnsi="Courier New" w:cs="Courier New"/>
+          <w:noProof w:val="0"/>
+          <w:color w:val="000000"/>
+          <w:sz w:val="27"/>
+          <w:szCs w:val="27"/>
+        </w:rPr>
+      </w:pPr>
+      <w:r>
+        <w:rPr>
+          <w:rFonts w:ascii="Segoe UI" w:hAnsi="Segoe UI" w:cs="Segoe UI"/>
+          <w:color w:val="000000"/>
+          <w:sz w:val="27"/>
+          <w:szCs w:val="27"/>
+          <w:shd w:val="clear" w:color="auto" w:fill="F5F6F7"/>
+        </w:rPr>
+        <w:t xml:space="preserve">When a page or element is separated like this , if there where 5 elements they’ll be fixed each in a fraction automatically. That’s how grid functions. You can also decide on how much space each element will occupy using the </w:t>
+      </w:r>
+      <w:r>
+        <w:rPr>
+          <w:rFonts w:ascii="Courier New" w:eastAsia="Times New Roman" w:hAnsi="Courier New" w:cs="Courier New"/>
+          <w:noProof w:val="0"/>
+          <w:color w:val="FF0000"/>
+          <w:sz w:val="27"/>
+          <w:szCs w:val="27"/>
+        </w:rPr>
+        <w:t>grid-column:</w:t>
+      </w:r>
+      <w:r>
+        <w:rPr>
+          <w:rFonts w:ascii="Courier New" w:eastAsia="Times New Roman" w:hAnsi="Courier New" w:cs="Courier New"/>
+          <w:noProof w:val="0"/>
+          <w:color w:val="000000"/>
+          <w:sz w:val="27"/>
+          <w:szCs w:val="27"/>
+        </w:rPr>
+        <w:t> </w:t>
+      </w:r>
+      <w:r>
+        <w:rPr>
+          <w:rFonts w:ascii="Courier New" w:eastAsia="Times New Roman" w:hAnsi="Courier New" w:cs="Courier New"/>
+          <w:noProof w:val="0"/>
+          <w:color w:val="098658"/>
+          <w:sz w:val="27"/>
+          <w:szCs w:val="27"/>
+        </w:rPr>
+        <w:t>1</w:t>
+      </w:r>
+      <w:r>
+        <w:rPr>
+          <w:rFonts w:ascii="Courier New" w:eastAsia="Times New Roman" w:hAnsi="Courier New" w:cs="Courier New"/>
+          <w:noProof w:val="0"/>
+          <w:color w:val="000000"/>
+          <w:sz w:val="27"/>
+          <w:szCs w:val="27"/>
+        </w:rPr>
+        <w:t>/</w:t>
+      </w:r>
+      <w:r>
+        <w:rPr>
+          <w:rFonts w:ascii="Courier New" w:eastAsia="Times New Roman" w:hAnsi="Courier New" w:cs="Courier New"/>
+          <w:noProof w:val="0"/>
+          <w:color w:val="098658"/>
+          <w:sz w:val="27"/>
+          <w:szCs w:val="27"/>
+        </w:rPr>
+        <w:t>3</w:t>
+      </w:r>
+      <w:r>
+        <w:rPr>
+          <w:rFonts w:ascii="Courier New" w:eastAsia="Times New Roman" w:hAnsi="Courier New" w:cs="Courier New"/>
+          <w:noProof w:val="0"/>
+          <w:color w:val="000000"/>
+          <w:sz w:val="27"/>
+          <w:szCs w:val="27"/>
+        </w:rPr>
+        <w:t>;</w:t>
+      </w:r>
+      <w:r>
+        <w:rPr>
+          <w:rFonts w:ascii="Courier New" w:eastAsia="Times New Roman" w:hAnsi="Courier New" w:cs="Courier New"/>
+          <w:noProof w:val="0"/>
+          <w:color w:val="000000"/>
+          <w:sz w:val="27"/>
+          <w:szCs w:val="27"/>
+        </w:rPr>
+        <w:t xml:space="preserve"> </w:t>
+      </w:r>
+      <w:r>
+        <w:rPr>
+          <w:rFonts w:ascii="Segoe UI" w:hAnsi="Segoe UI" w:cs="Segoe UI"/>
+          <w:color w:val="000000"/>
+          <w:sz w:val="27"/>
+          <w:szCs w:val="27"/>
+          <w:shd w:val="clear" w:color="auto" w:fill="F5F6F7"/>
+        </w:rPr>
+        <w:t xml:space="preserve">or  </w:t>
+      </w:r>
+      <w:r>
+        <w:rPr>
+          <w:rFonts w:ascii="Courier New" w:eastAsia="Times New Roman" w:hAnsi="Courier New" w:cs="Courier New"/>
+          <w:noProof w:val="0"/>
+          <w:color w:val="FF0000"/>
+          <w:sz w:val="27"/>
+          <w:szCs w:val="27"/>
+        </w:rPr>
+        <w:t>grid-row</w:t>
+      </w:r>
+      <w:r>
+        <w:rPr>
+          <w:rFonts w:ascii="Courier New" w:eastAsia="Times New Roman" w:hAnsi="Courier New" w:cs="Courier New"/>
+          <w:noProof w:val="0"/>
+          <w:color w:val="FF0000"/>
+          <w:sz w:val="27"/>
+          <w:szCs w:val="27"/>
+        </w:rPr>
+        <w:t>:</w:t>
+      </w:r>
+      <w:r>
+        <w:rPr>
+          <w:rFonts w:ascii="Courier New" w:eastAsia="Times New Roman" w:hAnsi="Courier New" w:cs="Courier New"/>
+          <w:noProof w:val="0"/>
+          <w:color w:val="000000"/>
+          <w:sz w:val="27"/>
+          <w:szCs w:val="27"/>
+        </w:rPr>
+        <w:t> </w:t>
+      </w:r>
+      <w:r>
+        <w:rPr>
+          <w:rFonts w:ascii="Courier New" w:eastAsia="Times New Roman" w:hAnsi="Courier New" w:cs="Courier New"/>
+          <w:noProof w:val="0"/>
+          <w:color w:val="098658"/>
+          <w:sz w:val="27"/>
+          <w:szCs w:val="27"/>
+        </w:rPr>
+        <w:t>1</w:t>
+      </w:r>
+      <w:r>
+        <w:rPr>
+          <w:rFonts w:ascii="Courier New" w:eastAsia="Times New Roman" w:hAnsi="Courier New" w:cs="Courier New"/>
+          <w:noProof w:val="0"/>
+          <w:color w:val="000000"/>
+          <w:sz w:val="27"/>
+          <w:szCs w:val="27"/>
+        </w:rPr>
+        <w:t>/</w:t>
+      </w:r>
+      <w:r>
+        <w:rPr>
+          <w:rFonts w:ascii="Courier New" w:eastAsia="Times New Roman" w:hAnsi="Courier New" w:cs="Courier New"/>
+          <w:noProof w:val="0"/>
+          <w:color w:val="098658"/>
+          <w:sz w:val="27"/>
+          <w:szCs w:val="27"/>
+        </w:rPr>
+        <w:t>3</w:t>
+      </w:r>
+      <w:r>
+        <w:rPr>
+          <w:rFonts w:ascii="Courier New" w:eastAsia="Times New Roman" w:hAnsi="Courier New" w:cs="Courier New"/>
+          <w:noProof w:val="0"/>
+          <w:color w:val="000000"/>
+          <w:sz w:val="27"/>
+          <w:szCs w:val="27"/>
+        </w:rPr>
+        <w:t>;</w:t>
+      </w:r>
+      <w:r>
+        <w:rPr>
+          <w:rFonts w:ascii="Courier New" w:eastAsia="Times New Roman" w:hAnsi="Courier New" w:cs="Courier New"/>
+          <w:noProof w:val="0"/>
+          <w:color w:val="000000"/>
+          <w:sz w:val="27"/>
+          <w:szCs w:val="27"/>
+        </w:rPr>
+        <w:t xml:space="preserve"> </w:t>
+      </w:r>
+      <w:r>
+        <w:rPr>
+          <w:rFonts w:ascii="Segoe UI" w:hAnsi="Segoe UI" w:cs="Segoe UI"/>
+          <w:color w:val="000000"/>
+          <w:sz w:val="27"/>
+          <w:szCs w:val="27"/>
+          <w:shd w:val="clear" w:color="auto" w:fill="F5F6F7"/>
+        </w:rPr>
+        <w:t>depending on which layout you working with.. it’s fabulous!</w:t>
+      </w:r>
+    </w:p>
+    <w:p>
+      <w:pPr>
+        <w:shd w:val="clear" w:color="auto" w:fill="FFFFFE"/>
+        <w:spacing w:after="0" w:line="360" w:lineRule="atLeast"/>
+        <w:rPr>
+          <w:rFonts w:ascii="Segoe UI" w:eastAsia="Times New Roman" w:hAnsi="Segoe UI" w:cs="Segoe UI"/>
+          <w:noProof w:val="0"/>
+          <w:color w:val="000000"/>
+          <w:sz w:val="27"/>
+          <w:szCs w:val="27"/>
+        </w:rPr>
+      </w:pPr>
+    </w:p>
+    <w:p>
+      <w:pPr>
+        <w:shd w:val="clear" w:color="auto" w:fill="FFFFFE"/>
+        <w:spacing w:after="0" w:line="360" w:lineRule="atLeast"/>
+        <w:rPr>
+          <w:rFonts w:ascii="Segoe UI" w:eastAsia="Times New Roman" w:hAnsi="Segoe UI" w:cs="Segoe UI"/>
+          <w:noProof w:val="0"/>
+          <w:color w:val="000000"/>
+          <w:sz w:val="27"/>
+          <w:szCs w:val="27"/>
+        </w:rPr>
+      </w:pPr>
+    </w:p>
+    <w:p>
+      <w:pPr>
+        <w:shd w:val="clear" w:color="auto" w:fill="FFFFFE"/>
+        <w:spacing w:after="0" w:line="360" w:lineRule="atLeast"/>
+        <w:rPr>
+          <w:rFonts w:ascii="Segoe UI" w:eastAsia="Times New Roman" w:hAnsi="Segoe UI" w:cs="Segoe UI"/>
+          <w:noProof w:val="0"/>
+          <w:color w:val="000000"/>
+          <w:sz w:val="27"/>
+          <w:szCs w:val="27"/>
+        </w:rPr>
+      </w:pPr>
+    </w:p>
+    <w:p>
+      <w:pPr>
+        <w:shd w:val="clear" w:color="auto" w:fill="FFFFFE"/>
+        <w:spacing w:after="0" w:line="360" w:lineRule="atLeast"/>
+        <w:rPr>
+          <w:rFonts w:ascii="Segoe UI" w:eastAsia="Times New Roman" w:hAnsi="Segoe UI" w:cs="Segoe UI"/>
+          <w:noProof w:val="0"/>
+          <w:color w:val="000000"/>
+          <w:sz w:val="27"/>
+          <w:szCs w:val="27"/>
+        </w:rPr>
+      </w:pPr>
+      <w:r>
+        <w:rPr>
+          <w:rFonts w:ascii="Segoe UI" w:eastAsia="Times New Roman" w:hAnsi="Segoe UI" w:cs="Segoe UI"/>
+          <w:noProof w:val="0"/>
+          <w:color w:val="000000"/>
+          <w:sz w:val="27"/>
+          <w:szCs w:val="27"/>
+        </w:rPr>
+        <w:t xml:space="preserve">The </w:t>
+      </w:r>
       <w:r>
         <w:rPr>
           <w:rFonts w:ascii="Segoe UI" w:eastAsia="Times New Roman" w:hAnsi="Segoe UI" w:cs="Segoe UI"/>
@@ -11698,559 +11782,17 @@
           <w:sz w:val="27"/>
           <w:szCs w:val="27"/>
         </w:rPr>
-        <w:t>grid</w:t>
-      </w:r>
-      <w:proofErr w:type="gramEnd"/>
+        <w:t xml:space="preserve">grid-auto-flow </w:t>
+      </w:r>
       <w:r>
         <w:rPr>
           <w:rFonts w:ascii="Segoe UI" w:eastAsia="Times New Roman" w:hAnsi="Segoe UI" w:cs="Segoe UI"/>
-          <w:b/>
-          <w:noProof w:val="0"/>
-          <w:color w:val="000000"/>
-          <w:sz w:val="27"/>
-          <w:szCs w:val="27"/>
-        </w:rPr>
-        <w:t xml:space="preserve"> </w:t>
-      </w:r>
-      <w:r>
-        <w:rPr>
-          <w:rFonts w:ascii="Segoe UI" w:eastAsia="Times New Roman" w:hAnsi="Segoe UI" w:cs="Segoe UI"/>
-          <w:noProof w:val="0"/>
-          <w:color w:val="000000"/>
-          <w:sz w:val="27"/>
-          <w:szCs w:val="27"/>
-        </w:rPr>
-        <w:t>defaults to column alignment.</w:t>
-      </w:r>
-    </w:p>
-    <w:p>
-      <w:pPr>
-        <w:shd w:val="clear" w:color="auto" w:fill="FFFFFE"/>
-        <w:spacing w:after="0" w:line="360" w:lineRule="atLeast"/>
-        <w:rPr>
-          <w:rFonts w:ascii="Segoe UI" w:eastAsia="Times New Roman" w:hAnsi="Segoe UI" w:cs="Segoe UI"/>
-          <w:noProof w:val="0"/>
-          <w:color w:val="000000"/>
-          <w:sz w:val="27"/>
-          <w:szCs w:val="27"/>
-        </w:rPr>
-      </w:pPr>
-    </w:p>
-    <w:p>
-      <w:pPr>
-        <w:shd w:val="clear" w:color="auto" w:fill="FFFFFE"/>
-        <w:spacing w:after="0" w:line="360" w:lineRule="atLeast"/>
-        <w:rPr>
-          <w:rFonts w:ascii="Segoe UI" w:eastAsia="Times New Roman" w:hAnsi="Segoe UI" w:cs="Segoe UI"/>
-          <w:noProof w:val="0"/>
-          <w:color w:val="000000"/>
-          <w:sz w:val="27"/>
-          <w:szCs w:val="27"/>
-        </w:rPr>
-      </w:pPr>
-    </w:p>
-    <w:p>
-      <w:pPr>
-        <w:shd w:val="clear" w:color="auto" w:fill="FFFFFE"/>
-        <w:spacing w:after="0" w:line="360" w:lineRule="atLeast"/>
-        <w:rPr>
-          <w:rFonts w:ascii="Segoe UI" w:eastAsia="Times New Roman" w:hAnsi="Segoe UI" w:cs="Segoe UI"/>
-          <w:noProof w:val="0"/>
-          <w:color w:val="000000"/>
-          <w:sz w:val="27"/>
-          <w:szCs w:val="27"/>
-        </w:rPr>
-      </w:pPr>
-    </w:p>
-    <w:p>
-      <w:pPr>
-        <w:shd w:val="clear" w:color="auto" w:fill="FFFFFE"/>
-        <w:spacing w:after="0" w:line="360" w:lineRule="atLeast"/>
-        <w:rPr>
-          <w:rFonts w:ascii="Courier New" w:eastAsia="Times New Roman" w:hAnsi="Courier New" w:cs="Courier New"/>
-          <w:noProof w:val="0"/>
-          <w:color w:val="000000"/>
-          <w:sz w:val="27"/>
-          <w:szCs w:val="27"/>
-        </w:rPr>
-      </w:pPr>
-      <w:r>
-        <w:rPr>
-          <w:rFonts w:ascii="Courier New" w:eastAsia="Times New Roman" w:hAnsi="Courier New" w:cs="Courier New"/>
-          <w:noProof w:val="0"/>
-          <w:color w:val="000000"/>
-          <w:sz w:val="27"/>
-          <w:szCs w:val="27"/>
-        </w:rPr>
-        <w:t>  </w:t>
-      </w:r>
-      <w:proofErr w:type="gramStart"/>
-      <w:r>
-        <w:rPr>
-          <w:rFonts w:ascii="Courier New" w:eastAsia="Times New Roman" w:hAnsi="Courier New" w:cs="Courier New"/>
-          <w:noProof w:val="0"/>
-          <w:color w:val="FF0000"/>
-          <w:sz w:val="27"/>
-          <w:szCs w:val="27"/>
-        </w:rPr>
-        <w:t>grid-template-columns</w:t>
-      </w:r>
-      <w:proofErr w:type="gramEnd"/>
-      <w:r>
-        <w:rPr>
-          <w:rFonts w:ascii="Courier New" w:eastAsia="Times New Roman" w:hAnsi="Courier New" w:cs="Courier New"/>
-          <w:noProof w:val="0"/>
-          <w:color w:val="FF0000"/>
-          <w:sz w:val="27"/>
-          <w:szCs w:val="27"/>
-        </w:rPr>
-        <w:t>:</w:t>
-      </w:r>
-      <w:r>
-        <w:rPr>
-          <w:rFonts w:ascii="Courier New" w:eastAsia="Times New Roman" w:hAnsi="Courier New" w:cs="Courier New"/>
-          <w:noProof w:val="0"/>
-          <w:color w:val="000000"/>
-          <w:sz w:val="27"/>
-          <w:szCs w:val="27"/>
-        </w:rPr>
-        <w:t> </w:t>
-      </w:r>
-      <w:r>
-        <w:rPr>
-          <w:rFonts w:ascii="Courier New" w:eastAsia="Times New Roman" w:hAnsi="Courier New" w:cs="Courier New"/>
-          <w:noProof w:val="0"/>
-          <w:color w:val="0451A5"/>
-          <w:sz w:val="27"/>
-          <w:szCs w:val="27"/>
-        </w:rPr>
-        <w:t>repeat(</w:t>
-      </w:r>
-      <w:r>
-        <w:rPr>
-          <w:rFonts w:ascii="Courier New" w:eastAsia="Times New Roman" w:hAnsi="Courier New" w:cs="Courier New"/>
-          <w:noProof w:val="0"/>
-          <w:color w:val="098658"/>
-          <w:sz w:val="27"/>
-          <w:szCs w:val="27"/>
-        </w:rPr>
-        <w:t>5</w:t>
-      </w:r>
-      <w:r>
-        <w:rPr>
-          <w:rFonts w:ascii="Courier New" w:eastAsia="Times New Roman" w:hAnsi="Courier New" w:cs="Courier New"/>
-          <w:noProof w:val="0"/>
-          <w:color w:val="000000"/>
-          <w:sz w:val="27"/>
-          <w:szCs w:val="27"/>
-        </w:rPr>
-        <w:t>, </w:t>
-      </w:r>
-      <w:r>
-        <w:rPr>
-          <w:rFonts w:ascii="Courier New" w:eastAsia="Times New Roman" w:hAnsi="Courier New" w:cs="Courier New"/>
-          <w:noProof w:val="0"/>
-          <w:color w:val="098658"/>
-          <w:sz w:val="27"/>
-          <w:szCs w:val="27"/>
-        </w:rPr>
-        <w:t>1</w:t>
-      </w:r>
-      <w:r>
-        <w:rPr>
-          <w:rFonts w:ascii="Courier New" w:eastAsia="Times New Roman" w:hAnsi="Courier New" w:cs="Courier New"/>
-          <w:noProof w:val="0"/>
-          <w:color w:val="0451A5"/>
-          <w:sz w:val="27"/>
-          <w:szCs w:val="27"/>
-        </w:rPr>
-        <w:t>fr)</w:t>
-      </w:r>
-      <w:r>
-        <w:rPr>
-          <w:rFonts w:ascii="Courier New" w:eastAsia="Times New Roman" w:hAnsi="Courier New" w:cs="Courier New"/>
-          <w:noProof w:val="0"/>
-          <w:color w:val="000000"/>
-          <w:sz w:val="27"/>
-          <w:szCs w:val="27"/>
-        </w:rPr>
-        <w:t>;</w:t>
-      </w:r>
-    </w:p>
-    <w:p>
-      <w:pPr>
-        <w:shd w:val="clear" w:color="auto" w:fill="FFFFFE"/>
-        <w:spacing w:after="0" w:line="360" w:lineRule="atLeast"/>
-        <w:rPr>
-          <w:rFonts w:ascii="Segoe UI" w:eastAsia="Times New Roman" w:hAnsi="Segoe UI" w:cs="Segoe UI"/>
-          <w:noProof w:val="0"/>
-          <w:color w:val="000000"/>
-          <w:sz w:val="27"/>
-          <w:szCs w:val="27"/>
-        </w:rPr>
-      </w:pPr>
-    </w:p>
-    <w:p>
-      <w:pPr>
-        <w:shd w:val="clear" w:color="auto" w:fill="FFFFFE"/>
-        <w:spacing w:after="0" w:line="360" w:lineRule="atLeast"/>
-        <w:rPr>
-          <w:rFonts w:ascii="Segoe UI" w:eastAsia="Times New Roman" w:hAnsi="Segoe UI" w:cs="Segoe UI"/>
-          <w:noProof w:val="0"/>
-          <w:color w:val="000000"/>
-          <w:sz w:val="27"/>
-          <w:szCs w:val="27"/>
-        </w:rPr>
-      </w:pPr>
-      <w:r>
-        <w:rPr>
-          <w:rFonts w:ascii="Segoe UI" w:eastAsia="Times New Roman" w:hAnsi="Segoe UI" w:cs="Segoe UI"/>
-          <w:noProof w:val="0"/>
-          <w:color w:val="000000"/>
-          <w:sz w:val="27"/>
-          <w:szCs w:val="27"/>
-        </w:rPr>
-        <w:t>The above simp</w:t>
-      </w:r>
-      <w:r>
-        <w:rPr>
-          <w:rFonts w:ascii="Segoe UI" w:eastAsia="Times New Roman" w:hAnsi="Segoe UI" w:cs="Segoe UI"/>
-          <w:noProof w:val="0"/>
-          <w:color w:val="000000"/>
-          <w:sz w:val="27"/>
-          <w:szCs w:val="27"/>
-        </w:rPr>
-        <w:t>ly means five columns each taking one fraction of space</w:t>
-      </w:r>
-      <w:r>
-        <w:rPr>
-          <w:rFonts w:ascii="Segoe UI" w:eastAsia="Times New Roman" w:hAnsi="Segoe UI" w:cs="Segoe UI"/>
-          <w:noProof w:val="0"/>
-          <w:color w:val="000000"/>
-          <w:sz w:val="27"/>
-          <w:szCs w:val="27"/>
-        </w:rPr>
-        <w:t>.</w:t>
-      </w:r>
-    </w:p>
-    <w:p>
-      <w:pPr>
-        <w:shd w:val="clear" w:color="auto" w:fill="FFFFFE"/>
-        <w:spacing w:after="0" w:line="360" w:lineRule="atLeast"/>
-        <w:rPr>
-          <w:rFonts w:ascii="Courier New" w:eastAsia="Times New Roman" w:hAnsi="Courier New" w:cs="Courier New"/>
-          <w:noProof w:val="0"/>
-          <w:color w:val="000000"/>
-          <w:sz w:val="27"/>
-          <w:szCs w:val="27"/>
-        </w:rPr>
-      </w:pPr>
-      <w:r>
-        <w:rPr>
-          <w:rFonts w:ascii="Segoe UI" w:hAnsi="Segoe UI" w:cs="Segoe UI"/>
-          <w:color w:val="000000"/>
-          <w:sz w:val="27"/>
-          <w:szCs w:val="27"/>
-          <w:shd w:val="clear" w:color="auto" w:fill="F5F6F7"/>
-        </w:rPr>
-        <w:t xml:space="preserve">When a page or element is separated like </w:t>
-      </w:r>
-      <w:r>
-        <w:rPr>
-          <w:rFonts w:ascii="Segoe UI" w:hAnsi="Segoe UI" w:cs="Segoe UI"/>
-          <w:color w:val="000000"/>
-          <w:sz w:val="27"/>
-          <w:szCs w:val="27"/>
-          <w:shd w:val="clear" w:color="auto" w:fill="F5F6F7"/>
-        </w:rPr>
-        <w:t xml:space="preserve">this , if there where 5 elements they’ll be fixed each in a fraction automatically. That’s how grid functions. You can also decide on how much space each element will occupy using the </w:t>
-      </w:r>
-      <w:r>
-        <w:rPr>
-          <w:rFonts w:ascii="Courier New" w:eastAsia="Times New Roman" w:hAnsi="Courier New" w:cs="Courier New"/>
-          <w:noProof w:val="0"/>
-          <w:color w:val="FF0000"/>
-          <w:sz w:val="27"/>
-          <w:szCs w:val="27"/>
-        </w:rPr>
-        <w:t>grid-column:</w:t>
-      </w:r>
-      <w:r>
-        <w:rPr>
-          <w:rFonts w:ascii="Courier New" w:eastAsia="Times New Roman" w:hAnsi="Courier New" w:cs="Courier New"/>
-          <w:noProof w:val="0"/>
-          <w:color w:val="000000"/>
-          <w:sz w:val="27"/>
-          <w:szCs w:val="27"/>
-        </w:rPr>
-        <w:t> </w:t>
-      </w:r>
-      <w:r>
-        <w:rPr>
-          <w:rFonts w:ascii="Courier New" w:eastAsia="Times New Roman" w:hAnsi="Courier New" w:cs="Courier New"/>
-          <w:noProof w:val="0"/>
-          <w:color w:val="098658"/>
-          <w:sz w:val="27"/>
-          <w:szCs w:val="27"/>
-        </w:rPr>
-        <w:t>1</w:t>
-      </w:r>
-      <w:r>
-        <w:rPr>
-          <w:rFonts w:ascii="Courier New" w:eastAsia="Times New Roman" w:hAnsi="Courier New" w:cs="Courier New"/>
-          <w:noProof w:val="0"/>
-          <w:color w:val="000000"/>
-          <w:sz w:val="27"/>
-          <w:szCs w:val="27"/>
-        </w:rPr>
-        <w:t>/</w:t>
-      </w:r>
-      <w:r>
-        <w:rPr>
-          <w:rFonts w:ascii="Courier New" w:eastAsia="Times New Roman" w:hAnsi="Courier New" w:cs="Courier New"/>
-          <w:noProof w:val="0"/>
-          <w:color w:val="098658"/>
-          <w:sz w:val="27"/>
-          <w:szCs w:val="27"/>
-        </w:rPr>
-        <w:t>3</w:t>
-      </w:r>
-      <w:r>
-        <w:rPr>
-          <w:rFonts w:ascii="Courier New" w:eastAsia="Times New Roman" w:hAnsi="Courier New" w:cs="Courier New"/>
-          <w:noProof w:val="0"/>
-          <w:color w:val="000000"/>
-          <w:sz w:val="27"/>
-          <w:szCs w:val="27"/>
-        </w:rPr>
-        <w:t>;</w:t>
-      </w:r>
-      <w:r>
-        <w:rPr>
-          <w:rFonts w:ascii="Courier New" w:eastAsia="Times New Roman" w:hAnsi="Courier New" w:cs="Courier New"/>
-          <w:noProof w:val="0"/>
-          <w:color w:val="000000"/>
-          <w:sz w:val="27"/>
-          <w:szCs w:val="27"/>
-        </w:rPr>
-        <w:t xml:space="preserve"> </w:t>
-      </w:r>
-      <w:proofErr w:type="gramStart"/>
-      <w:r>
-        <w:rPr>
-          <w:rFonts w:ascii="Segoe UI" w:hAnsi="Segoe UI" w:cs="Segoe UI"/>
-          <w:color w:val="000000"/>
-          <w:sz w:val="27"/>
-          <w:szCs w:val="27"/>
-          <w:shd w:val="clear" w:color="auto" w:fill="F5F6F7"/>
-        </w:rPr>
-        <w:t xml:space="preserve">or  </w:t>
-      </w:r>
-      <w:r>
-        <w:rPr>
-          <w:rFonts w:ascii="Courier New" w:eastAsia="Times New Roman" w:hAnsi="Courier New" w:cs="Courier New"/>
-          <w:noProof w:val="0"/>
-          <w:color w:val="FF0000"/>
-          <w:sz w:val="27"/>
-          <w:szCs w:val="27"/>
-        </w:rPr>
-        <w:t>grid</w:t>
-      </w:r>
-      <w:proofErr w:type="gramEnd"/>
-      <w:r>
-        <w:rPr>
-          <w:rFonts w:ascii="Courier New" w:eastAsia="Times New Roman" w:hAnsi="Courier New" w:cs="Courier New"/>
-          <w:noProof w:val="0"/>
-          <w:color w:val="FF0000"/>
-          <w:sz w:val="27"/>
-          <w:szCs w:val="27"/>
-        </w:rPr>
-        <w:t>-row</w:t>
-      </w:r>
-      <w:r>
-        <w:rPr>
-          <w:rFonts w:ascii="Courier New" w:eastAsia="Times New Roman" w:hAnsi="Courier New" w:cs="Courier New"/>
-          <w:noProof w:val="0"/>
-          <w:color w:val="FF0000"/>
-          <w:sz w:val="27"/>
-          <w:szCs w:val="27"/>
-        </w:rPr>
-        <w:t>:</w:t>
-      </w:r>
-      <w:r>
-        <w:rPr>
-          <w:rFonts w:ascii="Courier New" w:eastAsia="Times New Roman" w:hAnsi="Courier New" w:cs="Courier New"/>
-          <w:noProof w:val="0"/>
-          <w:color w:val="000000"/>
-          <w:sz w:val="27"/>
-          <w:szCs w:val="27"/>
-        </w:rPr>
-        <w:t> </w:t>
-      </w:r>
-      <w:r>
-        <w:rPr>
-          <w:rFonts w:ascii="Courier New" w:eastAsia="Times New Roman" w:hAnsi="Courier New" w:cs="Courier New"/>
-          <w:noProof w:val="0"/>
-          <w:color w:val="098658"/>
-          <w:sz w:val="27"/>
-          <w:szCs w:val="27"/>
-        </w:rPr>
-        <w:t>1</w:t>
-      </w:r>
-      <w:r>
-        <w:rPr>
-          <w:rFonts w:ascii="Courier New" w:eastAsia="Times New Roman" w:hAnsi="Courier New" w:cs="Courier New"/>
-          <w:noProof w:val="0"/>
-          <w:color w:val="000000"/>
-          <w:sz w:val="27"/>
-          <w:szCs w:val="27"/>
-        </w:rPr>
-        <w:t>/</w:t>
-      </w:r>
-      <w:r>
-        <w:rPr>
-          <w:rFonts w:ascii="Courier New" w:eastAsia="Times New Roman" w:hAnsi="Courier New" w:cs="Courier New"/>
-          <w:noProof w:val="0"/>
-          <w:color w:val="098658"/>
-          <w:sz w:val="27"/>
-          <w:szCs w:val="27"/>
-        </w:rPr>
-        <w:t>3</w:t>
-      </w:r>
-      <w:r>
-        <w:rPr>
-          <w:rFonts w:ascii="Courier New" w:eastAsia="Times New Roman" w:hAnsi="Courier New" w:cs="Courier New"/>
-          <w:noProof w:val="0"/>
-          <w:color w:val="000000"/>
-          <w:sz w:val="27"/>
-          <w:szCs w:val="27"/>
-        </w:rPr>
-        <w:t>;</w:t>
-      </w:r>
-      <w:r>
-        <w:rPr>
-          <w:rFonts w:ascii="Courier New" w:eastAsia="Times New Roman" w:hAnsi="Courier New" w:cs="Courier New"/>
-          <w:noProof w:val="0"/>
-          <w:color w:val="000000"/>
-          <w:sz w:val="27"/>
-          <w:szCs w:val="27"/>
-        </w:rPr>
-        <w:t xml:space="preserve"> </w:t>
-      </w:r>
-      <w:r>
-        <w:rPr>
-          <w:rFonts w:ascii="Segoe UI" w:hAnsi="Segoe UI" w:cs="Segoe UI"/>
-          <w:color w:val="000000"/>
-          <w:sz w:val="27"/>
-          <w:szCs w:val="27"/>
-          <w:shd w:val="clear" w:color="auto" w:fill="F5F6F7"/>
-        </w:rPr>
-        <w:t>depending on which layout you working with.. it’s fabulous!</w:t>
-      </w:r>
-    </w:p>
-    <w:p>
-      <w:pPr>
-        <w:shd w:val="clear" w:color="auto" w:fill="FFFFFE"/>
-        <w:spacing w:after="0" w:line="360" w:lineRule="atLeast"/>
-        <w:rPr>
-          <w:rFonts w:ascii="Segoe UI" w:eastAsia="Times New Roman" w:hAnsi="Segoe UI" w:cs="Segoe UI"/>
-          <w:noProof w:val="0"/>
-          <w:color w:val="000000"/>
-          <w:sz w:val="27"/>
-          <w:szCs w:val="27"/>
-        </w:rPr>
-      </w:pPr>
-    </w:p>
-    <w:p>
-      <w:pPr>
-        <w:shd w:val="clear" w:color="auto" w:fill="FFFFFE"/>
-        <w:spacing w:after="0" w:line="360" w:lineRule="atLeast"/>
-        <w:rPr>
-          <w:rFonts w:ascii="Segoe UI" w:eastAsia="Times New Roman" w:hAnsi="Segoe UI" w:cs="Segoe UI"/>
-          <w:noProof w:val="0"/>
-          <w:color w:val="000000"/>
-          <w:sz w:val="27"/>
-          <w:szCs w:val="27"/>
-        </w:rPr>
-      </w:pPr>
-    </w:p>
-    <w:p>
-      <w:pPr>
-        <w:shd w:val="clear" w:color="auto" w:fill="FFFFFE"/>
-        <w:spacing w:after="0" w:line="360" w:lineRule="atLeast"/>
-        <w:rPr>
-          <w:rFonts w:ascii="Segoe UI" w:eastAsia="Times New Roman" w:hAnsi="Segoe UI" w:cs="Segoe UI"/>
-          <w:noProof w:val="0"/>
-          <w:color w:val="000000"/>
-          <w:sz w:val="27"/>
-          <w:szCs w:val="27"/>
-        </w:rPr>
-      </w:pPr>
-    </w:p>
-    <w:p>
-      <w:pPr>
-        <w:shd w:val="clear" w:color="auto" w:fill="FFFFFE"/>
-        <w:spacing w:after="0" w:line="360" w:lineRule="atLeast"/>
-        <w:rPr>
-          <w:rFonts w:ascii="Segoe UI" w:eastAsia="Times New Roman" w:hAnsi="Segoe UI" w:cs="Segoe UI"/>
-          <w:noProof w:val="0"/>
-          <w:color w:val="000000"/>
-          <w:sz w:val="27"/>
-          <w:szCs w:val="27"/>
-        </w:rPr>
-      </w:pPr>
-      <w:r>
-        <w:rPr>
-          <w:rFonts w:ascii="Segoe UI" w:eastAsia="Times New Roman" w:hAnsi="Segoe UI" w:cs="Segoe UI"/>
-          <w:noProof w:val="0"/>
-          <w:color w:val="000000"/>
-          <w:sz w:val="27"/>
-          <w:szCs w:val="27"/>
-        </w:rPr>
-        <w:t xml:space="preserve">The </w:t>
-      </w:r>
-      <w:r>
-        <w:rPr>
-          <w:rFonts w:ascii="Segoe UI" w:eastAsia="Times New Roman" w:hAnsi="Segoe UI" w:cs="Segoe UI"/>
-          <w:b/>
-          <w:noProof w:val="0"/>
-          <w:color w:val="000000"/>
-          <w:sz w:val="27"/>
-          <w:szCs w:val="27"/>
-        </w:rPr>
-        <w:t xml:space="preserve">grid-auto-flow </w:t>
-      </w:r>
-      <w:r>
-        <w:rPr>
-          <w:rFonts w:ascii="Segoe UI" w:eastAsia="Times New Roman" w:hAnsi="Segoe UI" w:cs="Segoe UI"/>
-          <w:noProof w:val="0"/>
-          <w:color w:val="000000"/>
-          <w:sz w:val="27"/>
-          <w:szCs w:val="27"/>
-        </w:rPr>
-        <w:t xml:space="preserve">property permits you to add more content or elements and expect them being on the same row. </w:t>
-      </w:r>
-      <w:proofErr w:type="gramStart"/>
-      <w:r>
-        <w:rPr>
-          <w:rFonts w:ascii="Segoe UI" w:eastAsia="Times New Roman" w:hAnsi="Segoe UI" w:cs="Segoe UI"/>
-          <w:noProof w:val="0"/>
-          <w:color w:val="000000"/>
-          <w:sz w:val="27"/>
-          <w:szCs w:val="27"/>
-        </w:rPr>
-        <w:t>( Creating</w:t>
-      </w:r>
-      <w:proofErr w:type="gramEnd"/>
-      <w:r>
-        <w:rPr>
-          <w:rFonts w:ascii="Segoe UI" w:eastAsia="Times New Roman" w:hAnsi="Segoe UI" w:cs="Segoe UI"/>
-          <w:noProof w:val="0"/>
-          <w:color w:val="000000"/>
-          <w:sz w:val="27"/>
-          <w:szCs w:val="27"/>
-        </w:rPr>
-        <w:t xml:space="preserve"> a new column or row (depending on what was specified) for every new element). </w:t>
+          <w:noProof w:val="0"/>
+          <w:color w:val="000000"/>
+          <w:sz w:val="27"/>
+          <w:szCs w:val="27"/>
+        </w:rPr>
+        <w:t xml:space="preserve">property permits you to add more content or elements and expect them being on the same row. ( Creating a new column or row (depending on what was specified) for every new element). </w:t>
       </w:r>
       <w:r>
         <w:rPr>
@@ -12352,7 +11894,6 @@
         </w:rPr>
         <w:t xml:space="preserve">    </w:t>
       </w:r>
-      <w:proofErr w:type="gramStart"/>
       <w:r>
         <w:rPr>
           <w:rFonts w:ascii="Consolas" w:eastAsia="Times New Roman" w:hAnsi="Consolas" w:cs="Times New Roman"/>
@@ -12363,7 +11904,6 @@
         </w:rPr>
         <w:t>grid-auto-flow</w:t>
       </w:r>
-      <w:proofErr w:type="gramEnd"/>
       <w:r>
         <w:rPr>
           <w:rFonts w:ascii="Consolas" w:eastAsia="Times New Roman" w:hAnsi="Consolas" w:cs="Times New Roman"/>
@@ -12554,9 +12094,81 @@
           <w:szCs w:val="27"/>
         </w:rPr>
         <w:br/>
-      </w:r>
-      <w:proofErr w:type="spellStart"/>
-      <w:proofErr w:type="gramStart"/>
+        <w:t xml:space="preserve">eg: </w:t>
+      </w:r>
+      <w:r>
+        <w:rPr>
+          <w:rFonts w:ascii="Courier New" w:eastAsia="Times New Roman" w:hAnsi="Courier New" w:cs="Courier New"/>
+          <w:noProof w:val="0"/>
+          <w:color w:val="000000"/>
+          <w:sz w:val="27"/>
+          <w:szCs w:val="27"/>
+        </w:rPr>
+        <w:t>  </w:t>
+      </w:r>
+      <w:r>
+        <w:rPr>
+          <w:rFonts w:ascii="Courier New" w:eastAsia="Times New Roman" w:hAnsi="Courier New" w:cs="Courier New"/>
+          <w:noProof w:val="0"/>
+          <w:color w:val="FF0000"/>
+          <w:sz w:val="27"/>
+          <w:szCs w:val="27"/>
+        </w:rPr>
+        <w:t>grid-auto-columns:</w:t>
+      </w:r>
+      <w:r>
+        <w:rPr>
+          <w:rFonts w:ascii="Courier New" w:eastAsia="Times New Roman" w:hAnsi="Courier New" w:cs="Courier New"/>
+          <w:noProof w:val="0"/>
+          <w:color w:val="000000"/>
+          <w:sz w:val="27"/>
+          <w:szCs w:val="27"/>
+        </w:rPr>
+        <w:t> </w:t>
+      </w:r>
+      <w:r>
+        <w:rPr>
+          <w:rFonts w:ascii="Courier New" w:eastAsia="Times New Roman" w:hAnsi="Courier New" w:cs="Courier New"/>
+          <w:noProof w:val="0"/>
+          <w:color w:val="098658"/>
+          <w:sz w:val="27"/>
+          <w:szCs w:val="27"/>
+        </w:rPr>
+        <w:t>1</w:t>
+      </w:r>
+      <w:r>
+        <w:rPr>
+          <w:rFonts w:ascii="Courier New" w:eastAsia="Times New Roman" w:hAnsi="Courier New" w:cs="Courier New"/>
+          <w:noProof w:val="0"/>
+          <w:color w:val="0451A5"/>
+          <w:sz w:val="27"/>
+          <w:szCs w:val="27"/>
+        </w:rPr>
+        <w:t>fr</w:t>
+      </w:r>
+      <w:r>
+        <w:rPr>
+          <w:rFonts w:ascii="Courier New" w:eastAsia="Times New Roman" w:hAnsi="Courier New" w:cs="Courier New"/>
+          <w:noProof w:val="0"/>
+          <w:color w:val="000000"/>
+          <w:sz w:val="27"/>
+          <w:szCs w:val="27"/>
+        </w:rPr>
+        <w:t>;</w:t>
+      </w:r>
+    </w:p>
+    <w:p>
+      <w:pPr>
+        <w:shd w:val="clear" w:color="auto" w:fill="FFFFFE"/>
+        <w:spacing w:line="360" w:lineRule="atLeast"/>
+        <w:rPr>
+          <w:rFonts w:ascii="Courier New" w:eastAsia="Times New Roman" w:hAnsi="Courier New" w:cs="Courier New"/>
+          <w:noProof w:val="0"/>
+          <w:color w:val="000000"/>
+          <w:sz w:val="27"/>
+          <w:szCs w:val="27"/>
+        </w:rPr>
+      </w:pPr>
       <w:r>
         <w:rPr>
           <w:rFonts w:ascii="Segoe UI" w:eastAsia="Times New Roman" w:hAnsi="Segoe UI" w:cs="Segoe UI"/>
@@ -12565,10 +12177,8 @@
           <w:sz w:val="27"/>
           <w:szCs w:val="27"/>
         </w:rPr>
-        <w:t>eg</w:t>
-      </w:r>
-      <w:proofErr w:type="spellEnd"/>
-      <w:proofErr w:type="gramEnd"/>
+        <w:t>Or grid-auto-rows: 1fr; if you where dealing with rows.</w:t>
+      </w:r>
       <w:r>
         <w:rPr>
           <w:rFonts w:ascii="Segoe UI" w:eastAsia="Times New Roman" w:hAnsi="Segoe UI" w:cs="Segoe UI"/>
@@ -12577,156 +12187,7 @@
           <w:sz w:val="27"/>
           <w:szCs w:val="27"/>
         </w:rPr>
-        <w:t xml:space="preserve">: </w:t>
-      </w:r>
-      <w:r>
-        <w:rPr>
-          <w:rFonts w:ascii="Courier New" w:eastAsia="Times New Roman" w:hAnsi="Courier New" w:cs="Courier New"/>
-          <w:noProof w:val="0"/>
-          <w:color w:val="000000"/>
-          <w:sz w:val="27"/>
-          <w:szCs w:val="27"/>
-        </w:rPr>
-        <w:t>  </w:t>
-      </w:r>
-      <w:r>
-        <w:rPr>
-          <w:rFonts w:ascii="Courier New" w:eastAsia="Times New Roman" w:hAnsi="Courier New" w:cs="Courier New"/>
-          <w:noProof w:val="0"/>
-          <w:color w:val="FF0000"/>
-          <w:sz w:val="27"/>
-          <w:szCs w:val="27"/>
-        </w:rPr>
-        <w:t>grid-auto-columns:</w:t>
-      </w:r>
-      <w:r>
-        <w:rPr>
-          <w:rFonts w:ascii="Courier New" w:eastAsia="Times New Roman" w:hAnsi="Courier New" w:cs="Courier New"/>
-          <w:noProof w:val="0"/>
-          <w:color w:val="000000"/>
-          <w:sz w:val="27"/>
-          <w:szCs w:val="27"/>
-        </w:rPr>
-        <w:t> </w:t>
-      </w:r>
-      <w:r>
-        <w:rPr>
-          <w:rFonts w:ascii="Courier New" w:eastAsia="Times New Roman" w:hAnsi="Courier New" w:cs="Courier New"/>
-          <w:noProof w:val="0"/>
-          <w:color w:val="098658"/>
-          <w:sz w:val="27"/>
-          <w:szCs w:val="27"/>
-        </w:rPr>
-        <w:t>1</w:t>
-      </w:r>
-      <w:r>
-        <w:rPr>
-          <w:rFonts w:ascii="Courier New" w:eastAsia="Times New Roman" w:hAnsi="Courier New" w:cs="Courier New"/>
-          <w:noProof w:val="0"/>
-          <w:color w:val="0451A5"/>
-          <w:sz w:val="27"/>
-          <w:szCs w:val="27"/>
-        </w:rPr>
-        <w:t>fr</w:t>
-      </w:r>
-      <w:r>
-        <w:rPr>
-          <w:rFonts w:ascii="Courier New" w:eastAsia="Times New Roman" w:hAnsi="Courier New" w:cs="Courier New"/>
-          <w:noProof w:val="0"/>
-          <w:color w:val="000000"/>
-          <w:sz w:val="27"/>
-          <w:szCs w:val="27"/>
-        </w:rPr>
-        <w:t>;</w:t>
-      </w:r>
-    </w:p>
-    <w:p>
-      <w:pPr>
-        <w:shd w:val="clear" w:color="auto" w:fill="FFFFFE"/>
-        <w:spacing w:line="360" w:lineRule="atLeast"/>
-        <w:rPr>
-          <w:rFonts w:ascii="Courier New" w:eastAsia="Times New Roman" w:hAnsi="Courier New" w:cs="Courier New"/>
-          <w:noProof w:val="0"/>
-          <w:color w:val="000000"/>
-          <w:sz w:val="27"/>
-          <w:szCs w:val="27"/>
-        </w:rPr>
-      </w:pPr>
-      <w:proofErr w:type="gramStart"/>
-      <w:r>
-        <w:rPr>
-          <w:rFonts w:ascii="Segoe UI" w:eastAsia="Times New Roman" w:hAnsi="Segoe UI" w:cs="Segoe UI"/>
-          <w:noProof w:val="0"/>
-          <w:color w:val="000000"/>
-          <w:sz w:val="27"/>
-          <w:szCs w:val="27"/>
-        </w:rPr>
-        <w:t>Or</w:t>
-      </w:r>
-      <w:proofErr w:type="gramEnd"/>
-      <w:r>
-        <w:rPr>
-          <w:rFonts w:ascii="Segoe UI" w:eastAsia="Times New Roman" w:hAnsi="Segoe UI" w:cs="Segoe UI"/>
-          <w:noProof w:val="0"/>
-          <w:color w:val="000000"/>
-          <w:sz w:val="27"/>
-          <w:szCs w:val="27"/>
-        </w:rPr>
-        <w:t xml:space="preserve"> grid-auto-rows: 1fr; if you </w:t>
-      </w:r>
-      <w:proofErr w:type="spellStart"/>
-      <w:r>
-        <w:rPr>
-          <w:rFonts w:ascii="Segoe UI" w:eastAsia="Times New Roman" w:hAnsi="Segoe UI" w:cs="Segoe UI"/>
-          <w:noProof w:val="0"/>
-          <w:color w:val="000000"/>
-          <w:sz w:val="27"/>
-          <w:szCs w:val="27"/>
-        </w:rPr>
-        <w:t>where</w:t>
-      </w:r>
-      <w:proofErr w:type="spellEnd"/>
-      <w:r>
-        <w:rPr>
-          <w:rFonts w:ascii="Segoe UI" w:eastAsia="Times New Roman" w:hAnsi="Segoe UI" w:cs="Segoe UI"/>
-          <w:noProof w:val="0"/>
-          <w:color w:val="000000"/>
-          <w:sz w:val="27"/>
-          <w:szCs w:val="27"/>
-        </w:rPr>
-        <w:t xml:space="preserve"> dealing with rows.</w:t>
-      </w:r>
-      <w:r>
-        <w:rPr>
-          <w:rFonts w:ascii="Segoe UI" w:eastAsia="Times New Roman" w:hAnsi="Segoe UI" w:cs="Segoe UI"/>
-          <w:noProof w:val="0"/>
-          <w:color w:val="000000"/>
-          <w:sz w:val="27"/>
-          <w:szCs w:val="27"/>
-        </w:rPr>
-        <w:t xml:space="preserve"> Now </w:t>
-      </w:r>
-      <w:proofErr w:type="gramStart"/>
-      <w:r>
-        <w:rPr>
-          <w:rFonts w:ascii="Segoe UI" w:eastAsia="Times New Roman" w:hAnsi="Segoe UI" w:cs="Segoe UI"/>
-          <w:noProof w:val="0"/>
-          <w:color w:val="000000"/>
-          <w:sz w:val="27"/>
-          <w:szCs w:val="27"/>
-        </w:rPr>
-        <w:t>you’ve</w:t>
-      </w:r>
-      <w:proofErr w:type="gramEnd"/>
-      <w:r>
-        <w:rPr>
-          <w:rFonts w:ascii="Segoe UI" w:eastAsia="Times New Roman" w:hAnsi="Segoe UI" w:cs="Segoe UI"/>
-          <w:noProof w:val="0"/>
-          <w:color w:val="000000"/>
-          <w:sz w:val="27"/>
-          <w:szCs w:val="27"/>
-        </w:rPr>
-        <w:t xml:space="preserve"> define</w:t>
+        <w:t xml:space="preserve"> Now you’ve define</w:t>
       </w:r>
       <w:r>
         <w:rPr>
@@ -13054,7 +12515,6 @@
           <w:szCs w:val="27"/>
         </w:rPr>
       </w:pPr>
-      <w:proofErr w:type="gramStart"/>
       <w:r>
         <w:rPr>
           <w:rFonts w:ascii="Courier New" w:eastAsia="Times New Roman" w:hAnsi="Courier New" w:cs="Courier New"/>
@@ -13063,9 +12523,320 @@
           <w:sz w:val="27"/>
           <w:szCs w:val="27"/>
         </w:rPr>
-        <w:t>text-</w:t>
-      </w:r>
-      <w:proofErr w:type="gramEnd"/>
+        <w:t>text-align:</w:t>
+      </w:r>
+      <w:r>
+        <w:rPr>
+          <w:rFonts w:ascii="Courier New" w:eastAsia="Times New Roman" w:hAnsi="Courier New" w:cs="Courier New"/>
+          <w:noProof w:val="0"/>
+          <w:color w:val="000000"/>
+          <w:sz w:val="27"/>
+          <w:szCs w:val="27"/>
+        </w:rPr>
+        <w:t> </w:t>
+      </w:r>
+      <w:r>
+        <w:rPr>
+          <w:rFonts w:ascii="Courier New" w:eastAsia="Times New Roman" w:hAnsi="Courier New" w:cs="Courier New"/>
+          <w:noProof w:val="0"/>
+          <w:color w:val="0451A5"/>
+          <w:sz w:val="27"/>
+          <w:szCs w:val="27"/>
+        </w:rPr>
+        <w:t>justify</w:t>
+      </w:r>
+      <w:r>
+        <w:rPr>
+          <w:rFonts w:ascii="Courier New" w:eastAsia="Times New Roman" w:hAnsi="Courier New" w:cs="Courier New"/>
+          <w:noProof w:val="0"/>
+          <w:color w:val="000000"/>
+          <w:sz w:val="27"/>
+          <w:szCs w:val="27"/>
+        </w:rPr>
+        <w:t>;</w:t>
+      </w:r>
+    </w:p>
+    <w:p>
+      <w:pPr>
+        <w:shd w:val="clear" w:color="auto" w:fill="FFFFFE"/>
+        <w:spacing w:after="0" w:line="360" w:lineRule="atLeast"/>
+        <w:rPr>
+          <w:rFonts w:ascii="Segoe UI" w:hAnsi="Segoe UI" w:cs="Segoe UI"/>
+          <w:color w:val="000000"/>
+          <w:sz w:val="27"/>
+          <w:szCs w:val="27"/>
+          <w:shd w:val="clear" w:color="auto" w:fill="F5F6F7"/>
+        </w:rPr>
+      </w:pPr>
+      <w:r>
+        <w:rPr>
+          <w:rFonts w:ascii="Segoe UI" w:hAnsi="Segoe UI" w:cs="Segoe UI"/>
+          <w:color w:val="000000"/>
+          <w:sz w:val="27"/>
+          <w:szCs w:val="27"/>
+          <w:shd w:val="clear" w:color="auto" w:fill="F5F6F7"/>
+        </w:rPr>
+        <w:t>T</w:t>
+      </w:r>
+      <w:r>
+        <w:rPr>
+          <w:rFonts w:ascii="Segoe UI" w:hAnsi="Segoe UI" w:cs="Segoe UI"/>
+          <w:color w:val="000000"/>
+          <w:sz w:val="27"/>
+          <w:szCs w:val="27"/>
+          <w:shd w:val="clear" w:color="auto" w:fill="F5F6F7"/>
+        </w:rPr>
+        <w:t xml:space="preserve">he CSS property </w:t>
+      </w:r>
+      <w:r>
+        <w:rPr>
+          <w:rFonts w:ascii="Segoe UI" w:hAnsi="Segoe UI" w:cs="Segoe UI"/>
+          <w:b/>
+          <w:color w:val="000000"/>
+          <w:sz w:val="28"/>
+          <w:szCs w:val="27"/>
+          <w:shd w:val="clear" w:color="auto" w:fill="F5F6F7"/>
+        </w:rPr>
+        <w:t>float: left</w:t>
+      </w:r>
+      <w:r>
+        <w:rPr>
+          <w:rFonts w:ascii="Segoe UI" w:hAnsi="Segoe UI" w:cs="Segoe UI"/>
+          <w:color w:val="000000"/>
+          <w:sz w:val="27"/>
+          <w:szCs w:val="27"/>
+          <w:shd w:val="clear" w:color="auto" w:fill="F5F6F7"/>
+        </w:rPr>
+        <w:t>; is used to align an element to the left within its containing element. When applied to a text element or any other block-level or inline-block element, it causes the element to move to the left of its containing element, allowing content to flow around it on the right side.</w:t>
+      </w:r>
+      <w:r>
+        <w:rPr>
+          <w:rFonts w:ascii="Segoe UI" w:hAnsi="Segoe UI" w:cs="Segoe UI"/>
+          <w:color w:val="000000"/>
+          <w:sz w:val="27"/>
+          <w:szCs w:val="27"/>
+          <w:shd w:val="clear" w:color="auto" w:fill="F5F6F7"/>
+        </w:rPr>
+        <w:t xml:space="preserve"> It’s like setting it to absolute or you know making it </w:t>
+      </w:r>
+      <w:r>
+        <w:rPr>
+          <w:rFonts w:ascii="Segoe UI" w:hAnsi="Segoe UI" w:cs="Segoe UI"/>
+          <w:b/>
+          <w:color w:val="000000"/>
+          <w:sz w:val="27"/>
+          <w:szCs w:val="27"/>
+          <w:shd w:val="clear" w:color="auto" w:fill="F5F6F7"/>
+        </w:rPr>
+        <w:t>float</w:t>
+      </w:r>
+      <w:r>
+        <w:rPr>
+          <w:rFonts w:ascii="Segoe UI" w:hAnsi="Segoe UI" w:cs="Segoe UI"/>
+          <w:color w:val="000000"/>
+          <w:sz w:val="27"/>
+          <w:szCs w:val="27"/>
+          <w:shd w:val="clear" w:color="auto" w:fill="F5F6F7"/>
+        </w:rPr>
+        <w:t xml:space="preserve"> litterally like the property name says.</w:t>
+      </w:r>
+      <w:r>
+        <w:rPr>
+          <w:rFonts w:ascii="Segoe UI" w:hAnsi="Segoe UI" w:cs="Segoe UI"/>
+          <w:color w:val="000000"/>
+          <w:sz w:val="27"/>
+          <w:szCs w:val="27"/>
+          <w:shd w:val="clear" w:color="auto" w:fill="F5F6F7"/>
+        </w:rPr>
+        <w:t xml:space="preserve"> Float: left is therefore read as let this element float to the left. </w:t>
+      </w:r>
+    </w:p>
+    <w:p>
+      <w:pPr>
+        <w:shd w:val="clear" w:color="auto" w:fill="FFFFFE"/>
+        <w:spacing w:after="0" w:line="360" w:lineRule="atLeast"/>
+        <w:rPr>
+          <w:rFonts w:ascii="Segoe UI" w:hAnsi="Segoe UI" w:cs="Segoe UI"/>
+          <w:color w:val="000000"/>
+          <w:sz w:val="27"/>
+          <w:szCs w:val="27"/>
+          <w:shd w:val="clear" w:color="auto" w:fill="F5F6F7"/>
+        </w:rPr>
+      </w:pPr>
+    </w:p>
+    <w:p>
+      <w:pPr>
+        <w:shd w:val="clear" w:color="auto" w:fill="FFFFFE"/>
+        <w:spacing w:after="0" w:line="360" w:lineRule="atLeast"/>
+        <w:rPr>
+          <w:rFonts w:ascii="Segoe UI" w:hAnsi="Segoe UI" w:cs="Segoe UI"/>
+          <w:color w:val="000000"/>
+          <w:sz w:val="27"/>
+          <w:szCs w:val="27"/>
+          <w:shd w:val="clear" w:color="auto" w:fill="F5F6F7"/>
+        </w:rPr>
+      </w:pPr>
+      <w:r>
+        <w:rPr>
+          <w:rFonts w:ascii="Segoe UI" w:hAnsi="Segoe UI" w:cs="Segoe UI"/>
+          <w:color w:val="000000"/>
+          <w:sz w:val="27"/>
+          <w:szCs w:val="27"/>
+          <w:shd w:val="clear" w:color="auto" w:fill="F5F6F7"/>
+        </w:rPr>
+        <w:t xml:space="preserve">Just like in python when you want to put double quotation marks to a string you use single quotations and vice versa, the same goes for css. So property : </w:t>
+      </w:r>
+      <w:r>
+        <w:rPr>
+          <w:rFonts w:ascii="Segoe UI" w:hAnsi="Segoe UI" w:cs="Segoe UI"/>
+          <w:b/>
+          <w:color w:val="000000"/>
+          <w:sz w:val="27"/>
+          <w:szCs w:val="27"/>
+          <w:shd w:val="clear" w:color="auto" w:fill="F5F6F7"/>
+        </w:rPr>
+        <w:t>“</w:t>
+      </w:r>
+      <w:r>
+        <w:rPr>
+          <w:rFonts w:ascii="Segoe UI" w:hAnsi="Segoe UI" w:cs="Segoe UI"/>
+          <w:color w:val="000000"/>
+          <w:sz w:val="27"/>
+          <w:szCs w:val="27"/>
+          <w:shd w:val="clear" w:color="auto" w:fill="F5F6F7"/>
+        </w:rPr>
+        <w:t>’</w:t>
+      </w:r>
+      <w:r>
+        <w:rPr>
+          <w:rFonts w:ascii="Segoe UI" w:hAnsi="Segoe UI" w:cs="Segoe UI"/>
+          <w:b/>
+          <w:color w:val="000000"/>
+          <w:sz w:val="27"/>
+          <w:szCs w:val="27"/>
+          <w:shd w:val="clear" w:color="auto" w:fill="F5F6F7"/>
+        </w:rPr>
+        <w:t>”</w:t>
+      </w:r>
+      <w:r>
+        <w:rPr>
+          <w:rFonts w:ascii="Segoe UI" w:hAnsi="Segoe UI" w:cs="Segoe UI"/>
+          <w:color w:val="000000"/>
+          <w:sz w:val="27"/>
+          <w:szCs w:val="27"/>
+          <w:shd w:val="clear" w:color="auto" w:fill="F5F6F7"/>
+        </w:rPr>
+        <w:t xml:space="preserve"> or property :</w:t>
+      </w:r>
+      <w:r>
+        <w:rPr>
+          <w:rFonts w:ascii="Segoe UI" w:hAnsi="Segoe UI" w:cs="Segoe UI"/>
+          <w:b/>
+          <w:color w:val="000000"/>
+          <w:sz w:val="27"/>
+          <w:szCs w:val="27"/>
+          <w:shd w:val="clear" w:color="auto" w:fill="F5F6F7"/>
+        </w:rPr>
+        <w:t>‘</w:t>
+      </w:r>
+      <w:r>
+        <w:rPr>
+          <w:rFonts w:ascii="Segoe UI" w:hAnsi="Segoe UI" w:cs="Segoe UI"/>
+          <w:color w:val="000000"/>
+          <w:sz w:val="27"/>
+          <w:szCs w:val="27"/>
+          <w:shd w:val="clear" w:color="auto" w:fill="F5F6F7"/>
+        </w:rPr>
+        <w:t>”</w:t>
+      </w:r>
+      <w:r>
+        <w:rPr>
+          <w:rFonts w:ascii="Segoe UI" w:hAnsi="Segoe UI" w:cs="Segoe UI"/>
+          <w:b/>
+          <w:color w:val="000000"/>
+          <w:sz w:val="27"/>
+          <w:szCs w:val="27"/>
+          <w:shd w:val="clear" w:color="auto" w:fill="F5F6F7"/>
+        </w:rPr>
+        <w:t>’</w:t>
+      </w:r>
+      <w:r>
+        <w:rPr>
+          <w:rFonts w:ascii="Segoe UI" w:hAnsi="Segoe UI" w:cs="Segoe UI"/>
+          <w:color w:val="000000"/>
+          <w:sz w:val="27"/>
+          <w:szCs w:val="27"/>
+          <w:shd w:val="clear" w:color="auto" w:fill="F5F6F7"/>
+        </w:rPr>
+        <w:t xml:space="preserve">; </w:t>
+      </w:r>
+    </w:p>
+    <w:p>
+      <w:pPr>
+        <w:shd w:val="clear" w:color="auto" w:fill="FFFFFE"/>
+        <w:spacing w:after="0" w:line="360" w:lineRule="atLeast"/>
+        <w:rPr>
+          <w:rFonts w:ascii="Segoe UI" w:hAnsi="Segoe UI" w:cs="Segoe UI"/>
+          <w:color w:val="000000"/>
+          <w:sz w:val="27"/>
+          <w:szCs w:val="27"/>
+          <w:shd w:val="clear" w:color="auto" w:fill="F5F6F7"/>
+        </w:rPr>
+      </w:pPr>
+    </w:p>
+    <w:p>
+      <w:pPr>
+        <w:shd w:val="clear" w:color="auto" w:fill="FFFFFE"/>
+        <w:spacing w:line="360" w:lineRule="atLeast"/>
+        <w:rPr>
+          <w:rFonts w:ascii="Segoe UI" w:hAnsi="Segoe UI" w:cs="Segoe UI"/>
+          <w:color w:val="000000"/>
+          <w:sz w:val="27"/>
+          <w:szCs w:val="27"/>
+          <w:shd w:val="clear" w:color="auto" w:fill="F5F6F7"/>
+        </w:rPr>
+      </w:pPr>
+      <w:r>
+        <w:rPr>
+          <w:rFonts w:ascii="Segoe UI" w:hAnsi="Segoe UI" w:cs="Segoe UI"/>
+          <w:color w:val="000000"/>
+          <w:sz w:val="27"/>
+          <w:szCs w:val="27"/>
+          <w:shd w:val="clear" w:color="auto" w:fill="F5F6F7"/>
+        </w:rPr>
+        <w:t xml:space="preserve">The value </w:t>
+      </w:r>
+      <w:r>
+        <w:rPr>
+          <w:rFonts w:ascii="Segoe UI" w:hAnsi="Segoe UI" w:cs="Segoe UI"/>
+          <w:b/>
+          <w:color w:val="000000"/>
+          <w:sz w:val="27"/>
+          <w:szCs w:val="27"/>
+          <w:shd w:val="clear" w:color="auto" w:fill="F5F6F7"/>
+        </w:rPr>
+        <w:t xml:space="preserve"> min-content </w:t>
+      </w:r>
+      <w:r>
+        <w:rPr>
+          <w:rFonts w:ascii="Segoe UI" w:hAnsi="Segoe UI" w:cs="Segoe UI"/>
+          <w:color w:val="000000"/>
+          <w:sz w:val="27"/>
+          <w:szCs w:val="27"/>
+          <w:shd w:val="clear" w:color="auto" w:fill="F5F6F7"/>
+        </w:rPr>
+        <w:t xml:space="preserve">generally used in cases like </w:t>
+      </w:r>
+      <w:r>
+        <w:rPr>
+          <w:rFonts w:ascii="Courier New" w:eastAsia="Times New Roman" w:hAnsi="Courier New" w:cs="Courier New"/>
+          <w:noProof w:val="0"/>
+          <w:color w:val="000000"/>
+          <w:sz w:val="27"/>
+          <w:szCs w:val="27"/>
+        </w:rPr>
+        <w:t>  </w:t>
+      </w:r>
       <w:r>
         <w:rPr>
           <w:rFonts w:ascii="Courier New" w:eastAsia="Times New Roman" w:hAnsi="Courier New" w:cs="Courier New"/>
@@ -13074,7 +12845,7 @@
           <w:sz w:val="27"/>
           <w:szCs w:val="27"/>
         </w:rPr>
-        <w:t>align:</w:t>
+        <w:t>grid-template-rows:</w:t>
       </w:r>
       <w:r>
         <w:rPr>
@@ -13094,7 +12865,37 @@
           <w:sz w:val="27"/>
           <w:szCs w:val="27"/>
         </w:rPr>
-        <w:t>justify</w:t>
+        <w:t>repeat(</w:t>
+      </w:r>
+      <w:r>
+        <w:rPr>
+          <w:rFonts w:ascii="Courier New" w:eastAsia="Times New Roman" w:hAnsi="Courier New" w:cs="Courier New"/>
+          <w:noProof w:val="0"/>
+          <w:color w:val="098658"/>
+          <w:sz w:val="27"/>
+          <w:szCs w:val="27"/>
+        </w:rPr>
+        <w:t>3</w:t>
+      </w:r>
+      <w:r>
+        <w:rPr>
+          <w:rFonts w:ascii="Courier New" w:eastAsia="Times New Roman" w:hAnsi="Courier New" w:cs="Courier New"/>
+          <w:noProof w:val="0"/>
+          <w:color w:val="000000"/>
+          <w:sz w:val="27"/>
+          <w:szCs w:val="27"/>
+        </w:rPr>
+        <w:t>, </w:t>
+      </w:r>
+      <w:r>
+        <w:rPr>
+          <w:rFonts w:ascii="Courier New" w:eastAsia="Times New Roman" w:hAnsi="Courier New" w:cs="Courier New"/>
+          <w:noProof w:val="0"/>
+          <w:color w:val="0451A5"/>
+          <w:sz w:val="27"/>
+          <w:szCs w:val="27"/>
+        </w:rPr>
+        <w:t>min-content)</w:t>
       </w:r>
       <w:r>
         <w:rPr>
@@ -13106,234 +12907,56 @@
         </w:rPr>
         <w:t>;</w:t>
       </w:r>
-    </w:p>
-    <w:p>
-      <w:pPr>
-        <w:shd w:val="clear" w:color="auto" w:fill="FFFFFE"/>
-        <w:spacing w:after="0" w:line="360" w:lineRule="atLeast"/>
-        <w:rPr>
-          <w:rFonts w:ascii="Segoe UI" w:hAnsi="Segoe UI" w:cs="Segoe UI"/>
-          <w:color w:val="000000"/>
-          <w:sz w:val="27"/>
-          <w:szCs w:val="27"/>
-          <w:shd w:val="clear" w:color="auto" w:fill="F5F6F7"/>
-        </w:rPr>
-      </w:pPr>
-      <w:r>
-        <w:rPr>
-          <w:rFonts w:ascii="Segoe UI" w:hAnsi="Segoe UI" w:cs="Segoe UI"/>
-          <w:color w:val="000000"/>
-          <w:sz w:val="27"/>
-          <w:szCs w:val="27"/>
-          <w:shd w:val="clear" w:color="auto" w:fill="F5F6F7"/>
-        </w:rPr>
-        <w:t>T</w:t>
-      </w:r>
-      <w:r>
-        <w:rPr>
-          <w:rFonts w:ascii="Segoe UI" w:hAnsi="Segoe UI" w:cs="Segoe UI"/>
-          <w:color w:val="000000"/>
-          <w:sz w:val="27"/>
-          <w:szCs w:val="27"/>
-          <w:shd w:val="clear" w:color="auto" w:fill="F5F6F7"/>
-        </w:rPr>
-        <w:t xml:space="preserve">he CSS property </w:t>
-      </w:r>
-      <w:r>
-        <w:rPr>
-          <w:rFonts w:ascii="Segoe UI" w:hAnsi="Segoe UI" w:cs="Segoe UI"/>
-          <w:b/>
-          <w:color w:val="000000"/>
-          <w:sz w:val="28"/>
-          <w:szCs w:val="27"/>
-          <w:shd w:val="clear" w:color="auto" w:fill="F5F6F7"/>
-        </w:rPr>
-        <w:t>float: left</w:t>
-      </w:r>
-      <w:r>
-        <w:rPr>
-          <w:rFonts w:ascii="Segoe UI" w:hAnsi="Segoe UI" w:cs="Segoe UI"/>
-          <w:color w:val="000000"/>
-          <w:sz w:val="27"/>
-          <w:szCs w:val="27"/>
-          <w:shd w:val="clear" w:color="auto" w:fill="F5F6F7"/>
-        </w:rPr>
-        <w:t>; is used to align an element to the left within its containing element. When applied to a text element or any other block-level or inline-block element, it causes the element to move to the left of its containing element, allowing content to flow around it on the right side.</w:t>
-      </w:r>
-      <w:r>
-        <w:rPr>
-          <w:rFonts w:ascii="Segoe UI" w:hAnsi="Segoe UI" w:cs="Segoe UI"/>
-          <w:color w:val="000000"/>
-          <w:sz w:val="27"/>
-          <w:szCs w:val="27"/>
-          <w:shd w:val="clear" w:color="auto" w:fill="F5F6F7"/>
-        </w:rPr>
-        <w:t xml:space="preserve"> It’s like setting it to absolute or you know making it </w:t>
-      </w:r>
-      <w:r>
-        <w:rPr>
-          <w:rFonts w:ascii="Segoe UI" w:hAnsi="Segoe UI" w:cs="Segoe UI"/>
-          <w:b/>
-          <w:color w:val="000000"/>
-          <w:sz w:val="27"/>
-          <w:szCs w:val="27"/>
-          <w:shd w:val="clear" w:color="auto" w:fill="F5F6F7"/>
-        </w:rPr>
-        <w:t>float</w:t>
-      </w:r>
-      <w:r>
-        <w:rPr>
-          <w:rFonts w:ascii="Segoe UI" w:hAnsi="Segoe UI" w:cs="Segoe UI"/>
-          <w:color w:val="000000"/>
-          <w:sz w:val="27"/>
-          <w:szCs w:val="27"/>
-          <w:shd w:val="clear" w:color="auto" w:fill="F5F6F7"/>
-        </w:rPr>
-        <w:t xml:space="preserve"> litterally like the property name says.</w:t>
-      </w:r>
-      <w:r>
-        <w:rPr>
-          <w:rFonts w:ascii="Segoe UI" w:hAnsi="Segoe UI" w:cs="Segoe UI"/>
-          <w:color w:val="000000"/>
-          <w:sz w:val="27"/>
-          <w:szCs w:val="27"/>
-          <w:shd w:val="clear" w:color="auto" w:fill="F5F6F7"/>
-        </w:rPr>
-        <w:t xml:space="preserve"> Float: left is therefore read as let this element float to the left. </w:t>
-      </w:r>
-    </w:p>
-    <w:p>
-      <w:pPr>
-        <w:shd w:val="clear" w:color="auto" w:fill="FFFFFE"/>
-        <w:spacing w:after="0" w:line="360" w:lineRule="atLeast"/>
-        <w:rPr>
-          <w:rFonts w:ascii="Segoe UI" w:hAnsi="Segoe UI" w:cs="Segoe UI"/>
-          <w:color w:val="000000"/>
-          <w:sz w:val="27"/>
-          <w:szCs w:val="27"/>
-          <w:shd w:val="clear" w:color="auto" w:fill="F5F6F7"/>
-        </w:rPr>
-      </w:pPr>
-    </w:p>
-    <w:p>
-      <w:pPr>
-        <w:shd w:val="clear" w:color="auto" w:fill="FFFFFE"/>
-        <w:spacing w:after="0" w:line="360" w:lineRule="atLeast"/>
-        <w:rPr>
-          <w:rFonts w:ascii="Segoe UI" w:hAnsi="Segoe UI" w:cs="Segoe UI"/>
-          <w:color w:val="000000"/>
-          <w:sz w:val="27"/>
-          <w:szCs w:val="27"/>
-          <w:shd w:val="clear" w:color="auto" w:fill="F5F6F7"/>
-        </w:rPr>
-      </w:pPr>
-      <w:r>
-        <w:rPr>
-          <w:rFonts w:ascii="Segoe UI" w:hAnsi="Segoe UI" w:cs="Segoe UI"/>
-          <w:color w:val="000000"/>
-          <w:sz w:val="27"/>
-          <w:szCs w:val="27"/>
-          <w:shd w:val="clear" w:color="auto" w:fill="F5F6F7"/>
-        </w:rPr>
-        <w:t xml:space="preserve">Just like in python when you want to put double quotation marks to a string you use single quotations and vice versa, the same goes for css. So property : </w:t>
-      </w:r>
-      <w:r>
-        <w:rPr>
-          <w:rFonts w:ascii="Segoe UI" w:hAnsi="Segoe UI" w:cs="Segoe UI"/>
-          <w:b/>
-          <w:color w:val="000000"/>
-          <w:sz w:val="27"/>
-          <w:szCs w:val="27"/>
-          <w:shd w:val="clear" w:color="auto" w:fill="F5F6F7"/>
-        </w:rPr>
-        <w:t>“</w:t>
-      </w:r>
-      <w:r>
-        <w:rPr>
-          <w:rFonts w:ascii="Segoe UI" w:hAnsi="Segoe UI" w:cs="Segoe UI"/>
-          <w:color w:val="000000"/>
-          <w:sz w:val="27"/>
-          <w:szCs w:val="27"/>
-          <w:shd w:val="clear" w:color="auto" w:fill="F5F6F7"/>
-        </w:rPr>
-        <w:t>’</w:t>
-      </w:r>
-      <w:r>
-        <w:rPr>
-          <w:rFonts w:ascii="Segoe UI" w:hAnsi="Segoe UI" w:cs="Segoe UI"/>
-          <w:b/>
-          <w:color w:val="000000"/>
-          <w:sz w:val="27"/>
-          <w:szCs w:val="27"/>
-          <w:shd w:val="clear" w:color="auto" w:fill="F5F6F7"/>
-        </w:rPr>
-        <w:t>”</w:t>
-      </w:r>
-      <w:r>
-        <w:rPr>
-          <w:rFonts w:ascii="Segoe UI" w:hAnsi="Segoe UI" w:cs="Segoe UI"/>
-          <w:color w:val="000000"/>
-          <w:sz w:val="27"/>
-          <w:szCs w:val="27"/>
-          <w:shd w:val="clear" w:color="auto" w:fill="F5F6F7"/>
-        </w:rPr>
-        <w:t xml:space="preserve"> or property :</w:t>
-      </w:r>
-      <w:r>
-        <w:rPr>
-          <w:rFonts w:ascii="Segoe UI" w:hAnsi="Segoe UI" w:cs="Segoe UI"/>
-          <w:b/>
-          <w:color w:val="000000"/>
-          <w:sz w:val="27"/>
-          <w:szCs w:val="27"/>
-          <w:shd w:val="clear" w:color="auto" w:fill="F5F6F7"/>
-        </w:rPr>
-        <w:t>‘</w:t>
-      </w:r>
-      <w:r>
-        <w:rPr>
-          <w:rFonts w:ascii="Segoe UI" w:hAnsi="Segoe UI" w:cs="Segoe UI"/>
-          <w:color w:val="000000"/>
-          <w:sz w:val="27"/>
-          <w:szCs w:val="27"/>
-          <w:shd w:val="clear" w:color="auto" w:fill="F5F6F7"/>
-        </w:rPr>
-        <w:t>”</w:t>
-      </w:r>
-      <w:r>
-        <w:rPr>
-          <w:rFonts w:ascii="Segoe UI" w:hAnsi="Segoe UI" w:cs="Segoe UI"/>
-          <w:b/>
-          <w:color w:val="000000"/>
-          <w:sz w:val="27"/>
-          <w:szCs w:val="27"/>
-          <w:shd w:val="clear" w:color="auto" w:fill="F5F6F7"/>
-        </w:rPr>
-        <w:t>’</w:t>
-      </w:r>
-      <w:r>
-        <w:rPr>
-          <w:rFonts w:ascii="Segoe UI" w:hAnsi="Segoe UI" w:cs="Segoe UI"/>
-          <w:color w:val="000000"/>
-          <w:sz w:val="27"/>
-          <w:szCs w:val="27"/>
-          <w:shd w:val="clear" w:color="auto" w:fill="F5F6F7"/>
-        </w:rPr>
-        <w:t xml:space="preserve">; </w:t>
-      </w:r>
-    </w:p>
-    <w:p>
-      <w:pPr>
-        <w:shd w:val="clear" w:color="auto" w:fill="FFFFFE"/>
-        <w:spacing w:after="0" w:line="360" w:lineRule="atLeast"/>
-        <w:rPr>
-          <w:rFonts w:ascii="Segoe UI" w:hAnsi="Segoe UI" w:cs="Segoe UI"/>
-          <w:color w:val="000000"/>
-          <w:sz w:val="27"/>
-          <w:szCs w:val="27"/>
-          <w:shd w:val="clear" w:color="auto" w:fill="F5F6F7"/>
-        </w:rPr>
-      </w:pPr>
+      <w:r>
+        <w:rPr>
+          <w:rFonts w:ascii="Courier New" w:eastAsia="Times New Roman" w:hAnsi="Courier New" w:cs="Courier New"/>
+          <w:noProof w:val="0"/>
+          <w:color w:val="000000"/>
+          <w:sz w:val="27"/>
+          <w:szCs w:val="27"/>
+        </w:rPr>
+        <w:t xml:space="preserve"> </w:t>
+      </w:r>
+      <w:r>
+        <w:rPr>
+          <w:rFonts w:ascii="Segoe UI" w:hAnsi="Segoe UI" w:cs="Segoe UI"/>
+          <w:color w:val="000000"/>
+          <w:sz w:val="27"/>
+          <w:szCs w:val="27"/>
+          <w:shd w:val="clear" w:color="auto" w:fill="F5F6F7"/>
+        </w:rPr>
+        <w:t>is us</w:t>
+      </w:r>
+      <w:r>
+        <w:rPr>
+          <w:rFonts w:ascii="Segoe UI" w:hAnsi="Segoe UI" w:cs="Segoe UI"/>
+          <w:color w:val="000000"/>
+          <w:sz w:val="27"/>
+          <w:szCs w:val="27"/>
+          <w:shd w:val="clear" w:color="auto" w:fill="F5F6F7"/>
+        </w:rPr>
+        <w:t xml:space="preserve">ed to tell css </w:t>
+      </w:r>
+      <w:r>
+        <w:rPr>
+          <w:rFonts w:ascii="Segoe UI" w:hAnsi="Segoe UI" w:cs="Segoe UI"/>
+          <w:color w:val="000000"/>
+          <w:sz w:val="27"/>
+          <w:szCs w:val="27"/>
+          <w:shd w:val="clear" w:color="auto" w:fill="F5F6F7"/>
+        </w:rPr>
+        <w:t>that each row size (in this case ) will be set to the minimum size required to contain it’s content. In short, the section size will grow with the content. Nice.</w:t>
+      </w:r>
+      <w:r>
+        <w:rPr>
+          <w:rFonts w:ascii="Segoe UI" w:hAnsi="Segoe UI" w:cs="Segoe UI"/>
+          <w:color w:val="000000"/>
+          <w:sz w:val="27"/>
+          <w:szCs w:val="27"/>
+          <w:shd w:val="clear" w:color="auto" w:fill="F5F6F7"/>
+        </w:rPr>
+        <w:t xml:space="preserve"> </w:t>
+      </w:r>
     </w:p>
     <w:p>
       <w:pPr>
@@ -13355,171 +12978,7 @@
           <w:szCs w:val="27"/>
           <w:shd w:val="clear" w:color="auto" w:fill="F5F6F7"/>
         </w:rPr>
-        <w:t xml:space="preserve">The value </w:t>
-      </w:r>
-      <w:r>
-        <w:rPr>
-          <w:rFonts w:ascii="Segoe UI" w:hAnsi="Segoe UI" w:cs="Segoe UI"/>
-          <w:b/>
-          <w:color w:val="000000"/>
-          <w:sz w:val="27"/>
-          <w:szCs w:val="27"/>
-          <w:shd w:val="clear" w:color="auto" w:fill="F5F6F7"/>
-        </w:rPr>
-        <w:t xml:space="preserve"> min-content </w:t>
-      </w:r>
-      <w:r>
-        <w:rPr>
-          <w:rFonts w:ascii="Segoe UI" w:hAnsi="Segoe UI" w:cs="Segoe UI"/>
-          <w:color w:val="000000"/>
-          <w:sz w:val="27"/>
-          <w:szCs w:val="27"/>
-          <w:shd w:val="clear" w:color="auto" w:fill="F5F6F7"/>
-        </w:rPr>
-        <w:t xml:space="preserve">generally used in cases like </w:t>
-      </w:r>
-      <w:r>
-        <w:rPr>
-          <w:rFonts w:ascii="Courier New" w:eastAsia="Times New Roman" w:hAnsi="Courier New" w:cs="Courier New"/>
-          <w:noProof w:val="0"/>
-          <w:color w:val="000000"/>
-          <w:sz w:val="27"/>
-          <w:szCs w:val="27"/>
-        </w:rPr>
-        <w:t>  </w:t>
-      </w:r>
-      <w:r>
-        <w:rPr>
-          <w:rFonts w:ascii="Courier New" w:eastAsia="Times New Roman" w:hAnsi="Courier New" w:cs="Courier New"/>
-          <w:noProof w:val="0"/>
-          <w:color w:val="FF0000"/>
-          <w:sz w:val="27"/>
-          <w:szCs w:val="27"/>
-        </w:rPr>
-        <w:t>grid-template-rows:</w:t>
-      </w:r>
-      <w:r>
-        <w:rPr>
-          <w:rFonts w:ascii="Courier New" w:eastAsia="Times New Roman" w:hAnsi="Courier New" w:cs="Courier New"/>
-          <w:noProof w:val="0"/>
-          <w:color w:val="000000"/>
-          <w:sz w:val="27"/>
-          <w:szCs w:val="27"/>
-        </w:rPr>
-        <w:t> </w:t>
-      </w:r>
-      <w:r>
-        <w:rPr>
-          <w:rFonts w:ascii="Courier New" w:eastAsia="Times New Roman" w:hAnsi="Courier New" w:cs="Courier New"/>
-          <w:noProof w:val="0"/>
-          <w:color w:val="0451A5"/>
-          <w:sz w:val="27"/>
-          <w:szCs w:val="27"/>
-        </w:rPr>
-        <w:t>repeat(</w:t>
-      </w:r>
-      <w:r>
-        <w:rPr>
-          <w:rFonts w:ascii="Courier New" w:eastAsia="Times New Roman" w:hAnsi="Courier New" w:cs="Courier New"/>
-          <w:noProof w:val="0"/>
-          <w:color w:val="098658"/>
-          <w:sz w:val="27"/>
-          <w:szCs w:val="27"/>
-        </w:rPr>
-        <w:t>3</w:t>
-      </w:r>
-      <w:r>
-        <w:rPr>
-          <w:rFonts w:ascii="Courier New" w:eastAsia="Times New Roman" w:hAnsi="Courier New" w:cs="Courier New"/>
-          <w:noProof w:val="0"/>
-          <w:color w:val="000000"/>
-          <w:sz w:val="27"/>
-          <w:szCs w:val="27"/>
-        </w:rPr>
-        <w:t>, </w:t>
-      </w:r>
-      <w:r>
-        <w:rPr>
-          <w:rFonts w:ascii="Courier New" w:eastAsia="Times New Roman" w:hAnsi="Courier New" w:cs="Courier New"/>
-          <w:noProof w:val="0"/>
-          <w:color w:val="0451A5"/>
-          <w:sz w:val="27"/>
-          <w:szCs w:val="27"/>
-        </w:rPr>
-        <w:t>min-content)</w:t>
-      </w:r>
-      <w:r>
-        <w:rPr>
-          <w:rFonts w:ascii="Courier New" w:eastAsia="Times New Roman" w:hAnsi="Courier New" w:cs="Courier New"/>
-          <w:noProof w:val="0"/>
-          <w:color w:val="000000"/>
-          <w:sz w:val="27"/>
-          <w:szCs w:val="27"/>
-        </w:rPr>
-        <w:t>;</w:t>
-      </w:r>
-      <w:r>
-        <w:rPr>
-          <w:rFonts w:ascii="Courier New" w:eastAsia="Times New Roman" w:hAnsi="Courier New" w:cs="Courier New"/>
-          <w:noProof w:val="0"/>
-          <w:color w:val="000000"/>
-          <w:sz w:val="27"/>
-          <w:szCs w:val="27"/>
-        </w:rPr>
-        <w:t xml:space="preserve"> </w:t>
-      </w:r>
-      <w:r>
-        <w:rPr>
-          <w:rFonts w:ascii="Segoe UI" w:hAnsi="Segoe UI" w:cs="Segoe UI"/>
-          <w:color w:val="000000"/>
-          <w:sz w:val="27"/>
-          <w:szCs w:val="27"/>
-          <w:shd w:val="clear" w:color="auto" w:fill="F5F6F7"/>
-        </w:rPr>
-        <w:t>is used to tell css that the size of that each row size (in this case ) will be set to the minimum size required to contain it’s content. In short, the section size will grow with the content. Nice.</w:t>
-      </w:r>
-      <w:r>
-        <w:rPr>
-          <w:rFonts w:ascii="Segoe UI" w:hAnsi="Segoe UI" w:cs="Segoe UI"/>
-          <w:color w:val="000000"/>
-          <w:sz w:val="27"/>
-          <w:szCs w:val="27"/>
-          <w:shd w:val="clear" w:color="auto" w:fill="F5F6F7"/>
-        </w:rPr>
-        <w:t xml:space="preserve"> </w:t>
-      </w:r>
-    </w:p>
-    <w:p>
-      <w:pPr>
-        <w:shd w:val="clear" w:color="auto" w:fill="FFFFFE"/>
-        <w:spacing w:line="360" w:lineRule="atLeast"/>
-        <w:rPr>
-          <w:rFonts w:ascii="Segoe UI" w:hAnsi="Segoe UI" w:cs="Segoe UI"/>
-          <w:color w:val="000000"/>
-          <w:sz w:val="27"/>
-          <w:szCs w:val="27"/>
-          <w:shd w:val="clear" w:color="auto" w:fill="F5F6F7"/>
-        </w:rPr>
-      </w:pPr>
-      <w:r>
-        <w:rPr>
-          <w:rFonts w:ascii="Segoe UI" w:hAnsi="Segoe UI" w:cs="Segoe UI"/>
-          <w:color w:val="000000"/>
-          <w:sz w:val="27"/>
-          <w:szCs w:val="27"/>
-          <w:shd w:val="clear" w:color="auto" w:fill="F5F6F7"/>
-        </w:rPr>
-        <w:t xml:space="preserve">In css grid </w:t>
-      </w:r>
-      <w:r>
-        <w:rPr>
-          <w:rFonts w:ascii="Segoe UI" w:hAnsi="Segoe UI" w:cs="Segoe UI"/>
-          <w:color w:val="000000"/>
-          <w:sz w:val="27"/>
-          <w:szCs w:val="27"/>
-          <w:shd w:val="clear" w:color="auto" w:fill="F5F6F7"/>
-        </w:rPr>
-        <w:t>The </w:t>
+        <w:t>In css grid The </w:t>
       </w:r>
       <w:r>
         <w:rPr>
@@ -13659,27 +13118,7 @@
           <w:szCs w:val="27"/>
           <w:shd w:val="clear" w:color="auto" w:fill="F5F6F7"/>
         </w:rPr>
-        <w:t> both to that value.</w:t>
-      </w:r>
-      <w:r>
-        <w:rPr>
-          <w:rFonts w:ascii="Segoe UI" w:hAnsi="Segoe UI" w:cs="Segoe UI"/>
-          <w:color w:val="000000"/>
-          <w:sz w:val="27"/>
-          <w:szCs w:val="27"/>
-          <w:shd w:val="clear" w:color="auto" w:fill="F5F6F7"/>
-        </w:rPr>
-        <w:t xml:space="preserve"> </w:t>
-      </w:r>
-      <w:r>
-        <w:rPr>
-          <w:rFonts w:ascii="Segoe UI" w:hAnsi="Segoe UI" w:cs="Segoe UI"/>
-          <w:color w:val="000000"/>
-          <w:sz w:val="27"/>
-          <w:szCs w:val="27"/>
-          <w:shd w:val="clear" w:color="auto" w:fill="F5F6F7"/>
-        </w:rPr>
-        <w:t>If given two values, it sets the </w:t>
+        <w:t> both to that value. If given two values, it sets the </w:t>
       </w:r>
       <w:r>
         <w:rPr>
@@ -14317,21 +13756,226 @@
           <w:shd w:val="clear" w:color="auto" w:fill="F5F6F7"/>
         </w:rPr>
       </w:pPr>
+      <w:r>
+        <w:rPr>
+          <w:rFonts w:ascii="Segoe UI" w:hAnsi="Segoe UI" w:cs="Segoe UI"/>
+          <w:color w:val="000000"/>
+          <w:sz w:val="27"/>
+          <w:szCs w:val="27"/>
+          <w:shd w:val="clear" w:color="auto" w:fill="F5F6F7"/>
+        </w:rPr>
+        <w:t>It is normal for the scroll bar to be above the header navbar.</w:t>
+      </w:r>
     </w:p>
     <w:p>
       <w:pPr>
         <w:shd w:val="clear" w:color="auto" w:fill="FFFFFE"/>
         <w:spacing w:line="360" w:lineRule="atLeast"/>
         <w:rPr>
-          <w:rFonts w:ascii="Courier New" w:eastAsia="Times New Roman" w:hAnsi="Courier New" w:cs="Courier New"/>
-          <w:noProof w:val="0"/>
-          <w:color w:val="000000"/>
-          <w:sz w:val="27"/>
-          <w:szCs w:val="27"/>
-        </w:rPr>
-      </w:pPr>
+          <w:rFonts w:ascii="Segoe UI" w:hAnsi="Segoe UI" w:cs="Segoe UI"/>
+          <w:color w:val="000000"/>
+          <w:sz w:val="27"/>
+          <w:szCs w:val="27"/>
+          <w:shd w:val="clear" w:color="auto" w:fill="F5F6F7"/>
+        </w:rPr>
+      </w:pPr>
+    </w:p>
+    <w:p>
+      <w:pPr>
+        <w:shd w:val="clear" w:color="auto" w:fill="FFFFFE"/>
+        <w:spacing w:line="360" w:lineRule="atLeast"/>
+        <w:rPr>
+          <w:rFonts w:ascii="Segoe UI" w:hAnsi="Segoe UI" w:cs="Segoe UI"/>
+          <w:color w:val="000000"/>
+          <w:sz w:val="27"/>
+          <w:szCs w:val="27"/>
+          <w:shd w:val="clear" w:color="auto" w:fill="F5F6F7"/>
+        </w:rPr>
+      </w:pPr>
+      <w:r>
+        <w:rPr>
+          <w:rFonts w:ascii="Segoe UI" w:hAnsi="Segoe UI" w:cs="Segoe UI"/>
+          <w:color w:val="000000"/>
+          <w:sz w:val="27"/>
+          <w:szCs w:val="27"/>
+          <w:shd w:val="clear" w:color="auto" w:fill="F5F6F7"/>
+        </w:rPr>
+        <w:t>Papa, the html skeleton of a standard webpage is the followin</w:t>
+      </w:r>
+    </w:p>
+    <w:p>
+      <w:pPr>
+        <w:shd w:val="clear" w:color="auto" w:fill="FFFFFE"/>
+        <w:spacing w:line="360" w:lineRule="atLeast"/>
+        <w:rPr>
+          <w:rFonts w:ascii="Segoe UI" w:hAnsi="Segoe UI" w:cs="Segoe UI"/>
+          <w:color w:val="000000"/>
+          <w:sz w:val="27"/>
+          <w:szCs w:val="27"/>
+          <w:shd w:val="clear" w:color="auto" w:fill="F5F6F7"/>
+        </w:rPr>
+      </w:pPr>
+      <w:r>
+        <w:rPr>
+          <w:rFonts w:ascii="Segoe UI" w:hAnsi="Segoe UI" w:cs="Segoe UI"/>
+          <w:color w:val="000000"/>
+          <w:sz w:val="27"/>
+          <w:szCs w:val="27"/>
+          <w:shd w:val="clear" w:color="auto" w:fill="F5F6F7"/>
+        </w:rPr>
+        <w:t>Html</w:t>
+      </w:r>
+      <w:r>
+        <w:rPr>
+          <w:rFonts w:ascii="Segoe UI" w:hAnsi="Segoe UI" w:cs="Segoe UI"/>
+          <w:color w:val="000000"/>
+          <w:sz w:val="27"/>
+          <w:szCs w:val="27"/>
+          <w:shd w:val="clear" w:color="auto" w:fill="F5F6F7"/>
+        </w:rPr>
+        <w:br/>
+        <w:t xml:space="preserve">     head</w:t>
+      </w:r>
+      <w:r>
+        <w:rPr>
+          <w:rFonts w:ascii="Segoe UI" w:hAnsi="Segoe UI" w:cs="Segoe UI"/>
+          <w:color w:val="000000"/>
+          <w:sz w:val="27"/>
+          <w:szCs w:val="27"/>
+          <w:shd w:val="clear" w:color="auto" w:fill="F5F6F7"/>
+        </w:rPr>
+        <w:br/>
+        <w:t xml:space="preserve">     body</w:t>
+      </w:r>
+      <w:r>
+        <w:rPr>
+          <w:rFonts w:ascii="Segoe UI" w:hAnsi="Segoe UI" w:cs="Segoe UI"/>
+          <w:color w:val="000000"/>
+          <w:sz w:val="27"/>
+          <w:szCs w:val="27"/>
+          <w:shd w:val="clear" w:color="auto" w:fill="F5F6F7"/>
+        </w:rPr>
+        <w:br/>
+        <w:t xml:space="preserve">        </w:t>
+      </w:r>
+      <w:r>
+        <w:rPr>
+          <w:rFonts w:ascii="Segoe UI" w:hAnsi="Segoe UI" w:cs="Segoe UI"/>
+          <w:b/>
+          <w:color w:val="000000"/>
+          <w:sz w:val="27"/>
+          <w:szCs w:val="27"/>
+          <w:shd w:val="clear" w:color="auto" w:fill="F5F6F7"/>
+        </w:rPr>
+        <w:t xml:space="preserve"> header</w:t>
+      </w:r>
+      <w:r>
+        <w:rPr>
+          <w:rFonts w:ascii="Segoe UI" w:hAnsi="Segoe UI" w:cs="Segoe UI"/>
+          <w:b/>
+          <w:color w:val="000000"/>
+          <w:sz w:val="27"/>
+          <w:szCs w:val="27"/>
+          <w:shd w:val="clear" w:color="auto" w:fill="F5F6F7"/>
+        </w:rPr>
+        <w:br/>
+        <w:t xml:space="preserve">         main</w:t>
+      </w:r>
+      <w:r>
+        <w:rPr>
+          <w:rFonts w:ascii="Segoe UI" w:hAnsi="Segoe UI" w:cs="Segoe UI"/>
+          <w:b/>
+          <w:color w:val="000000"/>
+          <w:sz w:val="27"/>
+          <w:szCs w:val="27"/>
+          <w:shd w:val="clear" w:color="auto" w:fill="F5F6F7"/>
+        </w:rPr>
+        <w:br/>
+        <w:t xml:space="preserve">         footer</w:t>
+      </w:r>
+      <w:r>
+        <w:rPr>
+          <w:rFonts w:ascii="Segoe UI" w:hAnsi="Segoe UI" w:cs="Segoe UI"/>
+          <w:color w:val="000000"/>
+          <w:sz w:val="27"/>
+          <w:szCs w:val="27"/>
+          <w:shd w:val="clear" w:color="auto" w:fill="F5F6F7"/>
+        </w:rPr>
+        <w:br/>
+        <w:t xml:space="preserve">     body</w:t>
+      </w:r>
+      <w:r>
+        <w:rPr>
+          <w:rFonts w:ascii="Segoe UI" w:hAnsi="Segoe UI" w:cs="Segoe UI"/>
+          <w:color w:val="000000"/>
+          <w:sz w:val="27"/>
+          <w:szCs w:val="27"/>
+          <w:shd w:val="clear" w:color="auto" w:fill="F5F6F7"/>
+        </w:rPr>
+        <w:br/>
+        <w:t>Html</w:t>
+      </w:r>
+    </w:p>
+    <w:p>
+      <w:pPr>
+        <w:shd w:val="clear" w:color="auto" w:fill="FFFFFE"/>
+        <w:spacing w:line="360" w:lineRule="atLeast"/>
+        <w:rPr>
+          <w:rFonts w:ascii="Segoe UI" w:hAnsi="Segoe UI" w:cs="Segoe UI"/>
+          <w:color w:val="000000"/>
+          <w:sz w:val="27"/>
+          <w:szCs w:val="27"/>
+          <w:shd w:val="clear" w:color="auto" w:fill="F5F6F7"/>
+        </w:rPr>
+      </w:pPr>
+    </w:p>
+    <w:p>
+      <w:pPr>
+        <w:shd w:val="clear" w:color="auto" w:fill="FFFFFE"/>
+        <w:spacing w:line="360" w:lineRule="atLeast"/>
+        <w:rPr>
+          <w:rFonts w:ascii="Segoe UI" w:hAnsi="Segoe UI" w:cs="Segoe UI"/>
+          <w:color w:val="000000"/>
+          <w:sz w:val="27"/>
+          <w:szCs w:val="27"/>
+          <w:shd w:val="clear" w:color="auto" w:fill="F5F6F7"/>
+        </w:rPr>
+      </w:pPr>
+      <w:r>
+        <w:rPr>
+          <w:rFonts w:ascii="Segoe UI" w:hAnsi="Segoe UI" w:cs="Segoe UI"/>
+          <w:color w:val="000000"/>
+          <w:sz w:val="27"/>
+          <w:szCs w:val="27"/>
+          <w:shd w:val="clear" w:color="auto" w:fill="F5F6F7"/>
+        </w:rPr>
+        <w:t xml:space="preserve">Notice how header main and footer are found in the body element. </w:t>
+      </w:r>
+      <w:r>
+        <w:rPr>
+          <w:rFonts w:ascii="Segoe UI" w:hAnsi="Segoe UI" w:cs="Segoe UI"/>
+          <w:color w:val="000000"/>
+          <w:sz w:val="27"/>
+          <w:szCs w:val="27"/>
+          <w:shd w:val="clear" w:color="auto" w:fill="F5F6F7"/>
+        </w:rPr>
+        <w:t xml:space="preserve"> Okay.</w:t>
+      </w:r>
       <w:bookmarkStart w:id="0" w:name="_GoBack"/>
       <w:bookmarkEnd w:id="0"/>
+    </w:p>
+    <w:p>
+      <w:pPr>
+        <w:shd w:val="clear" w:color="auto" w:fill="FFFFFE"/>
+        <w:spacing w:line="360" w:lineRule="atLeast"/>
+        <w:rPr>
+          <w:rFonts w:ascii="Courier New" w:eastAsia="Times New Roman" w:hAnsi="Courier New" w:cs="Courier New"/>
+          <w:noProof w:val="0"/>
+          <w:color w:val="000000"/>
+          <w:sz w:val="27"/>
+          <w:szCs w:val="27"/>
+        </w:rPr>
+      </w:pPr>
     </w:p>
     <w:p>
       <w:pPr>
@@ -15156,6 +14800,7 @@
   <w:style w:type="character" w:default="1" w:styleId="DefaultParagraphFont">
     <w:name w:val="Default Paragraph Font"/>
     <w:uiPriority w:val="1"/>
+    <w:semiHidden/>
     <w:unhideWhenUsed/>
   </w:style>
   <w:style w:type="table" w:default="1" w:styleId="TableNormal">

</xml_diff>

<commit_message>
completed the landing page certification project
</commit_message>
<xml_diff>
--- a/Responsive web design notes.docx
+++ b/Responsive web design notes.docx
@@ -7313,6 +7313,7 @@
           <w:szCs w:val="27"/>
         </w:rPr>
       </w:pPr>
+      <w:proofErr w:type="gramStart"/>
       <w:r>
         <w:rPr>
           <w:rFonts w:ascii="Courier New" w:eastAsia="Times New Roman" w:hAnsi="Courier New" w:cs="Courier New"/>
@@ -7321,7 +7322,18 @@
           <w:sz w:val="27"/>
           <w:szCs w:val="27"/>
         </w:rPr>
-        <w:t>background:</w:t>
+        <w:t>background</w:t>
+      </w:r>
+      <w:proofErr w:type="gramEnd"/>
+      <w:r>
+        <w:rPr>
+          <w:rFonts w:ascii="Courier New" w:eastAsia="Times New Roman" w:hAnsi="Courier New" w:cs="Courier New"/>
+          <w:noProof w:val="0"/>
+          <w:color w:val="FF0000"/>
+          <w:sz w:val="27"/>
+          <w:szCs w:val="27"/>
+        </w:rPr>
+        <w:t>:</w:t>
       </w:r>
       <w:r>
         <w:rPr>
@@ -7889,6 +7901,7 @@
           <w:szCs w:val="27"/>
         </w:rPr>
       </w:pPr>
+      <w:proofErr w:type="gramStart"/>
       <w:r>
         <w:rPr>
           <w:rFonts w:ascii="Courier New" w:eastAsia="Times New Roman" w:hAnsi="Courier New" w:cs="Courier New"/>
@@ -7897,7 +7910,18 @@
           <w:sz w:val="27"/>
           <w:szCs w:val="27"/>
         </w:rPr>
-        <w:t>border-bottom-right-radius:</w:t>
+        <w:t>border-bottom-right-radius</w:t>
+      </w:r>
+      <w:proofErr w:type="gramEnd"/>
+      <w:r>
+        <w:rPr>
+          <w:rFonts w:ascii="Courier New" w:eastAsia="Times New Roman" w:hAnsi="Courier New" w:cs="Courier New"/>
+          <w:noProof w:val="0"/>
+          <w:color w:val="FF0000"/>
+          <w:sz w:val="27"/>
+          <w:szCs w:val="27"/>
+        </w:rPr>
+        <w:t>:</w:t>
       </w:r>
       <w:r>
         <w:rPr>
@@ -7952,6 +7976,7 @@
         </w:rPr>
         <w:t>  </w:t>
       </w:r>
+      <w:proofErr w:type="gramStart"/>
       <w:r>
         <w:rPr>
           <w:rFonts w:ascii="Courier New" w:eastAsia="Times New Roman" w:hAnsi="Courier New" w:cs="Courier New"/>
@@ -7960,7 +7985,18 @@
           <w:sz w:val="27"/>
           <w:szCs w:val="27"/>
         </w:rPr>
-        <w:t>border-bottom-left-radius:</w:t>
+        <w:t>border-bottom-left-radius</w:t>
+      </w:r>
+      <w:proofErr w:type="gramEnd"/>
+      <w:r>
+        <w:rPr>
+          <w:rFonts w:ascii="Courier New" w:eastAsia="Times New Roman" w:hAnsi="Courier New" w:cs="Courier New"/>
+          <w:noProof w:val="0"/>
+          <w:color w:val="FF0000"/>
+          <w:sz w:val="27"/>
+          <w:szCs w:val="27"/>
+        </w:rPr>
+        <w:t>:</w:t>
       </w:r>
       <w:r>
         <w:rPr>
@@ -8015,6 +8051,7 @@
         </w:rPr>
         <w:t>  </w:t>
       </w:r>
+      <w:proofErr w:type="gramStart"/>
       <w:r>
         <w:rPr>
           <w:rFonts w:ascii="Courier New" w:eastAsia="Times New Roman" w:hAnsi="Courier New" w:cs="Courier New"/>
@@ -8023,7 +8060,18 @@
           <w:sz w:val="27"/>
           <w:szCs w:val="27"/>
         </w:rPr>
-        <w:t>border-top-left-radius:</w:t>
+        <w:t>border-top-left-radius</w:t>
+      </w:r>
+      <w:proofErr w:type="gramEnd"/>
+      <w:r>
+        <w:rPr>
+          <w:rFonts w:ascii="Courier New" w:eastAsia="Times New Roman" w:hAnsi="Courier New" w:cs="Courier New"/>
+          <w:noProof w:val="0"/>
+          <w:color w:val="FF0000"/>
+          <w:sz w:val="27"/>
+          <w:szCs w:val="27"/>
+        </w:rPr>
+        <w:t>:</w:t>
       </w:r>
       <w:r>
         <w:rPr>
@@ -8078,6 +8126,7 @@
         </w:rPr>
         <w:t>  </w:t>
       </w:r>
+      <w:proofErr w:type="gramStart"/>
       <w:r>
         <w:rPr>
           <w:rFonts w:ascii="Courier New" w:eastAsia="Times New Roman" w:hAnsi="Courier New" w:cs="Courier New"/>
@@ -8086,7 +8135,18 @@
           <w:sz w:val="27"/>
           <w:szCs w:val="27"/>
         </w:rPr>
-        <w:t>border-top-right-radius:</w:t>
+        <w:t>border-top-right-radius</w:t>
+      </w:r>
+      <w:proofErr w:type="gramEnd"/>
+      <w:r>
+        <w:rPr>
+          <w:rFonts w:ascii="Courier New" w:eastAsia="Times New Roman" w:hAnsi="Courier New" w:cs="Courier New"/>
+          <w:noProof w:val="0"/>
+          <w:color w:val="FF0000"/>
+          <w:sz w:val="27"/>
+          <w:szCs w:val="27"/>
+        </w:rPr>
+        <w:t>:</w:t>
       </w:r>
       <w:r>
         <w:rPr>
@@ -8419,8 +8479,20 @@
           <w:sz w:val="27"/>
           <w:szCs w:val="27"/>
         </w:rPr>
-        <w:t>*::before</w:t>
-      </w:r>
+        <w:t>*:</w:t>
+      </w:r>
+      <w:proofErr w:type="gramStart"/>
+      <w:r>
+        <w:rPr>
+          <w:rFonts w:ascii="Courier New" w:eastAsia="Times New Roman" w:hAnsi="Courier New" w:cs="Courier New"/>
+          <w:noProof w:val="0"/>
+          <w:color w:val="800000"/>
+          <w:sz w:val="27"/>
+          <w:szCs w:val="27"/>
+        </w:rPr>
+        <w:t>:before</w:t>
+      </w:r>
+      <w:proofErr w:type="gramEnd"/>
       <w:r>
         <w:rPr>
           <w:rFonts w:ascii="Courier New" w:eastAsia="Times New Roman" w:hAnsi="Courier New" w:cs="Courier New"/>
@@ -8474,6 +8546,7 @@
         </w:rPr>
         <w:t>  </w:t>
       </w:r>
+      <w:proofErr w:type="gramStart"/>
       <w:r>
         <w:rPr>
           <w:rFonts w:ascii="Courier New" w:eastAsia="Times New Roman" w:hAnsi="Courier New" w:cs="Courier New"/>
@@ -8482,7 +8555,18 @@
           <w:sz w:val="27"/>
           <w:szCs w:val="27"/>
         </w:rPr>
-        <w:t>box-sizing:</w:t>
+        <w:t>box-sizing</w:t>
+      </w:r>
+      <w:proofErr w:type="gramEnd"/>
+      <w:r>
+        <w:rPr>
+          <w:rFonts w:ascii="Courier New" w:eastAsia="Times New Roman" w:hAnsi="Courier New" w:cs="Courier New"/>
+          <w:noProof w:val="0"/>
+          <w:color w:val="FF0000"/>
+          <w:sz w:val="27"/>
+          <w:szCs w:val="27"/>
+        </w:rPr>
+        <w:t>:</w:t>
       </w:r>
       <w:r>
         <w:rPr>
@@ -8825,6 +8909,7 @@
         </w:rPr>
         <w:t>  </w:t>
       </w:r>
+      <w:proofErr w:type="gramStart"/>
       <w:r>
         <w:rPr>
           <w:rFonts w:ascii="Courier New" w:eastAsia="Times New Roman" w:hAnsi="Courier New" w:cs="Courier New"/>
@@ -8833,7 +8918,18 @@
           <w:sz w:val="27"/>
           <w:szCs w:val="27"/>
         </w:rPr>
-        <w:t>background-color:</w:t>
+        <w:t>background-color</w:t>
+      </w:r>
+      <w:proofErr w:type="gramEnd"/>
+      <w:r>
+        <w:rPr>
+          <w:rFonts w:ascii="Courier New" w:eastAsia="Times New Roman" w:hAnsi="Courier New" w:cs="Courier New"/>
+          <w:noProof w:val="0"/>
+          <w:color w:val="FF0000"/>
+          <w:sz w:val="27"/>
+          <w:szCs w:val="27"/>
+        </w:rPr>
+        <w:t>:</w:t>
       </w:r>
       <w:r>
         <w:rPr>
@@ -8845,6 +8941,7 @@
         </w:rPr>
         <w:t> </w:t>
       </w:r>
+      <w:proofErr w:type="spellStart"/>
       <w:r>
         <w:rPr>
           <w:rFonts w:ascii="Courier New" w:eastAsia="Times New Roman" w:hAnsi="Courier New" w:cs="Courier New"/>
@@ -8853,7 +8950,18 @@
           <w:sz w:val="27"/>
           <w:szCs w:val="27"/>
         </w:rPr>
-        <w:t>var(--building-color2</w:t>
+        <w:t>var</w:t>
+      </w:r>
+      <w:proofErr w:type="spellEnd"/>
+      <w:r>
+        <w:rPr>
+          <w:rFonts w:ascii="Courier New" w:eastAsia="Times New Roman" w:hAnsi="Courier New" w:cs="Courier New"/>
+          <w:noProof w:val="0"/>
+          <w:color w:val="0451A5"/>
+          <w:sz w:val="27"/>
+          <w:szCs w:val="27"/>
+        </w:rPr>
+        <w:t>(--building-color2</w:t>
       </w:r>
       <w:r>
         <w:rPr>
@@ -8968,18 +9076,30 @@
           <w:sz w:val="27"/>
           <w:szCs w:val="27"/>
         </w:rPr>
-        <w:t>gradient-type</w:t>
-      </w:r>
+        <w:t>gradient-</w:t>
+      </w:r>
+      <w:proofErr w:type="gramStart"/>
       <w:r>
         <w:rPr>
           <w:rFonts w:ascii="Consolas" w:eastAsia="Times New Roman" w:hAnsi="Consolas" w:cs="Courier New"/>
           <w:noProof w:val="0"/>
+          <w:color w:val="992900"/>
+          <w:sz w:val="27"/>
+          <w:szCs w:val="27"/>
+        </w:rPr>
+        <w:t>type</w:t>
+      </w:r>
+      <w:r>
+        <w:rPr>
+          <w:rFonts w:ascii="Consolas" w:eastAsia="Times New Roman" w:hAnsi="Consolas" w:cs="Courier New"/>
+          <w:noProof w:val="0"/>
           <w:color w:val="38425C"/>
           <w:sz w:val="27"/>
           <w:szCs w:val="27"/>
         </w:rPr>
         <w:t>(</w:t>
       </w:r>
+      <w:proofErr w:type="gramEnd"/>
     </w:p>
     <w:p>
       <w:pPr>
@@ -9070,7 +9190,29 @@
           <w:sz w:val="27"/>
           <w:szCs w:val="27"/>
         </w:rPr>
-        <w:t xml:space="preserve">  color2 20%</w:t>
+        <w:t xml:space="preserve">  </w:t>
+      </w:r>
+      <w:proofErr w:type="gramStart"/>
+      <w:r>
+        <w:rPr>
+          <w:rFonts w:ascii="Consolas" w:eastAsia="Times New Roman" w:hAnsi="Consolas" w:cs="Courier New"/>
+          <w:noProof w:val="0"/>
+          <w:color w:val="000000"/>
+          <w:sz w:val="27"/>
+          <w:szCs w:val="27"/>
+        </w:rPr>
+        <w:t>color2</w:t>
+      </w:r>
+      <w:proofErr w:type="gramEnd"/>
+      <w:r>
+        <w:rPr>
+          <w:rFonts w:ascii="Consolas" w:eastAsia="Times New Roman" w:hAnsi="Consolas" w:cs="Courier New"/>
+          <w:noProof w:val="0"/>
+          <w:color w:val="000000"/>
+          <w:sz w:val="27"/>
+          <w:szCs w:val="27"/>
+        </w:rPr>
+        <w:t xml:space="preserve"> 20%</w:t>
       </w:r>
       <w:r>
         <w:rPr>
@@ -9518,6 +9660,7 @@
           <w:szCs w:val="27"/>
         </w:rPr>
       </w:pPr>
+      <w:proofErr w:type="gramStart"/>
       <w:r>
         <w:rPr>
           <w:rFonts w:ascii="Consolas" w:eastAsia="Times New Roman" w:hAnsi="Consolas" w:cs="Courier New"/>
@@ -9538,6 +9681,7 @@
         </w:rPr>
         <w:t>(</w:t>
       </w:r>
+      <w:proofErr w:type="gramEnd"/>
     </w:p>
     <w:p>
       <w:pPr>
@@ -9577,8 +9721,20 @@
           <w:sz w:val="27"/>
           <w:szCs w:val="27"/>
         </w:rPr>
-        <w:t xml:space="preserve">  colors</w:t>
-      </w:r>
+        <w:t xml:space="preserve">  </w:t>
+      </w:r>
+      <w:proofErr w:type="gramStart"/>
+      <w:r>
+        <w:rPr>
+          <w:rFonts w:ascii="Consolas" w:eastAsia="Times New Roman" w:hAnsi="Consolas" w:cs="Courier New"/>
+          <w:noProof w:val="0"/>
+          <w:color w:val="000000"/>
+          <w:sz w:val="27"/>
+          <w:szCs w:val="27"/>
+        </w:rPr>
+        <w:t>colors</w:t>
+      </w:r>
+      <w:proofErr w:type="gramEnd"/>
     </w:p>
     <w:p>
       <w:pPr>
@@ -9651,6 +9807,7 @@
           <w:szCs w:val="27"/>
         </w:rPr>
       </w:pPr>
+      <w:proofErr w:type="gramStart"/>
       <w:r>
         <w:rPr>
           <w:rFonts w:ascii="Consolas" w:eastAsia="Times New Roman" w:hAnsi="Consolas" w:cs="Courier New"/>
@@ -9671,6 +9828,7 @@
         </w:rPr>
         <w:t>(</w:t>
       </w:r>
+      <w:proofErr w:type="gramEnd"/>
     </w:p>
     <w:p>
       <w:pPr>
@@ -9710,8 +9868,20 @@
           <w:sz w:val="27"/>
           <w:szCs w:val="27"/>
         </w:rPr>
-        <w:t xml:space="preserve">  colors</w:t>
-      </w:r>
+        <w:t xml:space="preserve">  </w:t>
+      </w:r>
+      <w:proofErr w:type="gramStart"/>
+      <w:r>
+        <w:rPr>
+          <w:rFonts w:ascii="Consolas" w:eastAsia="Times New Roman" w:hAnsi="Consolas" w:cs="Courier New"/>
+          <w:noProof w:val="0"/>
+          <w:color w:val="000000"/>
+          <w:sz w:val="27"/>
+          <w:szCs w:val="27"/>
+        </w:rPr>
+        <w:t>colors</w:t>
+      </w:r>
+      <w:proofErr w:type="gramEnd"/>
     </w:p>
     <w:p>
       <w:pPr>
@@ -9787,6 +9957,7 @@
         </w:rPr>
         <w:t>  </w:t>
       </w:r>
+      <w:proofErr w:type="gramStart"/>
       <w:r>
         <w:rPr>
           <w:rFonts w:ascii="Courier New" w:eastAsia="Times New Roman" w:hAnsi="Courier New" w:cs="Courier New"/>
@@ -9795,7 +9966,18 @@
           <w:sz w:val="27"/>
           <w:szCs w:val="27"/>
         </w:rPr>
-        <w:t>flex-wrap:</w:t>
+        <w:t>flex-wrap</w:t>
+      </w:r>
+      <w:proofErr w:type="gramEnd"/>
+      <w:r>
+        <w:rPr>
+          <w:rFonts w:ascii="Courier New" w:eastAsia="Times New Roman" w:hAnsi="Courier New" w:cs="Courier New"/>
+          <w:noProof w:val="0"/>
+          <w:color w:val="FF0000"/>
+          <w:sz w:val="27"/>
+          <w:szCs w:val="27"/>
+        </w:rPr>
+        <w:t>:</w:t>
       </w:r>
       <w:r>
         <w:rPr>
@@ -9876,8 +10058,20 @@
           <w:sz w:val="27"/>
           <w:szCs w:val="27"/>
         </w:rPr>
-        <w:t>l guy</w:t>
-      </w:r>
+        <w:t xml:space="preserve">l </w:t>
+      </w:r>
+      <w:proofErr w:type="gramStart"/>
+      <w:r>
+        <w:rPr>
+          <w:rFonts w:ascii="Segoe UI" w:eastAsia="Times New Roman" w:hAnsi="Segoe UI" w:cs="Segoe UI"/>
+          <w:noProof w:val="0"/>
+          <w:color w:val="000000"/>
+          <w:sz w:val="27"/>
+          <w:szCs w:val="27"/>
+        </w:rPr>
+        <w:t>guy</w:t>
+      </w:r>
+      <w:proofErr w:type="gramEnd"/>
       <w:r>
         <w:rPr>
           <w:rFonts w:ascii="Segoe UI" w:eastAsia="Times New Roman" w:hAnsi="Segoe UI" w:cs="Segoe UI"/>
@@ -10215,6 +10409,7 @@
           <w:shd w:val="clear" w:color="auto" w:fill="F5F6F7"/>
         </w:rPr>
       </w:pPr>
+      <w:proofErr w:type="gramStart"/>
       <w:r>
         <w:rPr>
           <w:rFonts w:ascii="Courier New" w:eastAsia="Times New Roman" w:hAnsi="Courier New" w:cs="Courier New"/>
@@ -10225,6 +10420,7 @@
         </w:rPr>
         <w:t>height</w:t>
       </w:r>
+      <w:proofErr w:type="gramEnd"/>
       <w:r>
         <w:rPr>
           <w:rFonts w:ascii="Courier New" w:eastAsia="Times New Roman" w:hAnsi="Courier New" w:cs="Courier New"/>
@@ -10648,6 +10844,7 @@
         </w:rPr>
         <w:t>fr</w:t>
       </w:r>
+      <w:proofErr w:type="gramStart"/>
       <w:r>
         <w:rPr>
           <w:rFonts w:ascii="Courier New" w:eastAsia="Times New Roman" w:hAnsi="Courier New" w:cs="Courier New"/>
@@ -10658,6 +10855,7 @@
         </w:rPr>
         <w:t>;</w:t>
       </w:r>
+      <w:proofErr w:type="gramEnd"/>
     </w:p>
     <w:p>
       <w:pPr>
@@ -10896,7 +11094,29 @@
           <w:sz w:val="27"/>
           <w:szCs w:val="27"/>
         </w:rPr>
-        <w:t> property tells the grid item which grid line to start and end at.</w:t>
+        <w:t xml:space="preserve"> property tells the grid item which grid line to start and end </w:t>
+      </w:r>
+      <w:proofErr w:type="gramStart"/>
+      <w:r>
+        <w:rPr>
+          <w:rFonts w:ascii="Segoe UI" w:eastAsia="Times New Roman" w:hAnsi="Segoe UI" w:cs="Segoe UI"/>
+          <w:noProof w:val="0"/>
+          <w:color w:val="000000"/>
+          <w:sz w:val="27"/>
+          <w:szCs w:val="27"/>
+        </w:rPr>
+        <w:t>at</w:t>
+      </w:r>
+      <w:proofErr w:type="gramEnd"/>
+      <w:r>
+        <w:rPr>
+          <w:rFonts w:ascii="Segoe UI" w:eastAsia="Times New Roman" w:hAnsi="Segoe UI" w:cs="Segoe UI"/>
+          <w:noProof w:val="0"/>
+          <w:color w:val="000000"/>
+          <w:sz w:val="27"/>
+          <w:szCs w:val="27"/>
+        </w:rPr>
+        <w:t>.</w:t>
       </w:r>
     </w:p>
     <w:p>
@@ -10961,6 +11181,7 @@
         </w:rPr>
         <w:t> property to </w:t>
       </w:r>
+      <w:proofErr w:type="gramStart"/>
       <w:r>
         <w:rPr>
           <w:rFonts w:ascii="var(--font-family-monospace)" w:eastAsia="Times New Roman" w:hAnsi="var(--font-family-monospace)" w:cs="Courier New"/>
@@ -10969,18 +11190,9 @@
           <w:sz w:val="20"/>
           <w:szCs w:val="20"/>
         </w:rPr>
-        <w:t>2 / 3</w:t>
-      </w:r>
-      <w:r>
-        <w:rPr>
-          <w:rFonts w:ascii="Segoe UI" w:eastAsia="Times New Roman" w:hAnsi="Segoe UI" w:cs="Segoe UI"/>
-          <w:noProof w:val="0"/>
-          <w:color w:val="000000"/>
-          <w:sz w:val="27"/>
-          <w:szCs w:val="27"/>
-        </w:rPr>
-        <w:t>. This will tell the </w:t>
-      </w:r>
+        <w:t>2</w:t>
+      </w:r>
+      <w:proofErr w:type="gramEnd"/>
       <w:r>
         <w:rPr>
           <w:rFonts w:ascii="var(--font-family-monospace)" w:eastAsia="Times New Roman" w:hAnsi="var(--font-family-monospace)" w:cs="Courier New"/>
@@ -10989,6 +11201,26 @@
           <w:sz w:val="20"/>
           <w:szCs w:val="20"/>
         </w:rPr>
+        <w:t xml:space="preserve"> / 3</w:t>
+      </w:r>
+      <w:r>
+        <w:rPr>
+          <w:rFonts w:ascii="Segoe UI" w:eastAsia="Times New Roman" w:hAnsi="Segoe UI" w:cs="Segoe UI"/>
+          <w:noProof w:val="0"/>
+          <w:color w:val="000000"/>
+          <w:sz w:val="27"/>
+          <w:szCs w:val="27"/>
+        </w:rPr>
+        <w:t>. This will tell the </w:t>
+      </w:r>
+      <w:r>
+        <w:rPr>
+          <w:rFonts w:ascii="var(--font-family-monospace)" w:eastAsia="Times New Roman" w:hAnsi="var(--font-family-monospace)" w:cs="Courier New"/>
+          <w:noProof w:val="0"/>
+          <w:color w:val="000000"/>
+          <w:sz w:val="20"/>
+          <w:szCs w:val="20"/>
+        </w:rPr>
         <w:t>.heading</w:t>
       </w:r>
       <w:r>
@@ -11037,6 +11269,7 @@
         </w:rPr>
         <w:t>  </w:t>
       </w:r>
+      <w:proofErr w:type="gramStart"/>
       <w:r>
         <w:rPr>
           <w:rFonts w:ascii="Courier New" w:eastAsia="Times New Roman" w:hAnsi="Courier New" w:cs="Courier New"/>
@@ -11045,6 +11278,681 @@
           <w:sz w:val="27"/>
           <w:szCs w:val="27"/>
         </w:rPr>
+        <w:t>grid-column</w:t>
+      </w:r>
+      <w:proofErr w:type="gramEnd"/>
+      <w:r>
+        <w:rPr>
+          <w:rFonts w:ascii="Courier New" w:eastAsia="Times New Roman" w:hAnsi="Courier New" w:cs="Courier New"/>
+          <w:noProof w:val="0"/>
+          <w:color w:val="FF0000"/>
+          <w:sz w:val="27"/>
+          <w:szCs w:val="27"/>
+        </w:rPr>
+        <w:t>:</w:t>
+      </w:r>
+      <w:r>
+        <w:rPr>
+          <w:rFonts w:ascii="Courier New" w:eastAsia="Times New Roman" w:hAnsi="Courier New" w:cs="Courier New"/>
+          <w:noProof w:val="0"/>
+          <w:color w:val="000000"/>
+          <w:sz w:val="27"/>
+          <w:szCs w:val="27"/>
+        </w:rPr>
+        <w:t> </w:t>
+      </w:r>
+      <w:r>
+        <w:rPr>
+          <w:rFonts w:ascii="Courier New" w:eastAsia="Times New Roman" w:hAnsi="Courier New" w:cs="Courier New"/>
+          <w:noProof w:val="0"/>
+          <w:color w:val="098658"/>
+          <w:sz w:val="27"/>
+          <w:szCs w:val="27"/>
+        </w:rPr>
+        <w:t>1</w:t>
+      </w:r>
+      <w:r>
+        <w:rPr>
+          <w:rFonts w:ascii="Courier New" w:eastAsia="Times New Roman" w:hAnsi="Courier New" w:cs="Courier New"/>
+          <w:noProof w:val="0"/>
+          <w:color w:val="000000"/>
+          <w:sz w:val="27"/>
+          <w:szCs w:val="27"/>
+        </w:rPr>
+        <w:t>/</w:t>
+      </w:r>
+      <w:r>
+        <w:rPr>
+          <w:rFonts w:ascii="Courier New" w:eastAsia="Times New Roman" w:hAnsi="Courier New" w:cs="Courier New"/>
+          <w:noProof w:val="0"/>
+          <w:color w:val="098658"/>
+          <w:sz w:val="27"/>
+          <w:szCs w:val="27"/>
+        </w:rPr>
+        <w:t>3</w:t>
+      </w:r>
+      <w:r>
+        <w:rPr>
+          <w:rFonts w:ascii="Courier New" w:eastAsia="Times New Roman" w:hAnsi="Courier New" w:cs="Courier New"/>
+          <w:noProof w:val="0"/>
+          <w:color w:val="000000"/>
+          <w:sz w:val="27"/>
+          <w:szCs w:val="27"/>
+        </w:rPr>
+        <w:t>;</w:t>
+      </w:r>
+    </w:p>
+    <w:p>
+      <w:pPr>
+        <w:shd w:val="clear" w:color="auto" w:fill="FFFFFE"/>
+        <w:spacing w:after="0" w:line="360" w:lineRule="atLeast"/>
+        <w:rPr>
+          <w:rFonts w:ascii="Courier New" w:eastAsia="Times New Roman" w:hAnsi="Courier New" w:cs="Courier New"/>
+          <w:noProof w:val="0"/>
+          <w:color w:val="000000"/>
+          <w:sz w:val="27"/>
+          <w:szCs w:val="27"/>
+        </w:rPr>
+      </w:pPr>
+    </w:p>
+    <w:p>
+      <w:pPr>
+        <w:shd w:val="clear" w:color="auto" w:fill="FFFFFE"/>
+        <w:spacing w:after="0" w:line="360" w:lineRule="atLeast"/>
+        <w:rPr>
+          <w:rFonts w:ascii="Segoe UI" w:eastAsia="Times New Roman" w:hAnsi="Segoe UI" w:cs="Segoe UI"/>
+          <w:noProof w:val="0"/>
+          <w:color w:val="000000"/>
+          <w:sz w:val="27"/>
+          <w:szCs w:val="27"/>
+        </w:rPr>
+      </w:pPr>
+      <w:r>
+        <w:rPr>
+          <w:rFonts w:ascii="Segoe UI" w:eastAsia="Times New Roman" w:hAnsi="Segoe UI" w:cs="Segoe UI"/>
+          <w:noProof w:val="0"/>
+          <w:color w:val="000000"/>
+          <w:sz w:val="27"/>
+          <w:szCs w:val="27"/>
+        </w:rPr>
+        <w:t xml:space="preserve">1 says the column number the element is </w:t>
+      </w:r>
+      <w:proofErr w:type="spellStart"/>
+      <w:r>
+        <w:rPr>
+          <w:rFonts w:ascii="Segoe UI" w:eastAsia="Times New Roman" w:hAnsi="Segoe UI" w:cs="Segoe UI"/>
+          <w:noProof w:val="0"/>
+          <w:color w:val="000000"/>
+          <w:sz w:val="27"/>
+          <w:szCs w:val="27"/>
+        </w:rPr>
+        <w:t>gon</w:t>
+      </w:r>
+      <w:proofErr w:type="spellEnd"/>
+      <w:r>
+        <w:rPr>
+          <w:rFonts w:ascii="Segoe UI" w:eastAsia="Times New Roman" w:hAnsi="Segoe UI" w:cs="Segoe UI"/>
+          <w:noProof w:val="0"/>
+          <w:color w:val="000000"/>
+          <w:sz w:val="27"/>
+          <w:szCs w:val="27"/>
+        </w:rPr>
+        <w:t>’ start</w:t>
+      </w:r>
+      <w:r>
+        <w:rPr>
+          <w:rFonts w:ascii="Segoe UI" w:eastAsia="Times New Roman" w:hAnsi="Segoe UI" w:cs="Segoe UI"/>
+          <w:noProof w:val="0"/>
+          <w:color w:val="000000"/>
+          <w:sz w:val="27"/>
+          <w:szCs w:val="27"/>
+        </w:rPr>
+        <w:t xml:space="preserve"> on</w:t>
+      </w:r>
+      <w:r>
+        <w:rPr>
+          <w:rFonts w:ascii="Segoe UI" w:eastAsia="Times New Roman" w:hAnsi="Segoe UI" w:cs="Segoe UI"/>
+          <w:noProof w:val="0"/>
+          <w:color w:val="000000"/>
+          <w:sz w:val="27"/>
+          <w:szCs w:val="27"/>
+        </w:rPr>
+        <w:t xml:space="preserve"> and the </w:t>
+      </w:r>
+      <w:proofErr w:type="gramStart"/>
+      <w:r>
+        <w:rPr>
+          <w:rFonts w:ascii="Segoe UI" w:eastAsia="Times New Roman" w:hAnsi="Segoe UI" w:cs="Segoe UI"/>
+          <w:noProof w:val="0"/>
+          <w:color w:val="000000"/>
+          <w:sz w:val="27"/>
+          <w:szCs w:val="27"/>
+        </w:rPr>
+        <w:t>3</w:t>
+      </w:r>
+      <w:proofErr w:type="gramEnd"/>
+      <w:r>
+        <w:rPr>
+          <w:rFonts w:ascii="Segoe UI" w:eastAsia="Times New Roman" w:hAnsi="Segoe UI" w:cs="Segoe UI"/>
+          <w:noProof w:val="0"/>
+          <w:color w:val="000000"/>
+          <w:sz w:val="27"/>
+          <w:szCs w:val="27"/>
+        </w:rPr>
+        <w:t xml:space="preserve"> were it will end. In this </w:t>
+      </w:r>
+      <w:proofErr w:type="gramStart"/>
+      <w:r>
+        <w:rPr>
+          <w:rFonts w:ascii="Segoe UI" w:eastAsia="Times New Roman" w:hAnsi="Segoe UI" w:cs="Segoe UI"/>
+          <w:noProof w:val="0"/>
+          <w:color w:val="000000"/>
+          <w:sz w:val="27"/>
+          <w:szCs w:val="27"/>
+        </w:rPr>
+        <w:t>case</w:t>
+      </w:r>
+      <w:proofErr w:type="gramEnd"/>
+      <w:r>
+        <w:rPr>
+          <w:rFonts w:ascii="Segoe UI" w:eastAsia="Times New Roman" w:hAnsi="Segoe UI" w:cs="Segoe UI"/>
+          <w:noProof w:val="0"/>
+          <w:color w:val="000000"/>
+          <w:sz w:val="27"/>
+          <w:szCs w:val="27"/>
+        </w:rPr>
+        <w:t xml:space="preserve"> it will start </w:t>
+      </w:r>
+      <w:r>
+        <w:rPr>
+          <w:rFonts w:ascii="Segoe UI" w:eastAsia="Times New Roman" w:hAnsi="Segoe UI" w:cs="Segoe UI"/>
+          <w:noProof w:val="0"/>
+          <w:color w:val="000000"/>
+          <w:sz w:val="27"/>
+          <w:szCs w:val="27"/>
+        </w:rPr>
+        <w:t xml:space="preserve">at </w:t>
+      </w:r>
+      <w:r>
+        <w:rPr>
+          <w:rFonts w:ascii="Segoe UI" w:eastAsia="Times New Roman" w:hAnsi="Segoe UI" w:cs="Segoe UI"/>
+          <w:noProof w:val="0"/>
+          <w:color w:val="000000"/>
+          <w:sz w:val="27"/>
+          <w:szCs w:val="27"/>
+        </w:rPr>
+        <w:t xml:space="preserve">column 1 and end at column 3. Also in case you not certain of how many columns there will be but want an element to extend to the last column or something, use -1 which stands for last. That way the above will be ‘grid-column: </w:t>
+      </w:r>
+      <w:proofErr w:type="gramStart"/>
+      <w:r>
+        <w:rPr>
+          <w:rFonts w:ascii="Segoe UI" w:eastAsia="Times New Roman" w:hAnsi="Segoe UI" w:cs="Segoe UI"/>
+          <w:noProof w:val="0"/>
+          <w:color w:val="000000"/>
+          <w:sz w:val="27"/>
+          <w:szCs w:val="27"/>
+        </w:rPr>
+        <w:t>1</w:t>
+      </w:r>
+      <w:proofErr w:type="gramEnd"/>
+      <w:r>
+        <w:rPr>
+          <w:rFonts w:ascii="Segoe UI" w:eastAsia="Times New Roman" w:hAnsi="Segoe UI" w:cs="Segoe UI"/>
+          <w:noProof w:val="0"/>
+          <w:color w:val="000000"/>
+          <w:sz w:val="27"/>
+          <w:szCs w:val="27"/>
+        </w:rPr>
+        <w:t>/-1;’</w:t>
+      </w:r>
+    </w:p>
+    <w:p>
+      <w:pPr>
+        <w:shd w:val="clear" w:color="auto" w:fill="FFFFFE"/>
+        <w:spacing w:after="0" w:line="360" w:lineRule="atLeast"/>
+        <w:rPr>
+          <w:rFonts w:ascii="Segoe UI" w:eastAsia="Times New Roman" w:hAnsi="Segoe UI" w:cs="Segoe UI"/>
+          <w:noProof w:val="0"/>
+          <w:color w:val="000000"/>
+          <w:sz w:val="27"/>
+          <w:szCs w:val="27"/>
+        </w:rPr>
+      </w:pPr>
+    </w:p>
+    <w:p>
+      <w:pPr>
+        <w:shd w:val="clear" w:color="auto" w:fill="FFFFFE"/>
+        <w:spacing w:after="0" w:line="360" w:lineRule="atLeast"/>
+        <w:rPr>
+          <w:rFonts w:ascii="Segoe UI" w:eastAsia="Times New Roman" w:hAnsi="Segoe UI" w:cs="Segoe UI"/>
+          <w:b/>
+          <w:noProof w:val="0"/>
+          <w:color w:val="000000"/>
+          <w:sz w:val="27"/>
+          <w:szCs w:val="27"/>
+        </w:rPr>
+      </w:pPr>
+      <w:r>
+        <w:rPr>
+          <w:rFonts w:ascii="Segoe UI" w:eastAsia="Times New Roman" w:hAnsi="Segoe UI" w:cs="Segoe UI"/>
+          <w:b/>
+          <w:noProof w:val="0"/>
+          <w:color w:val="000000"/>
+          <w:sz w:val="27"/>
+          <w:szCs w:val="27"/>
+        </w:rPr>
+        <w:t>Object-</w:t>
+      </w:r>
+      <w:proofErr w:type="gramStart"/>
+      <w:r>
+        <w:rPr>
+          <w:rFonts w:ascii="Segoe UI" w:eastAsia="Times New Roman" w:hAnsi="Segoe UI" w:cs="Segoe UI"/>
+          <w:b/>
+          <w:noProof w:val="0"/>
+          <w:color w:val="000000"/>
+          <w:sz w:val="27"/>
+          <w:szCs w:val="27"/>
+        </w:rPr>
+        <w:t xml:space="preserve">fit </w:t>
+      </w:r>
+      <w:r>
+        <w:rPr>
+          <w:rFonts w:ascii="Segoe UI" w:eastAsia="Times New Roman" w:hAnsi="Segoe UI" w:cs="Segoe UI"/>
+          <w:noProof w:val="0"/>
+          <w:color w:val="000000"/>
+          <w:sz w:val="27"/>
+          <w:szCs w:val="27"/>
+        </w:rPr>
+        <w:t xml:space="preserve"> does</w:t>
+      </w:r>
+      <w:proofErr w:type="gramEnd"/>
+      <w:r>
+        <w:rPr>
+          <w:rFonts w:ascii="Segoe UI" w:eastAsia="Times New Roman" w:hAnsi="Segoe UI" w:cs="Segoe UI"/>
+          <w:noProof w:val="0"/>
+          <w:color w:val="000000"/>
+          <w:sz w:val="27"/>
+          <w:szCs w:val="27"/>
+        </w:rPr>
+        <w:t xml:space="preserve"> not only go for images . It tells the browser how to position elements in general with their container. </w:t>
+      </w:r>
+      <w:proofErr w:type="spellStart"/>
+      <w:r>
+        <w:rPr>
+          <w:rFonts w:ascii="Segoe UI" w:eastAsia="Times New Roman" w:hAnsi="Segoe UI" w:cs="Segoe UI"/>
+          <w:noProof w:val="0"/>
+          <w:color w:val="000000"/>
+          <w:sz w:val="27"/>
+          <w:szCs w:val="27"/>
+        </w:rPr>
+        <w:t>E</w:t>
+      </w:r>
+      <w:r>
+        <w:rPr>
+          <w:rFonts w:ascii="Segoe UI" w:eastAsia="Times New Roman" w:hAnsi="Segoe UI" w:cs="Segoe UI"/>
+          <w:noProof w:val="0"/>
+          <w:color w:val="000000"/>
+          <w:sz w:val="27"/>
+          <w:szCs w:val="27"/>
+        </w:rPr>
+        <w:t>g</w:t>
+      </w:r>
+      <w:proofErr w:type="spellEnd"/>
+      <w:r>
+        <w:rPr>
+          <w:rFonts w:ascii="Segoe UI" w:eastAsia="Times New Roman" w:hAnsi="Segoe UI" w:cs="Segoe UI"/>
+          <w:noProof w:val="0"/>
+          <w:color w:val="000000"/>
+          <w:sz w:val="27"/>
+          <w:szCs w:val="27"/>
+        </w:rPr>
+        <w:t xml:space="preserve"> of a value to assign is </w:t>
+      </w:r>
+      <w:r>
+        <w:rPr>
+          <w:rFonts w:ascii="Segoe UI" w:eastAsia="Times New Roman" w:hAnsi="Segoe UI" w:cs="Segoe UI"/>
+          <w:b/>
+          <w:noProof w:val="0"/>
+          <w:color w:val="000000"/>
+          <w:sz w:val="27"/>
+          <w:szCs w:val="27"/>
+        </w:rPr>
+        <w:t>cover.</w:t>
+      </w:r>
+    </w:p>
+    <w:p>
+      <w:pPr>
+        <w:shd w:val="clear" w:color="auto" w:fill="FFFFFE"/>
+        <w:spacing w:after="0" w:line="360" w:lineRule="atLeast"/>
+        <w:rPr>
+          <w:rFonts w:ascii="Segoe UI" w:eastAsia="Times New Roman" w:hAnsi="Segoe UI" w:cs="Segoe UI"/>
+          <w:b/>
+          <w:noProof w:val="0"/>
+          <w:color w:val="000000"/>
+          <w:sz w:val="27"/>
+          <w:szCs w:val="27"/>
+        </w:rPr>
+      </w:pPr>
+    </w:p>
+    <w:p>
+      <w:pPr>
+        <w:shd w:val="clear" w:color="auto" w:fill="FFFFFE"/>
+        <w:spacing w:after="0" w:line="360" w:lineRule="atLeast"/>
+        <w:rPr>
+          <w:rFonts w:ascii="Segoe UI" w:eastAsia="Times New Roman" w:hAnsi="Segoe UI" w:cs="Segoe UI"/>
+          <w:noProof w:val="0"/>
+          <w:color w:val="000000"/>
+          <w:sz w:val="27"/>
+          <w:szCs w:val="27"/>
+        </w:rPr>
+      </w:pPr>
+      <w:proofErr w:type="gramStart"/>
+      <w:r>
+        <w:rPr>
+          <w:rFonts w:ascii="Segoe UI" w:eastAsia="Times New Roman" w:hAnsi="Segoe UI" w:cs="Segoe UI"/>
+          <w:noProof w:val="0"/>
+          <w:color w:val="000000"/>
+          <w:sz w:val="27"/>
+          <w:szCs w:val="27"/>
+        </w:rPr>
+        <w:t>mmm</w:t>
+      </w:r>
+      <w:proofErr w:type="gramEnd"/>
+      <w:r>
+        <w:rPr>
+          <w:rFonts w:ascii="Segoe UI" w:eastAsia="Times New Roman" w:hAnsi="Segoe UI" w:cs="Segoe UI"/>
+          <w:noProof w:val="0"/>
+          <w:color w:val="000000"/>
+          <w:sz w:val="27"/>
+          <w:szCs w:val="27"/>
+        </w:rPr>
+        <w:t xml:space="preserve">.. we manipulate vectors almost just like text dude. </w:t>
+      </w:r>
+      <w:r>
+        <w:rPr>
+          <w:rFonts w:ascii="Segoe UI" w:eastAsia="Times New Roman" w:hAnsi="Segoe UI" w:cs="Segoe UI"/>
+          <w:noProof w:val="0"/>
+          <w:color w:val="000000"/>
+          <w:sz w:val="27"/>
+          <w:szCs w:val="27"/>
+        </w:rPr>
+        <w:br/>
+      </w:r>
+      <w:proofErr w:type="gramStart"/>
+      <w:r>
+        <w:rPr>
+          <w:rFonts w:ascii="Segoe UI" w:eastAsia="Times New Roman" w:hAnsi="Segoe UI" w:cs="Segoe UI"/>
+          <w:b/>
+          <w:noProof w:val="0"/>
+          <w:color w:val="000000"/>
+          <w:sz w:val="27"/>
+          <w:szCs w:val="27"/>
+        </w:rPr>
+        <w:t>grid</w:t>
+      </w:r>
+      <w:proofErr w:type="gramEnd"/>
+      <w:r>
+        <w:rPr>
+          <w:rFonts w:ascii="Segoe UI" w:eastAsia="Times New Roman" w:hAnsi="Segoe UI" w:cs="Segoe UI"/>
+          <w:b/>
+          <w:noProof w:val="0"/>
+          <w:color w:val="000000"/>
+          <w:sz w:val="27"/>
+          <w:szCs w:val="27"/>
+        </w:rPr>
+        <w:t xml:space="preserve"> </w:t>
+      </w:r>
+      <w:r>
+        <w:rPr>
+          <w:rFonts w:ascii="Segoe UI" w:eastAsia="Times New Roman" w:hAnsi="Segoe UI" w:cs="Segoe UI"/>
+          <w:noProof w:val="0"/>
+          <w:color w:val="000000"/>
+          <w:sz w:val="27"/>
+          <w:szCs w:val="27"/>
+        </w:rPr>
+        <w:t>defaults to column alignment.</w:t>
+      </w:r>
+    </w:p>
+    <w:p>
+      <w:pPr>
+        <w:shd w:val="clear" w:color="auto" w:fill="FFFFFE"/>
+        <w:spacing w:after="0" w:line="360" w:lineRule="atLeast"/>
+        <w:rPr>
+          <w:rFonts w:ascii="Segoe UI" w:eastAsia="Times New Roman" w:hAnsi="Segoe UI" w:cs="Segoe UI"/>
+          <w:noProof w:val="0"/>
+          <w:color w:val="000000"/>
+          <w:sz w:val="27"/>
+          <w:szCs w:val="27"/>
+        </w:rPr>
+      </w:pPr>
+    </w:p>
+    <w:p>
+      <w:pPr>
+        <w:shd w:val="clear" w:color="auto" w:fill="FFFFFE"/>
+        <w:spacing w:after="0" w:line="360" w:lineRule="atLeast"/>
+        <w:rPr>
+          <w:rFonts w:ascii="Segoe UI" w:eastAsia="Times New Roman" w:hAnsi="Segoe UI" w:cs="Segoe UI"/>
+          <w:noProof w:val="0"/>
+          <w:color w:val="000000"/>
+          <w:sz w:val="27"/>
+          <w:szCs w:val="27"/>
+        </w:rPr>
+      </w:pPr>
+    </w:p>
+    <w:p>
+      <w:pPr>
+        <w:shd w:val="clear" w:color="auto" w:fill="FFFFFE"/>
+        <w:spacing w:after="0" w:line="360" w:lineRule="atLeast"/>
+        <w:rPr>
+          <w:rFonts w:ascii="Segoe UI" w:eastAsia="Times New Roman" w:hAnsi="Segoe UI" w:cs="Segoe UI"/>
+          <w:noProof w:val="0"/>
+          <w:color w:val="000000"/>
+          <w:sz w:val="27"/>
+          <w:szCs w:val="27"/>
+        </w:rPr>
+      </w:pPr>
+    </w:p>
+    <w:p>
+      <w:pPr>
+        <w:shd w:val="clear" w:color="auto" w:fill="FFFFFE"/>
+        <w:spacing w:after="0" w:line="360" w:lineRule="atLeast"/>
+        <w:rPr>
+          <w:rFonts w:ascii="Courier New" w:eastAsia="Times New Roman" w:hAnsi="Courier New" w:cs="Courier New"/>
+          <w:noProof w:val="0"/>
+          <w:color w:val="000000"/>
+          <w:sz w:val="27"/>
+          <w:szCs w:val="27"/>
+        </w:rPr>
+      </w:pPr>
+      <w:r>
+        <w:rPr>
+          <w:rFonts w:ascii="Courier New" w:eastAsia="Times New Roman" w:hAnsi="Courier New" w:cs="Courier New"/>
+          <w:noProof w:val="0"/>
+          <w:color w:val="000000"/>
+          <w:sz w:val="27"/>
+          <w:szCs w:val="27"/>
+        </w:rPr>
+        <w:t>  </w:t>
+      </w:r>
+      <w:proofErr w:type="gramStart"/>
+      <w:r>
+        <w:rPr>
+          <w:rFonts w:ascii="Courier New" w:eastAsia="Times New Roman" w:hAnsi="Courier New" w:cs="Courier New"/>
+          <w:noProof w:val="0"/>
+          <w:color w:val="FF0000"/>
+          <w:sz w:val="27"/>
+          <w:szCs w:val="27"/>
+        </w:rPr>
+        <w:t>grid-template-columns</w:t>
+      </w:r>
+      <w:proofErr w:type="gramEnd"/>
+      <w:r>
+        <w:rPr>
+          <w:rFonts w:ascii="Courier New" w:eastAsia="Times New Roman" w:hAnsi="Courier New" w:cs="Courier New"/>
+          <w:noProof w:val="0"/>
+          <w:color w:val="FF0000"/>
+          <w:sz w:val="27"/>
+          <w:szCs w:val="27"/>
+        </w:rPr>
+        <w:t>:</w:t>
+      </w:r>
+      <w:r>
+        <w:rPr>
+          <w:rFonts w:ascii="Courier New" w:eastAsia="Times New Roman" w:hAnsi="Courier New" w:cs="Courier New"/>
+          <w:noProof w:val="0"/>
+          <w:color w:val="000000"/>
+          <w:sz w:val="27"/>
+          <w:szCs w:val="27"/>
+        </w:rPr>
+        <w:t> </w:t>
+      </w:r>
+      <w:r>
+        <w:rPr>
+          <w:rFonts w:ascii="Courier New" w:eastAsia="Times New Roman" w:hAnsi="Courier New" w:cs="Courier New"/>
+          <w:noProof w:val="0"/>
+          <w:color w:val="0451A5"/>
+          <w:sz w:val="27"/>
+          <w:szCs w:val="27"/>
+        </w:rPr>
+        <w:t>repeat(</w:t>
+      </w:r>
+      <w:r>
+        <w:rPr>
+          <w:rFonts w:ascii="Courier New" w:eastAsia="Times New Roman" w:hAnsi="Courier New" w:cs="Courier New"/>
+          <w:noProof w:val="0"/>
+          <w:color w:val="098658"/>
+          <w:sz w:val="27"/>
+          <w:szCs w:val="27"/>
+        </w:rPr>
+        <w:t>5</w:t>
+      </w:r>
+      <w:r>
+        <w:rPr>
+          <w:rFonts w:ascii="Courier New" w:eastAsia="Times New Roman" w:hAnsi="Courier New" w:cs="Courier New"/>
+          <w:noProof w:val="0"/>
+          <w:color w:val="000000"/>
+          <w:sz w:val="27"/>
+          <w:szCs w:val="27"/>
+        </w:rPr>
+        <w:t>, </w:t>
+      </w:r>
+      <w:r>
+        <w:rPr>
+          <w:rFonts w:ascii="Courier New" w:eastAsia="Times New Roman" w:hAnsi="Courier New" w:cs="Courier New"/>
+          <w:noProof w:val="0"/>
+          <w:color w:val="098658"/>
+          <w:sz w:val="27"/>
+          <w:szCs w:val="27"/>
+        </w:rPr>
+        <w:t>1</w:t>
+      </w:r>
+      <w:r>
+        <w:rPr>
+          <w:rFonts w:ascii="Courier New" w:eastAsia="Times New Roman" w:hAnsi="Courier New" w:cs="Courier New"/>
+          <w:noProof w:val="0"/>
+          <w:color w:val="0451A5"/>
+          <w:sz w:val="27"/>
+          <w:szCs w:val="27"/>
+        </w:rPr>
+        <w:t>fr)</w:t>
+      </w:r>
+      <w:r>
+        <w:rPr>
+          <w:rFonts w:ascii="Courier New" w:eastAsia="Times New Roman" w:hAnsi="Courier New" w:cs="Courier New"/>
+          <w:noProof w:val="0"/>
+          <w:color w:val="000000"/>
+          <w:sz w:val="27"/>
+          <w:szCs w:val="27"/>
+        </w:rPr>
+        <w:t>;</w:t>
+      </w:r>
+    </w:p>
+    <w:p>
+      <w:pPr>
+        <w:shd w:val="clear" w:color="auto" w:fill="FFFFFE"/>
+        <w:spacing w:after="0" w:line="360" w:lineRule="atLeast"/>
+        <w:rPr>
+          <w:rFonts w:ascii="Segoe UI" w:eastAsia="Times New Roman" w:hAnsi="Segoe UI" w:cs="Segoe UI"/>
+          <w:noProof w:val="0"/>
+          <w:color w:val="000000"/>
+          <w:sz w:val="27"/>
+          <w:szCs w:val="27"/>
+        </w:rPr>
+      </w:pPr>
+    </w:p>
+    <w:p>
+      <w:pPr>
+        <w:shd w:val="clear" w:color="auto" w:fill="FFFFFE"/>
+        <w:spacing w:after="0" w:line="360" w:lineRule="atLeast"/>
+        <w:rPr>
+          <w:rFonts w:ascii="Segoe UI" w:eastAsia="Times New Roman" w:hAnsi="Segoe UI" w:cs="Segoe UI"/>
+          <w:noProof w:val="0"/>
+          <w:color w:val="000000"/>
+          <w:sz w:val="27"/>
+          <w:szCs w:val="27"/>
+        </w:rPr>
+      </w:pPr>
+      <w:r>
+        <w:rPr>
+          <w:rFonts w:ascii="Segoe UI" w:eastAsia="Times New Roman" w:hAnsi="Segoe UI" w:cs="Segoe UI"/>
+          <w:noProof w:val="0"/>
+          <w:color w:val="000000"/>
+          <w:sz w:val="27"/>
+          <w:szCs w:val="27"/>
+        </w:rPr>
+        <w:t>The above simp</w:t>
+      </w:r>
+      <w:r>
+        <w:rPr>
+          <w:rFonts w:ascii="Segoe UI" w:eastAsia="Times New Roman" w:hAnsi="Segoe UI" w:cs="Segoe UI"/>
+          <w:noProof w:val="0"/>
+          <w:color w:val="000000"/>
+          <w:sz w:val="27"/>
+          <w:szCs w:val="27"/>
+        </w:rPr>
+        <w:t>ly means five columns each taking one fraction of space</w:t>
+      </w:r>
+      <w:r>
+        <w:rPr>
+          <w:rFonts w:ascii="Segoe UI" w:eastAsia="Times New Roman" w:hAnsi="Segoe UI" w:cs="Segoe UI"/>
+          <w:noProof w:val="0"/>
+          <w:color w:val="000000"/>
+          <w:sz w:val="27"/>
+          <w:szCs w:val="27"/>
+        </w:rPr>
+        <w:t>.</w:t>
+      </w:r>
+    </w:p>
+    <w:p>
+      <w:pPr>
+        <w:shd w:val="clear" w:color="auto" w:fill="FFFFFE"/>
+        <w:spacing w:after="0" w:line="360" w:lineRule="atLeast"/>
+        <w:rPr>
+          <w:rFonts w:ascii="Courier New" w:eastAsia="Times New Roman" w:hAnsi="Courier New" w:cs="Courier New"/>
+          <w:noProof w:val="0"/>
+          <w:color w:val="000000"/>
+          <w:sz w:val="27"/>
+          <w:szCs w:val="27"/>
+        </w:rPr>
+      </w:pPr>
+      <w:r>
+        <w:rPr>
+          <w:rFonts w:ascii="Segoe UI" w:hAnsi="Segoe UI" w:cs="Segoe UI"/>
+          <w:color w:val="000000"/>
+          <w:sz w:val="27"/>
+          <w:szCs w:val="27"/>
+          <w:shd w:val="clear" w:color="auto" w:fill="F5F6F7"/>
+        </w:rPr>
+        <w:t xml:space="preserve">When a page or element is separated like this , if there where 5 elements they’ll be fixed each in a fraction automatically. That’s how grid functions. You can also decide on how much space each element will occupy using the </w:t>
+      </w:r>
+      <w:r>
+        <w:rPr>
+          <w:rFonts w:ascii="Courier New" w:eastAsia="Times New Roman" w:hAnsi="Courier New" w:cs="Courier New"/>
+          <w:noProof w:val="0"/>
+          <w:color w:val="FF0000"/>
+          <w:sz w:val="27"/>
+          <w:szCs w:val="27"/>
+        </w:rPr>
         <w:t>grid-column:</w:t>
       </w:r>
       <w:r>
@@ -11097,13 +12005,135 @@
         </w:rPr>
         <w:t>;</w:t>
       </w:r>
+      <w:r>
+        <w:rPr>
+          <w:rFonts w:ascii="Courier New" w:eastAsia="Times New Roman" w:hAnsi="Courier New" w:cs="Courier New"/>
+          <w:noProof w:val="0"/>
+          <w:color w:val="000000"/>
+          <w:sz w:val="27"/>
+          <w:szCs w:val="27"/>
+        </w:rPr>
+        <w:t xml:space="preserve"> </w:t>
+      </w:r>
+      <w:proofErr w:type="gramStart"/>
+      <w:r>
+        <w:rPr>
+          <w:rFonts w:ascii="Segoe UI" w:hAnsi="Segoe UI" w:cs="Segoe UI"/>
+          <w:color w:val="000000"/>
+          <w:sz w:val="27"/>
+          <w:szCs w:val="27"/>
+          <w:shd w:val="clear" w:color="auto" w:fill="F5F6F7"/>
+        </w:rPr>
+        <w:t xml:space="preserve">or  </w:t>
+      </w:r>
+      <w:r>
+        <w:rPr>
+          <w:rFonts w:ascii="Courier New" w:eastAsia="Times New Roman" w:hAnsi="Courier New" w:cs="Courier New"/>
+          <w:noProof w:val="0"/>
+          <w:color w:val="FF0000"/>
+          <w:sz w:val="27"/>
+          <w:szCs w:val="27"/>
+        </w:rPr>
+        <w:t>grid</w:t>
+      </w:r>
+      <w:proofErr w:type="gramEnd"/>
+      <w:r>
+        <w:rPr>
+          <w:rFonts w:ascii="Courier New" w:eastAsia="Times New Roman" w:hAnsi="Courier New" w:cs="Courier New"/>
+          <w:noProof w:val="0"/>
+          <w:color w:val="FF0000"/>
+          <w:sz w:val="27"/>
+          <w:szCs w:val="27"/>
+        </w:rPr>
+        <w:t>-row</w:t>
+      </w:r>
+      <w:r>
+        <w:rPr>
+          <w:rFonts w:ascii="Courier New" w:eastAsia="Times New Roman" w:hAnsi="Courier New" w:cs="Courier New"/>
+          <w:noProof w:val="0"/>
+          <w:color w:val="FF0000"/>
+          <w:sz w:val="27"/>
+          <w:szCs w:val="27"/>
+        </w:rPr>
+        <w:t>:</w:t>
+      </w:r>
+      <w:r>
+        <w:rPr>
+          <w:rFonts w:ascii="Courier New" w:eastAsia="Times New Roman" w:hAnsi="Courier New" w:cs="Courier New"/>
+          <w:noProof w:val="0"/>
+          <w:color w:val="000000"/>
+          <w:sz w:val="27"/>
+          <w:szCs w:val="27"/>
+        </w:rPr>
+        <w:t> </w:t>
+      </w:r>
+      <w:r>
+        <w:rPr>
+          <w:rFonts w:ascii="Courier New" w:eastAsia="Times New Roman" w:hAnsi="Courier New" w:cs="Courier New"/>
+          <w:noProof w:val="0"/>
+          <w:color w:val="098658"/>
+          <w:sz w:val="27"/>
+          <w:szCs w:val="27"/>
+        </w:rPr>
+        <w:t>1</w:t>
+      </w:r>
+      <w:r>
+        <w:rPr>
+          <w:rFonts w:ascii="Courier New" w:eastAsia="Times New Roman" w:hAnsi="Courier New" w:cs="Courier New"/>
+          <w:noProof w:val="0"/>
+          <w:color w:val="000000"/>
+          <w:sz w:val="27"/>
+          <w:szCs w:val="27"/>
+        </w:rPr>
+        <w:t>/</w:t>
+      </w:r>
+      <w:r>
+        <w:rPr>
+          <w:rFonts w:ascii="Courier New" w:eastAsia="Times New Roman" w:hAnsi="Courier New" w:cs="Courier New"/>
+          <w:noProof w:val="0"/>
+          <w:color w:val="098658"/>
+          <w:sz w:val="27"/>
+          <w:szCs w:val="27"/>
+        </w:rPr>
+        <w:t>3</w:t>
+      </w:r>
+      <w:r>
+        <w:rPr>
+          <w:rFonts w:ascii="Courier New" w:eastAsia="Times New Roman" w:hAnsi="Courier New" w:cs="Courier New"/>
+          <w:noProof w:val="0"/>
+          <w:color w:val="000000"/>
+          <w:sz w:val="27"/>
+          <w:szCs w:val="27"/>
+        </w:rPr>
+        <w:t>;</w:t>
+      </w:r>
+      <w:r>
+        <w:rPr>
+          <w:rFonts w:ascii="Courier New" w:eastAsia="Times New Roman" w:hAnsi="Courier New" w:cs="Courier New"/>
+          <w:noProof w:val="0"/>
+          <w:color w:val="000000"/>
+          <w:sz w:val="27"/>
+          <w:szCs w:val="27"/>
+        </w:rPr>
+        <w:t xml:space="preserve"> </w:t>
+      </w:r>
+      <w:r>
+        <w:rPr>
+          <w:rFonts w:ascii="Segoe UI" w:hAnsi="Segoe UI" w:cs="Segoe UI"/>
+          <w:color w:val="000000"/>
+          <w:sz w:val="27"/>
+          <w:szCs w:val="27"/>
+          <w:shd w:val="clear" w:color="auto" w:fill="F5F6F7"/>
+        </w:rPr>
+        <w:t>depending on which layout you working with.. it’s fabulous!</w:t>
+      </w:r>
     </w:p>
     <w:p>
       <w:pPr>
         <w:shd w:val="clear" w:color="auto" w:fill="FFFFFE"/>
         <w:spacing w:after="0" w:line="360" w:lineRule="atLeast"/>
         <w:rPr>
-          <w:rFonts w:ascii="Courier New" w:eastAsia="Times New Roman" w:hAnsi="Courier New" w:cs="Courier New"/>
+          <w:rFonts w:ascii="Segoe UI" w:eastAsia="Times New Roman" w:hAnsi="Segoe UI" w:cs="Segoe UI"/>
           <w:noProof w:val="0"/>
           <w:color w:val="000000"/>
           <w:sz w:val="27"/>
@@ -11123,56 +12153,6 @@
           <w:szCs w:val="27"/>
         </w:rPr>
       </w:pPr>
-      <w:r>
-        <w:rPr>
-          <w:rFonts w:ascii="Segoe UI" w:eastAsia="Times New Roman" w:hAnsi="Segoe UI" w:cs="Segoe UI"/>
-          <w:noProof w:val="0"/>
-          <w:color w:val="000000"/>
-          <w:sz w:val="27"/>
-          <w:szCs w:val="27"/>
-        </w:rPr>
-        <w:t>1 says the column number the element is gon’ start</w:t>
-      </w:r>
-      <w:r>
-        <w:rPr>
-          <w:rFonts w:ascii="Segoe UI" w:eastAsia="Times New Roman" w:hAnsi="Segoe UI" w:cs="Segoe UI"/>
-          <w:noProof w:val="0"/>
-          <w:color w:val="000000"/>
-          <w:sz w:val="27"/>
-          <w:szCs w:val="27"/>
-        </w:rPr>
-        <w:t xml:space="preserve"> on</w:t>
-      </w:r>
-      <w:r>
-        <w:rPr>
-          <w:rFonts w:ascii="Segoe UI" w:eastAsia="Times New Roman" w:hAnsi="Segoe UI" w:cs="Segoe UI"/>
-          <w:noProof w:val="0"/>
-          <w:color w:val="000000"/>
-          <w:sz w:val="27"/>
-          <w:szCs w:val="27"/>
-        </w:rPr>
-        <w:t xml:space="preserve"> and the 3 were it will end. In this case it will start </w:t>
-      </w:r>
-      <w:r>
-        <w:rPr>
-          <w:rFonts w:ascii="Segoe UI" w:eastAsia="Times New Roman" w:hAnsi="Segoe UI" w:cs="Segoe UI"/>
-          <w:noProof w:val="0"/>
-          <w:color w:val="000000"/>
-          <w:sz w:val="27"/>
-          <w:szCs w:val="27"/>
-        </w:rPr>
-        <w:t xml:space="preserve">at </w:t>
-      </w:r>
-      <w:r>
-        <w:rPr>
-          <w:rFonts w:ascii="Segoe UI" w:eastAsia="Times New Roman" w:hAnsi="Segoe UI" w:cs="Segoe UI"/>
-          <w:noProof w:val="0"/>
-          <w:color w:val="000000"/>
-          <w:sz w:val="27"/>
-          <w:szCs w:val="27"/>
-        </w:rPr>
-        <w:t>column 1 and end at column 3. Also in case you not certain of how many columns there will be but want an element to extend to the last column or something, use -1 which stands for last. That way the above will be ‘grid-column: 1/-1;’</w:t>
-      </w:r>
     </w:p>
     <w:p>
       <w:pPr>
@@ -11193,595 +12173,31 @@
         <w:spacing w:after="0" w:line="360" w:lineRule="atLeast"/>
         <w:rPr>
           <w:rFonts w:ascii="Segoe UI" w:eastAsia="Times New Roman" w:hAnsi="Segoe UI" w:cs="Segoe UI"/>
+          <w:noProof w:val="0"/>
+          <w:color w:val="000000"/>
+          <w:sz w:val="27"/>
+          <w:szCs w:val="27"/>
+        </w:rPr>
+      </w:pPr>
+      <w:r>
+        <w:rPr>
+          <w:rFonts w:ascii="Segoe UI" w:eastAsia="Times New Roman" w:hAnsi="Segoe UI" w:cs="Segoe UI"/>
+          <w:noProof w:val="0"/>
+          <w:color w:val="000000"/>
+          <w:sz w:val="27"/>
+          <w:szCs w:val="27"/>
+        </w:rPr>
+        <w:t xml:space="preserve">The </w:t>
+      </w:r>
+      <w:r>
+        <w:rPr>
+          <w:rFonts w:ascii="Segoe UI" w:eastAsia="Times New Roman" w:hAnsi="Segoe UI" w:cs="Segoe UI"/>
           <w:b/>
           <w:noProof w:val="0"/>
           <w:color w:val="000000"/>
           <w:sz w:val="27"/>
           <w:szCs w:val="27"/>
         </w:rPr>
-      </w:pPr>
-      <w:r>
-        <w:rPr>
-          <w:rFonts w:ascii="Segoe UI" w:eastAsia="Times New Roman" w:hAnsi="Segoe UI" w:cs="Segoe UI"/>
-          <w:b/>
-          <w:noProof w:val="0"/>
-          <w:color w:val="000000"/>
-          <w:sz w:val="27"/>
-          <w:szCs w:val="27"/>
-        </w:rPr>
-        <w:t xml:space="preserve">Object-fit </w:t>
-      </w:r>
-      <w:r>
-        <w:rPr>
-          <w:rFonts w:ascii="Segoe UI" w:eastAsia="Times New Roman" w:hAnsi="Segoe UI" w:cs="Segoe UI"/>
-          <w:noProof w:val="0"/>
-          <w:color w:val="000000"/>
-          <w:sz w:val="27"/>
-          <w:szCs w:val="27"/>
-        </w:rPr>
-        <w:t xml:space="preserve"> does not only go for images . It tells the browser how to position elements in general with their container. E</w:t>
-      </w:r>
-      <w:r>
-        <w:rPr>
-          <w:rFonts w:ascii="Segoe UI" w:eastAsia="Times New Roman" w:hAnsi="Segoe UI" w:cs="Segoe UI"/>
-          <w:noProof w:val="0"/>
-          <w:color w:val="000000"/>
-          <w:sz w:val="27"/>
-          <w:szCs w:val="27"/>
-        </w:rPr>
-        <w:t>g</w:t>
-      </w:r>
-      <w:r>
-        <w:rPr>
-          <w:rFonts w:ascii="Segoe UI" w:eastAsia="Times New Roman" w:hAnsi="Segoe UI" w:cs="Segoe UI"/>
-          <w:noProof w:val="0"/>
-          <w:color w:val="000000"/>
-          <w:sz w:val="27"/>
-          <w:szCs w:val="27"/>
-        </w:rPr>
-        <w:t xml:space="preserve"> of a value to assign is </w:t>
-      </w:r>
-      <w:r>
-        <w:rPr>
-          <w:rFonts w:ascii="Segoe UI" w:eastAsia="Times New Roman" w:hAnsi="Segoe UI" w:cs="Segoe UI"/>
-          <w:b/>
-          <w:noProof w:val="0"/>
-          <w:color w:val="000000"/>
-          <w:sz w:val="27"/>
-          <w:szCs w:val="27"/>
-        </w:rPr>
-        <w:t>cover.</w:t>
-      </w:r>
-    </w:p>
-    <w:p>
-      <w:pPr>
-        <w:shd w:val="clear" w:color="auto" w:fill="FFFFFE"/>
-        <w:spacing w:after="0" w:line="360" w:lineRule="atLeast"/>
-        <w:rPr>
-          <w:rFonts w:ascii="Segoe UI" w:eastAsia="Times New Roman" w:hAnsi="Segoe UI" w:cs="Segoe UI"/>
-          <w:b/>
-          <w:noProof w:val="0"/>
-          <w:color w:val="000000"/>
-          <w:sz w:val="27"/>
-          <w:szCs w:val="27"/>
-        </w:rPr>
-      </w:pPr>
-    </w:p>
-    <w:p>
-      <w:pPr>
-        <w:shd w:val="clear" w:color="auto" w:fill="FFFFFE"/>
-        <w:spacing w:after="0" w:line="360" w:lineRule="atLeast"/>
-        <w:rPr>
-          <w:rFonts w:ascii="Segoe UI" w:eastAsia="Times New Roman" w:hAnsi="Segoe UI" w:cs="Segoe UI"/>
-          <w:noProof w:val="0"/>
-          <w:color w:val="000000"/>
-          <w:sz w:val="27"/>
-          <w:szCs w:val="27"/>
-        </w:rPr>
-      </w:pPr>
-      <w:r>
-        <w:rPr>
-          <w:rFonts w:ascii="Segoe UI" w:eastAsia="Times New Roman" w:hAnsi="Segoe UI" w:cs="Segoe UI"/>
-          <w:noProof w:val="0"/>
-          <w:color w:val="000000"/>
-          <w:sz w:val="27"/>
-          <w:szCs w:val="27"/>
-        </w:rPr>
-        <w:t xml:space="preserve">mmm.. we manipulate vectors almost just like text dude. </w:t>
-      </w:r>
-      <w:r>
-        <w:rPr>
-          <w:rFonts w:ascii="Segoe UI" w:eastAsia="Times New Roman" w:hAnsi="Segoe UI" w:cs="Segoe UI"/>
-          <w:noProof w:val="0"/>
-          <w:color w:val="000000"/>
-          <w:sz w:val="27"/>
-          <w:szCs w:val="27"/>
-        </w:rPr>
-        <w:br/>
-      </w:r>
-      <w:r>
-        <w:rPr>
-          <w:rFonts w:ascii="Segoe UI" w:eastAsia="Times New Roman" w:hAnsi="Segoe UI" w:cs="Segoe UI"/>
-          <w:b/>
-          <w:noProof w:val="0"/>
-          <w:color w:val="000000"/>
-          <w:sz w:val="27"/>
-          <w:szCs w:val="27"/>
-        </w:rPr>
-        <w:t xml:space="preserve">grid </w:t>
-      </w:r>
-      <w:r>
-        <w:rPr>
-          <w:rFonts w:ascii="Segoe UI" w:eastAsia="Times New Roman" w:hAnsi="Segoe UI" w:cs="Segoe UI"/>
-          <w:noProof w:val="0"/>
-          <w:color w:val="000000"/>
-          <w:sz w:val="27"/>
-          <w:szCs w:val="27"/>
-        </w:rPr>
-        <w:t>defaults to column alignment.</w:t>
-      </w:r>
-    </w:p>
-    <w:p>
-      <w:pPr>
-        <w:shd w:val="clear" w:color="auto" w:fill="FFFFFE"/>
-        <w:spacing w:after="0" w:line="360" w:lineRule="atLeast"/>
-        <w:rPr>
-          <w:rFonts w:ascii="Segoe UI" w:eastAsia="Times New Roman" w:hAnsi="Segoe UI" w:cs="Segoe UI"/>
-          <w:noProof w:val="0"/>
-          <w:color w:val="000000"/>
-          <w:sz w:val="27"/>
-          <w:szCs w:val="27"/>
-        </w:rPr>
-      </w:pPr>
-    </w:p>
-    <w:p>
-      <w:pPr>
-        <w:shd w:val="clear" w:color="auto" w:fill="FFFFFE"/>
-        <w:spacing w:after="0" w:line="360" w:lineRule="atLeast"/>
-        <w:rPr>
-          <w:rFonts w:ascii="Segoe UI" w:eastAsia="Times New Roman" w:hAnsi="Segoe UI" w:cs="Segoe UI"/>
-          <w:noProof w:val="0"/>
-          <w:color w:val="000000"/>
-          <w:sz w:val="27"/>
-          <w:szCs w:val="27"/>
-        </w:rPr>
-      </w:pPr>
-    </w:p>
-    <w:p>
-      <w:pPr>
-        <w:shd w:val="clear" w:color="auto" w:fill="FFFFFE"/>
-        <w:spacing w:after="0" w:line="360" w:lineRule="atLeast"/>
-        <w:rPr>
-          <w:rFonts w:ascii="Segoe UI" w:eastAsia="Times New Roman" w:hAnsi="Segoe UI" w:cs="Segoe UI"/>
-          <w:noProof w:val="0"/>
-          <w:color w:val="000000"/>
-          <w:sz w:val="27"/>
-          <w:szCs w:val="27"/>
-        </w:rPr>
-      </w:pPr>
-    </w:p>
-    <w:p>
-      <w:pPr>
-        <w:shd w:val="clear" w:color="auto" w:fill="FFFFFE"/>
-        <w:spacing w:after="0" w:line="360" w:lineRule="atLeast"/>
-        <w:rPr>
-          <w:rFonts w:ascii="Courier New" w:eastAsia="Times New Roman" w:hAnsi="Courier New" w:cs="Courier New"/>
-          <w:noProof w:val="0"/>
-          <w:color w:val="000000"/>
-          <w:sz w:val="27"/>
-          <w:szCs w:val="27"/>
-        </w:rPr>
-      </w:pPr>
-      <w:r>
-        <w:rPr>
-          <w:rFonts w:ascii="Courier New" w:eastAsia="Times New Roman" w:hAnsi="Courier New" w:cs="Courier New"/>
-          <w:noProof w:val="0"/>
-          <w:color w:val="000000"/>
-          <w:sz w:val="27"/>
-          <w:szCs w:val="27"/>
-        </w:rPr>
-        <w:t>  </w:t>
-      </w:r>
-      <w:r>
-        <w:rPr>
-          <w:rFonts w:ascii="Courier New" w:eastAsia="Times New Roman" w:hAnsi="Courier New" w:cs="Courier New"/>
-          <w:noProof w:val="0"/>
-          <w:color w:val="FF0000"/>
-          <w:sz w:val="27"/>
-          <w:szCs w:val="27"/>
-        </w:rPr>
-        <w:t>grid-template-columns:</w:t>
-      </w:r>
-      <w:r>
-        <w:rPr>
-          <w:rFonts w:ascii="Courier New" w:eastAsia="Times New Roman" w:hAnsi="Courier New" w:cs="Courier New"/>
-          <w:noProof w:val="0"/>
-          <w:color w:val="000000"/>
-          <w:sz w:val="27"/>
-          <w:szCs w:val="27"/>
-        </w:rPr>
-        <w:t> </w:t>
-      </w:r>
-      <w:r>
-        <w:rPr>
-          <w:rFonts w:ascii="Courier New" w:eastAsia="Times New Roman" w:hAnsi="Courier New" w:cs="Courier New"/>
-          <w:noProof w:val="0"/>
-          <w:color w:val="0451A5"/>
-          <w:sz w:val="27"/>
-          <w:szCs w:val="27"/>
-        </w:rPr>
-        <w:t>repeat(</w:t>
-      </w:r>
-      <w:r>
-        <w:rPr>
-          <w:rFonts w:ascii="Courier New" w:eastAsia="Times New Roman" w:hAnsi="Courier New" w:cs="Courier New"/>
-          <w:noProof w:val="0"/>
-          <w:color w:val="098658"/>
-          <w:sz w:val="27"/>
-          <w:szCs w:val="27"/>
-        </w:rPr>
-        <w:t>5</w:t>
-      </w:r>
-      <w:r>
-        <w:rPr>
-          <w:rFonts w:ascii="Courier New" w:eastAsia="Times New Roman" w:hAnsi="Courier New" w:cs="Courier New"/>
-          <w:noProof w:val="0"/>
-          <w:color w:val="000000"/>
-          <w:sz w:val="27"/>
-          <w:szCs w:val="27"/>
-        </w:rPr>
-        <w:t>, </w:t>
-      </w:r>
-      <w:r>
-        <w:rPr>
-          <w:rFonts w:ascii="Courier New" w:eastAsia="Times New Roman" w:hAnsi="Courier New" w:cs="Courier New"/>
-          <w:noProof w:val="0"/>
-          <w:color w:val="098658"/>
-          <w:sz w:val="27"/>
-          <w:szCs w:val="27"/>
-        </w:rPr>
-        <w:t>1</w:t>
-      </w:r>
-      <w:r>
-        <w:rPr>
-          <w:rFonts w:ascii="Courier New" w:eastAsia="Times New Roman" w:hAnsi="Courier New" w:cs="Courier New"/>
-          <w:noProof w:val="0"/>
-          <w:color w:val="0451A5"/>
-          <w:sz w:val="27"/>
-          <w:szCs w:val="27"/>
-        </w:rPr>
-        <w:t>fr)</w:t>
-      </w:r>
-      <w:r>
-        <w:rPr>
-          <w:rFonts w:ascii="Courier New" w:eastAsia="Times New Roman" w:hAnsi="Courier New" w:cs="Courier New"/>
-          <w:noProof w:val="0"/>
-          <w:color w:val="000000"/>
-          <w:sz w:val="27"/>
-          <w:szCs w:val="27"/>
-        </w:rPr>
-        <w:t>;</w:t>
-      </w:r>
-    </w:p>
-    <w:p>
-      <w:pPr>
-        <w:shd w:val="clear" w:color="auto" w:fill="FFFFFE"/>
-        <w:spacing w:after="0" w:line="360" w:lineRule="atLeast"/>
-        <w:rPr>
-          <w:rFonts w:ascii="Segoe UI" w:eastAsia="Times New Roman" w:hAnsi="Segoe UI" w:cs="Segoe UI"/>
-          <w:noProof w:val="0"/>
-          <w:color w:val="000000"/>
-          <w:sz w:val="27"/>
-          <w:szCs w:val="27"/>
-        </w:rPr>
-      </w:pPr>
-    </w:p>
-    <w:p>
-      <w:pPr>
-        <w:shd w:val="clear" w:color="auto" w:fill="FFFFFE"/>
-        <w:spacing w:after="0" w:line="360" w:lineRule="atLeast"/>
-        <w:rPr>
-          <w:rFonts w:ascii="Segoe UI" w:eastAsia="Times New Roman" w:hAnsi="Segoe UI" w:cs="Segoe UI"/>
-          <w:noProof w:val="0"/>
-          <w:color w:val="000000"/>
-          <w:sz w:val="27"/>
-          <w:szCs w:val="27"/>
-        </w:rPr>
-      </w:pPr>
-      <w:r>
-        <w:rPr>
-          <w:rFonts w:ascii="Segoe UI" w:eastAsia="Times New Roman" w:hAnsi="Segoe UI" w:cs="Segoe UI"/>
-          <w:noProof w:val="0"/>
-          <w:color w:val="000000"/>
-          <w:sz w:val="27"/>
-          <w:szCs w:val="27"/>
-        </w:rPr>
-        <w:t>The above simp</w:t>
-      </w:r>
-      <w:r>
-        <w:rPr>
-          <w:rFonts w:ascii="Segoe UI" w:eastAsia="Times New Roman" w:hAnsi="Segoe UI" w:cs="Segoe UI"/>
-          <w:noProof w:val="0"/>
-          <w:color w:val="000000"/>
-          <w:sz w:val="27"/>
-          <w:szCs w:val="27"/>
-        </w:rPr>
-        <w:t>ly means five columns each taking one fraction of space</w:t>
-      </w:r>
-      <w:r>
-        <w:rPr>
-          <w:rFonts w:ascii="Segoe UI" w:eastAsia="Times New Roman" w:hAnsi="Segoe UI" w:cs="Segoe UI"/>
-          <w:noProof w:val="0"/>
-          <w:color w:val="000000"/>
-          <w:sz w:val="27"/>
-          <w:szCs w:val="27"/>
-        </w:rPr>
-        <w:t>.</w:t>
-      </w:r>
-    </w:p>
-    <w:p>
-      <w:pPr>
-        <w:shd w:val="clear" w:color="auto" w:fill="FFFFFE"/>
-        <w:spacing w:after="0" w:line="360" w:lineRule="atLeast"/>
-        <w:rPr>
-          <w:rFonts w:ascii="Courier New" w:eastAsia="Times New Roman" w:hAnsi="Courier New" w:cs="Courier New"/>
-          <w:noProof w:val="0"/>
-          <w:color w:val="000000"/>
-          <w:sz w:val="27"/>
-          <w:szCs w:val="27"/>
-        </w:rPr>
-      </w:pPr>
-      <w:r>
-        <w:rPr>
-          <w:rFonts w:ascii="Segoe UI" w:hAnsi="Segoe UI" w:cs="Segoe UI"/>
-          <w:color w:val="000000"/>
-          <w:sz w:val="27"/>
-          <w:szCs w:val="27"/>
-          <w:shd w:val="clear" w:color="auto" w:fill="F5F6F7"/>
-        </w:rPr>
-        <w:t xml:space="preserve">When a page or element is separated like this , if there where 5 elements they’ll be fixed each in a fraction automatically. That’s how grid functions. You can also decide on how much space each element will occupy using the </w:t>
-      </w:r>
-      <w:r>
-        <w:rPr>
-          <w:rFonts w:ascii="Courier New" w:eastAsia="Times New Roman" w:hAnsi="Courier New" w:cs="Courier New"/>
-          <w:noProof w:val="0"/>
-          <w:color w:val="FF0000"/>
-          <w:sz w:val="27"/>
-          <w:szCs w:val="27"/>
-        </w:rPr>
-        <w:t>grid-column:</w:t>
-      </w:r>
-      <w:r>
-        <w:rPr>
-          <w:rFonts w:ascii="Courier New" w:eastAsia="Times New Roman" w:hAnsi="Courier New" w:cs="Courier New"/>
-          <w:noProof w:val="0"/>
-          <w:color w:val="000000"/>
-          <w:sz w:val="27"/>
-          <w:szCs w:val="27"/>
-        </w:rPr>
-        <w:t> </w:t>
-      </w:r>
-      <w:r>
-        <w:rPr>
-          <w:rFonts w:ascii="Courier New" w:eastAsia="Times New Roman" w:hAnsi="Courier New" w:cs="Courier New"/>
-          <w:noProof w:val="0"/>
-          <w:color w:val="098658"/>
-          <w:sz w:val="27"/>
-          <w:szCs w:val="27"/>
-        </w:rPr>
-        <w:t>1</w:t>
-      </w:r>
-      <w:r>
-        <w:rPr>
-          <w:rFonts w:ascii="Courier New" w:eastAsia="Times New Roman" w:hAnsi="Courier New" w:cs="Courier New"/>
-          <w:noProof w:val="0"/>
-          <w:color w:val="000000"/>
-          <w:sz w:val="27"/>
-          <w:szCs w:val="27"/>
-        </w:rPr>
-        <w:t>/</w:t>
-      </w:r>
-      <w:r>
-        <w:rPr>
-          <w:rFonts w:ascii="Courier New" w:eastAsia="Times New Roman" w:hAnsi="Courier New" w:cs="Courier New"/>
-          <w:noProof w:val="0"/>
-          <w:color w:val="098658"/>
-          <w:sz w:val="27"/>
-          <w:szCs w:val="27"/>
-        </w:rPr>
-        <w:t>3</w:t>
-      </w:r>
-      <w:r>
-        <w:rPr>
-          <w:rFonts w:ascii="Courier New" w:eastAsia="Times New Roman" w:hAnsi="Courier New" w:cs="Courier New"/>
-          <w:noProof w:val="0"/>
-          <w:color w:val="000000"/>
-          <w:sz w:val="27"/>
-          <w:szCs w:val="27"/>
-        </w:rPr>
-        <w:t>;</w:t>
-      </w:r>
-      <w:r>
-        <w:rPr>
-          <w:rFonts w:ascii="Courier New" w:eastAsia="Times New Roman" w:hAnsi="Courier New" w:cs="Courier New"/>
-          <w:noProof w:val="0"/>
-          <w:color w:val="000000"/>
-          <w:sz w:val="27"/>
-          <w:szCs w:val="27"/>
-        </w:rPr>
-        <w:t xml:space="preserve"> </w:t>
-      </w:r>
-      <w:r>
-        <w:rPr>
-          <w:rFonts w:ascii="Segoe UI" w:hAnsi="Segoe UI" w:cs="Segoe UI"/>
-          <w:color w:val="000000"/>
-          <w:sz w:val="27"/>
-          <w:szCs w:val="27"/>
-          <w:shd w:val="clear" w:color="auto" w:fill="F5F6F7"/>
-        </w:rPr>
-        <w:t xml:space="preserve">or  </w:t>
-      </w:r>
-      <w:r>
-        <w:rPr>
-          <w:rFonts w:ascii="Courier New" w:eastAsia="Times New Roman" w:hAnsi="Courier New" w:cs="Courier New"/>
-          <w:noProof w:val="0"/>
-          <w:color w:val="FF0000"/>
-          <w:sz w:val="27"/>
-          <w:szCs w:val="27"/>
-        </w:rPr>
-        <w:t>grid-row</w:t>
-      </w:r>
-      <w:r>
-        <w:rPr>
-          <w:rFonts w:ascii="Courier New" w:eastAsia="Times New Roman" w:hAnsi="Courier New" w:cs="Courier New"/>
-          <w:noProof w:val="0"/>
-          <w:color w:val="FF0000"/>
-          <w:sz w:val="27"/>
-          <w:szCs w:val="27"/>
-        </w:rPr>
-        <w:t>:</w:t>
-      </w:r>
-      <w:r>
-        <w:rPr>
-          <w:rFonts w:ascii="Courier New" w:eastAsia="Times New Roman" w:hAnsi="Courier New" w:cs="Courier New"/>
-          <w:noProof w:val="0"/>
-          <w:color w:val="000000"/>
-          <w:sz w:val="27"/>
-          <w:szCs w:val="27"/>
-        </w:rPr>
-        <w:t> </w:t>
-      </w:r>
-      <w:r>
-        <w:rPr>
-          <w:rFonts w:ascii="Courier New" w:eastAsia="Times New Roman" w:hAnsi="Courier New" w:cs="Courier New"/>
-          <w:noProof w:val="0"/>
-          <w:color w:val="098658"/>
-          <w:sz w:val="27"/>
-          <w:szCs w:val="27"/>
-        </w:rPr>
-        <w:t>1</w:t>
-      </w:r>
-      <w:r>
-        <w:rPr>
-          <w:rFonts w:ascii="Courier New" w:eastAsia="Times New Roman" w:hAnsi="Courier New" w:cs="Courier New"/>
-          <w:noProof w:val="0"/>
-          <w:color w:val="000000"/>
-          <w:sz w:val="27"/>
-          <w:szCs w:val="27"/>
-        </w:rPr>
-        <w:t>/</w:t>
-      </w:r>
-      <w:r>
-        <w:rPr>
-          <w:rFonts w:ascii="Courier New" w:eastAsia="Times New Roman" w:hAnsi="Courier New" w:cs="Courier New"/>
-          <w:noProof w:val="0"/>
-          <w:color w:val="098658"/>
-          <w:sz w:val="27"/>
-          <w:szCs w:val="27"/>
-        </w:rPr>
-        <w:t>3</w:t>
-      </w:r>
-      <w:r>
-        <w:rPr>
-          <w:rFonts w:ascii="Courier New" w:eastAsia="Times New Roman" w:hAnsi="Courier New" w:cs="Courier New"/>
-          <w:noProof w:val="0"/>
-          <w:color w:val="000000"/>
-          <w:sz w:val="27"/>
-          <w:szCs w:val="27"/>
-        </w:rPr>
-        <w:t>;</w:t>
-      </w:r>
-      <w:r>
-        <w:rPr>
-          <w:rFonts w:ascii="Courier New" w:eastAsia="Times New Roman" w:hAnsi="Courier New" w:cs="Courier New"/>
-          <w:noProof w:val="0"/>
-          <w:color w:val="000000"/>
-          <w:sz w:val="27"/>
-          <w:szCs w:val="27"/>
-        </w:rPr>
-        <w:t xml:space="preserve"> </w:t>
-      </w:r>
-      <w:r>
-        <w:rPr>
-          <w:rFonts w:ascii="Segoe UI" w:hAnsi="Segoe UI" w:cs="Segoe UI"/>
-          <w:color w:val="000000"/>
-          <w:sz w:val="27"/>
-          <w:szCs w:val="27"/>
-          <w:shd w:val="clear" w:color="auto" w:fill="F5F6F7"/>
-        </w:rPr>
-        <w:t>depending on which layout you working with.. it’s fabulous!</w:t>
-      </w:r>
-    </w:p>
-    <w:p>
-      <w:pPr>
-        <w:shd w:val="clear" w:color="auto" w:fill="FFFFFE"/>
-        <w:spacing w:after="0" w:line="360" w:lineRule="atLeast"/>
-        <w:rPr>
-          <w:rFonts w:ascii="Segoe UI" w:eastAsia="Times New Roman" w:hAnsi="Segoe UI" w:cs="Segoe UI"/>
-          <w:noProof w:val="0"/>
-          <w:color w:val="000000"/>
-          <w:sz w:val="27"/>
-          <w:szCs w:val="27"/>
-        </w:rPr>
-      </w:pPr>
-    </w:p>
-    <w:p>
-      <w:pPr>
-        <w:shd w:val="clear" w:color="auto" w:fill="FFFFFE"/>
-        <w:spacing w:after="0" w:line="360" w:lineRule="atLeast"/>
-        <w:rPr>
-          <w:rFonts w:ascii="Segoe UI" w:eastAsia="Times New Roman" w:hAnsi="Segoe UI" w:cs="Segoe UI"/>
-          <w:noProof w:val="0"/>
-          <w:color w:val="000000"/>
-          <w:sz w:val="27"/>
-          <w:szCs w:val="27"/>
-        </w:rPr>
-      </w:pPr>
-    </w:p>
-    <w:p>
-      <w:pPr>
-        <w:shd w:val="clear" w:color="auto" w:fill="FFFFFE"/>
-        <w:spacing w:after="0" w:line="360" w:lineRule="atLeast"/>
-        <w:rPr>
-          <w:rFonts w:ascii="Segoe UI" w:eastAsia="Times New Roman" w:hAnsi="Segoe UI" w:cs="Segoe UI"/>
-          <w:noProof w:val="0"/>
-          <w:color w:val="000000"/>
-          <w:sz w:val="27"/>
-          <w:szCs w:val="27"/>
-        </w:rPr>
-      </w:pPr>
-    </w:p>
-    <w:p>
-      <w:pPr>
-        <w:shd w:val="clear" w:color="auto" w:fill="FFFFFE"/>
-        <w:spacing w:after="0" w:line="360" w:lineRule="atLeast"/>
-        <w:rPr>
-          <w:rFonts w:ascii="Segoe UI" w:eastAsia="Times New Roman" w:hAnsi="Segoe UI" w:cs="Segoe UI"/>
-          <w:noProof w:val="0"/>
-          <w:color w:val="000000"/>
-          <w:sz w:val="27"/>
-          <w:szCs w:val="27"/>
-        </w:rPr>
-      </w:pPr>
-      <w:r>
-        <w:rPr>
-          <w:rFonts w:ascii="Segoe UI" w:eastAsia="Times New Roman" w:hAnsi="Segoe UI" w:cs="Segoe UI"/>
-          <w:noProof w:val="0"/>
-          <w:color w:val="000000"/>
-          <w:sz w:val="27"/>
-          <w:szCs w:val="27"/>
-        </w:rPr>
-        <w:t xml:space="preserve">The </w:t>
-      </w:r>
-      <w:r>
-        <w:rPr>
-          <w:rFonts w:ascii="Segoe UI" w:eastAsia="Times New Roman" w:hAnsi="Segoe UI" w:cs="Segoe UI"/>
-          <w:b/>
-          <w:noProof w:val="0"/>
-          <w:color w:val="000000"/>
-          <w:sz w:val="27"/>
-          <w:szCs w:val="27"/>
-        </w:rPr>
         <w:t xml:space="preserve">grid-auto-flow </w:t>
       </w:r>
       <w:r>
@@ -11792,7 +12208,29 @@
           <w:sz w:val="27"/>
           <w:szCs w:val="27"/>
         </w:rPr>
-        <w:t xml:space="preserve">property permits you to add more content or elements and expect them being on the same row. ( Creating a new column or row (depending on what was specified) for every new element). </w:t>
+        <w:t xml:space="preserve">property permits you to add more content or elements and expect them being on the same row. </w:t>
+      </w:r>
+      <w:proofErr w:type="gramStart"/>
+      <w:r>
+        <w:rPr>
+          <w:rFonts w:ascii="Segoe UI" w:eastAsia="Times New Roman" w:hAnsi="Segoe UI" w:cs="Segoe UI"/>
+          <w:noProof w:val="0"/>
+          <w:color w:val="000000"/>
+          <w:sz w:val="27"/>
+          <w:szCs w:val="27"/>
+        </w:rPr>
+        <w:t>( Creating</w:t>
+      </w:r>
+      <w:proofErr w:type="gramEnd"/>
+      <w:r>
+        <w:rPr>
+          <w:rFonts w:ascii="Segoe UI" w:eastAsia="Times New Roman" w:hAnsi="Segoe UI" w:cs="Segoe UI"/>
+          <w:noProof w:val="0"/>
+          <w:color w:val="000000"/>
+          <w:sz w:val="27"/>
+          <w:szCs w:val="27"/>
+        </w:rPr>
+        <w:t xml:space="preserve"> a new column or row (depending on what was specified) for every new element). </w:t>
       </w:r>
       <w:r>
         <w:rPr>
@@ -11894,6 +12332,7 @@
         </w:rPr>
         <w:t xml:space="preserve">    </w:t>
       </w:r>
+      <w:proofErr w:type="gramStart"/>
       <w:r>
         <w:rPr>
           <w:rFonts w:ascii="Consolas" w:eastAsia="Times New Roman" w:hAnsi="Consolas" w:cs="Times New Roman"/>
@@ -11904,6 +12343,7 @@
         </w:rPr>
         <w:t>grid-auto-flow</w:t>
       </w:r>
+      <w:proofErr w:type="gramEnd"/>
       <w:r>
         <w:rPr>
           <w:rFonts w:ascii="Consolas" w:eastAsia="Times New Roman" w:hAnsi="Consolas" w:cs="Times New Roman"/>
@@ -12094,7 +12534,30 @@
           <w:szCs w:val="27"/>
         </w:rPr>
         <w:br/>
-        <w:t xml:space="preserve">eg: </w:t>
+      </w:r>
+      <w:proofErr w:type="spellStart"/>
+      <w:proofErr w:type="gramStart"/>
+      <w:r>
+        <w:rPr>
+          <w:rFonts w:ascii="Segoe UI" w:eastAsia="Times New Roman" w:hAnsi="Segoe UI" w:cs="Segoe UI"/>
+          <w:noProof w:val="0"/>
+          <w:color w:val="000000"/>
+          <w:sz w:val="27"/>
+          <w:szCs w:val="27"/>
+        </w:rPr>
+        <w:t>eg</w:t>
+      </w:r>
+      <w:proofErr w:type="spellEnd"/>
+      <w:proofErr w:type="gramEnd"/>
+      <w:r>
+        <w:rPr>
+          <w:rFonts w:ascii="Segoe UI" w:eastAsia="Times New Roman" w:hAnsi="Segoe UI" w:cs="Segoe UI"/>
+          <w:noProof w:val="0"/>
+          <w:color w:val="000000"/>
+          <w:sz w:val="27"/>
+          <w:szCs w:val="27"/>
+        </w:rPr>
+        <w:t xml:space="preserve">: </w:t>
       </w:r>
       <w:r>
         <w:rPr>
@@ -12169,25 +12632,81 @@
           <w:szCs w:val="27"/>
         </w:rPr>
       </w:pPr>
-      <w:r>
-        <w:rPr>
-          <w:rFonts w:ascii="Segoe UI" w:eastAsia="Times New Roman" w:hAnsi="Segoe UI" w:cs="Segoe UI"/>
-          <w:noProof w:val="0"/>
-          <w:color w:val="000000"/>
-          <w:sz w:val="27"/>
-          <w:szCs w:val="27"/>
-        </w:rPr>
-        <w:t>Or grid-auto-rows: 1fr; if you where dealing with rows.</w:t>
-      </w:r>
-      <w:r>
-        <w:rPr>
-          <w:rFonts w:ascii="Segoe UI" w:eastAsia="Times New Roman" w:hAnsi="Segoe UI" w:cs="Segoe UI"/>
-          <w:noProof w:val="0"/>
-          <w:color w:val="000000"/>
-          <w:sz w:val="27"/>
-          <w:szCs w:val="27"/>
-        </w:rPr>
-        <w:t xml:space="preserve"> Now you’ve define</w:t>
+      <w:proofErr w:type="gramStart"/>
+      <w:r>
+        <w:rPr>
+          <w:rFonts w:ascii="Segoe UI" w:eastAsia="Times New Roman" w:hAnsi="Segoe UI" w:cs="Segoe UI"/>
+          <w:noProof w:val="0"/>
+          <w:color w:val="000000"/>
+          <w:sz w:val="27"/>
+          <w:szCs w:val="27"/>
+        </w:rPr>
+        <w:t>Or</w:t>
+      </w:r>
+      <w:proofErr w:type="gramEnd"/>
+      <w:r>
+        <w:rPr>
+          <w:rFonts w:ascii="Segoe UI" w:eastAsia="Times New Roman" w:hAnsi="Segoe UI" w:cs="Segoe UI"/>
+          <w:noProof w:val="0"/>
+          <w:color w:val="000000"/>
+          <w:sz w:val="27"/>
+          <w:szCs w:val="27"/>
+        </w:rPr>
+        <w:t xml:space="preserve"> grid-auto-rows: 1fr; if you </w:t>
+      </w:r>
+      <w:proofErr w:type="spellStart"/>
+      <w:r>
+        <w:rPr>
+          <w:rFonts w:ascii="Segoe UI" w:eastAsia="Times New Roman" w:hAnsi="Segoe UI" w:cs="Segoe UI"/>
+          <w:noProof w:val="0"/>
+          <w:color w:val="000000"/>
+          <w:sz w:val="27"/>
+          <w:szCs w:val="27"/>
+        </w:rPr>
+        <w:t>where</w:t>
+      </w:r>
+      <w:proofErr w:type="spellEnd"/>
+      <w:r>
+        <w:rPr>
+          <w:rFonts w:ascii="Segoe UI" w:eastAsia="Times New Roman" w:hAnsi="Segoe UI" w:cs="Segoe UI"/>
+          <w:noProof w:val="0"/>
+          <w:color w:val="000000"/>
+          <w:sz w:val="27"/>
+          <w:szCs w:val="27"/>
+        </w:rPr>
+        <w:t xml:space="preserve"> dealing with rows.</w:t>
+      </w:r>
+      <w:r>
+        <w:rPr>
+          <w:rFonts w:ascii="Segoe UI" w:eastAsia="Times New Roman" w:hAnsi="Segoe UI" w:cs="Segoe UI"/>
+          <w:noProof w:val="0"/>
+          <w:color w:val="000000"/>
+          <w:sz w:val="27"/>
+          <w:szCs w:val="27"/>
+        </w:rPr>
+        <w:t xml:space="preserve"> Now </w:t>
+      </w:r>
+      <w:proofErr w:type="gramStart"/>
+      <w:r>
+        <w:rPr>
+          <w:rFonts w:ascii="Segoe UI" w:eastAsia="Times New Roman" w:hAnsi="Segoe UI" w:cs="Segoe UI"/>
+          <w:noProof w:val="0"/>
+          <w:color w:val="000000"/>
+          <w:sz w:val="27"/>
+          <w:szCs w:val="27"/>
+        </w:rPr>
+        <w:t>you’ve</w:t>
+      </w:r>
+      <w:proofErr w:type="gramEnd"/>
+      <w:r>
+        <w:rPr>
+          <w:rFonts w:ascii="Segoe UI" w:eastAsia="Times New Roman" w:hAnsi="Segoe UI" w:cs="Segoe UI"/>
+          <w:noProof w:val="0"/>
+          <w:color w:val="000000"/>
+          <w:sz w:val="27"/>
+          <w:szCs w:val="27"/>
+        </w:rPr>
+        <w:t xml:space="preserve"> define</w:t>
       </w:r>
       <w:r>
         <w:rPr>
@@ -12515,6 +13034,7 @@
           <w:szCs w:val="27"/>
         </w:rPr>
       </w:pPr>
+      <w:proofErr w:type="gramStart"/>
       <w:r>
         <w:rPr>
           <w:rFonts w:ascii="Courier New" w:eastAsia="Times New Roman" w:hAnsi="Courier New" w:cs="Courier New"/>
@@ -12523,7 +13043,18 @@
           <w:sz w:val="27"/>
           <w:szCs w:val="27"/>
         </w:rPr>
-        <w:t>text-align:</w:t>
+        <w:t>text-</w:t>
+      </w:r>
+      <w:proofErr w:type="gramEnd"/>
+      <w:r>
+        <w:rPr>
+          <w:rFonts w:ascii="Courier New" w:eastAsia="Times New Roman" w:hAnsi="Courier New" w:cs="Courier New"/>
+          <w:noProof w:val="0"/>
+          <w:color w:val="FF0000"/>
+          <w:sz w:val="27"/>
+          <w:szCs w:val="27"/>
+        </w:rPr>
+        <w:t>align:</w:t>
       </w:r>
       <w:r>
         <w:rPr>
@@ -13961,8 +14492,110 @@
         </w:rPr>
         <w:t xml:space="preserve"> Okay.</w:t>
       </w:r>
+    </w:p>
+    <w:p>
+      <w:pPr>
+        <w:shd w:val="clear" w:color="auto" w:fill="FFFFFE"/>
+        <w:spacing w:line="360" w:lineRule="atLeast"/>
+        <w:rPr>
+          <w:rFonts w:ascii="Courier New" w:eastAsia="Times New Roman" w:hAnsi="Courier New" w:cs="Courier New"/>
+          <w:noProof w:val="0"/>
+          <w:color w:val="000000"/>
+          <w:sz w:val="27"/>
+          <w:szCs w:val="27"/>
+        </w:rPr>
+      </w:pPr>
+      <w:r>
+        <w:rPr>
+          <w:rFonts w:ascii="Segoe UI" w:hAnsi="Segoe UI" w:cs="Segoe UI"/>
+          <w:color w:val="000000"/>
+          <w:sz w:val="27"/>
+          <w:szCs w:val="27"/>
+          <w:shd w:val="clear" w:color="auto" w:fill="F5F6F7"/>
+        </w:rPr>
+        <w:t xml:space="preserve">Jazz logo Image link: </w:t>
+      </w:r>
+      <w:r>
+        <w:rPr>
+          <w:rFonts w:ascii="Courier New" w:eastAsia="Times New Roman" w:hAnsi="Courier New" w:cs="Courier New"/>
+          <w:noProof w:val="0"/>
+          <w:color w:val="0000FF"/>
+          <w:sz w:val="27"/>
+          <w:szCs w:val="27"/>
+        </w:rPr>
+        <w:t>https://encrypted-tbn0.gstatic.com/images?q=tbn:ANd9GcTL08X3MKVfHgOwi88MQ_wKtm3RTY4Euc_qyA&amp;usqp=CAU</w:t>
+      </w:r>
+    </w:p>
+    <w:p>
+      <w:pPr>
+        <w:shd w:val="clear" w:color="auto" w:fill="FFFFFE"/>
+        <w:spacing w:line="360" w:lineRule="atLeast"/>
+        <w:rPr>
+          <w:rFonts w:ascii="Segoe UI" w:hAnsi="Segoe UI" w:cs="Segoe UI"/>
+          <w:color w:val="000000"/>
+          <w:sz w:val="27"/>
+          <w:szCs w:val="27"/>
+          <w:shd w:val="clear" w:color="auto" w:fill="F5F6F7"/>
+        </w:rPr>
+      </w:pPr>
+    </w:p>
+    <w:p>
+      <w:pPr>
+        <w:shd w:val="clear" w:color="auto" w:fill="FFFFFE"/>
+        <w:spacing w:line="360" w:lineRule="atLeast"/>
+        <w:rPr>
+          <w:rFonts w:ascii="Segoe UI" w:hAnsi="Segoe UI" w:cs="Segoe UI"/>
+          <w:color w:val="000000"/>
+          <w:sz w:val="27"/>
+          <w:szCs w:val="27"/>
+          <w:shd w:val="clear" w:color="auto" w:fill="F5F6F7"/>
+        </w:rPr>
+      </w:pPr>
+    </w:p>
+    <w:p>
+      <w:pPr>
+        <w:shd w:val="clear" w:color="auto" w:fill="FFFFFE"/>
+        <w:spacing w:line="360" w:lineRule="atLeast"/>
+        <w:rPr>
+          <w:rFonts w:ascii="Segoe UI" w:hAnsi="Segoe UI" w:cs="Segoe UI"/>
+          <w:color w:val="000000"/>
+          <w:sz w:val="27"/>
+          <w:szCs w:val="27"/>
+          <w:shd w:val="clear" w:color="auto" w:fill="F5F6F7"/>
+        </w:rPr>
+      </w:pPr>
+      <w:r>
+        <w:rPr>
+          <w:rFonts w:ascii="Segoe UI" w:hAnsi="Segoe UI" w:cs="Segoe UI"/>
+          <w:color w:val="000000"/>
+          <w:sz w:val="27"/>
+          <w:szCs w:val="27"/>
+          <w:shd w:val="clear" w:color="auto" w:fill="F5F6F7"/>
+        </w:rPr>
+        <w:t xml:space="preserve">It is very, very important to place your media queries at the bottom of your CSS, </w:t>
+      </w:r>
+      <w:r>
+        <w:rPr>
+          <w:rFonts w:ascii="Segoe UI" w:hAnsi="Segoe UI" w:cs="Segoe UI"/>
+          <w:color w:val="000000"/>
+          <w:sz w:val="27"/>
+          <w:szCs w:val="27"/>
+          <w:shd w:val="clear" w:color="auto" w:fill="F5F6F7"/>
+        </w:rPr>
+        <w:t>to avoid media query effects from being overwritten by other syles .</w:t>
+      </w:r>
       <w:bookmarkStart w:id="0" w:name="_GoBack"/>
       <w:bookmarkEnd w:id="0"/>
+      <w:r>
+        <w:rPr>
+          <w:rFonts w:ascii="Segoe UI" w:hAnsi="Segoe UI" w:cs="Segoe UI"/>
+          <w:color w:val="000000"/>
+          <w:sz w:val="27"/>
+          <w:szCs w:val="27"/>
+          <w:shd w:val="clear" w:color="auto" w:fill="F5F6F7"/>
+        </w:rPr>
+        <w:t xml:space="preserve"> </w:t>
+      </w:r>
     </w:p>
     <w:p>
       <w:pPr>

</xml_diff>

<commit_message>
completed the penguin exercise. Thereby completed all the exercise in the responsive web development course and i'm just left with the final project ( the port folio)
I am happy, this is 4: 18 am and i'm going to bed.. i'm done with all those exercises and stuff.. now tomorrow! i'll deal with the portfolio.. but i'll revise first. Well 😁
</commit_message>
<xml_diff>
--- a/Responsive web design notes.docx
+++ b/Responsive web design notes.docx
@@ -6112,6 +6112,39 @@
           <w:shd w:val="clear" w:color="auto" w:fill="F5F6F7"/>
         </w:rPr>
         <w:t> attribute set, regardless of the attribute's value.</w:t>
+      </w:r>
+    </w:p>
+    <w:p>
+      <w:pPr>
+        <w:shd w:val="clear" w:color="auto" w:fill="FFFFFE"/>
+        <w:spacing w:line="360" w:lineRule="atLeast"/>
+        <w:rPr>
+          <w:rFonts w:ascii="Segoe UI" w:hAnsi="Segoe UI" w:cs="Segoe UI"/>
+          <w:color w:val="000000"/>
+          <w:sz w:val="28"/>
+          <w:szCs w:val="27"/>
+          <w:shd w:val="clear" w:color="auto" w:fill="F5F6F7"/>
+        </w:rPr>
+      </w:pPr>
+      <w:r>
+        <w:rPr>
+          <w:rFonts w:ascii="Segoe UI" w:hAnsi="Segoe UI" w:cs="Segoe UI"/>
+          <w:color w:val="000000"/>
+          <w:sz w:val="28"/>
+          <w:szCs w:val="27"/>
+          <w:shd w:val="clear" w:color="auto" w:fill="F5F6F7"/>
+        </w:rPr>
+        <w:t>For any property you want to use , you can only write it once per element. That’s cannot define say transform or color property twice.</w:t>
+      </w:r>
+      <w:r>
+        <w:rPr>
+          <w:rFonts w:ascii="Segoe UI" w:hAnsi="Segoe UI" w:cs="Segoe UI"/>
+          <w:color w:val="000000"/>
+          <w:sz w:val="28"/>
+          <w:szCs w:val="27"/>
+          <w:shd w:val="clear" w:color="auto" w:fill="F5F6F7"/>
+        </w:rPr>
+        <w:t xml:space="preserve"> Yeah.</w:t>
       </w:r>
     </w:p>
     <w:p>
@@ -14582,33 +14615,1227 @@
           <w:szCs w:val="27"/>
           <w:shd w:val="clear" w:color="auto" w:fill="F5F6F7"/>
         </w:rPr>
-        <w:t>to avoid media query effects from being overwritten by other syles .</w:t>
+        <w:t xml:space="preserve">to avoid media query effects from being overwritten by other syles . </w:t>
+      </w:r>
+    </w:p>
+    <w:p>
+      <w:pPr>
+        <w:shd w:val="clear" w:color="auto" w:fill="FFFFFE"/>
+        <w:spacing w:line="360" w:lineRule="atLeast"/>
+        <w:rPr>
+          <w:rFonts w:ascii="Courier New" w:eastAsia="Times New Roman" w:hAnsi="Courier New" w:cs="Courier New"/>
+          <w:noProof w:val="0"/>
+          <w:color w:val="000000"/>
+          <w:sz w:val="27"/>
+          <w:szCs w:val="27"/>
+        </w:rPr>
+      </w:pPr>
+    </w:p>
+    <w:p>
+      <w:pPr>
+        <w:shd w:val="clear" w:color="auto" w:fill="FFFFFE"/>
+        <w:spacing w:after="0" w:line="360" w:lineRule="atLeast"/>
+        <w:rPr>
+          <w:rFonts w:ascii="Segoe UI" w:hAnsi="Segoe UI" w:cs="Segoe UI"/>
+          <w:color w:val="000000"/>
+          <w:sz w:val="27"/>
+          <w:szCs w:val="27"/>
+          <w:shd w:val="clear" w:color="auto" w:fill="F5F6F7"/>
+        </w:rPr>
+      </w:pPr>
+      <w:r>
+        <w:rPr>
+          <w:rFonts w:ascii="Segoe UI" w:hAnsi="Segoe UI" w:cs="Segoe UI"/>
+          <w:color w:val="000000"/>
+          <w:sz w:val="27"/>
+          <w:szCs w:val="27"/>
+          <w:shd w:val="clear" w:color="auto" w:fill="F5F6F7"/>
+        </w:rPr>
+        <w:t xml:space="preserve"> </w:t>
+      </w:r>
+      <w:r>
+        <w:rPr>
+          <w:rFonts w:ascii="Segoe UI" w:hAnsi="Segoe UI" w:cs="Segoe UI"/>
+          <w:color w:val="000000"/>
+          <w:sz w:val="27"/>
+          <w:szCs w:val="27"/>
+          <w:shd w:val="clear" w:color="auto" w:fill="F5F6F7"/>
+        </w:rPr>
+        <w:t>To draw a circle , simply  width and height should be equal then set border radius to be 50%;</w:t>
+      </w:r>
+    </w:p>
+    <w:p>
+      <w:pPr>
+        <w:shd w:val="clear" w:color="auto" w:fill="FFFFFE"/>
+        <w:spacing w:after="0" w:line="360" w:lineRule="atLeast"/>
+        <w:rPr>
+          <w:rFonts w:ascii="Segoe UI" w:hAnsi="Segoe UI" w:cs="Segoe UI"/>
+          <w:color w:val="000000"/>
+          <w:sz w:val="27"/>
+          <w:szCs w:val="27"/>
+          <w:shd w:val="clear" w:color="auto" w:fill="F5F6F7"/>
+        </w:rPr>
+      </w:pPr>
+    </w:p>
+    <w:p>
+      <w:pPr>
+        <w:shd w:val="clear" w:color="auto" w:fill="FFFFFE"/>
+        <w:spacing w:after="0" w:line="360" w:lineRule="atLeast"/>
+        <w:rPr>
+          <w:rFonts w:ascii="Segoe UI" w:hAnsi="Segoe UI" w:cs="Segoe UI"/>
+          <w:b/>
+          <w:color w:val="000000"/>
+          <w:sz w:val="27"/>
+          <w:szCs w:val="27"/>
+          <w:shd w:val="clear" w:color="auto" w:fill="F5F6F7"/>
+        </w:rPr>
+      </w:pPr>
+      <w:r>
+        <w:rPr>
+          <w:rFonts w:ascii="Segoe UI" w:hAnsi="Segoe UI" w:cs="Segoe UI"/>
+          <w:b/>
+          <w:color w:val="000000"/>
+          <w:sz w:val="27"/>
+          <w:szCs w:val="27"/>
+          <w:shd w:val="clear" w:color="auto" w:fill="F5F6F7"/>
+        </w:rPr>
+        <w:t>Very important ( key to responsiveness )</w:t>
+      </w:r>
+    </w:p>
+    <w:p>
+      <w:pPr>
+        <w:shd w:val="clear" w:color="auto" w:fill="FFFFFE"/>
+        <w:spacing w:after="0" w:line="360" w:lineRule="atLeast"/>
+        <w:rPr>
+          <w:rFonts w:ascii="Segoe UI" w:hAnsi="Segoe UI" w:cs="Segoe UI"/>
+          <w:color w:val="000000"/>
+          <w:sz w:val="27"/>
+          <w:szCs w:val="27"/>
+          <w:shd w:val="clear" w:color="auto" w:fill="F5F6F7"/>
+        </w:rPr>
+      </w:pPr>
+      <w:r>
+        <w:rPr>
+          <w:rFonts w:ascii="Segoe UI" w:hAnsi="Segoe UI" w:cs="Segoe UI"/>
+          <w:color w:val="000000"/>
+          <w:sz w:val="27"/>
+          <w:szCs w:val="27"/>
+          <w:shd w:val="clear" w:color="auto" w:fill="F5F6F7"/>
+        </w:rPr>
+        <w:t xml:space="preserve">Looks like setting the whole page container to relative is a good idea  </w:t>
+      </w:r>
+      <w:r>
+        <w:rPr>
+          <mc:AlternateContent>
+            <mc:Choice Requires="w16se">
+              <w:rFonts w:ascii="Segoe UI" w:hAnsi="Segoe UI" w:cs="Segoe UI"/>
+            </mc:Choice>
+            <mc:Fallback>
+              <w:rFonts w:ascii="Segoe UI Emoji" w:eastAsia="Segoe UI Emoji" w:hAnsi="Segoe UI Emoji" w:cs="Segoe UI Emoji"/>
+            </mc:Fallback>
+          </mc:AlternateContent>
+          <w:color w:val="000000"/>
+          <w:sz w:val="27"/>
+          <w:szCs w:val="27"/>
+          <w:shd w:val="clear" w:color="auto" w:fill="F5F6F7"/>
+        </w:rPr>
+        <mc:AlternateContent>
+          <mc:Choice Requires="w16se">
+            <w16se:symEx w16se:font="Segoe UI Emoji" w16se:char="1F914"/>
+          </mc:Choice>
+          <mc:Fallback>
+            <w:t>🤔</w:t>
+          </mc:Fallback>
+        </mc:AlternateContent>
+      </w:r>
+      <w:r>
+        <w:rPr>
+          <mc:AlternateContent>
+            <mc:Choice Requires="w16se">
+              <w:rFonts w:ascii="Segoe UI" w:hAnsi="Segoe UI" w:cs="Segoe UI"/>
+            </mc:Choice>
+            <mc:Fallback>
+              <w:rFonts w:ascii="Segoe UI Emoji" w:eastAsia="Segoe UI Emoji" w:hAnsi="Segoe UI Emoji" w:cs="Segoe UI Emoji"/>
+            </mc:Fallback>
+          </mc:AlternateContent>
+          <w:color w:val="000000"/>
+          <w:sz w:val="27"/>
+          <w:szCs w:val="27"/>
+          <w:shd w:val="clear" w:color="auto" w:fill="F5F6F7"/>
+        </w:rPr>
+        <mc:AlternateContent>
+          <mc:Choice Requires="w16se">
+            <w16se:symEx w16se:font="Segoe UI Emoji" w16se:char="1F914"/>
+          </mc:Choice>
+          <mc:Fallback>
+            <w:t>🤔</w:t>
+          </mc:Fallback>
+        </mc:AlternateContent>
+      </w:r>
+      <w:r>
+        <w:rPr>
+          <w:rFonts w:ascii="Segoe UI" w:hAnsi="Segoe UI" w:cs="Segoe UI"/>
+          <w:color w:val="000000"/>
+          <w:sz w:val="27"/>
+          <w:szCs w:val="27"/>
+          <w:shd w:val="clear" w:color="auto" w:fill="F5F6F7"/>
+        </w:rPr>
+        <w:t>. Apparently that way your max-width and min-width stuff will obey</w:t>
+      </w:r>
+    </w:p>
+    <w:p>
+      <w:pPr>
+        <w:shd w:val="clear" w:color="auto" w:fill="FFFFFE"/>
+        <w:spacing w:after="0" w:line="360" w:lineRule="atLeast"/>
+        <w:rPr>
+          <w:rFonts w:ascii="Segoe UI" w:hAnsi="Segoe UI" w:cs="Segoe UI"/>
+          <w:color w:val="000000"/>
+          <w:sz w:val="27"/>
+          <w:szCs w:val="27"/>
+          <w:shd w:val="clear" w:color="auto" w:fill="F5F6F7"/>
+        </w:rPr>
+      </w:pPr>
+    </w:p>
+    <w:p>
+      <w:pPr>
+        <w:shd w:val="clear" w:color="auto" w:fill="FFFFFE"/>
+        <w:spacing w:after="0" w:line="360" w:lineRule="atLeast"/>
+        <w:rPr>
+          <w:rFonts w:ascii="Segoe UI" w:hAnsi="Segoe UI" w:cs="Segoe UI"/>
+          <w:color w:val="000000"/>
+          <w:sz w:val="27"/>
+          <w:szCs w:val="27"/>
+          <w:shd w:val="clear" w:color="auto" w:fill="F5F6F7"/>
+        </w:rPr>
+      </w:pPr>
+      <w:r>
+        <w:rPr>
+          <w:rFonts w:ascii="Segoe UI" w:hAnsi="Segoe UI" w:cs="Segoe UI"/>
+          <w:color w:val="000000"/>
+          <w:sz w:val="27"/>
+          <w:szCs w:val="27"/>
+          <w:shd w:val="clear" w:color="auto" w:fill="F5F6F7"/>
+        </w:rPr>
+        <w:t xml:space="preserve">The </w:t>
+      </w:r>
+      <w:r>
+        <w:rPr>
+          <w:rFonts w:ascii="Segoe UI" w:hAnsi="Segoe UI" w:cs="Segoe UI"/>
+          <w:b/>
+          <w:color w:val="000000"/>
+          <w:sz w:val="27"/>
+          <w:szCs w:val="27"/>
+          <w:shd w:val="clear" w:color="auto" w:fill="F5F6F7"/>
+        </w:rPr>
+        <w:t xml:space="preserve">Transform-origin </w:t>
+      </w:r>
+      <w:r>
+        <w:rPr>
+          <w:rFonts w:ascii="Segoe UI" w:hAnsi="Segoe UI" w:cs="Segoe UI"/>
+          <w:color w:val="000000"/>
+          <w:sz w:val="27"/>
+          <w:szCs w:val="27"/>
+          <w:shd w:val="clear" w:color="auto" w:fill="F5F6F7"/>
+        </w:rPr>
+        <w:t xml:space="preserve">property is used to set the point around which a CSS transform is applied.  Eg : around which </w:t>
+      </w:r>
+      <w:r>
+        <w:rPr>
+          <w:rFonts w:ascii="Segoe UI" w:hAnsi="Segoe UI" w:cs="Segoe UI"/>
+          <w:color w:val="000000"/>
+          <w:sz w:val="27"/>
+          <w:szCs w:val="27"/>
+          <w:shd w:val="clear" w:color="auto" w:fill="F5F6F7"/>
+        </w:rPr>
+        <w:t>point will an object rotate.</w:t>
+      </w:r>
+    </w:p>
+    <w:p>
+      <w:pPr>
+        <w:shd w:val="clear" w:color="auto" w:fill="FFFFFE"/>
+        <w:spacing w:after="0" w:line="360" w:lineRule="atLeast"/>
+        <w:rPr>
+          <w:rFonts w:ascii="Segoe UI" w:hAnsi="Segoe UI" w:cs="Segoe UI"/>
+          <w:color w:val="000000"/>
+          <w:sz w:val="27"/>
+          <w:szCs w:val="27"/>
+          <w:shd w:val="clear" w:color="auto" w:fill="F5F6F7"/>
+        </w:rPr>
+      </w:pPr>
+    </w:p>
+    <w:p>
+      <w:pPr>
+        <w:shd w:val="clear" w:color="auto" w:fill="FFFFFE"/>
+        <w:spacing w:line="360" w:lineRule="atLeast"/>
+        <w:rPr>
+          <w:rFonts w:ascii="Courier New" w:eastAsia="Times New Roman" w:hAnsi="Courier New" w:cs="Courier New"/>
+          <w:noProof w:val="0"/>
+          <w:color w:val="000000"/>
+          <w:sz w:val="27"/>
+          <w:szCs w:val="27"/>
+        </w:rPr>
+      </w:pPr>
+      <w:r>
+        <w:rPr>
+          <w:rFonts w:ascii="Segoe UI" w:hAnsi="Segoe UI" w:cs="Segoe UI"/>
+          <w:color w:val="000000"/>
+          <w:sz w:val="27"/>
+          <w:szCs w:val="27"/>
+          <w:shd w:val="clear" w:color="auto" w:fill="F5F6F7"/>
+        </w:rPr>
+        <w:t xml:space="preserve">  For instance doing this: </w:t>
+      </w:r>
+      <w:r>
+        <w:rPr>
+          <w:rFonts w:ascii="Courier New" w:eastAsia="Times New Roman" w:hAnsi="Courier New" w:cs="Courier New"/>
+          <w:noProof w:val="0"/>
+          <w:color w:val="000000"/>
+          <w:sz w:val="27"/>
+          <w:szCs w:val="27"/>
+        </w:rPr>
+        <w:t>  </w:t>
+      </w:r>
+      <w:r>
+        <w:rPr>
+          <w:rFonts w:ascii="Courier New" w:eastAsia="Times New Roman" w:hAnsi="Courier New" w:cs="Courier New"/>
+          <w:noProof w:val="0"/>
+          <w:color w:val="FF0000"/>
+          <w:sz w:val="27"/>
+          <w:szCs w:val="27"/>
+        </w:rPr>
+        <w:t>transform-origin:</w:t>
+      </w:r>
+      <w:r>
+        <w:rPr>
+          <w:rFonts w:ascii="Courier New" w:eastAsia="Times New Roman" w:hAnsi="Courier New" w:cs="Courier New"/>
+          <w:noProof w:val="0"/>
+          <w:color w:val="000000"/>
+          <w:sz w:val="27"/>
+          <w:szCs w:val="27"/>
+        </w:rPr>
+        <w:t> </w:t>
+      </w:r>
+      <w:r>
+        <w:rPr>
+          <w:rFonts w:ascii="Courier New" w:eastAsia="Times New Roman" w:hAnsi="Courier New" w:cs="Courier New"/>
+          <w:noProof w:val="0"/>
+          <w:color w:val="098658"/>
+          <w:sz w:val="27"/>
+          <w:szCs w:val="27"/>
+        </w:rPr>
+        <w:t>0%</w:t>
+      </w:r>
+      <w:r>
+        <w:rPr>
+          <w:rFonts w:ascii="Courier New" w:eastAsia="Times New Roman" w:hAnsi="Courier New" w:cs="Courier New"/>
+          <w:noProof w:val="0"/>
+          <w:color w:val="000000"/>
+          <w:sz w:val="27"/>
+          <w:szCs w:val="27"/>
+        </w:rPr>
+        <w:t> </w:t>
+      </w:r>
+      <w:r>
+        <w:rPr>
+          <w:rFonts w:ascii="Courier New" w:eastAsia="Times New Roman" w:hAnsi="Courier New" w:cs="Courier New"/>
+          <w:noProof w:val="0"/>
+          <w:color w:val="098658"/>
+          <w:sz w:val="27"/>
+          <w:szCs w:val="27"/>
+        </w:rPr>
+        <w:t>0%</w:t>
+      </w:r>
+      <w:r>
+        <w:rPr>
+          <w:rFonts w:ascii="Courier New" w:eastAsia="Times New Roman" w:hAnsi="Courier New" w:cs="Courier New"/>
+          <w:noProof w:val="0"/>
+          <w:color w:val="000000"/>
+          <w:sz w:val="27"/>
+          <w:szCs w:val="27"/>
+        </w:rPr>
+        <w:t>;</w:t>
+      </w:r>
+    </w:p>
+    <w:p>
+      <w:pPr>
+        <w:shd w:val="clear" w:color="auto" w:fill="FFFFFE"/>
+        <w:spacing w:after="0" w:line="360" w:lineRule="atLeast"/>
+        <w:rPr>
+          <w:rFonts w:ascii="Segoe UI" w:hAnsi="Segoe UI" w:cs="Segoe UI"/>
+          <w:color w:val="000000"/>
+          <w:sz w:val="27"/>
+          <w:szCs w:val="27"/>
+          <w:shd w:val="clear" w:color="auto" w:fill="F5F6F7"/>
+        </w:rPr>
+      </w:pPr>
+      <w:r>
+        <w:rPr>
+          <w:rFonts w:ascii="Segoe UI" w:hAnsi="Segoe UI" w:cs="Segoe UI"/>
+          <w:color w:val="000000"/>
+          <w:sz w:val="27"/>
+          <w:szCs w:val="27"/>
+          <w:shd w:val="clear" w:color="auto" w:fill="F5F6F7"/>
+        </w:rPr>
+        <w:t>Will imply setting the transform point( eg : rotation axi</w:t>
+      </w:r>
+      <w:r>
+        <w:rPr>
+          <w:rFonts w:ascii="Segoe UI" w:hAnsi="Segoe UI" w:cs="Segoe UI"/>
+          <w:color w:val="000000"/>
+          <w:sz w:val="27"/>
+          <w:szCs w:val="27"/>
+          <w:shd w:val="clear" w:color="auto" w:fill="F5F6F7"/>
+        </w:rPr>
+        <w:t>s) of the object 0% from the left and 0% from the top respectively</w:t>
+      </w:r>
+      <w:r>
+        <w:rPr>
+          <w:rFonts w:ascii="Segoe UI" w:hAnsi="Segoe UI" w:cs="Segoe UI"/>
+          <w:color w:val="000000"/>
+          <w:sz w:val="27"/>
+          <w:szCs w:val="27"/>
+          <w:shd w:val="clear" w:color="auto" w:fill="F5F6F7"/>
+        </w:rPr>
+        <w:t xml:space="preserve">. </w:t>
+      </w:r>
+      <w:r>
+        <w:rPr>
+          <w:rFonts w:ascii="Segoe UI" w:hAnsi="Segoe UI" w:cs="Segoe UI"/>
+          <w:color w:val="000000"/>
+          <w:sz w:val="27"/>
+          <w:szCs w:val="27"/>
+          <w:shd w:val="clear" w:color="auto" w:fill="F5F6F7"/>
+        </w:rPr>
+        <w:t>Defining the center will generally by 50% 50%</w:t>
+      </w:r>
+    </w:p>
+    <w:p>
+      <w:pPr>
+        <w:shd w:val="clear" w:color="auto" w:fill="FFFFFE"/>
+        <w:spacing w:after="0" w:line="360" w:lineRule="atLeast"/>
+        <w:rPr>
+          <w:rFonts w:ascii="Segoe UI" w:hAnsi="Segoe UI" w:cs="Segoe UI"/>
+          <w:color w:val="000000"/>
+          <w:sz w:val="27"/>
+          <w:szCs w:val="27"/>
+          <w:shd w:val="clear" w:color="auto" w:fill="F5F6F7"/>
+        </w:rPr>
+      </w:pPr>
+    </w:p>
+    <w:p>
+      <w:pPr>
+        <w:shd w:val="clear" w:color="auto" w:fill="FFFFFE"/>
+        <w:spacing w:after="0" w:line="360" w:lineRule="atLeast"/>
+        <w:rPr>
+          <w:rFonts w:ascii="Segoe UI" w:hAnsi="Segoe UI" w:cs="Segoe UI"/>
+          <w:color w:val="000000"/>
+          <w:sz w:val="32"/>
+          <w:szCs w:val="27"/>
+          <w:shd w:val="clear" w:color="auto" w:fill="F5F6F7"/>
+        </w:rPr>
+      </w:pPr>
+      <w:r>
+        <w:rPr>
+          <w:rFonts w:ascii="Segoe UI" w:hAnsi="Segoe UI" w:cs="Segoe UI"/>
+          <w:color w:val="000000"/>
+          <w:sz w:val="32"/>
+          <w:szCs w:val="27"/>
+          <w:shd w:val="clear" w:color="auto" w:fill="F5F6F7"/>
+        </w:rPr>
+        <w:t>The </w:t>
+      </w:r>
+      <w:r>
+        <w:rPr>
+          <w:rStyle w:val="HTMLCode"/>
+          <w:rFonts w:ascii="var(--font-family-monospace)" w:eastAsiaTheme="minorHAnsi" w:hAnsi="var(--font-family-monospace)"/>
+          <w:b/>
+          <w:sz w:val="34"/>
+          <w:szCs w:val="24"/>
+        </w:rPr>
+        <w:t>animation-name</w:t>
+      </w:r>
+      <w:r>
+        <w:rPr>
+          <w:rFonts w:ascii="Segoe UI" w:hAnsi="Segoe UI" w:cs="Segoe UI"/>
+          <w:color w:val="000000"/>
+          <w:sz w:val="44"/>
+          <w:szCs w:val="27"/>
+          <w:shd w:val="clear" w:color="auto" w:fill="F5F6F7"/>
+        </w:rPr>
+        <w:t> </w:t>
+      </w:r>
+      <w:r>
+        <w:rPr>
+          <w:rFonts w:ascii="Segoe UI" w:hAnsi="Segoe UI" w:cs="Segoe UI"/>
+          <w:color w:val="000000"/>
+          <w:sz w:val="32"/>
+          <w:szCs w:val="27"/>
+          <w:shd w:val="clear" w:color="auto" w:fill="F5F6F7"/>
+        </w:rPr>
+        <w:t>property is used to link a </w:t>
+      </w:r>
+      <w:r>
+        <w:rPr>
+          <w:rStyle w:val="HTMLCode"/>
+          <w:rFonts w:ascii="var(--font-family-monospace)" w:eastAsiaTheme="minorHAnsi" w:hAnsi="var(--font-family-monospace)"/>
+          <w:sz w:val="28"/>
+          <w:szCs w:val="24"/>
+        </w:rPr>
+        <w:t>@keyframes</w:t>
+      </w:r>
+      <w:r>
+        <w:rPr>
+          <w:rFonts w:ascii="Segoe UI" w:hAnsi="Segoe UI" w:cs="Segoe UI"/>
+          <w:color w:val="000000"/>
+          <w:sz w:val="32"/>
+          <w:szCs w:val="27"/>
+          <w:shd w:val="clear" w:color="auto" w:fill="F5F6F7"/>
+        </w:rPr>
+        <w:t> rule to a CSS selector. The value of this property should match the name of the </w:t>
+      </w:r>
+      <w:r>
+        <w:rPr>
+          <w:rStyle w:val="HTMLCode"/>
+          <w:rFonts w:ascii="var(--font-family-monospace)" w:eastAsiaTheme="minorHAnsi" w:hAnsi="var(--font-family-monospace)"/>
+          <w:sz w:val="28"/>
+          <w:szCs w:val="24"/>
+        </w:rPr>
+        <w:t>@keyframes</w:t>
+      </w:r>
+      <w:r>
+        <w:rPr>
+          <w:rFonts w:ascii="Segoe UI" w:hAnsi="Segoe UI" w:cs="Segoe UI"/>
+          <w:color w:val="000000"/>
+          <w:sz w:val="32"/>
+          <w:szCs w:val="27"/>
+          <w:shd w:val="clear" w:color="auto" w:fill="F5F6F7"/>
+        </w:rPr>
+        <w:t> rule. Give your </w:t>
+      </w:r>
+      <w:r>
+        <w:rPr>
+          <w:rStyle w:val="HTMLCode"/>
+          <w:rFonts w:ascii="var(--font-family-monospace)" w:eastAsiaTheme="minorHAnsi" w:hAnsi="var(--font-family-monospace)"/>
+          <w:sz w:val="28"/>
+          <w:szCs w:val="24"/>
+        </w:rPr>
+        <w:t>.wheel</w:t>
+      </w:r>
+      <w:r>
+        <w:rPr>
+          <w:rFonts w:ascii="Segoe UI" w:hAnsi="Segoe UI" w:cs="Segoe UI"/>
+          <w:color w:val="000000"/>
+          <w:sz w:val="32"/>
+          <w:szCs w:val="27"/>
+          <w:shd w:val="clear" w:color="auto" w:fill="F5F6F7"/>
+        </w:rPr>
+        <w:t> selector an </w:t>
+      </w:r>
+      <w:r>
+        <w:rPr>
+          <w:rStyle w:val="HTMLCode"/>
+          <w:rFonts w:ascii="var(--font-family-monospace)" w:eastAsiaTheme="minorHAnsi" w:hAnsi="var(--font-family-monospace)"/>
+          <w:sz w:val="28"/>
+          <w:szCs w:val="24"/>
+        </w:rPr>
+        <w:t>animation-name</w:t>
+      </w:r>
+      <w:r>
+        <w:rPr>
+          <w:rFonts w:ascii="Segoe UI" w:hAnsi="Segoe UI" w:cs="Segoe UI"/>
+          <w:color w:val="000000"/>
+          <w:sz w:val="32"/>
+          <w:szCs w:val="27"/>
+          <w:shd w:val="clear" w:color="auto" w:fill="F5F6F7"/>
+        </w:rPr>
+        <w:t> property set to </w:t>
+      </w:r>
+      <w:r>
+        <w:rPr>
+          <w:rStyle w:val="HTMLCode"/>
+          <w:rFonts w:ascii="var(--font-family-monospace)" w:eastAsiaTheme="minorHAnsi" w:hAnsi="var(--font-family-monospace)"/>
+          <w:sz w:val="28"/>
+          <w:szCs w:val="24"/>
+        </w:rPr>
+        <w:t>wheel</w:t>
+      </w:r>
+      <w:r>
+        <w:rPr>
+          <w:rFonts w:ascii="Segoe UI" w:hAnsi="Segoe UI" w:cs="Segoe UI"/>
+          <w:color w:val="000000"/>
+          <w:sz w:val="32"/>
+          <w:szCs w:val="27"/>
+          <w:shd w:val="clear" w:color="auto" w:fill="F5F6F7"/>
+        </w:rPr>
+        <w:t>.</w:t>
+      </w:r>
+    </w:p>
+    <w:p>
+      <w:pPr>
+        <w:shd w:val="clear" w:color="auto" w:fill="FFFFFE"/>
+        <w:spacing w:after="0" w:line="360" w:lineRule="atLeast"/>
+        <w:rPr>
+          <w:rFonts w:ascii="Segoe UI" w:hAnsi="Segoe UI" w:cs="Segoe UI"/>
+          <w:color w:val="000000"/>
+          <w:sz w:val="32"/>
+          <w:szCs w:val="27"/>
+          <w:shd w:val="clear" w:color="auto" w:fill="F5F6F7"/>
+        </w:rPr>
+      </w:pPr>
+    </w:p>
+    <w:p>
+      <w:pPr>
+        <w:shd w:val="clear" w:color="auto" w:fill="FFFFFE"/>
+        <w:spacing w:after="0" w:line="360" w:lineRule="atLeast"/>
+        <w:rPr>
+          <w:rFonts w:ascii="Segoe UI" w:hAnsi="Segoe UI" w:cs="Segoe UI"/>
+          <w:color w:val="000000"/>
+          <w:sz w:val="27"/>
+          <w:szCs w:val="27"/>
+          <w:shd w:val="clear" w:color="auto" w:fill="F5F6F7"/>
+        </w:rPr>
+      </w:pPr>
+      <w:r>
+        <w:rPr>
+          <w:rFonts w:ascii="Segoe UI" w:hAnsi="Segoe UI" w:cs="Segoe UI"/>
+          <w:color w:val="000000"/>
+          <w:sz w:val="27"/>
+          <w:szCs w:val="27"/>
+          <w:shd w:val="clear" w:color="auto" w:fill="F5F6F7"/>
+        </w:rPr>
+        <w:t>The </w:t>
+      </w:r>
+      <w:r>
+        <w:rPr>
+          <w:rStyle w:val="HTMLCode"/>
+          <w:rFonts w:ascii="var(--font-family-monospace)" w:eastAsiaTheme="minorHAnsi" w:hAnsi="var(--font-family-monospace)"/>
+          <w:b/>
+          <w:sz w:val="32"/>
+          <w:szCs w:val="24"/>
+        </w:rPr>
+        <w:t>animation-iteration-count</w:t>
+      </w:r>
+      <w:r>
+        <w:rPr>
+          <w:rFonts w:ascii="Segoe UI" w:hAnsi="Segoe UI" w:cs="Segoe UI"/>
+          <w:color w:val="000000"/>
+          <w:sz w:val="40"/>
+          <w:szCs w:val="27"/>
+          <w:shd w:val="clear" w:color="auto" w:fill="F5F6F7"/>
+        </w:rPr>
+        <w:t> </w:t>
+      </w:r>
+      <w:r>
+        <w:rPr>
+          <w:rFonts w:ascii="Segoe UI" w:hAnsi="Segoe UI" w:cs="Segoe UI"/>
+          <w:color w:val="000000"/>
+          <w:sz w:val="27"/>
+          <w:szCs w:val="27"/>
+          <w:shd w:val="clear" w:color="auto" w:fill="F5F6F7"/>
+        </w:rPr>
+        <w:t>property sets how many times your animation should repeat.</w:t>
+      </w:r>
+      <w:r>
+        <w:rPr>
+          <w:rFonts w:ascii="Segoe UI" w:hAnsi="Segoe UI" w:cs="Segoe UI"/>
+          <w:color w:val="000000"/>
+          <w:sz w:val="27"/>
+          <w:szCs w:val="27"/>
+          <w:shd w:val="clear" w:color="auto" w:fill="F5F6F7"/>
+        </w:rPr>
+        <w:t xml:space="preserve"> </w:t>
+      </w:r>
+      <w:r>
+        <w:rPr>
+          <w:rFonts w:ascii="Segoe UI" w:hAnsi="Segoe UI" w:cs="Segoe UI"/>
+          <w:color w:val="000000"/>
+          <w:sz w:val="27"/>
+          <w:szCs w:val="27"/>
+          <w:shd w:val="clear" w:color="auto" w:fill="F5F6F7"/>
+        </w:rPr>
+        <w:t>This can be set to a number, or to </w:t>
+      </w:r>
+      <w:r>
+        <w:rPr>
+          <w:rStyle w:val="HTMLCode"/>
+          <w:rFonts w:ascii="var(--font-family-monospace)" w:eastAsiaTheme="minorHAnsi" w:hAnsi="var(--font-family-monospace)"/>
+          <w:sz w:val="24"/>
+          <w:szCs w:val="24"/>
+        </w:rPr>
+        <w:t>infinite</w:t>
+      </w:r>
+      <w:r>
+        <w:rPr>
+          <w:rFonts w:ascii="Segoe UI" w:hAnsi="Segoe UI" w:cs="Segoe UI"/>
+          <w:color w:val="000000"/>
+          <w:sz w:val="27"/>
+          <w:szCs w:val="27"/>
+          <w:shd w:val="clear" w:color="auto" w:fill="F5F6F7"/>
+        </w:rPr>
+        <w:t> to indefinitely repeat the animation.</w:t>
+      </w:r>
+    </w:p>
+    <w:p>
+      <w:pPr>
+        <w:shd w:val="clear" w:color="auto" w:fill="FFFFFE"/>
+        <w:spacing w:after="0" w:line="360" w:lineRule="atLeast"/>
+        <w:rPr>
+          <w:rFonts w:ascii="Segoe UI" w:hAnsi="Segoe UI" w:cs="Segoe UI"/>
+          <w:color w:val="000000"/>
+          <w:sz w:val="27"/>
+          <w:szCs w:val="27"/>
+          <w:shd w:val="clear" w:color="auto" w:fill="F5F6F7"/>
+        </w:rPr>
+      </w:pPr>
+    </w:p>
+    <w:p>
+      <w:pPr>
+        <w:shd w:val="clear" w:color="auto" w:fill="FFFFFE"/>
+        <w:spacing w:after="0" w:line="360" w:lineRule="atLeast"/>
+        <w:rPr>
+          <w:rFonts w:ascii="Segoe UI" w:hAnsi="Segoe UI" w:cs="Segoe UI"/>
+          <w:color w:val="000000"/>
+          <w:sz w:val="27"/>
+          <w:szCs w:val="27"/>
+          <w:shd w:val="clear" w:color="auto" w:fill="F5F6F7"/>
+        </w:rPr>
+      </w:pPr>
+      <w:r>
+        <w:rPr>
+          <w:rFonts w:ascii="Segoe UI" w:hAnsi="Segoe UI" w:cs="Segoe UI"/>
+          <w:color w:val="000000"/>
+          <w:sz w:val="27"/>
+          <w:szCs w:val="27"/>
+          <w:shd w:val="clear" w:color="auto" w:fill="F5F6F7"/>
+        </w:rPr>
+        <w:t>The </w:t>
+      </w:r>
+      <w:r>
+        <w:rPr>
+          <w:rStyle w:val="HTMLCode"/>
+          <w:rFonts w:ascii="var(--font-family-monospace)" w:eastAsiaTheme="minorHAnsi" w:hAnsi="var(--font-family-monospace)"/>
+          <w:b/>
+          <w:sz w:val="30"/>
+          <w:szCs w:val="24"/>
+        </w:rPr>
+        <w:t>animation-timing-function</w:t>
+      </w:r>
+      <w:r>
+        <w:rPr>
+          <w:rFonts w:ascii="Segoe UI" w:hAnsi="Segoe UI" w:cs="Segoe UI"/>
+          <w:color w:val="000000"/>
+          <w:sz w:val="36"/>
+          <w:szCs w:val="27"/>
+          <w:shd w:val="clear" w:color="auto" w:fill="F5F6F7"/>
+        </w:rPr>
+        <w:t> </w:t>
+      </w:r>
+      <w:r>
+        <w:rPr>
+          <w:rFonts w:ascii="Segoe UI" w:hAnsi="Segoe UI" w:cs="Segoe UI"/>
+          <w:color w:val="000000"/>
+          <w:sz w:val="27"/>
+          <w:szCs w:val="27"/>
+          <w:shd w:val="clear" w:color="auto" w:fill="F5F6F7"/>
+        </w:rPr>
+        <w:t>property sets how the animation should progress over time. </w:t>
+      </w:r>
+    </w:p>
+    <w:p>
+      <w:pPr>
+        <w:shd w:val="clear" w:color="auto" w:fill="FFFFFE"/>
+        <w:spacing w:after="0" w:line="360" w:lineRule="atLeast"/>
+        <w:rPr>
+          <w:rFonts w:ascii="Segoe UI" w:hAnsi="Segoe UI" w:cs="Segoe UI"/>
+          <w:color w:val="000000"/>
+          <w:sz w:val="27"/>
+          <w:szCs w:val="27"/>
+          <w:shd w:val="clear" w:color="auto" w:fill="F5F6F7"/>
+        </w:rPr>
+      </w:pPr>
+    </w:p>
+    <w:p>
+      <w:pPr>
+        <w:shd w:val="clear" w:color="auto" w:fill="FFFFFE"/>
+        <w:spacing w:after="0" w:line="360" w:lineRule="atLeast"/>
+        <w:rPr>
+          <w:rFonts w:ascii="Segoe UI" w:hAnsi="Segoe UI" w:cs="Segoe UI"/>
+          <w:color w:val="000000"/>
+          <w:sz w:val="27"/>
+          <w:szCs w:val="27"/>
+          <w:shd w:val="clear" w:color="auto" w:fill="F5F6F7"/>
+        </w:rPr>
+      </w:pPr>
+    </w:p>
+    <w:p>
+      <w:pPr>
+        <w:shd w:val="clear" w:color="auto" w:fill="FFFFFE"/>
+        <w:spacing w:after="0" w:line="360" w:lineRule="atLeast"/>
+        <w:rPr>
+          <w:rFonts w:ascii="Segoe UI" w:hAnsi="Segoe UI" w:cs="Segoe UI"/>
+          <w:color w:val="000000"/>
+          <w:sz w:val="27"/>
+          <w:szCs w:val="27"/>
+          <w:shd w:val="clear" w:color="auto" w:fill="F5F6F7"/>
+        </w:rPr>
+      </w:pPr>
+    </w:p>
+    <w:p>
+      <w:pPr>
+        <w:shd w:val="clear" w:color="auto" w:fill="FFFFFE"/>
+        <w:spacing w:after="0" w:line="360" w:lineRule="atLeast"/>
+        <w:rPr>
+          <w:rFonts w:ascii="Segoe UI" w:hAnsi="Segoe UI" w:cs="Segoe UI"/>
+          <w:color w:val="000000"/>
+          <w:sz w:val="27"/>
+          <w:szCs w:val="27"/>
+          <w:shd w:val="clear" w:color="auto" w:fill="F5F6F7"/>
+        </w:rPr>
+      </w:pPr>
+    </w:p>
+    <w:p>
+      <w:pPr>
+        <w:shd w:val="clear" w:color="auto" w:fill="FFFFFE"/>
+        <w:spacing w:after="0" w:line="360" w:lineRule="atLeast"/>
+        <w:rPr>
+          <w:rFonts w:ascii="Segoe UI" w:hAnsi="Segoe UI" w:cs="Segoe UI"/>
+          <w:color w:val="000000"/>
+          <w:sz w:val="27"/>
+          <w:szCs w:val="27"/>
+          <w:shd w:val="clear" w:color="auto" w:fill="F5F6F7"/>
+        </w:rPr>
+      </w:pPr>
+      <w:r>
+        <w:rPr>
+          <w:rFonts w:ascii="Segoe UI" w:hAnsi="Segoe UI" w:cs="Segoe UI"/>
+          <w:color w:val="000000"/>
+          <w:sz w:val="27"/>
+          <w:szCs w:val="27"/>
+          <w:shd w:val="clear" w:color="auto" w:fill="F5F6F7"/>
+        </w:rPr>
+        <w:t>U</w:t>
+      </w:r>
+      <w:r>
+        <w:rPr>
+          <w:rFonts w:ascii="Segoe UI" w:hAnsi="Segoe UI" w:cs="Segoe UI"/>
+          <w:color w:val="000000"/>
+          <w:sz w:val="27"/>
+          <w:szCs w:val="27"/>
+          <w:shd w:val="clear" w:color="auto" w:fill="F5F6F7"/>
+        </w:rPr>
+        <w:t>se the </w:t>
+      </w:r>
+      <w:r>
+        <w:rPr>
+          <w:rStyle w:val="HTMLCode"/>
+          <w:rFonts w:ascii="var(--font-family-monospace)" w:eastAsiaTheme="minorHAnsi" w:hAnsi="var(--font-family-monospace)"/>
+          <w:b/>
+          <w:sz w:val="34"/>
+          <w:szCs w:val="24"/>
+        </w:rPr>
+        <w:t>skew</w:t>
+      </w:r>
+      <w:r>
+        <w:rPr>
+          <w:rFonts w:ascii="Segoe UI" w:hAnsi="Segoe UI" w:cs="Segoe UI"/>
+          <w:color w:val="000000"/>
+          <w:sz w:val="27"/>
+          <w:szCs w:val="27"/>
+          <w:shd w:val="clear" w:color="auto" w:fill="F5F6F7"/>
+        </w:rPr>
+        <w:t> transform function, which takes two arguments. The first being an angle to shear the x-axis by, and the second being an angle to shear the y-axis by.</w:t>
+      </w:r>
+    </w:p>
+    <w:p>
+      <w:pPr>
+        <w:shd w:val="clear" w:color="auto" w:fill="FFFFFE"/>
+        <w:spacing w:after="0" w:line="360" w:lineRule="atLeast"/>
+        <w:rPr>
+          <w:rFonts w:ascii="Segoe UI" w:hAnsi="Segoe UI" w:cs="Segoe UI"/>
+          <w:color w:val="000000"/>
+          <w:sz w:val="27"/>
+          <w:szCs w:val="27"/>
+          <w:shd w:val="clear" w:color="auto" w:fill="F5F6F7"/>
+        </w:rPr>
+      </w:pPr>
+    </w:p>
+    <w:p>
+      <w:pPr>
+        <w:shd w:val="clear" w:color="auto" w:fill="FFFFFE"/>
+        <w:spacing w:after="0" w:line="360" w:lineRule="atLeast"/>
+        <w:rPr>
+          <w:rFonts w:ascii="Segoe UI" w:hAnsi="Segoe UI" w:cs="Segoe UI"/>
+          <w:color w:val="000000"/>
+          <w:sz w:val="27"/>
+          <w:szCs w:val="27"/>
+          <w:shd w:val="clear" w:color="auto" w:fill="F5F6F7"/>
+        </w:rPr>
+      </w:pPr>
+      <w:r>
+        <w:rPr>
+          <w:rFonts w:ascii="Segoe UI" w:hAnsi="Segoe UI" w:cs="Segoe UI"/>
+          <w:color w:val="000000"/>
+          <w:sz w:val="27"/>
+          <w:szCs w:val="27"/>
+          <w:shd w:val="clear" w:color="auto" w:fill="F5F6F7"/>
+        </w:rPr>
+        <w:t>This is how to target all descendents of an element:</w:t>
+      </w:r>
+    </w:p>
+    <w:p>
+      <w:pPr>
+        <w:shd w:val="clear" w:color="auto" w:fill="FFFFFE"/>
+        <w:spacing w:after="0" w:line="360" w:lineRule="atLeast"/>
+        <w:rPr>
+          <w:rFonts w:ascii="Segoe UI" w:hAnsi="Segoe UI" w:cs="Segoe UI"/>
+          <w:b/>
+          <w:color w:val="000000"/>
+          <w:sz w:val="27"/>
+          <w:szCs w:val="27"/>
+          <w:shd w:val="clear" w:color="auto" w:fill="F5F6F7"/>
+        </w:rPr>
+      </w:pPr>
+      <w:r>
+        <w:rPr>
+          <w:rFonts w:ascii="Segoe UI" w:hAnsi="Segoe UI" w:cs="Segoe UI"/>
+          <w:color w:val="000000"/>
+          <w:sz w:val="27"/>
+          <w:szCs w:val="27"/>
+          <w:shd w:val="clear" w:color="auto" w:fill="F5F6F7"/>
+        </w:rPr>
+        <w:t xml:space="preserve"> </w:t>
+      </w:r>
+      <w:r>
+        <w:rPr>
+          <w:rFonts w:ascii="Segoe UI" w:hAnsi="Segoe UI" w:cs="Segoe UI"/>
+          <w:b/>
+          <w:color w:val="000000"/>
+          <w:sz w:val="27"/>
+          <w:szCs w:val="27"/>
+          <w:shd w:val="clear" w:color="auto" w:fill="F5F6F7"/>
+        </w:rPr>
+        <w:t xml:space="preserve">element-name * { </w:t>
+      </w:r>
+    </w:p>
+    <w:p>
+      <w:pPr>
+        <w:shd w:val="clear" w:color="auto" w:fill="FFFFFE"/>
+        <w:spacing w:after="0" w:line="360" w:lineRule="atLeast"/>
+        <w:rPr>
+          <w:rFonts w:ascii="Segoe UI" w:hAnsi="Segoe UI" w:cs="Segoe UI"/>
+          <w:b/>
+          <w:color w:val="000000"/>
+          <w:sz w:val="27"/>
+          <w:szCs w:val="27"/>
+          <w:shd w:val="clear" w:color="auto" w:fill="F5F6F7"/>
+        </w:rPr>
+      </w:pPr>
+      <w:r>
+        <w:rPr>
+          <w:rFonts w:ascii="Segoe UI" w:hAnsi="Segoe UI" w:cs="Segoe UI"/>
+          <w:b/>
+          <w:color w:val="000000"/>
+          <w:sz w:val="27"/>
+          <w:szCs w:val="27"/>
+          <w:shd w:val="clear" w:color="auto" w:fill="F5F6F7"/>
+        </w:rPr>
+        <w:t xml:space="preserve">    }</w:t>
+      </w:r>
+    </w:p>
+    <w:p>
+      <w:pPr>
+        <w:shd w:val="clear" w:color="auto" w:fill="FFFFFE"/>
+        <w:spacing w:after="0" w:line="360" w:lineRule="atLeast"/>
+        <w:rPr>
+          <w:rFonts w:ascii="Segoe UI" w:hAnsi="Segoe UI" w:cs="Segoe UI"/>
+          <w:color w:val="000000"/>
+          <w:sz w:val="24"/>
+          <w:szCs w:val="27"/>
+          <w:shd w:val="clear" w:color="auto" w:fill="F5F6F7"/>
+        </w:rPr>
+      </w:pPr>
+      <w:r>
+        <w:rPr>
+          <w:rFonts w:ascii="Segoe UI" w:hAnsi="Segoe UI" w:cs="Segoe UI"/>
+          <w:color w:val="000000"/>
+          <w:sz w:val="24"/>
+          <w:szCs w:val="27"/>
+          <w:shd w:val="clear" w:color="auto" w:fill="F5F6F7"/>
+        </w:rPr>
+        <w:t>Notice the asterisk.</w:t>
+      </w:r>
+    </w:p>
+    <w:p>
+      <w:pPr>
+        <w:shd w:val="clear" w:color="auto" w:fill="FFFFFE"/>
+        <w:spacing w:after="0" w:line="360" w:lineRule="atLeast"/>
+        <w:rPr>
+          <w:rFonts w:ascii="Segoe UI" w:hAnsi="Segoe UI" w:cs="Segoe UI"/>
+          <w:color w:val="000000"/>
+          <w:sz w:val="24"/>
+          <w:szCs w:val="27"/>
+          <w:shd w:val="clear" w:color="auto" w:fill="F5F6F7"/>
+        </w:rPr>
+      </w:pPr>
+    </w:p>
+    <w:p>
+      <w:pPr>
+        <w:shd w:val="clear" w:color="auto" w:fill="FFFFFE"/>
+        <w:spacing w:after="0" w:line="360" w:lineRule="atLeast"/>
+        <w:rPr>
+          <w:rFonts w:ascii="Segoe UI" w:hAnsi="Segoe UI" w:cs="Segoe UI"/>
+          <w:color w:val="000000"/>
+          <w:sz w:val="24"/>
+          <w:szCs w:val="27"/>
+          <w:shd w:val="clear" w:color="auto" w:fill="F5F6F7"/>
+        </w:rPr>
+      </w:pPr>
+      <w:r>
+        <w:rPr>
+          <w:rFonts w:ascii="Segoe UI" w:hAnsi="Segoe UI" w:cs="Segoe UI"/>
+          <w:color w:val="000000"/>
+          <w:sz w:val="24"/>
+          <w:szCs w:val="27"/>
+          <w:shd w:val="clear" w:color="auto" w:fill="F5F6F7"/>
+        </w:rPr>
+        <w:t xml:space="preserve">::before and ::after stuffs when mastered and well manipulated can really serve </w:t>
+      </w:r>
+      <w:r>
+        <w:rPr>
+          <mc:AlternateContent>
+            <mc:Choice Requires="w16se">
+              <w:rFonts w:ascii="Segoe UI" w:hAnsi="Segoe UI" w:cs="Segoe UI"/>
+            </mc:Choice>
+            <mc:Fallback>
+              <w:rFonts w:ascii="Segoe UI Emoji" w:eastAsia="Segoe UI Emoji" w:hAnsi="Segoe UI Emoji" w:cs="Segoe UI Emoji"/>
+            </mc:Fallback>
+          </mc:AlternateContent>
+          <w:color w:val="000000"/>
+          <w:sz w:val="24"/>
+          <w:szCs w:val="27"/>
+          <w:shd w:val="clear" w:color="auto" w:fill="F5F6F7"/>
+        </w:rPr>
+        <mc:AlternateContent>
+          <mc:Choice Requires="w16se">
+            <w16se:symEx w16se:font="Segoe UI Emoji" w16se:char="1F914"/>
+          </mc:Choice>
+          <mc:Fallback>
+            <w:t>🤔</w:t>
+          </mc:Fallback>
+        </mc:AlternateContent>
+      </w:r>
+    </w:p>
+    <w:p>
+      <w:pPr>
+        <w:shd w:val="clear" w:color="auto" w:fill="FFFFFE"/>
+        <w:spacing w:after="0" w:line="360" w:lineRule="atLeast"/>
+        <w:rPr>
+          <w:rFonts w:ascii="Segoe UI" w:hAnsi="Segoe UI" w:cs="Segoe UI"/>
+          <w:color w:val="000000"/>
+          <w:sz w:val="24"/>
+          <w:szCs w:val="27"/>
+          <w:shd w:val="clear" w:color="auto" w:fill="F5F6F7"/>
+        </w:rPr>
+      </w:pPr>
+    </w:p>
+    <w:p>
+      <w:pPr>
+        <w:shd w:val="clear" w:color="auto" w:fill="FFFFFE"/>
+        <w:spacing w:line="360" w:lineRule="atLeast"/>
+        <w:rPr>
+          <w:rFonts w:ascii="Segoe UI" w:hAnsi="Segoe UI" w:cs="Segoe UI"/>
+          <w:color w:val="000000"/>
+          <w:sz w:val="28"/>
+          <w:szCs w:val="27"/>
+          <w:shd w:val="clear" w:color="auto" w:fill="F5F6F7"/>
+        </w:rPr>
+      </w:pPr>
+      <w:r>
+        <w:rPr>
+          <w:rFonts w:ascii="Segoe UI" w:hAnsi="Segoe UI" w:cs="Segoe UI"/>
+          <w:color w:val="000000"/>
+          <w:sz w:val="28"/>
+          <w:szCs w:val="27"/>
+          <w:shd w:val="clear" w:color="auto" w:fill="F5F6F7"/>
+        </w:rPr>
+        <w:t xml:space="preserve">cursor: not-allowed </w:t>
+      </w:r>
+      <w:r>
+        <w:rPr>
+          <mc:AlternateContent>
+            <mc:Choice Requires="w16se">
+              <w:rFonts w:ascii="Segoe UI" w:hAnsi="Segoe UI" w:cs="Segoe UI"/>
+            </mc:Choice>
+            <mc:Fallback>
+              <w:rFonts w:ascii="Segoe UI Emoji" w:eastAsia="Segoe UI Emoji" w:hAnsi="Segoe UI Emoji" w:cs="Segoe UI Emoji"/>
+            </mc:Fallback>
+          </mc:AlternateContent>
+          <w:color w:val="000000"/>
+          <w:sz w:val="28"/>
+          <w:szCs w:val="27"/>
+          <w:shd w:val="clear" w:color="auto" w:fill="F5F6F7"/>
+        </w:rPr>
+        <mc:AlternateContent>
+          <mc:Choice Requires="w16se">
+            <w16se:symEx w16se:font="Segoe UI Emoji" w16se:char="1F914"/>
+          </mc:Choice>
+          <mc:Fallback>
+            <w:t>🤔</w:t>
+          </mc:Fallback>
+        </mc:AlternateContent>
+      </w:r>
+      <w:r>
+        <w:rPr>
+          <w:rFonts w:ascii="Segoe UI" w:hAnsi="Segoe UI" w:cs="Segoe UI"/>
+          <w:color w:val="000000"/>
+          <w:sz w:val="28"/>
+          <w:szCs w:val="27"/>
+          <w:shd w:val="clear" w:color="auto" w:fill="F5F6F7"/>
+        </w:rPr>
+        <w:t>.. nice. That’s the red crossed circle.</w:t>
+      </w:r>
+    </w:p>
+    <w:p>
+      <w:pPr>
+        <w:shd w:val="clear" w:color="auto" w:fill="FFFFFE"/>
+        <w:spacing w:line="360" w:lineRule="atLeast"/>
+        <w:rPr>
+          <w:rFonts w:ascii="Segoe UI" w:hAnsi="Segoe UI" w:cs="Segoe UI"/>
+          <w:color w:val="000000"/>
+          <w:sz w:val="28"/>
+          <w:szCs w:val="27"/>
+          <w:shd w:val="clear" w:color="auto" w:fill="F5F6F7"/>
+        </w:rPr>
+      </w:pPr>
+    </w:p>
+    <w:p>
+      <w:pPr>
+        <w:shd w:val="clear" w:color="auto" w:fill="FFFFFE"/>
+        <w:spacing w:line="360" w:lineRule="atLeast"/>
+        <w:rPr>
+          <w:rFonts w:ascii="Segoe UI" w:hAnsi="Segoe UI" w:cs="Segoe UI"/>
+          <w:color w:val="000000"/>
+          <w:sz w:val="28"/>
+          <w:szCs w:val="27"/>
+          <w:shd w:val="clear" w:color="auto" w:fill="F5F6F7"/>
+        </w:rPr>
+      </w:pPr>
+      <w:r>
+        <w:rPr>
+          <w:rFonts w:ascii="Segoe UI" w:hAnsi="Segoe UI" w:cs="Segoe UI"/>
+          <w:color w:val="000000"/>
+          <w:sz w:val="28"/>
+          <w:szCs w:val="27"/>
+          <w:shd w:val="clear" w:color="auto" w:fill="F5F6F7"/>
+        </w:rPr>
+        <w:t xml:space="preserve">This is what we use for those inline minor transitions: </w:t>
+      </w:r>
+    </w:p>
+    <w:p>
+      <w:pPr>
+        <w:shd w:val="clear" w:color="auto" w:fill="FFFFFE"/>
+        <w:spacing w:after="0" w:line="360" w:lineRule="atLeast"/>
+        <w:rPr>
+          <w:rFonts w:ascii="Segoe UI" w:hAnsi="Segoe UI" w:cs="Segoe UI"/>
+          <w:color w:val="000000"/>
+          <w:sz w:val="24"/>
+          <w:szCs w:val="27"/>
+          <w:shd w:val="clear" w:color="auto" w:fill="F5F6F7"/>
+        </w:rPr>
+      </w:pPr>
+      <w:r>
+        <w:rPr>
+          <w:rFonts w:ascii="Segoe UI" w:hAnsi="Segoe UI" w:cs="Segoe UI"/>
+          <w:b/>
+          <w:color w:val="000000"/>
+          <w:sz w:val="24"/>
+          <w:szCs w:val="27"/>
+          <w:shd w:val="clear" w:color="auto" w:fill="F5F6F7"/>
+        </w:rPr>
+        <w:t xml:space="preserve">transition: </w:t>
+      </w:r>
+      <w:r>
+        <w:rPr>
+          <w:rFonts w:ascii="Segoe UI" w:hAnsi="Segoe UI" w:cs="Segoe UI"/>
+          <w:color w:val="000000"/>
+          <w:sz w:val="24"/>
+          <w:szCs w:val="27"/>
+          <w:shd w:val="clear" w:color="auto" w:fill="F5F6F7"/>
+        </w:rPr>
+        <w:t>property parameter1 parameter2 … ;</w:t>
+      </w:r>
+    </w:p>
+    <w:p>
+      <w:pPr>
+        <w:shd w:val="clear" w:color="auto" w:fill="FFFFFE"/>
+        <w:spacing w:after="0" w:line="360" w:lineRule="atLeast"/>
+        <w:rPr>
+          <w:rFonts w:ascii="Segoe UI" w:hAnsi="Segoe UI" w:cs="Segoe UI"/>
+          <w:color w:val="000000"/>
+          <w:sz w:val="24"/>
+          <w:szCs w:val="27"/>
+          <w:shd w:val="clear" w:color="auto" w:fill="F5F6F7"/>
+        </w:rPr>
+      </w:pPr>
+      <w:r>
+        <w:rPr>
+          <w:rFonts w:ascii="Segoe UI" w:hAnsi="Segoe UI" w:cs="Segoe UI"/>
+          <w:color w:val="000000"/>
+          <w:sz w:val="24"/>
+          <w:szCs w:val="27"/>
+          <w:shd w:val="clear" w:color="auto" w:fill="F5F6F7"/>
+        </w:rPr>
+        <w:t>example:</w:t>
+      </w:r>
+    </w:p>
+    <w:p>
+      <w:pPr>
+        <w:shd w:val="clear" w:color="auto" w:fill="FFFFFE"/>
+        <w:spacing w:after="0" w:line="360" w:lineRule="atLeast"/>
+        <w:rPr>
+          <w:rFonts w:ascii="Segoe UI" w:hAnsi="Segoe UI" w:cs="Segoe UI"/>
+          <w:color w:val="000000"/>
+          <w:sz w:val="24"/>
+          <w:szCs w:val="27"/>
+          <w:shd w:val="clear" w:color="auto" w:fill="F5F6F7"/>
+        </w:rPr>
+      </w:pPr>
+      <w:r>
+        <w:rPr>
+          <w:rFonts w:ascii="Segoe UI" w:hAnsi="Segoe UI" w:cs="Segoe UI"/>
+          <w:color w:val="000000"/>
+          <w:sz w:val="24"/>
+          <w:szCs w:val="27"/>
+          <w:shd w:val="clear" w:color="auto" w:fill="F5F6F7"/>
+        </w:rPr>
+        <w:t xml:space="preserve">   btn{ </w:t>
+      </w:r>
+    </w:p>
+    <w:p>
+      <w:pPr>
+        <w:shd w:val="clear" w:color="auto" w:fill="FFFFFE"/>
+        <w:spacing w:after="0" w:line="360" w:lineRule="atLeast"/>
+        <w:rPr>
+          <w:rFonts w:ascii="Segoe UI" w:hAnsi="Segoe UI" w:cs="Segoe UI"/>
+          <w:color w:val="000000"/>
+          <w:sz w:val="24"/>
+          <w:szCs w:val="27"/>
+          <w:shd w:val="clear" w:color="auto" w:fill="F5F6F7"/>
+        </w:rPr>
+      </w:pPr>
+      <w:r>
+        <w:rPr>
+          <w:rFonts w:ascii="Segoe UI" w:hAnsi="Segoe UI" w:cs="Segoe UI"/>
+          <w:color w:val="000000"/>
+          <w:sz w:val="24"/>
+          <w:szCs w:val="27"/>
+          <w:shd w:val="clear" w:color="auto" w:fill="F5F6F7"/>
+        </w:rPr>
+        <w:tab/>
+        <w:t>transition: transform 1s ease-in-out 0s;</w:t>
       </w:r>
       <w:bookmarkStart w:id="0" w:name="_GoBack"/>
       <w:bookmarkEnd w:id="0"/>
-      <w:r>
-        <w:rPr>
-          <w:rFonts w:ascii="Segoe UI" w:hAnsi="Segoe UI" w:cs="Segoe UI"/>
-          <w:color w:val="000000"/>
-          <w:sz w:val="27"/>
-          <w:szCs w:val="27"/>
-          <w:shd w:val="clear" w:color="auto" w:fill="F5F6F7"/>
-        </w:rPr>
-        <w:t xml:space="preserve"> </w:t>
-      </w:r>
-    </w:p>
-    <w:p>
-      <w:pPr>
-        <w:shd w:val="clear" w:color="auto" w:fill="FFFFFE"/>
-        <w:spacing w:line="360" w:lineRule="atLeast"/>
-        <w:rPr>
-          <w:rFonts w:ascii="Courier New" w:eastAsia="Times New Roman" w:hAnsi="Courier New" w:cs="Courier New"/>
-          <w:noProof w:val="0"/>
-          <w:color w:val="000000"/>
-          <w:sz w:val="27"/>
-          <w:szCs w:val="27"/>
-        </w:rPr>
-      </w:pPr>
     </w:p>
     <w:p>
       <w:pPr>
@@ -14617,20 +15844,20 @@
         <w:rPr>
           <w:rFonts w:ascii="Segoe UI" w:hAnsi="Segoe UI" w:cs="Segoe UI"/>
           <w:color w:val="000000"/>
-          <w:sz w:val="27"/>
-          <w:szCs w:val="27"/>
-          <w:shd w:val="clear" w:color="auto" w:fill="F5F6F7"/>
-        </w:rPr>
-      </w:pPr>
-      <w:r>
-        <w:rPr>
-          <w:rFonts w:ascii="Segoe UI" w:hAnsi="Segoe UI" w:cs="Segoe UI"/>
-          <w:color w:val="000000"/>
-          <w:sz w:val="27"/>
-          <w:szCs w:val="27"/>
-          <w:shd w:val="clear" w:color="auto" w:fill="F5F6F7"/>
-        </w:rPr>
-        <w:t xml:space="preserve"> </w:t>
+          <w:sz w:val="24"/>
+          <w:szCs w:val="27"/>
+          <w:shd w:val="clear" w:color="auto" w:fill="F5F6F7"/>
+        </w:rPr>
+      </w:pPr>
+      <w:r>
+        <w:rPr>
+          <w:rFonts w:ascii="Segoe UI" w:hAnsi="Segoe UI" w:cs="Segoe UI"/>
+          <w:color w:val="000000"/>
+          <w:sz w:val="24"/>
+          <w:szCs w:val="27"/>
+          <w:shd w:val="clear" w:color="auto" w:fill="F5F6F7"/>
+        </w:rPr>
+        <w:t>}</w:t>
       </w:r>
     </w:p>
     <w:sectPr>
@@ -15622,6 +16849,16 @@
       <w:u w:val="single"/>
     </w:rPr>
   </w:style>
+  <w:style w:type="character" w:customStyle="1" w:styleId="hljs-attribute">
+    <w:name w:val="hljs-attribute"/>
+    <w:basedOn w:val="DefaultParagraphFont"/>
+    <w:rsid w:val="005D1046"/>
+  </w:style>
+  <w:style w:type="character" w:customStyle="1" w:styleId="hljs-number">
+    <w:name w:val="hljs-number"/>
+    <w:basedOn w:val="DefaultParagraphFont"/>
+    <w:rsid w:val="005D1046"/>
+  </w:style>
 </w:styles>
 </file>
 

</xml_diff>

<commit_message>
Learned many stuff today. One of the most interesting being scroll effect with CSS.
thanks to Mr kevin powel and his wonderful youtube channel. i'll look further to learn more there.
</commit_message>
<xml_diff>
--- a/Responsive web design notes.docx
+++ b/Responsive web design notes.docx
@@ -2126,19 +2126,7 @@
           <w:u w:val="single"/>
           <w:shd w:val="clear" w:color="auto" w:fill="F5F6F7"/>
         </w:rPr>
-        <w:t>Flex-</w:t>
-      </w:r>
-      <w:r>
-        <w:rPr>
-          <w:rFonts w:ascii="Segoe UI" w:hAnsi="Segoe UI" w:cs="Segoe UI"/>
-          <w:b/>
-          <w:color w:val="000000"/>
-          <w:sz w:val="28"/>
-          <w:szCs w:val="27"/>
-          <w:u w:val="single"/>
-          <w:shd w:val="clear" w:color="auto" w:fill="F5F6F7"/>
-        </w:rPr>
-        <w:t>flow</w:t>
+        <w:t>Flex-flow</w:t>
       </w:r>
     </w:p>
     <w:p>
@@ -2178,7 +2166,7 @@
           <w:szCs w:val="28"/>
           <w:shd w:val="clear" w:color="auto" w:fill="F5F6F7"/>
         </w:rPr>
-        <w:t>Shorthand for flex-direction and flex-wrap</w:t>
+        <w:t>Shorthand for flex-direction and flex-wrap.</w:t>
       </w:r>
       <w:r>
         <w:rPr>
@@ -2188,28 +2176,8 @@
           <w:szCs w:val="28"/>
           <w:shd w:val="clear" w:color="auto" w:fill="F5F6F7"/>
         </w:rPr>
-        <w:t>.</w:t>
-      </w:r>
-      <w:r>
-        <w:rPr>
-          <w:rFonts w:ascii="Segoe UI" w:hAnsi="Segoe UI" w:cs="Segoe UI"/>
-          <w:color w:val="000000"/>
-          <w:sz w:val="28"/>
-          <w:szCs w:val="28"/>
-          <w:shd w:val="clear" w:color="auto" w:fill="F5F6F7"/>
-        </w:rPr>
         <w:br/>
-        <w:t>flex-flow: row wrap</w:t>
-      </w:r>
-      <w:r>
-        <w:rPr>
-          <w:rFonts w:ascii="Segoe UI" w:hAnsi="Segoe UI" w:cs="Segoe UI"/>
-          <w:color w:val="000000"/>
-          <w:sz w:val="28"/>
-          <w:szCs w:val="28"/>
-          <w:shd w:val="clear" w:color="auto" w:fill="F5F6F7"/>
-        </w:rPr>
-        <w:t>;</w:t>
+        <w:t>flex-flow: row wrap;</w:t>
       </w:r>
     </w:p>
     <w:p>
@@ -3367,19 +3335,7 @@
           <w:u w:val="single"/>
           <w:shd w:val="clear" w:color="auto" w:fill="F5F6F7"/>
         </w:rPr>
-        <w:t>F</w:t>
-      </w:r>
-      <w:r>
-        <w:rPr>
-          <w:rFonts w:ascii="Segoe UI" w:hAnsi="Segoe UI" w:cs="Segoe UI"/>
-          <w:b/>
-          <w:color w:val="000000"/>
-          <w:sz w:val="28"/>
-          <w:szCs w:val="27"/>
-          <w:u w:val="single"/>
-          <w:shd w:val="clear" w:color="auto" w:fill="F5F6F7"/>
-        </w:rPr>
-        <w:t>lex</w:t>
+        <w:t>Flex</w:t>
       </w:r>
       <w:r>
         <w:rPr>
@@ -3443,37 +3399,7 @@
           <w:szCs w:val="28"/>
           <w:shd w:val="clear" w:color="auto" w:fill="F5F6F7"/>
         </w:rPr>
-        <w:t xml:space="preserve">Defines </w:t>
-      </w:r>
-      <w:r>
-        <w:rPr>
-          <w:rFonts w:ascii="Segoe UI" w:hAnsi="Segoe UI" w:cs="Segoe UI"/>
-          <w:color w:val="000000"/>
-          <w:sz w:val="28"/>
-          <w:szCs w:val="28"/>
-          <w:shd w:val="clear" w:color="auto" w:fill="F5F6F7"/>
-        </w:rPr>
-        <w:t>how element shrinks</w:t>
-      </w:r>
-      <w:r>
-        <w:rPr>
-          <w:rFonts w:ascii="Segoe UI" w:hAnsi="Segoe UI" w:cs="Segoe UI"/>
-          <w:color w:val="000000"/>
-          <w:sz w:val="28"/>
-          <w:szCs w:val="28"/>
-          <w:shd w:val="clear" w:color="auto" w:fill="F5F6F7"/>
-        </w:rPr>
-        <w:t xml:space="preserve"> after h</w:t>
-      </w:r>
-      <w:r>
-        <w:rPr>
-          <w:rFonts w:ascii="Segoe UI" w:hAnsi="Segoe UI" w:cs="Segoe UI"/>
-          <w:color w:val="000000"/>
-          <w:sz w:val="28"/>
-          <w:szCs w:val="28"/>
-          <w:shd w:val="clear" w:color="auto" w:fill="F5F6F7"/>
-        </w:rPr>
-        <w:t>is flex-basis size is traversed.</w:t>
+        <w:t>Defines how element shrinks after his flex-basis size is traversed.</w:t>
       </w:r>
       <w:r>
         <w:rPr>
@@ -3525,19 +3451,7 @@
           <w:shd w:val="clear" w:color="auto" w:fill="F5F6F7"/>
         </w:rPr>
         <w:lastRenderedPageBreak/>
-        <w:t>F</w:t>
-      </w:r>
-      <w:r>
-        <w:rPr>
-          <w:rFonts w:ascii="Segoe UI" w:hAnsi="Segoe UI" w:cs="Segoe UI"/>
-          <w:b/>
-          <w:color w:val="000000"/>
-          <w:sz w:val="28"/>
-          <w:szCs w:val="27"/>
-          <w:u w:val="single"/>
-          <w:shd w:val="clear" w:color="auto" w:fill="F5F6F7"/>
-        </w:rPr>
-        <w:t>lex</w:t>
+        <w:t>Flex</w:t>
       </w:r>
     </w:p>
     <w:p>
@@ -12988,55 +12902,261 @@
           <w:szCs w:val="27"/>
         </w:rPr>
       </w:pPr>
-    </w:p>
-    <w:p>
-      <w:pPr>
-        <w:shd w:val="clear" w:color="auto" w:fill="FFFFFE"/>
-        <w:spacing w:after="0" w:line="360" w:lineRule="atLeast"/>
-        <w:rPr>
-          <w:rFonts w:ascii="Segoe UI" w:hAnsi="Segoe UI" w:cs="Segoe UI"/>
-          <w:color w:val="000000"/>
-          <w:sz w:val="27"/>
-          <w:szCs w:val="27"/>
-          <w:shd w:val="clear" w:color="auto" w:fill="F5F6F7"/>
-        </w:rPr>
-      </w:pPr>
-    </w:p>
-    <w:p>
-      <w:pPr>
-        <w:shd w:val="clear" w:color="auto" w:fill="FFFFFE"/>
-        <w:spacing w:after="0" w:line="360" w:lineRule="atLeast"/>
-        <w:rPr>
-          <w:rFonts w:ascii="Segoe UI" w:hAnsi="Segoe UI" w:cs="Segoe UI"/>
-          <w:color w:val="000000"/>
-          <w:sz w:val="27"/>
-          <w:szCs w:val="27"/>
-          <w:shd w:val="clear" w:color="auto" w:fill="F5F6F7"/>
-        </w:rPr>
-      </w:pPr>
-    </w:p>
-    <w:p>
-      <w:pPr>
-        <w:shd w:val="clear" w:color="auto" w:fill="FFFFFE"/>
-        <w:spacing w:after="0" w:line="360" w:lineRule="atLeast"/>
-        <w:rPr>
-          <w:rFonts w:ascii="Segoe UI" w:hAnsi="Segoe UI" w:cs="Segoe UI"/>
-          <w:b/>
+      <w:r>
+        <w:rPr>
+          <w:rFonts w:ascii="Segoe UI" w:eastAsia="Times New Roman" w:hAnsi="Segoe UI" w:cs="Segoe UI"/>
+          <w:noProof w:val="0"/>
+          <w:color w:val="000000"/>
+          <w:sz w:val="27"/>
+          <w:szCs w:val="27"/>
+        </w:rPr>
+        <w:t>Or even better</w:t>
+      </w:r>
+    </w:p>
+    <w:p>
+      <w:pPr>
+        <w:shd w:val="clear" w:color="auto" w:fill="FFFFFE"/>
+        <w:spacing w:after="0" w:line="360" w:lineRule="atLeast"/>
+        <w:rPr>
+          <w:rFonts w:ascii="Segoe UI" w:eastAsia="Times New Roman" w:hAnsi="Segoe UI" w:cs="Segoe UI"/>
+          <w:noProof w:val="0"/>
+          <w:color w:val="000000"/>
+          <w:sz w:val="27"/>
+          <w:szCs w:val="27"/>
+        </w:rPr>
+      </w:pPr>
+    </w:p>
+    <w:p>
+      <w:pPr>
+        <w:shd w:val="clear" w:color="auto" w:fill="FFFFFE"/>
+        <w:spacing w:after="0" w:line="360" w:lineRule="atLeast"/>
+        <w:rPr>
+          <w:rFonts w:ascii="Segoe UI" w:eastAsia="Times New Roman" w:hAnsi="Segoe UI" w:cs="Segoe UI"/>
+          <w:noProof w:val="0"/>
+          <w:color w:val="000000"/>
+          <w:sz w:val="27"/>
+          <w:szCs w:val="27"/>
+        </w:rPr>
+      </w:pPr>
+    </w:p>
+    <w:p>
+      <w:pPr>
+        <w:shd w:val="clear" w:color="auto" w:fill="FFFFFE"/>
+        <w:spacing w:after="0" w:line="360" w:lineRule="atLeast"/>
+        <w:rPr>
+          <w:rFonts w:ascii="Segoe UI" w:eastAsia="Times New Roman" w:hAnsi="Segoe UI" w:cs="Segoe UI"/>
+          <w:noProof w:val="0"/>
+          <w:color w:val="000000"/>
+          <w:sz w:val="27"/>
+          <w:szCs w:val="27"/>
+        </w:rPr>
+      </w:pPr>
+    </w:p>
+    <w:p>
+      <w:pPr>
+        <w:shd w:val="clear" w:color="auto" w:fill="FFFFFE"/>
+        <w:spacing w:after="0" w:line="360" w:lineRule="atLeast"/>
+        <w:rPr>
+          <w:rFonts w:ascii="Segoe UI" w:eastAsia="Times New Roman" w:hAnsi="Segoe UI" w:cs="Segoe UI"/>
+          <w:noProof w:val="0"/>
+          <w:color w:val="000000"/>
+          <w:sz w:val="27"/>
+          <w:szCs w:val="27"/>
+        </w:rPr>
+      </w:pPr>
+    </w:p>
+    <w:p>
+      <w:pPr>
+        <w:shd w:val="clear" w:color="auto" w:fill="FFFFFE"/>
+        <w:spacing w:after="0" w:line="360" w:lineRule="atLeast"/>
+        <w:rPr>
+          <w:rFonts w:ascii="Segoe UI" w:eastAsia="Times New Roman" w:hAnsi="Segoe UI" w:cs="Segoe UI"/>
+          <w:noProof w:val="0"/>
+          <w:color w:val="000000"/>
+          <w:sz w:val="27"/>
+          <w:szCs w:val="27"/>
+        </w:rPr>
+      </w:pPr>
+    </w:p>
+    <w:p>
+      <w:pPr>
+        <w:shd w:val="clear" w:color="auto" w:fill="FFFFFE"/>
+        <w:spacing w:after="0" w:line="360" w:lineRule="atLeast"/>
+        <w:rPr>
+          <w:rFonts w:ascii="Segoe UI" w:eastAsia="Times New Roman" w:hAnsi="Segoe UI" w:cs="Segoe UI"/>
+          <w:b/>
+          <w:noProof w:val="0"/>
+          <w:color w:val="000000"/>
+          <w:sz w:val="27"/>
+          <w:szCs w:val="27"/>
+        </w:rPr>
+      </w:pPr>
+      <w:r>
+        <w:rPr>
+          <w:rFonts w:ascii="Segoe UI" w:eastAsia="Times New Roman" w:hAnsi="Segoe UI" w:cs="Segoe UI"/>
+          <w:noProof w:val="0"/>
           <w:color w:val="000000"/>
           <w:sz w:val="27"/>
           <w:szCs w:val="27"/>
           <w:u w:val="single"/>
-          <w:shd w:val="clear" w:color="auto" w:fill="F5F6F7"/>
-        </w:rPr>
-      </w:pPr>
-      <w:r>
-        <w:rPr>
-          <w:rFonts w:ascii="Segoe UI" w:hAnsi="Segoe UI" w:cs="Segoe UI"/>
-          <w:b/>
+        </w:rPr>
+        <w:t>Grid-template-</w:t>
+      </w:r>
+      <w:proofErr w:type="gramStart"/>
+      <w:r>
+        <w:rPr>
+          <w:rFonts w:ascii="Segoe UI" w:eastAsia="Times New Roman" w:hAnsi="Segoe UI" w:cs="Segoe UI"/>
+          <w:noProof w:val="0"/>
           <w:color w:val="000000"/>
           <w:sz w:val="27"/>
           <w:szCs w:val="27"/>
           <w:u w:val="single"/>
+        </w:rPr>
+        <w:t>columns</w:t>
+      </w:r>
+      <w:r>
+        <w:rPr>
+          <w:rFonts w:ascii="Segoe UI" w:eastAsia="Times New Roman" w:hAnsi="Segoe UI" w:cs="Segoe UI"/>
+          <w:noProof w:val="0"/>
+          <w:color w:val="0D0D0D" w:themeColor="text1" w:themeTint="F2"/>
+          <w:sz w:val="27"/>
+          <w:szCs w:val="27"/>
+          <w:u w:val="single"/>
+        </w:rPr>
+        <w:t>(</w:t>
+      </w:r>
+      <w:proofErr w:type="gramEnd"/>
+      <w:r>
+        <w:rPr>
+          <w:rFonts w:ascii="Segoe UI" w:eastAsia="Times New Roman" w:hAnsi="Segoe UI" w:cs="Segoe UI"/>
+          <w:noProof w:val="0"/>
+          <w:color w:val="0D0D0D" w:themeColor="text1" w:themeTint="F2"/>
+          <w:sz w:val="27"/>
+          <w:szCs w:val="27"/>
+          <w:u w:val="single"/>
+        </w:rPr>
+        <w:t xml:space="preserve">auto-fill, </w:t>
+      </w:r>
+      <w:proofErr w:type="spellStart"/>
+      <w:r>
+        <w:rPr>
+          <w:rFonts w:ascii="Segoe UI" w:eastAsia="Times New Roman" w:hAnsi="Segoe UI" w:cs="Segoe UI"/>
+          <w:b/>
+          <w:noProof w:val="0"/>
+          <w:color w:val="0D0D0D" w:themeColor="text1" w:themeTint="F2"/>
+          <w:sz w:val="27"/>
+          <w:szCs w:val="27"/>
+          <w:u w:val="single"/>
+        </w:rPr>
+        <w:t>minmax</w:t>
+      </w:r>
+      <w:proofErr w:type="spellEnd"/>
+      <w:r>
+        <w:rPr>
+          <w:rFonts w:ascii="Segoe UI" w:eastAsia="Times New Roman" w:hAnsi="Segoe UI" w:cs="Segoe UI"/>
+          <w:b/>
+          <w:noProof w:val="0"/>
+          <w:color w:val="0D0D0D" w:themeColor="text1" w:themeTint="F2"/>
+          <w:sz w:val="27"/>
+          <w:szCs w:val="27"/>
+          <w:u w:val="single"/>
+        </w:rPr>
+        <w:t>(250px, 400px</w:t>
+      </w:r>
+      <w:r>
+        <w:rPr>
+          <w:rFonts w:ascii="Segoe UI" w:eastAsia="Times New Roman" w:hAnsi="Segoe UI" w:cs="Segoe UI"/>
+          <w:b/>
+          <w:noProof w:val="0"/>
+          <w:color w:val="000000"/>
+          <w:sz w:val="27"/>
+          <w:szCs w:val="27"/>
+          <w:u w:val="single"/>
+        </w:rPr>
+        <w:t>)</w:t>
+      </w:r>
+      <w:r>
+        <w:rPr>
+          <w:rFonts w:ascii="Segoe UI" w:eastAsia="Times New Roman" w:hAnsi="Segoe UI" w:cs="Segoe UI"/>
+          <w:noProof w:val="0"/>
+          <w:color w:val="000000"/>
+          <w:sz w:val="27"/>
+          <w:szCs w:val="27"/>
+        </w:rPr>
+        <w:t>;</w:t>
+      </w:r>
+    </w:p>
+    <w:p>
+      <w:pPr>
+        <w:shd w:val="clear" w:color="auto" w:fill="FFFFFE"/>
+        <w:spacing w:after="0" w:line="360" w:lineRule="atLeast"/>
+        <w:rPr>
+          <w:rFonts w:ascii="Segoe UI" w:hAnsi="Segoe UI" w:cs="Segoe UI"/>
+          <w:color w:val="000000"/>
+          <w:sz w:val="27"/>
+          <w:szCs w:val="27"/>
+          <w:shd w:val="clear" w:color="auto" w:fill="F5F6F7"/>
+        </w:rPr>
+      </w:pPr>
+    </w:p>
+    <w:p>
+      <w:pPr>
+        <w:shd w:val="clear" w:color="auto" w:fill="FFFFFE"/>
+        <w:spacing w:after="0" w:line="360" w:lineRule="atLeast"/>
+        <w:rPr>
+          <w:rFonts w:ascii="Segoe UI" w:hAnsi="Segoe UI" w:cs="Segoe UI"/>
+          <w:color w:val="000000"/>
+          <w:sz w:val="27"/>
+          <w:szCs w:val="27"/>
+          <w:shd w:val="clear" w:color="auto" w:fill="F5F6F7"/>
+        </w:rPr>
+      </w:pPr>
+      <w:r>
+        <w:rPr>
+          <w:rFonts w:ascii="Segoe UI" w:hAnsi="Segoe UI" w:cs="Segoe UI"/>
+          <w:color w:val="000000"/>
+          <w:sz w:val="27"/>
+          <w:szCs w:val="27"/>
+          <w:shd w:val="clear" w:color="auto" w:fill="F5F6F7"/>
+        </w:rPr>
+        <w:t>Here min max is used instead of the hard 300px . Meaning that the grid items will stretch up to 400px before a new column is creating (still respecting the formula above )</w:t>
+      </w:r>
+    </w:p>
+    <w:p>
+      <w:pPr>
+        <w:shd w:val="clear" w:color="auto" w:fill="FFFFFE"/>
+        <w:spacing w:after="0" w:line="360" w:lineRule="atLeast"/>
+        <w:rPr>
+          <w:rFonts w:ascii="Segoe UI" w:hAnsi="Segoe UI" w:cs="Segoe UI"/>
+          <w:color w:val="000000"/>
+          <w:sz w:val="27"/>
+          <w:szCs w:val="27"/>
+          <w:shd w:val="clear" w:color="auto" w:fill="F5F6F7"/>
+        </w:rPr>
+      </w:pPr>
+    </w:p>
+    <w:p>
+      <w:pPr>
+        <w:shd w:val="clear" w:color="auto" w:fill="FFFFFE"/>
+        <w:spacing w:after="0" w:line="360" w:lineRule="atLeast"/>
+        <w:rPr>
+          <w:rFonts w:ascii="Segoe UI" w:hAnsi="Segoe UI" w:cs="Segoe UI"/>
+          <w:b/>
+          <w:color w:val="000000"/>
+          <w:sz w:val="27"/>
+          <w:szCs w:val="27"/>
+          <w:u w:val="single"/>
+          <w:shd w:val="clear" w:color="auto" w:fill="F5F6F7"/>
+        </w:rPr>
+      </w:pPr>
+      <w:r>
+        <w:rPr>
+          <w:rFonts w:ascii="Segoe UI" w:hAnsi="Segoe UI" w:cs="Segoe UI"/>
+          <w:b/>
+          <w:color w:val="000000"/>
+          <w:sz w:val="27"/>
+          <w:szCs w:val="27"/>
+          <w:u w:val="single"/>
           <w:shd w:val="clear" w:color="auto" w:fill="F5F6F7"/>
         </w:rPr>
         <w:t>Grid-template-rows</w:t>
@@ -13077,7 +13197,6 @@
           <w:szCs w:val="27"/>
           <w:shd w:val="clear" w:color="auto" w:fill="F5F6F7"/>
         </w:rPr>
-        <w:lastRenderedPageBreak/>
         <w:t>Does same thing as grid-template-columns but for rows</w:t>
       </w:r>
     </w:p>
@@ -13809,7 +13928,6 @@
           <w:u w:val="single"/>
           <w:shd w:val="clear" w:color="auto" w:fill="F5F6F7"/>
         </w:rPr>
-        <w:lastRenderedPageBreak/>
         <w:t>Absolute</w:t>
       </w:r>
     </w:p>
@@ -14784,7 +14902,6 @@
           <w:sz w:val="27"/>
           <w:szCs w:val="27"/>
         </w:rPr>
-        <w:lastRenderedPageBreak/>
         <w:t>  </w:t>
       </w:r>
       <w:proofErr w:type="gramStart"/>
@@ -15775,6 +15892,7 @@
           <w:szCs w:val="27"/>
           <w:shd w:val="clear" w:color="auto" w:fill="F5F6F7"/>
         </w:rPr>
+        <w:lastRenderedPageBreak/>
         <w:t>Much like Flexbox, with CSS Grid you can align the content of grid items with </w:t>
       </w:r>
       <w:r>
@@ -16022,7 +16140,6 @@
           <w:szCs w:val="27"/>
           <w:shd w:val="clear" w:color="auto" w:fill="F5F6F7"/>
         </w:rPr>
-        <w:lastRenderedPageBreak/>
         <w:t xml:space="preserve">the other ( all the lines have the same length) use: </w:t>
       </w:r>
       <w:r>
@@ -17346,6 +17463,16 @@
         </w:rPr>
         <w:t>Papa, the html skeleton of a standard webpage is the followin</w:t>
       </w:r>
+      <w:r>
+        <w:rPr>
+          <w:rFonts w:ascii="Segoe UI" w:hAnsi="Segoe UI" w:cs="Segoe UI"/>
+          <w:color w:val="000000"/>
+          <w:sz w:val="27"/>
+          <w:szCs w:val="27"/>
+          <w:shd w:val="clear" w:color="auto" w:fill="F5F6F7"/>
+        </w:rPr>
+        <w:t>g</w:t>
+      </w:r>
     </w:p>
     <w:p>
       <w:pPr>
@@ -17585,7 +17712,6 @@
           <w:szCs w:val="27"/>
           <w:shd w:val="clear" w:color="auto" w:fill="F5F6F7"/>
         </w:rPr>
-        <w:lastRenderedPageBreak/>
         <w:t xml:space="preserve">It is very, very important to place your media queries at the bottom of your CSS, </w:t>
       </w:r>
       <w:r>
@@ -18184,6 +18310,7 @@
           <w:szCs w:val="27"/>
           <w:shd w:val="clear" w:color="auto" w:fill="F5F6F7"/>
         </w:rPr>
+        <w:lastRenderedPageBreak/>
         <w:t>The </w:t>
       </w:r>
       <w:r>
@@ -18934,6 +19061,7 @@
           <w:szCs w:val="27"/>
           <w:shd w:val="clear" w:color="auto" w:fill="F5F6F7"/>
         </w:rPr>
+        <w:lastRenderedPageBreak/>
         <w:t>BEM Naming convention</w:t>
       </w:r>
     </w:p>
@@ -19214,632 +19342,610 @@
           <w:u w:val="single"/>
           <w:shd w:val="clear" w:color="auto" w:fill="F5F6F7"/>
         </w:rPr>
+        <w:t>Elements</w:t>
+      </w:r>
+      <w:r>
+        <w:rPr>
+          <w:rFonts w:ascii="Segoe UI" w:hAnsi="Segoe UI" w:cs="Segoe UI"/>
+          <w:color w:val="000000"/>
+          <w:sz w:val="24"/>
+          <w:szCs w:val="27"/>
+          <w:shd w:val="clear" w:color="auto" w:fill="F5F6F7"/>
+        </w:rPr>
+        <w:t xml:space="preserve"> </w:t>
+      </w:r>
+    </w:p>
+    <w:p>
+      <w:pPr>
+        <w:shd w:val="clear" w:color="auto" w:fill="FFFFFE"/>
+        <w:spacing w:after="0" w:line="360" w:lineRule="atLeast"/>
+        <w:rPr>
+          <w:rFonts w:ascii="Segoe UI" w:hAnsi="Segoe UI" w:cs="Segoe UI"/>
+          <w:color w:val="000000"/>
+          <w:sz w:val="24"/>
+          <w:szCs w:val="27"/>
+          <w:shd w:val="clear" w:color="auto" w:fill="F5F6F7"/>
+        </w:rPr>
+      </w:pPr>
+    </w:p>
+    <w:p>
+      <w:pPr>
+        <w:shd w:val="clear" w:color="auto" w:fill="FFFFFE"/>
+        <w:spacing w:after="0" w:line="360" w:lineRule="atLeast"/>
+        <w:rPr>
+          <w:rFonts w:ascii="Segoe UI" w:hAnsi="Segoe UI" w:cs="Segoe UI"/>
+          <w:color w:val="000000"/>
+          <w:sz w:val="24"/>
+          <w:szCs w:val="27"/>
+          <w:shd w:val="clear" w:color="auto" w:fill="F5F6F7"/>
+        </w:rPr>
+      </w:pPr>
+      <w:r>
+        <w:rPr>
+          <w:rFonts w:ascii="Segoe UI" w:hAnsi="Segoe UI" w:cs="Segoe UI"/>
+          <w:color w:val="000000"/>
+          <w:sz w:val="24"/>
+          <w:szCs w:val="27"/>
+          <w:shd w:val="clear" w:color="auto" w:fill="F5F6F7"/>
+        </w:rPr>
+        <w:t xml:space="preserve">They </w:t>
+      </w:r>
+      <w:r>
+        <w:rPr>
+          <w:rFonts w:ascii="Segoe UI" w:hAnsi="Segoe UI" w:cs="Segoe UI"/>
+          <w:color w:val="000000"/>
+          <w:sz w:val="24"/>
+          <w:szCs w:val="27"/>
+          <w:shd w:val="clear" w:color="auto" w:fill="F5F6F7"/>
+        </w:rPr>
+        <w:t>are sub entities or sub bodies of blocks. They are written like this: “block</w:t>
+      </w:r>
+      <w:r>
+        <w:rPr>
+          <w:rFonts w:ascii="Segoe UI" w:hAnsi="Segoe UI" w:cs="Segoe UI"/>
+          <w:b/>
+          <w:color w:val="000000"/>
+          <w:sz w:val="24"/>
+          <w:szCs w:val="27"/>
+          <w:shd w:val="clear" w:color="auto" w:fill="F5F6F7"/>
+        </w:rPr>
+        <w:t>__element</w:t>
+      </w:r>
+      <w:r>
+        <w:rPr>
+          <w:rFonts w:ascii="Segoe UI" w:hAnsi="Segoe UI" w:cs="Segoe UI"/>
+          <w:color w:val="000000"/>
+          <w:sz w:val="24"/>
+          <w:szCs w:val="27"/>
+          <w:shd w:val="clear" w:color="auto" w:fill="F5F6F7"/>
+        </w:rPr>
+        <w:t>” . Notice the underscore between block and element.</w:t>
+      </w:r>
+    </w:p>
+    <w:p>
+      <w:pPr>
+        <w:shd w:val="clear" w:color="auto" w:fill="FFFFFE"/>
+        <w:spacing w:after="0" w:line="360" w:lineRule="atLeast"/>
+        <w:rPr>
+          <w:rFonts w:ascii="Segoe UI" w:hAnsi="Segoe UI" w:cs="Segoe UI"/>
+          <w:color w:val="000000"/>
+          <w:sz w:val="24"/>
+          <w:szCs w:val="27"/>
+          <w:shd w:val="clear" w:color="auto" w:fill="F5F6F7"/>
+        </w:rPr>
+      </w:pPr>
+    </w:p>
+    <w:p>
+      <w:pPr>
+        <w:shd w:val="clear" w:color="auto" w:fill="FFFFFE"/>
+        <w:spacing w:after="0" w:line="360" w:lineRule="atLeast"/>
+        <w:rPr>
+          <w:rFonts w:ascii="Segoe UI" w:hAnsi="Segoe UI" w:cs="Segoe UI"/>
+          <w:color w:val="000000"/>
+          <w:sz w:val="24"/>
+          <w:szCs w:val="27"/>
+          <w:shd w:val="clear" w:color="auto" w:fill="F5F6F7"/>
+        </w:rPr>
+      </w:pPr>
+      <w:r>
+        <w:rPr>
+          <w:rFonts w:ascii="Segoe UI" w:hAnsi="Segoe UI" w:cs="Segoe UI"/>
+          <w:color w:val="000000"/>
+          <w:sz w:val="24"/>
+          <w:szCs w:val="27"/>
+          <w:shd w:val="clear" w:color="auto" w:fill="F5F6F7"/>
+        </w:rPr>
+        <w:t>Something is set to be a block element when it a block of element . Let’s take an example , let’s say we want  buttons found on a carossel have their special kind of styl</w:t>
+      </w:r>
+      <w:r>
+        <w:rPr>
+          <w:rFonts w:ascii="Segoe UI" w:hAnsi="Segoe UI" w:cs="Segoe UI"/>
+          <w:color w:val="000000"/>
+          <w:sz w:val="24"/>
+          <w:szCs w:val="27"/>
+          <w:shd w:val="clear" w:color="auto" w:fill="F5F6F7"/>
+        </w:rPr>
+        <w:t>ing . We will call those buttons or give them a class of</w:t>
+      </w:r>
+      <w:r>
+        <w:rPr>
+          <w:rFonts w:ascii="Segoe UI" w:hAnsi="Segoe UI" w:cs="Segoe UI"/>
+          <w:color w:val="000000"/>
+          <w:sz w:val="24"/>
+          <w:szCs w:val="27"/>
+          <w:shd w:val="clear" w:color="auto" w:fill="F5F6F7"/>
+        </w:rPr>
+        <w:t xml:space="preserve"> </w:t>
+      </w:r>
+      <w:r>
+        <w:rPr>
+          <w:rFonts w:ascii="Segoe UI" w:hAnsi="Segoe UI" w:cs="Segoe UI"/>
+          <w:color w:val="000000"/>
+          <w:sz w:val="24"/>
+          <w:szCs w:val="27"/>
+          <w:shd w:val="clear" w:color="auto" w:fill="F5F6F7"/>
+        </w:rPr>
+        <w:t xml:space="preserve"> </w:t>
+      </w:r>
+      <w:r>
+        <w:rPr>
+          <w:rFonts w:ascii="Segoe UI" w:hAnsi="Segoe UI" w:cs="Segoe UI"/>
+          <w:color w:val="000000"/>
+          <w:sz w:val="24"/>
+          <w:szCs w:val="27"/>
+          <w:shd w:val="clear" w:color="auto" w:fill="F5F6F7"/>
+        </w:rPr>
+        <w:t>“carossel</w:t>
+      </w:r>
+      <w:r>
+        <w:rPr>
+          <w:rFonts w:ascii="Segoe UI" w:hAnsi="Segoe UI" w:cs="Segoe UI"/>
+          <w:b/>
+          <w:color w:val="000000"/>
+          <w:sz w:val="24"/>
+          <w:szCs w:val="27"/>
+          <w:shd w:val="clear" w:color="auto" w:fill="F5F6F7"/>
+        </w:rPr>
+        <w:t>__button</w:t>
+      </w:r>
+      <w:r>
+        <w:rPr>
+          <w:rFonts w:ascii="Segoe UI" w:hAnsi="Segoe UI" w:cs="Segoe UI"/>
+          <w:color w:val="000000"/>
+          <w:sz w:val="24"/>
+          <w:szCs w:val="27"/>
+          <w:shd w:val="clear" w:color="auto" w:fill="F5F6F7"/>
+        </w:rPr>
+        <w:t>”</w:t>
+      </w:r>
+      <w:r>
+        <w:rPr>
+          <w:rFonts w:ascii="Segoe UI" w:hAnsi="Segoe UI" w:cs="Segoe UI"/>
+          <w:color w:val="000000"/>
+          <w:sz w:val="24"/>
+          <w:szCs w:val="27"/>
+          <w:shd w:val="clear" w:color="auto" w:fill="F5F6F7"/>
+        </w:rPr>
+        <w:t xml:space="preserve"> . They are buttons yes, but </w:t>
+      </w:r>
+      <w:r>
+        <w:rPr>
+          <w:rFonts w:ascii="Segoe UI" w:hAnsi="Segoe UI" w:cs="Segoe UI"/>
+          <w:color w:val="000000"/>
+          <w:sz w:val="24"/>
+          <w:szCs w:val="27"/>
+          <w:shd w:val="clear" w:color="auto" w:fill="F5F6F7"/>
+        </w:rPr>
+        <w:t xml:space="preserve">they are carossel buttons. </w:t>
+      </w:r>
+      <w:r>
+        <w:rPr>
+          <w:rFonts w:ascii="Segoe UI" w:hAnsi="Segoe UI" w:cs="Segoe UI"/>
+          <w:color w:val="000000"/>
+          <w:sz w:val="24"/>
+          <w:szCs w:val="27"/>
+          <w:shd w:val="clear" w:color="auto" w:fill="F5F6F7"/>
+        </w:rPr>
+        <w:t>If the buttons on carossels where the same used everywhere in the page, we will just call them buttons, but since that kind of button is unique to carossels</w:t>
+      </w:r>
+      <w:r>
+        <w:rPr>
+          <w:rFonts w:ascii="Segoe UI" w:hAnsi="Segoe UI" w:cs="Segoe UI"/>
+          <w:color w:val="000000"/>
+          <w:sz w:val="24"/>
+          <w:szCs w:val="27"/>
+          <w:shd w:val="clear" w:color="auto" w:fill="F5F6F7"/>
+        </w:rPr>
+        <w:t xml:space="preserve">, we write it that way. </w:t>
+      </w:r>
+    </w:p>
+    <w:p>
+      <w:pPr>
+        <w:shd w:val="clear" w:color="auto" w:fill="FFFFFE"/>
+        <w:spacing w:after="0" w:line="360" w:lineRule="atLeast"/>
+        <w:rPr>
+          <w:rFonts w:ascii="Segoe UI" w:hAnsi="Segoe UI" w:cs="Segoe UI"/>
+          <w:color w:val="000000"/>
+          <w:sz w:val="24"/>
+          <w:szCs w:val="27"/>
+          <w:shd w:val="clear" w:color="auto" w:fill="F5F6F7"/>
+        </w:rPr>
+      </w:pPr>
+      <w:r>
+        <w:rPr>
+          <w:rFonts w:ascii="Segoe UI" w:hAnsi="Segoe UI" w:cs="Segoe UI"/>
+          <w:color w:val="000000"/>
+          <w:sz w:val="24"/>
+          <w:szCs w:val="27"/>
+          <w:shd w:val="clear" w:color="auto" w:fill="F5F6F7"/>
+        </w:rPr>
+        <w:t>They do not represent the structure.</w:t>
+      </w:r>
+      <w:r>
+        <w:rPr>
+          <w:rFonts w:ascii="Segoe UI" w:hAnsi="Segoe UI" w:cs="Segoe UI"/>
+          <w:color w:val="000000"/>
+          <w:sz w:val="24"/>
+          <w:szCs w:val="27"/>
+          <w:shd w:val="clear" w:color="auto" w:fill="F5F6F7"/>
+        </w:rPr>
+        <w:t xml:space="preserve"> Meaning we may want to design a button in a navbar and this what we should avoid: header__nav__btn .</w:t>
+      </w:r>
+      <w:r>
+        <w:rPr>
+          <w:rFonts w:ascii="Segoe UI" w:hAnsi="Segoe UI" w:cs="Segoe UI"/>
+          <w:color w:val="000000"/>
+          <w:sz w:val="24"/>
+          <w:szCs w:val="27"/>
+          <w:shd w:val="clear" w:color="auto" w:fill="F5F6F7"/>
+        </w:rPr>
+        <w:t xml:space="preserve"> Just do header__btn. </w:t>
+      </w:r>
+      <w:r>
+        <w:rPr>
+          <w:rFonts w:ascii="Segoe UI" w:hAnsi="Segoe UI" w:cs="Segoe UI"/>
+          <w:color w:val="000000"/>
+          <w:sz w:val="24"/>
+          <w:szCs w:val="27"/>
+          <w:shd w:val="clear" w:color="auto" w:fill="F5F6F7"/>
+        </w:rPr>
+        <w:t xml:space="preserve"> The normal chronology will go thus : header then navbar then btn right? But we don’t have to list of them, the goal </w:t>
+      </w:r>
+      <w:r>
+        <w:rPr>
+          <w:rFonts w:ascii="Segoe UI" w:hAnsi="Segoe UI" w:cs="Segoe UI"/>
+          <w:color w:val="000000"/>
+          <w:sz w:val="24"/>
+          <w:szCs w:val="27"/>
+          <w:shd w:val="clear" w:color="auto" w:fill="F5F6F7"/>
+        </w:rPr>
+        <w:t xml:space="preserve"> or the goal </w:t>
+      </w:r>
+      <w:r>
+        <w:rPr>
+          <w:rFonts w:ascii="Segoe UI" w:hAnsi="Segoe UI" w:cs="Segoe UI"/>
+          <w:color w:val="000000"/>
+          <w:sz w:val="24"/>
+          <w:szCs w:val="27"/>
+          <w:shd w:val="clear" w:color="auto" w:fill="F5F6F7"/>
+        </w:rPr>
+        <w:t xml:space="preserve">Is not to describe the structure! ut to </w:t>
+      </w:r>
+      <w:r>
+        <w:rPr>
+          <w:rFonts w:ascii="Segoe UI" w:hAnsi="Segoe UI" w:cs="Segoe UI"/>
+          <w:color w:val="000000"/>
+          <w:sz w:val="24"/>
+          <w:szCs w:val="27"/>
+          <w:shd w:val="clear" w:color="auto" w:fill="F5F6F7"/>
+        </w:rPr>
+        <w:t>identify the main block , then pick the element of that block we want to style.</w:t>
+      </w:r>
+    </w:p>
+    <w:p>
+      <w:pPr>
+        <w:shd w:val="clear" w:color="auto" w:fill="FFFFFE"/>
+        <w:spacing w:after="0" w:line="360" w:lineRule="atLeast"/>
+        <w:rPr>
+          <w:rFonts w:ascii="Segoe UI" w:hAnsi="Segoe UI" w:cs="Segoe UI"/>
+          <w:color w:val="000000"/>
+          <w:sz w:val="24"/>
+          <w:szCs w:val="27"/>
+          <w:shd w:val="clear" w:color="auto" w:fill="F5F6F7"/>
+        </w:rPr>
+      </w:pPr>
+    </w:p>
+    <w:p>
+      <w:pPr>
+        <w:shd w:val="clear" w:color="auto" w:fill="FFFFFE"/>
+        <w:spacing w:after="0" w:line="360" w:lineRule="atLeast"/>
+        <w:rPr>
+          <w:rFonts w:ascii="Segoe UI" w:hAnsi="Segoe UI" w:cs="Segoe UI"/>
+          <w:color w:val="000000"/>
+          <w:sz w:val="24"/>
+          <w:szCs w:val="27"/>
+          <w:shd w:val="clear" w:color="auto" w:fill="F5F6F7"/>
+        </w:rPr>
+      </w:pPr>
+    </w:p>
+    <w:p>
+      <w:pPr>
+        <w:shd w:val="clear" w:color="auto" w:fill="FFFFFE"/>
+        <w:spacing w:after="0" w:line="360" w:lineRule="atLeast"/>
+        <w:rPr>
+          <w:rFonts w:ascii="Segoe UI" w:hAnsi="Segoe UI" w:cs="Segoe UI"/>
+          <w:color w:val="000000"/>
+          <w:sz w:val="24"/>
+          <w:szCs w:val="27"/>
+          <w:shd w:val="clear" w:color="auto" w:fill="F5F6F7"/>
+        </w:rPr>
+      </w:pPr>
+    </w:p>
+    <w:p>
+      <w:pPr>
+        <w:shd w:val="clear" w:color="auto" w:fill="FFFFFE"/>
+        <w:spacing w:after="0" w:line="360" w:lineRule="atLeast"/>
+        <w:rPr>
+          <w:rFonts w:ascii="Segoe UI" w:hAnsi="Segoe UI" w:cs="Segoe UI"/>
+          <w:color w:val="000000"/>
+          <w:sz w:val="24"/>
+          <w:szCs w:val="27"/>
+          <w:shd w:val="clear" w:color="auto" w:fill="F5F6F7"/>
+        </w:rPr>
+      </w:pPr>
+      <w:r>
+        <w:rPr>
+          <w:rFonts w:ascii="Segoe UI" w:hAnsi="Segoe UI" w:cs="Segoe UI"/>
+          <w:color w:val="000000"/>
+          <w:sz w:val="24"/>
+          <w:szCs w:val="27"/>
+          <w:shd w:val="clear" w:color="auto" w:fill="F5F6F7"/>
+        </w:rPr>
+        <w:t xml:space="preserve">Finally </w:t>
+      </w:r>
+      <w:r>
+        <w:rPr>
+          <w:rFonts w:ascii="Segoe UI" w:hAnsi="Segoe UI" w:cs="Segoe UI"/>
+          <w:b/>
+          <w:color w:val="000000"/>
+          <w:sz w:val="24"/>
+          <w:szCs w:val="27"/>
+          <w:u w:val="single"/>
+          <w:shd w:val="clear" w:color="auto" w:fill="F5F6F7"/>
+        </w:rPr>
+        <w:t>Modifiers</w:t>
+      </w:r>
+      <w:r>
+        <w:rPr>
+          <w:rFonts w:ascii="Segoe UI" w:hAnsi="Segoe UI" w:cs="Segoe UI"/>
+          <w:color w:val="000000"/>
+          <w:sz w:val="24"/>
+          <w:szCs w:val="27"/>
+          <w:shd w:val="clear" w:color="auto" w:fill="F5F6F7"/>
+        </w:rPr>
+        <w:t>..</w:t>
+      </w:r>
+    </w:p>
+    <w:p>
+      <w:pPr>
+        <w:shd w:val="clear" w:color="auto" w:fill="FFFFFE"/>
+        <w:spacing w:after="0" w:line="360" w:lineRule="atLeast"/>
+        <w:rPr>
+          <w:rFonts w:ascii="Segoe UI" w:hAnsi="Segoe UI" w:cs="Segoe UI"/>
+          <w:color w:val="000000"/>
+          <w:sz w:val="24"/>
+          <w:szCs w:val="27"/>
+          <w:shd w:val="clear" w:color="auto" w:fill="F5F6F7"/>
+        </w:rPr>
+      </w:pPr>
+    </w:p>
+    <w:p>
+      <w:pPr>
+        <w:shd w:val="clear" w:color="auto" w:fill="FFFFFE"/>
+        <w:spacing w:after="0" w:line="360" w:lineRule="atLeast"/>
+        <w:rPr>
+          <w:rFonts w:ascii="Segoe UI" w:hAnsi="Segoe UI" w:cs="Segoe UI"/>
+          <w:color w:val="000000"/>
+          <w:sz w:val="24"/>
+          <w:szCs w:val="27"/>
+          <w:shd w:val="clear" w:color="auto" w:fill="F5F6F7"/>
+        </w:rPr>
+      </w:pPr>
+      <w:r>
+        <w:rPr>
+          <w:rFonts w:ascii="Segoe UI" w:hAnsi="Segoe UI" w:cs="Segoe UI"/>
+          <w:color w:val="000000"/>
+          <w:sz w:val="24"/>
+          <w:szCs w:val="27"/>
+          <w:shd w:val="clear" w:color="auto" w:fill="F5F6F7"/>
+        </w:rPr>
+        <w:t xml:space="preserve"> help express different </w:t>
+      </w:r>
+      <w:r>
+        <w:rPr>
+          <w:rFonts w:ascii="Segoe UI" w:hAnsi="Segoe UI" w:cs="Segoe UI"/>
+          <w:b/>
+          <w:color w:val="000000"/>
+          <w:sz w:val="24"/>
+          <w:szCs w:val="27"/>
+          <w:shd w:val="clear" w:color="auto" w:fill="F5F6F7"/>
+        </w:rPr>
+        <w:t xml:space="preserve">types , genre </w:t>
+      </w:r>
+      <w:r>
+        <w:rPr>
+          <w:rFonts w:ascii="Segoe UI" w:hAnsi="Segoe UI" w:cs="Segoe UI"/>
+          <w:color w:val="000000"/>
+          <w:sz w:val="24"/>
+          <w:szCs w:val="27"/>
+          <w:shd w:val="clear" w:color="auto" w:fill="F5F6F7"/>
+        </w:rPr>
+        <w:t xml:space="preserve">or </w:t>
+      </w:r>
+      <w:r>
+        <w:rPr>
+          <w:rFonts w:ascii="Segoe UI" w:hAnsi="Segoe UI" w:cs="Segoe UI"/>
+          <w:b/>
+          <w:color w:val="000000"/>
+          <w:sz w:val="24"/>
+          <w:szCs w:val="27"/>
+          <w:shd w:val="clear" w:color="auto" w:fill="F5F6F7"/>
+        </w:rPr>
+        <w:t xml:space="preserve">states </w:t>
+      </w:r>
+      <w:r>
+        <w:rPr>
+          <w:rFonts w:ascii="Segoe UI" w:hAnsi="Segoe UI" w:cs="Segoe UI"/>
+          <w:color w:val="000000"/>
+          <w:sz w:val="24"/>
+          <w:szCs w:val="27"/>
+          <w:shd w:val="clear" w:color="auto" w:fill="F5F6F7"/>
+        </w:rPr>
+        <w:t>of the same base component.</w:t>
+      </w:r>
+      <w:r>
+        <w:rPr>
+          <w:rFonts w:ascii="Segoe UI" w:hAnsi="Segoe UI" w:cs="Segoe UI"/>
+          <w:color w:val="000000"/>
+          <w:sz w:val="24"/>
+          <w:szCs w:val="27"/>
+          <w:shd w:val="clear" w:color="auto" w:fill="F5F6F7"/>
+        </w:rPr>
+        <w:t xml:space="preserve"> They are named like this : block</w:t>
+      </w:r>
+      <w:r>
+        <w:rPr>
+          <w:rFonts w:ascii="Segoe UI" w:hAnsi="Segoe UI" w:cs="Segoe UI"/>
+          <w:b/>
+          <w:color w:val="000000"/>
+          <w:sz w:val="24"/>
+          <w:szCs w:val="27"/>
+          <w:shd w:val="clear" w:color="auto" w:fill="F5F6F7"/>
+        </w:rPr>
+        <w:t>--modifier</w:t>
+      </w:r>
+      <w:r>
+        <w:rPr>
+          <w:rFonts w:ascii="Segoe UI" w:hAnsi="Segoe UI" w:cs="Segoe UI"/>
+          <w:color w:val="000000"/>
+          <w:sz w:val="24"/>
+          <w:szCs w:val="27"/>
+          <w:shd w:val="clear" w:color="auto" w:fill="F5F6F7"/>
+        </w:rPr>
+        <w:t xml:space="preserve"> If for instance we were </w:t>
+      </w:r>
+      <w:r>
+        <w:rPr>
+          <w:rFonts w:ascii="Segoe UI" w:hAnsi="Segoe UI" w:cs="Segoe UI"/>
+          <w:color w:val="000000"/>
+          <w:sz w:val="24"/>
+          <w:szCs w:val="27"/>
+          <w:shd w:val="clear" w:color="auto" w:fill="F5F6F7"/>
+        </w:rPr>
+        <w:t>to style cards differently for classic , premium and gold subscription, This is how we will go about it.</w:t>
+      </w:r>
+    </w:p>
+    <w:p>
+      <w:pPr>
+        <w:shd w:val="clear" w:color="auto" w:fill="FFFFFE"/>
+        <w:spacing w:after="0" w:line="360" w:lineRule="atLeast"/>
+        <w:rPr>
+          <w:rFonts w:ascii="Segoe UI" w:hAnsi="Segoe UI" w:cs="Segoe UI"/>
+          <w:b/>
+          <w:color w:val="000000"/>
+          <w:sz w:val="24"/>
+          <w:szCs w:val="27"/>
+          <w:shd w:val="clear" w:color="auto" w:fill="F5F6F7"/>
+        </w:rPr>
+      </w:pPr>
+      <w:r>
+        <w:rPr>
+          <w:rFonts w:ascii="Segoe UI" w:hAnsi="Segoe UI" w:cs="Segoe UI"/>
+          <w:color w:val="000000"/>
+          <w:sz w:val="24"/>
+          <w:szCs w:val="27"/>
+          <w:shd w:val="clear" w:color="auto" w:fill="F5F6F7"/>
+        </w:rPr>
+        <w:t>Card</w:t>
+      </w:r>
+      <w:r>
+        <w:rPr>
+          <w:rFonts w:ascii="Segoe UI" w:hAnsi="Segoe UI" w:cs="Segoe UI"/>
+          <w:b/>
+          <w:color w:val="000000"/>
+          <w:sz w:val="24"/>
+          <w:szCs w:val="27"/>
+          <w:shd w:val="clear" w:color="auto" w:fill="F5F6F7"/>
+        </w:rPr>
+        <w:t>—classic{}</w:t>
+      </w:r>
+      <w:r>
+        <w:rPr>
+          <w:rFonts w:ascii="Segoe UI" w:hAnsi="Segoe UI" w:cs="Segoe UI"/>
+          <w:b/>
+          <w:color w:val="000000"/>
+          <w:sz w:val="24"/>
+          <w:szCs w:val="27"/>
+          <w:shd w:val="clear" w:color="auto" w:fill="F5F6F7"/>
+        </w:rPr>
+        <w:br/>
+      </w:r>
+      <w:r>
+        <w:rPr>
+          <w:rFonts w:ascii="Segoe UI" w:hAnsi="Segoe UI" w:cs="Segoe UI"/>
+          <w:color w:val="000000"/>
+          <w:sz w:val="24"/>
+          <w:szCs w:val="27"/>
+          <w:shd w:val="clear" w:color="auto" w:fill="F5F6F7"/>
+        </w:rPr>
+        <w:t>Card</w:t>
+      </w:r>
+      <w:r>
+        <w:rPr>
+          <w:rFonts w:ascii="Segoe UI" w:hAnsi="Segoe UI" w:cs="Segoe UI"/>
+          <w:b/>
+          <w:color w:val="000000"/>
+          <w:sz w:val="24"/>
+          <w:szCs w:val="27"/>
+          <w:shd w:val="clear" w:color="auto" w:fill="F5F6F7"/>
+        </w:rPr>
+        <w:t>—premium{}</w:t>
+      </w:r>
+    </w:p>
+    <w:p>
+      <w:pPr>
+        <w:shd w:val="clear" w:color="auto" w:fill="FFFFFE"/>
+        <w:spacing w:after="0" w:line="360" w:lineRule="atLeast"/>
+        <w:rPr>
+          <w:rFonts w:ascii="Segoe UI" w:hAnsi="Segoe UI" w:cs="Segoe UI"/>
+          <w:b/>
+          <w:color w:val="000000"/>
+          <w:sz w:val="24"/>
+          <w:szCs w:val="27"/>
+          <w:shd w:val="clear" w:color="auto" w:fill="F5F6F7"/>
+        </w:rPr>
+      </w:pPr>
+      <w:r>
+        <w:rPr>
+          <w:rFonts w:ascii="Segoe UI" w:hAnsi="Segoe UI" w:cs="Segoe UI"/>
+          <w:color w:val="000000"/>
+          <w:sz w:val="24"/>
+          <w:szCs w:val="27"/>
+          <w:shd w:val="clear" w:color="auto" w:fill="F5F6F7"/>
+        </w:rPr>
         <w:lastRenderedPageBreak/>
-        <w:t>Elements</w:t>
-      </w:r>
-      <w:r>
-        <w:rPr>
-          <w:rFonts w:ascii="Segoe UI" w:hAnsi="Segoe UI" w:cs="Segoe UI"/>
+        <w:t>Card</w:t>
+      </w:r>
+      <w:r>
+        <w:rPr>
+          <w:rFonts w:ascii="Segoe UI" w:hAnsi="Segoe UI" w:cs="Segoe UI"/>
+          <w:b/>
           <w:color w:val="000000"/>
           <w:sz w:val="24"/>
           <w:szCs w:val="27"/>
           <w:shd w:val="clear" w:color="auto" w:fill="F5F6F7"/>
         </w:rPr>
-        <w:t xml:space="preserve"> </w:t>
-      </w:r>
-    </w:p>
-    <w:p>
-      <w:pPr>
-        <w:shd w:val="clear" w:color="auto" w:fill="FFFFFE"/>
-        <w:spacing w:after="0" w:line="360" w:lineRule="atLeast"/>
-        <w:rPr>
-          <w:rFonts w:ascii="Segoe UI" w:hAnsi="Segoe UI" w:cs="Segoe UI"/>
-          <w:color w:val="000000"/>
-          <w:sz w:val="24"/>
-          <w:szCs w:val="27"/>
-          <w:shd w:val="clear" w:color="auto" w:fill="F5F6F7"/>
-        </w:rPr>
-      </w:pPr>
-    </w:p>
-    <w:p>
-      <w:pPr>
-        <w:shd w:val="clear" w:color="auto" w:fill="FFFFFE"/>
-        <w:spacing w:after="0" w:line="360" w:lineRule="atLeast"/>
-        <w:rPr>
-          <w:rFonts w:ascii="Segoe UI" w:hAnsi="Segoe UI" w:cs="Segoe UI"/>
-          <w:color w:val="000000"/>
-          <w:sz w:val="24"/>
-          <w:szCs w:val="27"/>
-          <w:shd w:val="clear" w:color="auto" w:fill="F5F6F7"/>
-        </w:rPr>
-      </w:pPr>
-      <w:r>
-        <w:rPr>
-          <w:rFonts w:ascii="Segoe UI" w:hAnsi="Segoe UI" w:cs="Segoe UI"/>
-          <w:color w:val="000000"/>
-          <w:sz w:val="24"/>
-          <w:szCs w:val="27"/>
-          <w:shd w:val="clear" w:color="auto" w:fill="F5F6F7"/>
-        </w:rPr>
-        <w:t xml:space="preserve">They </w:t>
-      </w:r>
-      <w:r>
-        <w:rPr>
-          <w:rFonts w:ascii="Segoe UI" w:hAnsi="Segoe UI" w:cs="Segoe UI"/>
-          <w:color w:val="000000"/>
-          <w:sz w:val="24"/>
-          <w:szCs w:val="27"/>
-          <w:shd w:val="clear" w:color="auto" w:fill="F5F6F7"/>
-        </w:rPr>
-        <w:t>are sub entities or sub bodies of blocks. They are written like this: “block</w:t>
-      </w:r>
-      <w:r>
-        <w:rPr>
-          <w:rFonts w:ascii="Segoe UI" w:hAnsi="Segoe UI" w:cs="Segoe UI"/>
-          <w:b/>
-          <w:color w:val="000000"/>
-          <w:sz w:val="24"/>
-          <w:szCs w:val="27"/>
-          <w:shd w:val="clear" w:color="auto" w:fill="F5F6F7"/>
-        </w:rPr>
-        <w:t>__element</w:t>
-      </w:r>
-      <w:r>
-        <w:rPr>
-          <w:rFonts w:ascii="Segoe UI" w:hAnsi="Segoe UI" w:cs="Segoe UI"/>
-          <w:color w:val="000000"/>
-          <w:sz w:val="24"/>
-          <w:szCs w:val="27"/>
-          <w:shd w:val="clear" w:color="auto" w:fill="F5F6F7"/>
-        </w:rPr>
-        <w:t>” . Notice the underscore between block and element.</w:t>
-      </w:r>
-    </w:p>
-    <w:p>
-      <w:pPr>
-        <w:shd w:val="clear" w:color="auto" w:fill="FFFFFE"/>
-        <w:spacing w:after="0" w:line="360" w:lineRule="atLeast"/>
-        <w:rPr>
-          <w:rFonts w:ascii="Segoe UI" w:hAnsi="Segoe UI" w:cs="Segoe UI"/>
-          <w:color w:val="000000"/>
-          <w:sz w:val="24"/>
-          <w:szCs w:val="27"/>
-          <w:shd w:val="clear" w:color="auto" w:fill="F5F6F7"/>
-        </w:rPr>
-      </w:pPr>
-    </w:p>
-    <w:p>
-      <w:pPr>
-        <w:shd w:val="clear" w:color="auto" w:fill="FFFFFE"/>
-        <w:spacing w:after="0" w:line="360" w:lineRule="atLeast"/>
-        <w:rPr>
-          <w:rFonts w:ascii="Segoe UI" w:hAnsi="Segoe UI" w:cs="Segoe UI"/>
-          <w:color w:val="000000"/>
-          <w:sz w:val="24"/>
-          <w:szCs w:val="27"/>
-          <w:shd w:val="clear" w:color="auto" w:fill="F5F6F7"/>
-        </w:rPr>
-      </w:pPr>
-      <w:r>
-        <w:rPr>
-          <w:rFonts w:ascii="Segoe UI" w:hAnsi="Segoe UI" w:cs="Segoe UI"/>
-          <w:color w:val="000000"/>
-          <w:sz w:val="24"/>
-          <w:szCs w:val="27"/>
-          <w:shd w:val="clear" w:color="auto" w:fill="F5F6F7"/>
-        </w:rPr>
-        <w:t>Something is set to be a block element when it a block of element . Let’s take an example , let’s say we want  buttons found on a carossel have their special kind of styl</w:t>
-      </w:r>
-      <w:r>
-        <w:rPr>
-          <w:rFonts w:ascii="Segoe UI" w:hAnsi="Segoe UI" w:cs="Segoe UI"/>
-          <w:color w:val="000000"/>
-          <w:sz w:val="24"/>
-          <w:szCs w:val="27"/>
-          <w:shd w:val="clear" w:color="auto" w:fill="F5F6F7"/>
-        </w:rPr>
-        <w:t>ing . We will call those buttons or give them a class of</w:t>
-      </w:r>
-      <w:r>
-        <w:rPr>
-          <w:rFonts w:ascii="Segoe UI" w:hAnsi="Segoe UI" w:cs="Segoe UI"/>
-          <w:color w:val="000000"/>
-          <w:sz w:val="24"/>
-          <w:szCs w:val="27"/>
-          <w:shd w:val="clear" w:color="auto" w:fill="F5F6F7"/>
-        </w:rPr>
-        <w:t xml:space="preserve"> </w:t>
-      </w:r>
-      <w:r>
-        <w:rPr>
-          <w:rFonts w:ascii="Segoe UI" w:hAnsi="Segoe UI" w:cs="Segoe UI"/>
-          <w:color w:val="000000"/>
-          <w:sz w:val="24"/>
-          <w:szCs w:val="27"/>
-          <w:shd w:val="clear" w:color="auto" w:fill="F5F6F7"/>
-        </w:rPr>
-        <w:t xml:space="preserve"> </w:t>
-      </w:r>
-      <w:r>
-        <w:rPr>
-          <w:rFonts w:ascii="Segoe UI" w:hAnsi="Segoe UI" w:cs="Segoe UI"/>
-          <w:color w:val="000000"/>
-          <w:sz w:val="24"/>
-          <w:szCs w:val="27"/>
-          <w:shd w:val="clear" w:color="auto" w:fill="F5F6F7"/>
-        </w:rPr>
-        <w:t>“carossel</w:t>
-      </w:r>
-      <w:r>
-        <w:rPr>
-          <w:rFonts w:ascii="Segoe UI" w:hAnsi="Segoe UI" w:cs="Segoe UI"/>
-          <w:b/>
-          <w:color w:val="000000"/>
-          <w:sz w:val="24"/>
-          <w:szCs w:val="27"/>
-          <w:shd w:val="clear" w:color="auto" w:fill="F5F6F7"/>
-        </w:rPr>
-        <w:t>__button</w:t>
-      </w:r>
-      <w:r>
-        <w:rPr>
-          <w:rFonts w:ascii="Segoe UI" w:hAnsi="Segoe UI" w:cs="Segoe UI"/>
-          <w:color w:val="000000"/>
-          <w:sz w:val="24"/>
-          <w:szCs w:val="27"/>
-          <w:shd w:val="clear" w:color="auto" w:fill="F5F6F7"/>
-        </w:rPr>
-        <w:t>”</w:t>
-      </w:r>
-      <w:r>
-        <w:rPr>
-          <w:rFonts w:ascii="Segoe UI" w:hAnsi="Segoe UI" w:cs="Segoe UI"/>
-          <w:color w:val="000000"/>
-          <w:sz w:val="24"/>
-          <w:szCs w:val="27"/>
-          <w:shd w:val="clear" w:color="auto" w:fill="F5F6F7"/>
-        </w:rPr>
-        <w:t xml:space="preserve"> . They are buttons yes, but </w:t>
-      </w:r>
-      <w:r>
-        <w:rPr>
-          <w:rFonts w:ascii="Segoe UI" w:hAnsi="Segoe UI" w:cs="Segoe UI"/>
-          <w:color w:val="000000"/>
-          <w:sz w:val="24"/>
-          <w:szCs w:val="27"/>
-          <w:shd w:val="clear" w:color="auto" w:fill="F5F6F7"/>
-        </w:rPr>
-        <w:t xml:space="preserve">they are carossel buttons. </w:t>
-      </w:r>
-      <w:r>
-        <w:rPr>
-          <w:rFonts w:ascii="Segoe UI" w:hAnsi="Segoe UI" w:cs="Segoe UI"/>
-          <w:color w:val="000000"/>
-          <w:sz w:val="24"/>
-          <w:szCs w:val="27"/>
-          <w:shd w:val="clear" w:color="auto" w:fill="F5F6F7"/>
-        </w:rPr>
-        <w:t>If the buttons on carossels where the same used everywhere in the page, we will just call them buttons, but since that kind of button is unique to carossels</w:t>
-      </w:r>
-      <w:r>
-        <w:rPr>
-          <w:rFonts w:ascii="Segoe UI" w:hAnsi="Segoe UI" w:cs="Segoe UI"/>
-          <w:color w:val="000000"/>
-          <w:sz w:val="24"/>
-          <w:szCs w:val="27"/>
-          <w:shd w:val="clear" w:color="auto" w:fill="F5F6F7"/>
-        </w:rPr>
-        <w:t xml:space="preserve">, we write it that way. </w:t>
-      </w:r>
-    </w:p>
-    <w:p>
-      <w:pPr>
-        <w:shd w:val="clear" w:color="auto" w:fill="FFFFFE"/>
-        <w:spacing w:after="0" w:line="360" w:lineRule="atLeast"/>
-        <w:rPr>
-          <w:rFonts w:ascii="Segoe UI" w:hAnsi="Segoe UI" w:cs="Segoe UI"/>
-          <w:color w:val="000000"/>
-          <w:sz w:val="24"/>
-          <w:szCs w:val="27"/>
-          <w:shd w:val="clear" w:color="auto" w:fill="F5F6F7"/>
-        </w:rPr>
-      </w:pPr>
-      <w:r>
-        <w:rPr>
-          <w:rFonts w:ascii="Segoe UI" w:hAnsi="Segoe UI" w:cs="Segoe UI"/>
-          <w:color w:val="000000"/>
-          <w:sz w:val="24"/>
-          <w:szCs w:val="27"/>
-          <w:shd w:val="clear" w:color="auto" w:fill="F5F6F7"/>
-        </w:rPr>
-        <w:t>They do not represent the structure.</w:t>
-      </w:r>
-      <w:r>
-        <w:rPr>
-          <w:rFonts w:ascii="Segoe UI" w:hAnsi="Segoe UI" w:cs="Segoe UI"/>
-          <w:color w:val="000000"/>
-          <w:sz w:val="24"/>
-          <w:szCs w:val="27"/>
-          <w:shd w:val="clear" w:color="auto" w:fill="F5F6F7"/>
-        </w:rPr>
-        <w:t xml:space="preserve"> Meaning we may want to design a button in a navbar and this what we should avoid: header__nav__btn .</w:t>
-      </w:r>
-      <w:r>
-        <w:rPr>
-          <w:rFonts w:ascii="Segoe UI" w:hAnsi="Segoe UI" w:cs="Segoe UI"/>
-          <w:color w:val="000000"/>
-          <w:sz w:val="24"/>
-          <w:szCs w:val="27"/>
-          <w:shd w:val="clear" w:color="auto" w:fill="F5F6F7"/>
-        </w:rPr>
-        <w:t xml:space="preserve"> Just do header__btn. </w:t>
-      </w:r>
-      <w:r>
-        <w:rPr>
-          <w:rFonts w:ascii="Segoe UI" w:hAnsi="Segoe UI" w:cs="Segoe UI"/>
-          <w:color w:val="000000"/>
-          <w:sz w:val="24"/>
-          <w:szCs w:val="27"/>
-          <w:shd w:val="clear" w:color="auto" w:fill="F5F6F7"/>
-        </w:rPr>
-        <w:t xml:space="preserve"> The normal chronology will go thus : header then navbar then btn right? But we don’t have to list of them, the goal </w:t>
-      </w:r>
-      <w:r>
-        <w:rPr>
-          <w:rFonts w:ascii="Segoe UI" w:hAnsi="Segoe UI" w:cs="Segoe UI"/>
-          <w:color w:val="000000"/>
-          <w:sz w:val="24"/>
-          <w:szCs w:val="27"/>
-          <w:shd w:val="clear" w:color="auto" w:fill="F5F6F7"/>
-        </w:rPr>
-        <w:t xml:space="preserve"> or the goal </w:t>
-      </w:r>
-      <w:r>
-        <w:rPr>
-          <w:rFonts w:ascii="Segoe UI" w:hAnsi="Segoe UI" w:cs="Segoe UI"/>
-          <w:color w:val="000000"/>
-          <w:sz w:val="24"/>
-          <w:szCs w:val="27"/>
-          <w:shd w:val="clear" w:color="auto" w:fill="F5F6F7"/>
-        </w:rPr>
-        <w:t xml:space="preserve">Is not to describe the structure! ut to </w:t>
-      </w:r>
-      <w:r>
-        <w:rPr>
-          <w:rFonts w:ascii="Segoe UI" w:hAnsi="Segoe UI" w:cs="Segoe UI"/>
-          <w:color w:val="000000"/>
-          <w:sz w:val="24"/>
-          <w:szCs w:val="27"/>
-          <w:shd w:val="clear" w:color="auto" w:fill="F5F6F7"/>
-        </w:rPr>
-        <w:t>identify the main block , then pick the element of that block we want to style.</w:t>
-      </w:r>
-    </w:p>
-    <w:p>
-      <w:pPr>
-        <w:shd w:val="clear" w:color="auto" w:fill="FFFFFE"/>
-        <w:spacing w:after="0" w:line="360" w:lineRule="atLeast"/>
-        <w:rPr>
-          <w:rFonts w:ascii="Segoe UI" w:hAnsi="Segoe UI" w:cs="Segoe UI"/>
-          <w:color w:val="000000"/>
-          <w:sz w:val="24"/>
-          <w:szCs w:val="27"/>
-          <w:shd w:val="clear" w:color="auto" w:fill="F5F6F7"/>
-        </w:rPr>
-      </w:pPr>
-    </w:p>
-    <w:p>
-      <w:pPr>
-        <w:shd w:val="clear" w:color="auto" w:fill="FFFFFE"/>
-        <w:spacing w:after="0" w:line="360" w:lineRule="atLeast"/>
-        <w:rPr>
-          <w:rFonts w:ascii="Segoe UI" w:hAnsi="Segoe UI" w:cs="Segoe UI"/>
-          <w:color w:val="000000"/>
-          <w:sz w:val="24"/>
-          <w:szCs w:val="27"/>
-          <w:shd w:val="clear" w:color="auto" w:fill="F5F6F7"/>
-        </w:rPr>
-      </w:pPr>
-    </w:p>
-    <w:p>
-      <w:pPr>
-        <w:shd w:val="clear" w:color="auto" w:fill="FFFFFE"/>
-        <w:spacing w:after="0" w:line="360" w:lineRule="atLeast"/>
-        <w:rPr>
-          <w:rFonts w:ascii="Segoe UI" w:hAnsi="Segoe UI" w:cs="Segoe UI"/>
-          <w:color w:val="000000"/>
-          <w:sz w:val="24"/>
-          <w:szCs w:val="27"/>
-          <w:shd w:val="clear" w:color="auto" w:fill="F5F6F7"/>
-        </w:rPr>
-      </w:pPr>
-    </w:p>
-    <w:p>
-      <w:pPr>
-        <w:shd w:val="clear" w:color="auto" w:fill="FFFFFE"/>
-        <w:spacing w:after="0" w:line="360" w:lineRule="atLeast"/>
-        <w:rPr>
-          <w:rFonts w:ascii="Segoe UI" w:hAnsi="Segoe UI" w:cs="Segoe UI"/>
-          <w:color w:val="000000"/>
-          <w:sz w:val="24"/>
-          <w:szCs w:val="27"/>
-          <w:shd w:val="clear" w:color="auto" w:fill="F5F6F7"/>
-        </w:rPr>
-      </w:pPr>
-      <w:r>
-        <w:rPr>
-          <w:rFonts w:ascii="Segoe UI" w:hAnsi="Segoe UI" w:cs="Segoe UI"/>
-          <w:color w:val="000000"/>
-          <w:sz w:val="24"/>
-          <w:szCs w:val="27"/>
-          <w:shd w:val="clear" w:color="auto" w:fill="F5F6F7"/>
-        </w:rPr>
-        <w:t xml:space="preserve">Finally </w:t>
-      </w:r>
-      <w:r>
-        <w:rPr>
-          <w:rFonts w:ascii="Segoe UI" w:hAnsi="Segoe UI" w:cs="Segoe UI"/>
-          <w:b/>
-          <w:color w:val="000000"/>
-          <w:sz w:val="24"/>
-          <w:szCs w:val="27"/>
-          <w:u w:val="single"/>
-          <w:shd w:val="clear" w:color="auto" w:fill="F5F6F7"/>
-        </w:rPr>
-        <w:t>Modifiers</w:t>
-      </w:r>
-      <w:r>
-        <w:rPr>
-          <w:rFonts w:ascii="Segoe UI" w:hAnsi="Segoe UI" w:cs="Segoe UI"/>
-          <w:color w:val="000000"/>
-          <w:sz w:val="24"/>
-          <w:szCs w:val="27"/>
-          <w:shd w:val="clear" w:color="auto" w:fill="F5F6F7"/>
-        </w:rPr>
-        <w:t>..</w:t>
-      </w:r>
-    </w:p>
-    <w:p>
-      <w:pPr>
-        <w:shd w:val="clear" w:color="auto" w:fill="FFFFFE"/>
-        <w:spacing w:after="0" w:line="360" w:lineRule="atLeast"/>
-        <w:rPr>
-          <w:rFonts w:ascii="Segoe UI" w:hAnsi="Segoe UI" w:cs="Segoe UI"/>
-          <w:color w:val="000000"/>
-          <w:sz w:val="24"/>
-          <w:szCs w:val="27"/>
-          <w:shd w:val="clear" w:color="auto" w:fill="F5F6F7"/>
-        </w:rPr>
-      </w:pPr>
-    </w:p>
-    <w:p>
-      <w:pPr>
-        <w:shd w:val="clear" w:color="auto" w:fill="FFFFFE"/>
-        <w:spacing w:after="0" w:line="360" w:lineRule="atLeast"/>
-        <w:rPr>
-          <w:rFonts w:ascii="Segoe UI" w:hAnsi="Segoe UI" w:cs="Segoe UI"/>
-          <w:color w:val="000000"/>
-          <w:sz w:val="24"/>
-          <w:szCs w:val="27"/>
-          <w:shd w:val="clear" w:color="auto" w:fill="F5F6F7"/>
-        </w:rPr>
-      </w:pPr>
-      <w:r>
-        <w:rPr>
-          <w:rFonts w:ascii="Segoe UI" w:hAnsi="Segoe UI" w:cs="Segoe UI"/>
-          <w:color w:val="000000"/>
-          <w:sz w:val="24"/>
-          <w:szCs w:val="27"/>
-          <w:shd w:val="clear" w:color="auto" w:fill="F5F6F7"/>
-        </w:rPr>
-        <w:t xml:space="preserve"> help express different </w:t>
-      </w:r>
-      <w:r>
-        <w:rPr>
-          <w:rFonts w:ascii="Segoe UI" w:hAnsi="Segoe UI" w:cs="Segoe UI"/>
-          <w:b/>
-          <w:color w:val="000000"/>
-          <w:sz w:val="24"/>
-          <w:szCs w:val="27"/>
-          <w:shd w:val="clear" w:color="auto" w:fill="F5F6F7"/>
-        </w:rPr>
-        <w:t xml:space="preserve">types , genre </w:t>
-      </w:r>
-      <w:r>
-        <w:rPr>
-          <w:rFonts w:ascii="Segoe UI" w:hAnsi="Segoe UI" w:cs="Segoe UI"/>
-          <w:color w:val="000000"/>
-          <w:sz w:val="24"/>
-          <w:szCs w:val="27"/>
-          <w:shd w:val="clear" w:color="auto" w:fill="F5F6F7"/>
-        </w:rPr>
-        <w:t xml:space="preserve">or </w:t>
-      </w:r>
-      <w:r>
-        <w:rPr>
-          <w:rFonts w:ascii="Segoe UI" w:hAnsi="Segoe UI" w:cs="Segoe UI"/>
-          <w:b/>
-          <w:color w:val="000000"/>
-          <w:sz w:val="24"/>
-          <w:szCs w:val="27"/>
-          <w:shd w:val="clear" w:color="auto" w:fill="F5F6F7"/>
-        </w:rPr>
-        <w:t xml:space="preserve">states </w:t>
-      </w:r>
-      <w:r>
-        <w:rPr>
-          <w:rFonts w:ascii="Segoe UI" w:hAnsi="Segoe UI" w:cs="Segoe UI"/>
-          <w:color w:val="000000"/>
-          <w:sz w:val="24"/>
-          <w:szCs w:val="27"/>
-          <w:shd w:val="clear" w:color="auto" w:fill="F5F6F7"/>
-        </w:rPr>
-        <w:t>of the same base component.</w:t>
-      </w:r>
-      <w:r>
-        <w:rPr>
-          <w:rFonts w:ascii="Segoe UI" w:hAnsi="Segoe UI" w:cs="Segoe UI"/>
-          <w:color w:val="000000"/>
-          <w:sz w:val="24"/>
-          <w:szCs w:val="27"/>
-          <w:shd w:val="clear" w:color="auto" w:fill="F5F6F7"/>
-        </w:rPr>
-        <w:t xml:space="preserve"> They are named like this : block</w:t>
-      </w:r>
-      <w:r>
-        <w:rPr>
-          <w:rFonts w:ascii="Segoe UI" w:hAnsi="Segoe UI" w:cs="Segoe UI"/>
-          <w:b/>
-          <w:color w:val="000000"/>
-          <w:sz w:val="24"/>
-          <w:szCs w:val="27"/>
-          <w:shd w:val="clear" w:color="auto" w:fill="F5F6F7"/>
-        </w:rPr>
-        <w:t>--modifier</w:t>
-      </w:r>
-      <w:r>
-        <w:rPr>
-          <w:rFonts w:ascii="Segoe UI" w:hAnsi="Segoe UI" w:cs="Segoe UI"/>
-          <w:color w:val="000000"/>
-          <w:sz w:val="24"/>
-          <w:szCs w:val="27"/>
-          <w:shd w:val="clear" w:color="auto" w:fill="F5F6F7"/>
-        </w:rPr>
-        <w:t xml:space="preserve"> If for instance we were </w:t>
-      </w:r>
-      <w:r>
-        <w:rPr>
-          <w:rFonts w:ascii="Segoe UI" w:hAnsi="Segoe UI" w:cs="Segoe UI"/>
-          <w:color w:val="000000"/>
-          <w:sz w:val="24"/>
-          <w:szCs w:val="27"/>
-          <w:shd w:val="clear" w:color="auto" w:fill="F5F6F7"/>
-        </w:rPr>
-        <w:t>to style cards differently for classic , premium and gold subscription, This is how we will go about it.</w:t>
-      </w:r>
-    </w:p>
-    <w:p>
-      <w:pPr>
-        <w:shd w:val="clear" w:color="auto" w:fill="FFFFFE"/>
-        <w:spacing w:after="0" w:line="360" w:lineRule="atLeast"/>
-        <w:rPr>
-          <w:rFonts w:ascii="Segoe UI" w:hAnsi="Segoe UI" w:cs="Segoe UI"/>
-          <w:b/>
-          <w:color w:val="000000"/>
-          <w:sz w:val="24"/>
-          <w:szCs w:val="27"/>
-          <w:shd w:val="clear" w:color="auto" w:fill="F5F6F7"/>
-        </w:rPr>
-      </w:pPr>
-      <w:r>
-        <w:rPr>
-          <w:rFonts w:ascii="Segoe UI" w:hAnsi="Segoe UI" w:cs="Segoe UI"/>
-          <w:color w:val="000000"/>
-          <w:sz w:val="24"/>
-          <w:szCs w:val="27"/>
-          <w:shd w:val="clear" w:color="auto" w:fill="F5F6F7"/>
-        </w:rPr>
-        <w:t>Card</w:t>
-      </w:r>
-      <w:r>
-        <w:rPr>
-          <w:rFonts w:ascii="Segoe UI" w:hAnsi="Segoe UI" w:cs="Segoe UI"/>
-          <w:b/>
-          <w:color w:val="000000"/>
-          <w:sz w:val="24"/>
-          <w:szCs w:val="27"/>
-          <w:shd w:val="clear" w:color="auto" w:fill="F5F6F7"/>
-        </w:rPr>
-        <w:t>—classic{}</w:t>
-      </w:r>
-      <w:r>
-        <w:rPr>
-          <w:rFonts w:ascii="Segoe UI" w:hAnsi="Segoe UI" w:cs="Segoe UI"/>
-          <w:b/>
-          <w:color w:val="000000"/>
-          <w:sz w:val="24"/>
-          <w:szCs w:val="27"/>
-          <w:shd w:val="clear" w:color="auto" w:fill="F5F6F7"/>
-        </w:rPr>
-        <w:br/>
-      </w:r>
-      <w:r>
-        <w:rPr>
-          <w:rFonts w:ascii="Segoe UI" w:hAnsi="Segoe UI" w:cs="Segoe UI"/>
-          <w:color w:val="000000"/>
-          <w:sz w:val="24"/>
-          <w:szCs w:val="27"/>
-          <w:shd w:val="clear" w:color="auto" w:fill="F5F6F7"/>
-        </w:rPr>
-        <w:t>Card</w:t>
-      </w:r>
-      <w:r>
-        <w:rPr>
-          <w:rFonts w:ascii="Segoe UI" w:hAnsi="Segoe UI" w:cs="Segoe UI"/>
-          <w:b/>
-          <w:color w:val="000000"/>
-          <w:sz w:val="24"/>
-          <w:szCs w:val="27"/>
-          <w:shd w:val="clear" w:color="auto" w:fill="F5F6F7"/>
-        </w:rPr>
-        <w:t>—</w:t>
-      </w:r>
-      <w:r>
-        <w:rPr>
-          <w:rFonts w:ascii="Segoe UI" w:hAnsi="Segoe UI" w:cs="Segoe UI"/>
-          <w:b/>
-          <w:color w:val="000000"/>
-          <w:sz w:val="24"/>
-          <w:szCs w:val="27"/>
-          <w:shd w:val="clear" w:color="auto" w:fill="F5F6F7"/>
-        </w:rPr>
-        <w:t>premium{}</w:t>
-      </w:r>
-    </w:p>
-    <w:p>
-      <w:pPr>
-        <w:shd w:val="clear" w:color="auto" w:fill="FFFFFE"/>
-        <w:spacing w:after="0" w:line="360" w:lineRule="atLeast"/>
-        <w:rPr>
-          <w:rFonts w:ascii="Segoe UI" w:hAnsi="Segoe UI" w:cs="Segoe UI"/>
-          <w:b/>
-          <w:color w:val="000000"/>
-          <w:sz w:val="24"/>
-          <w:szCs w:val="27"/>
-          <w:shd w:val="clear" w:color="auto" w:fill="F5F6F7"/>
-        </w:rPr>
-      </w:pPr>
-      <w:r>
-        <w:rPr>
-          <w:rFonts w:ascii="Segoe UI" w:hAnsi="Segoe UI" w:cs="Segoe UI"/>
-          <w:color w:val="000000"/>
-          <w:sz w:val="24"/>
-          <w:szCs w:val="27"/>
-          <w:shd w:val="clear" w:color="auto" w:fill="F5F6F7"/>
-        </w:rPr>
-        <w:t>Card</w:t>
-      </w:r>
-      <w:r>
-        <w:rPr>
-          <w:rFonts w:ascii="Segoe UI" w:hAnsi="Segoe UI" w:cs="Segoe UI"/>
-          <w:b/>
-          <w:color w:val="000000"/>
-          <w:sz w:val="24"/>
-          <w:szCs w:val="27"/>
-          <w:shd w:val="clear" w:color="auto" w:fill="F5F6F7"/>
-        </w:rPr>
-        <w:t>—</w:t>
-      </w:r>
-      <w:r>
-        <w:rPr>
-          <w:rFonts w:ascii="Segoe UI" w:hAnsi="Segoe UI" w:cs="Segoe UI"/>
-          <w:b/>
-          <w:color w:val="000000"/>
-          <w:sz w:val="24"/>
-          <w:szCs w:val="27"/>
-          <w:shd w:val="clear" w:color="auto" w:fill="F5F6F7"/>
-        </w:rPr>
-        <w:t>gold{}</w:t>
+        <w:t>—gold{}</w:t>
       </w:r>
     </w:p>
     <w:p>
@@ -20590,6 +20696,8 @@
         </w:rPr>
         <w:t>Typography</w:t>
       </w:r>
+      <w:bookmarkStart w:id="0" w:name="_GoBack"/>
+      <w:bookmarkEnd w:id="0"/>
     </w:p>
     <w:p>
       <w:pPr>
@@ -20827,7 +20935,6 @@
           <w:szCs w:val="27"/>
           <w:shd w:val="clear" w:color="auto" w:fill="F5F6F7"/>
         </w:rPr>
-        <w:lastRenderedPageBreak/>
         <w:t xml:space="preserve">font-style: </w:t>
       </w:r>
       <w:r>
@@ -20864,6 +20971,184 @@
           <w:shd w:val="clear" w:color="auto" w:fill="F5F6F7"/>
         </w:rPr>
       </w:pPr>
+    </w:p>
+    <w:p>
+      <w:pPr>
+        <w:shd w:val="clear" w:color="auto" w:fill="FFFFFE"/>
+        <w:spacing w:after="0" w:line="360" w:lineRule="atLeast"/>
+        <w:rPr>
+          <w:rFonts w:ascii="Segoe UI" w:hAnsi="Segoe UI" w:cs="Segoe UI"/>
+          <w:b/>
+          <w:color w:val="000000"/>
+          <w:sz w:val="28"/>
+          <w:szCs w:val="27"/>
+          <w:u w:val="single"/>
+          <w:shd w:val="clear" w:color="auto" w:fill="F5F6F7"/>
+        </w:rPr>
+      </w:pPr>
+      <w:r>
+        <w:rPr>
+          <w:rFonts w:ascii="Segoe UI" w:hAnsi="Segoe UI" w:cs="Segoe UI"/>
+          <w:b/>
+          <w:color w:val="000000"/>
+          <w:sz w:val="28"/>
+          <w:szCs w:val="27"/>
+          <w:shd w:val="clear" w:color="auto" w:fill="F5F6F7"/>
+        </w:rPr>
+        <w:t xml:space="preserve">                        </w:t>
+      </w:r>
+      <w:r>
+        <w:rPr>
+          <w:rFonts w:ascii="Segoe UI" w:hAnsi="Segoe UI" w:cs="Segoe UI"/>
+          <w:b/>
+          <w:color w:val="000000"/>
+          <w:sz w:val="28"/>
+          <w:szCs w:val="27"/>
+          <w:u w:val="single"/>
+          <w:shd w:val="clear" w:color="auto" w:fill="F5F6F7"/>
+        </w:rPr>
+        <w:t>font used in web design</w:t>
+      </w:r>
+    </w:p>
+    <w:p>
+      <w:pPr>
+        <w:pStyle w:val="ListParagraph"/>
+        <w:numPr>
+          <w:ilvl w:val="0"/>
+          <w:numId w:val="4"/>
+        </w:numPr>
+        <w:shd w:val="clear" w:color="auto" w:fill="FFFFFE"/>
+        <w:spacing w:after="0" w:line="360" w:lineRule="atLeast"/>
+        <w:rPr>
+          <w:rFonts w:ascii="Segoe UI" w:hAnsi="Segoe UI" w:cs="Segoe UI"/>
+          <w:color w:val="000000"/>
+          <w:sz w:val="28"/>
+          <w:szCs w:val="27"/>
+          <w:shd w:val="clear" w:color="auto" w:fill="F5F6F7"/>
+        </w:rPr>
+      </w:pPr>
+      <w:r>
+        <w:rPr>
+          <w:rFonts w:ascii="Segoe UI" w:hAnsi="Segoe UI" w:cs="Segoe UI"/>
+          <w:color w:val="000000"/>
+          <w:sz w:val="28"/>
+          <w:szCs w:val="27"/>
+          <w:shd w:val="clear" w:color="auto" w:fill="F5F6F7"/>
+        </w:rPr>
+        <w:t>Roboto</w:t>
+      </w:r>
+    </w:p>
+    <w:p>
+      <w:pPr>
+        <w:pStyle w:val="ListParagraph"/>
+        <w:numPr>
+          <w:ilvl w:val="0"/>
+          <w:numId w:val="4"/>
+        </w:numPr>
+        <w:shd w:val="clear" w:color="auto" w:fill="FFFFFE"/>
+        <w:spacing w:after="0" w:line="360" w:lineRule="atLeast"/>
+        <w:rPr>
+          <w:rFonts w:ascii="Segoe UI" w:hAnsi="Segoe UI" w:cs="Segoe UI"/>
+          <w:color w:val="000000"/>
+          <w:sz w:val="28"/>
+          <w:szCs w:val="27"/>
+          <w:shd w:val="clear" w:color="auto" w:fill="F5F6F7"/>
+        </w:rPr>
+      </w:pPr>
+      <w:r>
+        <w:rPr>
+          <w:rFonts w:ascii="Segoe UI" w:hAnsi="Segoe UI" w:cs="Segoe UI"/>
+          <w:color w:val="000000"/>
+          <w:sz w:val="28"/>
+          <w:szCs w:val="27"/>
+          <w:shd w:val="clear" w:color="auto" w:fill="F5F6F7"/>
+        </w:rPr>
+        <w:t>Libre Franklin</w:t>
+      </w:r>
+    </w:p>
+    <w:p>
+      <w:pPr>
+        <w:pStyle w:val="ListParagraph"/>
+        <w:numPr>
+          <w:ilvl w:val="0"/>
+          <w:numId w:val="4"/>
+        </w:numPr>
+        <w:shd w:val="clear" w:color="auto" w:fill="FFFFFE"/>
+        <w:spacing w:after="0" w:line="360" w:lineRule="atLeast"/>
+        <w:rPr>
+          <w:rFonts w:ascii="Segoe UI" w:hAnsi="Segoe UI" w:cs="Segoe UI"/>
+          <w:color w:val="000000"/>
+          <w:sz w:val="28"/>
+          <w:szCs w:val="27"/>
+          <w:shd w:val="clear" w:color="auto" w:fill="F5F6F7"/>
+        </w:rPr>
+      </w:pPr>
+      <w:r>
+        <w:rPr>
+          <w:rFonts w:ascii="Segoe UI" w:hAnsi="Segoe UI" w:cs="Segoe UI"/>
+          <w:color w:val="000000"/>
+          <w:sz w:val="28"/>
+          <w:szCs w:val="27"/>
+          <w:shd w:val="clear" w:color="auto" w:fill="F5F6F7"/>
+        </w:rPr>
+        <w:t>Raleway</w:t>
+      </w:r>
+    </w:p>
+    <w:p>
+      <w:pPr>
+        <w:pStyle w:val="ListParagraph"/>
+        <w:numPr>
+          <w:ilvl w:val="0"/>
+          <w:numId w:val="4"/>
+        </w:numPr>
+        <w:shd w:val="clear" w:color="auto" w:fill="FFFFFE"/>
+        <w:spacing w:after="0" w:line="360" w:lineRule="atLeast"/>
+        <w:rPr>
+          <w:rFonts w:ascii="Segoe UI" w:hAnsi="Segoe UI" w:cs="Segoe UI"/>
+          <w:color w:val="000000"/>
+          <w:sz w:val="28"/>
+          <w:szCs w:val="27"/>
+          <w:shd w:val="clear" w:color="auto" w:fill="F5F6F7"/>
+        </w:rPr>
+      </w:pPr>
+      <w:r>
+        <w:rPr>
+          <w:rFonts w:ascii="Segoe UI" w:hAnsi="Segoe UI" w:cs="Segoe UI"/>
+          <w:color w:val="000000"/>
+          <w:sz w:val="28"/>
+          <w:szCs w:val="27"/>
+          <w:shd w:val="clear" w:color="auto" w:fill="F5F6F7"/>
+        </w:rPr>
+        <w:t>Inter</w:t>
+      </w:r>
+    </w:p>
+    <w:p>
+      <w:pPr>
+        <w:pStyle w:val="ListParagraph"/>
+        <w:numPr>
+          <w:ilvl w:val="0"/>
+          <w:numId w:val="4"/>
+        </w:numPr>
+        <w:shd w:val="clear" w:color="auto" w:fill="FFFFFE"/>
+        <w:spacing w:after="0" w:line="360" w:lineRule="atLeast"/>
+        <w:rPr>
+          <w:rFonts w:ascii="Segoe UI" w:hAnsi="Segoe UI" w:cs="Segoe UI"/>
+          <w:color w:val="000000"/>
+          <w:sz w:val="28"/>
+          <w:szCs w:val="27"/>
+          <w:shd w:val="clear" w:color="auto" w:fill="F5F6F7"/>
+        </w:rPr>
+      </w:pPr>
+      <w:r>
+        <w:rPr>
+          <w:rFonts w:ascii="Segoe UI" w:hAnsi="Segoe UI" w:cs="Segoe UI"/>
+          <w:color w:val="000000"/>
+          <w:sz w:val="28"/>
+          <w:szCs w:val="27"/>
+          <w:shd w:val="clear" w:color="auto" w:fill="F5F6F7"/>
+        </w:rPr>
+        <w:t>Source Sans Pro</w:t>
+      </w:r>
     </w:p>
     <w:p>
       <w:pPr>
@@ -21657,13 +21942,20 @@
           <w:u w:val="single"/>
           <w:shd w:val="clear" w:color="auto" w:fill="F5F6F7"/>
         </w:rPr>
+        <w:t xml:space="preserve">Animations &amp; </w:t>
+      </w:r>
+      <w:r>
+        <w:rPr>
+          <w:rFonts w:ascii="Segoe UI" w:hAnsi="Segoe UI" w:cs="Segoe UI"/>
+          <w:color w:val="000000"/>
+          <w:sz w:val="28"/>
+          <w:szCs w:val="27"/>
+          <w:u w:val="single"/>
+          <w:shd w:val="clear" w:color="auto" w:fill="F5F6F7"/>
+        </w:rPr>
         <w:t>Transition</w:t>
       </w:r>
-    </w:p>
-    <w:p>
-      <w:pPr>
-        <w:shd w:val="clear" w:color="auto" w:fill="FFFFFE"/>
-        <w:spacing w:after="0" w:line="360" w:lineRule="atLeast"/>
+      <w:r>
         <w:rPr>
           <w:rFonts w:ascii="Segoe UI" w:hAnsi="Segoe UI" w:cs="Segoe UI"/>
           <w:color w:val="000000"/>
@@ -21672,6 +21964,21 @@
           <w:u w:val="single"/>
           <w:shd w:val="clear" w:color="auto" w:fill="F5F6F7"/>
         </w:rPr>
+        <w:t>s</w:t>
+      </w:r>
+    </w:p>
+    <w:p>
+      <w:pPr>
+        <w:shd w:val="clear" w:color="auto" w:fill="FFFFFE"/>
+        <w:spacing w:after="0" w:line="360" w:lineRule="atLeast"/>
+        <w:rPr>
+          <w:rFonts w:ascii="Segoe UI" w:hAnsi="Segoe UI" w:cs="Segoe UI"/>
+          <w:color w:val="000000"/>
+          <w:sz w:val="28"/>
+          <w:szCs w:val="27"/>
+          <w:u w:val="single"/>
+          <w:shd w:val="clear" w:color="auto" w:fill="F5F6F7"/>
+        </w:rPr>
       </w:pPr>
     </w:p>
     <w:p>
@@ -21750,7 +22057,6 @@
           <w:szCs w:val="27"/>
           <w:shd w:val="clear" w:color="auto" w:fill="F5F6F7"/>
         </w:rPr>
-        <w:lastRenderedPageBreak/>
         <w:t>}</w:t>
       </w:r>
     </w:p>
@@ -22168,6 +22474,7 @@
           <w:szCs w:val="27"/>
           <w:shd w:val="clear" w:color="auto" w:fill="F5F6F7"/>
         </w:rPr>
+        <w:lastRenderedPageBreak/>
         <w:t xml:space="preserve">    -webkit-background-clip: text;</w:t>
       </w:r>
     </w:p>
@@ -22254,18 +22561,112 @@
           <w:shd w:val="clear" w:color="auto" w:fill="F5F6F7"/>
         </w:rPr>
       </w:pPr>
-      <w:bookmarkStart w:id="0" w:name="_GoBack"/>
-      <w:bookmarkEnd w:id="0"/>
-    </w:p>
-    <w:p>
-      <w:pPr>
-        <w:shd w:val="clear" w:color="auto" w:fill="FFFFFE"/>
-        <w:spacing w:after="0" w:line="360" w:lineRule="atLeast"/>
-        <w:rPr>
-          <w:rFonts w:ascii="Segoe UI" w:hAnsi="Segoe UI" w:cs="Segoe UI"/>
-          <w:color w:val="000000"/>
-          <w:sz w:val="28"/>
-          <w:szCs w:val="27"/>
+    </w:p>
+    <w:p>
+      <w:pPr>
+        <w:shd w:val="clear" w:color="auto" w:fill="FFFFFE"/>
+        <w:spacing w:after="0" w:line="360" w:lineRule="atLeast"/>
+        <w:rPr>
+          <w:rFonts w:ascii="Segoe UI" w:hAnsi="Segoe UI" w:cs="Segoe UI"/>
+          <w:b/>
+          <w:color w:val="000000"/>
+          <w:sz w:val="28"/>
+          <w:szCs w:val="27"/>
+          <w:u w:val="single"/>
+          <w:shd w:val="clear" w:color="auto" w:fill="F5F6F7"/>
+        </w:rPr>
+      </w:pPr>
+    </w:p>
+    <w:p>
+      <w:pPr>
+        <w:shd w:val="clear" w:color="auto" w:fill="FFFFFE"/>
+        <w:spacing w:after="0" w:line="360" w:lineRule="atLeast"/>
+        <w:rPr>
+          <w:rFonts w:ascii="Segoe UI" w:hAnsi="Segoe UI" w:cs="Segoe UI"/>
+          <w:b/>
+          <w:color w:val="000000"/>
+          <w:sz w:val="28"/>
+          <w:szCs w:val="27"/>
+          <w:u w:val="single"/>
+          <w:shd w:val="clear" w:color="auto" w:fill="F5F6F7"/>
+        </w:rPr>
+      </w:pPr>
+      <w:r>
+        <w:rPr>
+          <w:rFonts w:ascii="Segoe UI" w:hAnsi="Segoe UI" w:cs="Segoe UI"/>
+          <w:b/>
+          <w:color w:val="000000"/>
+          <w:sz w:val="28"/>
+          <w:szCs w:val="27"/>
+          <w:u w:val="single"/>
+          <w:shd w:val="clear" w:color="auto" w:fill="F5F6F7"/>
+        </w:rPr>
+        <w:t>Kevin Powell</w:t>
+      </w:r>
+    </w:p>
+    <w:p>
+      <w:pPr>
+        <w:shd w:val="clear" w:color="auto" w:fill="FFFFFE"/>
+        <w:spacing w:after="0" w:line="360" w:lineRule="atLeast"/>
+        <w:rPr>
+          <w:rFonts w:ascii="Segoe UI" w:hAnsi="Segoe UI" w:cs="Segoe UI"/>
+          <w:b/>
+          <w:color w:val="000000"/>
+          <w:sz w:val="28"/>
+          <w:szCs w:val="27"/>
+          <w:shd w:val="clear" w:color="auto" w:fill="F5F6F7"/>
+        </w:rPr>
+      </w:pPr>
+    </w:p>
+    <w:p>
+      <w:pPr>
+        <w:shd w:val="clear" w:color="auto" w:fill="FFFFFE"/>
+        <w:spacing w:after="0" w:line="360" w:lineRule="atLeast"/>
+        <w:rPr>
+          <w:rFonts w:ascii="Segoe UI" w:hAnsi="Segoe UI" w:cs="Segoe UI"/>
+          <w:color w:val="000000"/>
+          <w:sz w:val="28"/>
+          <w:szCs w:val="27"/>
+          <w:u w:val="single"/>
+          <w:shd w:val="clear" w:color="auto" w:fill="F5F6F7"/>
+        </w:rPr>
+      </w:pPr>
+      <w:r>
+        <w:rPr>
+          <w:rFonts w:ascii="Segoe UI" w:hAnsi="Segoe UI" w:cs="Segoe UI"/>
+          <w:color w:val="000000"/>
+          <w:sz w:val="28"/>
+          <w:szCs w:val="27"/>
+          <w:u w:val="single"/>
+          <w:shd w:val="clear" w:color="auto" w:fill="F5F6F7"/>
+        </w:rPr>
+        <w:t>Scroll-based animations</w:t>
+      </w:r>
+    </w:p>
+    <w:p>
+      <w:pPr>
+        <w:shd w:val="clear" w:color="auto" w:fill="FFFFFE"/>
+        <w:spacing w:after="0" w:line="360" w:lineRule="atLeast"/>
+        <w:rPr>
+          <w:rFonts w:ascii="Segoe UI" w:hAnsi="Segoe UI" w:cs="Segoe UI"/>
+          <w:color w:val="000000"/>
+          <w:sz w:val="28"/>
+          <w:szCs w:val="27"/>
+          <w:u w:val="single"/>
+          <w:shd w:val="clear" w:color="auto" w:fill="F5F6F7"/>
+        </w:rPr>
+      </w:pPr>
+    </w:p>
+    <w:p>
+      <w:pPr>
+        <w:shd w:val="clear" w:color="auto" w:fill="FFFFFE"/>
+        <w:spacing w:after="0" w:line="360" w:lineRule="atLeast"/>
+        <w:rPr>
+          <w:rFonts w:ascii="Segoe UI" w:hAnsi="Segoe UI" w:cs="Segoe UI"/>
+          <w:color w:val="000000"/>
+          <w:sz w:val="28"/>
+          <w:szCs w:val="27"/>
+          <w:u w:val="single"/>
           <w:shd w:val="clear" w:color="auto" w:fill="F5F6F7"/>
         </w:rPr>
       </w:pPr>
@@ -22283,6 +22684,119 @@
 <file path=word/numbering.xml><?xml version="1.0" encoding="utf-8"?>
 <w:numbering xmlns:wpc="http://schemas.microsoft.com/office/word/2010/wordprocessingCanvas" xmlns:cx="http://schemas.microsoft.com/office/drawing/2014/chartex" xmlns:cx1="http://schemas.microsoft.com/office/drawing/2015/9/8/chartex" xmlns:mc="http://schemas.openxmlformats.org/markup-compatibility/2006" xmlns:o="urn:schemas-microsoft-com:office:office" xmlns:r="http://schemas.openxmlformats.org/officeDocument/2006/relationships" xmlns:m="http://schemas.openxmlformats.org/officeDocument/2006/math" xmlns:v="urn:schemas-microsoft-com:vml" xmlns:wp14="http://schemas.microsoft.com/office/word/2010/wordprocessingDrawing" xmlns:wp="http://schemas.openxmlformats.org/drawingml/2006/wordprocessingDrawing" xmlns:w10="urn:schemas-microsoft-com:office:word" xmlns:w="http://schemas.openxmlformats.org/wordprocessingml/2006/main" xmlns:w14="http://schemas.microsoft.com/office/word/2010/wordml" xmlns:w15="http://schemas.microsoft.com/office/word/2012/wordml" xmlns:w16se="http://schemas.microsoft.com/office/word/2015/wordml/symex" xmlns:wpg="http://schemas.microsoft.com/office/word/2010/wordprocessingGroup" xmlns:wpi="http://schemas.microsoft.com/office/word/2010/wordprocessingInk" xmlns:wne="http://schemas.microsoft.com/office/word/2006/wordml" xmlns:wps="http://schemas.microsoft.com/office/word/2010/wordprocessingShape" mc:Ignorable="w14 w15 w16se wp14">
   <w:abstractNum w:abstractNumId="0" w15:restartNumberingAfterBreak="0">
+    <w:nsid w:val="07532DD0"/>
+    <w:multiLevelType w:val="hybridMultilevel"/>
+    <w:tmpl w:val="5F4074EC"/>
+    <w:lvl w:ilvl="0" w:tplc="04090001">
+      <w:start w:val="1"/>
+      <w:numFmt w:val="bullet"/>
+      <w:lvlText w:val=""/>
+      <w:lvlJc w:val="left"/>
+      <w:pPr>
+        <w:ind w:left="720" w:hanging="360"/>
+      </w:pPr>
+      <w:rPr>
+        <w:rFonts w:ascii="Symbol" w:hAnsi="Symbol" w:hint="default"/>
+      </w:rPr>
+    </w:lvl>
+    <w:lvl w:ilvl="1" w:tplc="04090003" w:tentative="1">
+      <w:start w:val="1"/>
+      <w:numFmt w:val="bullet"/>
+      <w:lvlText w:val="o"/>
+      <w:lvlJc w:val="left"/>
+      <w:pPr>
+        <w:ind w:left="1440" w:hanging="360"/>
+      </w:pPr>
+      <w:rPr>
+        <w:rFonts w:ascii="Courier New" w:hAnsi="Courier New" w:cs="Courier New" w:hint="default"/>
+      </w:rPr>
+    </w:lvl>
+    <w:lvl w:ilvl="2" w:tplc="04090005" w:tentative="1">
+      <w:start w:val="1"/>
+      <w:numFmt w:val="bullet"/>
+      <w:lvlText w:val=""/>
+      <w:lvlJc w:val="left"/>
+      <w:pPr>
+        <w:ind w:left="2160" w:hanging="360"/>
+      </w:pPr>
+      <w:rPr>
+        <w:rFonts w:ascii="Wingdings" w:hAnsi="Wingdings" w:hint="default"/>
+      </w:rPr>
+    </w:lvl>
+    <w:lvl w:ilvl="3" w:tplc="04090001" w:tentative="1">
+      <w:start w:val="1"/>
+      <w:numFmt w:val="bullet"/>
+      <w:lvlText w:val=""/>
+      <w:lvlJc w:val="left"/>
+      <w:pPr>
+        <w:ind w:left="2880" w:hanging="360"/>
+      </w:pPr>
+      <w:rPr>
+        <w:rFonts w:ascii="Symbol" w:hAnsi="Symbol" w:hint="default"/>
+      </w:rPr>
+    </w:lvl>
+    <w:lvl w:ilvl="4" w:tplc="04090003" w:tentative="1">
+      <w:start w:val="1"/>
+      <w:numFmt w:val="bullet"/>
+      <w:lvlText w:val="o"/>
+      <w:lvlJc w:val="left"/>
+      <w:pPr>
+        <w:ind w:left="3600" w:hanging="360"/>
+      </w:pPr>
+      <w:rPr>
+        <w:rFonts w:ascii="Courier New" w:hAnsi="Courier New" w:cs="Courier New" w:hint="default"/>
+      </w:rPr>
+    </w:lvl>
+    <w:lvl w:ilvl="5" w:tplc="04090005" w:tentative="1">
+      <w:start w:val="1"/>
+      <w:numFmt w:val="bullet"/>
+      <w:lvlText w:val=""/>
+      <w:lvlJc w:val="left"/>
+      <w:pPr>
+        <w:ind w:left="4320" w:hanging="360"/>
+      </w:pPr>
+      <w:rPr>
+        <w:rFonts w:ascii="Wingdings" w:hAnsi="Wingdings" w:hint="default"/>
+      </w:rPr>
+    </w:lvl>
+    <w:lvl w:ilvl="6" w:tplc="04090001" w:tentative="1">
+      <w:start w:val="1"/>
+      <w:numFmt w:val="bullet"/>
+      <w:lvlText w:val=""/>
+      <w:lvlJc w:val="left"/>
+      <w:pPr>
+        <w:ind w:left="5040" w:hanging="360"/>
+      </w:pPr>
+      <w:rPr>
+        <w:rFonts w:ascii="Symbol" w:hAnsi="Symbol" w:hint="default"/>
+      </w:rPr>
+    </w:lvl>
+    <w:lvl w:ilvl="7" w:tplc="04090003" w:tentative="1">
+      <w:start w:val="1"/>
+      <w:numFmt w:val="bullet"/>
+      <w:lvlText w:val="o"/>
+      <w:lvlJc w:val="left"/>
+      <w:pPr>
+        <w:ind w:left="5760" w:hanging="360"/>
+      </w:pPr>
+      <w:rPr>
+        <w:rFonts w:ascii="Courier New" w:hAnsi="Courier New" w:cs="Courier New" w:hint="default"/>
+      </w:rPr>
+    </w:lvl>
+    <w:lvl w:ilvl="8" w:tplc="04090005" w:tentative="1">
+      <w:start w:val="1"/>
+      <w:numFmt w:val="bullet"/>
+      <w:lvlText w:val=""/>
+      <w:lvlJc w:val="left"/>
+      <w:pPr>
+        <w:ind w:left="6480" w:hanging="360"/>
+      </w:pPr>
+      <w:rPr>
+        <w:rFonts w:ascii="Wingdings" w:hAnsi="Wingdings" w:hint="default"/>
+      </w:rPr>
+    </w:lvl>
+  </w:abstractNum>
+  <w:abstractNum w:abstractNumId="1" w15:restartNumberingAfterBreak="0">
     <w:nsid w:val="0B561965"/>
     <w:multiLevelType w:val="hybridMultilevel"/>
     <w:tmpl w:val="B882DDA0"/>
@@ -22394,7 +22908,7 @@
       </w:rPr>
     </w:lvl>
   </w:abstractNum>
-  <w:abstractNum w:abstractNumId="1" w15:restartNumberingAfterBreak="0">
+  <w:abstractNum w:abstractNumId="2" w15:restartNumberingAfterBreak="0">
     <w:nsid w:val="4E2646EF"/>
     <w:multiLevelType w:val="multilevel"/>
     <w:tmpl w:val="015A4F0A"/>
@@ -22543,7 +23057,7 @@
       </w:rPr>
     </w:lvl>
   </w:abstractNum>
-  <w:abstractNum w:abstractNumId="2" w15:restartNumberingAfterBreak="0">
+  <w:abstractNum w:abstractNumId="3" w15:restartNumberingAfterBreak="0">
     <w:nsid w:val="7453620D"/>
     <w:multiLevelType w:val="hybridMultilevel"/>
     <w:tmpl w:val="D1CC1D02"/>
@@ -22658,13 +23172,16 @@
     </w:lvl>
   </w:abstractNum>
   <w:num w:numId="1">
-    <w:abstractNumId w:val="0"/>
+    <w:abstractNumId w:val="1"/>
   </w:num>
   <w:num w:numId="2">
+    <w:abstractNumId w:val="3"/>
+  </w:num>
+  <w:num w:numId="3">
     <w:abstractNumId w:val="2"/>
   </w:num>
-  <w:num w:numId="3">
-    <w:abstractNumId w:val="1"/>
+  <w:num w:numId="4">
+    <w:abstractNumId w:val="0"/>
   </w:num>
 </w:numbering>
 </file>

</xml_diff>

<commit_message>
still working on the portfolio page
</commit_message>
<xml_diff>
--- a/Responsive web design notes.docx
+++ b/Responsive web design notes.docx
@@ -20696,8 +20696,6 @@
         </w:rPr>
         <w:t>Typography</w:t>
       </w:r>
-      <w:bookmarkStart w:id="0" w:name="_GoBack"/>
-      <w:bookmarkEnd w:id="0"/>
     </w:p>
     <w:p>
       <w:pPr>
@@ -21159,6 +21157,62 @@
           <w:color w:val="000000"/>
           <w:sz w:val="28"/>
           <w:szCs w:val="27"/>
+          <w:shd w:val="clear" w:color="auto" w:fill="F5F6F7"/>
+        </w:rPr>
+      </w:pPr>
+    </w:p>
+    <w:p>
+      <w:pPr>
+        <w:shd w:val="clear" w:color="auto" w:fill="FFFFFE"/>
+        <w:spacing w:after="0" w:line="360" w:lineRule="atLeast"/>
+        <w:rPr>
+          <w:rFonts w:ascii="Segoe UI" w:hAnsi="Segoe UI" w:cs="Segoe UI"/>
+          <w:color w:val="000000"/>
+          <w:sz w:val="28"/>
+          <w:szCs w:val="27"/>
+          <w:shd w:val="clear" w:color="auto" w:fill="F5F6F7"/>
+        </w:rPr>
+      </w:pPr>
+      <w:r>
+        <w:rPr>
+          <w:rFonts w:ascii="Segoe UI" w:hAnsi="Segoe UI" w:cs="Segoe UI"/>
+          <w:color w:val="000000"/>
+          <w:sz w:val="28"/>
+          <w:szCs w:val="27"/>
+          <w:shd w:val="clear" w:color="auto" w:fill="F5F6F7"/>
+        </w:rPr>
+        <w:t xml:space="preserve">Text-tranform: uppercase != </w:t>
+      </w:r>
+      <w:r>
+        <w:rPr>
+          <w:rFonts w:ascii="Segoe UI" w:hAnsi="Segoe UI" w:cs="Segoe UI"/>
+          <w:color w:val="000000"/>
+          <w:sz w:val="28"/>
+          <w:szCs w:val="27"/>
+          <w:shd w:val="clear" w:color="auto" w:fill="F5F6F7"/>
+        </w:rPr>
+        <w:t>Text-</w:t>
+      </w:r>
+      <w:r>
+        <w:rPr>
+          <w:rFonts w:ascii="Segoe UI" w:hAnsi="Segoe UI" w:cs="Segoe UI"/>
+          <w:color w:val="000000"/>
+          <w:sz w:val="28"/>
+          <w:szCs w:val="27"/>
+          <w:shd w:val="clear" w:color="auto" w:fill="F5F6F7"/>
+        </w:rPr>
+        <w:t>tranform: capitalize;</w:t>
+      </w:r>
+    </w:p>
+    <w:p>
+      <w:pPr>
+        <w:shd w:val="clear" w:color="auto" w:fill="FFFFFE"/>
+        <w:spacing w:after="0" w:line="360" w:lineRule="atLeast"/>
+        <w:rPr>
+          <w:rFonts w:ascii="Segoe UI" w:hAnsi="Segoe UI" w:cs="Segoe UI"/>
+          <w:color w:val="000000"/>
+          <w:sz w:val="28"/>
+          <w:szCs w:val="27"/>
           <w:u w:val="single"/>
           <w:shd w:val="clear" w:color="auto" w:fill="F5F6F7"/>
         </w:rPr>
@@ -22428,6 +22482,7 @@
           <w:szCs w:val="27"/>
           <w:shd w:val="clear" w:color="auto" w:fill="F5F6F7"/>
         </w:rPr>
+        <w:lastRenderedPageBreak/>
         <w:t>.clip{</w:t>
       </w:r>
     </w:p>
@@ -22474,7 +22529,6 @@
           <w:szCs w:val="27"/>
           <w:shd w:val="clear" w:color="auto" w:fill="F5F6F7"/>
         </w:rPr>
-        <w:lastRenderedPageBreak/>
         <w:t xml:space="preserve">    -webkit-background-clip: text;</w:t>
       </w:r>
     </w:p>
@@ -22642,6 +22696,58 @@
         </w:rPr>
         <w:t>Scroll-based animations</w:t>
       </w:r>
+    </w:p>
+    <w:p>
+      <w:pPr>
+        <w:shd w:val="clear" w:color="auto" w:fill="FFFFFE"/>
+        <w:spacing w:after="0" w:line="360" w:lineRule="atLeast"/>
+        <w:rPr>
+          <w:rFonts w:ascii="Segoe UI" w:hAnsi="Segoe UI" w:cs="Segoe UI"/>
+          <w:color w:val="000000"/>
+          <w:sz w:val="28"/>
+          <w:szCs w:val="27"/>
+          <w:shd w:val="clear" w:color="auto" w:fill="F5F6F7"/>
+        </w:rPr>
+      </w:pPr>
+    </w:p>
+    <w:p>
+      <w:pPr>
+        <w:shd w:val="clear" w:color="auto" w:fill="FFFFFE"/>
+        <w:spacing w:after="0" w:line="360" w:lineRule="atLeast"/>
+        <w:rPr>
+          <w:rFonts w:ascii="Segoe UI" w:hAnsi="Segoe UI" w:cs="Segoe UI"/>
+          <w:color w:val="000000"/>
+          <w:sz w:val="28"/>
+          <w:szCs w:val="27"/>
+          <w:shd w:val="clear" w:color="auto" w:fill="F5F6F7"/>
+        </w:rPr>
+      </w:pPr>
+      <w:r>
+        <w:rPr>
+          <w:rFonts w:ascii="Segoe UI" w:hAnsi="Segoe UI" w:cs="Segoe UI"/>
+          <w:color w:val="000000"/>
+          <w:sz w:val="28"/>
+          <w:szCs w:val="27"/>
+          <w:shd w:val="clear" w:color="auto" w:fill="F5F6F7"/>
+        </w:rPr>
+        <w:t>We add images in html! CSS more for when the image is not static</w:t>
+      </w:r>
+      <w:bookmarkStart w:id="0" w:name="_GoBack"/>
+      <w:bookmarkEnd w:id="0"/>
+    </w:p>
+    <w:p>
+      <w:pPr>
+        <w:shd w:val="clear" w:color="auto" w:fill="FFFFFE"/>
+        <w:spacing w:after="0" w:line="360" w:lineRule="atLeast"/>
+        <w:rPr>
+          <w:rFonts w:ascii="Segoe UI" w:hAnsi="Segoe UI" w:cs="Segoe UI"/>
+          <w:color w:val="000000"/>
+          <w:sz w:val="28"/>
+          <w:szCs w:val="27"/>
+          <w:u w:val="single"/>
+          <w:shd w:val="clear" w:color="auto" w:fill="F5F6F7"/>
+        </w:rPr>
+      </w:pPr>
     </w:p>
     <w:p>
       <w:pPr>

</xml_diff>

<commit_message>
almost done with the portfolio but i just fescol website has a problem.. let me look at that closer
</commit_message>
<xml_diff>
--- a/Responsive web design notes.docx
+++ b/Responsive web design notes.docx
@@ -2846,10 +2846,80 @@
         </w:rPr>
         <w:t> sub-properties provide this functionality for flex, grid, and multi-column layout. You apply the property to the container element.</w:t>
       </w:r>
+      <w:r>
+        <w:rPr>
+          <w:rFonts w:ascii="Segoe UI" w:hAnsi="Segoe UI" w:cs="Segoe UI"/>
+          <w:color w:val="000000"/>
+          <w:sz w:val="28"/>
+          <w:szCs w:val="28"/>
+          <w:shd w:val="clear" w:color="auto" w:fill="F5F6F7"/>
+        </w:rPr>
+        <w:t xml:space="preserve">  </w:t>
+      </w:r>
+    </w:p>
+    <w:p>
+      <w:pPr>
+        <w:shd w:val="clear" w:color="auto" w:fill="FFFFFE"/>
+        <w:spacing w:after="0" w:line="360" w:lineRule="atLeast"/>
+        <w:rPr>
+          <w:rFonts w:ascii="Segoe UI" w:hAnsi="Segoe UI" w:cs="Segoe UI"/>
+          <w:color w:val="000000"/>
+          <w:sz w:val="28"/>
+          <w:szCs w:val="27"/>
+          <w:u w:val="single"/>
+          <w:shd w:val="clear" w:color="auto" w:fill="F5F6F7"/>
+        </w:rPr>
+      </w:pPr>
+    </w:p>
+    <w:p>
+      <w:pPr>
+        <w:shd w:val="clear" w:color="auto" w:fill="FFFFFE"/>
+        <w:spacing w:after="0" w:line="360" w:lineRule="atLeast"/>
+        <w:rPr>
+          <w:rFonts w:ascii="Segoe UI" w:hAnsi="Segoe UI" w:cs="Segoe UI"/>
+          <w:color w:val="000000"/>
+          <w:sz w:val="28"/>
+          <w:szCs w:val="27"/>
+          <w:shd w:val="clear" w:color="auto" w:fill="F5F6F7"/>
+        </w:rPr>
+      </w:pPr>
+      <w:r>
+        <w:rPr>
+          <w:rFonts w:ascii="Segoe UI" w:hAnsi="Segoe UI" w:cs="Segoe UI"/>
+          <w:color w:val="000000"/>
+          <w:sz w:val="28"/>
+          <w:szCs w:val="27"/>
+          <w:shd w:val="clear" w:color="auto" w:fill="F5F6F7"/>
+        </w:rPr>
+        <w:t xml:space="preserve">Be carefull with the </w:t>
+      </w:r>
+      <w:r>
+        <w:rPr>
+          <w:rFonts w:ascii="Segoe UI" w:hAnsi="Segoe UI" w:cs="Segoe UI"/>
+          <w:b/>
+          <w:color w:val="000000"/>
+          <w:sz w:val="28"/>
+          <w:szCs w:val="27"/>
+          <w:shd w:val="clear" w:color="auto" w:fill="F5F6F7"/>
+        </w:rPr>
+        <w:t xml:space="preserve">Gap </w:t>
+      </w:r>
+      <w:r>
+        <w:rPr>
+          <w:rFonts w:ascii="Segoe UI" w:hAnsi="Segoe UI" w:cs="Segoe UI"/>
+          <w:color w:val="000000"/>
+          <w:sz w:val="28"/>
+          <w:szCs w:val="27"/>
+          <w:shd w:val="clear" w:color="auto" w:fill="F5F6F7"/>
+        </w:rPr>
+        <w:t>attribute as it may deform flex or grid items. Make sure to always pick or assign a gap that won’t disturb the layout</w:t>
+      </w:r>
     </w:p>
     <w:p>
       <w:pPr>
         <w:pStyle w:val="ListParagraph"/>
+        <w:shd w:val="clear" w:color="auto" w:fill="F5F6F7"/>
+        <w:spacing w:before="100" w:beforeAutospacing="1" w:after="100" w:afterAutospacing="1" w:line="240" w:lineRule="auto"/>
         <w:rPr>
           <w:rFonts w:ascii="Segoe UI" w:hAnsi="Segoe UI" w:cs="Segoe UI"/>
           <w:color w:val="000000"/>
@@ -3450,7 +3520,6 @@
           <w:u w:val="single"/>
           <w:shd w:val="clear" w:color="auto" w:fill="F5F6F7"/>
         </w:rPr>
-        <w:lastRenderedPageBreak/>
         <w:t>Flex</w:t>
       </w:r>
     </w:p>
@@ -3883,6 +3952,7 @@
           <w:szCs w:val="28"/>
           <w:shd w:val="clear" w:color="auto" w:fill="F5F6F7"/>
         </w:rPr>
+        <w:lastRenderedPageBreak/>
         <w:t xml:space="preserve">- </w:t>
       </w:r>
       <w:r>
@@ -3953,7 +4023,6 @@
           <w:szCs w:val="28"/>
           <w:shd w:val="clear" w:color="auto" w:fill="F5F6F7"/>
         </w:rPr>
-        <w:lastRenderedPageBreak/>
         <w:t>Typography</w:t>
       </w:r>
     </w:p>
@@ -4867,7 +4936,17 @@
           <w:sz w:val="27"/>
           <w:szCs w:val="27"/>
         </w:rPr>
-        <w:t>For every required field just add the required before closing the “&gt;” . Example : &lt;input type=”number” required/&gt;, &lt;select required&gt;. Notice that for non self closing elements the required keyword is added on the first ”&lt;&gt;”. Okay good.</w:t>
+        <w:t xml:space="preserve">For every required field just add the required before closing the “&gt;” . Example : &lt;input type=”number” required/&gt;, &lt;select required&gt;. Notice </w:t>
+      </w:r>
+      <w:r>
+        <w:rPr>
+          <w:rFonts w:ascii="Segoe UI" w:eastAsia="Times New Roman" w:hAnsi="Segoe UI" w:cs="Segoe UI"/>
+          <w:color w:val="000000"/>
+          <w:sz w:val="27"/>
+          <w:szCs w:val="27"/>
+        </w:rPr>
+        <w:lastRenderedPageBreak/>
+        <w:t>that for non self closing elements the required keyword is added on the first ”&lt;&gt;”. Okay good.</w:t>
       </w:r>
     </w:p>
     <w:p>
@@ -4923,7 +5002,6 @@
           <w:sz w:val="27"/>
           <w:szCs w:val="27"/>
         </w:rPr>
-        <w:lastRenderedPageBreak/>
         <w:t>For self closing elements the / comes after the element name e.g  &lt;input/&gt;. On the other hand non self closing elements have the / before the name. e.g &lt;div&gt;&lt;/div&gt; , &lt;textarea&gt; &lt;/textarea&gt;</w:t>
       </w:r>
     </w:p>
@@ -5353,6 +5431,7 @@
           <w:sz w:val="27"/>
           <w:szCs w:val="27"/>
         </w:rPr>
+        <w:lastRenderedPageBreak/>
         <w:t>The </w:t>
       </w:r>
       <w:r>
@@ -5557,7 +5636,6 @@
           <w:sz w:val="27"/>
           <w:szCs w:val="27"/>
         </w:rPr>
-        <w:lastRenderedPageBreak/>
         <w:br/>
       </w:r>
     </w:p>
@@ -6310,6 +6388,7 @@
           <w:szCs w:val="27"/>
           <w:shd w:val="clear" w:color="auto" w:fill="F5F6F7"/>
         </w:rPr>
+        <w:lastRenderedPageBreak/>
         <w:t>tr: Table Row</w:t>
       </w:r>
     </w:p>
@@ -6346,7 +6425,6 @@
           <w:sz w:val="24"/>
           <w:shd w:val="clear" w:color="auto" w:fill="DFDFE2"/>
         </w:rPr>
-        <w:lastRenderedPageBreak/>
         <w:t>span[class~="sr-only"]</w:t>
       </w:r>
       <w:r>
@@ -7311,7 +7389,6 @@
           <w:sz w:val="32"/>
           <w:szCs w:val="27"/>
         </w:rPr>
-        <w:lastRenderedPageBreak/>
         <w:t>span[class~=”sr-only”]</w:t>
       </w:r>
       <w:r>
@@ -7856,6 +7933,7 @@
           <w:szCs w:val="27"/>
           <w:shd w:val="clear" w:color="auto" w:fill="F5F6F7"/>
         </w:rPr>
+        <w:lastRenderedPageBreak/>
         <w:t xml:space="preserve">button.hover_animate </w:t>
       </w:r>
       <w:r>
@@ -8530,7 +8608,6 @@
           <w:sz w:val="36"/>
           <w:szCs w:val="27"/>
         </w:rPr>
-        <w:lastRenderedPageBreak/>
         <w:t xml:space="preserve">Linear gradient </w:t>
       </w:r>
       <w:r>
@@ -9534,7 +9611,6 @@
           <w:sz w:val="27"/>
           <w:szCs w:val="27"/>
         </w:rPr>
-        <w:lastRenderedPageBreak/>
         <w:t>*</w:t>
       </w:r>
       <w:r>
@@ -10086,6 +10162,7 @@
           <w:sz w:val="32"/>
           <w:szCs w:val="27"/>
         </w:rPr>
+        <w:lastRenderedPageBreak/>
         <w:br/>
         <w:t>In this case green is the fallback of –building-color2. Perfect.</w:t>
       </w:r>
@@ -10151,7 +10228,6 @@
           <w:sz w:val="27"/>
           <w:szCs w:val="27"/>
         </w:rPr>
-        <w:lastRenderedPageBreak/>
         <w:t>gradient-</w:t>
       </w:r>
       <w:proofErr w:type="gramStart"/>
@@ -10997,6 +11073,7 @@
           <w:sz w:val="27"/>
           <w:szCs w:val="27"/>
         </w:rPr>
+        <w:lastRenderedPageBreak/>
         <w:t>);</w:t>
       </w:r>
     </w:p>
@@ -11113,7 +11190,6 @@
           <w:sz w:val="27"/>
           <w:szCs w:val="27"/>
         </w:rPr>
-        <w:lastRenderedPageBreak/>
         <w:t>Above is a usef</w:t>
       </w:r>
       <w:r>
@@ -11694,6 +11770,7 @@
           <w:szCs w:val="27"/>
           <w:shd w:val="clear" w:color="auto" w:fill="F5F6F7"/>
         </w:rPr>
+        <w:lastRenderedPageBreak/>
         <w:t>The CSS Grid</w:t>
       </w:r>
     </w:p>
@@ -11821,7 +11898,6 @@
           <w:u w:val="single"/>
           <w:shd w:val="clear" w:color="auto" w:fill="F5F6F7"/>
         </w:rPr>
-        <w:lastRenderedPageBreak/>
         <w:t>Grid-template-columns</w:t>
       </w:r>
     </w:p>
@@ -12887,6 +12963,7 @@
           <w:szCs w:val="27"/>
           <w:shd w:val="clear" w:color="auto" w:fill="F5F6F7"/>
         </w:rPr>
+        <w:lastRenderedPageBreak/>
         <w:t>.</w:t>
       </w:r>
     </w:p>
@@ -15771,6 +15848,7 @@
           <w:sz w:val="27"/>
           <w:szCs w:val="27"/>
         </w:rPr>
+        <w:lastRenderedPageBreak/>
         <w:t>Or</w:t>
       </w:r>
       <w:proofErr w:type="gramEnd"/>
@@ -15892,7 +15970,6 @@
           <w:szCs w:val="27"/>
           <w:shd w:val="clear" w:color="auto" w:fill="F5F6F7"/>
         </w:rPr>
-        <w:lastRenderedPageBreak/>
         <w:t>Much like Flexbox, with CSS Grid you can align the content of grid items with </w:t>
       </w:r>
       <w:r>
@@ -16640,6 +16717,7 @@
           <w:szCs w:val="27"/>
           <w:shd w:val="clear" w:color="auto" w:fill="F5F6F7"/>
         </w:rPr>
+        <w:lastRenderedPageBreak/>
         <w:t>In css grid The </w:t>
       </w:r>
       <w:r>
@@ -17527,6 +17605,16 @@
           <w:shd w:val="clear" w:color="auto" w:fill="F5F6F7"/>
         </w:rPr>
         <w:br/>
+      </w:r>
+      <w:r>
+        <w:rPr>
+          <w:rFonts w:ascii="Segoe UI" w:hAnsi="Segoe UI" w:cs="Segoe UI"/>
+          <w:color w:val="000000"/>
+          <w:sz w:val="27"/>
+          <w:szCs w:val="27"/>
+          <w:shd w:val="clear" w:color="auto" w:fill="F5F6F7"/>
+        </w:rPr>
+        <w:lastRenderedPageBreak/>
         <w:t xml:space="preserve">        </w:t>
       </w:r>
       <w:r>
@@ -18149,6 +18237,7 @@
           <w:szCs w:val="27"/>
           <w:shd w:val="clear" w:color="auto" w:fill="F5F6F7"/>
         </w:rPr>
+        <w:lastRenderedPageBreak/>
         <w:t>The </w:t>
       </w:r>
       <w:r>
@@ -18310,7 +18399,6 @@
           <w:szCs w:val="27"/>
           <w:shd w:val="clear" w:color="auto" w:fill="F5F6F7"/>
         </w:rPr>
-        <w:lastRenderedPageBreak/>
         <w:t>The </w:t>
       </w:r>
       <w:r>
@@ -18929,6 +19017,7 @@
           <w:szCs w:val="27"/>
           <w:shd w:val="clear" w:color="auto" w:fill="F5F6F7"/>
         </w:rPr>
+        <w:lastRenderedPageBreak/>
         <w:tab/>
         <w:t>transition: transform 1s ease-in-out 0s;</w:t>
       </w:r>
@@ -19061,7 +19150,6 @@
           <w:szCs w:val="27"/>
           <w:shd w:val="clear" w:color="auto" w:fill="F5F6F7"/>
         </w:rPr>
-        <w:lastRenderedPageBreak/>
         <w:t>BEM Naming convention</w:t>
       </w:r>
     </w:p>
@@ -19933,7 +20021,6 @@
           <w:szCs w:val="27"/>
           <w:shd w:val="clear" w:color="auto" w:fill="F5F6F7"/>
         </w:rPr>
-        <w:lastRenderedPageBreak/>
         <w:t>Card</w:t>
       </w:r>
       <w:r>
@@ -21423,6 +21510,7 @@
           <w:szCs w:val="27"/>
           <w:shd w:val="clear" w:color="auto" w:fill="F5F6F7"/>
         </w:rPr>
+        <w:lastRenderedPageBreak/>
         <w:t xml:space="preserve">For ordered lists, you can use the property </w:t>
       </w:r>
     </w:p>
@@ -22362,6 +22450,7 @@
           <w:szCs w:val="27"/>
           <w:shd w:val="clear" w:color="auto" w:fill="F5F6F7"/>
         </w:rPr>
+        <w:lastRenderedPageBreak/>
         <w:t xml:space="preserve">Do this   :is(header, footer) .btn { } </w:t>
       </w:r>
     </w:p>
@@ -22482,7 +22571,6 @@
           <w:szCs w:val="27"/>
           <w:shd w:val="clear" w:color="auto" w:fill="F5F6F7"/>
         </w:rPr>
-        <w:lastRenderedPageBreak/>
         <w:t>.clip{</w:t>
       </w:r>
     </w:p>
@@ -22696,6 +22784,17 @@
         </w:rPr>
         <w:t>Scroll-based animations</w:t>
       </w:r>
+      <w:r>
+        <w:rPr>
+          <w:rFonts w:ascii="Segoe UI" w:hAnsi="Segoe UI" w:cs="Segoe UI"/>
+          <w:color w:val="000000"/>
+          <w:sz w:val="28"/>
+          <w:szCs w:val="27"/>
+          <w:u w:val="single"/>
+          <w:shd w:val="clear" w:color="auto" w:fill="F5F6F7"/>
+        </w:rPr>
+        <w:t xml:space="preserve"> ( check the responsive web dev repo)</w:t>
+      </w:r>
     </w:p>
     <w:p>
       <w:pPr>
@@ -22731,51 +22830,831 @@
           <w:shd w:val="clear" w:color="auto" w:fill="F5F6F7"/>
         </w:rPr>
         <w:t>We add images in html! CSS more for when the image is not static</w:t>
+      </w:r>
+    </w:p>
+    <w:p>
+      <w:pPr>
+        <w:shd w:val="clear" w:color="auto" w:fill="FFFFFE"/>
+        <w:spacing w:after="0" w:line="360" w:lineRule="atLeast"/>
+        <w:rPr>
+          <w:rFonts w:ascii="Segoe UI" w:hAnsi="Segoe UI" w:cs="Segoe UI"/>
+          <w:color w:val="000000"/>
+          <w:sz w:val="28"/>
+          <w:szCs w:val="27"/>
+          <w:shd w:val="clear" w:color="auto" w:fill="F5F6F7"/>
+        </w:rPr>
+      </w:pPr>
+      <w:r>
+        <w:rPr>
+          <w:rFonts w:ascii="Segoe UI" w:hAnsi="Segoe UI" w:cs="Segoe UI"/>
+          <w:color w:val="000000"/>
+          <w:sz w:val="28"/>
+          <w:szCs w:val="27"/>
+          <w:shd w:val="clear" w:color="auto" w:fill="F5F6F7"/>
+        </w:rPr>
+        <w:t xml:space="preserve">The </w:t>
+      </w:r>
+      <w:r>
+        <w:rPr>
+          <w:rFonts w:ascii="Segoe UI" w:hAnsi="Segoe UI" w:cs="Segoe UI"/>
+          <w:i/>
+          <w:color w:val="000000"/>
+          <w:sz w:val="28"/>
+          <w:szCs w:val="27"/>
+          <w:shd w:val="clear" w:color="auto" w:fill="F5F6F7"/>
+        </w:rPr>
+        <w:t xml:space="preserve">inherit </w:t>
+      </w:r>
+      <w:r>
+        <w:rPr>
+          <w:rFonts w:ascii="Segoe UI" w:hAnsi="Segoe UI" w:cs="Segoe UI"/>
+          <w:color w:val="000000"/>
+          <w:sz w:val="28"/>
+          <w:szCs w:val="27"/>
+          <w:shd w:val="clear" w:color="auto" w:fill="F5F6F7"/>
+        </w:rPr>
+        <w:t xml:space="preserve"> property is a monster property</w:t>
+      </w:r>
+      <w:r>
+        <w:rPr>
+          <w:rFonts w:ascii="Segoe UI" w:hAnsi="Segoe UI" w:cs="Segoe UI"/>
+          <w:color w:val="000000"/>
+          <w:sz w:val="28"/>
+          <w:szCs w:val="27"/>
+          <w:shd w:val="clear" w:color="auto" w:fill="F5F6F7"/>
+        </w:rPr>
+        <w:t>!</w:t>
+      </w:r>
+      <w:r>
+        <w:rPr>
+          <w:rFonts w:ascii="Segoe UI" w:hAnsi="Segoe UI" w:cs="Segoe UI"/>
+          <w:color w:val="000000"/>
+          <w:sz w:val="28"/>
+          <w:szCs w:val="27"/>
+          <w:shd w:val="clear" w:color="auto" w:fill="F5F6F7"/>
+        </w:rPr>
+        <w:t xml:space="preserve"> Use it well and it will do wonderful stuff!</w:t>
+      </w:r>
+    </w:p>
+    <w:p>
+      <w:pPr>
+        <w:shd w:val="clear" w:color="auto" w:fill="FFFFFE"/>
+        <w:spacing w:after="0" w:line="360" w:lineRule="atLeast"/>
+        <w:rPr>
+          <w:rFonts w:ascii="Segoe UI" w:hAnsi="Segoe UI" w:cs="Segoe UI"/>
+          <w:color w:val="000000"/>
+          <w:sz w:val="28"/>
+          <w:szCs w:val="27"/>
+          <w:shd w:val="clear" w:color="auto" w:fill="F5F6F7"/>
+        </w:rPr>
+      </w:pPr>
+    </w:p>
+    <w:p>
+      <w:pPr>
+        <w:shd w:val="clear" w:color="auto" w:fill="FFFFFE"/>
+        <w:spacing w:after="0" w:line="360" w:lineRule="atLeast"/>
+        <w:rPr>
+          <w:rFonts w:ascii="Segoe UI" w:hAnsi="Segoe UI" w:cs="Segoe UI"/>
+          <w:b/>
+          <w:color w:val="000000"/>
+          <w:sz w:val="28"/>
+          <w:szCs w:val="27"/>
+          <w:shd w:val="clear" w:color="auto" w:fill="F5F6F7"/>
+        </w:rPr>
+      </w:pPr>
+    </w:p>
+    <w:p>
+      <w:pPr>
+        <w:shd w:val="clear" w:color="auto" w:fill="FFFFFE"/>
+        <w:spacing w:after="0" w:line="360" w:lineRule="atLeast"/>
+        <w:rPr>
+          <w:rFonts w:ascii="Segoe UI" w:hAnsi="Segoe UI" w:cs="Segoe UI"/>
+          <w:b/>
+          <w:color w:val="000000"/>
+          <w:sz w:val="28"/>
+          <w:szCs w:val="27"/>
+          <w:shd w:val="clear" w:color="auto" w:fill="F5F6F7"/>
+        </w:rPr>
+      </w:pPr>
+      <w:r>
+        <w:rPr>
+          <w:rFonts w:ascii="Segoe UI" w:hAnsi="Segoe UI" w:cs="Segoe UI"/>
+          <w:b/>
+          <w:color w:val="000000"/>
+          <w:sz w:val="28"/>
+          <w:szCs w:val="27"/>
+          <w:shd w:val="clear" w:color="auto" w:fill="F5F6F7"/>
+        </w:rPr>
+        <w:t xml:space="preserve">Images secrets revelled!! </w:t>
+      </w:r>
+    </w:p>
+    <w:p>
+      <w:pPr>
+        <w:shd w:val="clear" w:color="auto" w:fill="FFFFFE"/>
+        <w:spacing w:after="0" w:line="360" w:lineRule="atLeast"/>
+        <w:rPr>
+          <w:rFonts w:ascii="Segoe UI" w:hAnsi="Segoe UI" w:cs="Segoe UI"/>
+          <w:color w:val="000000"/>
+          <w:sz w:val="28"/>
+          <w:szCs w:val="27"/>
+          <w:shd w:val="clear" w:color="auto" w:fill="F5F6F7"/>
+        </w:rPr>
+      </w:pPr>
+    </w:p>
+    <w:p>
+      <w:pPr>
+        <w:shd w:val="clear" w:color="auto" w:fill="FFFFFE"/>
+        <w:spacing w:after="0" w:line="360" w:lineRule="atLeast"/>
+        <w:rPr>
+          <w:rFonts w:ascii="Segoe UI" w:hAnsi="Segoe UI" w:cs="Segoe UI"/>
+          <w:color w:val="000000"/>
+          <w:sz w:val="28"/>
+          <w:szCs w:val="27"/>
+          <w:shd w:val="clear" w:color="auto" w:fill="F5F6F7"/>
+        </w:rPr>
+      </w:pPr>
+      <w:r>
+        <w:rPr>
+          <w:rFonts w:ascii="Segoe UI" w:hAnsi="Segoe UI" w:cs="Segoe UI"/>
+          <w:b/>
+          <w:color w:val="000000"/>
+          <w:sz w:val="28"/>
+          <w:szCs w:val="27"/>
+          <w:shd w:val="clear" w:color="auto" w:fill="F5F6F7"/>
+        </w:rPr>
+        <w:t xml:space="preserve">Html </w:t>
+      </w:r>
+      <w:r>
+        <w:rPr>
+          <w:rFonts w:ascii="Segoe UI" w:hAnsi="Segoe UI" w:cs="Segoe UI"/>
+          <w:color w:val="000000"/>
+          <w:sz w:val="28"/>
+          <w:szCs w:val="27"/>
+          <w:shd w:val="clear" w:color="auto" w:fill="F5F6F7"/>
+        </w:rPr>
+        <w:t>: object-fit: cover</w:t>
+      </w:r>
+    </w:p>
+    <w:p>
+      <w:pPr>
+        <w:shd w:val="clear" w:color="auto" w:fill="FFFFFE"/>
+        <w:spacing w:after="0" w:line="360" w:lineRule="atLeast"/>
+        <w:rPr>
+          <w:rFonts w:ascii="Segoe UI" w:hAnsi="Segoe UI" w:cs="Segoe UI"/>
+          <w:color w:val="000000"/>
+          <w:sz w:val="28"/>
+          <w:szCs w:val="27"/>
+          <w:shd w:val="clear" w:color="auto" w:fill="F5F6F7"/>
+        </w:rPr>
+      </w:pPr>
+      <w:r>
+        <w:rPr>
+          <w:rFonts w:ascii="Segoe UI" w:hAnsi="Segoe UI" w:cs="Segoe UI"/>
+          <w:b/>
+          <w:color w:val="000000"/>
+          <w:sz w:val="28"/>
+          <w:szCs w:val="27"/>
+          <w:shd w:val="clear" w:color="auto" w:fill="F5F6F7"/>
+        </w:rPr>
+        <w:t>CSS</w:t>
+      </w:r>
+      <w:r>
+        <w:rPr>
+          <w:rFonts w:ascii="Segoe UI" w:hAnsi="Segoe UI" w:cs="Segoe UI"/>
+          <w:color w:val="000000"/>
+          <w:sz w:val="28"/>
+          <w:szCs w:val="27"/>
+          <w:shd w:val="clear" w:color="auto" w:fill="F5F6F7"/>
+        </w:rPr>
+        <w:t>: background-size: cover</w:t>
+      </w:r>
+    </w:p>
+    <w:p>
+      <w:pPr>
+        <w:shd w:val="clear" w:color="auto" w:fill="FFFFFE"/>
+        <w:spacing w:after="0" w:line="360" w:lineRule="atLeast"/>
+        <w:rPr>
+          <w:rFonts w:ascii="Segoe UI" w:hAnsi="Segoe UI" w:cs="Segoe UI"/>
+          <w:color w:val="000000"/>
+          <w:sz w:val="28"/>
+          <w:szCs w:val="27"/>
+          <w:shd w:val="clear" w:color="auto" w:fill="F5F6F7"/>
+        </w:rPr>
+      </w:pPr>
+    </w:p>
+    <w:p>
+      <w:pPr>
+        <w:shd w:val="clear" w:color="auto" w:fill="FFFFFE"/>
+        <w:spacing w:after="0" w:line="360" w:lineRule="atLeast"/>
+        <w:rPr>
+          <w:rFonts w:ascii="Segoe UI" w:hAnsi="Segoe UI" w:cs="Segoe UI"/>
+          <w:color w:val="000000"/>
+          <w:sz w:val="28"/>
+          <w:szCs w:val="27"/>
+          <w:shd w:val="clear" w:color="auto" w:fill="F5F6F7"/>
+        </w:rPr>
+      </w:pPr>
+      <w:r>
+        <w:rPr>
+          <w:rFonts w:ascii="Segoe UI" w:hAnsi="Segoe UI" w:cs="Segoe UI"/>
+          <w:color w:val="000000"/>
+          <w:sz w:val="28"/>
+          <w:szCs w:val="27"/>
+          <w:shd w:val="clear" w:color="auto" w:fill="F5F6F7"/>
+        </w:rPr>
+        <w:t xml:space="preserve">This is a stunning discovery </w:t>
+      </w:r>
+      <w:r>
+        <w:rPr>
+          <mc:AlternateContent>
+            <mc:Choice Requires="w16se">
+              <w:rFonts w:ascii="Segoe UI" w:hAnsi="Segoe UI" w:cs="Segoe UI"/>
+            </mc:Choice>
+            <mc:Fallback>
+              <w:rFonts w:ascii="Segoe UI Emoji" w:eastAsia="Segoe UI Emoji" w:hAnsi="Segoe UI Emoji" w:cs="Segoe UI Emoji"/>
+            </mc:Fallback>
+          </mc:AlternateContent>
+          <w:color w:val="000000"/>
+          <w:sz w:val="28"/>
+          <w:szCs w:val="27"/>
+          <w:shd w:val="clear" w:color="auto" w:fill="F5F6F7"/>
+        </w:rPr>
+        <mc:AlternateContent>
+          <mc:Choice Requires="w16se">
+            <w16se:symEx w16se:font="Segoe UI Emoji" w16se:char="1F605"/>
+          </mc:Choice>
+          <mc:Fallback>
+            <w:t>😅</w:t>
+          </mc:Fallback>
+        </mc:AlternateContent>
+      </w:r>
+      <w:r>
+        <w:rPr>
+          <mc:AlternateContent>
+            <mc:Choice Requires="w16se">
+              <w:rFonts w:ascii="Segoe UI" w:hAnsi="Segoe UI" w:cs="Segoe UI"/>
+            </mc:Choice>
+            <mc:Fallback>
+              <w:rFonts w:ascii="Segoe UI Emoji" w:eastAsia="Segoe UI Emoji" w:hAnsi="Segoe UI Emoji" w:cs="Segoe UI Emoji"/>
+            </mc:Fallback>
+          </mc:AlternateContent>
+          <w:color w:val="000000"/>
+          <w:sz w:val="28"/>
+          <w:szCs w:val="27"/>
+          <w:shd w:val="clear" w:color="auto" w:fill="F5F6F7"/>
+        </w:rPr>
+        <mc:AlternateContent>
+          <mc:Choice Requires="w16se">
+            <w16se:symEx w16se:font="Segoe UI Emoji" w16se:char="1F601"/>
+          </mc:Choice>
+          <mc:Fallback>
+            <w:t>😁</w:t>
+          </mc:Fallback>
+        </mc:AlternateContent>
+      </w:r>
+      <w:r>
+        <w:rPr>
+          <w:rFonts w:ascii="Segoe UI" w:hAnsi="Segoe UI" w:cs="Segoe UI"/>
+          <w:color w:val="000000"/>
+          <w:sz w:val="28"/>
+          <w:szCs w:val="27"/>
+          <w:shd w:val="clear" w:color="auto" w:fill="F5F6F7"/>
+        </w:rPr>
+        <w:t xml:space="preserve">. </w:t>
+      </w:r>
+      <w:r>
+        <w:rPr>
+          <w:rFonts w:ascii="Segoe UI" w:hAnsi="Segoe UI" w:cs="Segoe UI"/>
+          <w:color w:val="000000"/>
+          <w:sz w:val="28"/>
+          <w:szCs w:val="27"/>
+          <w:shd w:val="clear" w:color="auto" w:fill="F5F6F7"/>
+        </w:rPr>
+        <w:t>So henceforth depending on what you wann do.. those are the options!</w:t>
+      </w:r>
+      <w:r>
+        <w:rPr>
+          <w:rFonts w:ascii="Segoe UI" w:hAnsi="Segoe UI" w:cs="Segoe UI"/>
+          <w:color w:val="000000"/>
+          <w:sz w:val="28"/>
+          <w:szCs w:val="27"/>
+          <w:shd w:val="clear" w:color="auto" w:fill="F5F6F7"/>
+        </w:rPr>
+        <w:t xml:space="preserve"> </w:t>
+      </w:r>
+      <w:r>
+        <w:rPr>
+          <mc:AlternateContent>
+            <mc:Choice Requires="w16se">
+              <w:rFonts w:ascii="Segoe UI" w:hAnsi="Segoe UI" w:cs="Segoe UI"/>
+            </mc:Choice>
+            <mc:Fallback>
+              <w:rFonts w:ascii="Segoe UI Emoji" w:eastAsia="Segoe UI Emoji" w:hAnsi="Segoe UI Emoji" w:cs="Segoe UI Emoji"/>
+            </mc:Fallback>
+          </mc:AlternateContent>
+          <w:color w:val="000000"/>
+          <w:sz w:val="28"/>
+          <w:szCs w:val="27"/>
+          <w:shd w:val="clear" w:color="auto" w:fill="F5F6F7"/>
+        </w:rPr>
+        <mc:AlternateContent>
+          <mc:Choice Requires="w16se">
+            <w16se:symEx w16se:font="Segoe UI Emoji" w16se:char="1F914"/>
+          </mc:Choice>
+          <mc:Fallback>
+            <w:t>🤔</w:t>
+          </mc:Fallback>
+        </mc:AlternateContent>
+      </w:r>
+      <w:r>
+        <w:rPr>
+          <mc:AlternateContent>
+            <mc:Choice Requires="w16se">
+              <w:rFonts w:ascii="Segoe UI" w:hAnsi="Segoe UI" w:cs="Segoe UI"/>
+            </mc:Choice>
+            <mc:Fallback>
+              <w:rFonts w:ascii="Segoe UI Emoji" w:eastAsia="Segoe UI Emoji" w:hAnsi="Segoe UI Emoji" w:cs="Segoe UI Emoji"/>
+            </mc:Fallback>
+          </mc:AlternateContent>
+          <w:color w:val="000000"/>
+          <w:sz w:val="28"/>
+          <w:szCs w:val="27"/>
+          <w:shd w:val="clear" w:color="auto" w:fill="F5F6F7"/>
+        </w:rPr>
+        <mc:AlternateContent>
+          <mc:Choice Requires="w16se">
+            <w16se:symEx w16se:font="Segoe UI Emoji" w16se:char="1F604"/>
+          </mc:Choice>
+          <mc:Fallback>
+            <w:t>😄</w:t>
+          </mc:Fallback>
+        </mc:AlternateContent>
+      </w:r>
+    </w:p>
+    <w:p>
+      <w:pPr>
+        <w:shd w:val="clear" w:color="auto" w:fill="FFFFFE"/>
+        <w:spacing w:after="0" w:line="360" w:lineRule="atLeast"/>
+        <w:rPr>
+          <w:rFonts w:ascii="Segoe UI" w:hAnsi="Segoe UI" w:cs="Segoe UI"/>
+          <w:color w:val="000000"/>
+          <w:sz w:val="28"/>
+          <w:szCs w:val="27"/>
+          <w:shd w:val="clear" w:color="auto" w:fill="F5F6F7"/>
+        </w:rPr>
+      </w:pPr>
+    </w:p>
+    <w:p>
+      <w:pPr>
+        <w:shd w:val="clear" w:color="auto" w:fill="FFFFFE"/>
+        <w:spacing w:after="0" w:line="360" w:lineRule="atLeast"/>
+        <w:rPr>
+          <w:rFonts w:ascii="Segoe UI" w:hAnsi="Segoe UI" w:cs="Segoe UI"/>
+          <w:color w:val="000000"/>
+          <w:sz w:val="28"/>
+          <w:szCs w:val="27"/>
+          <w:shd w:val="clear" w:color="auto" w:fill="F5F6F7"/>
+        </w:rPr>
+      </w:pPr>
+      <w:r>
+        <w:rPr>
+          <w:rFonts w:ascii="Segoe UI" w:hAnsi="Segoe UI" w:cs="Segoe UI"/>
+          <w:color w:val="000000"/>
+          <w:sz w:val="28"/>
+          <w:szCs w:val="27"/>
+          <w:shd w:val="clear" w:color="auto" w:fill="F5F6F7"/>
+        </w:rPr>
+        <w:t xml:space="preserve">More amazingly, you can even use the css and inject it in the html like this: </w:t>
+      </w:r>
+    </w:p>
+    <w:p>
+      <w:pPr>
+        <w:shd w:val="clear" w:color="auto" w:fill="FFFFFE"/>
+        <w:spacing w:after="0" w:line="360" w:lineRule="atLeast"/>
+        <w:rPr>
+          <w:rFonts w:ascii="Segoe UI" w:hAnsi="Segoe UI" w:cs="Segoe UI"/>
+          <w:color w:val="000000"/>
+          <w:sz w:val="28"/>
+          <w:szCs w:val="27"/>
+          <w:shd w:val="clear" w:color="auto" w:fill="F5F6F7"/>
+        </w:rPr>
+      </w:pPr>
+    </w:p>
+    <w:p>
+      <w:pPr>
+        <w:shd w:val="clear" w:color="auto" w:fill="FFFFFE"/>
+        <w:spacing w:after="0" w:line="360" w:lineRule="atLeast"/>
+        <w:rPr>
+          <w:rFonts w:ascii="Segoe UI" w:hAnsi="Segoe UI" w:cs="Segoe UI"/>
+          <w:color w:val="000000"/>
+          <w:sz w:val="28"/>
+          <w:szCs w:val="27"/>
+          <w:shd w:val="clear" w:color="auto" w:fill="F5F6F7"/>
+        </w:rPr>
+      </w:pPr>
+    </w:p>
+    <w:p>
+      <w:pPr>
+        <w:shd w:val="clear" w:color="auto" w:fill="1E1E1E"/>
+        <w:spacing w:after="0" w:line="345" w:lineRule="atLeast"/>
+        <w:rPr>
+          <w:rFonts w:ascii="Consolas" w:eastAsia="Times New Roman" w:hAnsi="Consolas" w:cs="Times New Roman"/>
+          <w:noProof w:val="0"/>
+          <w:color w:val="D4D4D4"/>
+          <w:sz w:val="26"/>
+          <w:szCs w:val="26"/>
+        </w:rPr>
+      </w:pPr>
+      <w:r>
+        <w:rPr>
+          <w:rFonts w:ascii="Consolas" w:eastAsia="Times New Roman" w:hAnsi="Consolas" w:cs="Times New Roman"/>
+          <w:noProof w:val="0"/>
+          <w:color w:val="D4D4D4"/>
+          <w:sz w:val="26"/>
+          <w:szCs w:val="26"/>
+        </w:rPr>
+        <w:lastRenderedPageBreak/>
+        <w:t xml:space="preserve">                </w:t>
+      </w:r>
+      <w:r>
+        <w:rPr>
+          <w:rFonts w:ascii="Consolas" w:eastAsia="Times New Roman" w:hAnsi="Consolas" w:cs="Times New Roman"/>
+          <w:noProof w:val="0"/>
+          <w:color w:val="808080"/>
+          <w:sz w:val="26"/>
+          <w:szCs w:val="26"/>
+        </w:rPr>
+        <w:t>&lt;</w:t>
+      </w:r>
+      <w:r>
+        <w:rPr>
+          <w:rFonts w:ascii="Consolas" w:eastAsia="Times New Roman" w:hAnsi="Consolas" w:cs="Times New Roman"/>
+          <w:noProof w:val="0"/>
+          <w:color w:val="569CD6"/>
+          <w:sz w:val="26"/>
+          <w:szCs w:val="26"/>
+        </w:rPr>
+        <w:t>div</w:t>
+      </w:r>
+      <w:r>
+        <w:rPr>
+          <w:rFonts w:ascii="Consolas" w:eastAsia="Times New Roman" w:hAnsi="Consolas" w:cs="Times New Roman"/>
+          <w:noProof w:val="0"/>
+          <w:color w:val="D4D4D4"/>
+          <w:sz w:val="26"/>
+          <w:szCs w:val="26"/>
+        </w:rPr>
+        <w:t xml:space="preserve"> </w:t>
+      </w:r>
+      <w:r>
+        <w:rPr>
+          <w:rFonts w:ascii="Consolas" w:eastAsia="Times New Roman" w:hAnsi="Consolas" w:cs="Times New Roman"/>
+          <w:noProof w:val="0"/>
+          <w:color w:val="9CDCFE"/>
+          <w:sz w:val="26"/>
+          <w:szCs w:val="26"/>
+        </w:rPr>
+        <w:t>class</w:t>
+      </w:r>
+      <w:r>
+        <w:rPr>
+          <w:rFonts w:ascii="Consolas" w:eastAsia="Times New Roman" w:hAnsi="Consolas" w:cs="Times New Roman"/>
+          <w:noProof w:val="0"/>
+          <w:color w:val="D4D4D4"/>
+          <w:sz w:val="26"/>
+          <w:szCs w:val="26"/>
+        </w:rPr>
+        <w:t>=</w:t>
+      </w:r>
+      <w:r>
+        <w:rPr>
+          <w:rFonts w:ascii="Consolas" w:eastAsia="Times New Roman" w:hAnsi="Consolas" w:cs="Times New Roman"/>
+          <w:noProof w:val="0"/>
+          <w:color w:val="CE9178"/>
+          <w:sz w:val="26"/>
+          <w:szCs w:val="26"/>
+        </w:rPr>
+        <w:t>"</w:t>
+      </w:r>
+      <w:proofErr w:type="spellStart"/>
+      <w:r>
+        <w:rPr>
+          <w:rFonts w:ascii="Consolas" w:eastAsia="Times New Roman" w:hAnsi="Consolas" w:cs="Times New Roman"/>
+          <w:noProof w:val="0"/>
+          <w:color w:val="CE9178"/>
+          <w:sz w:val="26"/>
+          <w:szCs w:val="26"/>
+        </w:rPr>
+        <w:t>project__tile</w:t>
+      </w:r>
+      <w:proofErr w:type="spellEnd"/>
+      <w:r>
+        <w:rPr>
+          <w:rFonts w:ascii="Consolas" w:eastAsia="Times New Roman" w:hAnsi="Consolas" w:cs="Times New Roman"/>
+          <w:noProof w:val="0"/>
+          <w:color w:val="CE9178"/>
+          <w:sz w:val="26"/>
+          <w:szCs w:val="26"/>
+        </w:rPr>
+        <w:t>"</w:t>
+      </w:r>
+      <w:r>
+        <w:rPr>
+          <w:rFonts w:ascii="Consolas" w:eastAsia="Times New Roman" w:hAnsi="Consolas" w:cs="Times New Roman"/>
+          <w:noProof w:val="0"/>
+          <w:color w:val="D4D4D4"/>
+          <w:sz w:val="26"/>
+          <w:szCs w:val="26"/>
+        </w:rPr>
+        <w:t xml:space="preserve"> </w:t>
+      </w:r>
+      <w:r>
+        <w:rPr>
+          <w:rFonts w:ascii="Consolas" w:eastAsia="Times New Roman" w:hAnsi="Consolas" w:cs="Times New Roman"/>
+          <w:noProof w:val="0"/>
+          <w:color w:val="9CDCFE"/>
+          <w:sz w:val="26"/>
+          <w:szCs w:val="26"/>
+        </w:rPr>
+        <w:t>style</w:t>
+      </w:r>
+      <w:r>
+        <w:rPr>
+          <w:rFonts w:ascii="Consolas" w:eastAsia="Times New Roman" w:hAnsi="Consolas" w:cs="Times New Roman"/>
+          <w:noProof w:val="0"/>
+          <w:color w:val="D4D4D4"/>
+          <w:sz w:val="26"/>
+          <w:szCs w:val="26"/>
+        </w:rPr>
+        <w:t>="</w:t>
+      </w:r>
+      <w:r>
+        <w:rPr>
+          <w:rFonts w:ascii="Consolas" w:eastAsia="Times New Roman" w:hAnsi="Consolas" w:cs="Times New Roman"/>
+          <w:noProof w:val="0"/>
+          <w:color w:val="9CDCFE"/>
+          <w:sz w:val="26"/>
+          <w:szCs w:val="26"/>
+        </w:rPr>
+        <w:t>background-image</w:t>
+      </w:r>
+      <w:r>
+        <w:rPr>
+          <w:rFonts w:ascii="Consolas" w:eastAsia="Times New Roman" w:hAnsi="Consolas" w:cs="Times New Roman"/>
+          <w:noProof w:val="0"/>
+          <w:color w:val="D4D4D4"/>
+          <w:sz w:val="26"/>
+          <w:szCs w:val="26"/>
+        </w:rPr>
+        <w:t xml:space="preserve">: </w:t>
+      </w:r>
+      <w:proofErr w:type="spellStart"/>
+      <w:proofErr w:type="gramStart"/>
+      <w:r>
+        <w:rPr>
+          <w:rFonts w:ascii="Consolas" w:eastAsia="Times New Roman" w:hAnsi="Consolas" w:cs="Times New Roman"/>
+          <w:noProof w:val="0"/>
+          <w:color w:val="DCDCAA"/>
+          <w:sz w:val="26"/>
+          <w:szCs w:val="26"/>
+        </w:rPr>
+        <w:t>url</w:t>
+      </w:r>
+      <w:proofErr w:type="spellEnd"/>
+      <w:r>
+        <w:rPr>
+          <w:rFonts w:ascii="Consolas" w:eastAsia="Times New Roman" w:hAnsi="Consolas" w:cs="Times New Roman"/>
+          <w:noProof w:val="0"/>
+          <w:color w:val="D4D4D4"/>
+          <w:sz w:val="26"/>
+          <w:szCs w:val="26"/>
+        </w:rPr>
+        <w:t>(</w:t>
+      </w:r>
+      <w:proofErr w:type="gramEnd"/>
+      <w:r>
+        <w:rPr>
+          <w:rFonts w:ascii="Consolas" w:eastAsia="Times New Roman" w:hAnsi="Consolas" w:cs="Times New Roman"/>
+          <w:noProof w:val="0"/>
+          <w:color w:val="CE9178"/>
+          <w:sz w:val="26"/>
+          <w:szCs w:val="26"/>
+        </w:rPr>
+        <w:t>' https://images.pexels.com/photos/230544/pexels-photo-230544.jpeg?auto=compress&amp;cs=tinysrgb&amp;w=1260&amp;h=750&amp;dpr=1 '</w:t>
+      </w:r>
+      <w:r>
+        <w:rPr>
+          <w:rFonts w:ascii="Consolas" w:eastAsia="Times New Roman" w:hAnsi="Consolas" w:cs="Times New Roman"/>
+          <w:noProof w:val="0"/>
+          <w:color w:val="D4D4D4"/>
+          <w:sz w:val="26"/>
+          <w:szCs w:val="26"/>
+        </w:rPr>
+        <w:t xml:space="preserve"> ); "</w:t>
+      </w:r>
+      <w:r>
+        <w:rPr>
+          <w:rFonts w:ascii="Consolas" w:eastAsia="Times New Roman" w:hAnsi="Consolas" w:cs="Times New Roman"/>
+          <w:noProof w:val="0"/>
+          <w:color w:val="808080"/>
+          <w:sz w:val="26"/>
+          <w:szCs w:val="26"/>
+        </w:rPr>
+        <w:t>&gt;</w:t>
+      </w:r>
+    </w:p>
+    <w:p>
+      <w:pPr>
+        <w:shd w:val="clear" w:color="auto" w:fill="FFFFFE"/>
+        <w:spacing w:after="0" w:line="360" w:lineRule="atLeast"/>
+        <w:rPr>
+          <w:rFonts w:ascii="Segoe UI" w:hAnsi="Segoe UI" w:cs="Segoe UI"/>
+          <w:color w:val="000000"/>
+          <w:sz w:val="28"/>
+          <w:szCs w:val="27"/>
+          <w:shd w:val="clear" w:color="auto" w:fill="F5F6F7"/>
+        </w:rPr>
+      </w:pPr>
+    </w:p>
+    <w:p>
+      <w:pPr>
+        <w:shd w:val="clear" w:color="auto" w:fill="FFFFFE"/>
+        <w:spacing w:after="0" w:line="360" w:lineRule="atLeast"/>
+        <w:rPr>
+          <w:rFonts w:ascii="Segoe UI" w:hAnsi="Segoe UI" w:cs="Segoe UI"/>
+          <w:color w:val="000000"/>
+          <w:sz w:val="28"/>
+          <w:szCs w:val="27"/>
+          <w:shd w:val="clear" w:color="auto" w:fill="F5F6F7"/>
+        </w:rPr>
+      </w:pPr>
+      <w:r>
+        <w:rPr>
+          <w:rFonts w:ascii="Segoe UI" w:hAnsi="Segoe UI" w:cs="Segoe UI"/>
+          <w:color w:val="000000"/>
+          <w:sz w:val="28"/>
+          <w:szCs w:val="27"/>
+          <w:shd w:val="clear" w:color="auto" w:fill="F5F6F7"/>
+        </w:rPr>
+        <w:t xml:space="preserve">Notice the style attribute . Yes! We are styling the background of the element directly in the html </w:t>
+      </w:r>
+      <w:r>
+        <w:rPr>
+          <mc:AlternateContent>
+            <mc:Choice Requires="w16se">
+              <w:rFonts w:ascii="Segoe UI" w:hAnsi="Segoe UI" w:cs="Segoe UI"/>
+            </mc:Choice>
+            <mc:Fallback>
+              <w:rFonts w:ascii="Segoe UI Emoji" w:eastAsia="Segoe UI Emoji" w:hAnsi="Segoe UI Emoji" w:cs="Segoe UI Emoji"/>
+            </mc:Fallback>
+          </mc:AlternateContent>
+          <w:color w:val="000000"/>
+          <w:sz w:val="28"/>
+          <w:szCs w:val="27"/>
+          <w:shd w:val="clear" w:color="auto" w:fill="F5F6F7"/>
+        </w:rPr>
+        <mc:AlternateContent>
+          <mc:Choice Requires="w16se">
+            <w16se:symEx w16se:font="Segoe UI Emoji" w16se:char="1F605"/>
+          </mc:Choice>
+          <mc:Fallback>
+            <w:t>😅</w:t>
+          </mc:Fallback>
+        </mc:AlternateContent>
+      </w:r>
+      <w:r>
+        <w:rPr>
+          <mc:AlternateContent>
+            <mc:Choice Requires="w16se">
+              <w:rFonts w:ascii="Segoe UI" w:hAnsi="Segoe UI" w:cs="Segoe UI"/>
+            </mc:Choice>
+            <mc:Fallback>
+              <w:rFonts w:ascii="Segoe UI Emoji" w:eastAsia="Segoe UI Emoji" w:hAnsi="Segoe UI Emoji" w:cs="Segoe UI Emoji"/>
+            </mc:Fallback>
+          </mc:AlternateContent>
+          <w:color w:val="000000"/>
+          <w:sz w:val="28"/>
+          <w:szCs w:val="27"/>
+          <w:shd w:val="clear" w:color="auto" w:fill="F5F6F7"/>
+        </w:rPr>
+        <mc:AlternateContent>
+          <mc:Choice Requires="w16se">
+            <w16se:symEx w16se:font="Segoe UI Emoji" w16se:char="1F60D"/>
+          </mc:Choice>
+          <mc:Fallback>
+            <w:t>😍</w:t>
+          </mc:Fallback>
+        </mc:AlternateContent>
+      </w:r>
+      <w:r>
+        <w:rPr>
+          <w:rFonts w:ascii="Segoe UI" w:hAnsi="Segoe UI" w:cs="Segoe UI"/>
+          <w:color w:val="000000"/>
+          <w:sz w:val="28"/>
+          <w:szCs w:val="27"/>
+          <w:shd w:val="clear" w:color="auto" w:fill="F5F6F7"/>
+        </w:rPr>
+        <w:t>.</w:t>
+      </w:r>
+    </w:p>
+    <w:p>
+      <w:pPr>
+        <w:shd w:val="clear" w:color="auto" w:fill="FFFFFE"/>
+        <w:spacing w:after="0" w:line="360" w:lineRule="atLeast"/>
+        <w:rPr>
+          <w:rFonts w:ascii="Segoe UI" w:hAnsi="Segoe UI" w:cs="Segoe UI"/>
+          <w:i/>
+          <w:color w:val="000000"/>
+          <w:sz w:val="28"/>
+          <w:szCs w:val="27"/>
+          <w:shd w:val="clear" w:color="auto" w:fill="F5F6F7"/>
+        </w:rPr>
+      </w:pPr>
+    </w:p>
+    <w:p>
+      <w:pPr>
+        <w:shd w:val="clear" w:color="auto" w:fill="FFFFFE"/>
+        <w:spacing w:after="0" w:line="360" w:lineRule="atLeast"/>
+        <w:rPr>
+          <w:rFonts w:ascii="Segoe UI" w:hAnsi="Segoe UI" w:cs="Segoe UI"/>
+          <w:i/>
+          <w:color w:val="000000"/>
+          <w:sz w:val="28"/>
+          <w:szCs w:val="27"/>
+          <w:shd w:val="clear" w:color="auto" w:fill="F5F6F7"/>
+        </w:rPr>
+      </w:pPr>
+      <w:r>
+        <w:rPr>
+          <w:rFonts w:ascii="Segoe UI" w:hAnsi="Segoe UI" w:cs="Segoe UI"/>
+          <w:b/>
+          <w:i/>
+          <w:color w:val="000000"/>
+          <w:sz w:val="28"/>
+          <w:szCs w:val="27"/>
+          <w:shd w:val="clear" w:color="auto" w:fill="F5F6F7"/>
+        </w:rPr>
+        <w:t xml:space="preserve">Pexels </w:t>
+      </w:r>
+      <w:r>
+        <w:rPr>
+          <w:rFonts w:ascii="Segoe UI" w:hAnsi="Segoe UI" w:cs="Segoe UI"/>
+          <w:i/>
+          <w:color w:val="000000"/>
+          <w:sz w:val="28"/>
+          <w:szCs w:val="27"/>
+          <w:shd w:val="clear" w:color="auto" w:fill="F5F6F7"/>
+        </w:rPr>
+        <w:t>is a nice option of online images</w:t>
+      </w:r>
+      <w:r>
+        <w:rPr>
+          <w:rFonts w:ascii="Segoe UI" w:hAnsi="Segoe UI" w:cs="Segoe UI"/>
+          <w:i/>
+          <w:color w:val="000000"/>
+          <w:sz w:val="28"/>
+          <w:szCs w:val="27"/>
+          <w:shd w:val="clear" w:color="auto" w:fill="F5F6F7"/>
+        </w:rPr>
+        <w:t>!</w:t>
       </w:r>
       <w:bookmarkStart w:id="0" w:name="_GoBack"/>
       <w:bookmarkEnd w:id="0"/>
-    </w:p>
-    <w:p>
-      <w:pPr>
-        <w:shd w:val="clear" w:color="auto" w:fill="FFFFFE"/>
-        <w:spacing w:after="0" w:line="360" w:lineRule="atLeast"/>
-        <w:rPr>
-          <w:rFonts w:ascii="Segoe UI" w:hAnsi="Segoe UI" w:cs="Segoe UI"/>
-          <w:color w:val="000000"/>
-          <w:sz w:val="28"/>
-          <w:szCs w:val="27"/>
-          <w:u w:val="single"/>
-          <w:shd w:val="clear" w:color="auto" w:fill="F5F6F7"/>
-        </w:rPr>
-      </w:pPr>
-    </w:p>
-    <w:p>
-      <w:pPr>
-        <w:shd w:val="clear" w:color="auto" w:fill="FFFFFE"/>
-        <w:spacing w:after="0" w:line="360" w:lineRule="atLeast"/>
-        <w:rPr>
-          <w:rFonts w:ascii="Segoe UI" w:hAnsi="Segoe UI" w:cs="Segoe UI"/>
-          <w:color w:val="000000"/>
-          <w:sz w:val="28"/>
-          <w:szCs w:val="27"/>
-          <w:u w:val="single"/>
-          <w:shd w:val="clear" w:color="auto" w:fill="F5F6F7"/>
-        </w:rPr>
-      </w:pPr>
-    </w:p>
-    <w:p>
-      <w:pPr>
-        <w:shd w:val="clear" w:color="auto" w:fill="FFFFFE"/>
-        <w:spacing w:after="0" w:line="360" w:lineRule="atLeast"/>
-        <w:rPr>
-          <w:rFonts w:ascii="Segoe UI" w:hAnsi="Segoe UI" w:cs="Segoe UI"/>
-          <w:color w:val="000000"/>
-          <w:sz w:val="28"/>
-          <w:szCs w:val="27"/>
-          <w:u w:val="single"/>
-          <w:shd w:val="clear" w:color="auto" w:fill="F5F6F7"/>
-        </w:rPr>
-      </w:pPr>
+      <w:r>
+        <w:rPr>
+          <w:rFonts w:ascii="Segoe UI" w:hAnsi="Segoe UI" w:cs="Segoe UI"/>
+          <w:i/>
+          <w:color w:val="000000"/>
+          <w:sz w:val="28"/>
+          <w:szCs w:val="27"/>
+          <w:shd w:val="clear" w:color="auto" w:fill="F5F6F7"/>
+        </w:rPr>
+        <w:t xml:space="preserve"> </w:t>
+      </w:r>
+      <w:r>
+        <w:rPr>
+          <mc:AlternateContent>
+            <mc:Choice Requires="w16se">
+              <w:rFonts w:ascii="Segoe UI" w:hAnsi="Segoe UI" w:cs="Segoe UI"/>
+            </mc:Choice>
+            <mc:Fallback>
+              <w:rFonts w:ascii="Segoe UI Emoji" w:eastAsia="Segoe UI Emoji" w:hAnsi="Segoe UI Emoji" w:cs="Segoe UI Emoji"/>
+            </mc:Fallback>
+          </mc:AlternateContent>
+          <w:color w:val="000000"/>
+          <w:sz w:val="28"/>
+          <w:szCs w:val="27"/>
+          <w:shd w:val="clear" w:color="auto" w:fill="F5F6F7"/>
+        </w:rPr>
+        <mc:AlternateContent>
+          <mc:Choice Requires="w16se">
+            <w16se:symEx w16se:font="Segoe UI Emoji" w16se:char="1F914"/>
+          </mc:Choice>
+          <mc:Fallback>
+            <w:t>🤔</w:t>
+          </mc:Fallback>
+        </mc:AlternateContent>
+      </w:r>
     </w:p>
     <w:sectPr>
       <w:pgSz w:w="12240" w:h="15840"/>

</xml_diff>

<commit_message>
Added some few stuff to my portfolio project and also took some important notes
</commit_message>
<xml_diff>
--- a/Responsive web design notes.docx
+++ b/Responsive web design notes.docx
@@ -2659,7 +2659,7 @@
         </w:rPr>
         <w:t>ligns a flex container’s lines within the flex container when there is extra space in the cross-axis, similar to how </w:t>
       </w:r>
-      <w:hyperlink r:id="rId5" w:anchor="section_justify-content" w:history="1">
+      <w:hyperlink r:id="rId6" w:anchor="section_justify-content" w:history="1">
         <w:r>
           <w:rPr>
             <w:rStyle w:val="HTMLCode"/>
@@ -3089,7 +3089,7 @@
         </w:rPr>
         <w:t> The flex items are stretched out from the cross-start to the cross-end, while still respecting the constraints imposed by </w:t>
       </w:r>
-      <w:hyperlink r:id="rId6" w:history="1">
+      <w:hyperlink r:id="rId7" w:history="1">
         <w:r>
           <w:rPr>
             <w:rStyle w:val="HTMLCode"/>
@@ -3108,7 +3108,7 @@
         </w:rPr>
         <w:t>/</w:t>
       </w:r>
-      <w:hyperlink r:id="rId7" w:history="1">
+      <w:hyperlink r:id="rId8" w:history="1">
         <w:r>
           <w:rPr>
             <w:rStyle w:val="HTMLCode"/>
@@ -3127,7 +3127,7 @@
         </w:rPr>
         <w:t>/</w:t>
       </w:r>
-      <w:hyperlink r:id="rId8" w:history="1">
+      <w:hyperlink r:id="rId9" w:history="1">
         <w:r>
           <w:rPr>
             <w:rStyle w:val="HTMLCode"/>
@@ -3146,7 +3146,7 @@
         </w:rPr>
         <w:t>/</w:t>
       </w:r>
-      <w:hyperlink r:id="rId9" w:history="1">
+      <w:hyperlink r:id="rId10" w:history="1">
         <w:r>
           <w:rPr>
             <w:rStyle w:val="HTMLCode"/>
@@ -10705,7 +10705,7 @@
             <o:lock v:ext="edit" aspectratio="t"/>
           </v:shapetype>
           <v:shape id="_x0000_i1025" type="#_x0000_t75" style="width:32.25pt;height:27.95pt">
-            <v:imagedata r:id="rId10" o:title="triangle trick"/>
+            <v:imagedata r:id="rId11" o:title="triangle trick"/>
           </v:shape>
         </w:pict>
       </w:r>
@@ -17201,7 +17201,7 @@
           <w:shd w:val="clear" w:color="auto" w:fill="F5F6F7"/>
         </w:rPr>
       </w:pPr>
-      <w:hyperlink r:id="rId11" w:history="1">
+      <w:hyperlink r:id="rId12" w:history="1">
         <w:r>
           <w:rPr>
             <w:rStyle w:val="Hyperlink"/>
@@ -17272,7 +17272,7 @@
           <w:shd w:val="clear" w:color="auto" w:fill="F5F6F7"/>
         </w:rPr>
       </w:pPr>
-      <w:hyperlink r:id="rId12" w:history="1">
+      <w:hyperlink r:id="rId13" w:history="1">
         <w:r>
           <w:rPr>
             <w:rStyle w:val="Hyperlink"/>
@@ -20305,18 +20305,12 @@
         </w:rPr>
         <w:t xml:space="preserve">Comprehensive Documentation help: </w:t>
       </w:r>
-      <w:hyperlink r:id="rId13" w:history="1">
+      <w:hyperlink r:id="rId14" w:history="1">
         <w:r>
           <w:rPr>
             <w:rStyle w:val="Hyperlink"/>
           </w:rPr>
-          <w:t>CSS Entries | Codrops (tympanus.net</w:t>
-        </w:r>
-        <w:r>
-          <w:rPr>
-            <w:rStyle w:val="Hyperlink"/>
-          </w:rPr>
-          <w:t>)</w:t>
+          <w:t>CSS Entries | Codrops (tympanus.net)</w:t>
         </w:r>
       </w:hyperlink>
     </w:p>
@@ -21268,27 +21262,7 @@
           <w:szCs w:val="27"/>
           <w:shd w:val="clear" w:color="auto" w:fill="F5F6F7"/>
         </w:rPr>
-        <w:t xml:space="preserve">Text-tranform: uppercase != </w:t>
-      </w:r>
-      <w:r>
-        <w:rPr>
-          <w:rFonts w:ascii="Segoe UI" w:hAnsi="Segoe UI" w:cs="Segoe UI"/>
-          <w:color w:val="000000"/>
-          <w:sz w:val="28"/>
-          <w:szCs w:val="27"/>
-          <w:shd w:val="clear" w:color="auto" w:fill="F5F6F7"/>
-        </w:rPr>
-        <w:t>Text-</w:t>
-      </w:r>
-      <w:r>
-        <w:rPr>
-          <w:rFonts w:ascii="Segoe UI" w:hAnsi="Segoe UI" w:cs="Segoe UI"/>
-          <w:color w:val="000000"/>
-          <w:sz w:val="28"/>
-          <w:szCs w:val="27"/>
-          <w:shd w:val="clear" w:color="auto" w:fill="F5F6F7"/>
-        </w:rPr>
-        <w:t>tranform: capitalize;</w:t>
+        <w:t>Text-tranform: uppercase != Text-tranform: capitalize;</w:t>
       </w:r>
     </w:p>
     <w:p>
@@ -23577,24 +23551,34 @@
         <w:spacing w:after="0" w:line="360" w:lineRule="atLeast"/>
         <w:rPr>
           <w:rFonts w:ascii="Segoe UI" w:hAnsi="Segoe UI" w:cs="Segoe UI"/>
+          <w:color w:val="000000"/>
+          <w:sz w:val="28"/>
+          <w:szCs w:val="27"/>
+          <w:shd w:val="clear" w:color="auto" w:fill="F5F6F7"/>
+        </w:rPr>
+      </w:pPr>
+      <w:r>
+        <w:rPr>
+          <w:rFonts w:ascii="Segoe UI" w:hAnsi="Segoe UI" w:cs="Segoe UI"/>
+          <w:b/>
           <w:i/>
           <w:color w:val="000000"/>
           <w:sz w:val="28"/>
           <w:szCs w:val="27"/>
           <w:shd w:val="clear" w:color="auto" w:fill="F5F6F7"/>
         </w:rPr>
-      </w:pPr>
-      <w:r>
-        <w:rPr>
-          <w:rFonts w:ascii="Segoe UI" w:hAnsi="Segoe UI" w:cs="Segoe UI"/>
-          <w:b/>
+        <w:t xml:space="preserve">Pexels </w:t>
+      </w:r>
+      <w:r>
+        <w:rPr>
+          <w:rFonts w:ascii="Segoe UI" w:hAnsi="Segoe UI" w:cs="Segoe UI"/>
           <w:i/>
           <w:color w:val="000000"/>
           <w:sz w:val="28"/>
           <w:szCs w:val="27"/>
           <w:shd w:val="clear" w:color="auto" w:fill="F5F6F7"/>
         </w:rPr>
-        <w:t xml:space="preserve">Pexels </w:t>
+        <w:t>is a nice option of online images</w:t>
       </w:r>
       <w:r>
         <w:rPr>
@@ -23605,21 +23589,8 @@
           <w:szCs w:val="27"/>
           <w:shd w:val="clear" w:color="auto" w:fill="F5F6F7"/>
         </w:rPr>
-        <w:t>is a nice option of online images</w:t>
-      </w:r>
-      <w:r>
-        <w:rPr>
-          <w:rFonts w:ascii="Segoe UI" w:hAnsi="Segoe UI" w:cs="Segoe UI"/>
-          <w:i/>
-          <w:color w:val="000000"/>
-          <w:sz w:val="28"/>
-          <w:szCs w:val="27"/>
-          <w:shd w:val="clear" w:color="auto" w:fill="F5F6F7"/>
-        </w:rPr>
         <w:t>!</w:t>
       </w:r>
-      <w:bookmarkStart w:id="0" w:name="_GoBack"/>
-      <w:bookmarkEnd w:id="0"/>
       <w:r>
         <w:rPr>
           <w:rFonts w:ascii="Segoe UI" w:hAnsi="Segoe UI" w:cs="Segoe UI"/>
@@ -23655,6 +23626,94 @@
           </mc:Fallback>
         </mc:AlternateContent>
       </w:r>
+    </w:p>
+    <w:p>
+      <w:pPr>
+        <w:shd w:val="clear" w:color="auto" w:fill="FFFFFE"/>
+        <w:spacing w:after="0" w:line="360" w:lineRule="atLeast"/>
+        <w:rPr>
+          <w:rFonts w:ascii="Segoe UI" w:hAnsi="Segoe UI" w:cs="Segoe UI"/>
+          <w:color w:val="000000"/>
+          <w:sz w:val="28"/>
+          <w:szCs w:val="27"/>
+          <w:shd w:val="clear" w:color="auto" w:fill="F5F6F7"/>
+        </w:rPr>
+      </w:pPr>
+    </w:p>
+    <w:p>
+      <w:pPr>
+        <w:shd w:val="clear" w:color="auto" w:fill="FFFFFE"/>
+        <w:spacing w:after="0" w:line="360" w:lineRule="atLeast"/>
+        <w:rPr>
+          <w:rFonts w:ascii="Segoe UI" w:hAnsi="Segoe UI" w:cs="Segoe UI"/>
+          <w:color w:val="000000"/>
+          <w:sz w:val="28"/>
+          <w:szCs w:val="27"/>
+          <w:shd w:val="clear" w:color="auto" w:fill="F5F6F7"/>
+        </w:rPr>
+      </w:pPr>
+      <w:r>
+        <w:rPr>
+          <w:rFonts w:ascii="Segoe UI" w:hAnsi="Segoe UI" w:cs="Segoe UI"/>
+          <w:color w:val="000000"/>
+          <w:sz w:val="28"/>
+          <w:szCs w:val="27"/>
+          <w:shd w:val="clear" w:color="auto" w:fill="F5F6F7"/>
+        </w:rPr>
+        <w:t>Overflow Occures when the child element is bigger or grows faster than the parent element.</w:t>
+      </w:r>
+      <w:r>
+        <w:rPr>
+          <w:rFonts w:ascii="Segoe UI" w:hAnsi="Segoe UI" w:cs="Segoe UI"/>
+          <w:color w:val="000000"/>
+          <w:sz w:val="28"/>
+          <w:szCs w:val="27"/>
+          <w:shd w:val="clear" w:color="auto" w:fill="F5F6F7"/>
+        </w:rPr>
+        <w:t>s</w:t>
+      </w:r>
+    </w:p>
+    <w:p>
+      <w:pPr>
+        <w:shd w:val="clear" w:color="auto" w:fill="FFFFFE"/>
+        <w:spacing w:after="0" w:line="360" w:lineRule="atLeast"/>
+        <w:rPr>
+          <w:rFonts w:ascii="Segoe UI" w:hAnsi="Segoe UI" w:cs="Segoe UI"/>
+          <w:color w:val="000000"/>
+          <w:sz w:val="28"/>
+          <w:szCs w:val="27"/>
+          <w:shd w:val="clear" w:color="auto" w:fill="F5F6F7"/>
+        </w:rPr>
+      </w:pPr>
+    </w:p>
+    <w:p>
+      <w:pPr>
+        <w:shd w:val="clear" w:color="auto" w:fill="FFFFFE"/>
+        <w:spacing w:after="0" w:line="360" w:lineRule="atLeast"/>
+        <w:rPr>
+          <w:rFonts w:ascii="Segoe UI" w:hAnsi="Segoe UI" w:cs="Segoe UI"/>
+          <w:color w:val="000000"/>
+          <w:sz w:val="28"/>
+          <w:szCs w:val="27"/>
+          <w:shd w:val="clear" w:color="auto" w:fill="F5F6F7"/>
+        </w:rPr>
+      </w:pPr>
+    </w:p>
+    <w:p>
+      <w:pPr>
+        <w:shd w:val="clear" w:color="auto" w:fill="FFFFFE"/>
+        <w:spacing w:after="0" w:line="360" w:lineRule="atLeast"/>
+        <w:rPr>
+          <w:rFonts w:ascii="Segoe UI" w:hAnsi="Segoe UI" w:cs="Segoe UI"/>
+          <w:i/>
+          <w:color w:val="000000"/>
+          <w:sz w:val="28"/>
+          <w:szCs w:val="27"/>
+          <w:shd w:val="clear" w:color="auto" w:fill="F5F6F7"/>
+        </w:rPr>
+      </w:pPr>
+      <w:bookmarkStart w:id="0" w:name="_GoBack"/>
+      <w:bookmarkEnd w:id="0"/>
     </w:p>
     <w:sectPr>
       <w:pgSz w:w="12240" w:h="15840"/>
@@ -25045,4 +25104,16 @@
     </a:ext>
   </a:extLst>
 </a:theme>
+</file>
+
+<file path=customXml/item1.xml><?xml version="1.0" encoding="utf-8"?>
+<b:Sources xmlns:b="http://schemas.openxmlformats.org/officeDocument/2006/bibliography" xmlns="http://schemas.openxmlformats.org/officeDocument/2006/bibliography" SelectedStyle="\APASixthEditionOfficeOnline.xsl" StyleName="APA" Version="6"/>
+</file>
+
+<file path=customXml/itemProps1.xml><?xml version="1.0" encoding="utf-8"?>
+<ds:datastoreItem xmlns:ds="http://schemas.openxmlformats.org/officeDocument/2006/customXml" ds:itemID="{52E3E50A-D694-416E-8662-12B3EE8581A0}">
+  <ds:schemaRefs>
+    <ds:schemaRef ds:uri="http://schemas.openxmlformats.org/officeDocument/2006/bibliography"/>
+  </ds:schemaRefs>
+</ds:datastoreItem>
 </file>
</xml_diff>